<commit_message>
Update content part 2,4,5,6
Part 3: Have not
Part 6.1: Have not have mindmap
</commit_message>
<xml_diff>
--- a/reports/Report1_Project Introduction.docx
+++ b/reports/Report1_Project Introduction.docx
@@ -226,17 +226,7 @@
           <w:sz w:val="28"/>
           <w:szCs w:val="28"/>
         </w:rPr>
-        <w:t>January 202</w:t>
-      </w:r>
-      <w:bookmarkStart w:id="0" w:name="_GoBack"/>
-      <w:bookmarkEnd w:id="0"/>
-      <w:r>
-        <w:rPr>
-          <w:rFonts w:cstheme="minorHAnsi"/>
-          <w:sz w:val="28"/>
-          <w:szCs w:val="28"/>
-        </w:rPr>
-        <w:t>1</w:t>
+        <w:t>January 2021</w:t>
       </w:r>
       <w:r>
         <w:rPr>
@@ -1485,22 +1475,22 @@
       <w:pPr>
         <w:pStyle w:val="Heading1"/>
       </w:pPr>
-      <w:bookmarkStart w:id="1" w:name="_Toc47946963"/>
+      <w:bookmarkStart w:id="0" w:name="_Toc47946963"/>
       <w:r>
         <w:lastRenderedPageBreak/>
         <w:t>I. Project Report</w:t>
       </w:r>
+      <w:bookmarkEnd w:id="0"/>
+    </w:p>
+    <w:p>
+      <w:pPr>
+        <w:pStyle w:val="Heading2"/>
+      </w:pPr>
+      <w:bookmarkStart w:id="1" w:name="_Toc47946964"/>
+      <w:r>
+        <w:t>1. Status Report</w:t>
+      </w:r>
       <w:bookmarkEnd w:id="1"/>
-    </w:p>
-    <w:p>
-      <w:pPr>
-        <w:pStyle w:val="Heading2"/>
-      </w:pPr>
-      <w:bookmarkStart w:id="2" w:name="_Toc47946964"/>
-      <w:r>
-        <w:t>1. Status Report</w:t>
-      </w:r>
-      <w:bookmarkEnd w:id="2"/>
     </w:p>
     <w:tbl>
       <w:tblPr>
@@ -2120,14 +2110,14 @@
       <w:pPr>
         <w:pStyle w:val="Heading2"/>
       </w:pPr>
-      <w:bookmarkStart w:id="3" w:name="_Toc47946965"/>
+      <w:bookmarkStart w:id="2" w:name="_Toc47946965"/>
       <w:r>
         <w:t xml:space="preserve">2. Team </w:t>
       </w:r>
       <w:r>
         <w:t>Involvements</w:t>
       </w:r>
-      <w:bookmarkEnd w:id="3"/>
+      <w:bookmarkEnd w:id="2"/>
     </w:p>
     <w:tbl>
       <w:tblPr>
@@ -2865,11 +2855,11 @@
       <w:pPr>
         <w:pStyle w:val="Heading2"/>
       </w:pPr>
-      <w:bookmarkStart w:id="4" w:name="_Toc47946966"/>
+      <w:bookmarkStart w:id="3" w:name="_Toc47946966"/>
       <w:r>
         <w:t>3. Issues/Suggestions</w:t>
       </w:r>
-      <w:bookmarkEnd w:id="4"/>
+      <w:bookmarkEnd w:id="3"/>
     </w:p>
     <w:tbl>
       <w:tblPr>
@@ -3494,32 +3484,32 @@
       <w:pPr>
         <w:pStyle w:val="Heading1"/>
       </w:pPr>
-      <w:bookmarkStart w:id="5" w:name="_Toc47946967"/>
+      <w:bookmarkStart w:id="4" w:name="_Toc47946967"/>
       <w:r>
         <w:lastRenderedPageBreak/>
         <w:t>II. Project Introduction</w:t>
       </w:r>
+      <w:bookmarkEnd w:id="4"/>
+    </w:p>
+    <w:p>
+      <w:pPr>
+        <w:pStyle w:val="Heading2"/>
+      </w:pPr>
+      <w:bookmarkStart w:id="5" w:name="_Toc47946968"/>
+      <w:r>
+        <w:t>1. Overview</w:t>
+      </w:r>
       <w:bookmarkEnd w:id="5"/>
     </w:p>
     <w:p>
       <w:pPr>
-        <w:pStyle w:val="Heading2"/>
-      </w:pPr>
-      <w:bookmarkStart w:id="6" w:name="_Toc47946968"/>
-      <w:r>
-        <w:t>1. Overview</w:t>
+        <w:pStyle w:val="Heading3"/>
+      </w:pPr>
+      <w:bookmarkStart w:id="6" w:name="_Toc47946969"/>
+      <w:r>
+        <w:t>1.1 Project Information</w:t>
       </w:r>
       <w:bookmarkEnd w:id="6"/>
-    </w:p>
-    <w:p>
-      <w:pPr>
-        <w:pStyle w:val="Heading3"/>
-      </w:pPr>
-      <w:bookmarkStart w:id="7" w:name="_Toc47946969"/>
-      <w:r>
-        <w:t>1.1 Project Information</w:t>
-      </w:r>
-      <w:bookmarkEnd w:id="7"/>
     </w:p>
     <w:p>
       <w:pPr>
@@ -3576,6 +3566,12 @@
         </w:rPr>
         <w:t>SMS</w:t>
       </w:r>
+      <w:r>
+        <w:rPr>
+          <w:rFonts w:cstheme="minorHAnsi"/>
+        </w:rPr>
+        <w:t>ME</w:t>
+      </w:r>
     </w:p>
     <w:p>
       <w:pPr>
@@ -3642,21 +3638,27 @@
         <w:rPr>
           <w:rFonts w:cstheme="minorHAnsi"/>
         </w:rPr>
-        <w:t xml:space="preserve"> App</w:t>
+        <w:t xml:space="preserve"> </w:t>
+      </w:r>
+      <w:r>
+        <w:rPr>
+          <w:rFonts w:cstheme="minorHAnsi"/>
+        </w:rPr>
+        <w:t>Application</w:t>
       </w:r>
     </w:p>
     <w:p>
       <w:pPr>
         <w:pStyle w:val="Heading3"/>
       </w:pPr>
-      <w:bookmarkStart w:id="8" w:name="_Toc47946970"/>
+      <w:bookmarkStart w:id="7" w:name="_Toc47946970"/>
       <w:r>
         <w:t xml:space="preserve">1.2 </w:t>
       </w:r>
       <w:r>
         <w:t>Project Team</w:t>
       </w:r>
-      <w:bookmarkEnd w:id="8"/>
+      <w:bookmarkEnd w:id="7"/>
     </w:p>
     <w:p>
       <w:pPr>
@@ -3678,10 +3680,10 @@
         <w:tblLook w:val="04A0" w:firstRow="1" w:lastRow="0" w:firstColumn="1" w:lastColumn="0" w:noHBand="0" w:noVBand="1"/>
       </w:tblPr>
       <w:tblGrid>
-        <w:gridCol w:w="2596"/>
-        <w:gridCol w:w="3060"/>
-        <w:gridCol w:w="2140"/>
-        <w:gridCol w:w="1094"/>
+        <w:gridCol w:w="2506"/>
+        <w:gridCol w:w="3240"/>
+        <w:gridCol w:w="1890"/>
+        <w:gridCol w:w="1254"/>
       </w:tblGrid>
       <w:tr>
         <w:trPr>
@@ -3690,7 +3692,7 @@
         </w:trPr>
         <w:tc>
           <w:tcPr>
-            <w:tcW w:w="2596" w:type="dxa"/>
+            <w:tcW w:w="2506" w:type="dxa"/>
             <w:shd w:val="clear" w:color="auto" w:fill="FFE8E1"/>
             <w:hideMark/>
           </w:tcPr>
@@ -3716,7 +3718,7 @@
         </w:tc>
         <w:tc>
           <w:tcPr>
-            <w:tcW w:w="3060" w:type="dxa"/>
+            <w:tcW w:w="3240" w:type="dxa"/>
             <w:shd w:val="clear" w:color="auto" w:fill="FFE8E1"/>
             <w:hideMark/>
           </w:tcPr>
@@ -3742,7 +3744,7 @@
         </w:tc>
         <w:tc>
           <w:tcPr>
-            <w:tcW w:w="2140" w:type="dxa"/>
+            <w:tcW w:w="1890" w:type="dxa"/>
             <w:shd w:val="clear" w:color="auto" w:fill="FFE8E1"/>
             <w:hideMark/>
           </w:tcPr>
@@ -3768,7 +3770,7 @@
         </w:tc>
         <w:tc>
           <w:tcPr>
-            <w:tcW w:w="1094" w:type="dxa"/>
+            <w:tcW w:w="1254" w:type="dxa"/>
             <w:shd w:val="clear" w:color="auto" w:fill="FFE8E1"/>
             <w:hideMark/>
           </w:tcPr>
@@ -3799,7 +3801,7 @@
         </w:trPr>
         <w:tc>
           <w:tcPr>
-            <w:tcW w:w="2596" w:type="dxa"/>
+            <w:tcW w:w="2506" w:type="dxa"/>
             <w:hideMark/>
           </w:tcPr>
           <w:p>
@@ -3824,7 +3826,7 @@
         </w:tc>
         <w:tc>
           <w:tcPr>
-            <w:tcW w:w="3060" w:type="dxa"/>
+            <w:tcW w:w="3240" w:type="dxa"/>
             <w:hideMark/>
           </w:tcPr>
           <w:p>
@@ -3861,7 +3863,7 @@
         </w:tc>
         <w:tc>
           <w:tcPr>
-            <w:tcW w:w="2140" w:type="dxa"/>
+            <w:tcW w:w="1890" w:type="dxa"/>
             <w:hideMark/>
           </w:tcPr>
           <w:p>
@@ -3891,7 +3893,7 @@
         </w:tc>
         <w:tc>
           <w:tcPr>
-            <w:tcW w:w="1094" w:type="dxa"/>
+            <w:tcW w:w="1254" w:type="dxa"/>
             <w:hideMark/>
           </w:tcPr>
           <w:p>
@@ -3908,7 +3910,14 @@
                 <w:rFonts w:asciiTheme="minorHAnsi" w:hAnsiTheme="minorHAnsi" w:cstheme="minorHAnsi"/>
                 <w:sz w:val="22"/>
               </w:rPr>
-              <w:t xml:space="preserve"> Lecturer</w:t>
+              <w:t xml:space="preserve"> </w:t>
+            </w:r>
+            <w:r>
+              <w:rPr>
+                <w:rFonts w:asciiTheme="minorHAnsi" w:hAnsiTheme="minorHAnsi" w:cstheme="minorHAnsi"/>
+                <w:sz w:val="22"/>
+              </w:rPr>
+              <w:t>Instructor</w:t>
             </w:r>
           </w:p>
         </w:tc>
@@ -3934,10 +3943,10 @@
         <w:tblLook w:val="0620" w:firstRow="1" w:lastRow="0" w:firstColumn="0" w:lastColumn="0" w:noHBand="1" w:noVBand="1"/>
       </w:tblPr>
       <w:tblGrid>
-        <w:gridCol w:w="2596"/>
-        <w:gridCol w:w="3060"/>
-        <w:gridCol w:w="2140"/>
-        <w:gridCol w:w="1134"/>
+        <w:gridCol w:w="2506"/>
+        <w:gridCol w:w="3240"/>
+        <w:gridCol w:w="1890"/>
+        <w:gridCol w:w="1294"/>
       </w:tblGrid>
       <w:tr>
         <w:trPr>
@@ -3946,7 +3955,7 @@
         </w:trPr>
         <w:tc>
           <w:tcPr>
-            <w:tcW w:w="2596" w:type="dxa"/>
+            <w:tcW w:w="2506" w:type="dxa"/>
             <w:shd w:val="clear" w:color="auto" w:fill="FFE8E1"/>
             <w:hideMark/>
           </w:tcPr>
@@ -3975,7 +3984,7 @@
         </w:tc>
         <w:tc>
           <w:tcPr>
-            <w:tcW w:w="3060" w:type="dxa"/>
+            <w:tcW w:w="3240" w:type="dxa"/>
             <w:shd w:val="clear" w:color="auto" w:fill="FFE8E1"/>
             <w:hideMark/>
           </w:tcPr>
@@ -4004,7 +4013,7 @@
         </w:tc>
         <w:tc>
           <w:tcPr>
-            <w:tcW w:w="2140" w:type="dxa"/>
+            <w:tcW w:w="1890" w:type="dxa"/>
             <w:shd w:val="clear" w:color="auto" w:fill="FFE8E1"/>
             <w:hideMark/>
           </w:tcPr>
@@ -4033,7 +4042,7 @@
         </w:tc>
         <w:tc>
           <w:tcPr>
-            <w:tcW w:w="1134" w:type="dxa"/>
+            <w:tcW w:w="1294" w:type="dxa"/>
             <w:shd w:val="clear" w:color="auto" w:fill="FFE8E1"/>
             <w:hideMark/>
           </w:tcPr>
@@ -4067,7 +4076,7 @@
         </w:trPr>
         <w:tc>
           <w:tcPr>
-            <w:tcW w:w="2596" w:type="dxa"/>
+            <w:tcW w:w="2506" w:type="dxa"/>
           </w:tcPr>
           <w:p>
             <w:pPr>
@@ -4093,7 +4102,7 @@
         </w:tc>
         <w:tc>
           <w:tcPr>
-            <w:tcW w:w="3060" w:type="dxa"/>
+            <w:tcW w:w="3240" w:type="dxa"/>
           </w:tcPr>
           <w:p>
             <w:pPr>
@@ -4118,7 +4127,7 @@
         </w:tc>
         <w:tc>
           <w:tcPr>
-            <w:tcW w:w="2140" w:type="dxa"/>
+            <w:tcW w:w="1890" w:type="dxa"/>
           </w:tcPr>
           <w:p>
             <w:pPr>
@@ -4143,7 +4152,7 @@
         </w:tc>
         <w:tc>
           <w:tcPr>
-            <w:tcW w:w="1134" w:type="dxa"/>
+            <w:tcW w:w="1294" w:type="dxa"/>
             <w:hideMark/>
           </w:tcPr>
           <w:p>
@@ -4174,7 +4183,7 @@
         </w:trPr>
         <w:tc>
           <w:tcPr>
-            <w:tcW w:w="2596" w:type="dxa"/>
+            <w:tcW w:w="2506" w:type="dxa"/>
           </w:tcPr>
           <w:p>
             <w:pPr>
@@ -4201,7 +4210,7 @@
         </w:tc>
         <w:tc>
           <w:tcPr>
-            <w:tcW w:w="3060" w:type="dxa"/>
+            <w:tcW w:w="3240" w:type="dxa"/>
           </w:tcPr>
           <w:p>
             <w:pPr>
@@ -4226,7 +4235,7 @@
         </w:tc>
         <w:tc>
           <w:tcPr>
-            <w:tcW w:w="2140" w:type="dxa"/>
+            <w:tcW w:w="1890" w:type="dxa"/>
           </w:tcPr>
           <w:p>
             <w:pPr>
@@ -4251,7 +4260,7 @@
         </w:tc>
         <w:tc>
           <w:tcPr>
-            <w:tcW w:w="1134" w:type="dxa"/>
+            <w:tcW w:w="1294" w:type="dxa"/>
             <w:hideMark/>
           </w:tcPr>
           <w:p>
@@ -4282,7 +4291,7 @@
         </w:trPr>
         <w:tc>
           <w:tcPr>
-            <w:tcW w:w="2596" w:type="dxa"/>
+            <w:tcW w:w="2506" w:type="dxa"/>
           </w:tcPr>
           <w:p>
             <w:pPr>
@@ -4309,7 +4318,7 @@
         </w:tc>
         <w:tc>
           <w:tcPr>
-            <w:tcW w:w="3060" w:type="dxa"/>
+            <w:tcW w:w="3240" w:type="dxa"/>
           </w:tcPr>
           <w:p>
             <w:pPr>
@@ -4334,7 +4343,7 @@
         </w:tc>
         <w:tc>
           <w:tcPr>
-            <w:tcW w:w="2140" w:type="dxa"/>
+            <w:tcW w:w="1890" w:type="dxa"/>
           </w:tcPr>
           <w:p>
             <w:pPr>
@@ -4359,7 +4368,7 @@
         </w:tc>
         <w:tc>
           <w:tcPr>
-            <w:tcW w:w="1134" w:type="dxa"/>
+            <w:tcW w:w="1294" w:type="dxa"/>
             <w:hideMark/>
           </w:tcPr>
           <w:p>
@@ -4390,7 +4399,7 @@
         </w:trPr>
         <w:tc>
           <w:tcPr>
-            <w:tcW w:w="2596" w:type="dxa"/>
+            <w:tcW w:w="2506" w:type="dxa"/>
           </w:tcPr>
           <w:p>
             <w:pPr>
@@ -4417,7 +4426,7 @@
         </w:tc>
         <w:tc>
           <w:tcPr>
-            <w:tcW w:w="3060" w:type="dxa"/>
+            <w:tcW w:w="3240" w:type="dxa"/>
           </w:tcPr>
           <w:p>
             <w:pPr>
@@ -4442,7 +4451,7 @@
         </w:tc>
         <w:tc>
           <w:tcPr>
-            <w:tcW w:w="2140" w:type="dxa"/>
+            <w:tcW w:w="1890" w:type="dxa"/>
           </w:tcPr>
           <w:p>
             <w:pPr>
@@ -4467,7 +4476,7 @@
         </w:tc>
         <w:tc>
           <w:tcPr>
-            <w:tcW w:w="1134" w:type="dxa"/>
+            <w:tcW w:w="1294" w:type="dxa"/>
             <w:hideMark/>
           </w:tcPr>
           <w:p>
@@ -4498,7 +4507,7 @@
       <w:pPr>
         <w:pStyle w:val="Heading2"/>
       </w:pPr>
-      <w:bookmarkStart w:id="9" w:name="_Toc47946971"/>
+      <w:bookmarkStart w:id="8" w:name="_Toc47946971"/>
       <w:r>
         <w:t>2</w:t>
       </w:r>
@@ -4511,7 +4520,7 @@
       <w:r>
         <w:t>Background</w:t>
       </w:r>
-      <w:bookmarkEnd w:id="9"/>
+      <w:bookmarkEnd w:id="8"/>
     </w:p>
     <w:p>
       <w:pPr>
@@ -4576,339 +4585,2026 @@
         <w:jc w:val="both"/>
       </w:pPr>
       <w:r>
-        <w:t>&lt;&lt;Sample: Employees at the company Process Impact presently spend an average of 65 minutes per day going to the cafeteria to select, purchase, and eat lunch. About 20 minutes of this time is spent walking to and from the cafeteria, selecting their meals, and paying by cash or credit card. When employees go out for lunch, they spend an average of 90 minutes off-site. Some employees phone the cafeteria in advance to order a meal to be ready for them to pick up. Employees don’t always get the selections they want because the cafeteria runs out of certain items. The cafeteria wastes a significant quantity of food that is not purchased and must be thrown away. These same issues apply to breakfast and supper, although far fewer employees use the cafeteria for those meals than for lunch.&gt;&gt;</w:t>
-      </w:r>
-    </w:p>
-    <w:p>
-      <w:pPr>
-        <w:pStyle w:val="Heading2"/>
-      </w:pPr>
-      <w:bookmarkStart w:id="10" w:name="_Toc47946972"/>
-      <w:r>
-        <w:t>3</w:t>
-      </w:r>
-      <w:r>
-        <w:t>. Existing System</w:t>
+        <w:t>Major Education is an educational organ</w:t>
+      </w:r>
+      <w:r>
+        <w:t>ization that collaborates with p</w:t>
+      </w:r>
+      <w:r>
+        <w:t xml:space="preserve">rimary </w:t>
       </w:r>
       <w:r>
         <w:t>s</w:t>
       </w:r>
-      <w:bookmarkEnd w:id="10"/>
+      <w:r>
+        <w:t xml:space="preserve">chools, </w:t>
+      </w:r>
+      <w:r>
+        <w:t>s</w:t>
+      </w:r>
+      <w:r>
+        <w:t xml:space="preserve">econdary </w:t>
+      </w:r>
+      <w:r>
+        <w:t>s</w:t>
+      </w:r>
+      <w:r>
+        <w:t xml:space="preserve">chools or </w:t>
+      </w:r>
+      <w:r>
+        <w:t>h</w:t>
+      </w:r>
+      <w:r>
+        <w:t xml:space="preserve">igh </w:t>
+      </w:r>
+      <w:r>
+        <w:t>s</w:t>
+      </w:r>
+      <w:r>
+        <w:t>chools in Ho Chi Minh City, in the fields of English, STEM or Abacus Master. All schools in Ho Chi Minh City are considered as Major Education’s customers / partners</w:t>
+      </w:r>
+      <w:r>
+        <w:t>;</w:t>
+      </w:r>
+      <w:r>
+        <w:t xml:space="preserve"> so </w:t>
+      </w:r>
+      <w:r>
+        <w:t xml:space="preserve">before </w:t>
+      </w:r>
+      <w:r>
+        <w:t>every</w:t>
+      </w:r>
+      <w:r>
+        <w:t xml:space="preserve"> school year</w:t>
+      </w:r>
+      <w:r>
+        <w:t xml:space="preserve">, Major Education’s salesmen go to target schools to introduce and sales their </w:t>
+      </w:r>
+      <w:r>
+        <w:t>programs</w:t>
+      </w:r>
+      <w:r>
+        <w:t>.</w:t>
+      </w:r>
     </w:p>
     <w:p>
       <w:pPr>
         <w:jc w:val="both"/>
-        <w:rPr>
-          <w:color w:val="0000FF"/>
-        </w:rPr>
-      </w:pPr>
-      <w:r>
-        <w:rPr>
-          <w:color w:val="0000FF"/>
-        </w:rPr>
-        <w:t>[</w:t>
-      </w:r>
-      <w:r>
-        <w:rPr>
-          <w:color w:val="0000FF"/>
-        </w:rPr>
-        <w:t>Add the system which might help solving the problems you listed above or the systems in which you can learn/refer the f</w:t>
-      </w:r>
-      <w:r>
-        <w:rPr>
-          <w:color w:val="0000FF"/>
-        </w:rPr>
-        <w:t>eatures for your system design]</w:t>
-      </w:r>
-    </w:p>
-    <w:p>
-      <w:pPr>
-        <w:pStyle w:val="Heading3"/>
-      </w:pPr>
-      <w:bookmarkStart w:id="11" w:name="_Toc47946973"/>
-      <w:r>
-        <w:t>3</w:t>
-      </w:r>
-      <w:r>
-        <w:t>.1</w:t>
-      </w:r>
-      <w:r>
-        <w:t xml:space="preserve"> System name1</w:t>
-      </w:r>
-      <w:bookmarkEnd w:id="11"/>
-    </w:p>
-    <w:p>
-      <w:pPr>
-        <w:rPr>
-          <w:color w:val="0000FF"/>
-        </w:rPr>
-      </w:pPr>
-      <w:r>
-        <w:rPr>
-          <w:color w:val="0000FF"/>
-        </w:rPr>
-        <w:t>[</w:t>
-      </w:r>
-      <w:r>
-        <w:rPr>
-          <w:color w:val="0000FF"/>
-        </w:rPr>
-        <w:t xml:space="preserve">Write the brief descriptions of the system, the link, the system actors, features, </w:t>
-      </w:r>
-      <w:r>
-        <w:rPr>
-          <w:color w:val="0000FF"/>
-        </w:rPr>
-        <w:t xml:space="preserve">pros, cons, </w:t>
-      </w:r>
-      <w:r>
-        <w:rPr>
-          <w:color w:val="0000FF"/>
-        </w:rPr>
-        <w:t>etc.</w:t>
-      </w:r>
-      <w:r>
-        <w:rPr>
-          <w:color w:val="0000FF"/>
-        </w:rPr>
-        <w:t>]</w:t>
-      </w:r>
-    </w:p>
-    <w:p>
-      <w:pPr>
-        <w:pStyle w:val="Heading3"/>
-      </w:pPr>
-      <w:bookmarkStart w:id="12" w:name="_Toc47946974"/>
-      <w:r>
-        <w:t>3</w:t>
-      </w:r>
-      <w:r>
-        <w:t>.2</w:t>
-      </w:r>
-      <w:r>
-        <w:t xml:space="preserve"> System name2</w:t>
-      </w:r>
-      <w:bookmarkEnd w:id="12"/>
-    </w:p>
-    <w:p>
-      <w:r>
-        <w:t>…</w:t>
-      </w:r>
-    </w:p>
-    <w:p>
-      <w:pPr>
-        <w:pStyle w:val="Heading2"/>
-      </w:pPr>
-      <w:bookmarkStart w:id="13" w:name="_Toc47946975"/>
-      <w:r>
-        <w:lastRenderedPageBreak/>
-        <w:t>4</w:t>
-      </w:r>
-      <w:r>
-        <w:t>. Business Opportunity</w:t>
-      </w:r>
-      <w:bookmarkEnd w:id="13"/>
+      </w:pPr>
+      <w:r>
+        <w:t xml:space="preserve">Currently, </w:t>
+      </w:r>
+      <w:r>
+        <w:t xml:space="preserve">Sales Department of Major Education </w:t>
+      </w:r>
+      <w:r>
+        <w:t xml:space="preserve">process </w:t>
+      </w:r>
+      <w:r>
+        <w:t xml:space="preserve">all </w:t>
+      </w:r>
+      <w:r>
+        <w:t>their works</w:t>
+      </w:r>
+      <w:r>
+        <w:t xml:space="preserve"> </w:t>
+      </w:r>
+      <w:r>
+        <w:t>manually,</w:t>
+      </w:r>
+      <w:r>
+        <w:t xml:space="preserve"> from reports collecting, workplan planning, task assigning,</w:t>
+      </w:r>
+      <w:r>
+        <w:t xml:space="preserve"> salesmen managing and target schools managing,</w:t>
+      </w:r>
+      <w:r>
+        <w:t xml:space="preserve"> based on</w:t>
+      </w:r>
+      <w:r>
+        <w:t xml:space="preserve"> free software such as</w:t>
+      </w:r>
+      <w:r>
+        <w:t xml:space="preserve"> Microsoft Excel, Google Sheet and shared files via Google Drive</w:t>
+      </w:r>
+      <w:r>
+        <w:t xml:space="preserve"> </w:t>
+      </w:r>
+      <w:r>
+        <w:t>cloud</w:t>
+      </w:r>
+      <w:r>
+        <w:t>.</w:t>
+      </w:r>
     </w:p>
     <w:p>
       <w:pPr>
         <w:jc w:val="both"/>
+      </w:pPr>
+      <w:r>
+        <w:t>Therefore, they expect a software which can help them</w:t>
+      </w:r>
+      <w:r>
+        <w:t>, for both salesmen and sales managers,</w:t>
+      </w:r>
+      <w:r>
+        <w:t xml:space="preserve"> to automa</w:t>
+      </w:r>
+      <w:r>
+        <w:t>te the existing manual workflow</w:t>
+      </w:r>
+      <w:r>
+        <w:t xml:space="preserve">. </w:t>
+      </w:r>
+      <w:r>
+        <w:t>S</w:t>
+      </w:r>
+      <w:r>
+        <w:t>imultaneously</w:t>
+      </w:r>
+      <w:r>
+        <w:t xml:space="preserve">, through </w:t>
+      </w:r>
+      <w:r>
+        <w:t>this application</w:t>
+      </w:r>
+      <w:r>
+        <w:t xml:space="preserve">, </w:t>
+      </w:r>
+      <w:r>
+        <w:t>s</w:t>
+      </w:r>
+      <w:r>
+        <w:t xml:space="preserve">ales </w:t>
+      </w:r>
+      <w:r>
+        <w:t>m</w:t>
+      </w:r>
+      <w:r>
+        <w:t>anager</w:t>
+      </w:r>
+      <w:r>
+        <w:t>s</w:t>
+      </w:r>
+      <w:r>
+        <w:t xml:space="preserve"> and </w:t>
+      </w:r>
+      <w:r>
+        <w:t>a</w:t>
+      </w:r>
+      <w:r>
+        <w:t>dministrator</w:t>
+      </w:r>
+      <w:r>
+        <w:t xml:space="preserve"> will be able to see the overall picture of the company's business process,</w:t>
+      </w:r>
+      <w:r>
+        <w:t xml:space="preserve"> to</w:t>
+      </w:r>
+      <w:r>
+        <w:t xml:space="preserve"> know how many schools are cooperating, which schools are in the contr</w:t>
+      </w:r>
+      <w:r>
+        <w:t xml:space="preserve">acting stage, and which </w:t>
+      </w:r>
+      <w:r>
+        <w:t>programs</w:t>
+      </w:r>
+      <w:r>
+        <w:t xml:space="preserve"> that</w:t>
+      </w:r>
+      <w:r>
+        <w:t xml:space="preserve"> Major Education is </w:t>
+      </w:r>
+      <w:r>
+        <w:t xml:space="preserve">providing for </w:t>
+      </w:r>
+      <w:r>
+        <w:t>each school</w:t>
+      </w:r>
+      <w:r>
+        <w:t>.</w:t>
+      </w:r>
+    </w:p>
+    <w:p>
+      <w:pPr>
+        <w:jc w:val="both"/>
+      </w:pPr>
+      <w:r>
         <w:rPr>
           <w:i/>
           <w:color w:val="0000FF"/>
         </w:rPr>
-      </w:pPr>
+        <w:t xml:space="preserve">&lt;&lt;Sample: Employees at the company Process Impact presently spend an average of 65 minutes per day going to the cafeteria to select, purchase, and eat lunch. About 20 minutes of this time is spent walking to and from the cafeteria, selecting their meals, and paying by cash or credit card. When employees go out for lunch, they spend an average of 90 minutes off-site. Some employees phone the cafeteria in advance to order a meal to be ready for them to pick up. Employees don’t always get the </w:t>
+      </w:r>
       <w:r>
         <w:rPr>
           <w:i/>
           <w:color w:val="0000FF"/>
         </w:rPr>
+        <w:lastRenderedPageBreak/>
+        <w:t>selections they want because the cafeteria runs out of certain items. The cafeteria wastes a significant quantity of food that is not purchased and must be thrown away. These same issues apply to breakfast and supper, although far fewer employees use the cafeteria for those meals than for lunch.&gt;&gt;</w:t>
+      </w:r>
+    </w:p>
+    <w:p>
+      <w:pPr>
+        <w:pStyle w:val="Heading2"/>
+      </w:pPr>
+      <w:bookmarkStart w:id="9" w:name="_Toc47946972"/>
+      <w:r>
+        <w:t>3</w:t>
+      </w:r>
+      <w:r>
+        <w:t>. Existing System</w:t>
+      </w:r>
+      <w:r>
+        <w:t>s</w:t>
+      </w:r>
+      <w:bookmarkEnd w:id="9"/>
+    </w:p>
+    <w:p>
+      <w:pPr>
+        <w:jc w:val="both"/>
+        <w:rPr>
+          <w:color w:val="0000FF"/>
+        </w:rPr>
+      </w:pPr>
+      <w:r>
+        <w:rPr>
+          <w:color w:val="0000FF"/>
+        </w:rPr>
         <w:t>[</w:t>
       </w:r>
       <w:r>
+        <w:rPr>
+          <w:color w:val="0000FF"/>
+        </w:rPr>
+        <w:t>Add the system which might help solving the problems you listed above or the systems in which you can learn/refer the f</w:t>
+      </w:r>
+      <w:r>
+        <w:rPr>
+          <w:color w:val="0000FF"/>
+        </w:rPr>
+        <w:t>eatures for your system design]</w:t>
+      </w:r>
+    </w:p>
+    <w:p>
+      <w:pPr>
+        <w:jc w:val="both"/>
+      </w:pPr>
+      <w:r>
+        <w:rPr>
+          <w:rFonts w:cstheme="minorHAnsi"/>
+        </w:rPr>
+        <w:t>Nowadays, t</w:t>
+      </w:r>
+      <w:r>
+        <w:rPr>
+          <w:rFonts w:cstheme="minorHAnsi"/>
+        </w:rPr>
+        <w:t>here</w:t>
+      </w:r>
+      <w:r>
+        <w:t xml:space="preserve"> </w:t>
+      </w:r>
+      <w:r>
+        <w:t>are a myriad of</w:t>
+      </w:r>
+      <w:r>
+        <w:t xml:space="preserve"> applications that provide CRM (Customer Relationship Management) solutions for businesses.</w:t>
+      </w:r>
+      <w:r>
+        <w:t xml:space="preserve"> Major Education suggests our team refer to those softwares to visualize the concept </w:t>
+      </w:r>
+      <w:r>
+        <w:t>and main features of the future product.</w:t>
+      </w:r>
+    </w:p>
+    <w:p>
+      <w:pPr>
+        <w:jc w:val="both"/>
+        <w:rPr>
+          <w:color w:val="0000FF"/>
+        </w:rPr>
+      </w:pPr>
+    </w:p>
+    <w:p>
+      <w:pPr>
+        <w:pStyle w:val="Heading3"/>
+      </w:pPr>
+      <w:bookmarkStart w:id="10" w:name="_Toc47946973"/>
+      <w:r>
+        <w:t>3</w:t>
+      </w:r>
+      <w:r>
+        <w:t>.1</w:t>
+      </w:r>
+      <w:r>
+        <w:t xml:space="preserve"> </w:t>
+      </w:r>
+      <w:bookmarkEnd w:id="10"/>
+      <w:r>
+        <w:t>CRMViet</w:t>
+      </w:r>
+    </w:p>
+    <w:p>
+      <w:pPr>
+        <w:rPr>
+          <w:color w:val="0000FF"/>
+        </w:rPr>
+      </w:pPr>
+      <w:r>
+        <w:rPr>
+          <w:color w:val="0000FF"/>
+        </w:rPr>
+        <w:t>[</w:t>
+      </w:r>
+      <w:r>
+        <w:rPr>
+          <w:color w:val="0000FF"/>
+        </w:rPr>
+        <w:t xml:space="preserve">Write the brief descriptions of the system, the link, the system actors, features, </w:t>
+      </w:r>
+      <w:r>
+        <w:rPr>
+          <w:color w:val="0000FF"/>
+        </w:rPr>
+        <w:t xml:space="preserve">pros, cons, </w:t>
+      </w:r>
+      <w:r>
+        <w:rPr>
+          <w:color w:val="0000FF"/>
+        </w:rPr>
+        <w:t>etc.</w:t>
+      </w:r>
+      <w:r>
+        <w:rPr>
+          <w:color w:val="0000FF"/>
+        </w:rPr>
+        <w:t>]</w:t>
+      </w:r>
+    </w:p>
+    <w:p>
+      <w:pPr>
+        <w:jc w:val="both"/>
+      </w:pPr>
+      <w:r>
+        <w:t xml:space="preserve">CRMViet is a application of </w:t>
+      </w:r>
+    </w:p>
+    <w:p>
+      <w:pPr>
+        <w:jc w:val="both"/>
+      </w:pPr>
+    </w:p>
+    <w:p>
+      <w:pPr>
+        <w:pStyle w:val="Heading3"/>
+      </w:pPr>
+      <w:bookmarkStart w:id="11" w:name="_Toc47946974"/>
+      <w:r>
+        <w:t>3</w:t>
+      </w:r>
+      <w:r>
+        <w:t>.2</w:t>
+      </w:r>
+      <w:r>
+        <w:t xml:space="preserve"> </w:t>
+      </w:r>
+      <w:bookmarkEnd w:id="11"/>
+      <w:r>
+        <w:t>GetFly</w:t>
+      </w:r>
+    </w:p>
+    <w:p>
+      <w:pPr>
+        <w:jc w:val="both"/>
+      </w:pPr>
+      <w:r>
+        <w:t>…</w:t>
+      </w:r>
+    </w:p>
+    <w:p>
+      <w:pPr>
+        <w:jc w:val="both"/>
+      </w:pPr>
+    </w:p>
+    <w:p>
+      <w:pPr>
+        <w:pStyle w:val="Heading3"/>
+      </w:pPr>
+      <w:r>
+        <w:t>3.3 EasyEdu</w:t>
+      </w:r>
+    </w:p>
+    <w:p>
+      <w:pPr>
+        <w:jc w:val="both"/>
+      </w:pPr>
+    </w:p>
+    <w:p/>
+    <w:p>
+      <w:pPr>
+        <w:pStyle w:val="Heading2"/>
+      </w:pPr>
+      <w:bookmarkStart w:id="12" w:name="_Toc47946975"/>
+      <w:r>
+        <w:t>4</w:t>
+      </w:r>
+      <w:r>
+        <w:t>. Business Opportunity</w:t>
+      </w:r>
+      <w:bookmarkEnd w:id="12"/>
+    </w:p>
+    <w:p>
+      <w:pPr>
+        <w:jc w:val="both"/>
         <w:rPr>
           <w:i/>
           <w:color w:val="0000FF"/>
         </w:rPr>
-        <w:t>Describe the market opportunity that exists or the business problem that is being solved. Describe the market in which a commercial product will be competing or the environment in which an information system will be used. This may include a brief comparative evaluation of existing products and potential solutions, indicating why the proposed product is attractive. Identify the problems that cannot currently be solved without the product, and how the product fits in with market trends or</w:t>
-      </w:r>
+      </w:pPr>
       <w:r>
         <w:rPr>
           <w:i/>
           <w:color w:val="0000FF"/>
         </w:rPr>
-        <w:t xml:space="preserve"> corporate strategic directions]</w:t>
-      </w:r>
-    </w:p>
-    <w:p>
-      <w:pPr>
-        <w:jc w:val="both"/>
-      </w:pPr>
-      <w:r>
-        <w:t xml:space="preserve">&lt;&lt;Sample: </w:t>
-      </w:r>
-      <w:r>
-        <w:t>Many employees have requested a system that would permit a cafeteria user to order meals (defined as a set of one or more food items selected from the cafeteria menu) on line, to be picked up at the cafeteria or delivered to a company location at a specified time and date. Such a system would save employees time, and it would increase the chance of their getting the items they prefer. Knowing what food items customers want in advance would reduce wastage in the cafeteria and would improve the efficiency of cafeteria staff. The future ability for employees to order meals for delivery from local restaurants would make a wide range of choices available to employees and provide the possibility of cost savings through volume discount agreements with the restaurants.&gt;&gt;</w:t>
-      </w:r>
-    </w:p>
-    <w:p>
-      <w:pPr>
-        <w:pStyle w:val="Heading2"/>
-      </w:pPr>
-      <w:bookmarkStart w:id="14" w:name="_Toc47946976"/>
-      <w:r>
-        <w:t>5</w:t>
-      </w:r>
-      <w:r>
-        <w:t xml:space="preserve">. </w:t>
-      </w:r>
-      <w:r>
-        <w:t>Software Product Vision</w:t>
-      </w:r>
-      <w:bookmarkEnd w:id="14"/>
-    </w:p>
-    <w:p>
-      <w:pPr>
-        <w:jc w:val="both"/>
+        <w:t>[</w:t>
+      </w:r>
+      <w:r>
         <w:rPr>
           <w:i/>
           <w:color w:val="0000FF"/>
         </w:rPr>
-      </w:pPr>
+        <w:t>Describe the market opportunity that exists or the business problem that is being solved. Describe the market in which a commercial product will be competing or the environment in which an information system will be used. This may include a brief comparative evaluation of existing products and potential solutions, indicating why the proposed product is attractive. Identify the problems that cannot currently be solved without the product, and how the product fits in with market trends or</w:t>
+      </w:r>
       <w:r>
         <w:rPr>
           <w:i/>
           <w:color w:val="0000FF"/>
         </w:rPr>
-        <w:t>[</w:t>
-      </w:r>
-      <w:r>
+        <w:t xml:space="preserve"> corporate strategic directions]</w:t>
+      </w:r>
+    </w:p>
+    <w:p>
+      <w:pPr>
+        <w:jc w:val="both"/>
+      </w:pPr>
+      <w:r>
+        <w:t xml:space="preserve">Although the current CRM applications in the market can </w:t>
+      </w:r>
+      <w:r>
+        <w:t>partially meet requirements of</w:t>
+      </w:r>
+      <w:r>
+        <w:t xml:space="preserve"> the business, Major Education still have to pay for many redundant features which they rarely or would not use.</w:t>
+      </w:r>
+      <w:r>
+        <w:t xml:space="preserve"> </w:t>
+      </w:r>
+      <w:r>
+        <w:t xml:space="preserve">That is why Major Education </w:t>
+      </w:r>
+      <w:r>
+        <w:t>requests this Sales Management System</w:t>
+      </w:r>
+      <w:r>
+        <w:t xml:space="preserve"> </w:t>
+      </w:r>
+      <w:r>
+        <w:t xml:space="preserve">to </w:t>
+      </w:r>
+      <w:r>
+        <w:t xml:space="preserve">specify for </w:t>
+      </w:r>
+      <w:r>
+        <w:t xml:space="preserve">their </w:t>
+      </w:r>
+      <w:r>
+        <w:t>business model. T</w:t>
+      </w:r>
+      <w:r>
+        <w:t xml:space="preserve">he model of software that we are building is only used for staffs </w:t>
+      </w:r>
+      <w:r>
+        <w:t>in</w:t>
+      </w:r>
+      <w:r>
+        <w:t xml:space="preserve"> Sales Department of Major Education and is not public </w:t>
+      </w:r>
+      <w:r>
+        <w:t>commercia</w:t>
+      </w:r>
+      <w:r>
+        <w:t>l</w:t>
+      </w:r>
+      <w:r>
+        <w:t>l</w:t>
+      </w:r>
+      <w:r>
+        <w:t>y</w:t>
+      </w:r>
+      <w:r>
+        <w:t xml:space="preserve"> </w:t>
+      </w:r>
+      <w:r>
+        <w:t>to the current market.</w:t>
+      </w:r>
+      <w:r>
+        <w:t xml:space="preserve"> </w:t>
+      </w:r>
+      <w:r>
+        <w:t>As this Sales Management Software would innovate and improve the effectiveness of Major Education’s manual workflow, so it would save employees’ time and effort to complete their daily tasks as usual.</w:t>
+      </w:r>
+    </w:p>
+    <w:p>
+      <w:pPr>
+        <w:jc w:val="both"/>
+      </w:pPr>
+      <w:r>
+        <w:t>However,</w:t>
+      </w:r>
+      <w:r>
+        <w:t xml:space="preserve"> in fact,</w:t>
+      </w:r>
+      <w:r>
+        <w:t xml:space="preserve"> this software is now building for phase 1 in their sales activity only, has not provided enough features for the whole Major Education’s sales process.</w:t>
+      </w:r>
+      <w:r>
+        <w:t xml:space="preserve"> It would be upgraded in the next version of this system.</w:t>
+      </w:r>
+    </w:p>
+    <w:p>
+      <w:pPr>
+        <w:jc w:val="both"/>
+      </w:pPr>
+    </w:p>
+    <w:p>
+      <w:pPr>
+        <w:pStyle w:val="Heading2"/>
+      </w:pPr>
+      <w:bookmarkStart w:id="13" w:name="_Toc47946976"/>
+      <w:r>
+        <w:lastRenderedPageBreak/>
+        <w:t>5</w:t>
+      </w:r>
+      <w:r>
+        <w:t xml:space="preserve">. </w:t>
+      </w:r>
+      <w:r>
+        <w:t>Software Product Vision</w:t>
+      </w:r>
+      <w:bookmarkEnd w:id="13"/>
+    </w:p>
+    <w:p>
+      <w:pPr>
+        <w:jc w:val="both"/>
         <w:rPr>
           <w:i/>
           <w:color w:val="0000FF"/>
         </w:rPr>
-        <w:t>Write a concise vision statement that summarizes the purpose and intent of the new product and describes what the world will be like when it includes the product. The vision statement should reflect a balanced view that will satisfy the needs of diverse customers as well as those of the developing organization. It may be somewhat idealistic, but it should be grounded in the realities of existing or anticipated customer markets, enterprise architectures, organizational strategic directions, and</w:t>
-      </w:r>
+      </w:pPr>
       <w:r>
         <w:rPr>
           <w:i/>
           <w:color w:val="0000FF"/>
         </w:rPr>
-        <w:t xml:space="preserve"> cost and resource limitations]</w:t>
-      </w:r>
-    </w:p>
-    <w:p>
-      <w:pPr>
-        <w:jc w:val="both"/>
-      </w:pPr>
-      <w:r>
-        <w:t xml:space="preserve">&lt;&lt;Sample: </w:t>
-      </w:r>
-      <w:r>
-        <w:t>For employees who want to order meals from the company cafeteria or from local restaurants on-line, the Cafeteria Ordering System is an Internet-based and smartphone-enabled application that will accept individual or group meal orders, process payments, and trigger delivery of the prepared meals to a designated location on the Process Impact campus. Unlike the current telephone and manual ordering processes, employees who use the Cafeteria Ordering System will not have to go to the cafeteria to get their meals, which will save them time and will increase the food choices available to them.&gt;&gt;</w:t>
-      </w:r>
-    </w:p>
-    <w:p>
-      <w:pPr>
-        <w:pStyle w:val="Heading2"/>
-      </w:pPr>
-      <w:bookmarkStart w:id="15" w:name="_Toc47946977"/>
-      <w:r>
-        <w:t>6</w:t>
-      </w:r>
-      <w:r>
-        <w:t>. Pro</w:t>
-      </w:r>
-      <w:r>
-        <w:t>ject</w:t>
-      </w:r>
-      <w:r>
-        <w:t xml:space="preserve"> </w:t>
-      </w:r>
-      <w:bookmarkStart w:id="16" w:name="_Toc356192841"/>
-      <w:r>
-        <w:t xml:space="preserve">Scope </w:t>
-      </w:r>
-      <w:r>
-        <w:t>&amp;</w:t>
-      </w:r>
-      <w:r>
-        <w:t xml:space="preserve"> Limitations</w:t>
-      </w:r>
-      <w:bookmarkEnd w:id="15"/>
-      <w:bookmarkEnd w:id="16"/>
-    </w:p>
-    <w:p>
-      <w:pPr>
-        <w:jc w:val="both"/>
+        <w:t>[</w:t>
+      </w:r>
+      <w:r>
         <w:rPr>
           <w:i/>
           <w:color w:val="0000FF"/>
         </w:rPr>
-      </w:pPr>
+        <w:t>Write a concise vision statement that summarizes the purpose and intent of the new product and describes what the world will be like when it includes the product. The vision statement should reflect a balanced view that will satisfy the needs of diverse customers as well as those of the developing organization. It may be somewhat idealistic, but it should be grounded in the realities of existing or anticipated customer markets, enterprise architectures, organizational strategic directions, and</w:t>
+      </w:r>
       <w:r>
         <w:rPr>
           <w:i/>
           <w:color w:val="0000FF"/>
         </w:rPr>
-        <w:t>[</w:t>
-      </w:r>
-      <w:r>
+        <w:t xml:space="preserve"> cost and resource limitations]</w:t>
+      </w:r>
+    </w:p>
+    <w:p>
+      <w:pPr>
+        <w:jc w:val="both"/>
+      </w:pPr>
+      <w:r>
+        <w:t>The target users that SMSME aim to are salesmen and sales managers of Sales Department of Major Education.</w:t>
+      </w:r>
+    </w:p>
+    <w:p>
+      <w:pPr>
+        <w:jc w:val="both"/>
+      </w:pPr>
+      <w:r>
+        <w:t xml:space="preserve">For salesmen, this software would help them manage their workplan as well as their tasks easier and </w:t>
+      </w:r>
+      <w:r>
+        <w:t xml:space="preserve">more </w:t>
+      </w:r>
+      <w:r>
+        <w:t>visually, submit daily reports more directly and they also can keep track of other salesmen’s work.</w:t>
+      </w:r>
+    </w:p>
+    <w:p>
+      <w:pPr>
+        <w:jc w:val="both"/>
+      </w:pPr>
+      <w:r>
+        <w:t xml:space="preserve">For sales managers, they would not have to collect and analyze all salesmen’s reports manually; they can </w:t>
+      </w:r>
+      <w:r>
+        <w:t xml:space="preserve">searching for contract history more easily </w:t>
+      </w:r>
+      <w:r>
+        <w:t xml:space="preserve">and they can see the </w:t>
+      </w:r>
+      <w:r>
+        <w:t>overall picture of the company's business process</w:t>
+      </w:r>
+      <w:r>
+        <w:t>, including what schools are lead</w:t>
+      </w:r>
+      <w:r>
+        <w:t xml:space="preserve"> </w:t>
+      </w:r>
+      <w:r>
+        <w:t>customers</w:t>
+      </w:r>
+      <w:r>
+        <w:t>, who are the most effective salesmen,…</w:t>
+      </w:r>
+    </w:p>
+    <w:p>
+      <w:pPr>
+        <w:jc w:val="both"/>
+      </w:pPr>
+    </w:p>
+    <w:p>
+      <w:pPr>
+        <w:pStyle w:val="Heading2"/>
+      </w:pPr>
+      <w:bookmarkStart w:id="14" w:name="_Toc47946977"/>
+      <w:r>
+        <w:t>6</w:t>
+      </w:r>
+      <w:r>
+        <w:t>. Pro</w:t>
+      </w:r>
+      <w:r>
+        <w:t>ject</w:t>
+      </w:r>
+      <w:r>
+        <w:t xml:space="preserve"> </w:t>
+      </w:r>
+      <w:bookmarkStart w:id="15" w:name="_Toc356192841"/>
+      <w:r>
+        <w:t xml:space="preserve">Scope </w:t>
+      </w:r>
+      <w:r>
+        <w:t>&amp;</w:t>
+      </w:r>
+      <w:r>
+        <w:t xml:space="preserve"> Limitations</w:t>
+      </w:r>
+      <w:bookmarkEnd w:id="14"/>
+      <w:bookmarkEnd w:id="15"/>
+    </w:p>
+    <w:p>
+      <w:pPr>
+        <w:jc w:val="both"/>
         <w:rPr>
           <w:i/>
           <w:color w:val="0000FF"/>
         </w:rPr>
-        <w:t>The project scope defines the concept and range of the proposed solution. It’s also important to define what will not be included in the product. Clarifying the scope and limitations helps to establish realistic expectations of the many stakeholders. It also provides a reference frame against which proposed features and requirements changes can be evaluated. Proposed requirements that are out of scope for the envisioned product must be rejected, unless they are so beneficial that the scope should be enlarged to accommodate them (with accompanying changes in budge</w:t>
-      </w:r>
+      </w:pPr>
       <w:r>
         <w:rPr>
           <w:i/>
           <w:color w:val="0000FF"/>
         </w:rPr>
-        <w:t>t, schedule, and/or resources)]</w:t>
-      </w:r>
-    </w:p>
-    <w:p>
-      <w:pPr>
-        <w:pStyle w:val="Heading3"/>
-      </w:pPr>
-      <w:bookmarkStart w:id="17" w:name="_Toc47946978"/>
-      <w:r>
-        <w:t>6</w:t>
-      </w:r>
-      <w:r>
-        <w:t>.1 Major Features</w:t>
-      </w:r>
-      <w:bookmarkEnd w:id="17"/>
-    </w:p>
-    <w:p>
-      <w:pPr>
-        <w:jc w:val="both"/>
+        <w:t>[</w:t>
+      </w:r>
+      <w:r>
         <w:rPr>
           <w:i/>
           <w:color w:val="0000FF"/>
         </w:rPr>
-      </w:pPr>
+        <w:t>The project scope defines the concept and range of the proposed solution. It’s also important to define what will not be included in the product. Clarifying the scope and limitations helps to establish realistic expectations of the many stakeholders. It also provides a reference frame against which proposed features and requirements changes can be evaluated. Proposed requirements that are out of scope for the envisioned product must be rejected, unless they are so beneficial that the scope should be enlarged to accommodate them (with accompanying changes in budge</w:t>
+      </w:r>
       <w:r>
         <w:rPr>
           <w:i/>
           <w:color w:val="0000FF"/>
         </w:rPr>
-        <w:t>[</w:t>
-      </w:r>
-      <w:r>
+        <w:t>t, schedule, and/or resources)]</w:t>
+      </w:r>
+    </w:p>
+    <w:p>
+      <w:pPr>
+        <w:pStyle w:val="Heading3"/>
+      </w:pPr>
+      <w:bookmarkStart w:id="16" w:name="_Toc47946978"/>
+      <w:r>
+        <w:t>6</w:t>
+      </w:r>
+      <w:r>
+        <w:t>.1 Major Features</w:t>
+      </w:r>
+      <w:bookmarkEnd w:id="16"/>
+    </w:p>
+    <w:p>
+      <w:pPr>
+        <w:jc w:val="both"/>
         <w:rPr>
           <w:i/>
           <w:color w:val="0000FF"/>
         </w:rPr>
-        <w:t xml:space="preserve">Include a numbered list of the major features of the new product, emphasizing those features that distinguish it from previous or competing products. Specific user requirements and functional requirements may be </w:t>
-      </w:r>
+      </w:pPr>
       <w:r>
         <w:rPr>
           <w:i/>
           <w:color w:val="0000FF"/>
         </w:rPr>
+        <w:t>[</w:t>
+      </w:r>
+      <w:r>
+        <w:rPr>
+          <w:i/>
+          <w:color w:val="0000FF"/>
+        </w:rPr>
+        <w:t xml:space="preserve">Include a numbered list of the major features of the new product, emphasizing those features that distinguish it from previous or competing products. Specific user requirements and functional requirements may be </w:t>
+      </w:r>
+      <w:r>
+        <w:rPr>
+          <w:i/>
+          <w:color w:val="0000FF"/>
+        </w:rPr>
         <w:t>traced back to these features.]</w:t>
       </w:r>
+    </w:p>
+    <w:p>
+      <w:pPr>
+        <w:pStyle w:val="List"/>
+        <w:rPr>
+          <w:rFonts w:asciiTheme="minorHAnsi" w:hAnsiTheme="minorHAnsi" w:cstheme="minorHAnsi"/>
+          <w:sz w:val="22"/>
+          <w:szCs w:val="22"/>
+        </w:rPr>
+      </w:pPr>
+      <w:r>
+        <w:rPr>
+          <w:rFonts w:asciiTheme="minorHAnsi" w:hAnsiTheme="minorHAnsi" w:cstheme="minorHAnsi"/>
+          <w:sz w:val="22"/>
+          <w:szCs w:val="22"/>
+        </w:rPr>
+        <w:t>FE-</w:t>
+      </w:r>
+      <w:r>
+        <w:rPr>
+          <w:rFonts w:asciiTheme="minorHAnsi" w:hAnsiTheme="minorHAnsi" w:cstheme="minorHAnsi"/>
+          <w:sz w:val="22"/>
+          <w:szCs w:val="22"/>
+        </w:rPr>
+        <w:t>0</w:t>
+      </w:r>
+      <w:r>
+        <w:rPr>
+          <w:rFonts w:asciiTheme="minorHAnsi" w:hAnsiTheme="minorHAnsi" w:cstheme="minorHAnsi"/>
+          <w:sz w:val="22"/>
+          <w:szCs w:val="22"/>
+        </w:rPr>
+        <w:t>1:</w:t>
+      </w:r>
+      <w:r>
+        <w:rPr>
+          <w:rFonts w:asciiTheme="minorHAnsi" w:hAnsiTheme="minorHAnsi" w:cstheme="minorHAnsi"/>
+          <w:sz w:val="22"/>
+          <w:szCs w:val="22"/>
+        </w:rPr>
+        <w:tab/>
+      </w:r>
+      <w:r>
+        <w:rPr>
+          <w:rFonts w:asciiTheme="minorHAnsi" w:hAnsiTheme="minorHAnsi" w:cstheme="minorHAnsi"/>
+          <w:sz w:val="22"/>
+          <w:szCs w:val="22"/>
+        </w:rPr>
+        <w:t>Sales Manager can view, add or remove target schools</w:t>
+      </w:r>
+      <w:r>
+        <w:rPr>
+          <w:rFonts w:asciiTheme="minorHAnsi" w:hAnsiTheme="minorHAnsi" w:cstheme="minorHAnsi"/>
+          <w:sz w:val="22"/>
+          <w:szCs w:val="22"/>
+        </w:rPr>
+        <w:t>.</w:t>
+      </w:r>
+    </w:p>
+    <w:p>
+      <w:pPr>
+        <w:pStyle w:val="List"/>
+        <w:rPr>
+          <w:rFonts w:asciiTheme="minorHAnsi" w:hAnsiTheme="minorHAnsi" w:cstheme="minorHAnsi"/>
+          <w:sz w:val="22"/>
+          <w:szCs w:val="22"/>
+        </w:rPr>
+      </w:pPr>
+      <w:r>
+        <w:rPr>
+          <w:rFonts w:asciiTheme="minorHAnsi" w:hAnsiTheme="minorHAnsi" w:cstheme="minorHAnsi"/>
+          <w:sz w:val="22"/>
+          <w:szCs w:val="22"/>
+        </w:rPr>
+        <w:t>FE-</w:t>
+      </w:r>
+      <w:r>
+        <w:rPr>
+          <w:rFonts w:asciiTheme="minorHAnsi" w:hAnsiTheme="minorHAnsi" w:cstheme="minorHAnsi"/>
+          <w:sz w:val="22"/>
+          <w:szCs w:val="22"/>
+        </w:rPr>
+        <w:t>0</w:t>
+      </w:r>
+      <w:r>
+        <w:rPr>
+          <w:rFonts w:asciiTheme="minorHAnsi" w:hAnsiTheme="minorHAnsi" w:cstheme="minorHAnsi"/>
+          <w:sz w:val="22"/>
+          <w:szCs w:val="22"/>
+        </w:rPr>
+        <w:t>2:</w:t>
+      </w:r>
+      <w:r>
+        <w:rPr>
+          <w:rFonts w:asciiTheme="minorHAnsi" w:hAnsiTheme="minorHAnsi" w:cstheme="minorHAnsi"/>
+          <w:sz w:val="22"/>
+          <w:szCs w:val="22"/>
+        </w:rPr>
+        <w:tab/>
+      </w:r>
+      <w:r>
+        <w:rPr>
+          <w:rFonts w:asciiTheme="minorHAnsi" w:hAnsiTheme="minorHAnsi" w:cstheme="minorHAnsi"/>
+          <w:sz w:val="22"/>
+          <w:szCs w:val="22"/>
+        </w:rPr>
+        <w:t>Sales Manager can assign salesme</w:t>
+      </w:r>
+      <w:r>
+        <w:rPr>
+          <w:rFonts w:asciiTheme="minorHAnsi" w:hAnsiTheme="minorHAnsi" w:cstheme="minorHAnsi"/>
+          <w:sz w:val="22"/>
+          <w:szCs w:val="22"/>
+        </w:rPr>
+        <w:t>n</w:t>
+      </w:r>
+      <w:r>
+        <w:rPr>
+          <w:rFonts w:asciiTheme="minorHAnsi" w:hAnsiTheme="minorHAnsi" w:cstheme="minorHAnsi"/>
+          <w:sz w:val="22"/>
+          <w:szCs w:val="22"/>
+        </w:rPr>
+        <w:t xml:space="preserve"> to target schools</w:t>
+      </w:r>
+      <w:r>
+        <w:rPr>
+          <w:rFonts w:asciiTheme="minorHAnsi" w:hAnsiTheme="minorHAnsi" w:cstheme="minorHAnsi"/>
+          <w:sz w:val="22"/>
+          <w:szCs w:val="22"/>
+        </w:rPr>
+        <w:t>.</w:t>
+      </w:r>
+    </w:p>
+    <w:p>
+      <w:pPr>
+        <w:pStyle w:val="List"/>
+        <w:rPr>
+          <w:rFonts w:asciiTheme="minorHAnsi" w:hAnsiTheme="minorHAnsi" w:cstheme="minorHAnsi"/>
+          <w:sz w:val="22"/>
+          <w:szCs w:val="22"/>
+        </w:rPr>
+      </w:pPr>
+      <w:r>
+        <w:rPr>
+          <w:rFonts w:asciiTheme="minorHAnsi" w:hAnsiTheme="minorHAnsi" w:cstheme="minorHAnsi"/>
+          <w:sz w:val="22"/>
+          <w:szCs w:val="22"/>
+        </w:rPr>
+        <w:t>FE-</w:t>
+      </w:r>
+      <w:r>
+        <w:rPr>
+          <w:rFonts w:asciiTheme="minorHAnsi" w:hAnsiTheme="minorHAnsi" w:cstheme="minorHAnsi"/>
+          <w:sz w:val="22"/>
+          <w:szCs w:val="22"/>
+        </w:rPr>
+        <w:t>0</w:t>
+      </w:r>
+      <w:r>
+        <w:rPr>
+          <w:rFonts w:asciiTheme="minorHAnsi" w:hAnsiTheme="minorHAnsi" w:cstheme="minorHAnsi"/>
+          <w:sz w:val="22"/>
+          <w:szCs w:val="22"/>
+        </w:rPr>
+        <w:t>3:</w:t>
+      </w:r>
+      <w:r>
+        <w:rPr>
+          <w:rFonts w:asciiTheme="minorHAnsi" w:hAnsiTheme="minorHAnsi" w:cstheme="minorHAnsi"/>
+          <w:sz w:val="22"/>
+          <w:szCs w:val="22"/>
+        </w:rPr>
+        <w:tab/>
+      </w:r>
+      <w:r>
+        <w:rPr>
+          <w:rFonts w:asciiTheme="minorHAnsi" w:hAnsiTheme="minorHAnsi" w:cstheme="minorHAnsi"/>
+          <w:sz w:val="22"/>
+          <w:szCs w:val="22"/>
+        </w:rPr>
+        <w:t>Sales Manager can</w:t>
+      </w:r>
+      <w:r>
+        <w:rPr>
+          <w:rFonts w:asciiTheme="minorHAnsi" w:hAnsiTheme="minorHAnsi" w:cstheme="minorHAnsi"/>
+          <w:sz w:val="22"/>
+          <w:szCs w:val="22"/>
+        </w:rPr>
+        <w:t xml:space="preserve"> search (filter) target schools by requirements</w:t>
+      </w:r>
+      <w:r>
+        <w:rPr>
+          <w:rFonts w:asciiTheme="minorHAnsi" w:hAnsiTheme="minorHAnsi" w:cstheme="minorHAnsi"/>
+          <w:sz w:val="22"/>
+          <w:szCs w:val="22"/>
+        </w:rPr>
+        <w:t>.</w:t>
+      </w:r>
+    </w:p>
+    <w:p>
+      <w:pPr>
+        <w:pStyle w:val="List"/>
+        <w:rPr>
+          <w:rFonts w:asciiTheme="minorHAnsi" w:hAnsiTheme="minorHAnsi" w:cstheme="minorHAnsi"/>
+          <w:sz w:val="22"/>
+          <w:szCs w:val="22"/>
+        </w:rPr>
+      </w:pPr>
+      <w:r>
+        <w:rPr>
+          <w:rFonts w:asciiTheme="minorHAnsi" w:hAnsiTheme="minorHAnsi" w:cstheme="minorHAnsi"/>
+          <w:sz w:val="22"/>
+          <w:szCs w:val="22"/>
+        </w:rPr>
+        <w:t>FE-</w:t>
+      </w:r>
+      <w:r>
+        <w:rPr>
+          <w:rFonts w:asciiTheme="minorHAnsi" w:hAnsiTheme="minorHAnsi" w:cstheme="minorHAnsi"/>
+          <w:sz w:val="22"/>
+          <w:szCs w:val="22"/>
+        </w:rPr>
+        <w:t>0</w:t>
+      </w:r>
+      <w:r>
+        <w:rPr>
+          <w:rFonts w:asciiTheme="minorHAnsi" w:hAnsiTheme="minorHAnsi" w:cstheme="minorHAnsi"/>
+          <w:sz w:val="22"/>
+          <w:szCs w:val="22"/>
+        </w:rPr>
+        <w:t>4:</w:t>
+      </w:r>
+      <w:r>
+        <w:rPr>
+          <w:rFonts w:asciiTheme="minorHAnsi" w:hAnsiTheme="minorHAnsi" w:cstheme="minorHAnsi"/>
+          <w:sz w:val="22"/>
+          <w:szCs w:val="22"/>
+        </w:rPr>
+        <w:tab/>
+      </w:r>
+      <w:r>
+        <w:rPr>
+          <w:rFonts w:asciiTheme="minorHAnsi" w:hAnsiTheme="minorHAnsi" w:cstheme="minorHAnsi"/>
+          <w:sz w:val="22"/>
+          <w:szCs w:val="22"/>
+        </w:rPr>
+        <w:t>Sales Manager can</w:t>
+      </w:r>
+      <w:r>
+        <w:rPr>
+          <w:rFonts w:asciiTheme="minorHAnsi" w:hAnsiTheme="minorHAnsi" w:cstheme="minorHAnsi"/>
+          <w:sz w:val="22"/>
+          <w:szCs w:val="22"/>
+        </w:rPr>
+        <w:t xml:space="preserve"> search salesmen</w:t>
+      </w:r>
+      <w:r>
+        <w:rPr>
+          <w:rFonts w:asciiTheme="minorHAnsi" w:hAnsiTheme="minorHAnsi" w:cstheme="minorHAnsi"/>
+          <w:sz w:val="22"/>
+          <w:szCs w:val="22"/>
+        </w:rPr>
+        <w:t>.</w:t>
+      </w:r>
+    </w:p>
+    <w:p>
+      <w:pPr>
+        <w:pStyle w:val="List"/>
+        <w:rPr>
+          <w:rFonts w:asciiTheme="minorHAnsi" w:hAnsiTheme="minorHAnsi" w:cstheme="minorHAnsi"/>
+          <w:sz w:val="22"/>
+          <w:szCs w:val="22"/>
+        </w:rPr>
+      </w:pPr>
+      <w:r>
+        <w:rPr>
+          <w:rFonts w:asciiTheme="minorHAnsi" w:hAnsiTheme="minorHAnsi" w:cstheme="minorHAnsi"/>
+          <w:sz w:val="22"/>
+          <w:szCs w:val="22"/>
+        </w:rPr>
+        <w:t>FE-</w:t>
+      </w:r>
+      <w:r>
+        <w:rPr>
+          <w:rFonts w:asciiTheme="minorHAnsi" w:hAnsiTheme="minorHAnsi" w:cstheme="minorHAnsi"/>
+          <w:sz w:val="22"/>
+          <w:szCs w:val="22"/>
+        </w:rPr>
+        <w:t>0</w:t>
+      </w:r>
+      <w:r>
+        <w:rPr>
+          <w:rFonts w:asciiTheme="minorHAnsi" w:hAnsiTheme="minorHAnsi" w:cstheme="minorHAnsi"/>
+          <w:sz w:val="22"/>
+          <w:szCs w:val="22"/>
+        </w:rPr>
+        <w:t>5:</w:t>
+      </w:r>
+      <w:r>
+        <w:rPr>
+          <w:rFonts w:asciiTheme="minorHAnsi" w:hAnsiTheme="minorHAnsi" w:cstheme="minorHAnsi"/>
+          <w:sz w:val="22"/>
+          <w:szCs w:val="22"/>
+        </w:rPr>
+        <w:tab/>
+      </w:r>
+      <w:r>
+        <w:rPr>
+          <w:rFonts w:asciiTheme="minorHAnsi" w:hAnsiTheme="minorHAnsi" w:cstheme="minorHAnsi"/>
+          <w:sz w:val="22"/>
+          <w:szCs w:val="22"/>
+        </w:rPr>
+        <w:t>Sales Manager can</w:t>
+      </w:r>
+      <w:r>
+        <w:rPr>
+          <w:rFonts w:asciiTheme="minorHAnsi" w:hAnsiTheme="minorHAnsi" w:cstheme="minorHAnsi"/>
+          <w:sz w:val="22"/>
+          <w:szCs w:val="22"/>
+        </w:rPr>
+        <w:t xml:space="preserve"> view salesmen’s detail and list of their assigned schools</w:t>
+      </w:r>
+      <w:r>
+        <w:rPr>
+          <w:rFonts w:asciiTheme="minorHAnsi" w:hAnsiTheme="minorHAnsi" w:cstheme="minorHAnsi"/>
+          <w:sz w:val="22"/>
+          <w:szCs w:val="22"/>
+        </w:rPr>
+        <w:t>.</w:t>
+      </w:r>
+    </w:p>
+    <w:p>
+      <w:pPr>
+        <w:pStyle w:val="List"/>
+        <w:rPr>
+          <w:rFonts w:asciiTheme="minorHAnsi" w:hAnsiTheme="minorHAnsi" w:cstheme="minorHAnsi"/>
+          <w:sz w:val="22"/>
+          <w:szCs w:val="22"/>
+        </w:rPr>
+      </w:pPr>
+      <w:r>
+        <w:rPr>
+          <w:rFonts w:asciiTheme="minorHAnsi" w:hAnsiTheme="minorHAnsi" w:cstheme="minorHAnsi"/>
+          <w:sz w:val="22"/>
+          <w:szCs w:val="22"/>
+        </w:rPr>
+        <w:t>FE-</w:t>
+      </w:r>
+      <w:r>
+        <w:rPr>
+          <w:rFonts w:asciiTheme="minorHAnsi" w:hAnsiTheme="minorHAnsi" w:cstheme="minorHAnsi"/>
+          <w:sz w:val="22"/>
+          <w:szCs w:val="22"/>
+        </w:rPr>
+        <w:t>06:</w:t>
+      </w:r>
+      <w:r>
+        <w:rPr>
+          <w:rFonts w:asciiTheme="minorHAnsi" w:hAnsiTheme="minorHAnsi" w:cstheme="minorHAnsi"/>
+          <w:sz w:val="22"/>
+          <w:szCs w:val="22"/>
+        </w:rPr>
+        <w:tab/>
+      </w:r>
+      <w:r>
+        <w:rPr>
+          <w:rFonts w:asciiTheme="minorHAnsi" w:hAnsiTheme="minorHAnsi" w:cstheme="minorHAnsi"/>
+          <w:sz w:val="22"/>
+          <w:szCs w:val="22"/>
+        </w:rPr>
+        <w:t>Salesman can view statistics on Dashboard</w:t>
+      </w:r>
+      <w:r>
+        <w:rPr>
+          <w:rFonts w:asciiTheme="minorHAnsi" w:hAnsiTheme="minorHAnsi" w:cstheme="minorHAnsi"/>
+          <w:sz w:val="22"/>
+          <w:szCs w:val="22"/>
+        </w:rPr>
+        <w:t>.</w:t>
+      </w:r>
+    </w:p>
+    <w:p>
+      <w:pPr>
+        <w:pStyle w:val="List"/>
+        <w:rPr>
+          <w:rFonts w:asciiTheme="minorHAnsi" w:hAnsiTheme="minorHAnsi" w:cstheme="minorHAnsi"/>
+          <w:sz w:val="22"/>
+          <w:szCs w:val="22"/>
+        </w:rPr>
+      </w:pPr>
+      <w:r>
+        <w:rPr>
+          <w:rFonts w:asciiTheme="minorHAnsi" w:hAnsiTheme="minorHAnsi" w:cstheme="minorHAnsi"/>
+          <w:sz w:val="22"/>
+          <w:szCs w:val="22"/>
+        </w:rPr>
+        <w:t>FE-</w:t>
+      </w:r>
+      <w:r>
+        <w:rPr>
+          <w:rFonts w:asciiTheme="minorHAnsi" w:hAnsiTheme="minorHAnsi" w:cstheme="minorHAnsi"/>
+          <w:sz w:val="22"/>
+          <w:szCs w:val="22"/>
+        </w:rPr>
+        <w:t>0</w:t>
+      </w:r>
+      <w:r>
+        <w:rPr>
+          <w:rFonts w:asciiTheme="minorHAnsi" w:hAnsiTheme="minorHAnsi" w:cstheme="minorHAnsi"/>
+          <w:sz w:val="22"/>
+          <w:szCs w:val="22"/>
+        </w:rPr>
+        <w:t>7</w:t>
+      </w:r>
+      <w:r>
+        <w:rPr>
+          <w:rFonts w:asciiTheme="minorHAnsi" w:hAnsiTheme="minorHAnsi" w:cstheme="minorHAnsi"/>
+          <w:sz w:val="22"/>
+          <w:szCs w:val="22"/>
+        </w:rPr>
+        <w:t>:</w:t>
+      </w:r>
+      <w:r>
+        <w:rPr>
+          <w:rFonts w:asciiTheme="minorHAnsi" w:hAnsiTheme="minorHAnsi" w:cstheme="minorHAnsi"/>
+          <w:sz w:val="22"/>
+          <w:szCs w:val="22"/>
+        </w:rPr>
+        <w:tab/>
+        <w:t>Salesman can view</w:t>
+      </w:r>
+      <w:r>
+        <w:rPr>
+          <w:rFonts w:asciiTheme="minorHAnsi" w:hAnsiTheme="minorHAnsi" w:cstheme="minorHAnsi"/>
+          <w:sz w:val="22"/>
+          <w:szCs w:val="22"/>
+        </w:rPr>
+        <w:t xml:space="preserve"> </w:t>
+      </w:r>
+      <w:r>
+        <w:rPr>
+          <w:rFonts w:asciiTheme="minorHAnsi" w:hAnsiTheme="minorHAnsi" w:cstheme="minorHAnsi"/>
+          <w:sz w:val="22"/>
+          <w:szCs w:val="22"/>
+        </w:rPr>
+        <w:t>list of target schools</w:t>
+      </w:r>
+      <w:r>
+        <w:rPr>
+          <w:rFonts w:asciiTheme="minorHAnsi" w:hAnsiTheme="minorHAnsi" w:cstheme="minorHAnsi"/>
+          <w:sz w:val="22"/>
+          <w:szCs w:val="22"/>
+        </w:rPr>
+        <w:t>.</w:t>
+      </w:r>
+    </w:p>
+    <w:p>
+      <w:pPr>
+        <w:pStyle w:val="List"/>
+        <w:rPr>
+          <w:rFonts w:asciiTheme="minorHAnsi" w:hAnsiTheme="minorHAnsi" w:cstheme="minorHAnsi"/>
+          <w:sz w:val="22"/>
+          <w:szCs w:val="22"/>
+        </w:rPr>
+      </w:pPr>
+      <w:r>
+        <w:rPr>
+          <w:rFonts w:asciiTheme="minorHAnsi" w:hAnsiTheme="minorHAnsi" w:cstheme="minorHAnsi"/>
+          <w:sz w:val="22"/>
+          <w:szCs w:val="22"/>
+        </w:rPr>
+        <w:t>FE-</w:t>
+      </w:r>
+      <w:r>
+        <w:rPr>
+          <w:rFonts w:asciiTheme="minorHAnsi" w:hAnsiTheme="minorHAnsi" w:cstheme="minorHAnsi"/>
+          <w:sz w:val="22"/>
+          <w:szCs w:val="22"/>
+        </w:rPr>
+        <w:t>08</w:t>
+      </w:r>
+      <w:r>
+        <w:rPr>
+          <w:rFonts w:asciiTheme="minorHAnsi" w:hAnsiTheme="minorHAnsi" w:cstheme="minorHAnsi"/>
+          <w:sz w:val="22"/>
+          <w:szCs w:val="22"/>
+        </w:rPr>
+        <w:t>:</w:t>
+      </w:r>
+      <w:r>
+        <w:rPr>
+          <w:rFonts w:asciiTheme="minorHAnsi" w:hAnsiTheme="minorHAnsi" w:cstheme="minorHAnsi"/>
+          <w:sz w:val="22"/>
+          <w:szCs w:val="22"/>
+        </w:rPr>
+        <w:tab/>
+        <w:t xml:space="preserve">Salesman can view </w:t>
+      </w:r>
+      <w:r>
+        <w:rPr>
+          <w:rFonts w:asciiTheme="minorHAnsi" w:hAnsiTheme="minorHAnsi" w:cstheme="minorHAnsi"/>
+          <w:sz w:val="22"/>
+          <w:szCs w:val="22"/>
+        </w:rPr>
+        <w:t xml:space="preserve">their own </w:t>
+      </w:r>
+      <w:r>
+        <w:rPr>
+          <w:rFonts w:asciiTheme="minorHAnsi" w:hAnsiTheme="minorHAnsi" w:cstheme="minorHAnsi"/>
+          <w:sz w:val="22"/>
+          <w:szCs w:val="22"/>
+        </w:rPr>
+        <w:t xml:space="preserve">list of </w:t>
+      </w:r>
+      <w:r>
+        <w:rPr>
+          <w:rFonts w:asciiTheme="minorHAnsi" w:hAnsiTheme="minorHAnsi" w:cstheme="minorHAnsi"/>
+          <w:sz w:val="22"/>
+          <w:szCs w:val="22"/>
+        </w:rPr>
+        <w:t>assigned</w:t>
+      </w:r>
+      <w:r>
+        <w:rPr>
+          <w:rFonts w:asciiTheme="minorHAnsi" w:hAnsiTheme="minorHAnsi" w:cstheme="minorHAnsi"/>
+          <w:sz w:val="22"/>
+          <w:szCs w:val="22"/>
+        </w:rPr>
+        <w:t xml:space="preserve"> schools</w:t>
+      </w:r>
+      <w:r>
+        <w:rPr>
+          <w:rFonts w:asciiTheme="minorHAnsi" w:hAnsiTheme="minorHAnsi" w:cstheme="minorHAnsi"/>
+          <w:sz w:val="22"/>
+          <w:szCs w:val="22"/>
+        </w:rPr>
+        <w:t>.</w:t>
+      </w:r>
+    </w:p>
+    <w:p>
+      <w:pPr>
+        <w:pStyle w:val="List"/>
+        <w:rPr>
+          <w:rFonts w:asciiTheme="minorHAnsi" w:hAnsiTheme="minorHAnsi" w:cstheme="minorHAnsi"/>
+          <w:sz w:val="22"/>
+          <w:szCs w:val="22"/>
+        </w:rPr>
+      </w:pPr>
+      <w:r>
+        <w:rPr>
+          <w:rFonts w:asciiTheme="minorHAnsi" w:hAnsiTheme="minorHAnsi" w:cstheme="minorHAnsi"/>
+          <w:sz w:val="22"/>
+          <w:szCs w:val="22"/>
+        </w:rPr>
+        <w:t>FE-</w:t>
+      </w:r>
+      <w:r>
+        <w:rPr>
+          <w:rFonts w:asciiTheme="minorHAnsi" w:hAnsiTheme="minorHAnsi" w:cstheme="minorHAnsi"/>
+          <w:sz w:val="22"/>
+          <w:szCs w:val="22"/>
+        </w:rPr>
+        <w:t>09</w:t>
+      </w:r>
+      <w:r>
+        <w:rPr>
+          <w:rFonts w:asciiTheme="minorHAnsi" w:hAnsiTheme="minorHAnsi" w:cstheme="minorHAnsi"/>
+          <w:sz w:val="22"/>
+          <w:szCs w:val="22"/>
+        </w:rPr>
+        <w:t>:</w:t>
+      </w:r>
+      <w:r>
+        <w:rPr>
+          <w:rFonts w:asciiTheme="minorHAnsi" w:hAnsiTheme="minorHAnsi" w:cstheme="minorHAnsi"/>
+          <w:sz w:val="22"/>
+          <w:szCs w:val="22"/>
+        </w:rPr>
+        <w:tab/>
+        <w:t>Salesman can view history of schools’ reports.</w:t>
+      </w:r>
+    </w:p>
+    <w:p>
+      <w:pPr>
+        <w:pStyle w:val="List"/>
+        <w:rPr>
+          <w:rFonts w:asciiTheme="minorHAnsi" w:hAnsiTheme="minorHAnsi" w:cstheme="minorHAnsi"/>
+          <w:sz w:val="22"/>
+          <w:szCs w:val="22"/>
+        </w:rPr>
+      </w:pPr>
+      <w:r>
+        <w:rPr>
+          <w:rFonts w:asciiTheme="minorHAnsi" w:hAnsiTheme="minorHAnsi" w:cstheme="minorHAnsi"/>
+          <w:sz w:val="22"/>
+          <w:szCs w:val="22"/>
+        </w:rPr>
+        <w:t>FE-</w:t>
+      </w:r>
+      <w:r>
+        <w:rPr>
+          <w:rFonts w:asciiTheme="minorHAnsi" w:hAnsiTheme="minorHAnsi" w:cstheme="minorHAnsi"/>
+          <w:sz w:val="22"/>
+          <w:szCs w:val="22"/>
+        </w:rPr>
+        <w:t>10</w:t>
+      </w:r>
+      <w:r>
+        <w:rPr>
+          <w:rFonts w:asciiTheme="minorHAnsi" w:hAnsiTheme="minorHAnsi" w:cstheme="minorHAnsi"/>
+          <w:sz w:val="22"/>
+          <w:szCs w:val="22"/>
+        </w:rPr>
+        <w:t>:</w:t>
+      </w:r>
+      <w:r>
+        <w:rPr>
+          <w:rFonts w:asciiTheme="minorHAnsi" w:hAnsiTheme="minorHAnsi" w:cstheme="minorHAnsi"/>
+          <w:sz w:val="22"/>
+          <w:szCs w:val="22"/>
+        </w:rPr>
+        <w:tab/>
+        <w:t xml:space="preserve">Salesman can </w:t>
+      </w:r>
+      <w:r>
+        <w:rPr>
+          <w:rFonts w:asciiTheme="minorHAnsi" w:hAnsiTheme="minorHAnsi" w:cstheme="minorHAnsi"/>
+          <w:sz w:val="22"/>
+          <w:szCs w:val="22"/>
+        </w:rPr>
+        <w:t>search (filter)</w:t>
+      </w:r>
+      <w:r>
+        <w:rPr>
+          <w:rFonts w:asciiTheme="minorHAnsi" w:hAnsiTheme="minorHAnsi" w:cstheme="minorHAnsi"/>
+          <w:sz w:val="22"/>
+          <w:szCs w:val="22"/>
+        </w:rPr>
+        <w:t xml:space="preserve"> </w:t>
+      </w:r>
+      <w:r>
+        <w:rPr>
+          <w:rFonts w:asciiTheme="minorHAnsi" w:hAnsiTheme="minorHAnsi" w:cstheme="minorHAnsi"/>
+          <w:sz w:val="22"/>
+          <w:szCs w:val="22"/>
+        </w:rPr>
+        <w:t>tasks</w:t>
+      </w:r>
+      <w:r>
+        <w:rPr>
+          <w:rFonts w:asciiTheme="minorHAnsi" w:hAnsiTheme="minorHAnsi" w:cstheme="minorHAnsi"/>
+          <w:sz w:val="22"/>
+          <w:szCs w:val="22"/>
+        </w:rPr>
+        <w:t>.</w:t>
+      </w:r>
+    </w:p>
+    <w:p>
+      <w:pPr>
+        <w:pStyle w:val="List"/>
+        <w:rPr>
+          <w:rFonts w:asciiTheme="minorHAnsi" w:hAnsiTheme="minorHAnsi" w:cstheme="minorHAnsi"/>
+          <w:sz w:val="22"/>
+          <w:szCs w:val="22"/>
+        </w:rPr>
+      </w:pPr>
+      <w:r>
+        <w:rPr>
+          <w:rFonts w:asciiTheme="minorHAnsi" w:hAnsiTheme="minorHAnsi" w:cstheme="minorHAnsi"/>
+          <w:sz w:val="22"/>
+          <w:szCs w:val="22"/>
+        </w:rPr>
+        <w:t>FE-</w:t>
+      </w:r>
+      <w:r>
+        <w:rPr>
+          <w:rFonts w:asciiTheme="minorHAnsi" w:hAnsiTheme="minorHAnsi" w:cstheme="minorHAnsi"/>
+          <w:sz w:val="22"/>
+          <w:szCs w:val="22"/>
+        </w:rPr>
+        <w:t>1</w:t>
+      </w:r>
+      <w:r>
+        <w:rPr>
+          <w:rFonts w:asciiTheme="minorHAnsi" w:hAnsiTheme="minorHAnsi" w:cstheme="minorHAnsi"/>
+          <w:sz w:val="22"/>
+          <w:szCs w:val="22"/>
+        </w:rPr>
+        <w:t>1</w:t>
+      </w:r>
+      <w:r>
+        <w:rPr>
+          <w:rFonts w:asciiTheme="minorHAnsi" w:hAnsiTheme="minorHAnsi" w:cstheme="minorHAnsi"/>
+          <w:sz w:val="22"/>
+          <w:szCs w:val="22"/>
+        </w:rPr>
+        <w:t>:</w:t>
+      </w:r>
+      <w:r>
+        <w:rPr>
+          <w:rFonts w:asciiTheme="minorHAnsi" w:hAnsiTheme="minorHAnsi" w:cstheme="minorHAnsi"/>
+          <w:sz w:val="22"/>
+          <w:szCs w:val="22"/>
+        </w:rPr>
+        <w:tab/>
+        <w:t xml:space="preserve">Salesman can view </w:t>
+      </w:r>
+      <w:r>
+        <w:rPr>
+          <w:rFonts w:asciiTheme="minorHAnsi" w:hAnsiTheme="minorHAnsi" w:cstheme="minorHAnsi"/>
+          <w:sz w:val="22"/>
+          <w:szCs w:val="22"/>
+        </w:rPr>
+        <w:t>all diary reports</w:t>
+      </w:r>
+      <w:r>
+        <w:rPr>
+          <w:rFonts w:asciiTheme="minorHAnsi" w:hAnsiTheme="minorHAnsi" w:cstheme="minorHAnsi"/>
+          <w:sz w:val="22"/>
+          <w:szCs w:val="22"/>
+        </w:rPr>
+        <w:t>.</w:t>
+      </w:r>
+    </w:p>
+    <w:p>
+      <w:pPr>
+        <w:pStyle w:val="List"/>
+        <w:rPr>
+          <w:rFonts w:asciiTheme="minorHAnsi" w:hAnsiTheme="minorHAnsi" w:cstheme="minorHAnsi"/>
+          <w:sz w:val="22"/>
+          <w:szCs w:val="22"/>
+        </w:rPr>
+      </w:pPr>
+      <w:r>
+        <w:rPr>
+          <w:rFonts w:asciiTheme="minorHAnsi" w:hAnsiTheme="minorHAnsi" w:cstheme="minorHAnsi"/>
+          <w:sz w:val="22"/>
+          <w:szCs w:val="22"/>
+        </w:rPr>
+        <w:t>FE-</w:t>
+      </w:r>
+      <w:r>
+        <w:rPr>
+          <w:rFonts w:asciiTheme="minorHAnsi" w:hAnsiTheme="minorHAnsi" w:cstheme="minorHAnsi"/>
+          <w:sz w:val="22"/>
+          <w:szCs w:val="22"/>
+        </w:rPr>
+        <w:t>12</w:t>
+      </w:r>
+      <w:r>
+        <w:rPr>
+          <w:rFonts w:asciiTheme="minorHAnsi" w:hAnsiTheme="minorHAnsi" w:cstheme="minorHAnsi"/>
+          <w:sz w:val="22"/>
+          <w:szCs w:val="22"/>
+        </w:rPr>
+        <w:t>:</w:t>
+      </w:r>
+      <w:r>
+        <w:rPr>
+          <w:rFonts w:asciiTheme="minorHAnsi" w:hAnsiTheme="minorHAnsi" w:cstheme="minorHAnsi"/>
+          <w:sz w:val="22"/>
+          <w:szCs w:val="22"/>
+        </w:rPr>
+        <w:tab/>
+        <w:t xml:space="preserve">Salesman can </w:t>
+      </w:r>
+      <w:r>
+        <w:rPr>
+          <w:rFonts w:asciiTheme="minorHAnsi" w:hAnsiTheme="minorHAnsi" w:cstheme="minorHAnsi"/>
+          <w:sz w:val="22"/>
+          <w:szCs w:val="22"/>
+        </w:rPr>
+        <w:t>submit dairy reports</w:t>
+      </w:r>
+      <w:r>
+        <w:rPr>
+          <w:rFonts w:asciiTheme="minorHAnsi" w:hAnsiTheme="minorHAnsi" w:cstheme="minorHAnsi"/>
+          <w:sz w:val="22"/>
+          <w:szCs w:val="22"/>
+        </w:rPr>
+        <w:t>.</w:t>
+      </w:r>
+    </w:p>
+    <w:p>
+      <w:pPr>
+        <w:pStyle w:val="List"/>
+        <w:rPr>
+          <w:rFonts w:asciiTheme="minorHAnsi" w:hAnsiTheme="minorHAnsi" w:cstheme="minorHAnsi"/>
+          <w:sz w:val="22"/>
+          <w:szCs w:val="22"/>
+        </w:rPr>
+      </w:pPr>
+      <w:r>
+        <w:rPr>
+          <w:rFonts w:asciiTheme="minorHAnsi" w:hAnsiTheme="minorHAnsi" w:cstheme="minorHAnsi"/>
+          <w:sz w:val="22"/>
+          <w:szCs w:val="22"/>
+        </w:rPr>
+        <w:t>FE-</w:t>
+      </w:r>
+      <w:r>
+        <w:rPr>
+          <w:rFonts w:asciiTheme="minorHAnsi" w:hAnsiTheme="minorHAnsi" w:cstheme="minorHAnsi"/>
+          <w:sz w:val="22"/>
+          <w:szCs w:val="22"/>
+        </w:rPr>
+        <w:t>13</w:t>
+      </w:r>
+      <w:r>
+        <w:rPr>
+          <w:rFonts w:asciiTheme="minorHAnsi" w:hAnsiTheme="minorHAnsi" w:cstheme="minorHAnsi"/>
+          <w:sz w:val="22"/>
+          <w:szCs w:val="22"/>
+        </w:rPr>
+        <w:t>:</w:t>
+      </w:r>
+      <w:r>
+        <w:rPr>
+          <w:rFonts w:asciiTheme="minorHAnsi" w:hAnsiTheme="minorHAnsi" w:cstheme="minorHAnsi"/>
+          <w:sz w:val="22"/>
+          <w:szCs w:val="22"/>
+        </w:rPr>
+        <w:tab/>
+        <w:t xml:space="preserve">Salesman can </w:t>
+      </w:r>
+      <w:r>
+        <w:rPr>
+          <w:rFonts w:asciiTheme="minorHAnsi" w:hAnsiTheme="minorHAnsi" w:cstheme="minorHAnsi"/>
+          <w:sz w:val="22"/>
+          <w:szCs w:val="22"/>
+        </w:rPr>
+        <w:t>edit</w:t>
+      </w:r>
+      <w:r>
+        <w:rPr>
+          <w:rFonts w:asciiTheme="minorHAnsi" w:hAnsiTheme="minorHAnsi" w:cstheme="minorHAnsi"/>
+          <w:sz w:val="22"/>
+          <w:szCs w:val="22"/>
+        </w:rPr>
+        <w:t xml:space="preserve"> </w:t>
+      </w:r>
+      <w:r>
+        <w:rPr>
+          <w:rFonts w:asciiTheme="minorHAnsi" w:hAnsiTheme="minorHAnsi" w:cstheme="minorHAnsi"/>
+          <w:sz w:val="22"/>
+          <w:szCs w:val="22"/>
+        </w:rPr>
+        <w:t xml:space="preserve">their today </w:t>
+      </w:r>
+      <w:r>
+        <w:rPr>
+          <w:rFonts w:asciiTheme="minorHAnsi" w:hAnsiTheme="minorHAnsi" w:cstheme="minorHAnsi"/>
+          <w:sz w:val="22"/>
+          <w:szCs w:val="22"/>
+        </w:rPr>
+        <w:t>reports.</w:t>
+      </w:r>
+    </w:p>
+    <w:p>
+      <w:pPr>
+        <w:pStyle w:val="List"/>
+        <w:rPr>
+          <w:rFonts w:asciiTheme="minorHAnsi" w:hAnsiTheme="minorHAnsi" w:cstheme="minorHAnsi"/>
+          <w:sz w:val="22"/>
+          <w:szCs w:val="22"/>
+        </w:rPr>
+      </w:pPr>
+      <w:r>
+        <w:rPr>
+          <w:rFonts w:asciiTheme="minorHAnsi" w:hAnsiTheme="minorHAnsi" w:cstheme="minorHAnsi"/>
+          <w:sz w:val="22"/>
+          <w:szCs w:val="22"/>
+        </w:rPr>
+        <w:lastRenderedPageBreak/>
+        <w:t>FE-</w:t>
+      </w:r>
+      <w:r>
+        <w:rPr>
+          <w:rFonts w:asciiTheme="minorHAnsi" w:hAnsiTheme="minorHAnsi" w:cstheme="minorHAnsi"/>
+          <w:sz w:val="22"/>
+          <w:szCs w:val="22"/>
+        </w:rPr>
+        <w:t>14</w:t>
+      </w:r>
+      <w:r>
+        <w:rPr>
+          <w:rFonts w:asciiTheme="minorHAnsi" w:hAnsiTheme="minorHAnsi" w:cstheme="minorHAnsi"/>
+          <w:sz w:val="22"/>
+          <w:szCs w:val="22"/>
+        </w:rPr>
+        <w:t>:</w:t>
+      </w:r>
+      <w:r>
+        <w:rPr>
+          <w:rFonts w:asciiTheme="minorHAnsi" w:hAnsiTheme="minorHAnsi" w:cstheme="minorHAnsi"/>
+          <w:sz w:val="22"/>
+          <w:szCs w:val="22"/>
+        </w:rPr>
+        <w:tab/>
+        <w:t xml:space="preserve">Salesman can </w:t>
+      </w:r>
+      <w:r>
+        <w:rPr>
+          <w:rFonts w:asciiTheme="minorHAnsi" w:hAnsiTheme="minorHAnsi" w:cstheme="minorHAnsi"/>
+          <w:sz w:val="22"/>
+          <w:szCs w:val="22"/>
+        </w:rPr>
+        <w:t>view, add, edit and remove their workplan</w:t>
+      </w:r>
+      <w:r>
+        <w:rPr>
+          <w:rFonts w:asciiTheme="minorHAnsi" w:hAnsiTheme="minorHAnsi" w:cstheme="minorHAnsi"/>
+          <w:sz w:val="22"/>
+          <w:szCs w:val="22"/>
+        </w:rPr>
+        <w:t>.</w:t>
+      </w:r>
+    </w:p>
+    <w:p>
+      <w:pPr>
+        <w:pStyle w:val="List"/>
+        <w:rPr>
+          <w:rFonts w:asciiTheme="minorHAnsi" w:hAnsiTheme="minorHAnsi" w:cstheme="minorHAnsi"/>
+          <w:sz w:val="22"/>
+          <w:szCs w:val="22"/>
+        </w:rPr>
+      </w:pPr>
+      <w:r>
+        <w:rPr>
+          <w:rFonts w:asciiTheme="minorHAnsi" w:hAnsiTheme="minorHAnsi" w:cstheme="minorHAnsi"/>
+          <w:sz w:val="22"/>
+          <w:szCs w:val="22"/>
+        </w:rPr>
+        <w:t>FE-</w:t>
+      </w:r>
+      <w:r>
+        <w:rPr>
+          <w:rFonts w:asciiTheme="minorHAnsi" w:hAnsiTheme="minorHAnsi" w:cstheme="minorHAnsi"/>
+          <w:sz w:val="22"/>
+          <w:szCs w:val="22"/>
+        </w:rPr>
+        <w:t>15</w:t>
+      </w:r>
+      <w:r>
+        <w:rPr>
+          <w:rFonts w:asciiTheme="minorHAnsi" w:hAnsiTheme="minorHAnsi" w:cstheme="minorHAnsi"/>
+          <w:sz w:val="22"/>
+          <w:szCs w:val="22"/>
+        </w:rPr>
+        <w:t>:</w:t>
+      </w:r>
+      <w:r>
+        <w:rPr>
+          <w:rFonts w:asciiTheme="minorHAnsi" w:hAnsiTheme="minorHAnsi" w:cstheme="minorHAnsi"/>
+          <w:sz w:val="22"/>
+          <w:szCs w:val="22"/>
+        </w:rPr>
+        <w:tab/>
+      </w:r>
+      <w:r>
+        <w:rPr>
+          <w:rFonts w:asciiTheme="minorHAnsi" w:hAnsiTheme="minorHAnsi" w:cstheme="minorHAnsi"/>
+          <w:sz w:val="22"/>
+          <w:szCs w:val="22"/>
+        </w:rPr>
+        <w:t>Administrator</w:t>
+      </w:r>
+      <w:r>
+        <w:rPr>
+          <w:rFonts w:asciiTheme="minorHAnsi" w:hAnsiTheme="minorHAnsi" w:cstheme="minorHAnsi"/>
+          <w:sz w:val="22"/>
+          <w:szCs w:val="22"/>
+        </w:rPr>
+        <w:t xml:space="preserve"> can </w:t>
+      </w:r>
+      <w:r>
+        <w:rPr>
+          <w:rFonts w:asciiTheme="minorHAnsi" w:hAnsiTheme="minorHAnsi" w:cstheme="minorHAnsi"/>
+          <w:sz w:val="22"/>
+          <w:szCs w:val="22"/>
+        </w:rPr>
+        <w:t>create, view,</w:t>
+      </w:r>
+      <w:r>
+        <w:rPr>
+          <w:rFonts w:asciiTheme="minorHAnsi" w:hAnsiTheme="minorHAnsi" w:cstheme="minorHAnsi"/>
+          <w:sz w:val="22"/>
+          <w:szCs w:val="22"/>
+        </w:rPr>
+        <w:t xml:space="preserve"> </w:t>
+      </w:r>
+      <w:r>
+        <w:rPr>
+          <w:rFonts w:asciiTheme="minorHAnsi" w:hAnsiTheme="minorHAnsi" w:cstheme="minorHAnsi"/>
+          <w:sz w:val="22"/>
+          <w:szCs w:val="22"/>
+        </w:rPr>
+        <w:t>search</w:t>
+      </w:r>
+      <w:r>
+        <w:rPr>
+          <w:rFonts w:asciiTheme="minorHAnsi" w:hAnsiTheme="minorHAnsi" w:cstheme="minorHAnsi"/>
+          <w:sz w:val="22"/>
+          <w:szCs w:val="22"/>
+        </w:rPr>
+        <w:t xml:space="preserve"> and update</w:t>
+      </w:r>
+      <w:r>
+        <w:rPr>
+          <w:rFonts w:asciiTheme="minorHAnsi" w:hAnsiTheme="minorHAnsi" w:cstheme="minorHAnsi"/>
+          <w:sz w:val="22"/>
+          <w:szCs w:val="22"/>
+        </w:rPr>
+        <w:t xml:space="preserve"> </w:t>
+      </w:r>
+      <w:r>
+        <w:rPr>
+          <w:rFonts w:asciiTheme="minorHAnsi" w:hAnsiTheme="minorHAnsi" w:cstheme="minorHAnsi"/>
+          <w:sz w:val="22"/>
+          <w:szCs w:val="22"/>
+        </w:rPr>
+        <w:t>user accounts</w:t>
+      </w:r>
+      <w:r>
+        <w:rPr>
+          <w:rFonts w:asciiTheme="minorHAnsi" w:hAnsiTheme="minorHAnsi" w:cstheme="minorHAnsi"/>
+          <w:sz w:val="22"/>
+          <w:szCs w:val="22"/>
+        </w:rPr>
+        <w:t>.</w:t>
+      </w:r>
+    </w:p>
+    <w:p>
+      <w:pPr>
+        <w:pStyle w:val="List"/>
+        <w:rPr>
+          <w:rFonts w:asciiTheme="minorHAnsi" w:hAnsiTheme="minorHAnsi" w:cstheme="minorHAnsi"/>
+          <w:sz w:val="22"/>
+          <w:szCs w:val="22"/>
+        </w:rPr>
+      </w:pPr>
+      <w:r>
+        <w:rPr>
+          <w:rFonts w:asciiTheme="minorHAnsi" w:hAnsiTheme="minorHAnsi" w:cstheme="minorHAnsi"/>
+          <w:sz w:val="22"/>
+          <w:szCs w:val="22"/>
+        </w:rPr>
+        <w:t>FE-</w:t>
+      </w:r>
+      <w:r>
+        <w:rPr>
+          <w:rFonts w:asciiTheme="minorHAnsi" w:hAnsiTheme="minorHAnsi" w:cstheme="minorHAnsi"/>
+          <w:sz w:val="22"/>
+          <w:szCs w:val="22"/>
+        </w:rPr>
+        <w:t>16</w:t>
+      </w:r>
+      <w:r>
+        <w:rPr>
+          <w:rFonts w:asciiTheme="minorHAnsi" w:hAnsiTheme="minorHAnsi" w:cstheme="minorHAnsi"/>
+          <w:sz w:val="22"/>
+          <w:szCs w:val="22"/>
+        </w:rPr>
+        <w:t>:</w:t>
+      </w:r>
+      <w:r>
+        <w:rPr>
+          <w:rFonts w:asciiTheme="minorHAnsi" w:hAnsiTheme="minorHAnsi" w:cstheme="minorHAnsi"/>
+          <w:sz w:val="22"/>
+          <w:szCs w:val="22"/>
+        </w:rPr>
+        <w:tab/>
+        <w:t>Administrator</w:t>
+      </w:r>
+      <w:r>
+        <w:rPr>
+          <w:rFonts w:asciiTheme="minorHAnsi" w:hAnsiTheme="minorHAnsi" w:cstheme="minorHAnsi"/>
+          <w:sz w:val="22"/>
+          <w:szCs w:val="22"/>
+        </w:rPr>
+        <w:t xml:space="preserve"> </w:t>
+      </w:r>
+      <w:r>
+        <w:rPr>
+          <w:rFonts w:asciiTheme="minorHAnsi" w:hAnsiTheme="minorHAnsi" w:cstheme="minorHAnsi"/>
+          <w:sz w:val="22"/>
+          <w:szCs w:val="22"/>
+        </w:rPr>
+        <w:t>can</w:t>
+      </w:r>
+      <w:r>
+        <w:rPr>
+          <w:rFonts w:asciiTheme="minorHAnsi" w:hAnsiTheme="minorHAnsi" w:cstheme="minorHAnsi"/>
+          <w:sz w:val="22"/>
+          <w:szCs w:val="22"/>
+        </w:rPr>
+        <w:t xml:space="preserve"> add, view and edit all schools</w:t>
+      </w:r>
+      <w:r>
+        <w:rPr>
+          <w:rFonts w:asciiTheme="minorHAnsi" w:hAnsiTheme="minorHAnsi" w:cstheme="minorHAnsi"/>
+          <w:sz w:val="22"/>
+          <w:szCs w:val="22"/>
+        </w:rPr>
+        <w:t>.</w:t>
+      </w:r>
+    </w:p>
+    <w:p>
+      <w:pPr>
+        <w:pStyle w:val="List"/>
+        <w:rPr>
+          <w:rFonts w:asciiTheme="minorHAnsi" w:hAnsiTheme="minorHAnsi" w:cstheme="minorHAnsi"/>
+          <w:sz w:val="22"/>
+          <w:szCs w:val="22"/>
+        </w:rPr>
+      </w:pPr>
+      <w:r>
+        <w:rPr>
+          <w:rFonts w:asciiTheme="minorHAnsi" w:hAnsiTheme="minorHAnsi" w:cstheme="minorHAnsi"/>
+          <w:sz w:val="22"/>
+          <w:szCs w:val="22"/>
+        </w:rPr>
+        <w:t>FE-</w:t>
+      </w:r>
+      <w:r>
+        <w:rPr>
+          <w:rFonts w:asciiTheme="minorHAnsi" w:hAnsiTheme="minorHAnsi" w:cstheme="minorHAnsi"/>
+          <w:sz w:val="22"/>
+          <w:szCs w:val="22"/>
+        </w:rPr>
+        <w:t>17</w:t>
+      </w:r>
+      <w:r>
+        <w:rPr>
+          <w:rFonts w:asciiTheme="minorHAnsi" w:hAnsiTheme="minorHAnsi" w:cstheme="minorHAnsi"/>
+          <w:sz w:val="22"/>
+          <w:szCs w:val="22"/>
+        </w:rPr>
+        <w:t>:</w:t>
+      </w:r>
+      <w:r>
+        <w:rPr>
+          <w:rFonts w:asciiTheme="minorHAnsi" w:hAnsiTheme="minorHAnsi" w:cstheme="minorHAnsi"/>
+          <w:sz w:val="22"/>
+          <w:szCs w:val="22"/>
+        </w:rPr>
+        <w:tab/>
+        <w:t>Administrator</w:t>
+      </w:r>
+      <w:r>
+        <w:rPr>
+          <w:rFonts w:asciiTheme="minorHAnsi" w:hAnsiTheme="minorHAnsi" w:cstheme="minorHAnsi"/>
+          <w:sz w:val="22"/>
+          <w:szCs w:val="22"/>
+        </w:rPr>
+        <w:t xml:space="preserve"> </w:t>
+      </w:r>
+      <w:r>
+        <w:rPr>
+          <w:rFonts w:asciiTheme="minorHAnsi" w:hAnsiTheme="minorHAnsi" w:cstheme="minorHAnsi"/>
+          <w:sz w:val="22"/>
+          <w:szCs w:val="22"/>
+        </w:rPr>
+        <w:t xml:space="preserve">can </w:t>
+      </w:r>
+      <w:r>
+        <w:rPr>
+          <w:rFonts w:asciiTheme="minorHAnsi" w:hAnsiTheme="minorHAnsi" w:cstheme="minorHAnsi"/>
+          <w:sz w:val="22"/>
+          <w:szCs w:val="22"/>
+        </w:rPr>
+        <w:t>search (filter)</w:t>
+      </w:r>
+      <w:r>
+        <w:rPr>
+          <w:rFonts w:asciiTheme="minorHAnsi" w:hAnsiTheme="minorHAnsi" w:cstheme="minorHAnsi"/>
+          <w:sz w:val="22"/>
+          <w:szCs w:val="22"/>
+        </w:rPr>
+        <w:t xml:space="preserve"> </w:t>
+      </w:r>
+      <w:r>
+        <w:rPr>
+          <w:rFonts w:asciiTheme="minorHAnsi" w:hAnsiTheme="minorHAnsi" w:cstheme="minorHAnsi"/>
+          <w:sz w:val="22"/>
+          <w:szCs w:val="22"/>
+        </w:rPr>
+        <w:t>school</w:t>
+      </w:r>
+      <w:r>
+        <w:rPr>
+          <w:rFonts w:asciiTheme="minorHAnsi" w:hAnsiTheme="minorHAnsi" w:cstheme="minorHAnsi"/>
+          <w:sz w:val="22"/>
+          <w:szCs w:val="22"/>
+        </w:rPr>
+        <w:t>s</w:t>
+      </w:r>
+      <w:r>
+        <w:rPr>
+          <w:rFonts w:asciiTheme="minorHAnsi" w:hAnsiTheme="minorHAnsi" w:cstheme="minorHAnsi"/>
+          <w:sz w:val="22"/>
+          <w:szCs w:val="22"/>
+        </w:rPr>
+        <w:t>.</w:t>
+      </w:r>
+    </w:p>
+    <w:p>
+      <w:pPr>
+        <w:pStyle w:val="List"/>
+        <w:rPr>
+          <w:rFonts w:asciiTheme="minorHAnsi" w:hAnsiTheme="minorHAnsi" w:cstheme="minorHAnsi"/>
+          <w:sz w:val="22"/>
+          <w:szCs w:val="22"/>
+        </w:rPr>
+      </w:pPr>
+      <w:r>
+        <w:rPr>
+          <w:rFonts w:asciiTheme="minorHAnsi" w:hAnsiTheme="minorHAnsi" w:cstheme="minorHAnsi"/>
+          <w:sz w:val="22"/>
+          <w:szCs w:val="22"/>
+        </w:rPr>
+        <w:t>FE-</w:t>
+      </w:r>
+      <w:r>
+        <w:rPr>
+          <w:rFonts w:asciiTheme="minorHAnsi" w:hAnsiTheme="minorHAnsi" w:cstheme="minorHAnsi"/>
+          <w:sz w:val="22"/>
+          <w:szCs w:val="22"/>
+        </w:rPr>
+        <w:t>18:</w:t>
+      </w:r>
+      <w:r>
+        <w:rPr>
+          <w:rFonts w:asciiTheme="minorHAnsi" w:hAnsiTheme="minorHAnsi" w:cstheme="minorHAnsi"/>
+          <w:sz w:val="22"/>
+          <w:szCs w:val="22"/>
+        </w:rPr>
+        <w:tab/>
+        <w:t>All roles can receive notifications.</w:t>
+      </w:r>
+    </w:p>
+    <w:p>
+      <w:pPr>
+        <w:pStyle w:val="List"/>
+        <w:rPr>
+          <w:rFonts w:asciiTheme="minorHAnsi" w:hAnsiTheme="minorHAnsi" w:cstheme="minorHAnsi"/>
+          <w:sz w:val="22"/>
+          <w:szCs w:val="22"/>
+        </w:rPr>
+      </w:pPr>
+    </w:p>
+    <w:p>
+      <w:pPr>
+        <w:pStyle w:val="List"/>
+        <w:rPr>
+          <w:rFonts w:asciiTheme="minorHAnsi" w:hAnsiTheme="minorHAnsi" w:cstheme="minorHAnsi"/>
+          <w:sz w:val="22"/>
+          <w:szCs w:val="22"/>
+        </w:rPr>
+      </w:pPr>
     </w:p>
     <w:p>
       <w:pPr>
@@ -5019,7 +6715,6 @@
           <w:sz w:val="22"/>
           <w:szCs w:val="22"/>
         </w:rPr>
-        <w:lastRenderedPageBreak/>
         <w:t>FE-</w:t>
       </w:r>
       <w:r>
@@ -5183,6 +6878,7 @@
         <w:ind w:left="0"/>
         <w:rPr>
           <w:rStyle w:val="FigNum"/>
+          <w:rFonts w:hint="eastAsia"/>
         </w:rPr>
       </w:pPr>
       <w:r>
@@ -5239,7 +6935,7 @@
       <w:pPr>
         <w:pStyle w:val="Heading3"/>
       </w:pPr>
-      <w:bookmarkStart w:id="18" w:name="_Toc47946979"/>
+      <w:bookmarkStart w:id="17" w:name="_Toc47946979"/>
       <w:r>
         <w:t>6</w:t>
       </w:r>
@@ -5252,7 +6948,7 @@
       <w:r>
         <w:t xml:space="preserve"> </w:t>
       </w:r>
-      <w:bookmarkStart w:id="19" w:name="_Toc356192845"/>
+      <w:bookmarkStart w:id="18" w:name="_Toc356192845"/>
       <w:r>
         <w:t xml:space="preserve">Limitations </w:t>
       </w:r>
@@ -5262,8 +6958,8 @@
       <w:r>
         <w:t xml:space="preserve"> Exclusions</w:t>
       </w:r>
+      <w:bookmarkEnd w:id="17"/>
       <w:bookmarkEnd w:id="18"/>
-      <w:bookmarkEnd w:id="19"/>
     </w:p>
     <w:p>
       <w:pPr>
@@ -5297,6 +6993,112 @@
     </w:p>
     <w:p>
       <w:pPr>
+        <w:pStyle w:val="List"/>
+        <w:rPr>
+          <w:rFonts w:asciiTheme="minorHAnsi" w:hAnsiTheme="minorHAnsi" w:cstheme="minorHAnsi"/>
+          <w:sz w:val="22"/>
+          <w:szCs w:val="22"/>
+        </w:rPr>
+      </w:pPr>
+      <w:r>
+        <w:rPr>
+          <w:rFonts w:asciiTheme="minorHAnsi" w:hAnsiTheme="minorHAnsi" w:cstheme="minorHAnsi"/>
+          <w:sz w:val="22"/>
+          <w:szCs w:val="22"/>
+        </w:rPr>
+        <w:t>LI-1:</w:t>
+      </w:r>
+      <w:r>
+        <w:rPr>
+          <w:rFonts w:asciiTheme="minorHAnsi" w:hAnsiTheme="minorHAnsi" w:cstheme="minorHAnsi"/>
+          <w:sz w:val="22"/>
+          <w:szCs w:val="22"/>
+        </w:rPr>
+        <w:tab/>
+      </w:r>
+      <w:r>
+        <w:rPr>
+          <w:rFonts w:asciiTheme="minorHAnsi" w:hAnsiTheme="minorHAnsi" w:cstheme="minorHAnsi"/>
+          <w:sz w:val="22"/>
+          <w:szCs w:val="22"/>
+        </w:rPr>
+        <w:t>The system now are building for phase 1 (sales phase) only, so Dashboard and Task management cannot displ</w:t>
+      </w:r>
+      <w:r>
+        <w:rPr>
+          <w:rFonts w:asciiTheme="minorHAnsi" w:hAnsiTheme="minorHAnsi" w:cstheme="minorHAnsi"/>
+          <w:sz w:val="22"/>
+          <w:szCs w:val="22"/>
+        </w:rPr>
+        <w:t>ay full information as when having</w:t>
+      </w:r>
+      <w:bookmarkStart w:id="19" w:name="_GoBack"/>
+      <w:bookmarkEnd w:id="19"/>
+      <w:r>
+        <w:rPr>
+          <w:rFonts w:asciiTheme="minorHAnsi" w:hAnsiTheme="minorHAnsi" w:cstheme="minorHAnsi"/>
+          <w:sz w:val="22"/>
+          <w:szCs w:val="22"/>
+        </w:rPr>
+        <w:t xml:space="preserve"> all phase</w:t>
+      </w:r>
+      <w:r>
+        <w:rPr>
+          <w:rFonts w:asciiTheme="minorHAnsi" w:hAnsiTheme="minorHAnsi" w:cstheme="minorHAnsi"/>
+          <w:sz w:val="22"/>
+          <w:szCs w:val="22"/>
+        </w:rPr>
+        <w:t>.</w:t>
+      </w:r>
+    </w:p>
+    <w:p>
+      <w:pPr>
+        <w:pStyle w:val="List"/>
+        <w:rPr>
+          <w:rFonts w:asciiTheme="minorHAnsi" w:hAnsiTheme="minorHAnsi" w:cstheme="minorHAnsi"/>
+          <w:sz w:val="22"/>
+          <w:szCs w:val="22"/>
+        </w:rPr>
+      </w:pPr>
+      <w:r>
+        <w:rPr>
+          <w:rFonts w:asciiTheme="minorHAnsi" w:hAnsiTheme="minorHAnsi" w:cstheme="minorHAnsi"/>
+          <w:sz w:val="22"/>
+          <w:szCs w:val="22"/>
+        </w:rPr>
+        <w:t>LI-2:</w:t>
+      </w:r>
+      <w:r>
+        <w:rPr>
+          <w:rFonts w:cstheme="minorHAnsi"/>
+        </w:rPr>
+        <w:t xml:space="preserve"> </w:t>
+      </w:r>
+      <w:r>
+        <w:rPr>
+          <w:rFonts w:cstheme="minorHAnsi"/>
+        </w:rPr>
+        <w:tab/>
+      </w:r>
+      <w:r>
+        <w:rPr>
+          <w:rFonts w:asciiTheme="minorHAnsi" w:hAnsiTheme="minorHAnsi" w:cstheme="minorHAnsi"/>
+          <w:sz w:val="22"/>
+          <w:szCs w:val="22"/>
+        </w:rPr>
+        <w:t>.</w:t>
+      </w:r>
+    </w:p>
+    <w:p>
+      <w:pPr>
+        <w:jc w:val="both"/>
+        <w:rPr>
+          <w:lang w:val="en-US"/>
+        </w:rPr>
+      </w:pPr>
+    </w:p>
+    <w:p>
+      <w:pPr>
         <w:jc w:val="both"/>
       </w:pPr>
       <w:r>
@@ -5345,6 +7147,7 @@
           <w:sz w:val="22"/>
           <w:szCs w:val="22"/>
         </w:rPr>
+        <w:lastRenderedPageBreak/>
         <w:t>LI-2:</w:t>
       </w:r>
       <w:r>
@@ -6564,7 +8367,7 @@
 </file>
 
 <file path=customXml/itemProps1.xml><?xml version="1.0" encoding="utf-8"?>
-<ds:datastoreItem xmlns:ds="http://schemas.openxmlformats.org/officeDocument/2006/customXml" ds:itemID="{4A099CE7-1973-4944-8A77-30AD28D1C4EB}">
+<ds:datastoreItem xmlns:ds="http://schemas.openxmlformats.org/officeDocument/2006/customXml" ds:itemID="{DBC1DA9A-F2E0-47FC-BEA3-890F81802E58}">
   <ds:schemaRefs>
     <ds:schemaRef ds:uri="http://schemas.openxmlformats.org/officeDocument/2006/bibliography"/>
   </ds:schemaRefs>

</xml_diff>

<commit_message>
Update UC, ERD, Report 1+2
</commit_message>
<xml_diff>
--- a/reports/Report1_Project Introduction.docx
+++ b/reports/Report1_Project Introduction.docx
@@ -2957,8 +2957,6 @@
                 <w:lang w:eastAsia="en-GB"/>
               </w:rPr>
             </w:pPr>
-            <w:bookmarkStart w:id="3" w:name="_GoBack"/>
-            <w:bookmarkEnd w:id="3"/>
           </w:p>
         </w:tc>
         <w:tc>
@@ -3060,14 +3058,14 @@
           <w:rFonts w:asciiTheme="minorHAnsi" w:hAnsiTheme="minorHAnsi" w:cstheme="minorHAnsi"/>
         </w:rPr>
       </w:pPr>
-      <w:bookmarkStart w:id="4" w:name="_Toc63901366"/>
+      <w:bookmarkStart w:id="3" w:name="_Toc63901366"/>
       <w:r>
         <w:rPr>
           <w:rFonts w:asciiTheme="minorHAnsi" w:hAnsiTheme="minorHAnsi" w:cstheme="minorHAnsi"/>
         </w:rPr>
         <w:t>3. Issues/Suggestions</w:t>
       </w:r>
-      <w:bookmarkEnd w:id="4"/>
+      <w:bookmarkEnd w:id="3"/>
     </w:p>
     <w:tbl>
       <w:tblPr>
@@ -3685,7 +3683,7 @@
           <w:rFonts w:asciiTheme="minorHAnsi" w:hAnsiTheme="minorHAnsi" w:cstheme="minorHAnsi"/>
         </w:rPr>
       </w:pPr>
-      <w:bookmarkStart w:id="5" w:name="_Toc63901367"/>
+      <w:bookmarkStart w:id="4" w:name="_Toc63901367"/>
       <w:r>
         <w:rPr>
           <w:rFonts w:asciiTheme="minorHAnsi" w:hAnsiTheme="minorHAnsi" w:cstheme="minorHAnsi"/>
@@ -3693,39 +3691,39 @@
         <w:lastRenderedPageBreak/>
         <w:t>II. Project Introduction</w:t>
       </w:r>
+      <w:bookmarkEnd w:id="4"/>
+    </w:p>
+    <w:p>
+      <w:pPr>
+        <w:pStyle w:val="Heading2"/>
+        <w:rPr>
+          <w:rFonts w:asciiTheme="minorHAnsi" w:hAnsiTheme="minorHAnsi" w:cstheme="minorHAnsi"/>
+        </w:rPr>
+      </w:pPr>
+      <w:bookmarkStart w:id="5" w:name="_Toc63901368"/>
+      <w:r>
+        <w:rPr>
+          <w:rFonts w:asciiTheme="minorHAnsi" w:hAnsiTheme="minorHAnsi" w:cstheme="minorHAnsi"/>
+        </w:rPr>
+        <w:t>1. Overview</w:t>
+      </w:r>
       <w:bookmarkEnd w:id="5"/>
     </w:p>
     <w:p>
       <w:pPr>
-        <w:pStyle w:val="Heading2"/>
-        <w:rPr>
-          <w:rFonts w:asciiTheme="minorHAnsi" w:hAnsiTheme="minorHAnsi" w:cstheme="minorHAnsi"/>
-        </w:rPr>
-      </w:pPr>
-      <w:bookmarkStart w:id="6" w:name="_Toc63901368"/>
-      <w:r>
-        <w:rPr>
-          <w:rFonts w:asciiTheme="minorHAnsi" w:hAnsiTheme="minorHAnsi" w:cstheme="minorHAnsi"/>
-        </w:rPr>
-        <w:t>1. Overview</w:t>
+        <w:pStyle w:val="Heading3"/>
+        <w:rPr>
+          <w:rFonts w:asciiTheme="minorHAnsi" w:hAnsiTheme="minorHAnsi" w:cstheme="minorHAnsi"/>
+        </w:rPr>
+      </w:pPr>
+      <w:bookmarkStart w:id="6" w:name="_Toc63901369"/>
+      <w:r>
+        <w:rPr>
+          <w:rFonts w:asciiTheme="minorHAnsi" w:hAnsiTheme="minorHAnsi" w:cstheme="minorHAnsi"/>
+        </w:rPr>
+        <w:t>1.1 Project Information</w:t>
       </w:r>
       <w:bookmarkEnd w:id="6"/>
-    </w:p>
-    <w:p>
-      <w:pPr>
-        <w:pStyle w:val="Heading3"/>
-        <w:rPr>
-          <w:rFonts w:asciiTheme="minorHAnsi" w:hAnsiTheme="minorHAnsi" w:cstheme="minorHAnsi"/>
-        </w:rPr>
-      </w:pPr>
-      <w:bookmarkStart w:id="7" w:name="_Toc63901369"/>
-      <w:r>
-        <w:rPr>
-          <w:rFonts w:asciiTheme="minorHAnsi" w:hAnsiTheme="minorHAnsi" w:cstheme="minorHAnsi"/>
-        </w:rPr>
-        <w:t>1.1 Project Information</w:t>
-      </w:r>
-      <w:bookmarkEnd w:id="7"/>
     </w:p>
     <w:p>
       <w:pPr>
@@ -3876,7 +3874,7 @@
           <w:rFonts w:asciiTheme="minorHAnsi" w:hAnsiTheme="minorHAnsi" w:cstheme="minorHAnsi"/>
         </w:rPr>
       </w:pPr>
-      <w:bookmarkStart w:id="8" w:name="_Toc63901370"/>
+      <w:bookmarkStart w:id="7" w:name="_Toc63901370"/>
       <w:r>
         <w:rPr>
           <w:rFonts w:asciiTheme="minorHAnsi" w:hAnsiTheme="minorHAnsi" w:cstheme="minorHAnsi"/>
@@ -3889,7 +3887,7 @@
         </w:rPr>
         <w:t>Project Team</w:t>
       </w:r>
-      <w:bookmarkEnd w:id="8"/>
+      <w:bookmarkEnd w:id="7"/>
     </w:p>
     <w:p>
       <w:pPr>
@@ -4766,7 +4764,7 @@
           <w:rFonts w:asciiTheme="minorHAnsi" w:hAnsiTheme="minorHAnsi" w:cstheme="minorHAnsi"/>
         </w:rPr>
       </w:pPr>
-      <w:bookmarkStart w:id="9" w:name="_Toc63901371"/>
+      <w:bookmarkStart w:id="8" w:name="_Toc63901371"/>
       <w:r>
         <w:rPr>
           <w:rFonts w:asciiTheme="minorHAnsi" w:hAnsiTheme="minorHAnsi" w:cstheme="minorHAnsi"/>
@@ -4791,7 +4789,7 @@
         </w:rPr>
         <w:t>Background</w:t>
       </w:r>
-      <w:bookmarkEnd w:id="9"/>
+      <w:bookmarkEnd w:id="8"/>
     </w:p>
     <w:p>
       <w:pPr>
@@ -5365,7 +5363,7 @@
           <w:rFonts w:asciiTheme="minorHAnsi" w:hAnsiTheme="minorHAnsi" w:cstheme="minorHAnsi"/>
         </w:rPr>
       </w:pPr>
-      <w:bookmarkStart w:id="10" w:name="_Toc63901372"/>
+      <w:bookmarkStart w:id="9" w:name="_Toc63901372"/>
       <w:r>
         <w:rPr>
           <w:rFonts w:asciiTheme="minorHAnsi" w:hAnsiTheme="minorHAnsi" w:cstheme="minorHAnsi"/>
@@ -5384,7 +5382,7 @@
         </w:rPr>
         <w:t>s</w:t>
       </w:r>
-      <w:bookmarkEnd w:id="10"/>
+      <w:bookmarkEnd w:id="9"/>
     </w:p>
     <w:p>
       <w:pPr>
@@ -5491,7 +5489,7 @@
           <w:rFonts w:asciiTheme="minorHAnsi" w:hAnsiTheme="minorHAnsi" w:cstheme="minorHAnsi"/>
         </w:rPr>
       </w:pPr>
-      <w:bookmarkStart w:id="11" w:name="_Toc63901373"/>
+      <w:bookmarkStart w:id="10" w:name="_Toc63901373"/>
       <w:r>
         <w:rPr>
           <w:rFonts w:asciiTheme="minorHAnsi" w:hAnsiTheme="minorHAnsi" w:cstheme="minorHAnsi"/>
@@ -5516,7 +5514,7 @@
         </w:rPr>
         <w:t>CRMViet</w:t>
       </w:r>
-      <w:bookmarkEnd w:id="11"/>
+      <w:bookmarkEnd w:id="10"/>
     </w:p>
     <w:p>
       <w:pPr>
@@ -6271,7 +6269,7 @@
           <w:rFonts w:asciiTheme="minorHAnsi" w:hAnsiTheme="minorHAnsi" w:cstheme="minorHAnsi"/>
         </w:rPr>
       </w:pPr>
-      <w:bookmarkStart w:id="12" w:name="_Toc63901374"/>
+      <w:bookmarkStart w:id="11" w:name="_Toc63901374"/>
       <w:r>
         <w:rPr>
           <w:rFonts w:asciiTheme="minorHAnsi" w:hAnsiTheme="minorHAnsi" w:cstheme="minorHAnsi"/>
@@ -6296,7 +6294,7 @@
         </w:rPr>
         <w:t>GetFly</w:t>
       </w:r>
-      <w:bookmarkEnd w:id="12"/>
+      <w:bookmarkEnd w:id="11"/>
     </w:p>
     <w:p>
       <w:pPr>
@@ -7069,14 +7067,14 @@
           <w:rFonts w:asciiTheme="minorHAnsi" w:hAnsiTheme="minorHAnsi" w:cstheme="minorHAnsi"/>
         </w:rPr>
       </w:pPr>
-      <w:bookmarkStart w:id="13" w:name="_Toc63901375"/>
+      <w:bookmarkStart w:id="12" w:name="_Toc63901375"/>
       <w:r>
         <w:rPr>
           <w:rFonts w:asciiTheme="minorHAnsi" w:hAnsiTheme="minorHAnsi" w:cstheme="minorHAnsi"/>
         </w:rPr>
         <w:t>3.3 EasyEdu</w:t>
       </w:r>
-      <w:bookmarkEnd w:id="13"/>
+      <w:bookmarkEnd w:id="12"/>
     </w:p>
     <w:p>
       <w:pPr>
@@ -8031,7 +8029,7 @@
           <w:rFonts w:asciiTheme="minorHAnsi" w:hAnsiTheme="minorHAnsi" w:cstheme="minorHAnsi"/>
         </w:rPr>
       </w:pPr>
-      <w:bookmarkStart w:id="14" w:name="_Toc63901376"/>
+      <w:bookmarkStart w:id="13" w:name="_Toc63901376"/>
       <w:r>
         <w:rPr>
           <w:rFonts w:asciiTheme="minorHAnsi" w:hAnsiTheme="minorHAnsi" w:cstheme="minorHAnsi"/>
@@ -8044,7 +8042,7 @@
         </w:rPr>
         <w:t>. Business Opportunity</w:t>
       </w:r>
-      <w:bookmarkEnd w:id="14"/>
+      <w:bookmarkEnd w:id="13"/>
     </w:p>
     <w:p>
       <w:pPr>
@@ -8268,7 +8266,7 @@
           <w:rFonts w:asciiTheme="minorHAnsi" w:hAnsiTheme="minorHAnsi" w:cstheme="minorHAnsi"/>
         </w:rPr>
       </w:pPr>
-      <w:bookmarkStart w:id="15" w:name="_Toc63901377"/>
+      <w:bookmarkStart w:id="14" w:name="_Toc63901377"/>
       <w:r>
         <w:rPr>
           <w:rFonts w:asciiTheme="minorHAnsi" w:hAnsiTheme="minorHAnsi" w:cstheme="minorHAnsi"/>
@@ -8287,7 +8285,7 @@
         </w:rPr>
         <w:t>Software Product Vision</w:t>
       </w:r>
-      <w:bookmarkEnd w:id="15"/>
+      <w:bookmarkEnd w:id="14"/>
     </w:p>
     <w:p>
       <w:pPr>
@@ -8466,7 +8464,7 @@
         </w:rPr>
         <w:t xml:space="preserve"> for </w:t>
       </w:r>
-      <w:commentRangeStart w:id="16"/>
+      <w:commentRangeStart w:id="15"/>
       <w:r>
         <w:rPr>
           <w:rFonts w:cstheme="minorHAnsi"/>
@@ -8474,12 +8472,12 @@
         </w:rPr>
         <w:t>contract history</w:t>
       </w:r>
-      <w:commentRangeEnd w:id="16"/>
+      <w:commentRangeEnd w:id="15"/>
       <w:r>
         <w:rPr>
           <w:rStyle w:val="CommentReference"/>
         </w:rPr>
-        <w:commentReference w:id="16"/>
+        <w:commentReference w:id="15"/>
       </w:r>
       <w:r>
         <w:rPr>
@@ -8539,7 +8537,7 @@
           <w:rFonts w:asciiTheme="minorHAnsi" w:hAnsiTheme="minorHAnsi" w:cstheme="minorHAnsi"/>
         </w:rPr>
       </w:pPr>
-      <w:bookmarkStart w:id="17" w:name="_Toc63901378"/>
+      <w:bookmarkStart w:id="16" w:name="_Toc63901378"/>
       <w:r>
         <w:rPr>
           <w:rFonts w:asciiTheme="minorHAnsi" w:hAnsiTheme="minorHAnsi" w:cstheme="minorHAnsi"/>
@@ -8564,7 +8562,7 @@
         </w:rPr>
         <w:t xml:space="preserve"> </w:t>
       </w:r>
-      <w:bookmarkStart w:id="18" w:name="_Toc356192841"/>
+      <w:bookmarkStart w:id="17" w:name="_Toc356192841"/>
       <w:r>
         <w:rPr>
           <w:rFonts w:asciiTheme="minorHAnsi" w:hAnsiTheme="minorHAnsi" w:cstheme="minorHAnsi"/>
@@ -8583,8 +8581,8 @@
         </w:rPr>
         <w:t xml:space="preserve"> Limitations</w:t>
       </w:r>
+      <w:bookmarkEnd w:id="16"/>
       <w:bookmarkEnd w:id="17"/>
-      <w:bookmarkEnd w:id="18"/>
     </w:p>
     <w:p>
       <w:pPr>
@@ -8627,7 +8625,7 @@
           <w:rFonts w:asciiTheme="minorHAnsi" w:hAnsiTheme="minorHAnsi" w:cstheme="minorHAnsi"/>
         </w:rPr>
       </w:pPr>
-      <w:bookmarkStart w:id="19" w:name="_Toc63901379"/>
+      <w:bookmarkStart w:id="18" w:name="_Toc63901379"/>
       <w:r>
         <w:rPr>
           <w:rFonts w:asciiTheme="minorHAnsi" w:hAnsiTheme="minorHAnsi" w:cstheme="minorHAnsi"/>
@@ -8640,7 +8638,7 @@
         </w:rPr>
         <w:t>.1 Major Features</w:t>
       </w:r>
-      <w:bookmarkEnd w:id="19"/>
+      <w:bookmarkEnd w:id="18"/>
     </w:p>
     <w:p>
       <w:pPr>
@@ -8876,7 +8874,6 @@
         </w:rPr>
         <w:tab/>
       </w:r>
-      <w:commentRangeStart w:id="20"/>
       <w:r>
         <w:rPr>
           <w:rFonts w:asciiTheme="minorHAnsi" w:hAnsiTheme="minorHAnsi" w:cstheme="minorHAnsi"/>
@@ -8899,15 +8896,121 @@
           <w:sz w:val="22"/>
           <w:szCs w:val="22"/>
         </w:rPr>
-        <w:t xml:space="preserve">Salesman can </w:t>
-      </w:r>
-      <w:r>
-        <w:rPr>
-          <w:rFonts w:asciiTheme="minorHAnsi" w:hAnsiTheme="minorHAnsi" w:cstheme="minorHAnsi"/>
-          <w:sz w:val="22"/>
-          <w:szCs w:val="22"/>
-        </w:rPr>
-        <w:t>track</w:t>
+        <w:t>Salesman can</w:t>
+      </w:r>
+      <w:r>
+        <w:rPr>
+          <w:rFonts w:asciiTheme="minorHAnsi" w:hAnsiTheme="minorHAnsi" w:cstheme="minorHAnsi"/>
+          <w:sz w:val="22"/>
+          <w:szCs w:val="22"/>
+        </w:rPr>
+        <w:t xml:space="preserve"> manage </w:t>
+      </w:r>
+      <w:r>
+        <w:rPr>
+          <w:rFonts w:asciiTheme="minorHAnsi" w:hAnsiTheme="minorHAnsi" w:cstheme="minorHAnsi"/>
+          <w:sz w:val="22"/>
+          <w:szCs w:val="22"/>
+        </w:rPr>
+        <w:t>their</w:t>
+      </w:r>
+      <w:r>
+        <w:rPr>
+          <w:rFonts w:asciiTheme="minorHAnsi" w:hAnsiTheme="minorHAnsi" w:cstheme="minorHAnsi"/>
+          <w:sz w:val="22"/>
+          <w:szCs w:val="22"/>
+        </w:rPr>
+        <w:t xml:space="preserve"> dail</w:t>
+      </w:r>
+      <w:r>
+        <w:rPr>
+          <w:rFonts w:asciiTheme="minorHAnsi" w:hAnsiTheme="minorHAnsi" w:cstheme="minorHAnsi"/>
+          <w:sz w:val="22"/>
+          <w:szCs w:val="22"/>
+        </w:rPr>
+        <w:t>y reports</w:t>
+      </w:r>
+      <w:r>
+        <w:rPr>
+          <w:rFonts w:asciiTheme="minorHAnsi" w:hAnsiTheme="minorHAnsi" w:cstheme="minorHAnsi"/>
+          <w:sz w:val="22"/>
+          <w:szCs w:val="22"/>
+        </w:rPr>
+        <w:t xml:space="preserve"> and view all reports</w:t>
+      </w:r>
+      <w:r>
+        <w:rPr>
+          <w:rFonts w:asciiTheme="minorHAnsi" w:hAnsiTheme="minorHAnsi" w:cstheme="minorHAnsi"/>
+          <w:sz w:val="22"/>
+          <w:szCs w:val="22"/>
+        </w:rPr>
+        <w:t>.</w:t>
+      </w:r>
+    </w:p>
+    <w:p>
+      <w:pPr>
+        <w:pStyle w:val="List"/>
+        <w:rPr>
+          <w:rFonts w:asciiTheme="minorHAnsi" w:hAnsiTheme="minorHAnsi" w:cstheme="minorHAnsi"/>
+          <w:sz w:val="22"/>
+          <w:szCs w:val="22"/>
+        </w:rPr>
+      </w:pPr>
+      <w:r>
+        <w:rPr>
+          <w:rFonts w:asciiTheme="minorHAnsi" w:hAnsiTheme="minorHAnsi" w:cstheme="minorHAnsi"/>
+          <w:sz w:val="22"/>
+          <w:szCs w:val="22"/>
+        </w:rPr>
+        <w:t>FE-05:</w:t>
+      </w:r>
+      <w:r>
+        <w:rPr>
+          <w:rFonts w:asciiTheme="minorHAnsi" w:hAnsiTheme="minorHAnsi" w:cstheme="minorHAnsi"/>
+          <w:sz w:val="22"/>
+          <w:szCs w:val="22"/>
+        </w:rPr>
+        <w:tab/>
+      </w:r>
+      <w:r>
+        <w:rPr>
+          <w:rFonts w:asciiTheme="minorHAnsi" w:hAnsiTheme="minorHAnsi" w:cstheme="minorHAnsi"/>
+          <w:sz w:val="22"/>
+          <w:szCs w:val="22"/>
+        </w:rPr>
+        <w:t xml:space="preserve">Sales Manager </w:t>
+      </w:r>
+      <w:r>
+        <w:rPr>
+          <w:rFonts w:asciiTheme="minorHAnsi" w:hAnsiTheme="minorHAnsi" w:cstheme="minorHAnsi"/>
+          <w:sz w:val="22"/>
+          <w:szCs w:val="22"/>
+        </w:rPr>
+        <w:t xml:space="preserve">and </w:t>
+      </w:r>
+      <w:r>
+        <w:rPr>
+          <w:rFonts w:asciiTheme="minorHAnsi" w:hAnsiTheme="minorHAnsi" w:cstheme="minorHAnsi"/>
+          <w:sz w:val="22"/>
+          <w:szCs w:val="22"/>
+        </w:rPr>
+        <w:t>Salesman can</w:t>
+      </w:r>
+      <w:r>
+        <w:rPr>
+          <w:rFonts w:asciiTheme="minorHAnsi" w:hAnsiTheme="minorHAnsi" w:cstheme="minorHAnsi"/>
+          <w:sz w:val="22"/>
+          <w:szCs w:val="22"/>
+        </w:rPr>
+        <w:t xml:space="preserve"> manage </w:t>
+      </w:r>
+      <w:r>
+        <w:rPr>
+          <w:rFonts w:asciiTheme="minorHAnsi" w:hAnsiTheme="minorHAnsi" w:cstheme="minorHAnsi"/>
+          <w:sz w:val="22"/>
+          <w:szCs w:val="22"/>
+        </w:rPr>
+        <w:t>their</w:t>
       </w:r>
       <w:r>
         <w:rPr>
@@ -8923,48 +9026,23 @@
           <w:sz w:val="22"/>
           <w:szCs w:val="22"/>
         </w:rPr>
-        <w:t>tasks</w:t>
-      </w:r>
-      <w:r>
-        <w:rPr>
-          <w:rFonts w:asciiTheme="minorHAnsi" w:hAnsiTheme="minorHAnsi" w:cstheme="minorHAnsi"/>
-          <w:sz w:val="22"/>
-          <w:szCs w:val="22"/>
-        </w:rPr>
-        <w:t>’ progress</w:t>
-      </w:r>
-      <w:r>
-        <w:rPr>
-          <w:rFonts w:asciiTheme="minorHAnsi" w:hAnsiTheme="minorHAnsi" w:cstheme="minorHAnsi"/>
-          <w:sz w:val="22"/>
-          <w:szCs w:val="22"/>
-        </w:rPr>
-        <w:t xml:space="preserve"> (</w:t>
-      </w:r>
-      <w:r>
-        <w:rPr>
-          <w:rFonts w:asciiTheme="minorHAnsi" w:hAnsiTheme="minorHAnsi" w:cstheme="minorHAnsi"/>
-          <w:sz w:val="22"/>
-          <w:szCs w:val="22"/>
-        </w:rPr>
-        <w:t>list of assigned schools</w:t>
-      </w:r>
-      <w:r>
-        <w:rPr>
-          <w:rFonts w:asciiTheme="minorHAnsi" w:hAnsiTheme="minorHAnsi" w:cstheme="minorHAnsi"/>
-          <w:sz w:val="22"/>
-          <w:szCs w:val="22"/>
-        </w:rPr>
-        <w:t>)</w:t>
-      </w:r>
-      <w:commentRangeEnd w:id="20"/>
-      <w:r>
-        <w:rPr>
-          <w:rStyle w:val="CommentReference"/>
-          <w:rFonts w:asciiTheme="minorHAnsi" w:eastAsiaTheme="minorHAnsi" w:hAnsiTheme="minorHAnsi" w:cstheme="minorBidi"/>
-          <w:lang w:val="en-GB"/>
-        </w:rPr>
-        <w:commentReference w:id="20"/>
+        <w:t>work</w:t>
+      </w:r>
+      <w:r>
+        <w:rPr>
+          <w:rFonts w:asciiTheme="minorHAnsi" w:hAnsiTheme="minorHAnsi" w:cstheme="minorHAnsi"/>
+          <w:sz w:val="22"/>
+          <w:szCs w:val="22"/>
+        </w:rPr>
+        <w:t>-</w:t>
+      </w:r>
+      <w:r>
+        <w:rPr>
+          <w:rFonts w:asciiTheme="minorHAnsi" w:hAnsiTheme="minorHAnsi" w:cstheme="minorHAnsi"/>
+          <w:sz w:val="22"/>
+          <w:szCs w:val="22"/>
+        </w:rPr>
+        <w:t>plan</w:t>
       </w:r>
       <w:r>
         <w:rPr>
@@ -8990,7 +9068,7 @@
           <w:sz w:val="22"/>
           <w:szCs w:val="22"/>
         </w:rPr>
-        <w:t>FE-05:</w:t>
+        <w:t>FE-06:</w:t>
       </w:r>
       <w:r>
         <w:rPr>
@@ -9030,22 +9108,6 @@
           <w:sz w:val="22"/>
           <w:szCs w:val="22"/>
         </w:rPr>
-        <w:t xml:space="preserve"> manage </w:t>
-      </w:r>
-      <w:r>
-        <w:rPr>
-          <w:rFonts w:asciiTheme="minorHAnsi" w:hAnsiTheme="minorHAnsi" w:cstheme="minorHAnsi"/>
-          <w:sz w:val="22"/>
-          <w:szCs w:val="22"/>
-        </w:rPr>
-        <w:t>their</w:t>
-      </w:r>
-      <w:r>
-        <w:rPr>
-          <w:rFonts w:asciiTheme="minorHAnsi" w:hAnsiTheme="minorHAnsi" w:cstheme="minorHAnsi"/>
-          <w:sz w:val="22"/>
-          <w:szCs w:val="22"/>
-        </w:rPr>
         <w:t xml:space="preserve"> </w:t>
       </w:r>
       <w:r>
@@ -9054,15 +9116,7 @@
           <w:sz w:val="22"/>
           <w:szCs w:val="22"/>
         </w:rPr>
-        <w:t>dail</w:t>
-      </w:r>
-      <w:r>
-        <w:rPr>
-          <w:rFonts w:asciiTheme="minorHAnsi" w:hAnsiTheme="minorHAnsi" w:cstheme="minorHAnsi"/>
-          <w:sz w:val="22"/>
-          <w:szCs w:val="22"/>
-        </w:rPr>
-        <w:t>y reports</w:t>
+        <w:t>view target schools, work-plan and daily reports of each other</w:t>
       </w:r>
       <w:r>
         <w:rPr>
@@ -9088,121 +9142,15 @@
           <w:sz w:val="22"/>
           <w:szCs w:val="22"/>
         </w:rPr>
-        <w:t>FE-06:</w:t>
-      </w:r>
-      <w:r>
-        <w:rPr>
-          <w:rFonts w:asciiTheme="minorHAnsi" w:hAnsiTheme="minorHAnsi" w:cstheme="minorHAnsi"/>
-          <w:sz w:val="22"/>
-          <w:szCs w:val="22"/>
-        </w:rPr>
-        <w:tab/>
-      </w:r>
-      <w:r>
-        <w:rPr>
-          <w:rFonts w:asciiTheme="minorHAnsi" w:hAnsiTheme="minorHAnsi" w:cstheme="minorHAnsi"/>
-          <w:sz w:val="22"/>
-          <w:szCs w:val="22"/>
-        </w:rPr>
-        <w:t xml:space="preserve">Sales Manager </w:t>
-      </w:r>
-      <w:r>
-        <w:rPr>
-          <w:rFonts w:asciiTheme="minorHAnsi" w:hAnsiTheme="minorHAnsi" w:cstheme="minorHAnsi"/>
-          <w:sz w:val="22"/>
-          <w:szCs w:val="22"/>
-        </w:rPr>
-        <w:t xml:space="preserve">and </w:t>
-      </w:r>
-      <w:r>
-        <w:rPr>
-          <w:rFonts w:asciiTheme="minorHAnsi" w:hAnsiTheme="minorHAnsi" w:cstheme="minorHAnsi"/>
-          <w:sz w:val="22"/>
-          <w:szCs w:val="22"/>
-        </w:rPr>
-        <w:t>Salesman can</w:t>
-      </w:r>
-      <w:r>
-        <w:rPr>
-          <w:rFonts w:asciiTheme="minorHAnsi" w:hAnsiTheme="minorHAnsi" w:cstheme="minorHAnsi"/>
-          <w:sz w:val="22"/>
-          <w:szCs w:val="22"/>
-        </w:rPr>
-        <w:t xml:space="preserve"> </w:t>
-      </w:r>
-      <w:r>
-        <w:rPr>
-          <w:rFonts w:asciiTheme="minorHAnsi" w:hAnsiTheme="minorHAnsi" w:cstheme="minorHAnsi"/>
-          <w:sz w:val="22"/>
-          <w:szCs w:val="22"/>
-        </w:rPr>
-        <w:t xml:space="preserve">manage </w:t>
-      </w:r>
-      <w:r>
-        <w:rPr>
-          <w:rFonts w:asciiTheme="minorHAnsi" w:hAnsiTheme="minorHAnsi" w:cstheme="minorHAnsi"/>
-          <w:sz w:val="22"/>
-          <w:szCs w:val="22"/>
-        </w:rPr>
-        <w:t>their</w:t>
-      </w:r>
-      <w:r>
-        <w:rPr>
-          <w:rFonts w:asciiTheme="minorHAnsi" w:hAnsiTheme="minorHAnsi" w:cstheme="minorHAnsi"/>
-          <w:sz w:val="22"/>
-          <w:szCs w:val="22"/>
-        </w:rPr>
-        <w:t xml:space="preserve"> </w:t>
-      </w:r>
-      <w:r>
-        <w:rPr>
-          <w:rFonts w:asciiTheme="minorHAnsi" w:hAnsiTheme="minorHAnsi" w:cstheme="minorHAnsi"/>
-          <w:sz w:val="22"/>
-          <w:szCs w:val="22"/>
-        </w:rPr>
-        <w:t>work</w:t>
-      </w:r>
-      <w:r>
-        <w:rPr>
-          <w:rFonts w:asciiTheme="minorHAnsi" w:hAnsiTheme="minorHAnsi" w:cstheme="minorHAnsi"/>
-          <w:sz w:val="22"/>
-          <w:szCs w:val="22"/>
-        </w:rPr>
-        <w:t>-</w:t>
-      </w:r>
-      <w:r>
-        <w:rPr>
-          <w:rFonts w:asciiTheme="minorHAnsi" w:hAnsiTheme="minorHAnsi" w:cstheme="minorHAnsi"/>
-          <w:sz w:val="22"/>
-          <w:szCs w:val="22"/>
-        </w:rPr>
-        <w:t>plan</w:t>
-      </w:r>
-      <w:r>
-        <w:rPr>
-          <w:rFonts w:asciiTheme="minorHAnsi" w:hAnsiTheme="minorHAnsi" w:cstheme="minorHAnsi"/>
-          <w:sz w:val="22"/>
-          <w:szCs w:val="22"/>
-        </w:rPr>
-        <w:t>.</w:t>
-      </w:r>
-    </w:p>
-    <w:p>
-      <w:pPr>
-        <w:pStyle w:val="List"/>
-        <w:rPr>
-          <w:rFonts w:asciiTheme="minorHAnsi" w:hAnsiTheme="minorHAnsi" w:cstheme="minorHAnsi"/>
-          <w:sz w:val="22"/>
-          <w:szCs w:val="22"/>
-        </w:rPr>
-      </w:pPr>
-      <w:r>
-        <w:rPr>
-          <w:rFonts w:asciiTheme="minorHAnsi" w:hAnsiTheme="minorHAnsi" w:cstheme="minorHAnsi"/>
-          <w:sz w:val="22"/>
-          <w:szCs w:val="22"/>
-        </w:rPr>
-        <w:t>FE-0</w:t>
+        <w:t>FE-</w:t>
+      </w:r>
+      <w:r>
+        <w:rPr>
+          <w:rFonts w:asciiTheme="minorHAnsi" w:hAnsiTheme="minorHAnsi" w:cstheme="minorHAnsi"/>
+          <w:sz w:val="22"/>
+          <w:szCs w:val="22"/>
+        </w:rPr>
+        <w:t>0</w:t>
       </w:r>
       <w:r>
         <w:rPr>
@@ -9211,202 +9159,6 @@
           <w:szCs w:val="22"/>
         </w:rPr>
         <w:t>7</w:t>
-      </w:r>
-      <w:r>
-        <w:rPr>
-          <w:rFonts w:asciiTheme="minorHAnsi" w:hAnsiTheme="minorHAnsi" w:cstheme="minorHAnsi"/>
-          <w:sz w:val="22"/>
-          <w:szCs w:val="22"/>
-        </w:rPr>
-        <w:t>:</w:t>
-      </w:r>
-      <w:r>
-        <w:rPr>
-          <w:rFonts w:asciiTheme="minorHAnsi" w:hAnsiTheme="minorHAnsi" w:cstheme="minorHAnsi"/>
-          <w:sz w:val="22"/>
-          <w:szCs w:val="22"/>
-        </w:rPr>
-        <w:tab/>
-      </w:r>
-      <w:r>
-        <w:rPr>
-          <w:rFonts w:asciiTheme="minorHAnsi" w:hAnsiTheme="minorHAnsi" w:cstheme="minorHAnsi"/>
-          <w:sz w:val="22"/>
-          <w:szCs w:val="22"/>
-        </w:rPr>
-        <w:t xml:space="preserve">Sales Manager </w:t>
-      </w:r>
-      <w:r>
-        <w:rPr>
-          <w:rFonts w:asciiTheme="minorHAnsi" w:hAnsiTheme="minorHAnsi" w:cstheme="minorHAnsi"/>
-          <w:sz w:val="22"/>
-          <w:szCs w:val="22"/>
-        </w:rPr>
-        <w:t xml:space="preserve">and </w:t>
-      </w:r>
-      <w:r>
-        <w:rPr>
-          <w:rFonts w:asciiTheme="minorHAnsi" w:hAnsiTheme="minorHAnsi" w:cstheme="minorHAnsi"/>
-          <w:sz w:val="22"/>
-          <w:szCs w:val="22"/>
-        </w:rPr>
-        <w:t>Salesman can</w:t>
-      </w:r>
-      <w:r>
-        <w:rPr>
-          <w:rFonts w:asciiTheme="minorHAnsi" w:hAnsiTheme="minorHAnsi" w:cstheme="minorHAnsi"/>
-          <w:sz w:val="22"/>
-          <w:szCs w:val="22"/>
-        </w:rPr>
-        <w:t xml:space="preserve"> </w:t>
-      </w:r>
-      <w:r>
-        <w:rPr>
-          <w:rFonts w:asciiTheme="minorHAnsi" w:hAnsiTheme="minorHAnsi" w:cstheme="minorHAnsi"/>
-          <w:sz w:val="22"/>
-          <w:szCs w:val="22"/>
-        </w:rPr>
-        <w:t>view target schools, work</w:t>
-      </w:r>
-      <w:r>
-        <w:rPr>
-          <w:rFonts w:asciiTheme="minorHAnsi" w:hAnsiTheme="minorHAnsi" w:cstheme="minorHAnsi"/>
-          <w:sz w:val="22"/>
-          <w:szCs w:val="22"/>
-        </w:rPr>
-        <w:t>-</w:t>
-      </w:r>
-      <w:r>
-        <w:rPr>
-          <w:rFonts w:asciiTheme="minorHAnsi" w:hAnsiTheme="minorHAnsi" w:cstheme="minorHAnsi"/>
-          <w:sz w:val="22"/>
-          <w:szCs w:val="22"/>
-        </w:rPr>
-        <w:t>plan and daily reports of each other</w:t>
-      </w:r>
-      <w:r>
-        <w:rPr>
-          <w:rFonts w:asciiTheme="minorHAnsi" w:hAnsiTheme="minorHAnsi" w:cstheme="minorHAnsi"/>
-          <w:sz w:val="22"/>
-          <w:szCs w:val="22"/>
-        </w:rPr>
-        <w:t>.</w:t>
-      </w:r>
-    </w:p>
-    <w:p>
-      <w:pPr>
-        <w:pStyle w:val="List"/>
-        <w:rPr>
-          <w:rFonts w:asciiTheme="minorHAnsi" w:hAnsiTheme="minorHAnsi" w:cstheme="minorHAnsi"/>
-          <w:sz w:val="22"/>
-          <w:szCs w:val="22"/>
-        </w:rPr>
-      </w:pPr>
-      <w:r>
-        <w:rPr>
-          <w:rFonts w:asciiTheme="minorHAnsi" w:hAnsiTheme="minorHAnsi" w:cstheme="minorHAnsi"/>
-          <w:sz w:val="22"/>
-          <w:szCs w:val="22"/>
-        </w:rPr>
-        <w:t>FE-</w:t>
-      </w:r>
-      <w:r>
-        <w:rPr>
-          <w:rFonts w:asciiTheme="minorHAnsi" w:hAnsiTheme="minorHAnsi" w:cstheme="minorHAnsi"/>
-          <w:sz w:val="22"/>
-          <w:szCs w:val="22"/>
-        </w:rPr>
-        <w:t>08</w:t>
-      </w:r>
-      <w:r>
-        <w:rPr>
-          <w:rFonts w:asciiTheme="minorHAnsi" w:hAnsiTheme="minorHAnsi" w:cstheme="minorHAnsi"/>
-          <w:sz w:val="22"/>
-          <w:szCs w:val="22"/>
-        </w:rPr>
-        <w:t>:</w:t>
-      </w:r>
-      <w:r>
-        <w:rPr>
-          <w:rFonts w:asciiTheme="minorHAnsi" w:hAnsiTheme="minorHAnsi" w:cstheme="minorHAnsi"/>
-          <w:sz w:val="22"/>
-          <w:szCs w:val="22"/>
-        </w:rPr>
-        <w:tab/>
-      </w:r>
-      <w:r>
-        <w:rPr>
-          <w:rFonts w:asciiTheme="minorHAnsi" w:hAnsiTheme="minorHAnsi" w:cstheme="minorHAnsi"/>
-          <w:sz w:val="22"/>
-          <w:szCs w:val="22"/>
-        </w:rPr>
-        <w:t xml:space="preserve">Sales Manager </w:t>
-      </w:r>
-      <w:r>
-        <w:rPr>
-          <w:rFonts w:asciiTheme="minorHAnsi" w:hAnsiTheme="minorHAnsi" w:cstheme="minorHAnsi"/>
-          <w:sz w:val="22"/>
-          <w:szCs w:val="22"/>
-        </w:rPr>
-        <w:t xml:space="preserve">and </w:t>
-      </w:r>
-      <w:r>
-        <w:rPr>
-          <w:rFonts w:asciiTheme="minorHAnsi" w:hAnsiTheme="minorHAnsi" w:cstheme="minorHAnsi"/>
-          <w:sz w:val="22"/>
-          <w:szCs w:val="22"/>
-        </w:rPr>
-        <w:t>Salesman can</w:t>
-      </w:r>
-      <w:r>
-        <w:rPr>
-          <w:rFonts w:asciiTheme="minorHAnsi" w:hAnsiTheme="minorHAnsi" w:cstheme="minorHAnsi"/>
-          <w:sz w:val="22"/>
-          <w:szCs w:val="22"/>
-        </w:rPr>
-        <w:t xml:space="preserve"> </w:t>
-      </w:r>
-      <w:r>
-        <w:rPr>
-          <w:rFonts w:asciiTheme="minorHAnsi" w:hAnsiTheme="minorHAnsi" w:cstheme="minorHAnsi"/>
-          <w:sz w:val="22"/>
-          <w:szCs w:val="22"/>
-        </w:rPr>
-        <w:t>view history of schools’ reports</w:t>
-      </w:r>
-      <w:r>
-        <w:rPr>
-          <w:rFonts w:asciiTheme="minorHAnsi" w:hAnsiTheme="minorHAnsi" w:cstheme="minorHAnsi"/>
-          <w:sz w:val="22"/>
-          <w:szCs w:val="22"/>
-        </w:rPr>
-        <w:t>.</w:t>
-      </w:r>
-    </w:p>
-    <w:p>
-      <w:pPr>
-        <w:pStyle w:val="List"/>
-        <w:rPr>
-          <w:rFonts w:asciiTheme="minorHAnsi" w:hAnsiTheme="minorHAnsi" w:cstheme="minorHAnsi"/>
-          <w:sz w:val="22"/>
-          <w:szCs w:val="22"/>
-        </w:rPr>
-      </w:pPr>
-      <w:r>
-        <w:rPr>
-          <w:rFonts w:asciiTheme="minorHAnsi" w:hAnsiTheme="minorHAnsi" w:cstheme="minorHAnsi"/>
-          <w:sz w:val="22"/>
-          <w:szCs w:val="22"/>
-        </w:rPr>
-        <w:t>FE-</w:t>
-      </w:r>
-      <w:r>
-        <w:rPr>
-          <w:rFonts w:asciiTheme="minorHAnsi" w:hAnsiTheme="minorHAnsi" w:cstheme="minorHAnsi"/>
-          <w:sz w:val="22"/>
-          <w:szCs w:val="22"/>
-        </w:rPr>
-        <w:t>09</w:t>
       </w:r>
       <w:r>
         <w:rPr>
@@ -9465,7 +9217,7 @@
           <w:sz w:val="22"/>
           <w:szCs w:val="22"/>
         </w:rPr>
-        <w:t>10</w:t>
+        <w:t>08</w:t>
       </w:r>
       <w:r>
         <w:rPr>
@@ -9526,19 +9278,12 @@
           <w:szCs w:val="22"/>
         </w:rPr>
       </w:pPr>
-    </w:p>
-    <w:p>
-      <w:pPr>
-        <w:pStyle w:val="List"/>
-        <w:rPr>
-          <w:rFonts w:asciiTheme="minorHAnsi" w:hAnsiTheme="minorHAnsi" w:cstheme="minorHAnsi"/>
-          <w:sz w:val="22"/>
-          <w:szCs w:val="22"/>
-        </w:rPr>
-      </w:pPr>
-    </w:p>
-    <w:p>
-      <w:pPr>
+      <w:bookmarkStart w:id="19" w:name="_GoBack"/>
+      <w:bookmarkEnd w:id="19"/>
+    </w:p>
+    <w:p>
+      <w:pPr>
+        <w:spacing w:after="0"/>
         <w:jc w:val="both"/>
         <w:rPr>
           <w:rFonts w:cstheme="minorHAnsi"/>
@@ -9547,14 +9292,12 @@
       <w:r>
         <w:rPr>
           <w:rFonts w:cstheme="minorHAnsi"/>
-          <w:noProof/>
-          <w:lang w:val="en-US" w:eastAsia="ja-JP"/>
         </w:rPr>
         <w:drawing>
-          <wp:inline distT="0" distB="0" distL="0" distR="0" wp14:anchorId="786B646A" wp14:editId="1032ACA7">
-            <wp:extent cx="5746750" cy="2713990"/>
-            <wp:effectExtent l="0" t="0" r="6350" b="0"/>
-            <wp:docPr id="7" name="Picture 7"/>
+          <wp:inline distT="0" distB="0" distL="0" distR="0" wp14:anchorId="43B8859C" wp14:editId="21A764A0">
+            <wp:extent cx="5746750" cy="2738755"/>
+            <wp:effectExtent l="0" t="0" r="6350" b="4445"/>
+            <wp:docPr id="3" name="Picture 3"/>
             <wp:cNvGraphicFramePr>
               <a:graphicFrameLocks xmlns:a="http://schemas.openxmlformats.org/drawingml/2006/main" noChangeAspect="1"/>
             </wp:cNvGraphicFramePr>
@@ -9574,7 +9317,7 @@
                   <pic:spPr>
                     <a:xfrm>
                       <a:off x="0" y="0"/>
-                      <a:ext cx="5746750" cy="2713990"/>
+                      <a:ext cx="5746750" cy="2738755"/>
                     </a:xfrm>
                     <a:prstGeom prst="rect">
                       <a:avLst/>
@@ -9973,7 +9716,7 @@
           <w:rFonts w:asciiTheme="minorHAnsi" w:hAnsiTheme="minorHAnsi" w:cstheme="minorHAnsi"/>
         </w:rPr>
       </w:pPr>
-      <w:bookmarkStart w:id="21" w:name="_Toc63901380"/>
+      <w:bookmarkStart w:id="20" w:name="_Toc63901380"/>
       <w:r>
         <w:rPr>
           <w:rFonts w:asciiTheme="minorHAnsi" w:hAnsiTheme="minorHAnsi" w:cstheme="minorHAnsi"/>
@@ -9998,7 +9741,7 @@
         </w:rPr>
         <w:t xml:space="preserve"> </w:t>
       </w:r>
-      <w:bookmarkStart w:id="22" w:name="_Toc356192845"/>
+      <w:bookmarkStart w:id="21" w:name="_Toc356192845"/>
       <w:r>
         <w:rPr>
           <w:rFonts w:asciiTheme="minorHAnsi" w:hAnsiTheme="minorHAnsi" w:cstheme="minorHAnsi"/>
@@ -10017,8 +9760,8 @@
         </w:rPr>
         <w:t xml:space="preserve"> Exclusions</w:t>
       </w:r>
+      <w:bookmarkEnd w:id="20"/>
       <w:bookmarkEnd w:id="21"/>
-      <w:bookmarkEnd w:id="22"/>
     </w:p>
     <w:p>
       <w:pPr>
@@ -10452,7 +10195,7 @@
 
 <file path=word/comments.xml><?xml version="1.0" encoding="utf-8"?>
 <w:comments xmlns:wpc="http://schemas.microsoft.com/office/word/2010/wordprocessingCanvas" xmlns:mc="http://schemas.openxmlformats.org/markup-compatibility/2006" xmlns:o="urn:schemas-microsoft-com:office:office" xmlns:r="http://schemas.openxmlformats.org/officeDocument/2006/relationships" xmlns:m="http://schemas.openxmlformats.org/officeDocument/2006/math" xmlns:v="urn:schemas-microsoft-com:vml" xmlns:wp14="http://schemas.microsoft.com/office/word/2010/wordprocessingDrawing" xmlns:wp="http://schemas.openxmlformats.org/drawingml/2006/wordprocessingDrawing" xmlns:w10="urn:schemas-microsoft-com:office:word" xmlns:w="http://schemas.openxmlformats.org/wordprocessingml/2006/main" xmlns:w14="http://schemas.microsoft.com/office/word/2010/wordml" xmlns:w15="http://schemas.microsoft.com/office/word/2012/wordml" xmlns:wpg="http://schemas.microsoft.com/office/word/2010/wordprocessingGroup" xmlns:wpi="http://schemas.microsoft.com/office/word/2010/wordprocessingInk" xmlns:wne="http://schemas.microsoft.com/office/word/2006/wordml" xmlns:wps="http://schemas.microsoft.com/office/word/2010/wordprocessingShape" mc:Ignorable="w14 w15 wp14">
-  <w:comment w:id="16" w:author="Windows User" w:date="2021-02-09T17:54:00Z" w:initials="WU">
+  <w:comment w:id="15" w:author="Windows User" w:date="2021-02-09T17:54:00Z" w:initials="WU">
     <w:p>
       <w:pPr>
         <w:pStyle w:val="CommentText"/>
@@ -10465,22 +10208,6 @@
       </w:r>
       <w:r>
         <w:t>Ở đây em chưa biết dùng từ gì thì hợp lý, sợ hội đồng bắt bẻ từ “contract”.</w:t>
-      </w:r>
-    </w:p>
-  </w:comment>
-  <w:comment w:id="20" w:author="Windows User" w:date="2021-02-09T18:15:00Z" w:initials="WU">
-    <w:p>
-      <w:pPr>
-        <w:pStyle w:val="CommentText"/>
-      </w:pPr>
-      <w:r>
-        <w:rPr>
-          <w:rStyle w:val="CommentReference"/>
-        </w:rPr>
-        <w:annotationRef/>
-      </w:r>
-      <w:r>
-        <w:t>Em nghĩ câu này cần chỉnh diễn đạt.</w:t>
       </w:r>
     </w:p>
   </w:comment>
@@ -10490,7 +10217,6 @@
 <file path=word/commentsExtended.xml><?xml version="1.0" encoding="utf-8"?>
 <w15:commentsEx xmlns:wpc="http://schemas.microsoft.com/office/word/2010/wordprocessingCanvas" xmlns:mc="http://schemas.openxmlformats.org/markup-compatibility/2006" xmlns:o="urn:schemas-microsoft-com:office:office" xmlns:r="http://schemas.openxmlformats.org/officeDocument/2006/relationships" xmlns:m="http://schemas.openxmlformats.org/officeDocument/2006/math" xmlns:v="urn:schemas-microsoft-com:vml" xmlns:wp14="http://schemas.microsoft.com/office/word/2010/wordprocessingDrawing" xmlns:wp="http://schemas.openxmlformats.org/drawingml/2006/wordprocessingDrawing" xmlns:w10="urn:schemas-microsoft-com:office:word" xmlns:w="http://schemas.openxmlformats.org/wordprocessingml/2006/main" xmlns:w14="http://schemas.microsoft.com/office/word/2010/wordml" xmlns:w15="http://schemas.microsoft.com/office/word/2012/wordml" xmlns:wpg="http://schemas.microsoft.com/office/word/2010/wordprocessingGroup" xmlns:wpi="http://schemas.microsoft.com/office/word/2010/wordprocessingInk" xmlns:wne="http://schemas.microsoft.com/office/word/2006/wordml" xmlns:wps="http://schemas.microsoft.com/office/word/2010/wordprocessingShape" mc:Ignorable="w14 w15 wp14">
   <w15:commentEx w15:paraId="0D184D20" w15:done="0"/>
-  <w15:commentEx w15:paraId="72115A1A" w15:done="0"/>
 </w15:commentsEx>
 </file>
 
@@ -12282,7 +12008,7 @@
 </file>
 
 <file path=customXml/itemProps1.xml><?xml version="1.0" encoding="utf-8"?>
-<ds:datastoreItem xmlns:ds="http://schemas.openxmlformats.org/officeDocument/2006/customXml" ds:itemID="{F7BD0C38-1051-4E6B-BC09-47105BD25AF9}">
+<ds:datastoreItem xmlns:ds="http://schemas.openxmlformats.org/officeDocument/2006/customXml" ds:itemID="{CA81ABA7-5D98-4C52-A227-2A379C0AD7C2}">
   <ds:schemaRefs>
     <ds:schemaRef ds:uri="http://schemas.openxmlformats.org/officeDocument/2006/bibliography"/>
   </ds:schemaRefs>

</xml_diff>

<commit_message>
Remove samples & instructions in Report 1
</commit_message>
<xml_diff>
--- a/reports/Report1_Project Introduction.docx
+++ b/reports/Report1_Project Introduction.docx
@@ -1,6 +1,6 @@
 
 <file path=word/document.xml><?xml version="1.0" encoding="utf-8"?>
-<w:document xmlns:wpc="http://schemas.microsoft.com/office/word/2010/wordprocessingCanvas" xmlns:cx="http://schemas.microsoft.com/office/drawing/2014/chartex" xmlns:cx1="http://schemas.microsoft.com/office/drawing/2015/9/8/chartex" xmlns:mc="http://schemas.openxmlformats.org/markup-compatibility/2006" xmlns:o="urn:schemas-microsoft-com:office:office" xmlns:r="http://schemas.openxmlformats.org/officeDocument/2006/relationships" xmlns:m="http://schemas.openxmlformats.org/officeDocument/2006/math" xmlns:v="urn:schemas-microsoft-com:vml" xmlns:wp14="http://schemas.microsoft.com/office/word/2010/wordprocessingDrawing" xmlns:wp="http://schemas.openxmlformats.org/drawingml/2006/wordprocessingDrawing" xmlns:w10="urn:schemas-microsoft-com:office:word" xmlns:w="http://schemas.openxmlformats.org/wordprocessingml/2006/main" xmlns:w14="http://schemas.microsoft.com/office/word/2010/wordml" xmlns:w15="http://schemas.microsoft.com/office/word/2012/wordml" xmlns:w16se="http://schemas.microsoft.com/office/word/2015/wordml/symex" xmlns:wpg="http://schemas.microsoft.com/office/word/2010/wordprocessingGroup" xmlns:wpi="http://schemas.microsoft.com/office/word/2010/wordprocessingInk" xmlns:wne="http://schemas.microsoft.com/office/word/2006/wordml" xmlns:wps="http://schemas.microsoft.com/office/word/2010/wordprocessingShape" mc:Ignorable="w14 w15 w16se wp14">
+<w:document xmlns:wpc="http://schemas.microsoft.com/office/word/2010/wordprocessingCanvas" xmlns:mc="http://schemas.openxmlformats.org/markup-compatibility/2006" xmlns:o="urn:schemas-microsoft-com:office:office" xmlns:r="http://schemas.openxmlformats.org/officeDocument/2006/relationships" xmlns:m="http://schemas.openxmlformats.org/officeDocument/2006/math" xmlns:v="urn:schemas-microsoft-com:vml" xmlns:wp14="http://schemas.microsoft.com/office/word/2010/wordprocessingDrawing" xmlns:wp="http://schemas.openxmlformats.org/drawingml/2006/wordprocessingDrawing" xmlns:w10="urn:schemas-microsoft-com:office:word" xmlns:w="http://schemas.openxmlformats.org/wordprocessingml/2006/main" xmlns:w14="http://schemas.microsoft.com/office/word/2010/wordml" xmlns:w15="http://schemas.microsoft.com/office/word/2012/wordml" xmlns:wpg="http://schemas.microsoft.com/office/word/2010/wordprocessingGroup" xmlns:wpi="http://schemas.microsoft.com/office/word/2010/wordprocessingInk" xmlns:wne="http://schemas.microsoft.com/office/word/2006/wordml" xmlns:wps="http://schemas.microsoft.com/office/word/2010/wordprocessingShape" mc:Ignorable="w14 w15 wp14">
   <w:body>
     <w:p>
       <w:pPr>
@@ -269,23 +269,13 @@
         </w:rPr>
         <w:t xml:space="preserve">– </w:t>
       </w:r>
-      <w:proofErr w:type="spellStart"/>
       <w:r>
         <w:rPr>
           <w:rFonts w:cstheme="minorHAnsi"/>
           <w:sz w:val="28"/>
           <w:szCs w:val="28"/>
         </w:rPr>
-        <w:t>Ho</w:t>
-      </w:r>
-      <w:proofErr w:type="spellEnd"/>
-      <w:r>
-        <w:rPr>
-          <w:rFonts w:cstheme="minorHAnsi"/>
-          <w:sz w:val="28"/>
-          <w:szCs w:val="28"/>
-        </w:rPr>
-        <w:t xml:space="preserve"> Chi Minh City</w:t>
+        <w:t>Ho Chi Minh City</w:t>
       </w:r>
       <w:r>
         <w:rPr>
@@ -1709,15 +1699,9 @@
     <w:p>
       <w:pPr>
         <w:pStyle w:val="Heading2"/>
-        <w:rPr>
-          <w:rFonts w:asciiTheme="minorHAnsi" w:hAnsiTheme="minorHAnsi" w:cstheme="minorHAnsi"/>
-        </w:rPr>
       </w:pPr>
       <w:bookmarkStart w:id="1" w:name="_Toc63901364"/>
       <w:r>
-        <w:rPr>
-          <w:rFonts w:asciiTheme="minorHAnsi" w:hAnsiTheme="minorHAnsi" w:cstheme="minorHAnsi"/>
-        </w:rPr>
         <w:t>1. Status Report</w:t>
       </w:r>
       <w:bookmarkEnd w:id="1"/>
@@ -2321,21 +2305,12 @@
     <w:p>
       <w:pPr>
         <w:pStyle w:val="Heading2"/>
-        <w:rPr>
-          <w:rFonts w:asciiTheme="minorHAnsi" w:hAnsiTheme="minorHAnsi" w:cstheme="minorHAnsi"/>
-        </w:rPr>
       </w:pPr>
       <w:bookmarkStart w:id="2" w:name="_Toc63901365"/>
       <w:r>
-        <w:rPr>
-          <w:rFonts w:asciiTheme="minorHAnsi" w:hAnsiTheme="minorHAnsi" w:cstheme="minorHAnsi"/>
-        </w:rPr>
         <w:t xml:space="preserve">2. Team </w:t>
       </w:r>
       <w:r>
-        <w:rPr>
-          <w:rFonts w:asciiTheme="minorHAnsi" w:hAnsiTheme="minorHAnsi" w:cstheme="minorHAnsi"/>
-        </w:rPr>
         <w:t>Involvements</w:t>
       </w:r>
       <w:bookmarkEnd w:id="2"/>
@@ -2608,7 +2583,6 @@
                 <w:lang w:eastAsia="en-GB"/>
               </w:rPr>
             </w:pPr>
-            <w:proofErr w:type="spellStart"/>
             <w:r>
               <w:rPr>
                 <w:rFonts w:eastAsia="Times New Roman" w:cstheme="minorHAnsi"/>
@@ -2617,7 +2591,6 @@
               </w:rPr>
               <w:t>HaPTN</w:t>
             </w:r>
-            <w:proofErr w:type="spellEnd"/>
           </w:p>
         </w:tc>
         <w:tc>
@@ -2748,7 +2721,6 @@
                 <w:lang w:eastAsia="en-GB"/>
               </w:rPr>
             </w:pPr>
-            <w:proofErr w:type="spellStart"/>
             <w:r>
               <w:rPr>
                 <w:rFonts w:eastAsia="Times New Roman" w:cstheme="minorHAnsi"/>
@@ -2757,7 +2729,6 @@
               </w:rPr>
               <w:t>NguyenLG</w:t>
             </w:r>
-            <w:proofErr w:type="spellEnd"/>
           </w:p>
         </w:tc>
         <w:tc>
@@ -2877,7 +2848,6 @@
                 <w:lang w:eastAsia="en-GB"/>
               </w:rPr>
             </w:pPr>
-            <w:proofErr w:type="spellStart"/>
             <w:r>
               <w:rPr>
                 <w:rFonts w:eastAsia="Times New Roman" w:cstheme="minorHAnsi"/>
@@ -2886,7 +2856,6 @@
               </w:rPr>
               <w:t>GiaNH</w:t>
             </w:r>
-            <w:proofErr w:type="spellEnd"/>
           </w:p>
         </w:tc>
         <w:tc>
@@ -2998,7 +2967,6 @@
                 <w:lang w:eastAsia="en-GB"/>
               </w:rPr>
             </w:pPr>
-            <w:proofErr w:type="spellStart"/>
             <w:r>
               <w:rPr>
                 <w:rFonts w:eastAsia="Times New Roman" w:cstheme="minorHAnsi"/>
@@ -3008,7 +2976,6 @@
               </w:rPr>
               <w:t>PhuVT</w:t>
             </w:r>
-            <w:proofErr w:type="spellEnd"/>
           </w:p>
         </w:tc>
         <w:tc>
@@ -3072,15 +3039,9 @@
     <w:p>
       <w:pPr>
         <w:pStyle w:val="Heading2"/>
-        <w:rPr>
-          <w:rFonts w:asciiTheme="minorHAnsi" w:hAnsiTheme="minorHAnsi" w:cstheme="minorHAnsi"/>
-        </w:rPr>
       </w:pPr>
       <w:bookmarkStart w:id="3" w:name="_Toc63901366"/>
       <w:r>
-        <w:rPr>
-          <w:rFonts w:asciiTheme="minorHAnsi" w:hAnsiTheme="minorHAnsi" w:cstheme="minorHAnsi"/>
-        </w:rPr>
         <w:t>3. Issues/Suggestions</w:t>
       </w:r>
       <w:bookmarkEnd w:id="3"/>
@@ -3714,15 +3675,9 @@
     <w:p>
       <w:pPr>
         <w:pStyle w:val="Heading2"/>
-        <w:rPr>
-          <w:rFonts w:asciiTheme="minorHAnsi" w:hAnsiTheme="minorHAnsi" w:cstheme="minorHAnsi"/>
-        </w:rPr>
       </w:pPr>
       <w:bookmarkStart w:id="5" w:name="_Toc63901368"/>
       <w:r>
-        <w:rPr>
-          <w:rFonts w:asciiTheme="minorHAnsi" w:hAnsiTheme="minorHAnsi" w:cstheme="minorHAnsi"/>
-        </w:rPr>
         <w:t>1. Overview</w:t>
       </w:r>
       <w:bookmarkEnd w:id="5"/>
@@ -3730,6 +3685,7 @@
     <w:p>
       <w:pPr>
         <w:pStyle w:val="Heading3"/>
+        <w:spacing w:before="0"/>
         <w:rPr>
           <w:rFonts w:asciiTheme="minorHAnsi" w:hAnsiTheme="minorHAnsi" w:cstheme="minorHAnsi"/>
         </w:rPr>
@@ -4076,25 +4032,7 @@
                 <w:bCs/>
                 <w:sz w:val="22"/>
               </w:rPr>
-              <w:t xml:space="preserve">Lai </w:t>
-            </w:r>
-            <w:proofErr w:type="spellStart"/>
-            <w:r>
-              <w:rPr>
-                <w:rFonts w:asciiTheme="minorHAnsi" w:hAnsiTheme="minorHAnsi" w:cstheme="minorHAnsi"/>
-                <w:bCs/>
-                <w:sz w:val="22"/>
-              </w:rPr>
-              <w:t>Duc</w:t>
-            </w:r>
-            <w:proofErr w:type="spellEnd"/>
-            <w:r>
-              <w:rPr>
-                <w:rFonts w:asciiTheme="minorHAnsi" w:hAnsiTheme="minorHAnsi" w:cstheme="minorHAnsi"/>
-                <w:bCs/>
-                <w:sz w:val="22"/>
-              </w:rPr>
-              <w:t xml:space="preserve"> Hung</w:t>
+              <w:t>Lai Duc Hung</w:t>
             </w:r>
           </w:p>
         </w:tc>
@@ -4372,27 +4310,7 @@
                 <w:sz w:val="22"/>
                 <w:szCs w:val="24"/>
               </w:rPr>
-              <w:t xml:space="preserve">Pham </w:t>
-            </w:r>
-            <w:proofErr w:type="spellStart"/>
-            <w:r>
-              <w:rPr>
-                <w:rFonts w:asciiTheme="minorHAnsi" w:hAnsiTheme="minorHAnsi" w:cstheme="minorHAnsi"/>
-                <w:bCs/>
-                <w:sz w:val="22"/>
-                <w:szCs w:val="24"/>
-              </w:rPr>
-              <w:t>Thi</w:t>
-            </w:r>
-            <w:proofErr w:type="spellEnd"/>
-            <w:r>
-              <w:rPr>
-                <w:rFonts w:asciiTheme="minorHAnsi" w:hAnsiTheme="minorHAnsi" w:cstheme="minorHAnsi"/>
-                <w:bCs/>
-                <w:sz w:val="22"/>
-                <w:szCs w:val="24"/>
-              </w:rPr>
-              <w:t xml:space="preserve"> Ngoc Ha</w:t>
+              <w:t>Pham Thi Ngoc Ha</w:t>
             </w:r>
           </w:p>
         </w:tc>
@@ -4500,27 +4418,7 @@
                 <w:sz w:val="22"/>
                 <w:szCs w:val="24"/>
               </w:rPr>
-              <w:t xml:space="preserve">Le </w:t>
-            </w:r>
-            <w:proofErr w:type="spellStart"/>
-            <w:r>
-              <w:rPr>
-                <w:rFonts w:asciiTheme="minorHAnsi" w:hAnsiTheme="minorHAnsi" w:cstheme="minorHAnsi"/>
-                <w:bCs/>
-                <w:sz w:val="22"/>
-                <w:szCs w:val="24"/>
-              </w:rPr>
-              <w:t>Gia</w:t>
-            </w:r>
-            <w:proofErr w:type="spellEnd"/>
-            <w:r>
-              <w:rPr>
-                <w:rFonts w:asciiTheme="minorHAnsi" w:hAnsiTheme="minorHAnsi" w:cstheme="minorHAnsi"/>
-                <w:bCs/>
-                <w:sz w:val="22"/>
-                <w:szCs w:val="24"/>
-              </w:rPr>
-              <w:t xml:space="preserve"> Nguyen</w:t>
+              <w:t>Le Gia Nguyen</w:t>
             </w:r>
           </w:p>
         </w:tc>
@@ -4628,19 +4526,8 @@
                 <w:sz w:val="22"/>
                 <w:szCs w:val="24"/>
               </w:rPr>
-              <w:t xml:space="preserve">Nguyen Hoang </w:t>
-            </w:r>
-            <w:proofErr w:type="spellStart"/>
-            <w:r>
-              <w:rPr>
-                <w:rFonts w:asciiTheme="minorHAnsi" w:hAnsiTheme="minorHAnsi" w:cstheme="minorHAnsi"/>
-                <w:bCs/>
-                <w:sz w:val="22"/>
-                <w:szCs w:val="24"/>
-              </w:rPr>
-              <w:t>Gia</w:t>
-            </w:r>
-            <w:proofErr w:type="spellEnd"/>
+              <w:t>Nguyen Hoang Gia</w:t>
+            </w:r>
           </w:p>
         </w:tc>
         <w:tc>
@@ -4749,51 +4636,7 @@
                 <w:sz w:val="22"/>
                 <w:szCs w:val="24"/>
               </w:rPr>
-              <w:t xml:space="preserve">Vu </w:t>
-            </w:r>
-            <w:proofErr w:type="spellStart"/>
-            <w:r>
-              <w:rPr>
-                <w:rFonts w:asciiTheme="minorHAnsi" w:hAnsiTheme="minorHAnsi" w:cstheme="minorHAnsi"/>
-                <w:bCs/>
-                <w:strike/>
-                <w:sz w:val="22"/>
-                <w:szCs w:val="24"/>
-              </w:rPr>
-              <w:t>Thien</w:t>
-            </w:r>
-            <w:proofErr w:type="spellEnd"/>
-            <w:r>
-              <w:rPr>
-                <w:rFonts w:asciiTheme="minorHAnsi" w:hAnsiTheme="minorHAnsi" w:cstheme="minorHAnsi"/>
-                <w:bCs/>
-                <w:strike/>
-                <w:sz w:val="22"/>
-                <w:szCs w:val="24"/>
-              </w:rPr>
-              <w:t xml:space="preserve"> </w:t>
-            </w:r>
-            <w:proofErr w:type="spellStart"/>
-            <w:r>
-              <w:rPr>
-                <w:rFonts w:asciiTheme="minorHAnsi" w:hAnsiTheme="minorHAnsi" w:cstheme="minorHAnsi"/>
-                <w:bCs/>
-                <w:strike/>
-                <w:sz w:val="22"/>
-                <w:szCs w:val="24"/>
-              </w:rPr>
-              <w:t>Phu</w:t>
-            </w:r>
-            <w:proofErr w:type="spellEnd"/>
-            <w:r>
-              <w:rPr>
-                <w:rFonts w:asciiTheme="minorHAnsi" w:hAnsiTheme="minorHAnsi" w:cstheme="minorHAnsi"/>
-                <w:bCs/>
-                <w:strike/>
-                <w:sz w:val="22"/>
-                <w:szCs w:val="24"/>
-              </w:rPr>
-              <w:t xml:space="preserve"> (dropped)</w:t>
+              <w:t>Vu Thien Phu (dropped)</w:t>
             </w:r>
           </w:p>
         </w:tc>
@@ -4883,6 +4726,7 @@
     </w:tbl>
     <w:p>
       <w:pPr>
+        <w:spacing w:before="240"/>
         <w:rPr>
           <w:rFonts w:cstheme="minorHAnsi"/>
         </w:rPr>
@@ -4891,33 +4735,18 @@
     <w:p>
       <w:pPr>
         <w:pStyle w:val="Heading2"/>
-        <w:rPr>
-          <w:rFonts w:asciiTheme="minorHAnsi" w:hAnsiTheme="minorHAnsi" w:cstheme="minorHAnsi"/>
-        </w:rPr>
       </w:pPr>
       <w:bookmarkStart w:id="8" w:name="_Toc63901371"/>
       <w:r>
-        <w:rPr>
-          <w:rFonts w:asciiTheme="minorHAnsi" w:hAnsiTheme="minorHAnsi" w:cstheme="minorHAnsi"/>
-        </w:rPr>
         <w:t>2</w:t>
       </w:r>
       <w:r>
-        <w:rPr>
-          <w:rFonts w:asciiTheme="minorHAnsi" w:hAnsiTheme="minorHAnsi" w:cstheme="minorHAnsi"/>
-        </w:rPr>
         <w:t xml:space="preserve">. </w:t>
       </w:r>
       <w:r>
-        <w:rPr>
-          <w:rFonts w:asciiTheme="minorHAnsi" w:hAnsiTheme="minorHAnsi" w:cstheme="minorHAnsi"/>
-        </w:rPr>
         <w:t xml:space="preserve">Product </w:t>
       </w:r>
       <w:r>
-        <w:rPr>
-          <w:rFonts w:asciiTheme="minorHAnsi" w:hAnsiTheme="minorHAnsi" w:cstheme="minorHAnsi"/>
-        </w:rPr>
         <w:t>Background</w:t>
       </w:r>
       <w:bookmarkEnd w:id="8"/>
@@ -4927,65 +4756,175 @@
         <w:jc w:val="both"/>
         <w:rPr>
           <w:rFonts w:cstheme="minorHAnsi"/>
-          <w:i/>
-          <w:color w:val="0000FF"/>
-        </w:rPr>
-      </w:pPr>
-      <w:r>
-        <w:rPr>
-          <w:rFonts w:cstheme="minorHAnsi"/>
-          <w:i/>
-          <w:color w:val="0000FF"/>
-        </w:rPr>
-        <w:t>[</w:t>
-      </w:r>
-      <w:r>
-        <w:rPr>
-          <w:rFonts w:cstheme="minorHAnsi"/>
-          <w:i/>
-          <w:color w:val="0000FF"/>
-        </w:rPr>
-        <w:t>This section summarizes the rationale for the new product. Provide a general description of the history or situation that leads to the recognition that this product should be built.</w:t>
-      </w:r>
-      <w:r>
-        <w:rPr>
-          <w:rFonts w:cstheme="minorHAnsi"/>
-          <w:i/>
-          <w:color w:val="0000FF"/>
+        </w:rPr>
+      </w:pPr>
+      <w:r>
+        <w:rPr>
+          <w:rFonts w:cstheme="minorHAnsi"/>
+        </w:rPr>
+        <w:t>Major Education is an educational organ</w:t>
+      </w:r>
+      <w:r>
+        <w:rPr>
+          <w:rFonts w:cstheme="minorHAnsi"/>
+        </w:rPr>
+        <w:t>ization that collaborates with p</w:t>
+      </w:r>
+      <w:r>
+        <w:rPr>
+          <w:rFonts w:cstheme="minorHAnsi"/>
+        </w:rPr>
+        <w:t xml:space="preserve">rimary </w:t>
+      </w:r>
+      <w:r>
+        <w:rPr>
+          <w:rFonts w:cstheme="minorHAnsi"/>
+        </w:rPr>
+        <w:t>s</w:t>
+      </w:r>
+      <w:r>
+        <w:rPr>
+          <w:rFonts w:cstheme="minorHAnsi"/>
+        </w:rPr>
+        <w:t xml:space="preserve">chools, </w:t>
+      </w:r>
+      <w:r>
+        <w:rPr>
+          <w:rFonts w:cstheme="minorHAnsi"/>
+        </w:rPr>
+        <w:t>s</w:t>
+      </w:r>
+      <w:r>
+        <w:rPr>
+          <w:rFonts w:cstheme="minorHAnsi"/>
+        </w:rPr>
+        <w:t xml:space="preserve">econdary </w:t>
+      </w:r>
+      <w:r>
+        <w:rPr>
+          <w:rFonts w:cstheme="minorHAnsi"/>
+        </w:rPr>
+        <w:t>s</w:t>
+      </w:r>
+      <w:r>
+        <w:rPr>
+          <w:rFonts w:cstheme="minorHAnsi"/>
+        </w:rPr>
+        <w:t xml:space="preserve">chools or </w:t>
+      </w:r>
+      <w:r>
+        <w:rPr>
+          <w:rFonts w:cstheme="minorHAnsi"/>
+        </w:rPr>
+        <w:t>h</w:t>
+      </w:r>
+      <w:r>
+        <w:rPr>
+          <w:rFonts w:cstheme="minorHAnsi"/>
+        </w:rPr>
+        <w:t xml:space="preserve">igh </w:t>
+      </w:r>
+      <w:r>
+        <w:rPr>
+          <w:rFonts w:cstheme="minorHAnsi"/>
+        </w:rPr>
+        <w:t>s</w:t>
+      </w:r>
+      <w:r>
+        <w:rPr>
+          <w:rFonts w:cstheme="minorHAnsi"/>
+        </w:rPr>
+        <w:t>chools in Ho Chi Minh City, in the fields of English, STEM or Abacus Master. All schools in Ho Chi Minh City are considered as Major Education’s customers</w:t>
+      </w:r>
+      <w:r>
+        <w:rPr>
+          <w:rFonts w:cstheme="minorHAnsi"/>
+        </w:rPr>
+        <w:t>/</w:t>
+      </w:r>
+      <w:r>
+        <w:rPr>
+          <w:rFonts w:cstheme="minorHAnsi"/>
+        </w:rPr>
+        <w:t>partners</w:t>
+      </w:r>
+      <w:r>
+        <w:rPr>
+          <w:rFonts w:cstheme="minorHAnsi"/>
+        </w:rPr>
+        <w:t>.</w:t>
+      </w:r>
+      <w:r>
+        <w:rPr>
+          <w:rFonts w:cstheme="minorHAnsi"/>
         </w:rPr>
         <w:t xml:space="preserve"> </w:t>
       </w:r>
       <w:r>
         <w:rPr>
           <w:rFonts w:cstheme="minorHAnsi"/>
-          <w:i/>
-          <w:color w:val="0000FF"/>
-        </w:rPr>
-        <w:t>You should also mention here the i</w:t>
-      </w:r>
-      <w:r>
-        <w:rPr>
-          <w:rFonts w:cstheme="minorHAnsi"/>
-          <w:i/>
-          <w:color w:val="0000FF"/>
-        </w:rPr>
-        <w:t>nformation on the customer /the people who raise project idea</w:t>
-      </w:r>
-      <w:r>
-        <w:rPr>
-          <w:rFonts w:cstheme="minorHAnsi"/>
-          <w:i/>
-          <w:color w:val="0000FF"/>
-        </w:rPr>
-        <w:t>/request</w:t>
-      </w:r>
-      <w:r>
-        <w:rPr>
-          <w:rFonts w:cstheme="minorHAnsi"/>
-          <w:i/>
-          <w:color w:val="0000FF"/>
-        </w:rPr>
-        <w:t>]</w:t>
+        </w:rPr>
+        <w:t>E</w:t>
+      </w:r>
+      <w:r>
+        <w:rPr>
+          <w:rFonts w:cstheme="minorHAnsi"/>
+        </w:rPr>
+        <w:t>very</w:t>
+      </w:r>
+      <w:r>
+        <w:rPr>
+          <w:rFonts w:cstheme="minorHAnsi"/>
+        </w:rPr>
+        <w:t xml:space="preserve"> school year</w:t>
+      </w:r>
+      <w:r>
+        <w:rPr>
+          <w:rFonts w:cstheme="minorHAnsi"/>
+        </w:rPr>
+        <w:t>, in the Summer (from June to September)</w:t>
+      </w:r>
+      <w:r>
+        <w:rPr>
+          <w:rFonts w:cstheme="minorHAnsi"/>
+        </w:rPr>
+        <w:t xml:space="preserve">, </w:t>
+      </w:r>
+      <w:r>
+        <w:rPr>
+          <w:rFonts w:cstheme="minorHAnsi"/>
+        </w:rPr>
+        <w:t>salesmen from Major Education</w:t>
+      </w:r>
+      <w:r>
+        <w:rPr>
+          <w:rFonts w:cstheme="minorHAnsi"/>
+        </w:rPr>
+        <w:t xml:space="preserve"> go to </w:t>
+      </w:r>
+      <w:r>
+        <w:rPr>
+          <w:rFonts w:cstheme="minorHAnsi"/>
+        </w:rPr>
+        <w:t xml:space="preserve">those </w:t>
+      </w:r>
+      <w:r>
+        <w:rPr>
+          <w:rFonts w:cstheme="minorHAnsi"/>
+        </w:rPr>
+        <w:t xml:space="preserve">target schools to introduce and sales their </w:t>
+      </w:r>
+      <w:r>
+        <w:rPr>
+          <w:rFonts w:cstheme="minorHAnsi"/>
+        </w:rPr>
+        <w:t>programs</w:t>
+      </w:r>
+      <w:r>
+        <w:rPr>
+          <w:rFonts w:cstheme="minorHAnsi"/>
+        </w:rPr>
+        <w:t>.</w:t>
       </w:r>
     </w:p>
     <w:p>
@@ -4999,19 +4938,189 @@
         <w:rPr>
           <w:rFonts w:cstheme="minorHAnsi"/>
         </w:rPr>
-        <w:t>Major Education is an educational organ</w:t>
-      </w:r>
-      <w:r>
-        <w:rPr>
-          <w:rFonts w:cstheme="minorHAnsi"/>
-        </w:rPr>
-        <w:t>ization that collaborates with p</w:t>
-      </w:r>
-      <w:r>
-        <w:rPr>
-          <w:rFonts w:cstheme="minorHAnsi"/>
-        </w:rPr>
-        <w:t xml:space="preserve">rimary </w:t>
+        <w:t xml:space="preserve">Currently, </w:t>
+      </w:r>
+      <w:r>
+        <w:rPr>
+          <w:rFonts w:cstheme="minorHAnsi"/>
+        </w:rPr>
+        <w:t xml:space="preserve">the </w:t>
+      </w:r>
+      <w:r>
+        <w:rPr>
+          <w:rFonts w:cstheme="minorHAnsi"/>
+        </w:rPr>
+        <w:t xml:space="preserve">Sales Department of Major Education </w:t>
+      </w:r>
+      <w:r>
+        <w:rPr>
+          <w:rFonts w:cstheme="minorHAnsi"/>
+        </w:rPr>
+        <w:t>proces</w:t>
+      </w:r>
+      <w:r>
+        <w:rPr>
+          <w:rFonts w:cstheme="minorHAnsi"/>
+        </w:rPr>
+        <w:t>se</w:t>
+      </w:r>
+      <w:r>
+        <w:rPr>
+          <w:rFonts w:cstheme="minorHAnsi"/>
+        </w:rPr>
+        <w:t xml:space="preserve">s </w:t>
+      </w:r>
+      <w:r>
+        <w:rPr>
+          <w:rFonts w:cstheme="minorHAnsi"/>
+        </w:rPr>
+        <w:t xml:space="preserve">all </w:t>
+      </w:r>
+      <w:r>
+        <w:rPr>
+          <w:rFonts w:cstheme="minorHAnsi"/>
+        </w:rPr>
+        <w:t>their works</w:t>
+      </w:r>
+      <w:r>
+        <w:rPr>
+          <w:rFonts w:cstheme="minorHAnsi"/>
+        </w:rPr>
+        <w:t xml:space="preserve"> </w:t>
+      </w:r>
+      <w:r>
+        <w:rPr>
+          <w:rFonts w:cstheme="minorHAnsi"/>
+        </w:rPr>
+        <w:t>manually,</w:t>
+      </w:r>
+      <w:r>
+        <w:rPr>
+          <w:rFonts w:cstheme="minorHAnsi"/>
+        </w:rPr>
+        <w:t xml:space="preserve"> from reports collecting, work</w:t>
+      </w:r>
+      <w:r>
+        <w:rPr>
+          <w:rFonts w:cstheme="minorHAnsi"/>
+        </w:rPr>
+        <w:t>-</w:t>
+      </w:r>
+      <w:r>
+        <w:rPr>
+          <w:rFonts w:cstheme="minorHAnsi"/>
+        </w:rPr>
+        <w:t>plan planning, task assigning,</w:t>
+      </w:r>
+      <w:r>
+        <w:rPr>
+          <w:rFonts w:cstheme="minorHAnsi"/>
+        </w:rPr>
+        <w:t xml:space="preserve"> salesmen managing and target schools managing,</w:t>
+      </w:r>
+      <w:r>
+        <w:rPr>
+          <w:rFonts w:cstheme="minorHAnsi"/>
+        </w:rPr>
+        <w:t xml:space="preserve"> based on</w:t>
+      </w:r>
+      <w:r>
+        <w:rPr>
+          <w:rFonts w:cstheme="minorHAnsi"/>
+        </w:rPr>
+        <w:t xml:space="preserve"> free software such as</w:t>
+      </w:r>
+      <w:r>
+        <w:rPr>
+          <w:rFonts w:cstheme="minorHAnsi"/>
+        </w:rPr>
+        <w:t xml:space="preserve"> Microsoft Excel, Google Sheet and shared files via Google Drive</w:t>
+      </w:r>
+      <w:r>
+        <w:rPr>
+          <w:rFonts w:cstheme="minorHAnsi"/>
+        </w:rPr>
+        <w:t xml:space="preserve"> cloud</w:t>
+      </w:r>
+      <w:r>
+        <w:rPr>
+          <w:rFonts w:cstheme="minorHAnsi"/>
+        </w:rPr>
+        <w:t>.</w:t>
+      </w:r>
+    </w:p>
+    <w:p>
+      <w:pPr>
+        <w:jc w:val="both"/>
+        <w:rPr>
+          <w:rFonts w:cstheme="minorHAnsi"/>
+        </w:rPr>
+      </w:pPr>
+      <w:r>
+        <w:rPr>
+          <w:rFonts w:cstheme="minorHAnsi"/>
+        </w:rPr>
+        <w:t xml:space="preserve">Therefore, they expect a software </w:t>
+      </w:r>
+      <w:r>
+        <w:rPr>
+          <w:rFonts w:cstheme="minorHAnsi"/>
+        </w:rPr>
+        <w:t>that</w:t>
+      </w:r>
+      <w:r>
+        <w:rPr>
+          <w:rFonts w:cstheme="minorHAnsi"/>
+        </w:rPr>
+        <w:t xml:space="preserve"> can help them</w:t>
+      </w:r>
+      <w:r>
+        <w:rPr>
+          <w:rFonts w:cstheme="minorHAnsi"/>
+        </w:rPr>
+        <w:t>, for both salesmen and sales managers,</w:t>
+      </w:r>
+      <w:r>
+        <w:rPr>
+          <w:rFonts w:cstheme="minorHAnsi"/>
+        </w:rPr>
+        <w:t xml:space="preserve"> to automa</w:t>
+      </w:r>
+      <w:r>
+        <w:rPr>
+          <w:rFonts w:cstheme="minorHAnsi"/>
+        </w:rPr>
+        <w:t>te the existing manual workflow</w:t>
+      </w:r>
+      <w:r>
+        <w:rPr>
+          <w:rFonts w:cstheme="minorHAnsi"/>
+        </w:rPr>
+        <w:t xml:space="preserve">. </w:t>
+      </w:r>
+      <w:r>
+        <w:rPr>
+          <w:rFonts w:cstheme="minorHAnsi"/>
+        </w:rPr>
+        <w:t>Simultaneously</w:t>
+      </w:r>
+      <w:r>
+        <w:rPr>
+          <w:rFonts w:cstheme="minorHAnsi"/>
+        </w:rPr>
+        <w:t xml:space="preserve">, through </w:t>
+      </w:r>
+      <w:r>
+        <w:rPr>
+          <w:rFonts w:cstheme="minorHAnsi"/>
+        </w:rPr>
+        <w:t>this application</w:t>
+      </w:r>
+      <w:r>
+        <w:rPr>
+          <w:rFonts w:cstheme="minorHAnsi"/>
+        </w:rPr>
+        <w:t xml:space="preserve">, </w:t>
       </w:r>
       <w:r>
         <w:rPr>
@@ -5023,7 +5132,19 @@
         <w:rPr>
           <w:rFonts w:cstheme="minorHAnsi"/>
         </w:rPr>
-        <w:t xml:space="preserve">chools, </w:t>
+        <w:t xml:space="preserve">ales </w:t>
+      </w:r>
+      <w:r>
+        <w:rPr>
+          <w:rFonts w:cstheme="minorHAnsi"/>
+        </w:rPr>
+        <w:t>m</w:t>
+      </w:r>
+      <w:r>
+        <w:rPr>
+          <w:rFonts w:cstheme="minorHAnsi"/>
+        </w:rPr>
+        <w:t>anager</w:t>
       </w:r>
       <w:r>
         <w:rPr>
@@ -5035,7 +5156,19 @@
         <w:rPr>
           <w:rFonts w:cstheme="minorHAnsi"/>
         </w:rPr>
-        <w:t xml:space="preserve">econdary </w:t>
+        <w:t xml:space="preserve"> and </w:t>
+      </w:r>
+      <w:r>
+        <w:rPr>
+          <w:rFonts w:cstheme="minorHAnsi"/>
+        </w:rPr>
+        <w:t>a</w:t>
+      </w:r>
+      <w:r>
+        <w:rPr>
+          <w:rFonts w:cstheme="minorHAnsi"/>
+        </w:rPr>
+        <w:t>dministrator</w:t>
       </w:r>
       <w:r>
         <w:rPr>
@@ -5047,178 +5180,75 @@
         <w:rPr>
           <w:rFonts w:cstheme="minorHAnsi"/>
         </w:rPr>
-        <w:t xml:space="preserve">chools or </w:t>
-      </w:r>
-      <w:r>
-        <w:rPr>
-          <w:rFonts w:cstheme="minorHAnsi"/>
-        </w:rPr>
-        <w:t>h</w:t>
-      </w:r>
-      <w:r>
-        <w:rPr>
-          <w:rFonts w:cstheme="minorHAnsi"/>
-        </w:rPr>
-        <w:t xml:space="preserve">igh </w:t>
-      </w:r>
-      <w:r>
-        <w:rPr>
-          <w:rFonts w:cstheme="minorHAnsi"/>
-        </w:rPr>
+        <w:t xml:space="preserve"> will be able to see the overall picture of the company's business process,</w:t>
+      </w:r>
+      <w:r>
+        <w:rPr>
+          <w:rFonts w:cstheme="minorHAnsi"/>
+        </w:rPr>
+        <w:t xml:space="preserve"> to</w:t>
+      </w:r>
+      <w:r>
+        <w:rPr>
+          <w:rFonts w:cstheme="minorHAnsi"/>
+        </w:rPr>
+        <w:t xml:space="preserve"> know how many schools are cooperating, which schools are in the contr</w:t>
+      </w:r>
+      <w:r>
+        <w:rPr>
+          <w:rFonts w:cstheme="minorHAnsi"/>
+        </w:rPr>
+        <w:t xml:space="preserve">acting stage, and which </w:t>
+      </w:r>
+      <w:r>
+        <w:rPr>
+          <w:rFonts w:cstheme="minorHAnsi"/>
+        </w:rPr>
+        <w:t>programs</w:t>
+      </w:r>
+      <w:r>
+        <w:rPr>
+          <w:rFonts w:cstheme="minorHAnsi"/>
+        </w:rPr>
+        <w:t xml:space="preserve"> that Major Education is </w:t>
+      </w:r>
+      <w:r>
+        <w:rPr>
+          <w:rFonts w:cstheme="minorHAnsi"/>
+        </w:rPr>
+        <w:t xml:space="preserve">providing for </w:t>
+      </w:r>
+      <w:r>
+        <w:rPr>
+          <w:rFonts w:cstheme="minorHAnsi"/>
+        </w:rPr>
+        <w:t>each school.</w:t>
+      </w:r>
+    </w:p>
+    <w:p>
+      <w:pPr>
+        <w:jc w:val="both"/>
+        <w:rPr>
+          <w:rFonts w:cstheme="minorHAnsi"/>
+        </w:rPr>
+      </w:pPr>
+    </w:p>
+    <w:p>
+      <w:pPr>
+        <w:pStyle w:val="Heading2"/>
+      </w:pPr>
+      <w:bookmarkStart w:id="9" w:name="_Toc63901372"/>
+      <w:r>
+        <w:lastRenderedPageBreak/>
+        <w:t>3</w:t>
+      </w:r>
+      <w:r>
+        <w:t>. Existing System</w:t>
+      </w:r>
+      <w:r>
         <w:t>s</w:t>
       </w:r>
-      <w:r>
-        <w:rPr>
-          <w:rFonts w:cstheme="minorHAnsi"/>
-        </w:rPr>
-        <w:t xml:space="preserve">chools in </w:t>
-      </w:r>
-      <w:proofErr w:type="spellStart"/>
-      <w:r>
-        <w:rPr>
-          <w:rFonts w:cstheme="minorHAnsi"/>
-        </w:rPr>
-        <w:t>Ho</w:t>
-      </w:r>
-      <w:proofErr w:type="spellEnd"/>
-      <w:r>
-        <w:rPr>
-          <w:rFonts w:cstheme="minorHAnsi"/>
-        </w:rPr>
-        <w:t xml:space="preserve"> Chi Minh City, in the fields of English, STEM or Abacus Master. All schools in </w:t>
-      </w:r>
-      <w:proofErr w:type="spellStart"/>
-      <w:r>
-        <w:rPr>
-          <w:rFonts w:cstheme="minorHAnsi"/>
-        </w:rPr>
-        <w:t>Ho</w:t>
-      </w:r>
-      <w:proofErr w:type="spellEnd"/>
-      <w:r>
-        <w:rPr>
-          <w:rFonts w:cstheme="minorHAnsi"/>
-        </w:rPr>
-        <w:t xml:space="preserve"> Chi Minh City </w:t>
-      </w:r>
-      <w:proofErr w:type="gramStart"/>
-      <w:r>
-        <w:rPr>
-          <w:rFonts w:cstheme="minorHAnsi"/>
-        </w:rPr>
-        <w:t>are considered</w:t>
-      </w:r>
-      <w:proofErr w:type="gramEnd"/>
-      <w:r>
-        <w:rPr>
-          <w:rFonts w:cstheme="minorHAnsi"/>
-        </w:rPr>
-        <w:t xml:space="preserve"> as Major Education’s customers</w:t>
-      </w:r>
-      <w:r>
-        <w:rPr>
-          <w:rFonts w:cstheme="minorHAnsi"/>
-        </w:rPr>
-        <w:t>/</w:t>
-      </w:r>
-      <w:r>
-        <w:rPr>
-          <w:rFonts w:cstheme="minorHAnsi"/>
-        </w:rPr>
-        <w:t>partners</w:t>
-      </w:r>
-      <w:r>
-        <w:rPr>
-          <w:rFonts w:cstheme="minorHAnsi"/>
-        </w:rPr>
-        <w:t>.</w:t>
-      </w:r>
-      <w:r>
-        <w:rPr>
-          <w:rFonts w:cstheme="minorHAnsi"/>
-        </w:rPr>
-        <w:t xml:space="preserve"> </w:t>
-      </w:r>
-      <w:r>
-        <w:rPr>
-          <w:rFonts w:cstheme="minorHAnsi"/>
-        </w:rPr>
-        <w:t>E</w:t>
-      </w:r>
-      <w:r>
-        <w:rPr>
-          <w:rFonts w:cstheme="minorHAnsi"/>
-        </w:rPr>
-        <w:t>very</w:t>
-      </w:r>
-      <w:r>
-        <w:rPr>
-          <w:rFonts w:cstheme="minorHAnsi"/>
-        </w:rPr>
-        <w:t xml:space="preserve"> school year</w:t>
-      </w:r>
-      <w:r>
-        <w:rPr>
-          <w:rFonts w:cstheme="minorHAnsi"/>
-        </w:rPr>
-        <w:t xml:space="preserve">, in the </w:t>
-      </w:r>
-      <w:proofErr w:type="gramStart"/>
-      <w:r>
-        <w:rPr>
-          <w:rFonts w:cstheme="minorHAnsi"/>
-        </w:rPr>
-        <w:t>Summer</w:t>
-      </w:r>
-      <w:proofErr w:type="gramEnd"/>
-      <w:r>
-        <w:rPr>
-          <w:rFonts w:cstheme="minorHAnsi"/>
-        </w:rPr>
-        <w:t xml:space="preserve"> (from June to September)</w:t>
-      </w:r>
-      <w:r>
-        <w:rPr>
-          <w:rFonts w:cstheme="minorHAnsi"/>
-        </w:rPr>
-        <w:t xml:space="preserve">, </w:t>
-      </w:r>
-      <w:r>
-        <w:rPr>
-          <w:rFonts w:cstheme="minorHAnsi"/>
-        </w:rPr>
-        <w:t>salesmen from Major Education</w:t>
-      </w:r>
-      <w:r>
-        <w:rPr>
-          <w:rFonts w:cstheme="minorHAnsi"/>
-        </w:rPr>
-        <w:t xml:space="preserve"> go to </w:t>
-      </w:r>
-      <w:r>
-        <w:rPr>
-          <w:rFonts w:cstheme="minorHAnsi"/>
-        </w:rPr>
-        <w:t xml:space="preserve">those </w:t>
-      </w:r>
-      <w:r>
-        <w:rPr>
-          <w:rFonts w:cstheme="minorHAnsi"/>
-        </w:rPr>
-        <w:t xml:space="preserve">target schools to introduce and sales their </w:t>
-      </w:r>
-      <w:r>
-        <w:rPr>
-          <w:rFonts w:cstheme="minorHAnsi"/>
-        </w:rPr>
-        <w:t>programs</w:t>
-      </w:r>
-      <w:r>
-        <w:rPr>
-          <w:rFonts w:cstheme="minorHAnsi"/>
-        </w:rPr>
-        <w:t>.</w:t>
-      </w:r>
+      <w:bookmarkEnd w:id="9"/>
     </w:p>
     <w:p>
       <w:pPr>
@@ -5231,538 +5261,13 @@
         <w:rPr>
           <w:rFonts w:cstheme="minorHAnsi"/>
         </w:rPr>
-        <w:t xml:space="preserve">Currently, </w:t>
-      </w:r>
-      <w:r>
-        <w:rPr>
-          <w:rFonts w:cstheme="minorHAnsi"/>
-        </w:rPr>
-        <w:t xml:space="preserve">the </w:t>
-      </w:r>
-      <w:r>
-        <w:rPr>
-          <w:rFonts w:cstheme="minorHAnsi"/>
-        </w:rPr>
-        <w:t xml:space="preserve">Sales Department of Major Education </w:t>
-      </w:r>
-      <w:r>
-        <w:rPr>
-          <w:rFonts w:cstheme="minorHAnsi"/>
-        </w:rPr>
-        <w:t>proces</w:t>
-      </w:r>
-      <w:r>
-        <w:rPr>
-          <w:rFonts w:cstheme="minorHAnsi"/>
-        </w:rPr>
-        <w:t>se</w:t>
-      </w:r>
-      <w:r>
-        <w:rPr>
-          <w:rFonts w:cstheme="minorHAnsi"/>
-        </w:rPr>
-        <w:t xml:space="preserve">s </w:t>
-      </w:r>
-      <w:r>
-        <w:rPr>
-          <w:rFonts w:cstheme="minorHAnsi"/>
-        </w:rPr>
-        <w:t xml:space="preserve">all </w:t>
-      </w:r>
-      <w:r>
-        <w:rPr>
-          <w:rFonts w:cstheme="minorHAnsi"/>
-        </w:rPr>
-        <w:t>their works</w:t>
-      </w:r>
-      <w:r>
-        <w:rPr>
-          <w:rFonts w:cstheme="minorHAnsi"/>
-        </w:rPr>
-        <w:t xml:space="preserve"> </w:t>
-      </w:r>
-      <w:r>
-        <w:rPr>
-          <w:rFonts w:cstheme="minorHAnsi"/>
-        </w:rPr>
-        <w:t>manually,</w:t>
-      </w:r>
-      <w:r>
-        <w:rPr>
-          <w:rFonts w:cstheme="minorHAnsi"/>
-        </w:rPr>
-        <w:t xml:space="preserve"> from reports collecting, work</w:t>
-      </w:r>
-      <w:r>
-        <w:rPr>
-          <w:rFonts w:cstheme="minorHAnsi"/>
-        </w:rPr>
-        <w:t>-</w:t>
-      </w:r>
-      <w:r>
-        <w:rPr>
-          <w:rFonts w:cstheme="minorHAnsi"/>
-        </w:rPr>
-        <w:t>plan planning, task assigning,</w:t>
-      </w:r>
-      <w:r>
-        <w:rPr>
-          <w:rFonts w:cstheme="minorHAnsi"/>
-        </w:rPr>
-        <w:t xml:space="preserve"> </w:t>
-      </w:r>
-      <w:proofErr w:type="gramStart"/>
-      <w:r>
-        <w:rPr>
-          <w:rFonts w:cstheme="minorHAnsi"/>
-        </w:rPr>
-        <w:t>salesmen</w:t>
-      </w:r>
-      <w:proofErr w:type="gramEnd"/>
-      <w:r>
-        <w:rPr>
-          <w:rFonts w:cstheme="minorHAnsi"/>
-        </w:rPr>
-        <w:t xml:space="preserve"> managing and target schools managing,</w:t>
-      </w:r>
-      <w:r>
-        <w:rPr>
-          <w:rFonts w:cstheme="minorHAnsi"/>
-        </w:rPr>
-        <w:t xml:space="preserve"> based on</w:t>
-      </w:r>
-      <w:r>
-        <w:rPr>
-          <w:rFonts w:cstheme="minorHAnsi"/>
-        </w:rPr>
-        <w:t xml:space="preserve"> free software such as</w:t>
-      </w:r>
-      <w:r>
-        <w:rPr>
-          <w:rFonts w:cstheme="minorHAnsi"/>
-        </w:rPr>
-        <w:t xml:space="preserve"> Microsoft Excel, Google Sheet and shared files via Google Drive</w:t>
-      </w:r>
-      <w:r>
-        <w:rPr>
-          <w:rFonts w:cstheme="minorHAnsi"/>
-        </w:rPr>
-        <w:t xml:space="preserve"> cloud</w:t>
-      </w:r>
-      <w:r>
-        <w:rPr>
-          <w:rFonts w:cstheme="minorHAnsi"/>
-        </w:rPr>
-        <w:t>.</w:t>
-      </w:r>
-    </w:p>
-    <w:p>
-      <w:pPr>
-        <w:jc w:val="both"/>
-        <w:rPr>
-          <w:rFonts w:cstheme="minorHAnsi"/>
-        </w:rPr>
-      </w:pPr>
-      <w:r>
-        <w:rPr>
-          <w:rFonts w:cstheme="minorHAnsi"/>
-        </w:rPr>
-        <w:t xml:space="preserve">Therefore, they expect a software </w:t>
-      </w:r>
-      <w:r>
-        <w:rPr>
-          <w:rFonts w:cstheme="minorHAnsi"/>
-        </w:rPr>
-        <w:t>that</w:t>
-      </w:r>
-      <w:r>
-        <w:rPr>
-          <w:rFonts w:cstheme="minorHAnsi"/>
-        </w:rPr>
-        <w:t xml:space="preserve"> can help them</w:t>
-      </w:r>
-      <w:r>
-        <w:rPr>
-          <w:rFonts w:cstheme="minorHAnsi"/>
-        </w:rPr>
-        <w:t xml:space="preserve">, for both </w:t>
-      </w:r>
-      <w:proofErr w:type="gramStart"/>
-      <w:r>
-        <w:rPr>
-          <w:rFonts w:cstheme="minorHAnsi"/>
-        </w:rPr>
-        <w:t>salesmen</w:t>
-      </w:r>
-      <w:proofErr w:type="gramEnd"/>
-      <w:r>
-        <w:rPr>
-          <w:rFonts w:cstheme="minorHAnsi"/>
-        </w:rPr>
-        <w:t xml:space="preserve"> and sales managers,</w:t>
-      </w:r>
-      <w:r>
-        <w:rPr>
-          <w:rFonts w:cstheme="minorHAnsi"/>
-        </w:rPr>
-        <w:t xml:space="preserve"> to automa</w:t>
-      </w:r>
-      <w:r>
-        <w:rPr>
-          <w:rFonts w:cstheme="minorHAnsi"/>
-        </w:rPr>
-        <w:t>te the existing manual workflow</w:t>
-      </w:r>
-      <w:r>
-        <w:rPr>
-          <w:rFonts w:cstheme="minorHAnsi"/>
-        </w:rPr>
-        <w:t xml:space="preserve">. </w:t>
-      </w:r>
-      <w:r>
-        <w:rPr>
-          <w:rFonts w:cstheme="minorHAnsi"/>
-        </w:rPr>
-        <w:t>Simultaneously</w:t>
-      </w:r>
-      <w:r>
-        <w:rPr>
-          <w:rFonts w:cstheme="minorHAnsi"/>
-        </w:rPr>
-        <w:t xml:space="preserve">, through </w:t>
-      </w:r>
-      <w:r>
-        <w:rPr>
-          <w:rFonts w:cstheme="minorHAnsi"/>
-        </w:rPr>
-        <w:t>this application</w:t>
-      </w:r>
-      <w:r>
-        <w:rPr>
-          <w:rFonts w:cstheme="minorHAnsi"/>
-        </w:rPr>
-        <w:t xml:space="preserve">, </w:t>
-      </w:r>
-      <w:r>
-        <w:rPr>
-          <w:rFonts w:cstheme="minorHAnsi"/>
-        </w:rPr>
-        <w:t>s</w:t>
-      </w:r>
-      <w:r>
-        <w:rPr>
-          <w:rFonts w:cstheme="minorHAnsi"/>
-        </w:rPr>
-        <w:t xml:space="preserve">ales </w:t>
-      </w:r>
-      <w:r>
-        <w:rPr>
-          <w:rFonts w:cstheme="minorHAnsi"/>
-        </w:rPr>
-        <w:t>m</w:t>
-      </w:r>
-      <w:r>
-        <w:rPr>
-          <w:rFonts w:cstheme="minorHAnsi"/>
-        </w:rPr>
-        <w:t>anager</w:t>
-      </w:r>
-      <w:r>
-        <w:rPr>
-          <w:rFonts w:cstheme="minorHAnsi"/>
-        </w:rPr>
-        <w:t>s</w:t>
-      </w:r>
-      <w:r>
-        <w:rPr>
-          <w:rFonts w:cstheme="minorHAnsi"/>
-        </w:rPr>
-        <w:t xml:space="preserve"> and </w:t>
-      </w:r>
-      <w:r>
-        <w:rPr>
-          <w:rFonts w:cstheme="minorHAnsi"/>
-        </w:rPr>
-        <w:t>a</w:t>
-      </w:r>
-      <w:r>
-        <w:rPr>
-          <w:rFonts w:cstheme="minorHAnsi"/>
-        </w:rPr>
-        <w:t>dministrator</w:t>
-      </w:r>
-      <w:r>
-        <w:rPr>
-          <w:rFonts w:cstheme="minorHAnsi"/>
-        </w:rPr>
-        <w:t>s</w:t>
-      </w:r>
-      <w:r>
-        <w:rPr>
-          <w:rFonts w:cstheme="minorHAnsi"/>
-        </w:rPr>
-        <w:t xml:space="preserve"> will be able to see the overall picture of the company's business process,</w:t>
-      </w:r>
-      <w:r>
-        <w:rPr>
-          <w:rFonts w:cstheme="minorHAnsi"/>
-        </w:rPr>
-        <w:t xml:space="preserve"> to</w:t>
-      </w:r>
-      <w:r>
-        <w:rPr>
-          <w:rFonts w:cstheme="minorHAnsi"/>
-        </w:rPr>
-        <w:t xml:space="preserve"> know how many schools are cooperating, which schools are in the contr</w:t>
-      </w:r>
-      <w:r>
-        <w:rPr>
-          <w:rFonts w:cstheme="minorHAnsi"/>
-        </w:rPr>
-        <w:t xml:space="preserve">acting stage, and which </w:t>
-      </w:r>
-      <w:r>
-        <w:rPr>
-          <w:rFonts w:cstheme="minorHAnsi"/>
-        </w:rPr>
-        <w:t>programs</w:t>
-      </w:r>
-      <w:r>
-        <w:rPr>
-          <w:rFonts w:cstheme="minorHAnsi"/>
-        </w:rPr>
-        <w:t xml:space="preserve"> that Major Education is </w:t>
-      </w:r>
-      <w:r>
-        <w:rPr>
-          <w:rFonts w:cstheme="minorHAnsi"/>
-        </w:rPr>
-        <w:t xml:space="preserve">providing for </w:t>
-      </w:r>
-      <w:r>
-        <w:rPr>
-          <w:rFonts w:cstheme="minorHAnsi"/>
-        </w:rPr>
-        <w:t>each school.</w:t>
-      </w:r>
-    </w:p>
-    <w:p>
-      <w:pPr>
-        <w:jc w:val="both"/>
-        <w:rPr>
-          <w:rFonts w:cstheme="minorHAnsi"/>
-        </w:rPr>
-      </w:pPr>
-      <w:r>
-        <w:rPr>
-          <w:rFonts w:cstheme="minorHAnsi"/>
-          <w:i/>
-          <w:color w:val="0000FF"/>
-        </w:rPr>
-        <w:t xml:space="preserve">&lt;&lt;Sample: Employees at the company Process Impact presently spend an average of 65 minutes per day going to the cafeteria to select, purchase, and eat lunch. About 20 minutes of this time </w:t>
-      </w:r>
-      <w:proofErr w:type="gramStart"/>
-      <w:r>
-        <w:rPr>
-          <w:rFonts w:cstheme="minorHAnsi"/>
-          <w:i/>
-          <w:color w:val="0000FF"/>
-        </w:rPr>
-        <w:t>is spent</w:t>
-      </w:r>
-      <w:proofErr w:type="gramEnd"/>
-      <w:r>
-        <w:rPr>
-          <w:rFonts w:cstheme="minorHAnsi"/>
-          <w:i/>
-          <w:color w:val="0000FF"/>
-        </w:rPr>
-        <w:t xml:space="preserve"> walking to and from the cafeteria, selecting their meals, and paying by cash or credit card. When employees go out for lunch, they spend an average of 90 minutes off-site. Some employees phone the </w:t>
-      </w:r>
-      <w:r>
-        <w:rPr>
-          <w:rFonts w:cstheme="minorHAnsi"/>
-          <w:i/>
-          <w:color w:val="0000FF"/>
-        </w:rPr>
-        <w:lastRenderedPageBreak/>
-        <w:t xml:space="preserve">cafeteria in advance to order a meal to be ready for them to pick up. Employees </w:t>
-      </w:r>
-      <w:proofErr w:type="gramStart"/>
-      <w:r>
-        <w:rPr>
-          <w:rFonts w:cstheme="minorHAnsi"/>
-          <w:i/>
-          <w:color w:val="0000FF"/>
-        </w:rPr>
-        <w:t>don’t</w:t>
-      </w:r>
-      <w:proofErr w:type="gramEnd"/>
-      <w:r>
-        <w:rPr>
-          <w:rFonts w:cstheme="minorHAnsi"/>
-          <w:i/>
-          <w:color w:val="0000FF"/>
-        </w:rPr>
-        <w:t xml:space="preserve"> always get the selections they want because the cafeteria runs out of certain items. The cafeteria wastes a significant quantity of food that </w:t>
-      </w:r>
-      <w:proofErr w:type="gramStart"/>
-      <w:r>
-        <w:rPr>
-          <w:rFonts w:cstheme="minorHAnsi"/>
-          <w:i/>
-          <w:color w:val="0000FF"/>
-        </w:rPr>
-        <w:t>is not purchased</w:t>
-      </w:r>
-      <w:proofErr w:type="gramEnd"/>
-      <w:r>
-        <w:rPr>
-          <w:rFonts w:cstheme="minorHAnsi"/>
-          <w:i/>
-          <w:color w:val="0000FF"/>
-        </w:rPr>
-        <w:t xml:space="preserve"> and must be thrown away. These same issues apply to breakfast and supper, although far fewer employees use the cafeteria for those meals than for lunch</w:t>
-      </w:r>
-      <w:proofErr w:type="gramStart"/>
-      <w:r>
-        <w:rPr>
-          <w:rFonts w:cstheme="minorHAnsi"/>
-          <w:i/>
-          <w:color w:val="0000FF"/>
-        </w:rPr>
-        <w:t>.&gt;</w:t>
-      </w:r>
-      <w:proofErr w:type="gramEnd"/>
-      <w:r>
-        <w:rPr>
-          <w:rFonts w:cstheme="minorHAnsi"/>
-          <w:i/>
-          <w:color w:val="0000FF"/>
-        </w:rPr>
-        <w:t>&gt;</w:t>
-      </w:r>
-    </w:p>
-    <w:p>
-      <w:pPr>
-        <w:pStyle w:val="Heading2"/>
-        <w:rPr>
-          <w:rFonts w:asciiTheme="minorHAnsi" w:hAnsiTheme="minorHAnsi" w:cstheme="minorHAnsi"/>
-        </w:rPr>
-      </w:pPr>
-      <w:bookmarkStart w:id="9" w:name="_Toc63901372"/>
-      <w:r>
-        <w:rPr>
-          <w:rFonts w:asciiTheme="minorHAnsi" w:hAnsiTheme="minorHAnsi" w:cstheme="minorHAnsi"/>
-        </w:rPr>
-        <w:t>3</w:t>
-      </w:r>
-      <w:r>
-        <w:rPr>
-          <w:rFonts w:asciiTheme="minorHAnsi" w:hAnsiTheme="minorHAnsi" w:cstheme="minorHAnsi"/>
-        </w:rPr>
-        <w:t>. Existing System</w:t>
-      </w:r>
-      <w:r>
-        <w:rPr>
-          <w:rFonts w:asciiTheme="minorHAnsi" w:hAnsiTheme="minorHAnsi" w:cstheme="minorHAnsi"/>
-        </w:rPr>
-        <w:t>s</w:t>
-      </w:r>
-      <w:bookmarkEnd w:id="9"/>
-    </w:p>
-    <w:p>
-      <w:pPr>
-        <w:jc w:val="both"/>
-        <w:rPr>
-          <w:rFonts w:cstheme="minorHAnsi"/>
-          <w:color w:val="0000FF"/>
-        </w:rPr>
-      </w:pPr>
-      <w:r>
-        <w:rPr>
-          <w:rFonts w:cstheme="minorHAnsi"/>
-          <w:color w:val="0000FF"/>
-        </w:rPr>
-        <w:t>[</w:t>
-      </w:r>
-      <w:r>
-        <w:rPr>
-          <w:rFonts w:cstheme="minorHAnsi"/>
-          <w:color w:val="0000FF"/>
-        </w:rPr>
-        <w:t xml:space="preserve">Add the </w:t>
-      </w:r>
-      <w:proofErr w:type="gramStart"/>
-      <w:r>
-        <w:rPr>
-          <w:rFonts w:cstheme="minorHAnsi"/>
-          <w:color w:val="0000FF"/>
-        </w:rPr>
-        <w:t>system which</w:t>
-      </w:r>
-      <w:proofErr w:type="gramEnd"/>
-      <w:r>
-        <w:rPr>
-          <w:rFonts w:cstheme="minorHAnsi"/>
-          <w:color w:val="0000FF"/>
-        </w:rPr>
-        <w:t xml:space="preserve"> might help </w:t>
-      </w:r>
-      <w:r>
-        <w:rPr>
-          <w:rFonts w:cstheme="minorHAnsi"/>
-          <w:color w:val="0000FF"/>
-        </w:rPr>
-        <w:t>to solve</w:t>
-      </w:r>
-      <w:r>
-        <w:rPr>
-          <w:rFonts w:cstheme="minorHAnsi"/>
-          <w:color w:val="0000FF"/>
-        </w:rPr>
-        <w:t xml:space="preserve"> the problems you listed above or the systems in which you can learn/refer the f</w:t>
-      </w:r>
-      <w:r>
-        <w:rPr>
-          <w:rFonts w:cstheme="minorHAnsi"/>
-          <w:color w:val="0000FF"/>
-        </w:rPr>
-        <w:t>eatures for your system design]</w:t>
-      </w:r>
-    </w:p>
-    <w:p>
-      <w:pPr>
-        <w:jc w:val="both"/>
-        <w:rPr>
-          <w:rFonts w:cstheme="minorHAnsi"/>
-        </w:rPr>
-      </w:pPr>
-      <w:r>
-        <w:rPr>
-          <w:rFonts w:cstheme="minorHAnsi"/>
-        </w:rPr>
-        <w:t xml:space="preserve">Nowadays, there are </w:t>
-      </w:r>
-      <w:proofErr w:type="gramStart"/>
-      <w:r>
-        <w:rPr>
-          <w:rFonts w:cstheme="minorHAnsi"/>
-        </w:rPr>
-        <w:t xml:space="preserve">a </w:t>
-      </w:r>
-      <w:r>
-        <w:rPr>
-          <w:rFonts w:cstheme="minorHAnsi"/>
-        </w:rPr>
-        <w:t>variety</w:t>
-      </w:r>
-      <w:proofErr w:type="gramEnd"/>
-      <w:r>
-        <w:rPr>
-          <w:rFonts w:cstheme="minorHAnsi"/>
-        </w:rPr>
-        <w:t xml:space="preserve"> </w:t>
+        <w:t xml:space="preserve">Nowadays, there are a </w:t>
+      </w:r>
+      <w:r>
+        <w:rPr>
+          <w:rFonts w:cstheme="minorHAnsi"/>
+        </w:rPr>
+        <w:t xml:space="preserve">variety </w:t>
       </w:r>
       <w:r>
         <w:rPr>
@@ -5780,21 +5285,7 @@
         <w:rPr>
           <w:rFonts w:cstheme="minorHAnsi"/>
         </w:rPr>
-        <w:t xml:space="preserve"> Major Education suggests our team refer to those </w:t>
-      </w:r>
-      <w:proofErr w:type="spellStart"/>
-      <w:r>
-        <w:rPr>
-          <w:rFonts w:cstheme="minorHAnsi"/>
-        </w:rPr>
-        <w:t>softwares</w:t>
-      </w:r>
-      <w:proofErr w:type="spellEnd"/>
-      <w:r>
-        <w:rPr>
-          <w:rFonts w:cstheme="minorHAnsi"/>
-        </w:rPr>
-        <w:t xml:space="preserve"> to visualize the concept </w:t>
+        <w:t xml:space="preserve"> Major Education suggests our team refer to those softwares to visualize the concept </w:t>
       </w:r>
       <w:r>
         <w:rPr>
@@ -5839,7 +5330,6 @@
         </w:rPr>
         <w:t xml:space="preserve"> </w:t>
       </w:r>
-      <w:proofErr w:type="spellStart"/>
       <w:r>
         <w:rPr>
           <w:rFonts w:asciiTheme="minorHAnsi" w:hAnsiTheme="minorHAnsi" w:cstheme="minorHAnsi"/>
@@ -5847,50 +5337,6 @@
         <w:t>CRMViet</w:t>
       </w:r>
       <w:bookmarkEnd w:id="10"/>
-      <w:proofErr w:type="spellEnd"/>
-    </w:p>
-    <w:p>
-      <w:pPr>
-        <w:rPr>
-          <w:rFonts w:cstheme="minorHAnsi"/>
-          <w:color w:val="0000FF"/>
-        </w:rPr>
-      </w:pPr>
-      <w:r>
-        <w:rPr>
-          <w:rFonts w:cstheme="minorHAnsi"/>
-          <w:color w:val="0000FF"/>
-        </w:rPr>
-        <w:t>[</w:t>
-      </w:r>
-      <w:r>
-        <w:rPr>
-          <w:rFonts w:cstheme="minorHAnsi"/>
-          <w:color w:val="0000FF"/>
-        </w:rPr>
-        <w:t xml:space="preserve">Write the brief descriptions of the system, the link, the system actors, features, </w:t>
-      </w:r>
-      <w:r>
-        <w:rPr>
-          <w:rFonts w:cstheme="minorHAnsi"/>
-          <w:color w:val="0000FF"/>
-        </w:rPr>
-        <w:t xml:space="preserve">pros, cons, </w:t>
-      </w:r>
-      <w:r>
-        <w:rPr>
-          <w:rFonts w:cstheme="minorHAnsi"/>
-          <w:color w:val="0000FF"/>
-        </w:rPr>
-        <w:t>etc.</w:t>
-      </w:r>
-      <w:r>
-        <w:rPr>
-          <w:rFonts w:cstheme="minorHAnsi"/>
-          <w:color w:val="0000FF"/>
-        </w:rPr>
-        <w:t>]</w:t>
-      </w:r>
     </w:p>
     <w:p>
       <w:pPr>
@@ -5899,19 +5345,11 @@
           <w:rFonts w:cstheme="minorHAnsi"/>
         </w:rPr>
       </w:pPr>
-      <w:proofErr w:type="spellStart"/>
-      <w:r>
-        <w:rPr>
-          <w:rFonts w:cstheme="minorHAnsi"/>
-        </w:rPr>
-        <w:t>CRMViet</w:t>
-      </w:r>
-      <w:proofErr w:type="spellEnd"/>
-      <w:r>
-        <w:rPr>
-          <w:rFonts w:cstheme="minorHAnsi"/>
-        </w:rPr>
-        <w:t xml:space="preserve"> is </w:t>
+      <w:r>
+        <w:rPr>
+          <w:rFonts w:cstheme="minorHAnsi"/>
+        </w:rPr>
+        <w:t xml:space="preserve">CRMViet is </w:t>
       </w:r>
       <w:r>
         <w:rPr>
@@ -6083,19 +5521,11 @@
           <w:rFonts w:cstheme="minorHAnsi"/>
         </w:rPr>
       </w:pPr>
-      <w:proofErr w:type="gramStart"/>
-      <w:r>
-        <w:rPr>
-          <w:rFonts w:cstheme="minorHAnsi"/>
-        </w:rPr>
-        <w:t>iOS</w:t>
-      </w:r>
-      <w:proofErr w:type="gramEnd"/>
-      <w:r>
-        <w:rPr>
-          <w:rFonts w:cstheme="minorHAnsi"/>
-        </w:rPr>
-        <w:t xml:space="preserve">: </w:t>
+      <w:r>
+        <w:rPr>
+          <w:rFonts w:cstheme="minorHAnsi"/>
+        </w:rPr>
+        <w:t xml:space="preserve">iOS: </w:t>
       </w:r>
       <w:hyperlink r:id="rId9" w:history="1">
         <w:r>
@@ -6416,16 +5846,8 @@
         <w:rPr>
           <w:rFonts w:cstheme="minorHAnsi"/>
         </w:rPr>
-        <w:t>Manage workflow, tasks, job reminders</w:t>
-      </w:r>
-      <w:proofErr w:type="gramStart"/>
-      <w:r>
-        <w:rPr>
-          <w:rFonts w:cstheme="minorHAnsi"/>
-        </w:rPr>
-        <w:t>,…</w:t>
-      </w:r>
-      <w:proofErr w:type="gramEnd"/>
+        <w:t>Manage workflow, tasks, job reminders,…</w:t>
+      </w:r>
     </w:p>
     <w:p>
       <w:pPr>
@@ -6524,7 +5946,6 @@
           <w:rFonts w:cstheme="minorHAnsi"/>
         </w:rPr>
       </w:pPr>
-      <w:proofErr w:type="spellStart"/>
       <w:r>
         <w:rPr>
           <w:rFonts w:cstheme="minorHAnsi"/>
@@ -6535,14 +5956,7 @@
         <w:rPr>
           <w:rFonts w:cstheme="minorHAnsi"/>
         </w:rPr>
-        <w:t>ulfill</w:t>
-      </w:r>
-      <w:proofErr w:type="spellEnd"/>
-      <w:r>
-        <w:rPr>
-          <w:rFonts w:cstheme="minorHAnsi"/>
-        </w:rPr>
-        <w:t xml:space="preserve"> all needs of the Major’s Sales Department</w:t>
+        <w:t>ulfill all needs of the Major’s Sales Department</w:t>
       </w:r>
     </w:p>
     <w:p>
@@ -6608,7 +6022,6 @@
         <w:rPr>
           <w:rFonts w:cstheme="minorHAnsi"/>
         </w:rPr>
-        <w:lastRenderedPageBreak/>
         <w:t xml:space="preserve">Price is </w:t>
       </w:r>
       <w:r>
@@ -6653,7 +6066,6 @@
         </w:rPr>
         <w:t xml:space="preserve"> </w:t>
       </w:r>
-      <w:proofErr w:type="spellStart"/>
       <w:r>
         <w:rPr>
           <w:rFonts w:asciiTheme="minorHAnsi" w:hAnsiTheme="minorHAnsi" w:cstheme="minorHAnsi"/>
@@ -6661,7 +6073,6 @@
         <w:t>GetFly</w:t>
       </w:r>
       <w:bookmarkEnd w:id="11"/>
-      <w:proofErr w:type="spellEnd"/>
     </w:p>
     <w:p>
       <w:pPr>
@@ -6670,7 +6081,6 @@
           <w:rFonts w:cstheme="minorHAnsi"/>
         </w:rPr>
       </w:pPr>
-      <w:proofErr w:type="spellStart"/>
       <w:r>
         <w:rPr>
           <w:rFonts w:cstheme="minorHAnsi"/>
@@ -6683,7 +6093,6 @@
         </w:rPr>
         <w:t>ly</w:t>
       </w:r>
-      <w:proofErr w:type="spellEnd"/>
       <w:r>
         <w:rPr>
           <w:rFonts w:cstheme="minorHAnsi"/>
@@ -6765,6 +6174,7 @@
         <w:rPr>
           <w:rFonts w:cstheme="minorHAnsi"/>
         </w:rPr>
+        <w:lastRenderedPageBreak/>
         <w:t xml:space="preserve">Web application: </w:t>
       </w:r>
       <w:hyperlink r:id="rId10" w:history="1">
@@ -6854,19 +6264,11 @@
           <w:rFonts w:cstheme="minorHAnsi"/>
         </w:rPr>
       </w:pPr>
-      <w:proofErr w:type="gramStart"/>
-      <w:r>
-        <w:rPr>
-          <w:rFonts w:cstheme="minorHAnsi"/>
-        </w:rPr>
-        <w:t>iOS</w:t>
-      </w:r>
-      <w:proofErr w:type="gramEnd"/>
-      <w:r>
-        <w:rPr>
-          <w:rFonts w:cstheme="minorHAnsi"/>
-        </w:rPr>
-        <w:t xml:space="preserve">: </w:t>
+      <w:r>
+        <w:rPr>
+          <w:rFonts w:cstheme="minorHAnsi"/>
+        </w:rPr>
+        <w:t xml:space="preserve">iOS: </w:t>
       </w:r>
       <w:hyperlink r:id="rId12" w:history="1">
         <w:r>
@@ -7205,16 +6607,8 @@
         <w:rPr>
           <w:rFonts w:cstheme="minorHAnsi"/>
         </w:rPr>
-        <w:t xml:space="preserve"> departments, sales team</w:t>
-      </w:r>
-      <w:proofErr w:type="gramStart"/>
-      <w:r>
-        <w:rPr>
-          <w:rFonts w:cstheme="minorHAnsi"/>
-        </w:rPr>
-        <w:t>,…</w:t>
-      </w:r>
-      <w:proofErr w:type="gramEnd"/>
+        <w:t xml:space="preserve"> departments, sales team,…</w:t>
+      </w:r>
     </w:p>
     <w:p>
       <w:pPr>
@@ -7232,16 +6626,8 @@
         <w:rPr>
           <w:rFonts w:cstheme="minorHAnsi"/>
         </w:rPr>
-        <w:t>Manage workflow, tasks, KPIs</w:t>
-      </w:r>
-      <w:proofErr w:type="gramStart"/>
-      <w:r>
-        <w:rPr>
-          <w:rFonts w:cstheme="minorHAnsi"/>
-        </w:rPr>
-        <w:t>,…</w:t>
-      </w:r>
-      <w:proofErr w:type="gramEnd"/>
+        <w:t>Manage workflow, tasks, KPIs,…</w:t>
+      </w:r>
     </w:p>
     <w:p>
       <w:pPr>
@@ -7359,7 +6745,6 @@
           <w:rFonts w:cstheme="minorHAnsi"/>
         </w:rPr>
       </w:pPr>
-      <w:proofErr w:type="spellStart"/>
       <w:r>
         <w:rPr>
           <w:rFonts w:cstheme="minorHAnsi"/>
@@ -7370,14 +6755,7 @@
         <w:rPr>
           <w:rFonts w:cstheme="minorHAnsi"/>
         </w:rPr>
-        <w:t>ulfill</w:t>
-      </w:r>
-      <w:proofErr w:type="spellEnd"/>
-      <w:r>
-        <w:rPr>
-          <w:rFonts w:cstheme="minorHAnsi"/>
-        </w:rPr>
-        <w:t xml:space="preserve"> all needs of the Major’s Sales Department</w:t>
+        <w:t>ulfill all needs of the Major’s Sales Department</w:t>
       </w:r>
     </w:p>
     <w:p>
@@ -7473,17 +6851,9 @@
         <w:rPr>
           <w:rFonts w:asciiTheme="minorHAnsi" w:hAnsiTheme="minorHAnsi" w:cstheme="minorHAnsi"/>
         </w:rPr>
-        <w:t xml:space="preserve">3.3 </w:t>
-      </w:r>
-      <w:proofErr w:type="spellStart"/>
-      <w:r>
-        <w:rPr>
-          <w:rFonts w:asciiTheme="minorHAnsi" w:hAnsiTheme="minorHAnsi" w:cstheme="minorHAnsi"/>
-        </w:rPr>
-        <w:t>EasyEdu</w:t>
+        <w:t>3.3 EasyEdu</w:t>
       </w:r>
       <w:bookmarkEnd w:id="12"/>
-      <w:proofErr w:type="spellEnd"/>
     </w:p>
     <w:p>
       <w:pPr>
@@ -7492,7 +6862,6 @@
           <w:rFonts w:cstheme="minorHAnsi"/>
         </w:rPr>
       </w:pPr>
-      <w:proofErr w:type="spellStart"/>
       <w:r>
         <w:rPr>
           <w:rFonts w:cstheme="minorHAnsi"/>
@@ -7503,14 +6872,7 @@
         <w:rPr>
           <w:rFonts w:cstheme="minorHAnsi"/>
         </w:rPr>
-        <w:t>syEdu</w:t>
-      </w:r>
-      <w:proofErr w:type="spellEnd"/>
-      <w:r>
-        <w:rPr>
-          <w:rFonts w:cstheme="minorHAnsi"/>
-        </w:rPr>
-        <w:t xml:space="preserve"> is a system to manage all</w:t>
+        <w:t>syEdu is a system to manage all</w:t>
       </w:r>
       <w:r>
         <w:rPr>
@@ -7540,35 +6902,13 @@
         <w:rPr>
           <w:rFonts w:cstheme="minorHAnsi"/>
         </w:rPr>
-        <w:t xml:space="preserve">, especially for language </w:t>
-      </w:r>
-      <w:proofErr w:type="spellStart"/>
-      <w:r>
-        <w:rPr>
-          <w:rFonts w:cstheme="minorHAnsi"/>
-        </w:rPr>
-        <w:t>centers</w:t>
-      </w:r>
-      <w:proofErr w:type="spellEnd"/>
-      <w:r>
-        <w:rPr>
-          <w:rFonts w:cstheme="minorHAnsi"/>
-        </w:rPr>
-        <w:t xml:space="preserve">. </w:t>
-      </w:r>
-      <w:proofErr w:type="spellStart"/>
-      <w:r>
-        <w:rPr>
-          <w:rFonts w:cstheme="minorHAnsi"/>
-        </w:rPr>
-        <w:t>EasyEdu</w:t>
-      </w:r>
-      <w:proofErr w:type="spellEnd"/>
-      <w:r>
-        <w:rPr>
-          <w:rFonts w:cstheme="minorHAnsi"/>
-        </w:rPr>
-        <w:t xml:space="preserve"> pro</w:t>
+        <w:t xml:space="preserve">, especially for language centers. </w:t>
+      </w:r>
+      <w:r>
+        <w:rPr>
+          <w:rFonts w:cstheme="minorHAnsi"/>
+        </w:rPr>
+        <w:t>EasyEdu pro</w:t>
       </w:r>
       <w:r>
         <w:rPr>
@@ -7594,14 +6934,12 @@
         </w:rPr>
         <w:t>CRM</w:t>
       </w:r>
-      <w:proofErr w:type="gramStart"/>
       <w:r>
         <w:rPr>
           <w:rFonts w:cstheme="minorHAnsi"/>
         </w:rPr>
         <w:t>,…</w:t>
       </w:r>
-      <w:proofErr w:type="gramEnd"/>
     </w:p>
     <w:p>
       <w:pPr>
@@ -7682,7 +7020,6 @@
         <w:rPr>
           <w:rFonts w:cstheme="minorHAnsi"/>
         </w:rPr>
-        <w:lastRenderedPageBreak/>
         <w:t>Mobile application:</w:t>
       </w:r>
     </w:p>
@@ -7865,6 +7202,7 @@
           <w:rFonts w:cstheme="minorHAnsi"/>
           <w:i/>
         </w:rPr>
+        <w:lastRenderedPageBreak/>
         <w:t>System analys</w:t>
       </w:r>
       <w:r>
@@ -8166,16 +7504,8 @@
         <w:rPr>
           <w:rFonts w:cstheme="minorHAnsi"/>
         </w:rPr>
-        <w:t>Manage human resources, departments, agencies</w:t>
-      </w:r>
-      <w:proofErr w:type="gramStart"/>
-      <w:r>
-        <w:rPr>
-          <w:rFonts w:cstheme="minorHAnsi"/>
-        </w:rPr>
-        <w:t>,…</w:t>
-      </w:r>
-      <w:proofErr w:type="gramEnd"/>
+        <w:t>Manage human resources, departments, agencies,…</w:t>
+      </w:r>
     </w:p>
     <w:p>
       <w:pPr>
@@ -8214,14 +7544,12 @@
         </w:rPr>
         <w:t>Manage courses, classes, attendances</w:t>
       </w:r>
-      <w:proofErr w:type="gramStart"/>
       <w:r>
         <w:rPr>
           <w:rFonts w:cstheme="minorHAnsi"/>
         </w:rPr>
         <w:t>,…</w:t>
       </w:r>
-      <w:proofErr w:type="gramEnd"/>
     </w:p>
     <w:p>
       <w:pPr>
@@ -8239,16 +7567,8 @@
         <w:rPr>
           <w:rFonts w:cstheme="minorHAnsi"/>
         </w:rPr>
-        <w:t>Manage tasks, schedules</w:t>
-      </w:r>
-      <w:proofErr w:type="gramStart"/>
-      <w:r>
-        <w:rPr>
-          <w:rFonts w:cstheme="minorHAnsi"/>
-        </w:rPr>
-        <w:t>,…</w:t>
-      </w:r>
-      <w:proofErr w:type="gramEnd"/>
+        <w:t>Manage tasks, schedules,…</w:t>
+      </w:r>
     </w:p>
     <w:p>
       <w:pPr>
@@ -8452,21 +7772,7 @@
         <w:rPr>
           <w:rFonts w:cstheme="minorHAnsi"/>
         </w:rPr>
-        <w:t xml:space="preserve"> (one side is the language </w:t>
-      </w:r>
-      <w:proofErr w:type="spellStart"/>
-      <w:r>
-        <w:rPr>
-          <w:rFonts w:cstheme="minorHAnsi"/>
-        </w:rPr>
-        <w:t>center</w:t>
-      </w:r>
-      <w:proofErr w:type="spellEnd"/>
-      <w:r>
-        <w:rPr>
-          <w:rFonts w:cstheme="minorHAnsi"/>
-        </w:rPr>
-        <w:t>, one side is parent/student)</w:t>
+        <w:t xml:space="preserve"> (one side is the language center, one side is parent/student)</w:t>
       </w:r>
     </w:p>
     <w:p>
@@ -8504,21 +7810,12 @@
     <w:p>
       <w:pPr>
         <w:pStyle w:val="Heading2"/>
-        <w:rPr>
-          <w:rFonts w:asciiTheme="minorHAnsi" w:hAnsiTheme="minorHAnsi" w:cstheme="minorHAnsi"/>
-        </w:rPr>
       </w:pPr>
       <w:bookmarkStart w:id="13" w:name="_Toc63901376"/>
       <w:r>
-        <w:rPr>
-          <w:rFonts w:asciiTheme="minorHAnsi" w:hAnsiTheme="minorHAnsi" w:cstheme="minorHAnsi"/>
-        </w:rPr>
         <w:t>4</w:t>
       </w:r>
       <w:r>
-        <w:rPr>
-          <w:rFonts w:asciiTheme="minorHAnsi" w:hAnsiTheme="minorHAnsi" w:cstheme="minorHAnsi"/>
-        </w:rPr>
         <w:t>. Business Opportunity</w:t>
       </w:r>
       <w:bookmarkEnd w:id="13"/>
@@ -8528,87 +7825,127 @@
         <w:jc w:val="both"/>
         <w:rPr>
           <w:rFonts w:cstheme="minorHAnsi"/>
-          <w:i/>
-          <w:color w:val="0000FF"/>
-        </w:rPr>
-      </w:pPr>
-      <w:r>
-        <w:rPr>
-          <w:rFonts w:cstheme="minorHAnsi"/>
-          <w:i/>
-          <w:color w:val="0000FF"/>
-        </w:rPr>
-        <w:t>[</w:t>
-      </w:r>
-      <w:r>
-        <w:rPr>
-          <w:rFonts w:cstheme="minorHAnsi"/>
-          <w:i/>
-          <w:color w:val="0000FF"/>
-        </w:rPr>
-        <w:t xml:space="preserve">Describe the market opportunity that exists or the business problem that </w:t>
-      </w:r>
-      <w:proofErr w:type="gramStart"/>
-      <w:r>
-        <w:rPr>
-          <w:rFonts w:cstheme="minorHAnsi"/>
-          <w:i/>
-          <w:color w:val="0000FF"/>
-        </w:rPr>
-        <w:t>is being solved</w:t>
-      </w:r>
-      <w:proofErr w:type="gramEnd"/>
-      <w:r>
-        <w:rPr>
-          <w:rFonts w:cstheme="minorHAnsi"/>
-          <w:i/>
-          <w:color w:val="0000FF"/>
-        </w:rPr>
-        <w:t xml:space="preserve">. Describe the market in which a commercial product will be competing or the environment in which an information system </w:t>
-      </w:r>
-      <w:proofErr w:type="gramStart"/>
-      <w:r>
-        <w:rPr>
-          <w:rFonts w:cstheme="minorHAnsi"/>
-          <w:i/>
-          <w:color w:val="0000FF"/>
-        </w:rPr>
-        <w:t>will be used</w:t>
-      </w:r>
-      <w:proofErr w:type="gramEnd"/>
-      <w:r>
-        <w:rPr>
-          <w:rFonts w:cstheme="minorHAnsi"/>
-          <w:i/>
-          <w:color w:val="0000FF"/>
-        </w:rPr>
-        <w:t xml:space="preserve">. This may include a brief comparative evaluation of existing products and potential solutions, indicating why the proposed product is attractive. Identify the problems that cannot currently be solved without the </w:t>
-      </w:r>
-      <w:proofErr w:type="gramStart"/>
-      <w:r>
-        <w:rPr>
-          <w:rFonts w:cstheme="minorHAnsi"/>
-          <w:i/>
-          <w:color w:val="0000FF"/>
-        </w:rPr>
-        <w:t>product,</w:t>
-      </w:r>
-      <w:proofErr w:type="gramEnd"/>
-      <w:r>
-        <w:rPr>
-          <w:rFonts w:cstheme="minorHAnsi"/>
-          <w:i/>
-          <w:color w:val="0000FF"/>
-        </w:rPr>
-        <w:t xml:space="preserve"> and how the product fits in with market trends or</w:t>
-      </w:r>
-      <w:r>
-        <w:rPr>
-          <w:rFonts w:cstheme="minorHAnsi"/>
-          <w:i/>
-          <w:color w:val="0000FF"/>
-        </w:rPr>
-        <w:t xml:space="preserve"> corporate strategic directions]</w:t>
+        </w:rPr>
+      </w:pPr>
+      <w:r>
+        <w:rPr>
+          <w:rFonts w:cstheme="minorHAnsi"/>
+        </w:rPr>
+        <w:t xml:space="preserve">Although the current CRM applications in the market can partially meet </w:t>
+      </w:r>
+      <w:r>
+        <w:rPr>
+          <w:rFonts w:cstheme="minorHAnsi"/>
+        </w:rPr>
+        <w:t xml:space="preserve">the </w:t>
+      </w:r>
+      <w:r>
+        <w:rPr>
+          <w:rFonts w:cstheme="minorHAnsi"/>
+        </w:rPr>
+        <w:t>requirements of the business, Major Education still ha</w:t>
+      </w:r>
+      <w:r>
+        <w:rPr>
+          <w:rFonts w:cstheme="minorHAnsi"/>
+        </w:rPr>
+        <w:t>s</w:t>
+      </w:r>
+      <w:r>
+        <w:rPr>
+          <w:rFonts w:cstheme="minorHAnsi"/>
+        </w:rPr>
+        <w:t xml:space="preserve"> to pay for many redundant features</w:t>
+      </w:r>
+      <w:r>
+        <w:rPr>
+          <w:rFonts w:cstheme="minorHAnsi"/>
+        </w:rPr>
+        <w:t>,</w:t>
+      </w:r>
+      <w:r>
+        <w:rPr>
+          <w:rFonts w:cstheme="minorHAnsi"/>
+        </w:rPr>
+        <w:t xml:space="preserve"> which they rarely or would not use. That is why Major Education requests this Sales Management System</w:t>
+      </w:r>
+      <w:r>
+        <w:rPr>
+          <w:rFonts w:cstheme="minorHAnsi"/>
+        </w:rPr>
+        <w:t xml:space="preserve"> </w:t>
+      </w:r>
+      <w:r>
+        <w:rPr>
+          <w:rFonts w:cstheme="minorHAnsi"/>
+        </w:rPr>
+        <w:t xml:space="preserve">to </w:t>
+      </w:r>
+      <w:r>
+        <w:rPr>
+          <w:rFonts w:cstheme="minorHAnsi"/>
+        </w:rPr>
+        <w:t xml:space="preserve">specify for </w:t>
+      </w:r>
+      <w:r>
+        <w:rPr>
+          <w:rFonts w:cstheme="minorHAnsi"/>
+        </w:rPr>
+        <w:t xml:space="preserve">their </w:t>
+      </w:r>
+      <w:r>
+        <w:rPr>
+          <w:rFonts w:cstheme="minorHAnsi"/>
+        </w:rPr>
+        <w:t>business model. T</w:t>
+      </w:r>
+      <w:r>
+        <w:rPr>
+          <w:rFonts w:cstheme="minorHAnsi"/>
+        </w:rPr>
+        <w:t xml:space="preserve">he model of software that we are building is only used for staffs </w:t>
+      </w:r>
+      <w:r>
+        <w:rPr>
+          <w:rFonts w:cstheme="minorHAnsi"/>
+        </w:rPr>
+        <w:t>in</w:t>
+      </w:r>
+      <w:r>
+        <w:rPr>
+          <w:rFonts w:cstheme="minorHAnsi"/>
+        </w:rPr>
+        <w:t xml:space="preserve"> </w:t>
+      </w:r>
+      <w:r>
+        <w:rPr>
+          <w:rFonts w:cstheme="minorHAnsi"/>
+        </w:rPr>
+        <w:t xml:space="preserve">the </w:t>
+      </w:r>
+      <w:r>
+        <w:rPr>
+          <w:rFonts w:cstheme="minorHAnsi"/>
+        </w:rPr>
+        <w:t xml:space="preserve">Sales Department of Major Education and is not public </w:t>
+      </w:r>
+      <w:r>
+        <w:rPr>
+          <w:rFonts w:cstheme="minorHAnsi"/>
+        </w:rPr>
+        <w:t xml:space="preserve">commercially </w:t>
+      </w:r>
+      <w:r>
+        <w:rPr>
+          <w:rFonts w:cstheme="minorHAnsi"/>
+        </w:rPr>
+        <w:t>to the current market.</w:t>
+      </w:r>
+      <w:r>
+        <w:rPr>
+          <w:rFonts w:cstheme="minorHAnsi"/>
+        </w:rPr>
+        <w:t xml:space="preserve"> As this Sales Management Software would innovate and improve the effectiveness of Major Education’s manual workflow, so it would save employees’ time and effort to complete their daily tasks as usual.</w:t>
       </w:r>
     </w:p>
     <w:p>
@@ -8622,8 +7959,88 @@
         <w:rPr>
           <w:rFonts w:cstheme="minorHAnsi"/>
         </w:rPr>
+        <w:t>However,</w:t>
+      </w:r>
+      <w:r>
+        <w:rPr>
+          <w:rFonts w:cstheme="minorHAnsi"/>
+        </w:rPr>
+        <w:t xml:space="preserve"> in fact,</w:t>
+      </w:r>
+      <w:r>
+        <w:rPr>
+          <w:rFonts w:cstheme="minorHAnsi"/>
+        </w:rPr>
+        <w:t xml:space="preserve"> this software is now building for phase 1 in their sales activity only, has not provided enough features for the whole Major Education’s sales process.</w:t>
+      </w:r>
+      <w:r>
+        <w:rPr>
+          <w:rFonts w:cstheme="minorHAnsi"/>
+        </w:rPr>
+        <w:t xml:space="preserve"> It would be upgraded in the next version of this </w:t>
+      </w:r>
+      <w:r>
+        <w:rPr>
+          <w:rFonts w:cstheme="minorHAnsi"/>
+        </w:rPr>
+        <w:t>software</w:t>
+      </w:r>
+      <w:r>
+        <w:rPr>
+          <w:rFonts w:cstheme="minorHAnsi"/>
+        </w:rPr>
+        <w:t>.</w:t>
+      </w:r>
+    </w:p>
+    <w:p>
+      <w:pPr>
+        <w:jc w:val="both"/>
+        <w:rPr>
+          <w:rFonts w:cstheme="minorHAnsi"/>
+        </w:rPr>
+      </w:pPr>
+    </w:p>
+    <w:p>
+      <w:pPr>
+        <w:pStyle w:val="Heading2"/>
+      </w:pPr>
+      <w:bookmarkStart w:id="14" w:name="_Toc63901377"/>
+      <w:r>
         <w:lastRenderedPageBreak/>
-        <w:t xml:space="preserve">Although the current CRM applications in the market can partially meet </w:t>
+        <w:t>5</w:t>
+      </w:r>
+      <w:r>
+        <w:t xml:space="preserve">. </w:t>
+      </w:r>
+      <w:r>
+        <w:t>Software Product Vision</w:t>
+      </w:r>
+      <w:bookmarkEnd w:id="14"/>
+    </w:p>
+    <w:p>
+      <w:pPr>
+        <w:jc w:val="both"/>
+        <w:rPr>
+          <w:rFonts w:cstheme="minorHAnsi"/>
+        </w:rPr>
+      </w:pPr>
+      <w:r>
+        <w:rPr>
+          <w:rFonts w:cstheme="minorHAnsi"/>
+        </w:rPr>
+        <w:t>The target users that SMSME aim</w:t>
+      </w:r>
+      <w:r>
+        <w:rPr>
+          <w:rFonts w:cstheme="minorHAnsi"/>
+        </w:rPr>
+        <w:t>s</w:t>
+      </w:r>
+      <w:r>
+        <w:rPr>
+          <w:rFonts w:cstheme="minorHAnsi"/>
+        </w:rPr>
+        <w:t xml:space="preserve"> to are salesmen and sales managers of </w:t>
       </w:r>
       <w:r>
         <w:rPr>
@@ -8635,7 +8052,51 @@
         <w:rPr>
           <w:rFonts w:cstheme="minorHAnsi"/>
         </w:rPr>
-        <w:t>requirements of the business, Major Education still ha</w:t>
+        <w:t>Sales Department of Major Education.</w:t>
+      </w:r>
+    </w:p>
+    <w:p>
+      <w:pPr>
+        <w:jc w:val="both"/>
+        <w:rPr>
+          <w:rFonts w:cstheme="minorHAnsi"/>
+        </w:rPr>
+      </w:pPr>
+      <w:r>
+        <w:rPr>
+          <w:rFonts w:cstheme="minorHAnsi"/>
+        </w:rPr>
+        <w:t>For salesmen, this software would help them manage their work</w:t>
+      </w:r>
+      <w:r>
+        <w:rPr>
+          <w:rFonts w:cstheme="minorHAnsi"/>
+        </w:rPr>
+        <w:t>-</w:t>
+      </w:r>
+      <w:r>
+        <w:rPr>
+          <w:rFonts w:cstheme="minorHAnsi"/>
+        </w:rPr>
+        <w:t xml:space="preserve">plan as well as their tasks easier and more visually, submit daily reports more directly and they can </w:t>
+      </w:r>
+      <w:r>
+        <w:rPr>
+          <w:rFonts w:cstheme="minorHAnsi"/>
+        </w:rPr>
+        <w:t xml:space="preserve">also </w:t>
+      </w:r>
+      <w:r>
+        <w:rPr>
+          <w:rFonts w:cstheme="minorHAnsi"/>
+        </w:rPr>
+        <w:t>monitor</w:t>
+      </w:r>
+      <w:r>
+        <w:rPr>
+          <w:rFonts w:cstheme="minorHAnsi"/>
+        </w:rPr>
+        <w:t xml:space="preserve"> other salesmen’s work</w:t>
       </w:r>
       <w:r>
         <w:rPr>
@@ -8647,19 +8108,75 @@
         <w:rPr>
           <w:rFonts w:cstheme="minorHAnsi"/>
         </w:rPr>
-        <w:t xml:space="preserve"> to pay for many redundant features</w:t>
-      </w:r>
-      <w:r>
-        <w:rPr>
-          <w:rFonts w:cstheme="minorHAnsi"/>
-        </w:rPr>
-        <w:t>,</w:t>
-      </w:r>
-      <w:r>
-        <w:rPr>
-          <w:rFonts w:cstheme="minorHAnsi"/>
-        </w:rPr>
-        <w:t xml:space="preserve"> which they rarely or would not use. That is why Major Education requests this Sales Management System</w:t>
+        <w:t>.</w:t>
+      </w:r>
+    </w:p>
+    <w:p>
+      <w:pPr>
+        <w:jc w:val="both"/>
+        <w:rPr>
+          <w:rFonts w:cstheme="minorHAnsi"/>
+        </w:rPr>
+      </w:pPr>
+      <w:r>
+        <w:rPr>
+          <w:rFonts w:cstheme="minorHAnsi"/>
+        </w:rPr>
+        <w:t xml:space="preserve">For sales managers, they would not have to collect and analyze </w:t>
+      </w:r>
+      <w:r>
+        <w:rPr>
+          <w:rFonts w:cstheme="minorHAnsi"/>
+        </w:rPr>
+        <w:t>all salesmen’s reports manually. Now</w:t>
+      </w:r>
+      <w:r>
+        <w:rPr>
+          <w:rFonts w:cstheme="minorHAnsi"/>
+        </w:rPr>
+        <w:t xml:space="preserve"> they can </w:t>
+      </w:r>
+      <w:r>
+        <w:rPr>
+          <w:rFonts w:cstheme="minorHAnsi"/>
+        </w:rPr>
+        <w:t xml:space="preserve">supervise salesmen or </w:t>
+      </w:r>
+      <w:r>
+        <w:rPr>
+          <w:rFonts w:cstheme="minorHAnsi"/>
+        </w:rPr>
+        <w:t>sear</w:t>
+      </w:r>
+      <w:r>
+        <w:rPr>
+          <w:rFonts w:cstheme="minorHAnsi"/>
+        </w:rPr>
+        <w:t>ch</w:t>
+      </w:r>
+      <w:r>
+        <w:rPr>
+          <w:rFonts w:cstheme="minorHAnsi"/>
+        </w:rPr>
+        <w:t xml:space="preserve"> for </w:t>
+      </w:r>
+      <w:r>
+        <w:rPr>
+          <w:rFonts w:cstheme="minorHAnsi"/>
+        </w:rPr>
+        <w:t>reports</w:t>
+      </w:r>
+      <w:r>
+        <w:rPr>
+          <w:rFonts w:cstheme="minorHAnsi"/>
+        </w:rPr>
+        <w:t xml:space="preserve"> more easily</w:t>
+      </w:r>
+      <w:r>
+        <w:rPr>
+          <w:rFonts w:cstheme="minorHAnsi"/>
+        </w:rPr>
+        <w:t>.</w:t>
       </w:r>
       <w:r>
         <w:rPr>
@@ -8671,576 +8188,60 @@
         <w:rPr>
           <w:rFonts w:cstheme="minorHAnsi"/>
         </w:rPr>
-        <w:t xml:space="preserve">to </w:t>
-      </w:r>
-      <w:r>
-        <w:rPr>
-          <w:rFonts w:cstheme="minorHAnsi"/>
-        </w:rPr>
-        <w:t xml:space="preserve">specify for </w:t>
-      </w:r>
-      <w:r>
-        <w:rPr>
-          <w:rFonts w:cstheme="minorHAnsi"/>
-        </w:rPr>
-        <w:t xml:space="preserve">their </w:t>
-      </w:r>
-      <w:r>
-        <w:rPr>
-          <w:rFonts w:cstheme="minorHAnsi"/>
-        </w:rPr>
-        <w:t>business model. T</w:t>
-      </w:r>
-      <w:r>
-        <w:rPr>
-          <w:rFonts w:cstheme="minorHAnsi"/>
-        </w:rPr>
-        <w:t xml:space="preserve">he model of software that we are building </w:t>
-      </w:r>
-      <w:proofErr w:type="gramStart"/>
-      <w:r>
-        <w:rPr>
-          <w:rFonts w:cstheme="minorHAnsi"/>
-        </w:rPr>
-        <w:t>is only used</w:t>
-      </w:r>
-      <w:proofErr w:type="gramEnd"/>
-      <w:r>
-        <w:rPr>
-          <w:rFonts w:cstheme="minorHAnsi"/>
-        </w:rPr>
-        <w:t xml:space="preserve"> for staffs </w:t>
-      </w:r>
-      <w:r>
-        <w:rPr>
-          <w:rFonts w:cstheme="minorHAnsi"/>
-        </w:rPr>
-        <w:t>in</w:t>
-      </w:r>
-      <w:r>
-        <w:rPr>
-          <w:rFonts w:cstheme="minorHAnsi"/>
-        </w:rPr>
+        <w:t xml:space="preserve">Moreover, </w:t>
+      </w:r>
+      <w:r>
+        <w:rPr>
+          <w:rFonts w:cstheme="minorHAnsi"/>
+        </w:rPr>
+        <w:t>they can see the overall picture of the company's business process, including what schools are lead</w:t>
+      </w:r>
+      <w:r>
+        <w:rPr>
+          <w:rFonts w:cstheme="minorHAnsi"/>
+        </w:rPr>
+        <w:t xml:space="preserve"> customers</w:t>
+      </w:r>
+      <w:r>
+        <w:rPr>
+          <w:rFonts w:cstheme="minorHAnsi"/>
+        </w:rPr>
+        <w:t>, who are the most effective salesmen,…</w:t>
+      </w:r>
+    </w:p>
+    <w:p>
+      <w:pPr>
+        <w:jc w:val="both"/>
+        <w:rPr>
+          <w:rFonts w:cstheme="minorHAnsi"/>
+        </w:rPr>
+      </w:pPr>
+    </w:p>
+    <w:p>
+      <w:pPr>
+        <w:pStyle w:val="Heading2"/>
+      </w:pPr>
+      <w:bookmarkStart w:id="15" w:name="_Toc63901378"/>
+      <w:r>
+        <w:t>6</w:t>
+      </w:r>
+      <w:r>
+        <w:t>. Pro</w:t>
+      </w:r>
+      <w:r>
+        <w:t>ject</w:t>
+      </w:r>
+      <w:r>
         <w:t xml:space="preserve"> </w:t>
       </w:r>
-      <w:r>
-        <w:rPr>
-          <w:rFonts w:cstheme="minorHAnsi"/>
-        </w:rPr>
-        <w:t xml:space="preserve">the </w:t>
-      </w:r>
-      <w:r>
-        <w:rPr>
-          <w:rFonts w:cstheme="minorHAnsi"/>
-        </w:rPr>
-        <w:t xml:space="preserve">Sales Department of Major Education and is not public </w:t>
-      </w:r>
-      <w:r>
-        <w:rPr>
-          <w:rFonts w:cstheme="minorHAnsi"/>
-        </w:rPr>
-        <w:t xml:space="preserve">commercially </w:t>
-      </w:r>
-      <w:r>
-        <w:rPr>
-          <w:rFonts w:cstheme="minorHAnsi"/>
-        </w:rPr>
-        <w:t>to the current market.</w:t>
-      </w:r>
-      <w:r>
-        <w:rPr>
-          <w:rFonts w:cstheme="minorHAnsi"/>
-        </w:rPr>
-        <w:t xml:space="preserve"> As this Sales Management Software would innovate and improve the effectiveness of Major Education’s manual workflow, so it </w:t>
-      </w:r>
-      <w:proofErr w:type="gramStart"/>
-      <w:r>
-        <w:rPr>
-          <w:rFonts w:cstheme="minorHAnsi"/>
-        </w:rPr>
-        <w:t>would save employees’ time</w:t>
-      </w:r>
-      <w:proofErr w:type="gramEnd"/>
-      <w:r>
-        <w:rPr>
-          <w:rFonts w:cstheme="minorHAnsi"/>
-        </w:rPr>
-        <w:t xml:space="preserve"> and effort to complete their daily tasks as usual.</w:t>
-      </w:r>
-    </w:p>
-    <w:p>
-      <w:pPr>
-        <w:jc w:val="both"/>
-        <w:rPr>
-          <w:rFonts w:cstheme="minorHAnsi"/>
-        </w:rPr>
-      </w:pPr>
-      <w:r>
-        <w:rPr>
-          <w:rFonts w:cstheme="minorHAnsi"/>
-        </w:rPr>
-        <w:t>However,</w:t>
-      </w:r>
-      <w:r>
-        <w:rPr>
-          <w:rFonts w:cstheme="minorHAnsi"/>
-        </w:rPr>
-        <w:t xml:space="preserve"> in fact,</w:t>
-      </w:r>
-      <w:r>
-        <w:rPr>
-          <w:rFonts w:cstheme="minorHAnsi"/>
-        </w:rPr>
-        <w:t xml:space="preserve"> this software is now building for phase 1 in their sales activity only, has not provided enough features for the whole Major Education’s sales process.</w:t>
-      </w:r>
-      <w:r>
-        <w:rPr>
-          <w:rFonts w:cstheme="minorHAnsi"/>
-        </w:rPr>
-        <w:t xml:space="preserve"> It </w:t>
-      </w:r>
-      <w:proofErr w:type="gramStart"/>
-      <w:r>
-        <w:rPr>
-          <w:rFonts w:cstheme="minorHAnsi"/>
-        </w:rPr>
-        <w:t>would be upgraded</w:t>
-      </w:r>
-      <w:proofErr w:type="gramEnd"/>
-      <w:r>
-        <w:rPr>
-          <w:rFonts w:cstheme="minorHAnsi"/>
-        </w:rPr>
-        <w:t xml:space="preserve"> in the next version of this </w:t>
-      </w:r>
-      <w:r>
-        <w:rPr>
-          <w:rFonts w:cstheme="minorHAnsi"/>
-        </w:rPr>
-        <w:t>software</w:t>
-      </w:r>
-      <w:r>
-        <w:rPr>
-          <w:rFonts w:cstheme="minorHAnsi"/>
-        </w:rPr>
-        <w:t>.</w:t>
-      </w:r>
-    </w:p>
-    <w:p>
-      <w:pPr>
-        <w:jc w:val="both"/>
-        <w:rPr>
-          <w:rFonts w:cstheme="minorHAnsi"/>
-        </w:rPr>
-      </w:pPr>
-    </w:p>
-    <w:p>
-      <w:pPr>
-        <w:pStyle w:val="Heading2"/>
-        <w:rPr>
-          <w:rFonts w:asciiTheme="minorHAnsi" w:hAnsiTheme="minorHAnsi" w:cstheme="minorHAnsi"/>
-        </w:rPr>
-      </w:pPr>
-      <w:bookmarkStart w:id="14" w:name="_Toc63901377"/>
-      <w:r>
-        <w:rPr>
-          <w:rFonts w:asciiTheme="minorHAnsi" w:hAnsiTheme="minorHAnsi" w:cstheme="minorHAnsi"/>
-        </w:rPr>
-        <w:t>5</w:t>
-      </w:r>
-      <w:r>
-        <w:rPr>
-          <w:rFonts w:asciiTheme="minorHAnsi" w:hAnsiTheme="minorHAnsi" w:cstheme="minorHAnsi"/>
-        </w:rPr>
-        <w:t xml:space="preserve">. </w:t>
-      </w:r>
-      <w:r>
-        <w:rPr>
-          <w:rFonts w:asciiTheme="minorHAnsi" w:hAnsiTheme="minorHAnsi" w:cstheme="minorHAnsi"/>
-        </w:rPr>
-        <w:t>Software Product Vision</w:t>
-      </w:r>
-      <w:bookmarkEnd w:id="14"/>
-    </w:p>
-    <w:p>
-      <w:pPr>
-        <w:jc w:val="both"/>
-        <w:rPr>
-          <w:rFonts w:cstheme="minorHAnsi"/>
-          <w:i/>
-          <w:color w:val="0000FF"/>
-        </w:rPr>
-      </w:pPr>
-      <w:r>
-        <w:rPr>
-          <w:rFonts w:cstheme="minorHAnsi"/>
-          <w:i/>
-          <w:color w:val="0000FF"/>
-        </w:rPr>
-        <w:t>[</w:t>
-      </w:r>
-      <w:r>
-        <w:rPr>
-          <w:rFonts w:cstheme="minorHAnsi"/>
-          <w:i/>
-          <w:color w:val="0000FF"/>
-        </w:rPr>
-        <w:t xml:space="preserve">Write a concise vision statement that summarizes the purpose and intent of the new product and describes what the world will be like when it includes the product. The vision statement should reflect a balanced view that will satisfy the needs of diverse customers as well as those of the developing organization. It may be somewhat idealistic, but it </w:t>
-      </w:r>
-      <w:proofErr w:type="gramStart"/>
-      <w:r>
-        <w:rPr>
-          <w:rFonts w:cstheme="minorHAnsi"/>
-          <w:i/>
-          <w:color w:val="0000FF"/>
-        </w:rPr>
-        <w:t>should be grounded</w:t>
-      </w:r>
-      <w:proofErr w:type="gramEnd"/>
-      <w:r>
-        <w:rPr>
-          <w:rFonts w:cstheme="minorHAnsi"/>
-          <w:i/>
-          <w:color w:val="0000FF"/>
-        </w:rPr>
-        <w:t xml:space="preserve"> in the realities of existing or anticipated customer markets, enterprise architectures, organizational strategic directions, and</w:t>
-      </w:r>
-      <w:r>
-        <w:rPr>
-          <w:rFonts w:cstheme="minorHAnsi"/>
-          <w:i/>
-          <w:color w:val="0000FF"/>
-        </w:rPr>
-        <w:t xml:space="preserve"> cost and resource limitations]</w:t>
-      </w:r>
-    </w:p>
-    <w:p>
-      <w:pPr>
-        <w:jc w:val="both"/>
-        <w:rPr>
-          <w:rFonts w:cstheme="minorHAnsi"/>
-        </w:rPr>
-      </w:pPr>
-      <w:r>
-        <w:rPr>
-          <w:rFonts w:cstheme="minorHAnsi"/>
-        </w:rPr>
-        <w:t>The target users that SMSME aim</w:t>
-      </w:r>
-      <w:r>
-        <w:rPr>
-          <w:rFonts w:cstheme="minorHAnsi"/>
-        </w:rPr>
-        <w:t>s</w:t>
-      </w:r>
-      <w:r>
-        <w:rPr>
-          <w:rFonts w:cstheme="minorHAnsi"/>
-        </w:rPr>
-        <w:t xml:space="preserve"> to are </w:t>
-      </w:r>
-      <w:proofErr w:type="gramStart"/>
-      <w:r>
-        <w:rPr>
-          <w:rFonts w:cstheme="minorHAnsi"/>
-        </w:rPr>
-        <w:t>salesmen</w:t>
-      </w:r>
-      <w:proofErr w:type="gramEnd"/>
-      <w:r>
-        <w:rPr>
-          <w:rFonts w:cstheme="minorHAnsi"/>
-        </w:rPr>
-        <w:t xml:space="preserve"> and sales managers of </w:t>
-      </w:r>
-      <w:r>
-        <w:rPr>
-          <w:rFonts w:cstheme="minorHAnsi"/>
-        </w:rPr>
-        <w:t xml:space="preserve">the </w:t>
-      </w:r>
-      <w:r>
-        <w:rPr>
-          <w:rFonts w:cstheme="minorHAnsi"/>
-        </w:rPr>
-        <w:t>Sales Department of Major Education.</w:t>
-      </w:r>
-    </w:p>
-    <w:p>
-      <w:pPr>
-        <w:jc w:val="both"/>
-        <w:rPr>
-          <w:rFonts w:cstheme="minorHAnsi"/>
-        </w:rPr>
-      </w:pPr>
-      <w:r>
-        <w:rPr>
-          <w:rFonts w:cstheme="minorHAnsi"/>
-        </w:rPr>
-        <w:t xml:space="preserve">For </w:t>
-      </w:r>
-      <w:proofErr w:type="gramStart"/>
-      <w:r>
-        <w:rPr>
-          <w:rFonts w:cstheme="minorHAnsi"/>
-        </w:rPr>
-        <w:t>salesmen</w:t>
-      </w:r>
-      <w:proofErr w:type="gramEnd"/>
-      <w:r>
-        <w:rPr>
-          <w:rFonts w:cstheme="minorHAnsi"/>
-        </w:rPr>
-        <w:t>, this software would help them manage their work</w:t>
-      </w:r>
-      <w:r>
-        <w:rPr>
-          <w:rFonts w:cstheme="minorHAnsi"/>
-        </w:rPr>
-        <w:t>-</w:t>
-      </w:r>
-      <w:r>
-        <w:rPr>
-          <w:rFonts w:cstheme="minorHAnsi"/>
-        </w:rPr>
-        <w:t xml:space="preserve">plan as well as their tasks easier and more visually, submit daily reports more directly and they can </w:t>
-      </w:r>
-      <w:r>
-        <w:rPr>
-          <w:rFonts w:cstheme="minorHAnsi"/>
-        </w:rPr>
-        <w:t xml:space="preserve">also </w:t>
-      </w:r>
-      <w:r>
-        <w:rPr>
-          <w:rFonts w:cstheme="minorHAnsi"/>
-        </w:rPr>
-        <w:t>monitor</w:t>
-      </w:r>
-      <w:r>
-        <w:rPr>
-          <w:rFonts w:cstheme="minorHAnsi"/>
-        </w:rPr>
-        <w:t xml:space="preserve"> other salesmen’s work</w:t>
-      </w:r>
-      <w:r>
-        <w:rPr>
-          <w:rFonts w:cstheme="minorHAnsi"/>
-        </w:rPr>
-        <w:t>s</w:t>
-      </w:r>
-      <w:r>
-        <w:rPr>
-          <w:rFonts w:cstheme="minorHAnsi"/>
-        </w:rPr>
-        <w:t>.</w:t>
-      </w:r>
-    </w:p>
-    <w:p>
-      <w:pPr>
-        <w:jc w:val="both"/>
-        <w:rPr>
-          <w:rFonts w:cstheme="minorHAnsi"/>
-        </w:rPr>
-      </w:pPr>
-      <w:r>
-        <w:rPr>
-          <w:rFonts w:cstheme="minorHAnsi"/>
-        </w:rPr>
-        <w:t xml:space="preserve">For sales managers, they would not have to collect and </w:t>
-      </w:r>
-      <w:proofErr w:type="spellStart"/>
-      <w:r>
-        <w:rPr>
-          <w:rFonts w:cstheme="minorHAnsi"/>
-        </w:rPr>
-        <w:t>analyze</w:t>
-      </w:r>
-      <w:proofErr w:type="spellEnd"/>
-      <w:r>
-        <w:rPr>
-          <w:rFonts w:cstheme="minorHAnsi"/>
-        </w:rPr>
-        <w:t xml:space="preserve"> </w:t>
-      </w:r>
-      <w:r>
-        <w:rPr>
-          <w:rFonts w:cstheme="minorHAnsi"/>
-        </w:rPr>
-        <w:t xml:space="preserve">all </w:t>
-      </w:r>
-      <w:proofErr w:type="gramStart"/>
-      <w:r>
-        <w:rPr>
-          <w:rFonts w:cstheme="minorHAnsi"/>
-        </w:rPr>
-        <w:t>salesmen’s</w:t>
-      </w:r>
-      <w:proofErr w:type="gramEnd"/>
-      <w:r>
-        <w:rPr>
-          <w:rFonts w:cstheme="minorHAnsi"/>
-        </w:rPr>
-        <w:t xml:space="preserve"> reports manually. Now</w:t>
-      </w:r>
-      <w:r>
-        <w:rPr>
-          <w:rFonts w:cstheme="minorHAnsi"/>
-        </w:rPr>
-        <w:t xml:space="preserve"> they can </w:t>
-      </w:r>
-      <w:r>
-        <w:rPr>
-          <w:rFonts w:cstheme="minorHAnsi"/>
-        </w:rPr>
-        <w:t xml:space="preserve">supervise </w:t>
-      </w:r>
-      <w:proofErr w:type="gramStart"/>
-      <w:r>
-        <w:rPr>
-          <w:rFonts w:cstheme="minorHAnsi"/>
-        </w:rPr>
-        <w:t>salesmen</w:t>
-      </w:r>
-      <w:proofErr w:type="gramEnd"/>
-      <w:r>
-        <w:rPr>
-          <w:rFonts w:cstheme="minorHAnsi"/>
-        </w:rPr>
-        <w:t xml:space="preserve"> or </w:t>
-      </w:r>
-      <w:r>
-        <w:rPr>
-          <w:rFonts w:cstheme="minorHAnsi"/>
-        </w:rPr>
-        <w:t>sear</w:t>
-      </w:r>
-      <w:r>
-        <w:rPr>
-          <w:rFonts w:cstheme="minorHAnsi"/>
-        </w:rPr>
-        <w:t>ch</w:t>
-      </w:r>
-      <w:r>
-        <w:rPr>
-          <w:rFonts w:cstheme="minorHAnsi"/>
-        </w:rPr>
-        <w:t xml:space="preserve"> for </w:t>
-      </w:r>
-      <w:r>
-        <w:rPr>
-          <w:rFonts w:cstheme="minorHAnsi"/>
-        </w:rPr>
-        <w:t>reports</w:t>
-      </w:r>
-      <w:r>
-        <w:rPr>
-          <w:rFonts w:cstheme="minorHAnsi"/>
-        </w:rPr>
-        <w:t xml:space="preserve"> more easily</w:t>
-      </w:r>
-      <w:r>
-        <w:rPr>
-          <w:rFonts w:cstheme="minorHAnsi"/>
-        </w:rPr>
-        <w:t>.</w:t>
-      </w:r>
-      <w:r>
-        <w:rPr>
-          <w:rFonts w:cstheme="minorHAnsi"/>
-        </w:rPr>
-        <w:t xml:space="preserve"> </w:t>
-      </w:r>
-      <w:r>
-        <w:rPr>
-          <w:rFonts w:cstheme="minorHAnsi"/>
-        </w:rPr>
-        <w:t xml:space="preserve">Moreover, </w:t>
-      </w:r>
-      <w:r>
-        <w:rPr>
-          <w:rFonts w:cstheme="minorHAnsi"/>
-        </w:rPr>
-        <w:t>they can see the overall picture of the company's business process, including what schools are lead</w:t>
-      </w:r>
-      <w:r>
-        <w:rPr>
-          <w:rFonts w:cstheme="minorHAnsi"/>
-        </w:rPr>
-        <w:t xml:space="preserve"> customers</w:t>
-      </w:r>
-      <w:r>
-        <w:rPr>
-          <w:rFonts w:cstheme="minorHAnsi"/>
-        </w:rPr>
-        <w:t>, who are the most effective salesmen</w:t>
-      </w:r>
-      <w:proofErr w:type="gramStart"/>
-      <w:r>
-        <w:rPr>
-          <w:rFonts w:cstheme="minorHAnsi"/>
-        </w:rPr>
-        <w:t>,…</w:t>
-      </w:r>
-      <w:proofErr w:type="gramEnd"/>
-    </w:p>
-    <w:p>
-      <w:pPr>
-        <w:jc w:val="both"/>
-        <w:rPr>
-          <w:rFonts w:cstheme="minorHAnsi"/>
-        </w:rPr>
-      </w:pPr>
-    </w:p>
-    <w:p>
-      <w:pPr>
-        <w:pStyle w:val="Heading2"/>
-        <w:rPr>
-          <w:rFonts w:asciiTheme="minorHAnsi" w:hAnsiTheme="minorHAnsi" w:cstheme="minorHAnsi"/>
-        </w:rPr>
-      </w:pPr>
-      <w:bookmarkStart w:id="15" w:name="_Toc63901378"/>
-      <w:r>
-        <w:rPr>
-          <w:rFonts w:asciiTheme="minorHAnsi" w:hAnsiTheme="minorHAnsi" w:cstheme="minorHAnsi"/>
-        </w:rPr>
-        <w:t>6</w:t>
-      </w:r>
-      <w:r>
-        <w:rPr>
-          <w:rFonts w:asciiTheme="minorHAnsi" w:hAnsiTheme="minorHAnsi" w:cstheme="minorHAnsi"/>
-        </w:rPr>
-        <w:t>. Pro</w:t>
-      </w:r>
-      <w:r>
-        <w:rPr>
-          <w:rFonts w:asciiTheme="minorHAnsi" w:hAnsiTheme="minorHAnsi" w:cstheme="minorHAnsi"/>
-        </w:rPr>
-        <w:t>ject</w:t>
-      </w:r>
-      <w:r>
-        <w:rPr>
-          <w:rFonts w:asciiTheme="minorHAnsi" w:hAnsiTheme="minorHAnsi" w:cstheme="minorHAnsi"/>
-        </w:rPr>
-        <w:t xml:space="preserve"> </w:t>
-      </w:r>
       <w:bookmarkStart w:id="16" w:name="_Toc356192841"/>
       <w:r>
-        <w:rPr>
-          <w:rFonts w:asciiTheme="minorHAnsi" w:hAnsiTheme="minorHAnsi" w:cstheme="minorHAnsi"/>
-        </w:rPr>
         <w:t xml:space="preserve">Scope </w:t>
       </w:r>
       <w:r>
-        <w:rPr>
-          <w:rFonts w:asciiTheme="minorHAnsi" w:hAnsiTheme="minorHAnsi" w:cstheme="minorHAnsi"/>
-        </w:rPr>
         <w:t>&amp;</w:t>
       </w:r>
       <w:r>
-        <w:rPr>
-          <w:rFonts w:asciiTheme="minorHAnsi" w:hAnsiTheme="minorHAnsi" w:cstheme="minorHAnsi"/>
-        </w:rPr>
         <w:t xml:space="preserve"> Limitations</w:t>
       </w:r>
       <w:bookmarkEnd w:id="15"/>
@@ -9248,94 +8249,6 @@
     </w:p>
     <w:p>
       <w:pPr>
-        <w:jc w:val="both"/>
-        <w:rPr>
-          <w:rFonts w:cstheme="minorHAnsi"/>
-          <w:i/>
-          <w:color w:val="0000FF"/>
-        </w:rPr>
-      </w:pPr>
-      <w:r>
-        <w:rPr>
-          <w:rFonts w:cstheme="minorHAnsi"/>
-          <w:i/>
-          <w:color w:val="0000FF"/>
-        </w:rPr>
-        <w:t>[</w:t>
-      </w:r>
-      <w:r>
-        <w:rPr>
-          <w:rFonts w:cstheme="minorHAnsi"/>
-          <w:i/>
-          <w:color w:val="0000FF"/>
-        </w:rPr>
-        <w:t xml:space="preserve">The project scope defines the concept and range of the proposed solution. </w:t>
-      </w:r>
-      <w:proofErr w:type="gramStart"/>
-      <w:r>
-        <w:rPr>
-          <w:rFonts w:cstheme="minorHAnsi"/>
-          <w:i/>
-          <w:color w:val="0000FF"/>
-        </w:rPr>
-        <w:t>It’s</w:t>
-      </w:r>
-      <w:proofErr w:type="gramEnd"/>
-      <w:r>
-        <w:rPr>
-          <w:rFonts w:cstheme="minorHAnsi"/>
-          <w:i/>
-          <w:color w:val="0000FF"/>
-        </w:rPr>
-        <w:t xml:space="preserve"> also important to define what will not be included in the product. Clarifying the scope and limitations helps to establish realistic expectations of the many stakeholders. It also provides a reference frame against which proposed features and requirements changes </w:t>
-      </w:r>
-      <w:proofErr w:type="gramStart"/>
-      <w:r>
-        <w:rPr>
-          <w:rFonts w:cstheme="minorHAnsi"/>
-          <w:i/>
-          <w:color w:val="0000FF"/>
-        </w:rPr>
-        <w:t>can be evaluated</w:t>
-      </w:r>
-      <w:proofErr w:type="gramEnd"/>
-      <w:r>
-        <w:rPr>
-          <w:rFonts w:cstheme="minorHAnsi"/>
-          <w:i/>
-          <w:color w:val="0000FF"/>
-        </w:rPr>
-        <w:t xml:space="preserve">. Proposed requirements that are out of scope for the envisioned product </w:t>
-      </w:r>
-      <w:proofErr w:type="gramStart"/>
-      <w:r>
-        <w:rPr>
-          <w:rFonts w:cstheme="minorHAnsi"/>
-          <w:i/>
-          <w:color w:val="0000FF"/>
-        </w:rPr>
-        <w:t>must be rejected</w:t>
-      </w:r>
-      <w:proofErr w:type="gramEnd"/>
-      <w:r>
-        <w:rPr>
-          <w:rFonts w:cstheme="minorHAnsi"/>
-          <w:i/>
-          <w:color w:val="0000FF"/>
-        </w:rPr>
-        <w:t>, unless they are so beneficial that the scope should be enlarged to accommodate them (with accompanying changes in budge</w:t>
-      </w:r>
-      <w:r>
-        <w:rPr>
-          <w:rFonts w:cstheme="minorHAnsi"/>
-          <w:i/>
-          <w:color w:val="0000FF"/>
-        </w:rPr>
-        <w:t>t, schedule, and/or resources)]</w:t>
-      </w:r>
-    </w:p>
-    <w:p>
-      <w:pPr>
         <w:pStyle w:val="Heading3"/>
         <w:rPr>
           <w:rFonts w:asciiTheme="minorHAnsi" w:hAnsiTheme="minorHAnsi" w:cstheme="minorHAnsi"/>
@@ -9355,58 +8268,6 @@
         <w:t>.1 Major Features</w:t>
       </w:r>
       <w:bookmarkEnd w:id="17"/>
-    </w:p>
-    <w:p>
-      <w:pPr>
-        <w:jc w:val="both"/>
-        <w:rPr>
-          <w:rFonts w:cstheme="minorHAnsi"/>
-          <w:i/>
-          <w:color w:val="0000FF"/>
-        </w:rPr>
-      </w:pPr>
-      <w:r>
-        <w:rPr>
-          <w:rFonts w:cstheme="minorHAnsi"/>
-          <w:i/>
-          <w:color w:val="0000FF"/>
-        </w:rPr>
-        <w:t>[</w:t>
-      </w:r>
-      <w:r>
-        <w:rPr>
-          <w:rFonts w:cstheme="minorHAnsi"/>
-          <w:i/>
-          <w:color w:val="0000FF"/>
-        </w:rPr>
-        <w:t xml:space="preserve">Include a numbered list of the major features of the new product, emphasizing those features that distinguish it from previous or competing products. Specific user requirements and functional requirements </w:t>
-      </w:r>
-      <w:proofErr w:type="gramStart"/>
-      <w:r>
-        <w:rPr>
-          <w:rFonts w:cstheme="minorHAnsi"/>
-          <w:i/>
-          <w:color w:val="0000FF"/>
-        </w:rPr>
-        <w:t xml:space="preserve">may be </w:t>
-      </w:r>
-      <w:r>
-        <w:rPr>
-          <w:rFonts w:cstheme="minorHAnsi"/>
-          <w:i/>
-          <w:color w:val="0000FF"/>
-        </w:rPr>
-        <w:t>traced</w:t>
-      </w:r>
-      <w:proofErr w:type="gramEnd"/>
-      <w:r>
-        <w:rPr>
-          <w:rFonts w:cstheme="minorHAnsi"/>
-          <w:i/>
-          <w:color w:val="0000FF"/>
-        </w:rPr>
-        <w:t xml:space="preserve"> back to these features.]</w:t>
-      </w:r>
     </w:p>
     <w:p>
       <w:pPr>
@@ -9521,51 +8382,49 @@
           <w:sz w:val="22"/>
           <w:szCs w:val="22"/>
         </w:rPr>
-        <w:t xml:space="preserve">assign </w:t>
-      </w:r>
-      <w:proofErr w:type="gramStart"/>
+        <w:t>assign salesmen to target schools</w:t>
+      </w:r>
       <w:r>
         <w:rPr>
           <w:rFonts w:asciiTheme="minorHAnsi" w:hAnsiTheme="minorHAnsi" w:cstheme="minorHAnsi"/>
           <w:sz w:val="22"/>
           <w:szCs w:val="22"/>
         </w:rPr>
-        <w:t>salesmen</w:t>
-      </w:r>
-      <w:proofErr w:type="gramEnd"/>
-      <w:r>
+        <w:t>.</w:t>
+      </w:r>
+    </w:p>
+    <w:p>
+      <w:pPr>
+        <w:pStyle w:val="List"/>
         <w:rPr>
           <w:rFonts w:asciiTheme="minorHAnsi" w:hAnsiTheme="minorHAnsi" w:cstheme="minorHAnsi"/>
           <w:sz w:val="22"/>
           <w:szCs w:val="22"/>
         </w:rPr>
-        <w:t xml:space="preserve"> to target schools</w:t>
-      </w:r>
+      </w:pPr>
       <w:r>
         <w:rPr>
           <w:rFonts w:asciiTheme="minorHAnsi" w:hAnsiTheme="minorHAnsi" w:cstheme="minorHAnsi"/>
           <w:sz w:val="22"/>
           <w:szCs w:val="22"/>
         </w:rPr>
-        <w:t>.</w:t>
-      </w:r>
-    </w:p>
-    <w:p>
-      <w:pPr>
-        <w:pStyle w:val="List"/>
+        <w:t>FE-03:</w:t>
+      </w:r>
+      <w:r>
         <w:rPr>
           <w:rFonts w:asciiTheme="minorHAnsi" w:hAnsiTheme="minorHAnsi" w:cstheme="minorHAnsi"/>
           <w:sz w:val="22"/>
           <w:szCs w:val="22"/>
         </w:rPr>
-      </w:pPr>
+        <w:tab/>
+      </w:r>
       <w:r>
         <w:rPr>
           <w:rFonts w:asciiTheme="minorHAnsi" w:hAnsiTheme="minorHAnsi" w:cstheme="minorHAnsi"/>
           <w:sz w:val="22"/>
           <w:szCs w:val="22"/>
         </w:rPr>
-        <w:t>FE-03:</w:t>
+        <w:t xml:space="preserve">Sales Manager can </w:t>
       </w:r>
       <w:r>
         <w:rPr>
@@ -9573,7 +8432,7 @@
           <w:sz w:val="22"/>
           <w:szCs w:val="22"/>
         </w:rPr>
-        <w:tab/>
+        <w:t>supervise salesmen</w:t>
       </w:r>
       <w:r>
         <w:rPr>
@@ -9581,52 +8440,49 @@
           <w:sz w:val="22"/>
           <w:szCs w:val="22"/>
         </w:rPr>
-        <w:t xml:space="preserve">Sales Manager can </w:t>
-      </w:r>
-      <w:r>
+        <w:t>.</w:t>
+      </w:r>
+    </w:p>
+    <w:p>
+      <w:pPr>
+        <w:pStyle w:val="List"/>
         <w:rPr>
           <w:rFonts w:asciiTheme="minorHAnsi" w:hAnsiTheme="minorHAnsi" w:cstheme="minorHAnsi"/>
           <w:sz w:val="22"/>
           <w:szCs w:val="22"/>
         </w:rPr>
-        <w:t xml:space="preserve">supervise </w:t>
-      </w:r>
-      <w:proofErr w:type="gramStart"/>
+      </w:pPr>
       <w:r>
         <w:rPr>
           <w:rFonts w:asciiTheme="minorHAnsi" w:hAnsiTheme="minorHAnsi" w:cstheme="minorHAnsi"/>
           <w:sz w:val="22"/>
           <w:szCs w:val="22"/>
         </w:rPr>
-        <w:t>salesmen</w:t>
-      </w:r>
-      <w:proofErr w:type="gramEnd"/>
+        <w:t>FE-04:</w:t>
+      </w:r>
       <w:r>
         <w:rPr>
           <w:rFonts w:asciiTheme="minorHAnsi" w:hAnsiTheme="minorHAnsi" w:cstheme="minorHAnsi"/>
           <w:sz w:val="22"/>
           <w:szCs w:val="22"/>
         </w:rPr>
-        <w:t>.</w:t>
-      </w:r>
-    </w:p>
-    <w:p>
-      <w:pPr>
-        <w:pStyle w:val="List"/>
+        <w:tab/>
+      </w:r>
+      <w:r>
         <w:rPr>
           <w:rFonts w:asciiTheme="minorHAnsi" w:hAnsiTheme="minorHAnsi" w:cstheme="minorHAnsi"/>
           <w:sz w:val="22"/>
           <w:szCs w:val="22"/>
         </w:rPr>
-      </w:pPr>
+        <w:t xml:space="preserve">Sales Manager </w:t>
+      </w:r>
       <w:r>
         <w:rPr>
           <w:rFonts w:asciiTheme="minorHAnsi" w:hAnsiTheme="minorHAnsi" w:cstheme="minorHAnsi"/>
           <w:sz w:val="22"/>
           <w:szCs w:val="22"/>
         </w:rPr>
-        <w:lastRenderedPageBreak/>
-        <w:t>FE-04:</w:t>
+        <w:t xml:space="preserve">and </w:t>
       </w:r>
       <w:r>
         <w:rPr>
@@ -9634,7 +8490,7 @@
           <w:sz w:val="22"/>
           <w:szCs w:val="22"/>
         </w:rPr>
-        <w:tab/>
+        <w:t>Salesman can</w:t>
       </w:r>
       <w:r>
         <w:rPr>
@@ -9642,7 +8498,7 @@
           <w:sz w:val="22"/>
           <w:szCs w:val="22"/>
         </w:rPr>
-        <w:t xml:space="preserve">Sales Manager </w:t>
+        <w:t xml:space="preserve"> manage </w:t>
       </w:r>
       <w:r>
         <w:rPr>
@@ -9650,7 +8506,7 @@
           <w:sz w:val="22"/>
           <w:szCs w:val="22"/>
         </w:rPr>
-        <w:t xml:space="preserve">and </w:t>
+        <w:t>their</w:t>
       </w:r>
       <w:r>
         <w:rPr>
@@ -9658,7 +8514,7 @@
           <w:sz w:val="22"/>
           <w:szCs w:val="22"/>
         </w:rPr>
-        <w:t>Salesman can</w:t>
+        <w:t xml:space="preserve"> dail</w:t>
       </w:r>
       <w:r>
         <w:rPr>
@@ -9666,7 +8522,7 @@
           <w:sz w:val="22"/>
           <w:szCs w:val="22"/>
         </w:rPr>
-        <w:t xml:space="preserve"> manage </w:t>
+        <w:t>y reports</w:t>
       </w:r>
       <w:r>
         <w:rPr>
@@ -9674,7 +8530,7 @@
           <w:sz w:val="22"/>
           <w:szCs w:val="22"/>
         </w:rPr>
-        <w:t>their</w:t>
+        <w:t xml:space="preserve"> and view all reports</w:t>
       </w:r>
       <w:r>
         <w:rPr>
@@ -9682,23 +8538,25 @@
           <w:sz w:val="22"/>
           <w:szCs w:val="22"/>
         </w:rPr>
-        <w:t xml:space="preserve"> dail</w:t>
-      </w:r>
-      <w:r>
+        <w:t>.</w:t>
+      </w:r>
+    </w:p>
+    <w:p>
+      <w:pPr>
+        <w:pStyle w:val="List"/>
         <w:rPr>
           <w:rFonts w:asciiTheme="minorHAnsi" w:hAnsiTheme="minorHAnsi" w:cstheme="minorHAnsi"/>
           <w:sz w:val="22"/>
           <w:szCs w:val="22"/>
         </w:rPr>
-        <w:t>y reports</w:t>
-      </w:r>
+      </w:pPr>
       <w:r>
         <w:rPr>
           <w:rFonts w:asciiTheme="minorHAnsi" w:hAnsiTheme="minorHAnsi" w:cstheme="minorHAnsi"/>
           <w:sz w:val="22"/>
           <w:szCs w:val="22"/>
         </w:rPr>
-        <w:t xml:space="preserve"> and view all reports</w:t>
+        <w:t>FE-05:</w:t>
       </w:r>
       <w:r>
         <w:rPr>
@@ -9706,25 +8564,23 @@
           <w:sz w:val="22"/>
           <w:szCs w:val="22"/>
         </w:rPr>
-        <w:t>.</w:t>
-      </w:r>
-    </w:p>
-    <w:p>
-      <w:pPr>
-        <w:pStyle w:val="List"/>
+        <w:tab/>
+      </w:r>
+      <w:r>
         <w:rPr>
           <w:rFonts w:asciiTheme="minorHAnsi" w:hAnsiTheme="minorHAnsi" w:cstheme="minorHAnsi"/>
           <w:sz w:val="22"/>
           <w:szCs w:val="22"/>
         </w:rPr>
-      </w:pPr>
+        <w:t xml:space="preserve">Sales Manager </w:t>
+      </w:r>
       <w:r>
         <w:rPr>
           <w:rFonts w:asciiTheme="minorHAnsi" w:hAnsiTheme="minorHAnsi" w:cstheme="minorHAnsi"/>
           <w:sz w:val="22"/>
           <w:szCs w:val="22"/>
         </w:rPr>
-        <w:t>FE-05:</w:t>
+        <w:t xml:space="preserve">and </w:t>
       </w:r>
       <w:r>
         <w:rPr>
@@ -9732,7 +8588,7 @@
           <w:sz w:val="22"/>
           <w:szCs w:val="22"/>
         </w:rPr>
-        <w:tab/>
+        <w:t>Salesman can</w:t>
       </w:r>
       <w:r>
         <w:rPr>
@@ -9740,7 +8596,7 @@
           <w:sz w:val="22"/>
           <w:szCs w:val="22"/>
         </w:rPr>
-        <w:t xml:space="preserve">Sales Manager </w:t>
+        <w:t xml:space="preserve"> manage </w:t>
       </w:r>
       <w:r>
         <w:rPr>
@@ -9748,7 +8604,7 @@
           <w:sz w:val="22"/>
           <w:szCs w:val="22"/>
         </w:rPr>
-        <w:t xml:space="preserve">and </w:t>
+        <w:t>their</w:t>
       </w:r>
       <w:r>
         <w:rPr>
@@ -9756,7 +8612,7 @@
           <w:sz w:val="22"/>
           <w:szCs w:val="22"/>
         </w:rPr>
-        <w:t>Salesman can</w:t>
+        <w:t xml:space="preserve"> </w:t>
       </w:r>
       <w:r>
         <w:rPr>
@@ -9764,7 +8620,7 @@
           <w:sz w:val="22"/>
           <w:szCs w:val="22"/>
         </w:rPr>
-        <w:t xml:space="preserve"> manage </w:t>
+        <w:t>work</w:t>
       </w:r>
       <w:r>
         <w:rPr>
@@ -9772,7 +8628,7 @@
           <w:sz w:val="22"/>
           <w:szCs w:val="22"/>
         </w:rPr>
-        <w:t>their</w:t>
+        <w:t>-</w:t>
       </w:r>
       <w:r>
         <w:rPr>
@@ -9780,7 +8636,7 @@
           <w:sz w:val="22"/>
           <w:szCs w:val="22"/>
         </w:rPr>
-        <w:t xml:space="preserve"> </w:t>
+        <w:t>plan</w:t>
       </w:r>
       <w:r>
         <w:rPr>
@@ -9788,23 +8644,25 @@
           <w:sz w:val="22"/>
           <w:szCs w:val="22"/>
         </w:rPr>
-        <w:t>work</w:t>
-      </w:r>
-      <w:r>
+        <w:t>.</w:t>
+      </w:r>
+    </w:p>
+    <w:p>
+      <w:pPr>
+        <w:pStyle w:val="List"/>
         <w:rPr>
           <w:rFonts w:asciiTheme="minorHAnsi" w:hAnsiTheme="minorHAnsi" w:cstheme="minorHAnsi"/>
           <w:sz w:val="22"/>
           <w:szCs w:val="22"/>
         </w:rPr>
-        <w:t>-</w:t>
-      </w:r>
+      </w:pPr>
       <w:r>
         <w:rPr>
           <w:rFonts w:asciiTheme="minorHAnsi" w:hAnsiTheme="minorHAnsi" w:cstheme="minorHAnsi"/>
           <w:sz w:val="22"/>
           <w:szCs w:val="22"/>
         </w:rPr>
-        <w:t>plan</w:t>
+        <w:t>FE-06:</w:t>
       </w:r>
       <w:r>
         <w:rPr>
@@ -9812,25 +8670,23 @@
           <w:sz w:val="22"/>
           <w:szCs w:val="22"/>
         </w:rPr>
-        <w:t>.</w:t>
-      </w:r>
-    </w:p>
-    <w:p>
-      <w:pPr>
-        <w:pStyle w:val="List"/>
+        <w:tab/>
+      </w:r>
+      <w:r>
         <w:rPr>
           <w:rFonts w:asciiTheme="minorHAnsi" w:hAnsiTheme="minorHAnsi" w:cstheme="minorHAnsi"/>
           <w:sz w:val="22"/>
           <w:szCs w:val="22"/>
         </w:rPr>
-      </w:pPr>
+        <w:t xml:space="preserve">Sales Manager </w:t>
+      </w:r>
       <w:r>
         <w:rPr>
           <w:rFonts w:asciiTheme="minorHAnsi" w:hAnsiTheme="minorHAnsi" w:cstheme="minorHAnsi"/>
           <w:sz w:val="22"/>
           <w:szCs w:val="22"/>
         </w:rPr>
-        <w:t>FE-06:</w:t>
+        <w:t xml:space="preserve">and </w:t>
       </w:r>
       <w:r>
         <w:rPr>
@@ -9838,7 +8694,7 @@
           <w:sz w:val="22"/>
           <w:szCs w:val="22"/>
         </w:rPr>
-        <w:tab/>
+        <w:t>Salesman can</w:t>
       </w:r>
       <w:r>
         <w:rPr>
@@ -9846,7 +8702,7 @@
           <w:sz w:val="22"/>
           <w:szCs w:val="22"/>
         </w:rPr>
-        <w:t xml:space="preserve">Sales Manager </w:t>
+        <w:t xml:space="preserve"> </w:t>
       </w:r>
       <w:r>
         <w:rPr>
@@ -9854,7 +8710,7 @@
           <w:sz w:val="22"/>
           <w:szCs w:val="22"/>
         </w:rPr>
-        <w:t xml:space="preserve">and </w:t>
+        <w:t>view target schools, work-plan and daily reports of each other</w:t>
       </w:r>
       <w:r>
         <w:rPr>
@@ -9862,23 +8718,25 @@
           <w:sz w:val="22"/>
           <w:szCs w:val="22"/>
         </w:rPr>
-        <w:t>Salesman can</w:t>
-      </w:r>
-      <w:r>
+        <w:t>.</w:t>
+      </w:r>
+    </w:p>
+    <w:p>
+      <w:pPr>
+        <w:pStyle w:val="List"/>
         <w:rPr>
           <w:rFonts w:asciiTheme="minorHAnsi" w:hAnsiTheme="minorHAnsi" w:cstheme="minorHAnsi"/>
           <w:sz w:val="22"/>
           <w:szCs w:val="22"/>
         </w:rPr>
-        <w:t xml:space="preserve"> </w:t>
-      </w:r>
+      </w:pPr>
       <w:r>
         <w:rPr>
           <w:rFonts w:asciiTheme="minorHAnsi" w:hAnsiTheme="minorHAnsi" w:cstheme="minorHAnsi"/>
           <w:sz w:val="22"/>
           <w:szCs w:val="22"/>
         </w:rPr>
-        <w:t>view target schools, work-plan and daily reports of each other</w:t>
+        <w:t>FE-</w:t>
       </w:r>
       <w:r>
         <w:rPr>
@@ -9886,25 +8744,23 @@
           <w:sz w:val="22"/>
           <w:szCs w:val="22"/>
         </w:rPr>
-        <w:t>.</w:t>
-      </w:r>
-    </w:p>
-    <w:p>
-      <w:pPr>
-        <w:pStyle w:val="List"/>
+        <w:t>0</w:t>
+      </w:r>
+      <w:r>
         <w:rPr>
           <w:rFonts w:asciiTheme="minorHAnsi" w:hAnsiTheme="minorHAnsi" w:cstheme="minorHAnsi"/>
           <w:sz w:val="22"/>
           <w:szCs w:val="22"/>
         </w:rPr>
-      </w:pPr>
+        <w:t>7</w:t>
+      </w:r>
       <w:r>
         <w:rPr>
           <w:rFonts w:asciiTheme="minorHAnsi" w:hAnsiTheme="minorHAnsi" w:cstheme="minorHAnsi"/>
           <w:sz w:val="22"/>
           <w:szCs w:val="22"/>
         </w:rPr>
-        <w:t>FE-</w:t>
+        <w:t>:</w:t>
       </w:r>
       <w:r>
         <w:rPr>
@@ -9912,7 +8768,8 @@
           <w:sz w:val="22"/>
           <w:szCs w:val="22"/>
         </w:rPr>
-        <w:t>0</w:t>
+        <w:tab/>
+        <w:t xml:space="preserve">Administrator can </w:t>
       </w:r>
       <w:r>
         <w:rPr>
@@ -9920,7 +8777,7 @@
           <w:sz w:val="22"/>
           <w:szCs w:val="22"/>
         </w:rPr>
-        <w:t>7</w:t>
+        <w:t>manage</w:t>
       </w:r>
       <w:r>
         <w:rPr>
@@ -9928,24 +8785,25 @@
           <w:sz w:val="22"/>
           <w:szCs w:val="22"/>
         </w:rPr>
-        <w:t>:</w:t>
-      </w:r>
-      <w:r>
+        <w:t xml:space="preserve"> user accounts.</w:t>
+      </w:r>
+    </w:p>
+    <w:p>
+      <w:pPr>
+        <w:pStyle w:val="List"/>
         <w:rPr>
           <w:rFonts w:asciiTheme="minorHAnsi" w:hAnsiTheme="minorHAnsi" w:cstheme="minorHAnsi"/>
           <w:sz w:val="22"/>
           <w:szCs w:val="22"/>
         </w:rPr>
-        <w:tab/>
-        <w:t xml:space="preserve">Administrator can </w:t>
-      </w:r>
+      </w:pPr>
       <w:r>
         <w:rPr>
           <w:rFonts w:asciiTheme="minorHAnsi" w:hAnsiTheme="minorHAnsi" w:cstheme="minorHAnsi"/>
           <w:sz w:val="22"/>
           <w:szCs w:val="22"/>
         </w:rPr>
-        <w:t>manage</w:t>
+        <w:t>FE-</w:t>
       </w:r>
       <w:r>
         <w:rPr>
@@ -9953,25 +8811,24 @@
           <w:sz w:val="22"/>
           <w:szCs w:val="22"/>
         </w:rPr>
-        <w:t xml:space="preserve"> user accounts.</w:t>
-      </w:r>
-    </w:p>
-    <w:p>
-      <w:pPr>
-        <w:pStyle w:val="List"/>
+        <w:t>08</w:t>
+      </w:r>
+      <w:r>
         <w:rPr>
           <w:rFonts w:asciiTheme="minorHAnsi" w:hAnsiTheme="minorHAnsi" w:cstheme="minorHAnsi"/>
           <w:sz w:val="22"/>
           <w:szCs w:val="22"/>
         </w:rPr>
-      </w:pPr>
+        <w:t>:</w:t>
+      </w:r>
       <w:r>
         <w:rPr>
           <w:rFonts w:asciiTheme="minorHAnsi" w:hAnsiTheme="minorHAnsi" w:cstheme="minorHAnsi"/>
           <w:sz w:val="22"/>
           <w:szCs w:val="22"/>
         </w:rPr>
-        <w:t>FE-</w:t>
+        <w:tab/>
+        <w:t>Administrator can</w:t>
       </w:r>
       <w:r>
         <w:rPr>
@@ -9979,7 +8836,7 @@
           <w:sz w:val="22"/>
           <w:szCs w:val="22"/>
         </w:rPr>
-        <w:t>08</w:t>
+        <w:t xml:space="preserve"> </w:t>
       </w:r>
       <w:r>
         <w:rPr>
@@ -9987,7 +8844,7 @@
           <w:sz w:val="22"/>
           <w:szCs w:val="22"/>
         </w:rPr>
-        <w:t>:</w:t>
+        <w:t>manage</w:t>
       </w:r>
       <w:r>
         <w:rPr>
@@ -9995,8 +8852,7 @@
           <w:sz w:val="22"/>
           <w:szCs w:val="22"/>
         </w:rPr>
-        <w:tab/>
-        <w:t>Administrator can</w:t>
+        <w:t xml:space="preserve"> all schools</w:t>
       </w:r>
       <w:r>
         <w:rPr>
@@ -10004,36 +8860,13 @@
           <w:sz w:val="22"/>
           <w:szCs w:val="22"/>
         </w:rPr>
-        <w:t xml:space="preserve"> </w:t>
-      </w:r>
-      <w:r>
-        <w:rPr>
-          <w:rFonts w:asciiTheme="minorHAnsi" w:hAnsiTheme="minorHAnsi" w:cstheme="minorHAnsi"/>
-          <w:sz w:val="22"/>
-          <w:szCs w:val="22"/>
-        </w:rPr>
-        <w:t>manage</w:t>
-      </w:r>
-      <w:r>
-        <w:rPr>
-          <w:rFonts w:asciiTheme="minorHAnsi" w:hAnsiTheme="minorHAnsi" w:cstheme="minorHAnsi"/>
-          <w:sz w:val="22"/>
-          <w:szCs w:val="22"/>
-        </w:rPr>
-        <w:t xml:space="preserve"> all schools</w:t>
-      </w:r>
-      <w:r>
-        <w:rPr>
-          <w:rFonts w:asciiTheme="minorHAnsi" w:hAnsiTheme="minorHAnsi" w:cstheme="minorHAnsi"/>
-          <w:sz w:val="22"/>
-          <w:szCs w:val="22"/>
-        </w:rPr>
         <w:t>.</w:t>
       </w:r>
     </w:p>
     <w:p>
       <w:pPr>
         <w:pStyle w:val="List"/>
+        <w:spacing w:after="0"/>
         <w:rPr>
           <w:rFonts w:asciiTheme="minorHAnsi" w:hAnsiTheme="minorHAnsi" w:cstheme="minorHAnsi"/>
           <w:sz w:val="22"/>
@@ -10122,20 +8955,62 @@
           <w:rFonts w:cstheme="minorHAnsi"/>
         </w:rPr>
       </w:pPr>
-    </w:p>
-    <w:p>
-      <w:pPr>
-        <w:jc w:val="both"/>
-        <w:rPr>
-          <w:rFonts w:cstheme="minorHAnsi"/>
-        </w:rPr>
-      </w:pPr>
-      <w:r>
-        <w:rPr>
-          <w:rFonts w:cstheme="minorHAnsi"/>
-        </w:rPr>
-        <w:t>&lt;&lt;Sample:</w:t>
-      </w:r>
+      <w:bookmarkStart w:id="18" w:name="_GoBack"/>
+      <w:bookmarkEnd w:id="18"/>
+    </w:p>
+    <w:p>
+      <w:pPr>
+        <w:pStyle w:val="Heading3"/>
+        <w:rPr>
+          <w:rFonts w:asciiTheme="minorHAnsi" w:hAnsiTheme="minorHAnsi" w:cstheme="minorHAnsi"/>
+        </w:rPr>
+      </w:pPr>
+      <w:bookmarkStart w:id="19" w:name="_Toc63901380"/>
+      <w:r>
+        <w:rPr>
+          <w:rFonts w:asciiTheme="minorHAnsi" w:hAnsiTheme="minorHAnsi" w:cstheme="minorHAnsi"/>
+        </w:rPr>
+        <w:t>6</w:t>
+      </w:r>
+      <w:r>
+        <w:rPr>
+          <w:rFonts w:asciiTheme="minorHAnsi" w:hAnsiTheme="minorHAnsi" w:cstheme="minorHAnsi"/>
+        </w:rPr>
+        <w:t>.</w:t>
+      </w:r>
+      <w:r>
+        <w:rPr>
+          <w:rFonts w:asciiTheme="minorHAnsi" w:hAnsiTheme="minorHAnsi" w:cstheme="minorHAnsi"/>
+        </w:rPr>
+        <w:t>2</w:t>
+      </w:r>
+      <w:r>
+        <w:rPr>
+          <w:rFonts w:asciiTheme="minorHAnsi" w:hAnsiTheme="minorHAnsi" w:cstheme="minorHAnsi"/>
+        </w:rPr>
+        <w:t xml:space="preserve"> </w:t>
+      </w:r>
+      <w:bookmarkStart w:id="20" w:name="_Toc356192845"/>
+      <w:r>
+        <w:rPr>
+          <w:rFonts w:asciiTheme="minorHAnsi" w:hAnsiTheme="minorHAnsi" w:cstheme="minorHAnsi"/>
+        </w:rPr>
+        <w:t xml:space="preserve">Limitations </w:t>
+      </w:r>
+      <w:r>
+        <w:rPr>
+          <w:rFonts w:asciiTheme="minorHAnsi" w:hAnsiTheme="minorHAnsi" w:cstheme="minorHAnsi"/>
+        </w:rPr>
+        <w:t>&amp;</w:t>
+      </w:r>
+      <w:r>
+        <w:rPr>
+          <w:rFonts w:asciiTheme="minorHAnsi" w:hAnsiTheme="minorHAnsi" w:cstheme="minorHAnsi"/>
+        </w:rPr>
+        <w:t xml:space="preserve"> Exclusions</w:t>
+      </w:r>
+      <w:bookmarkEnd w:id="19"/>
+      <w:bookmarkEnd w:id="20"/>
     </w:p>
     <w:p>
       <w:pPr>
@@ -10152,7 +9027,7 @@
           <w:sz w:val="22"/>
           <w:szCs w:val="22"/>
         </w:rPr>
-        <w:t>FE-</w:t>
+        <w:t>LI-1</w:t>
       </w:r>
       <w:r>
         <w:rPr>
@@ -10160,7 +9035,7 @@
           <w:sz w:val="22"/>
           <w:szCs w:val="22"/>
         </w:rPr>
-        <w:t>0</w:t>
+        <w:t>:</w:t>
       </w:r>
       <w:r>
         <w:rPr>
@@ -10168,7 +9043,8 @@
           <w:sz w:val="22"/>
           <w:szCs w:val="22"/>
         </w:rPr>
-        <w:t>1:</w:t>
+        <w:tab/>
+        <w:t xml:space="preserve">The </w:t>
       </w:r>
       <w:r>
         <w:rPr>
@@ -10176,44 +9052,42 @@
           <w:sz w:val="22"/>
           <w:szCs w:val="22"/>
         </w:rPr>
-        <w:tab/>
-        <w:t xml:space="preserve">Order and pay for meals from the cafeteria menu to be </w:t>
-      </w:r>
-      <w:proofErr w:type="gramStart"/>
+        <w:t xml:space="preserve">SMSME </w:t>
+      </w:r>
       <w:r>
         <w:rPr>
           <w:rFonts w:asciiTheme="minorHAnsi" w:hAnsiTheme="minorHAnsi" w:cstheme="minorHAnsi"/>
           <w:sz w:val="22"/>
           <w:szCs w:val="22"/>
         </w:rPr>
-        <w:t>picked up</w:t>
-      </w:r>
-      <w:proofErr w:type="gramEnd"/>
-      <w:r>
+        <w:t>has not supported a Mobile application for role Salesman and Sales Manager. SMSME now is a responsive Web application.</w:t>
+      </w:r>
+    </w:p>
+    <w:p>
+      <w:pPr>
+        <w:pStyle w:val="List"/>
         <w:rPr>
           <w:rFonts w:asciiTheme="minorHAnsi" w:hAnsiTheme="minorHAnsi" w:cstheme="minorHAnsi"/>
           <w:sz w:val="22"/>
           <w:szCs w:val="22"/>
         </w:rPr>
-        <w:t xml:space="preserve"> or delivered.</w:t>
-      </w:r>
-    </w:p>
-    <w:p>
-      <w:pPr>
-        <w:pStyle w:val="List"/>
+      </w:pPr>
+      <w:r>
         <w:rPr>
           <w:rFonts w:asciiTheme="minorHAnsi" w:hAnsiTheme="minorHAnsi" w:cstheme="minorHAnsi"/>
           <w:sz w:val="22"/>
           <w:szCs w:val="22"/>
         </w:rPr>
-      </w:pPr>
+        <w:lastRenderedPageBreak/>
+        <w:t xml:space="preserve">LI-2: </w:t>
+      </w:r>
       <w:r>
         <w:rPr>
           <w:rFonts w:asciiTheme="minorHAnsi" w:hAnsiTheme="minorHAnsi" w:cstheme="minorHAnsi"/>
           <w:sz w:val="22"/>
           <w:szCs w:val="22"/>
         </w:rPr>
-        <w:t>FE-</w:t>
+        <w:tab/>
       </w:r>
       <w:r>
         <w:rPr>
@@ -10221,636 +9095,34 @@
           <w:sz w:val="22"/>
           <w:szCs w:val="22"/>
         </w:rPr>
-        <w:t>0</w:t>
-      </w:r>
-      <w:r>
+        <w:t xml:space="preserve">The SMSME does not relate to the content of contract between customers and Major. </w:t>
+      </w:r>
+    </w:p>
+    <w:p>
+      <w:pPr>
+        <w:pStyle w:val="List"/>
         <w:rPr>
           <w:rFonts w:asciiTheme="minorHAnsi" w:hAnsiTheme="minorHAnsi" w:cstheme="minorHAnsi"/>
           <w:sz w:val="22"/>
           <w:szCs w:val="22"/>
         </w:rPr>
-        <w:t>2:</w:t>
-      </w:r>
+      </w:pPr>
       <w:r>
         <w:rPr>
           <w:rFonts w:asciiTheme="minorHAnsi" w:hAnsiTheme="minorHAnsi" w:cstheme="minorHAnsi"/>
           <w:sz w:val="22"/>
           <w:szCs w:val="22"/>
         </w:rPr>
-        <w:tab/>
-        <w:t xml:space="preserve">Order and pay for meals from local restaurants to </w:t>
-      </w:r>
-      <w:proofErr w:type="gramStart"/>
+        <w:t xml:space="preserve">LI-3: </w:t>
+      </w:r>
       <w:r>
         <w:rPr>
           <w:rFonts w:asciiTheme="minorHAnsi" w:hAnsiTheme="minorHAnsi" w:cstheme="minorHAnsi"/>
           <w:sz w:val="22"/>
           <w:szCs w:val="22"/>
         </w:rPr>
-        <w:t>be delivered</w:t>
-      </w:r>
-      <w:proofErr w:type="gramEnd"/>
-      <w:r>
-        <w:rPr>
-          <w:rFonts w:asciiTheme="minorHAnsi" w:hAnsiTheme="minorHAnsi" w:cstheme="minorHAnsi"/>
-          <w:sz w:val="22"/>
-          <w:szCs w:val="22"/>
-        </w:rPr>
-        <w:t>.</w:t>
-      </w:r>
-    </w:p>
-    <w:p>
-      <w:pPr>
-        <w:pStyle w:val="List"/>
-        <w:rPr>
-          <w:rFonts w:asciiTheme="minorHAnsi" w:hAnsiTheme="minorHAnsi" w:cstheme="minorHAnsi"/>
-          <w:sz w:val="22"/>
-          <w:szCs w:val="22"/>
-        </w:rPr>
-      </w:pPr>
-      <w:r>
-        <w:rPr>
-          <w:rFonts w:asciiTheme="minorHAnsi" w:hAnsiTheme="minorHAnsi" w:cstheme="minorHAnsi"/>
-          <w:sz w:val="22"/>
-          <w:szCs w:val="22"/>
-        </w:rPr>
-        <w:t>FE-</w:t>
-      </w:r>
-      <w:r>
-        <w:rPr>
-          <w:rFonts w:asciiTheme="minorHAnsi" w:hAnsiTheme="minorHAnsi" w:cstheme="minorHAnsi"/>
-          <w:sz w:val="22"/>
-          <w:szCs w:val="22"/>
-        </w:rPr>
-        <w:t>0</w:t>
-      </w:r>
-      <w:r>
-        <w:rPr>
-          <w:rFonts w:asciiTheme="minorHAnsi" w:hAnsiTheme="minorHAnsi" w:cstheme="minorHAnsi"/>
-          <w:sz w:val="22"/>
-          <w:szCs w:val="22"/>
-        </w:rPr>
-        <w:t>3:</w:t>
-      </w:r>
-      <w:r>
-        <w:rPr>
-          <w:rFonts w:asciiTheme="minorHAnsi" w:hAnsiTheme="minorHAnsi" w:cstheme="minorHAnsi"/>
-          <w:sz w:val="22"/>
-          <w:szCs w:val="22"/>
-        </w:rPr>
         <w:tab/>
-        <w:t>Create, view, modify, and cancel meal subscriptions for standing or recurring meal orders, or daily special meals.</w:t>
-      </w:r>
-    </w:p>
-    <w:p>
-      <w:pPr>
-        <w:pStyle w:val="List"/>
-        <w:rPr>
-          <w:rFonts w:asciiTheme="minorHAnsi" w:hAnsiTheme="minorHAnsi" w:cstheme="minorHAnsi"/>
-          <w:sz w:val="22"/>
-          <w:szCs w:val="22"/>
-        </w:rPr>
-      </w:pPr>
-      <w:r>
-        <w:rPr>
-          <w:rFonts w:asciiTheme="minorHAnsi" w:hAnsiTheme="minorHAnsi" w:cstheme="minorHAnsi"/>
-          <w:sz w:val="22"/>
-          <w:szCs w:val="22"/>
-        </w:rPr>
-        <w:t>FE-</w:t>
-      </w:r>
-      <w:r>
-        <w:rPr>
-          <w:rFonts w:asciiTheme="minorHAnsi" w:hAnsiTheme="minorHAnsi" w:cstheme="minorHAnsi"/>
-          <w:sz w:val="22"/>
-          <w:szCs w:val="22"/>
-        </w:rPr>
-        <w:t>0</w:t>
-      </w:r>
-      <w:r>
-        <w:rPr>
-          <w:rFonts w:asciiTheme="minorHAnsi" w:hAnsiTheme="minorHAnsi" w:cstheme="minorHAnsi"/>
-          <w:sz w:val="22"/>
-          <w:szCs w:val="22"/>
-        </w:rPr>
-        <w:t>4:</w:t>
-      </w:r>
-      <w:r>
-        <w:rPr>
-          <w:rFonts w:asciiTheme="minorHAnsi" w:hAnsiTheme="minorHAnsi" w:cstheme="minorHAnsi"/>
-          <w:sz w:val="22"/>
-          <w:szCs w:val="22"/>
-        </w:rPr>
-        <w:tab/>
-        <w:t>Create, view, modify, delete, and archive cafeteria menus.</w:t>
-      </w:r>
-    </w:p>
-    <w:p>
-      <w:pPr>
-        <w:pStyle w:val="List"/>
-        <w:rPr>
-          <w:rFonts w:asciiTheme="minorHAnsi" w:hAnsiTheme="minorHAnsi" w:cstheme="minorHAnsi"/>
-          <w:sz w:val="22"/>
-          <w:szCs w:val="22"/>
-        </w:rPr>
-      </w:pPr>
-      <w:r>
-        <w:rPr>
-          <w:rFonts w:asciiTheme="minorHAnsi" w:hAnsiTheme="minorHAnsi" w:cstheme="minorHAnsi"/>
-          <w:sz w:val="22"/>
-          <w:szCs w:val="22"/>
-        </w:rPr>
-        <w:t>FE-</w:t>
-      </w:r>
-      <w:r>
-        <w:rPr>
-          <w:rFonts w:asciiTheme="minorHAnsi" w:hAnsiTheme="minorHAnsi" w:cstheme="minorHAnsi"/>
-          <w:sz w:val="22"/>
-          <w:szCs w:val="22"/>
-        </w:rPr>
-        <w:t>0</w:t>
-      </w:r>
-      <w:r>
-        <w:rPr>
-          <w:rFonts w:asciiTheme="minorHAnsi" w:hAnsiTheme="minorHAnsi" w:cstheme="minorHAnsi"/>
-          <w:sz w:val="22"/>
-          <w:szCs w:val="22"/>
-        </w:rPr>
-        <w:t>5:</w:t>
-      </w:r>
-      <w:r>
-        <w:rPr>
-          <w:rFonts w:asciiTheme="minorHAnsi" w:hAnsiTheme="minorHAnsi" w:cstheme="minorHAnsi"/>
-          <w:sz w:val="22"/>
-          <w:szCs w:val="22"/>
-        </w:rPr>
-        <w:tab/>
-        <w:t>View ingredient lists and nutritional information for cafeteria menu items.</w:t>
-      </w:r>
-    </w:p>
-    <w:p>
-      <w:pPr>
-        <w:pStyle w:val="List"/>
-        <w:rPr>
-          <w:rFonts w:asciiTheme="minorHAnsi" w:hAnsiTheme="minorHAnsi" w:cstheme="minorHAnsi"/>
-          <w:sz w:val="22"/>
-          <w:szCs w:val="22"/>
-        </w:rPr>
-      </w:pPr>
-      <w:r>
-        <w:rPr>
-          <w:rFonts w:asciiTheme="minorHAnsi" w:hAnsiTheme="minorHAnsi" w:cstheme="minorHAnsi"/>
-          <w:sz w:val="22"/>
-          <w:szCs w:val="22"/>
-        </w:rPr>
-        <w:t>FE-</w:t>
-      </w:r>
-      <w:r>
-        <w:rPr>
-          <w:rFonts w:asciiTheme="minorHAnsi" w:hAnsiTheme="minorHAnsi" w:cstheme="minorHAnsi"/>
-          <w:sz w:val="22"/>
-          <w:szCs w:val="22"/>
-        </w:rPr>
-        <w:t>0</w:t>
-      </w:r>
-      <w:r>
-        <w:rPr>
-          <w:rFonts w:asciiTheme="minorHAnsi" w:hAnsiTheme="minorHAnsi" w:cstheme="minorHAnsi"/>
-          <w:sz w:val="22"/>
-          <w:szCs w:val="22"/>
-        </w:rPr>
-        <w:t>6:</w:t>
-      </w:r>
-      <w:r>
-        <w:rPr>
-          <w:rFonts w:asciiTheme="minorHAnsi" w:hAnsiTheme="minorHAnsi" w:cstheme="minorHAnsi"/>
-          <w:sz w:val="22"/>
-          <w:szCs w:val="22"/>
-        </w:rPr>
-        <w:tab/>
-        <w:t xml:space="preserve">Provide system access through </w:t>
-      </w:r>
-      <w:r>
-        <w:rPr>
-          <w:rFonts w:asciiTheme="minorHAnsi" w:hAnsiTheme="minorHAnsi" w:cstheme="minorHAnsi"/>
-          <w:sz w:val="22"/>
-          <w:szCs w:val="22"/>
-        </w:rPr>
-        <w:t xml:space="preserve">the </w:t>
-      </w:r>
-      <w:r>
-        <w:rPr>
-          <w:rFonts w:asciiTheme="minorHAnsi" w:hAnsiTheme="minorHAnsi" w:cstheme="minorHAnsi"/>
-          <w:sz w:val="22"/>
-          <w:szCs w:val="22"/>
-        </w:rPr>
-        <w:t>corporate intranet, smartphone, tablet, and outside Internet access by authorized employees</w:t>
-      </w:r>
-    </w:p>
-    <w:p>
-      <w:pPr>
-        <w:pStyle w:val="Fig-Graphic"/>
-        <w:ind w:left="0"/>
-        <w:rPr>
-          <w:rStyle w:val="FigNum"/>
-          <w:rFonts w:asciiTheme="minorHAnsi" w:hAnsiTheme="minorHAnsi" w:cstheme="minorHAnsi"/>
-        </w:rPr>
-      </w:pPr>
-      <w:r>
-        <w:rPr>
-          <w:rFonts w:asciiTheme="minorHAnsi" w:hAnsiTheme="minorHAnsi" w:cstheme="minorHAnsi"/>
-          <w:noProof/>
-          <w:lang w:eastAsia="ja-JP"/>
-        </w:rPr>
-        <w:lastRenderedPageBreak/>
-        <w:drawing>
-          <wp:inline distT="0" distB="0" distL="0" distR="0" wp14:anchorId="3E896AB6" wp14:editId="38CF8B1B">
-            <wp:extent cx="5746750" cy="2727325"/>
-            <wp:effectExtent l="0" t="0" r="6350" b="0"/>
-            <wp:docPr id="1" name="Picture 1"/>
-            <wp:cNvGraphicFramePr>
-              <a:graphicFrameLocks xmlns:a="http://schemas.openxmlformats.org/drawingml/2006/main" noChangeAspect="1"/>
-            </wp:cNvGraphicFramePr>
-            <a:graphic xmlns:a="http://schemas.openxmlformats.org/drawingml/2006/main">
-              <a:graphicData uri="http://schemas.openxmlformats.org/drawingml/2006/picture">
-                <pic:pic xmlns:pic="http://schemas.openxmlformats.org/drawingml/2006/picture">
-                  <pic:nvPicPr>
-                    <pic:cNvPr id="1" name=""/>
-                    <pic:cNvPicPr/>
-                  </pic:nvPicPr>
-                  <pic:blipFill>
-                    <a:blip r:embed="rId19"/>
-                    <a:stretch>
-                      <a:fillRect/>
-                    </a:stretch>
-                  </pic:blipFill>
-                  <pic:spPr>
-                    <a:xfrm>
-                      <a:off x="0" y="0"/>
-                      <a:ext cx="5746750" cy="2727325"/>
-                    </a:xfrm>
-                    <a:prstGeom prst="rect">
-                      <a:avLst/>
-                    </a:prstGeom>
-                  </pic:spPr>
-                </pic:pic>
-              </a:graphicData>
-            </a:graphic>
-          </wp:inline>
-        </w:drawing>
-      </w:r>
-    </w:p>
-    <w:p>
-      <w:pPr>
-        <w:jc w:val="both"/>
-        <w:rPr>
-          <w:rFonts w:cstheme="minorHAnsi"/>
-        </w:rPr>
-      </w:pPr>
-      <w:r>
-        <w:rPr>
-          <w:rFonts w:cstheme="minorHAnsi"/>
-        </w:rPr>
-        <w:t>&gt;&gt;</w:t>
-      </w:r>
-    </w:p>
-    <w:p>
-      <w:pPr>
-        <w:pStyle w:val="Heading3"/>
-        <w:rPr>
-          <w:rFonts w:asciiTheme="minorHAnsi" w:hAnsiTheme="minorHAnsi" w:cstheme="minorHAnsi"/>
-        </w:rPr>
-      </w:pPr>
-      <w:bookmarkStart w:id="18" w:name="_Toc63901380"/>
-      <w:r>
-        <w:rPr>
-          <w:rFonts w:asciiTheme="minorHAnsi" w:hAnsiTheme="minorHAnsi" w:cstheme="minorHAnsi"/>
-        </w:rPr>
-        <w:t>6</w:t>
-      </w:r>
-      <w:r>
-        <w:rPr>
-          <w:rFonts w:asciiTheme="minorHAnsi" w:hAnsiTheme="minorHAnsi" w:cstheme="minorHAnsi"/>
-        </w:rPr>
-        <w:t>.</w:t>
-      </w:r>
-      <w:r>
-        <w:rPr>
-          <w:rFonts w:asciiTheme="minorHAnsi" w:hAnsiTheme="minorHAnsi" w:cstheme="minorHAnsi"/>
-        </w:rPr>
-        <w:t>2</w:t>
-      </w:r>
-      <w:r>
-        <w:rPr>
-          <w:rFonts w:asciiTheme="minorHAnsi" w:hAnsiTheme="minorHAnsi" w:cstheme="minorHAnsi"/>
-        </w:rPr>
-        <w:t xml:space="preserve"> </w:t>
-      </w:r>
-      <w:bookmarkStart w:id="19" w:name="_Toc356192845"/>
-      <w:r>
-        <w:rPr>
-          <w:rFonts w:asciiTheme="minorHAnsi" w:hAnsiTheme="minorHAnsi" w:cstheme="minorHAnsi"/>
-        </w:rPr>
-        <w:t xml:space="preserve">Limitations </w:t>
-      </w:r>
-      <w:r>
-        <w:rPr>
-          <w:rFonts w:asciiTheme="minorHAnsi" w:hAnsiTheme="minorHAnsi" w:cstheme="minorHAnsi"/>
-        </w:rPr>
-        <w:t>&amp;</w:t>
-      </w:r>
-      <w:r>
-        <w:rPr>
-          <w:rFonts w:asciiTheme="minorHAnsi" w:hAnsiTheme="minorHAnsi" w:cstheme="minorHAnsi"/>
-        </w:rPr>
-        <w:t xml:space="preserve"> Exclusions</w:t>
-      </w:r>
-      <w:bookmarkEnd w:id="18"/>
-      <w:bookmarkEnd w:id="19"/>
-    </w:p>
-    <w:p>
-      <w:pPr>
-        <w:jc w:val="both"/>
-        <w:rPr>
-          <w:rFonts w:cstheme="minorHAnsi"/>
-          <w:i/>
-          <w:color w:val="0000FF"/>
-        </w:rPr>
-      </w:pPr>
-      <w:r>
-        <w:rPr>
-          <w:rFonts w:cstheme="minorHAnsi"/>
-          <w:i/>
-          <w:color w:val="0000FF"/>
-        </w:rPr>
-        <w:t>[</w:t>
-      </w:r>
-      <w:r>
-        <w:rPr>
-          <w:rFonts w:cstheme="minorHAnsi"/>
-          <w:i/>
-          <w:color w:val="0000FF"/>
-        </w:rPr>
-        <w:t xml:space="preserve">Identify any product features or characteristics that a stakeholder might anticipate, but which </w:t>
-      </w:r>
-      <w:proofErr w:type="gramStart"/>
-      <w:r>
-        <w:rPr>
-          <w:rFonts w:cstheme="minorHAnsi"/>
-          <w:i/>
-          <w:color w:val="0000FF"/>
-        </w:rPr>
-        <w:t>are not planned</w:t>
-      </w:r>
-      <w:proofErr w:type="gramEnd"/>
-      <w:r>
-        <w:rPr>
-          <w:rFonts w:cstheme="minorHAnsi"/>
-          <w:i/>
-          <w:color w:val="0000FF"/>
-        </w:rPr>
-        <w:t xml:space="preserve"> to b</w:t>
-      </w:r>
-      <w:r>
-        <w:rPr>
-          <w:rFonts w:cstheme="minorHAnsi"/>
-          <w:i/>
-          <w:color w:val="0000FF"/>
-        </w:rPr>
-        <w:t>e included in the new product.]</w:t>
-      </w:r>
-    </w:p>
-    <w:p>
-      <w:pPr>
-        <w:pStyle w:val="List"/>
-        <w:rPr>
-          <w:rFonts w:asciiTheme="minorHAnsi" w:hAnsiTheme="minorHAnsi" w:cstheme="minorHAnsi"/>
-          <w:sz w:val="22"/>
-          <w:szCs w:val="22"/>
-        </w:rPr>
-      </w:pPr>
-      <w:r>
-        <w:rPr>
-          <w:rFonts w:asciiTheme="minorHAnsi" w:hAnsiTheme="minorHAnsi" w:cstheme="minorHAnsi"/>
-          <w:sz w:val="22"/>
-          <w:szCs w:val="22"/>
-        </w:rPr>
-        <w:t>LI-1</w:t>
-      </w:r>
-      <w:r>
-        <w:rPr>
-          <w:rFonts w:asciiTheme="minorHAnsi" w:hAnsiTheme="minorHAnsi" w:cstheme="minorHAnsi"/>
-          <w:sz w:val="22"/>
-          <w:szCs w:val="22"/>
-        </w:rPr>
-        <w:t>:</w:t>
-      </w:r>
-      <w:r>
-        <w:rPr>
-          <w:rFonts w:asciiTheme="minorHAnsi" w:hAnsiTheme="minorHAnsi" w:cstheme="minorHAnsi"/>
-          <w:sz w:val="22"/>
-          <w:szCs w:val="22"/>
-        </w:rPr>
-        <w:tab/>
-        <w:t xml:space="preserve">The </w:t>
-      </w:r>
-      <w:r>
-        <w:rPr>
-          <w:rFonts w:asciiTheme="minorHAnsi" w:hAnsiTheme="minorHAnsi" w:cstheme="minorHAnsi"/>
-          <w:sz w:val="22"/>
-          <w:szCs w:val="22"/>
-        </w:rPr>
-        <w:t xml:space="preserve">SMSME </w:t>
-      </w:r>
-      <w:r>
-        <w:rPr>
-          <w:rFonts w:asciiTheme="minorHAnsi" w:hAnsiTheme="minorHAnsi" w:cstheme="minorHAnsi"/>
-          <w:sz w:val="22"/>
-          <w:szCs w:val="22"/>
-        </w:rPr>
-        <w:t>has not supported a Mobile application for role Salesman and Sales Manager. SMSME now is a responsive Web application.</w:t>
-      </w:r>
-    </w:p>
-    <w:p>
-      <w:pPr>
-        <w:pStyle w:val="List"/>
-        <w:rPr>
-          <w:rFonts w:asciiTheme="minorHAnsi" w:hAnsiTheme="minorHAnsi" w:cstheme="minorHAnsi"/>
-          <w:sz w:val="22"/>
-          <w:szCs w:val="22"/>
-        </w:rPr>
-      </w:pPr>
-      <w:r>
-        <w:rPr>
-          <w:rFonts w:asciiTheme="minorHAnsi" w:hAnsiTheme="minorHAnsi" w:cstheme="minorHAnsi"/>
-          <w:sz w:val="22"/>
-          <w:szCs w:val="22"/>
-        </w:rPr>
-        <w:t xml:space="preserve">LI-2: </w:t>
-      </w:r>
-      <w:r>
-        <w:rPr>
-          <w:rFonts w:asciiTheme="minorHAnsi" w:hAnsiTheme="minorHAnsi" w:cstheme="minorHAnsi"/>
-          <w:sz w:val="22"/>
-          <w:szCs w:val="22"/>
-        </w:rPr>
-        <w:tab/>
-      </w:r>
-      <w:r>
-        <w:rPr>
-          <w:rFonts w:asciiTheme="minorHAnsi" w:hAnsiTheme="minorHAnsi" w:cstheme="minorHAnsi"/>
-          <w:sz w:val="22"/>
-          <w:szCs w:val="22"/>
-        </w:rPr>
-        <w:t xml:space="preserve">The SMSME does not relate to the content of contract between customers and Major. </w:t>
-      </w:r>
-    </w:p>
-    <w:p>
-      <w:pPr>
-        <w:pStyle w:val="List"/>
-        <w:rPr>
-          <w:rFonts w:asciiTheme="minorHAnsi" w:hAnsiTheme="minorHAnsi" w:cstheme="minorHAnsi"/>
-          <w:sz w:val="22"/>
-          <w:szCs w:val="22"/>
-        </w:rPr>
-      </w:pPr>
-      <w:r>
-        <w:rPr>
-          <w:rFonts w:asciiTheme="minorHAnsi" w:hAnsiTheme="minorHAnsi" w:cstheme="minorHAnsi"/>
-          <w:sz w:val="22"/>
-          <w:szCs w:val="22"/>
-        </w:rPr>
-        <w:t xml:space="preserve">LI-3: </w:t>
-      </w:r>
-      <w:r>
-        <w:rPr>
-          <w:rFonts w:asciiTheme="minorHAnsi" w:hAnsiTheme="minorHAnsi" w:cstheme="minorHAnsi"/>
-          <w:sz w:val="22"/>
-          <w:szCs w:val="22"/>
-        </w:rPr>
-        <w:tab/>
-        <w:t>The SMSME does n</w:t>
-      </w:r>
-      <w:bookmarkStart w:id="20" w:name="_GoBack"/>
-      <w:bookmarkEnd w:id="20"/>
-      <w:r>
-        <w:rPr>
-          <w:rFonts w:asciiTheme="minorHAnsi" w:hAnsiTheme="minorHAnsi" w:cstheme="minorHAnsi"/>
-          <w:sz w:val="22"/>
-          <w:szCs w:val="22"/>
-        </w:rPr>
-        <w:t>ot support communication channel with customers.</w:t>
-      </w:r>
-    </w:p>
-    <w:p>
-      <w:pPr>
-        <w:jc w:val="both"/>
-        <w:rPr>
-          <w:rFonts w:cstheme="minorHAnsi"/>
-        </w:rPr>
-      </w:pPr>
-      <w:r>
-        <w:rPr>
-          <w:rFonts w:cstheme="minorHAnsi"/>
-        </w:rPr>
-        <w:t xml:space="preserve">&lt;&lt;Sample: </w:t>
-      </w:r>
-    </w:p>
-    <w:p>
-      <w:pPr>
-        <w:pStyle w:val="List"/>
-        <w:rPr>
-          <w:rFonts w:asciiTheme="minorHAnsi" w:hAnsiTheme="minorHAnsi" w:cstheme="minorHAnsi"/>
-          <w:sz w:val="22"/>
-          <w:szCs w:val="22"/>
-        </w:rPr>
-      </w:pPr>
-      <w:r>
-        <w:rPr>
-          <w:rFonts w:asciiTheme="minorHAnsi" w:hAnsiTheme="minorHAnsi" w:cstheme="minorHAnsi"/>
-          <w:sz w:val="22"/>
-          <w:szCs w:val="22"/>
-        </w:rPr>
-        <w:t>LI-1:</w:t>
-      </w:r>
-      <w:r>
-        <w:rPr>
-          <w:rFonts w:asciiTheme="minorHAnsi" w:hAnsiTheme="minorHAnsi" w:cstheme="minorHAnsi"/>
-          <w:sz w:val="22"/>
-          <w:szCs w:val="22"/>
-        </w:rPr>
-        <w:tab/>
-        <w:t>Some food items that are available from the cafeteria will not be suitable for delivery, so the menus available to patrons of the COS must be a subset of the full cafeteria menus.</w:t>
-      </w:r>
-    </w:p>
-    <w:p>
-      <w:pPr>
-        <w:pStyle w:val="List"/>
-        <w:rPr>
-          <w:rFonts w:asciiTheme="minorHAnsi" w:hAnsiTheme="minorHAnsi" w:cstheme="minorHAnsi"/>
-          <w:sz w:val="22"/>
-          <w:szCs w:val="22"/>
-        </w:rPr>
-      </w:pPr>
-      <w:r>
-        <w:rPr>
-          <w:rFonts w:asciiTheme="minorHAnsi" w:hAnsiTheme="minorHAnsi" w:cstheme="minorHAnsi"/>
-          <w:sz w:val="22"/>
-          <w:szCs w:val="22"/>
-        </w:rPr>
-        <w:t>LI-2:</w:t>
-      </w:r>
-      <w:r>
-        <w:rPr>
-          <w:rFonts w:asciiTheme="minorHAnsi" w:hAnsiTheme="minorHAnsi" w:cstheme="minorHAnsi"/>
-        </w:rPr>
-        <w:t xml:space="preserve"> </w:t>
-      </w:r>
-      <w:r>
-        <w:rPr>
-          <w:rFonts w:asciiTheme="minorHAnsi" w:hAnsiTheme="minorHAnsi" w:cstheme="minorHAnsi"/>
-        </w:rPr>
-        <w:tab/>
-      </w:r>
-      <w:r>
-        <w:rPr>
-          <w:rFonts w:asciiTheme="minorHAnsi" w:hAnsiTheme="minorHAnsi" w:cstheme="minorHAnsi"/>
-          <w:sz w:val="22"/>
-          <w:szCs w:val="22"/>
-        </w:rPr>
-        <w:t xml:space="preserve">The COS </w:t>
-      </w:r>
-      <w:proofErr w:type="gramStart"/>
-      <w:r>
-        <w:rPr>
-          <w:rFonts w:asciiTheme="minorHAnsi" w:hAnsiTheme="minorHAnsi" w:cstheme="minorHAnsi"/>
-          <w:sz w:val="22"/>
-          <w:szCs w:val="22"/>
-        </w:rPr>
-        <w:t>shall be used</w:t>
-      </w:r>
-      <w:proofErr w:type="gramEnd"/>
-      <w:r>
-        <w:rPr>
-          <w:rFonts w:asciiTheme="minorHAnsi" w:hAnsiTheme="minorHAnsi" w:cstheme="minorHAnsi"/>
-          <w:sz w:val="22"/>
-          <w:szCs w:val="22"/>
-        </w:rPr>
-        <w:t xml:space="preserve"> only for the cafeteria at the Process Impact campus in Clackamas, Oregon.</w:t>
-      </w:r>
-    </w:p>
-    <w:p>
-      <w:pPr>
-        <w:jc w:val="both"/>
-        <w:rPr>
-          <w:rFonts w:cstheme="minorHAnsi"/>
-        </w:rPr>
-      </w:pPr>
-      <w:r>
-        <w:rPr>
-          <w:rFonts w:cstheme="minorHAnsi"/>
-        </w:rPr>
-        <w:t>&gt;&gt;</w:t>
+        <w:t>The SMSME does not support communication channel with customers.</w:t>
       </w:r>
     </w:p>
     <w:sectPr>
@@ -10864,7 +9136,7 @@
 </file>
 
 <file path=word/numbering.xml><?xml version="1.0" encoding="utf-8"?>
-<w:numbering xmlns:wpc="http://schemas.microsoft.com/office/word/2010/wordprocessingCanvas" xmlns:cx="http://schemas.microsoft.com/office/drawing/2014/chartex" xmlns:cx1="http://schemas.microsoft.com/office/drawing/2015/9/8/chartex" xmlns:mc="http://schemas.openxmlformats.org/markup-compatibility/2006" xmlns:o="urn:schemas-microsoft-com:office:office" xmlns:r="http://schemas.openxmlformats.org/officeDocument/2006/relationships" xmlns:m="http://schemas.openxmlformats.org/officeDocument/2006/math" xmlns:v="urn:schemas-microsoft-com:vml" xmlns:wp14="http://schemas.microsoft.com/office/word/2010/wordprocessingDrawing" xmlns:wp="http://schemas.openxmlformats.org/drawingml/2006/wordprocessingDrawing" xmlns:w10="urn:schemas-microsoft-com:office:word" xmlns:w="http://schemas.openxmlformats.org/wordprocessingml/2006/main" xmlns:w14="http://schemas.microsoft.com/office/word/2010/wordml" xmlns:w15="http://schemas.microsoft.com/office/word/2012/wordml" xmlns:w16se="http://schemas.microsoft.com/office/word/2015/wordml/symex" xmlns:wpg="http://schemas.microsoft.com/office/word/2010/wordprocessingGroup" xmlns:wpi="http://schemas.microsoft.com/office/word/2010/wordprocessingInk" xmlns:wne="http://schemas.microsoft.com/office/word/2006/wordml" xmlns:wps="http://schemas.microsoft.com/office/word/2010/wordprocessingShape" mc:Ignorable="w14 w15 w16se wp14">
+<w:numbering xmlns:wpc="http://schemas.microsoft.com/office/word/2010/wordprocessingCanvas" xmlns:mc="http://schemas.openxmlformats.org/markup-compatibility/2006" xmlns:o="urn:schemas-microsoft-com:office:office" xmlns:r="http://schemas.openxmlformats.org/officeDocument/2006/relationships" xmlns:m="http://schemas.openxmlformats.org/officeDocument/2006/math" xmlns:v="urn:schemas-microsoft-com:vml" xmlns:wp14="http://schemas.microsoft.com/office/word/2010/wordprocessingDrawing" xmlns:wp="http://schemas.openxmlformats.org/drawingml/2006/wordprocessingDrawing" xmlns:w10="urn:schemas-microsoft-com:office:word" xmlns:w="http://schemas.openxmlformats.org/wordprocessingml/2006/main" xmlns:w14="http://schemas.microsoft.com/office/word/2010/wordml" xmlns:w15="http://schemas.microsoft.com/office/word/2012/wordml" xmlns:wpg="http://schemas.microsoft.com/office/word/2010/wordprocessingGroup" xmlns:wpi="http://schemas.microsoft.com/office/word/2010/wordprocessingInk" xmlns:wne="http://schemas.microsoft.com/office/word/2006/wordml" xmlns:wps="http://schemas.microsoft.com/office/word/2010/wordprocessingShape" mc:Ignorable="w14 w15 wp14">
   <w:abstractNum w:abstractNumId="0" w15:restartNumberingAfterBreak="0">
     <w:nsid w:val="14B23521"/>
     <w:multiLevelType w:val="hybridMultilevel"/>
@@ -11488,7 +9760,7 @@
 </file>
 
 <file path=word/styles.xml><?xml version="1.0" encoding="utf-8"?>
-<w:styles xmlns:mc="http://schemas.openxmlformats.org/markup-compatibility/2006" xmlns:r="http://schemas.openxmlformats.org/officeDocument/2006/relationships" xmlns:w="http://schemas.openxmlformats.org/wordprocessingml/2006/main" xmlns:w14="http://schemas.microsoft.com/office/word/2010/wordml" xmlns:w15="http://schemas.microsoft.com/office/word/2012/wordml" xmlns:w16se="http://schemas.microsoft.com/office/word/2015/wordml/symex" mc:Ignorable="w14 w15 w16se">
+<w:styles xmlns:mc="http://schemas.openxmlformats.org/markup-compatibility/2006" xmlns:r="http://schemas.openxmlformats.org/officeDocument/2006/relationships" xmlns:w="http://schemas.openxmlformats.org/wordprocessingml/2006/main" xmlns:w14="http://schemas.microsoft.com/office/word/2010/wordml" xmlns:w15="http://schemas.microsoft.com/office/word/2012/wordml" mc:Ignorable="w14 w15">
   <w:docDefaults>
     <w:rPrDefault>
       <w:rPr>
@@ -11913,11 +10185,11 @@
     <w:uiPriority w:val="9"/>
     <w:unhideWhenUsed/>
     <w:qFormat/>
-    <w:rsid w:val="002500C5"/>
+    <w:rsid w:val="00BA4B6B"/>
     <w:pPr>
       <w:keepNext/>
       <w:keepLines/>
-      <w:spacing w:before="40" w:after="0"/>
+      <w:spacing w:before="40" w:after="240"/>
       <w:outlineLvl w:val="1"/>
     </w:pPr>
     <w:rPr>
@@ -12049,7 +10321,7 @@
     <w:basedOn w:val="DefaultParagraphFont"/>
     <w:link w:val="Heading2"/>
     <w:uiPriority w:val="9"/>
-    <w:rsid w:val="002500C5"/>
+    <w:rsid w:val="00BA4B6B"/>
     <w:rPr>
       <w:rFonts w:asciiTheme="majorHAnsi" w:eastAsiaTheme="majorEastAsia" w:hAnsiTheme="majorHAnsi" w:cstheme="majorBidi"/>
       <w:b/>
@@ -12643,7 +10915,7 @@
 </file>
 
 <file path=customXml/itemProps1.xml><?xml version="1.0" encoding="utf-8"?>
-<ds:datastoreItem xmlns:ds="http://schemas.openxmlformats.org/officeDocument/2006/customXml" ds:itemID="{7B898197-5667-4887-9A17-89D5731B92A5}">
+<ds:datastoreItem xmlns:ds="http://schemas.openxmlformats.org/officeDocument/2006/customXml" ds:itemID="{8D9FDBBB-9748-437A-9F5D-359DC9E432FE}">
   <ds:schemaRefs>
     <ds:schemaRef ds:uri="http://schemas.openxmlformats.org/officeDocument/2006/bibliography"/>
   </ds:schemaRefs>

</xml_diff>

<commit_message>
Add Report 2 - part 1
</commit_message>
<xml_diff>
--- a/reports/Report1_Project Introduction.docx
+++ b/reports/Report1_Project Introduction.docx
@@ -378,7 +378,7 @@
             </w:rPr>
             <w:fldChar w:fldCharType="separate"/>
           </w:r>
-          <w:hyperlink w:anchor="_Toc63901363" w:history="1">
+          <w:hyperlink w:anchor="_Toc64769364" w:history="1">
             <w:r>
               <w:rPr>
                 <w:rStyle w:val="Hyperlink"/>
@@ -406,7 +406,7 @@
                 <w:noProof/>
                 <w:webHidden/>
               </w:rPr>
-              <w:instrText xml:space="preserve"> PAGEREF _Toc63901363 \h </w:instrText>
+              <w:instrText xml:space="preserve"> PAGEREF _Toc64769364 \h </w:instrText>
             </w:r>
             <w:r>
               <w:rPr>
@@ -449,11 +449,10 @@
               <w:lang w:val="en-US" w:eastAsia="ja-JP"/>
             </w:rPr>
           </w:pPr>
-          <w:hyperlink w:anchor="_Toc63901364" w:history="1">
+          <w:hyperlink w:anchor="_Toc64769365" w:history="1">
             <w:r>
               <w:rPr>
                 <w:rStyle w:val="Hyperlink"/>
-                <w:rFonts w:cstheme="minorHAnsi"/>
                 <w:noProof/>
               </w:rPr>
               <w:t>1. Status Report</w:t>
@@ -477,7 +476,7 @@
                 <w:noProof/>
                 <w:webHidden/>
               </w:rPr>
-              <w:instrText xml:space="preserve"> PAGEREF _Toc63901364 \h </w:instrText>
+              <w:instrText xml:space="preserve"> PAGEREF _Toc64769365 \h </w:instrText>
             </w:r>
             <w:r>
               <w:rPr>
@@ -520,11 +519,10 @@
               <w:lang w:val="en-US" w:eastAsia="ja-JP"/>
             </w:rPr>
           </w:pPr>
-          <w:hyperlink w:anchor="_Toc63901365" w:history="1">
+          <w:hyperlink w:anchor="_Toc64769366" w:history="1">
             <w:r>
               <w:rPr>
                 <w:rStyle w:val="Hyperlink"/>
-                <w:rFonts w:cstheme="minorHAnsi"/>
                 <w:noProof/>
               </w:rPr>
               <w:t>2. Team Involvements</w:t>
@@ -548,7 +546,7 @@
                 <w:noProof/>
                 <w:webHidden/>
               </w:rPr>
-              <w:instrText xml:space="preserve"> PAGEREF _Toc63901365 \h </w:instrText>
+              <w:instrText xml:space="preserve"> PAGEREF _Toc64769366 \h </w:instrText>
             </w:r>
             <w:r>
               <w:rPr>
@@ -591,15 +589,16 @@
               <w:lang w:val="en-US" w:eastAsia="ja-JP"/>
             </w:rPr>
           </w:pPr>
-          <w:hyperlink w:anchor="_Toc63901366" w:history="1">
+          <w:hyperlink w:anchor="_Toc64769367" w:history="1">
             <w:r>
               <w:rPr>
                 <w:rStyle w:val="Hyperlink"/>
-                <w:rFonts w:cstheme="minorHAnsi"/>
                 <w:noProof/>
               </w:rPr>
               <w:t>3. Issues/Suggestions</w:t>
             </w:r>
+            <w:bookmarkStart w:id="0" w:name="_GoBack"/>
+            <w:bookmarkEnd w:id="0"/>
             <w:r>
               <w:rPr>
                 <w:noProof/>
@@ -619,7 +618,7 @@
                 <w:noProof/>
                 <w:webHidden/>
               </w:rPr>
-              <w:instrText xml:space="preserve"> PAGEREF _Toc63901366 \h </w:instrText>
+              <w:instrText xml:space="preserve"> PAGEREF _Toc64769367 \h </w:instrText>
             </w:r>
             <w:r>
               <w:rPr>
@@ -662,7 +661,7 @@
               <w:lang w:val="en-US" w:eastAsia="ja-JP"/>
             </w:rPr>
           </w:pPr>
-          <w:hyperlink w:anchor="_Toc63901367" w:history="1">
+          <w:hyperlink w:anchor="_Toc64769368" w:history="1">
             <w:r>
               <w:rPr>
                 <w:rStyle w:val="Hyperlink"/>
@@ -690,7 +689,7 @@
                 <w:noProof/>
                 <w:webHidden/>
               </w:rPr>
-              <w:instrText xml:space="preserve"> PAGEREF _Toc63901367 \h </w:instrText>
+              <w:instrText xml:space="preserve"> PAGEREF _Toc64769368 \h </w:instrText>
             </w:r>
             <w:r>
               <w:rPr>
@@ -733,11 +732,10 @@
               <w:lang w:val="en-US" w:eastAsia="ja-JP"/>
             </w:rPr>
           </w:pPr>
-          <w:hyperlink w:anchor="_Toc63901368" w:history="1">
+          <w:hyperlink w:anchor="_Toc64769369" w:history="1">
             <w:r>
               <w:rPr>
                 <w:rStyle w:val="Hyperlink"/>
-                <w:rFonts w:cstheme="minorHAnsi"/>
                 <w:noProof/>
               </w:rPr>
               <w:t>1. Overview</w:t>
@@ -761,7 +759,7 @@
                 <w:noProof/>
                 <w:webHidden/>
               </w:rPr>
-              <w:instrText xml:space="preserve"> PAGEREF _Toc63901368 \h </w:instrText>
+              <w:instrText xml:space="preserve"> PAGEREF _Toc64769369 \h </w:instrText>
             </w:r>
             <w:r>
               <w:rPr>
@@ -804,7 +802,7 @@
               <w:lang w:val="en-US" w:eastAsia="ja-JP"/>
             </w:rPr>
           </w:pPr>
-          <w:hyperlink w:anchor="_Toc63901369" w:history="1">
+          <w:hyperlink w:anchor="_Toc64769370" w:history="1">
             <w:r>
               <w:rPr>
                 <w:rStyle w:val="Hyperlink"/>
@@ -832,7 +830,7 @@
                 <w:noProof/>
                 <w:webHidden/>
               </w:rPr>
-              <w:instrText xml:space="preserve"> PAGEREF _Toc63901369 \h </w:instrText>
+              <w:instrText xml:space="preserve"> PAGEREF _Toc64769370 \h </w:instrText>
             </w:r>
             <w:r>
               <w:rPr>
@@ -875,7 +873,7 @@
               <w:lang w:val="en-US" w:eastAsia="ja-JP"/>
             </w:rPr>
           </w:pPr>
-          <w:hyperlink w:anchor="_Toc63901370" w:history="1">
+          <w:hyperlink w:anchor="_Toc64769371" w:history="1">
             <w:r>
               <w:rPr>
                 <w:rStyle w:val="Hyperlink"/>
@@ -903,7 +901,7 @@
                 <w:noProof/>
                 <w:webHidden/>
               </w:rPr>
-              <w:instrText xml:space="preserve"> PAGEREF _Toc63901370 \h </w:instrText>
+              <w:instrText xml:space="preserve"> PAGEREF _Toc64769371 \h </w:instrText>
             </w:r>
             <w:r>
               <w:rPr>
@@ -946,11 +944,10 @@
               <w:lang w:val="en-US" w:eastAsia="ja-JP"/>
             </w:rPr>
           </w:pPr>
-          <w:hyperlink w:anchor="_Toc63901371" w:history="1">
+          <w:hyperlink w:anchor="_Toc64769372" w:history="1">
             <w:r>
               <w:rPr>
                 <w:rStyle w:val="Hyperlink"/>
-                <w:rFonts w:cstheme="minorHAnsi"/>
                 <w:noProof/>
               </w:rPr>
               <w:t>2. Product Background</w:t>
@@ -974,7 +971,7 @@
                 <w:noProof/>
                 <w:webHidden/>
               </w:rPr>
-              <w:instrText xml:space="preserve"> PAGEREF _Toc63901371 \h </w:instrText>
+              <w:instrText xml:space="preserve"> PAGEREF _Toc64769372 \h </w:instrText>
             </w:r>
             <w:r>
               <w:rPr>
@@ -1017,11 +1014,10 @@
               <w:lang w:val="en-US" w:eastAsia="ja-JP"/>
             </w:rPr>
           </w:pPr>
-          <w:hyperlink w:anchor="_Toc63901372" w:history="1">
+          <w:hyperlink w:anchor="_Toc64769373" w:history="1">
             <w:r>
               <w:rPr>
                 <w:rStyle w:val="Hyperlink"/>
-                <w:rFonts w:cstheme="minorHAnsi"/>
                 <w:noProof/>
               </w:rPr>
               <w:t>3. Existing Systems</w:t>
@@ -1045,7 +1041,7 @@
                 <w:noProof/>
                 <w:webHidden/>
               </w:rPr>
-              <w:instrText xml:space="preserve"> PAGEREF _Toc63901372 \h </w:instrText>
+              <w:instrText xml:space="preserve"> PAGEREF _Toc64769373 \h </w:instrText>
             </w:r>
             <w:r>
               <w:rPr>
@@ -1088,7 +1084,7 @@
               <w:lang w:val="en-US" w:eastAsia="ja-JP"/>
             </w:rPr>
           </w:pPr>
-          <w:hyperlink w:anchor="_Toc63901373" w:history="1">
+          <w:hyperlink w:anchor="_Toc64769374" w:history="1">
             <w:r>
               <w:rPr>
                 <w:rStyle w:val="Hyperlink"/>
@@ -1116,7 +1112,7 @@
                 <w:noProof/>
                 <w:webHidden/>
               </w:rPr>
-              <w:instrText xml:space="preserve"> PAGEREF _Toc63901373 \h </w:instrText>
+              <w:instrText xml:space="preserve"> PAGEREF _Toc64769374 \h </w:instrText>
             </w:r>
             <w:r>
               <w:rPr>
@@ -1159,7 +1155,7 @@
               <w:lang w:val="en-US" w:eastAsia="ja-JP"/>
             </w:rPr>
           </w:pPr>
-          <w:hyperlink w:anchor="_Toc63901374" w:history="1">
+          <w:hyperlink w:anchor="_Toc64769375" w:history="1">
             <w:r>
               <w:rPr>
                 <w:rStyle w:val="Hyperlink"/>
@@ -1187,7 +1183,7 @@
                 <w:noProof/>
                 <w:webHidden/>
               </w:rPr>
-              <w:instrText xml:space="preserve"> PAGEREF _Toc63901374 \h </w:instrText>
+              <w:instrText xml:space="preserve"> PAGEREF _Toc64769375 \h </w:instrText>
             </w:r>
             <w:r>
               <w:rPr>
@@ -1207,7 +1203,7 @@
                 <w:noProof/>
                 <w:webHidden/>
               </w:rPr>
-              <w:t>6</w:t>
+              <w:t>5</w:t>
             </w:r>
             <w:r>
               <w:rPr>
@@ -1230,7 +1226,7 @@
               <w:lang w:val="en-US" w:eastAsia="ja-JP"/>
             </w:rPr>
           </w:pPr>
-          <w:hyperlink w:anchor="_Toc63901375" w:history="1">
+          <w:hyperlink w:anchor="_Toc64769376" w:history="1">
             <w:r>
               <w:rPr>
                 <w:rStyle w:val="Hyperlink"/>
@@ -1258,7 +1254,7 @@
                 <w:noProof/>
                 <w:webHidden/>
               </w:rPr>
-              <w:instrText xml:space="preserve"> PAGEREF _Toc63901375 \h </w:instrText>
+              <w:instrText xml:space="preserve"> PAGEREF _Toc64769376 \h </w:instrText>
             </w:r>
             <w:r>
               <w:rPr>
@@ -1301,11 +1297,10 @@
               <w:lang w:val="en-US" w:eastAsia="ja-JP"/>
             </w:rPr>
           </w:pPr>
-          <w:hyperlink w:anchor="_Toc63901376" w:history="1">
+          <w:hyperlink w:anchor="_Toc64769377" w:history="1">
             <w:r>
               <w:rPr>
                 <w:rStyle w:val="Hyperlink"/>
-                <w:rFonts w:cstheme="minorHAnsi"/>
                 <w:noProof/>
               </w:rPr>
               <w:t>4. Business Opportunity</w:t>
@@ -1329,7 +1324,7 @@
                 <w:noProof/>
                 <w:webHidden/>
               </w:rPr>
-              <w:instrText xml:space="preserve"> PAGEREF _Toc63901376 \h </w:instrText>
+              <w:instrText xml:space="preserve"> PAGEREF _Toc64769377 \h </w:instrText>
             </w:r>
             <w:r>
               <w:rPr>
@@ -1372,11 +1367,10 @@
               <w:lang w:val="en-US" w:eastAsia="ja-JP"/>
             </w:rPr>
           </w:pPr>
-          <w:hyperlink w:anchor="_Toc63901377" w:history="1">
+          <w:hyperlink w:anchor="_Toc64769378" w:history="1">
             <w:r>
               <w:rPr>
                 <w:rStyle w:val="Hyperlink"/>
-                <w:rFonts w:cstheme="minorHAnsi"/>
                 <w:noProof/>
               </w:rPr>
               <w:t>5. Software Product Vision</w:t>
@@ -1400,7 +1394,7 @@
                 <w:noProof/>
                 <w:webHidden/>
               </w:rPr>
-              <w:instrText xml:space="preserve"> PAGEREF _Toc63901377 \h </w:instrText>
+              <w:instrText xml:space="preserve"> PAGEREF _Toc64769378 \h </w:instrText>
             </w:r>
             <w:r>
               <w:rPr>
@@ -1443,11 +1437,10 @@
               <w:lang w:val="en-US" w:eastAsia="ja-JP"/>
             </w:rPr>
           </w:pPr>
-          <w:hyperlink w:anchor="_Toc63901378" w:history="1">
+          <w:hyperlink w:anchor="_Toc64769379" w:history="1">
             <w:r>
               <w:rPr>
                 <w:rStyle w:val="Hyperlink"/>
-                <w:rFonts w:cstheme="minorHAnsi"/>
                 <w:noProof/>
               </w:rPr>
               <w:t>6. Project Scope &amp; Limitations</w:t>
@@ -1471,7 +1464,7 @@
                 <w:noProof/>
                 <w:webHidden/>
               </w:rPr>
-              <w:instrText xml:space="preserve"> PAGEREF _Toc63901378 \h </w:instrText>
+              <w:instrText xml:space="preserve"> PAGEREF _Toc64769379 \h </w:instrText>
             </w:r>
             <w:r>
               <w:rPr>
@@ -1514,7 +1507,7 @@
               <w:lang w:val="en-US" w:eastAsia="ja-JP"/>
             </w:rPr>
           </w:pPr>
-          <w:hyperlink w:anchor="_Toc63901379" w:history="1">
+          <w:hyperlink w:anchor="_Toc64769380" w:history="1">
             <w:r>
               <w:rPr>
                 <w:rStyle w:val="Hyperlink"/>
@@ -1542,7 +1535,7 @@
                 <w:noProof/>
                 <w:webHidden/>
               </w:rPr>
-              <w:instrText xml:space="preserve"> PAGEREF _Toc63901379 \h </w:instrText>
+              <w:instrText xml:space="preserve"> PAGEREF _Toc64769380 \h </w:instrText>
             </w:r>
             <w:r>
               <w:rPr>
@@ -1585,7 +1578,7 @@
               <w:lang w:val="en-US" w:eastAsia="ja-JP"/>
             </w:rPr>
           </w:pPr>
-          <w:hyperlink w:anchor="_Toc63901380" w:history="1">
+          <w:hyperlink w:anchor="_Toc64769381" w:history="1">
             <w:r>
               <w:rPr>
                 <w:rStyle w:val="Hyperlink"/>
@@ -1613,7 +1606,7 @@
                 <w:noProof/>
                 <w:webHidden/>
               </w:rPr>
-              <w:instrText xml:space="preserve"> PAGEREF _Toc63901380 \h </w:instrText>
+              <w:instrText xml:space="preserve"> PAGEREF _Toc64769381 \h </w:instrText>
             </w:r>
             <w:r>
               <w:rPr>
@@ -1633,7 +1626,7 @@
                 <w:noProof/>
                 <w:webHidden/>
               </w:rPr>
-              <w:t>10</w:t>
+              <w:t>8</w:t>
             </w:r>
             <w:r>
               <w:rPr>
@@ -1686,7 +1679,7 @@
           <w:rFonts w:asciiTheme="minorHAnsi" w:hAnsiTheme="minorHAnsi" w:cstheme="minorHAnsi"/>
         </w:rPr>
       </w:pPr>
-      <w:bookmarkStart w:id="0" w:name="_Toc63901363"/>
+      <w:bookmarkStart w:id="1" w:name="_Toc64769364"/>
       <w:r>
         <w:rPr>
           <w:rFonts w:asciiTheme="minorHAnsi" w:hAnsiTheme="minorHAnsi" w:cstheme="minorHAnsi"/>
@@ -1694,17 +1687,17 @@
         <w:lastRenderedPageBreak/>
         <w:t>I. Project Report</w:t>
       </w:r>
-      <w:bookmarkEnd w:id="0"/>
+      <w:bookmarkEnd w:id="1"/>
     </w:p>
     <w:p>
       <w:pPr>
         <w:pStyle w:val="Heading2"/>
       </w:pPr>
-      <w:bookmarkStart w:id="1" w:name="_Toc63901364"/>
+      <w:bookmarkStart w:id="2" w:name="_Toc64769365"/>
       <w:r>
         <w:t>1. Status Report</w:t>
       </w:r>
-      <w:bookmarkEnd w:id="1"/>
+      <w:bookmarkEnd w:id="2"/>
     </w:p>
     <w:tbl>
       <w:tblPr>
@@ -2306,14 +2299,14 @@
       <w:pPr>
         <w:pStyle w:val="Heading2"/>
       </w:pPr>
-      <w:bookmarkStart w:id="2" w:name="_Toc63901365"/>
+      <w:bookmarkStart w:id="3" w:name="_Toc64769366"/>
       <w:r>
         <w:t xml:space="preserve">2. Team </w:t>
       </w:r>
       <w:r>
         <w:t>Involvements</w:t>
       </w:r>
-      <w:bookmarkEnd w:id="2"/>
+      <w:bookmarkEnd w:id="3"/>
     </w:p>
     <w:tbl>
       <w:tblPr>
@@ -3040,11 +3033,11 @@
       <w:pPr>
         <w:pStyle w:val="Heading2"/>
       </w:pPr>
-      <w:bookmarkStart w:id="3" w:name="_Toc63901366"/>
+      <w:bookmarkStart w:id="4" w:name="_Toc64769367"/>
       <w:r>
         <w:t>3. Issues/Suggestions</w:t>
       </w:r>
-      <w:bookmarkEnd w:id="3"/>
+      <w:bookmarkEnd w:id="4"/>
     </w:p>
     <w:tbl>
       <w:tblPr>
@@ -3662,7 +3655,7 @@
           <w:rFonts w:asciiTheme="minorHAnsi" w:hAnsiTheme="minorHAnsi" w:cstheme="minorHAnsi"/>
         </w:rPr>
       </w:pPr>
-      <w:bookmarkStart w:id="4" w:name="_Toc63901367"/>
+      <w:bookmarkStart w:id="5" w:name="_Toc64769368"/>
       <w:r>
         <w:rPr>
           <w:rFonts w:asciiTheme="minorHAnsi" w:hAnsiTheme="minorHAnsi" w:cstheme="minorHAnsi"/>
@@ -3670,17 +3663,17 @@
         <w:lastRenderedPageBreak/>
         <w:t>II. Project Introduction</w:t>
       </w:r>
-      <w:bookmarkEnd w:id="4"/>
+      <w:bookmarkEnd w:id="5"/>
     </w:p>
     <w:p>
       <w:pPr>
         <w:pStyle w:val="Heading2"/>
       </w:pPr>
-      <w:bookmarkStart w:id="5" w:name="_Toc63901368"/>
+      <w:bookmarkStart w:id="6" w:name="_Toc64769369"/>
       <w:r>
         <w:t>1. Overview</w:t>
       </w:r>
-      <w:bookmarkEnd w:id="5"/>
+      <w:bookmarkEnd w:id="6"/>
     </w:p>
     <w:p>
       <w:pPr>
@@ -3690,14 +3683,14 @@
           <w:rFonts w:asciiTheme="minorHAnsi" w:hAnsiTheme="minorHAnsi" w:cstheme="minorHAnsi"/>
         </w:rPr>
       </w:pPr>
-      <w:bookmarkStart w:id="6" w:name="_Toc63901369"/>
+      <w:bookmarkStart w:id="7" w:name="_Toc64769370"/>
       <w:r>
         <w:rPr>
           <w:rFonts w:asciiTheme="minorHAnsi" w:hAnsiTheme="minorHAnsi" w:cstheme="minorHAnsi"/>
         </w:rPr>
         <w:t>1.1 Project Information</w:t>
       </w:r>
-      <w:bookmarkEnd w:id="6"/>
+      <w:bookmarkEnd w:id="7"/>
     </w:p>
     <w:p>
       <w:pPr>
@@ -3848,7 +3841,7 @@
           <w:rFonts w:asciiTheme="minorHAnsi" w:hAnsiTheme="minorHAnsi" w:cstheme="minorHAnsi"/>
         </w:rPr>
       </w:pPr>
-      <w:bookmarkStart w:id="7" w:name="_Toc63901370"/>
+      <w:bookmarkStart w:id="8" w:name="_Toc64769371"/>
       <w:r>
         <w:rPr>
           <w:rFonts w:asciiTheme="minorHAnsi" w:hAnsiTheme="minorHAnsi" w:cstheme="minorHAnsi"/>
@@ -3861,7 +3854,7 @@
         </w:rPr>
         <w:t>Project Team</w:t>
       </w:r>
-      <w:bookmarkEnd w:id="7"/>
+      <w:bookmarkEnd w:id="8"/>
     </w:p>
     <w:p>
       <w:pPr>
@@ -4736,7 +4729,7 @@
       <w:pPr>
         <w:pStyle w:val="Heading2"/>
       </w:pPr>
-      <w:bookmarkStart w:id="8" w:name="_Toc63901371"/>
+      <w:bookmarkStart w:id="9" w:name="_Toc64769372"/>
       <w:r>
         <w:t>2</w:t>
       </w:r>
@@ -4749,7 +4742,7 @@
       <w:r>
         <w:t>Background</w:t>
       </w:r>
-      <w:bookmarkEnd w:id="8"/>
+      <w:bookmarkEnd w:id="9"/>
     </w:p>
     <w:p>
       <w:pPr>
@@ -5237,7 +5230,7 @@
       <w:pPr>
         <w:pStyle w:val="Heading2"/>
       </w:pPr>
-      <w:bookmarkStart w:id="9" w:name="_Toc63901372"/>
+      <w:bookmarkStart w:id="10" w:name="_Toc64769373"/>
       <w:r>
         <w:lastRenderedPageBreak/>
         <w:t>3</w:t>
@@ -5248,7 +5241,7 @@
       <w:r>
         <w:t>s</w:t>
       </w:r>
-      <w:bookmarkEnd w:id="9"/>
+      <w:bookmarkEnd w:id="10"/>
     </w:p>
     <w:p>
       <w:pPr>
@@ -5311,7 +5304,7 @@
           <w:rFonts w:asciiTheme="minorHAnsi" w:hAnsiTheme="minorHAnsi" w:cstheme="minorHAnsi"/>
         </w:rPr>
       </w:pPr>
-      <w:bookmarkStart w:id="10" w:name="_Toc63901373"/>
+      <w:bookmarkStart w:id="11" w:name="_Toc64769374"/>
       <w:r>
         <w:rPr>
           <w:rFonts w:asciiTheme="minorHAnsi" w:hAnsiTheme="minorHAnsi" w:cstheme="minorHAnsi"/>
@@ -5336,7 +5329,7 @@
         </w:rPr>
         <w:t>CRMViet</w:t>
       </w:r>
-      <w:bookmarkEnd w:id="10"/>
+      <w:bookmarkEnd w:id="11"/>
     </w:p>
     <w:p>
       <w:pPr>
@@ -6047,7 +6040,7 @@
           <w:rFonts w:asciiTheme="minorHAnsi" w:hAnsiTheme="minorHAnsi" w:cstheme="minorHAnsi"/>
         </w:rPr>
       </w:pPr>
-      <w:bookmarkStart w:id="11" w:name="_Toc63901374"/>
+      <w:bookmarkStart w:id="12" w:name="_Toc64769375"/>
       <w:r>
         <w:rPr>
           <w:rFonts w:asciiTheme="minorHAnsi" w:hAnsiTheme="minorHAnsi" w:cstheme="minorHAnsi"/>
@@ -6072,7 +6065,7 @@
         </w:rPr>
         <w:t>GetFly</w:t>
       </w:r>
-      <w:bookmarkEnd w:id="11"/>
+      <w:bookmarkEnd w:id="12"/>
     </w:p>
     <w:p>
       <w:pPr>
@@ -6846,14 +6839,14 @@
           <w:rFonts w:asciiTheme="minorHAnsi" w:hAnsiTheme="minorHAnsi" w:cstheme="minorHAnsi"/>
         </w:rPr>
       </w:pPr>
-      <w:bookmarkStart w:id="12" w:name="_Toc63901375"/>
+      <w:bookmarkStart w:id="13" w:name="_Toc64769376"/>
       <w:r>
         <w:rPr>
           <w:rFonts w:asciiTheme="minorHAnsi" w:hAnsiTheme="minorHAnsi" w:cstheme="minorHAnsi"/>
         </w:rPr>
         <w:t>3.3 EasyEdu</w:t>
       </w:r>
-      <w:bookmarkEnd w:id="12"/>
+      <w:bookmarkEnd w:id="13"/>
     </w:p>
     <w:p>
       <w:pPr>
@@ -7811,14 +7804,14 @@
       <w:pPr>
         <w:pStyle w:val="Heading2"/>
       </w:pPr>
-      <w:bookmarkStart w:id="13" w:name="_Toc63901376"/>
+      <w:bookmarkStart w:id="14" w:name="_Toc64769377"/>
       <w:r>
         <w:t>4</w:t>
       </w:r>
       <w:r>
         <w:t>. Business Opportunity</w:t>
       </w:r>
-      <w:bookmarkEnd w:id="13"/>
+      <w:bookmarkEnd w:id="14"/>
     </w:p>
     <w:p>
       <w:pPr>
@@ -8004,7 +7997,7 @@
       <w:pPr>
         <w:pStyle w:val="Heading2"/>
       </w:pPr>
-      <w:bookmarkStart w:id="14" w:name="_Toc63901377"/>
+      <w:bookmarkStart w:id="15" w:name="_Toc64769378"/>
       <w:r>
         <w:lastRenderedPageBreak/>
         <w:t>5</w:t>
@@ -8015,7 +8008,7 @@
       <w:r>
         <w:t>Software Product Vision</w:t>
       </w:r>
-      <w:bookmarkEnd w:id="14"/>
+      <w:bookmarkEnd w:id="15"/>
     </w:p>
     <w:p>
       <w:pPr>
@@ -8221,7 +8214,7 @@
       <w:pPr>
         <w:pStyle w:val="Heading2"/>
       </w:pPr>
-      <w:bookmarkStart w:id="15" w:name="_Toc63901378"/>
+      <w:bookmarkStart w:id="16" w:name="_Toc64769379"/>
       <w:r>
         <w:t>6</w:t>
       </w:r>
@@ -8234,7 +8227,7 @@
       <w:r>
         <w:t xml:space="preserve"> </w:t>
       </w:r>
-      <w:bookmarkStart w:id="16" w:name="_Toc356192841"/>
+      <w:bookmarkStart w:id="17" w:name="_Toc356192841"/>
       <w:r>
         <w:t xml:space="preserve">Scope </w:t>
       </w:r>
@@ -8244,8 +8237,8 @@
       <w:r>
         <w:t xml:space="preserve"> Limitations</w:t>
       </w:r>
-      <w:bookmarkEnd w:id="15"/>
       <w:bookmarkEnd w:id="16"/>
+      <w:bookmarkEnd w:id="17"/>
     </w:p>
     <w:p>
       <w:pPr>
@@ -8254,7 +8247,7 @@
           <w:rFonts w:asciiTheme="minorHAnsi" w:hAnsiTheme="minorHAnsi" w:cstheme="minorHAnsi"/>
         </w:rPr>
       </w:pPr>
-      <w:bookmarkStart w:id="17" w:name="_Toc63901379"/>
+      <w:bookmarkStart w:id="18" w:name="_Toc64769380"/>
       <w:r>
         <w:rPr>
           <w:rFonts w:asciiTheme="minorHAnsi" w:hAnsiTheme="minorHAnsi" w:cstheme="minorHAnsi"/>
@@ -8267,7 +8260,7 @@
         </w:rPr>
         <w:t>.1 Major Features</w:t>
       </w:r>
-      <w:bookmarkEnd w:id="17"/>
+      <w:bookmarkEnd w:id="18"/>
     </w:p>
     <w:p>
       <w:pPr>
@@ -8955,8 +8948,6 @@
           <w:rFonts w:cstheme="minorHAnsi"/>
         </w:rPr>
       </w:pPr>
-      <w:bookmarkStart w:id="18" w:name="_GoBack"/>
-      <w:bookmarkEnd w:id="18"/>
     </w:p>
     <w:p>
       <w:pPr>
@@ -8965,7 +8956,7 @@
           <w:rFonts w:asciiTheme="minorHAnsi" w:hAnsiTheme="minorHAnsi" w:cstheme="minorHAnsi"/>
         </w:rPr>
       </w:pPr>
-      <w:bookmarkStart w:id="19" w:name="_Toc63901380"/>
+      <w:bookmarkStart w:id="19" w:name="_Toc64769381"/>
       <w:r>
         <w:rPr>
           <w:rFonts w:asciiTheme="minorHAnsi" w:hAnsiTheme="minorHAnsi" w:cstheme="minorHAnsi"/>
@@ -10915,7 +10906,7 @@
 </file>
 
 <file path=customXml/itemProps1.xml><?xml version="1.0" encoding="utf-8"?>
-<ds:datastoreItem xmlns:ds="http://schemas.openxmlformats.org/officeDocument/2006/customXml" ds:itemID="{8D9FDBBB-9748-437A-9F5D-359DC9E432FE}">
+<ds:datastoreItem xmlns:ds="http://schemas.openxmlformats.org/officeDocument/2006/customXml" ds:itemID="{7555FC78-6696-49A7-B51A-E2AAE7721304}">
   <ds:schemaRefs>
     <ds:schemaRef ds:uri="http://schemas.openxmlformats.org/officeDocument/2006/bibliography"/>
   </ds:schemaRefs>

</xml_diff>

<commit_message>
Update ERD ver0.11 | Update Report 3
</commit_message>
<xml_diff>
--- a/reports/Report1_Project Introduction.docx
+++ b/reports/Report1_Project Introduction.docx
@@ -597,8 +597,6 @@
               </w:rPr>
               <w:t>3. Issues/Suggestions</w:t>
             </w:r>
-            <w:bookmarkStart w:id="0" w:name="_GoBack"/>
-            <w:bookmarkEnd w:id="0"/>
             <w:r>
               <w:rPr>
                 <w:noProof/>
@@ -1679,7 +1677,7 @@
           <w:rFonts w:asciiTheme="minorHAnsi" w:hAnsiTheme="minorHAnsi" w:cstheme="minorHAnsi"/>
         </w:rPr>
       </w:pPr>
-      <w:bookmarkStart w:id="1" w:name="_Toc64769364"/>
+      <w:bookmarkStart w:id="0" w:name="_Toc64769364"/>
       <w:r>
         <w:rPr>
           <w:rFonts w:asciiTheme="minorHAnsi" w:hAnsiTheme="minorHAnsi" w:cstheme="minorHAnsi"/>
@@ -1687,17 +1685,17 @@
         <w:lastRenderedPageBreak/>
         <w:t>I. Project Report</w:t>
       </w:r>
+      <w:bookmarkEnd w:id="0"/>
+    </w:p>
+    <w:p>
+      <w:pPr>
+        <w:pStyle w:val="Heading2"/>
+      </w:pPr>
+      <w:bookmarkStart w:id="1" w:name="_Toc64769365"/>
+      <w:r>
+        <w:t>1. Status Report</w:t>
+      </w:r>
       <w:bookmarkEnd w:id="1"/>
-    </w:p>
-    <w:p>
-      <w:pPr>
-        <w:pStyle w:val="Heading2"/>
-      </w:pPr>
-      <w:bookmarkStart w:id="2" w:name="_Toc64769365"/>
-      <w:r>
-        <w:t>1. Status Report</w:t>
-      </w:r>
-      <w:bookmarkEnd w:id="2"/>
     </w:p>
     <w:tbl>
       <w:tblPr>
@@ -1907,7 +1905,7 @@
                 <w:color w:val="000000"/>
                 <w:lang w:eastAsia="en-GB"/>
               </w:rPr>
-              <w:t> 1</w:t>
+              <w:t>1</w:t>
             </w:r>
           </w:p>
         </w:tc>
@@ -2045,7 +2043,7 @@
                 <w:color w:val="000000"/>
                 <w:lang w:eastAsia="en-GB"/>
               </w:rPr>
-              <w:t> 2</w:t>
+              <w:t>2</w:t>
             </w:r>
           </w:p>
         </w:tc>
@@ -2183,7 +2181,7 @@
                 <w:color w:val="000000"/>
                 <w:lang w:eastAsia="en-GB"/>
               </w:rPr>
-              <w:t> 3</w:t>
+              <w:t>3</w:t>
             </w:r>
           </w:p>
         </w:tc>
@@ -2299,14 +2297,14 @@
       <w:pPr>
         <w:pStyle w:val="Heading2"/>
       </w:pPr>
-      <w:bookmarkStart w:id="3" w:name="_Toc64769366"/>
+      <w:bookmarkStart w:id="2" w:name="_Toc64769366"/>
       <w:r>
         <w:t xml:space="preserve">2. Team </w:t>
       </w:r>
       <w:r>
         <w:t>Involvements</w:t>
       </w:r>
-      <w:bookmarkEnd w:id="3"/>
+      <w:bookmarkEnd w:id="2"/>
     </w:p>
     <w:tbl>
       <w:tblPr>
@@ -2516,7 +2514,7 @@
                 <w:color w:val="000000"/>
                 <w:lang w:eastAsia="en-GB"/>
               </w:rPr>
-              <w:t> 1</w:t>
+              <w:t>1</w:t>
             </w:r>
           </w:p>
         </w:tc>
@@ -2654,7 +2652,7 @@
                 <w:color w:val="000000"/>
                 <w:lang w:eastAsia="en-GB"/>
               </w:rPr>
-              <w:t> 2</w:t>
+              <w:t>2</w:t>
             </w:r>
           </w:p>
         </w:tc>
@@ -3033,11 +3031,11 @@
       <w:pPr>
         <w:pStyle w:val="Heading2"/>
       </w:pPr>
-      <w:bookmarkStart w:id="4" w:name="_Toc64769367"/>
+      <w:bookmarkStart w:id="3" w:name="_Toc64769367"/>
       <w:r>
         <w:t>3. Issues/Suggestions</w:t>
       </w:r>
-      <w:bookmarkEnd w:id="4"/>
+      <w:bookmarkEnd w:id="3"/>
     </w:p>
     <w:tbl>
       <w:tblPr>
@@ -3247,7 +3245,7 @@
                 <w:color w:val="000000"/>
                 <w:lang w:eastAsia="en-GB"/>
               </w:rPr>
-              <w:t> 1</w:t>
+              <w:t>1</w:t>
             </w:r>
           </w:p>
         </w:tc>
@@ -3385,7 +3383,7 @@
                 <w:color w:val="000000"/>
                 <w:lang w:eastAsia="en-GB"/>
               </w:rPr>
-              <w:t> 2</w:t>
+              <w:t>2</w:t>
             </w:r>
           </w:p>
         </w:tc>
@@ -3523,7 +3521,7 @@
                 <w:color w:val="000000"/>
                 <w:lang w:eastAsia="en-GB"/>
               </w:rPr>
-              <w:t> 3</w:t>
+              <w:t>3</w:t>
             </w:r>
           </w:p>
         </w:tc>
@@ -3655,7 +3653,7 @@
           <w:rFonts w:asciiTheme="minorHAnsi" w:hAnsiTheme="minorHAnsi" w:cstheme="minorHAnsi"/>
         </w:rPr>
       </w:pPr>
-      <w:bookmarkStart w:id="5" w:name="_Toc64769368"/>
+      <w:bookmarkStart w:id="4" w:name="_Toc64769368"/>
       <w:r>
         <w:rPr>
           <w:rFonts w:asciiTheme="minorHAnsi" w:hAnsiTheme="minorHAnsi" w:cstheme="minorHAnsi"/>
@@ -3663,17 +3661,17 @@
         <w:lastRenderedPageBreak/>
         <w:t>II. Project Introduction</w:t>
       </w:r>
+      <w:bookmarkEnd w:id="4"/>
+    </w:p>
+    <w:p>
+      <w:pPr>
+        <w:pStyle w:val="Heading2"/>
+      </w:pPr>
+      <w:bookmarkStart w:id="5" w:name="_Toc64769369"/>
+      <w:r>
+        <w:t>1. Overview</w:t>
+      </w:r>
       <w:bookmarkEnd w:id="5"/>
-    </w:p>
-    <w:p>
-      <w:pPr>
-        <w:pStyle w:val="Heading2"/>
-      </w:pPr>
-      <w:bookmarkStart w:id="6" w:name="_Toc64769369"/>
-      <w:r>
-        <w:t>1. Overview</w:t>
-      </w:r>
-      <w:bookmarkEnd w:id="6"/>
     </w:p>
     <w:p>
       <w:pPr>
@@ -3683,14 +3681,14 @@
           <w:rFonts w:asciiTheme="minorHAnsi" w:hAnsiTheme="minorHAnsi" w:cstheme="minorHAnsi"/>
         </w:rPr>
       </w:pPr>
-      <w:bookmarkStart w:id="7" w:name="_Toc64769370"/>
+      <w:bookmarkStart w:id="6" w:name="_Toc64769370"/>
       <w:r>
         <w:rPr>
           <w:rFonts w:asciiTheme="minorHAnsi" w:hAnsiTheme="minorHAnsi" w:cstheme="minorHAnsi"/>
         </w:rPr>
         <w:t>1.1 Project Information</w:t>
       </w:r>
-      <w:bookmarkEnd w:id="7"/>
+      <w:bookmarkEnd w:id="6"/>
     </w:p>
     <w:p>
       <w:pPr>
@@ -3841,7 +3839,7 @@
           <w:rFonts w:asciiTheme="minorHAnsi" w:hAnsiTheme="minorHAnsi" w:cstheme="minorHAnsi"/>
         </w:rPr>
       </w:pPr>
-      <w:bookmarkStart w:id="8" w:name="_Toc64769371"/>
+      <w:bookmarkStart w:id="7" w:name="_Toc64769371"/>
       <w:r>
         <w:rPr>
           <w:rFonts w:asciiTheme="minorHAnsi" w:hAnsiTheme="minorHAnsi" w:cstheme="minorHAnsi"/>
@@ -3854,7 +3852,7 @@
         </w:rPr>
         <w:t>Project Team</w:t>
       </w:r>
-      <w:bookmarkEnd w:id="8"/>
+      <w:bookmarkEnd w:id="7"/>
     </w:p>
     <w:p>
       <w:pPr>
@@ -4729,7 +4727,7 @@
       <w:pPr>
         <w:pStyle w:val="Heading2"/>
       </w:pPr>
-      <w:bookmarkStart w:id="9" w:name="_Toc64769372"/>
+      <w:bookmarkStart w:id="8" w:name="_Toc64769372"/>
       <w:r>
         <w:t>2</w:t>
       </w:r>
@@ -4742,450 +4740,458 @@
       <w:r>
         <w:t>Background</w:t>
       </w:r>
+      <w:bookmarkEnd w:id="8"/>
+    </w:p>
+    <w:p>
+      <w:pPr>
+        <w:jc w:val="both"/>
+        <w:rPr>
+          <w:rFonts w:cstheme="minorHAnsi"/>
+        </w:rPr>
+      </w:pPr>
+      <w:r>
+        <w:rPr>
+          <w:rFonts w:cstheme="minorHAnsi"/>
+        </w:rPr>
+        <w:t>Major Education is an educational organ</w:t>
+      </w:r>
+      <w:r>
+        <w:rPr>
+          <w:rFonts w:cstheme="minorHAnsi"/>
+        </w:rPr>
+        <w:t>ization that collaborates with p</w:t>
+      </w:r>
+      <w:r>
+        <w:rPr>
+          <w:rFonts w:cstheme="minorHAnsi"/>
+        </w:rPr>
+        <w:t xml:space="preserve">rimary </w:t>
+      </w:r>
+      <w:r>
+        <w:rPr>
+          <w:rFonts w:cstheme="minorHAnsi"/>
+        </w:rPr>
+        <w:t>s</w:t>
+      </w:r>
+      <w:r>
+        <w:rPr>
+          <w:rFonts w:cstheme="minorHAnsi"/>
+        </w:rPr>
+        <w:t xml:space="preserve">chools, </w:t>
+      </w:r>
+      <w:r>
+        <w:rPr>
+          <w:rFonts w:cstheme="minorHAnsi"/>
+        </w:rPr>
+        <w:t>s</w:t>
+      </w:r>
+      <w:r>
+        <w:rPr>
+          <w:rFonts w:cstheme="minorHAnsi"/>
+        </w:rPr>
+        <w:t xml:space="preserve">econdary </w:t>
+      </w:r>
+      <w:r>
+        <w:rPr>
+          <w:rFonts w:cstheme="minorHAnsi"/>
+        </w:rPr>
+        <w:t>s</w:t>
+      </w:r>
+      <w:r>
+        <w:rPr>
+          <w:rFonts w:cstheme="minorHAnsi"/>
+        </w:rPr>
+        <w:t xml:space="preserve">chools or </w:t>
+      </w:r>
+      <w:r>
+        <w:rPr>
+          <w:rFonts w:cstheme="minorHAnsi"/>
+        </w:rPr>
+        <w:t>h</w:t>
+      </w:r>
+      <w:r>
+        <w:rPr>
+          <w:rFonts w:cstheme="minorHAnsi"/>
+        </w:rPr>
+        <w:t xml:space="preserve">igh </w:t>
+      </w:r>
+      <w:r>
+        <w:rPr>
+          <w:rFonts w:cstheme="minorHAnsi"/>
+        </w:rPr>
+        <w:t>s</w:t>
+      </w:r>
+      <w:r>
+        <w:rPr>
+          <w:rFonts w:cstheme="minorHAnsi"/>
+        </w:rPr>
+        <w:t>chools in Ho Chi Minh City, in the fields of English, STEM or Abacus Master. All schools in Ho Chi Minh City are considered as Major Education’s customers</w:t>
+      </w:r>
+      <w:r>
+        <w:rPr>
+          <w:rFonts w:cstheme="minorHAnsi"/>
+        </w:rPr>
+        <w:t>/</w:t>
+      </w:r>
+      <w:r>
+        <w:rPr>
+          <w:rFonts w:cstheme="minorHAnsi"/>
+        </w:rPr>
+        <w:t>partners</w:t>
+      </w:r>
+      <w:r>
+        <w:rPr>
+          <w:rFonts w:cstheme="minorHAnsi"/>
+        </w:rPr>
+        <w:t>.</w:t>
+      </w:r>
+      <w:r>
+        <w:rPr>
+          <w:rFonts w:cstheme="minorHAnsi"/>
+        </w:rPr>
+        <w:t xml:space="preserve"> </w:t>
+      </w:r>
+      <w:r>
+        <w:rPr>
+          <w:rFonts w:cstheme="minorHAnsi"/>
+        </w:rPr>
+        <w:t>E</w:t>
+      </w:r>
+      <w:r>
+        <w:rPr>
+          <w:rFonts w:cstheme="minorHAnsi"/>
+        </w:rPr>
+        <w:t>very</w:t>
+      </w:r>
+      <w:r>
+        <w:rPr>
+          <w:rFonts w:cstheme="minorHAnsi"/>
+        </w:rPr>
+        <w:t xml:space="preserve"> school year</w:t>
+      </w:r>
+      <w:r>
+        <w:rPr>
+          <w:rFonts w:cstheme="minorHAnsi"/>
+        </w:rPr>
+        <w:t>, in the Summer (from June to September)</w:t>
+      </w:r>
+      <w:r>
+        <w:rPr>
+          <w:rFonts w:cstheme="minorHAnsi"/>
+        </w:rPr>
+        <w:t xml:space="preserve">, </w:t>
+      </w:r>
+      <w:r>
+        <w:rPr>
+          <w:rFonts w:cstheme="minorHAnsi"/>
+        </w:rPr>
+        <w:t>salesmen from Major Education</w:t>
+      </w:r>
+      <w:r>
+        <w:rPr>
+          <w:rFonts w:cstheme="minorHAnsi"/>
+        </w:rPr>
+        <w:t xml:space="preserve"> go to </w:t>
+      </w:r>
+      <w:r>
+        <w:rPr>
+          <w:rFonts w:cstheme="minorHAnsi"/>
+        </w:rPr>
+        <w:t xml:space="preserve">those </w:t>
+      </w:r>
+      <w:r>
+        <w:rPr>
+          <w:rFonts w:cstheme="minorHAnsi"/>
+        </w:rPr>
+        <w:t xml:space="preserve">target schools to introduce and sales their </w:t>
+      </w:r>
+      <w:r>
+        <w:rPr>
+          <w:rFonts w:cstheme="minorHAnsi"/>
+        </w:rPr>
+        <w:t>programs</w:t>
+      </w:r>
+      <w:r>
+        <w:rPr>
+          <w:rFonts w:cstheme="minorHAnsi"/>
+        </w:rPr>
+        <w:t>.</w:t>
+      </w:r>
+    </w:p>
+    <w:p>
+      <w:pPr>
+        <w:jc w:val="both"/>
+        <w:rPr>
+          <w:rFonts w:cstheme="minorHAnsi"/>
+        </w:rPr>
+      </w:pPr>
+      <w:r>
+        <w:rPr>
+          <w:rFonts w:cstheme="minorHAnsi"/>
+        </w:rPr>
+        <w:t xml:space="preserve">Currently, </w:t>
+      </w:r>
+      <w:r>
+        <w:rPr>
+          <w:rFonts w:cstheme="minorHAnsi"/>
+        </w:rPr>
+        <w:t xml:space="preserve">the </w:t>
+      </w:r>
+      <w:r>
+        <w:rPr>
+          <w:rFonts w:cstheme="minorHAnsi"/>
+        </w:rPr>
+        <w:t xml:space="preserve">Sales Department of Major Education </w:t>
+      </w:r>
+      <w:r>
+        <w:rPr>
+          <w:rFonts w:cstheme="minorHAnsi"/>
+        </w:rPr>
+        <w:t>proces</w:t>
+      </w:r>
+      <w:r>
+        <w:rPr>
+          <w:rFonts w:cstheme="minorHAnsi"/>
+        </w:rPr>
+        <w:t>se</w:t>
+      </w:r>
+      <w:r>
+        <w:rPr>
+          <w:rFonts w:cstheme="minorHAnsi"/>
+        </w:rPr>
+        <w:t xml:space="preserve">s </w:t>
+      </w:r>
+      <w:r>
+        <w:rPr>
+          <w:rFonts w:cstheme="minorHAnsi"/>
+        </w:rPr>
+        <w:t xml:space="preserve">all </w:t>
+      </w:r>
+      <w:r>
+        <w:rPr>
+          <w:rFonts w:cstheme="minorHAnsi"/>
+        </w:rPr>
+        <w:t>their works</w:t>
+      </w:r>
+      <w:r>
+        <w:rPr>
+          <w:rFonts w:cstheme="minorHAnsi"/>
+        </w:rPr>
+        <w:t xml:space="preserve"> </w:t>
+      </w:r>
+      <w:r>
+        <w:rPr>
+          <w:rFonts w:cstheme="minorHAnsi"/>
+        </w:rPr>
+        <w:t>manually,</w:t>
+      </w:r>
+      <w:r>
+        <w:rPr>
+          <w:rFonts w:cstheme="minorHAnsi"/>
+        </w:rPr>
+        <w:t xml:space="preserve"> from reports collecting, work</w:t>
+      </w:r>
+      <w:r>
+        <w:rPr>
+          <w:rFonts w:cstheme="minorHAnsi"/>
+        </w:rPr>
+        <w:t>-</w:t>
+      </w:r>
+      <w:r>
+        <w:rPr>
+          <w:rFonts w:cstheme="minorHAnsi"/>
+        </w:rPr>
+        <w:t xml:space="preserve">plan planning, </w:t>
+      </w:r>
+      <w:r>
+        <w:rPr>
+          <w:rFonts w:cstheme="minorHAnsi"/>
+        </w:rPr>
+        <w:t>salesmen managing and target schools managing,</w:t>
+      </w:r>
+      <w:r>
+        <w:rPr>
+          <w:rFonts w:cstheme="minorHAnsi"/>
+        </w:rPr>
+        <w:t xml:space="preserve"> based on</w:t>
+      </w:r>
+      <w:r>
+        <w:rPr>
+          <w:rFonts w:cstheme="minorHAnsi"/>
+        </w:rPr>
+        <w:t xml:space="preserve"> free software such as</w:t>
+      </w:r>
+      <w:r>
+        <w:rPr>
+          <w:rFonts w:cstheme="minorHAnsi"/>
+        </w:rPr>
+        <w:t xml:space="preserve"> Microsoft Excel, Google Sheet and shared files via Google Drive</w:t>
+      </w:r>
+      <w:r>
+        <w:rPr>
+          <w:rFonts w:cstheme="minorHAnsi"/>
+        </w:rPr>
+        <w:t xml:space="preserve"> cloud</w:t>
+      </w:r>
+      <w:r>
+        <w:rPr>
+          <w:rFonts w:cstheme="minorHAnsi"/>
+        </w:rPr>
+        <w:t>.</w:t>
+      </w:r>
+    </w:p>
+    <w:p>
+      <w:pPr>
+        <w:jc w:val="both"/>
+        <w:rPr>
+          <w:rFonts w:cstheme="minorHAnsi"/>
+        </w:rPr>
+      </w:pPr>
+      <w:r>
+        <w:rPr>
+          <w:rFonts w:cstheme="minorHAnsi"/>
+        </w:rPr>
+        <w:t xml:space="preserve">Therefore, they expect a software </w:t>
+      </w:r>
+      <w:r>
+        <w:rPr>
+          <w:rFonts w:cstheme="minorHAnsi"/>
+        </w:rPr>
+        <w:t>that</w:t>
+      </w:r>
+      <w:r>
+        <w:rPr>
+          <w:rFonts w:cstheme="minorHAnsi"/>
+        </w:rPr>
+        <w:t xml:space="preserve"> can help them</w:t>
+      </w:r>
+      <w:r>
+        <w:rPr>
+          <w:rFonts w:cstheme="minorHAnsi"/>
+        </w:rPr>
+        <w:t>, for both salesmen and sales managers,</w:t>
+      </w:r>
+      <w:r>
+        <w:rPr>
+          <w:rFonts w:cstheme="minorHAnsi"/>
+        </w:rPr>
+        <w:t xml:space="preserve"> to automa</w:t>
+      </w:r>
+      <w:r>
+        <w:rPr>
+          <w:rFonts w:cstheme="minorHAnsi"/>
+        </w:rPr>
+        <w:t>te the existing manual workflow</w:t>
+      </w:r>
+      <w:r>
+        <w:rPr>
+          <w:rFonts w:cstheme="minorHAnsi"/>
+        </w:rPr>
+        <w:t xml:space="preserve">. </w:t>
+      </w:r>
+      <w:r>
+        <w:rPr>
+          <w:rFonts w:cstheme="minorHAnsi"/>
+        </w:rPr>
+        <w:t>Simultaneously</w:t>
+      </w:r>
+      <w:r>
+        <w:rPr>
+          <w:rFonts w:cstheme="minorHAnsi"/>
+        </w:rPr>
+        <w:t xml:space="preserve">, through </w:t>
+      </w:r>
+      <w:r>
+        <w:rPr>
+          <w:rFonts w:cstheme="minorHAnsi"/>
+        </w:rPr>
+        <w:t>this application</w:t>
+      </w:r>
+      <w:r>
+        <w:rPr>
+          <w:rFonts w:cstheme="minorHAnsi"/>
+        </w:rPr>
+        <w:t xml:space="preserve">, </w:t>
+      </w:r>
+      <w:r>
+        <w:rPr>
+          <w:rFonts w:cstheme="minorHAnsi"/>
+        </w:rPr>
+        <w:t>s</w:t>
+      </w:r>
+      <w:r>
+        <w:rPr>
+          <w:rFonts w:cstheme="minorHAnsi"/>
+        </w:rPr>
+        <w:t xml:space="preserve">ales </w:t>
+      </w:r>
+      <w:r>
+        <w:rPr>
+          <w:rFonts w:cstheme="minorHAnsi"/>
+        </w:rPr>
+        <w:t>m</w:t>
+      </w:r>
+      <w:r>
+        <w:rPr>
+          <w:rFonts w:cstheme="minorHAnsi"/>
+        </w:rPr>
+        <w:t>anager</w:t>
+      </w:r>
+      <w:r>
+        <w:rPr>
+          <w:rFonts w:cstheme="minorHAnsi"/>
+        </w:rPr>
+        <w:t>s</w:t>
+      </w:r>
+      <w:r>
+        <w:rPr>
+          <w:rFonts w:cstheme="minorHAnsi"/>
+        </w:rPr>
+        <w:t xml:space="preserve"> and </w:t>
+      </w:r>
+      <w:r>
+        <w:rPr>
+          <w:rFonts w:cstheme="minorHAnsi"/>
+        </w:rPr>
+        <w:t>a</w:t>
+      </w:r>
+      <w:r>
+        <w:rPr>
+          <w:rFonts w:cstheme="minorHAnsi"/>
+        </w:rPr>
+        <w:t>dministrator</w:t>
+      </w:r>
+      <w:r>
+        <w:rPr>
+          <w:rFonts w:cstheme="minorHAnsi"/>
+        </w:rPr>
+        <w:t>s</w:t>
+      </w:r>
+      <w:r>
+        <w:rPr>
+          <w:rFonts w:cstheme="minorHAnsi"/>
+        </w:rPr>
+        <w:t xml:space="preserve"> will be able to see the overall picture of the company's business process,</w:t>
+      </w:r>
+      <w:r>
+        <w:rPr>
+          <w:rFonts w:cstheme="minorHAnsi"/>
+        </w:rPr>
+        <w:t xml:space="preserve"> to</w:t>
+      </w:r>
+      <w:r>
+        <w:rPr>
+          <w:rFonts w:cstheme="minorHAnsi"/>
+        </w:rPr>
+        <w:t xml:space="preserve"> know how many schools are cooperating, which sch</w:t>
+      </w:r>
+      <w:bookmarkStart w:id="9" w:name="_GoBack"/>
       <w:bookmarkEnd w:id="9"/>
-    </w:p>
-    <w:p>
-      <w:pPr>
-        <w:jc w:val="both"/>
-        <w:rPr>
-          <w:rFonts w:cstheme="minorHAnsi"/>
-        </w:rPr>
-      </w:pPr>
-      <w:r>
-        <w:rPr>
-          <w:rFonts w:cstheme="minorHAnsi"/>
-        </w:rPr>
-        <w:t>Major Education is an educational organ</w:t>
-      </w:r>
-      <w:r>
-        <w:rPr>
-          <w:rFonts w:cstheme="minorHAnsi"/>
-        </w:rPr>
-        <w:t>ization that collaborates with p</w:t>
-      </w:r>
-      <w:r>
-        <w:rPr>
-          <w:rFonts w:cstheme="minorHAnsi"/>
-        </w:rPr>
-        <w:t xml:space="preserve">rimary </w:t>
-      </w:r>
-      <w:r>
-        <w:rPr>
-          <w:rFonts w:cstheme="minorHAnsi"/>
-        </w:rPr>
-        <w:t>s</w:t>
-      </w:r>
-      <w:r>
-        <w:rPr>
-          <w:rFonts w:cstheme="minorHAnsi"/>
-        </w:rPr>
-        <w:t xml:space="preserve">chools, </w:t>
-      </w:r>
-      <w:r>
-        <w:rPr>
-          <w:rFonts w:cstheme="minorHAnsi"/>
-        </w:rPr>
-        <w:t>s</w:t>
-      </w:r>
-      <w:r>
-        <w:rPr>
-          <w:rFonts w:cstheme="minorHAnsi"/>
-        </w:rPr>
-        <w:t xml:space="preserve">econdary </w:t>
-      </w:r>
-      <w:r>
-        <w:rPr>
-          <w:rFonts w:cstheme="minorHAnsi"/>
-        </w:rPr>
-        <w:t>s</w:t>
-      </w:r>
-      <w:r>
-        <w:rPr>
-          <w:rFonts w:cstheme="minorHAnsi"/>
-        </w:rPr>
-        <w:t xml:space="preserve">chools or </w:t>
-      </w:r>
-      <w:r>
-        <w:rPr>
-          <w:rFonts w:cstheme="minorHAnsi"/>
-        </w:rPr>
-        <w:t>h</w:t>
-      </w:r>
-      <w:r>
-        <w:rPr>
-          <w:rFonts w:cstheme="minorHAnsi"/>
-        </w:rPr>
-        <w:t xml:space="preserve">igh </w:t>
-      </w:r>
-      <w:r>
-        <w:rPr>
-          <w:rFonts w:cstheme="minorHAnsi"/>
-        </w:rPr>
-        <w:t>s</w:t>
-      </w:r>
-      <w:r>
-        <w:rPr>
-          <w:rFonts w:cstheme="minorHAnsi"/>
-        </w:rPr>
-        <w:t>chools in Ho Chi Minh City, in the fields of English, STEM or Abacus Master. All schools in Ho Chi Minh City are considered as Major Education’s customers</w:t>
-      </w:r>
-      <w:r>
-        <w:rPr>
-          <w:rFonts w:cstheme="minorHAnsi"/>
-        </w:rPr>
-        <w:t>/</w:t>
-      </w:r>
-      <w:r>
-        <w:rPr>
-          <w:rFonts w:cstheme="minorHAnsi"/>
-        </w:rPr>
-        <w:t>partners</w:t>
-      </w:r>
-      <w:r>
-        <w:rPr>
-          <w:rFonts w:cstheme="minorHAnsi"/>
-        </w:rPr>
-        <w:t>.</w:t>
-      </w:r>
-      <w:r>
-        <w:rPr>
-          <w:rFonts w:cstheme="minorHAnsi"/>
-        </w:rPr>
-        <w:t xml:space="preserve"> </w:t>
-      </w:r>
-      <w:r>
-        <w:rPr>
-          <w:rFonts w:cstheme="minorHAnsi"/>
-        </w:rPr>
-        <w:t>E</w:t>
-      </w:r>
-      <w:r>
-        <w:rPr>
-          <w:rFonts w:cstheme="minorHAnsi"/>
-        </w:rPr>
-        <w:t>very</w:t>
-      </w:r>
-      <w:r>
-        <w:rPr>
-          <w:rFonts w:cstheme="minorHAnsi"/>
-        </w:rPr>
-        <w:t xml:space="preserve"> school year</w:t>
-      </w:r>
-      <w:r>
-        <w:rPr>
-          <w:rFonts w:cstheme="minorHAnsi"/>
-        </w:rPr>
-        <w:t>, in the Summer (from June to September)</w:t>
-      </w:r>
-      <w:r>
-        <w:rPr>
-          <w:rFonts w:cstheme="minorHAnsi"/>
-        </w:rPr>
-        <w:t xml:space="preserve">, </w:t>
-      </w:r>
-      <w:r>
-        <w:rPr>
-          <w:rFonts w:cstheme="minorHAnsi"/>
-        </w:rPr>
-        <w:t>salesmen from Major Education</w:t>
-      </w:r>
-      <w:r>
-        <w:rPr>
-          <w:rFonts w:cstheme="minorHAnsi"/>
-        </w:rPr>
-        <w:t xml:space="preserve"> go to </w:t>
-      </w:r>
-      <w:r>
-        <w:rPr>
-          <w:rFonts w:cstheme="minorHAnsi"/>
-        </w:rPr>
-        <w:t xml:space="preserve">those </w:t>
-      </w:r>
-      <w:r>
-        <w:rPr>
-          <w:rFonts w:cstheme="minorHAnsi"/>
-        </w:rPr>
-        <w:t xml:space="preserve">target schools to introduce and sales their </w:t>
-      </w:r>
-      <w:r>
-        <w:rPr>
-          <w:rFonts w:cstheme="minorHAnsi"/>
-        </w:rPr>
-        <w:t>programs</w:t>
-      </w:r>
-      <w:r>
-        <w:rPr>
-          <w:rFonts w:cstheme="minorHAnsi"/>
-        </w:rPr>
-        <w:t>.</w:t>
-      </w:r>
-    </w:p>
-    <w:p>
-      <w:pPr>
-        <w:jc w:val="both"/>
-        <w:rPr>
-          <w:rFonts w:cstheme="minorHAnsi"/>
-        </w:rPr>
-      </w:pPr>
-      <w:r>
-        <w:rPr>
-          <w:rFonts w:cstheme="minorHAnsi"/>
-        </w:rPr>
-        <w:t xml:space="preserve">Currently, </w:t>
-      </w:r>
-      <w:r>
-        <w:rPr>
-          <w:rFonts w:cstheme="minorHAnsi"/>
-        </w:rPr>
-        <w:t xml:space="preserve">the </w:t>
-      </w:r>
-      <w:r>
-        <w:rPr>
-          <w:rFonts w:cstheme="minorHAnsi"/>
-        </w:rPr>
-        <w:t xml:space="preserve">Sales Department of Major Education </w:t>
-      </w:r>
-      <w:r>
-        <w:rPr>
-          <w:rFonts w:cstheme="minorHAnsi"/>
-        </w:rPr>
-        <w:t>proces</w:t>
-      </w:r>
-      <w:r>
-        <w:rPr>
-          <w:rFonts w:cstheme="minorHAnsi"/>
-        </w:rPr>
-        <w:t>se</w:t>
-      </w:r>
-      <w:r>
-        <w:rPr>
-          <w:rFonts w:cstheme="minorHAnsi"/>
-        </w:rPr>
-        <w:t xml:space="preserve">s </w:t>
-      </w:r>
-      <w:r>
-        <w:rPr>
-          <w:rFonts w:cstheme="minorHAnsi"/>
-        </w:rPr>
-        <w:t xml:space="preserve">all </w:t>
-      </w:r>
-      <w:r>
-        <w:rPr>
-          <w:rFonts w:cstheme="minorHAnsi"/>
-        </w:rPr>
-        <w:t>their works</w:t>
-      </w:r>
-      <w:r>
-        <w:rPr>
-          <w:rFonts w:cstheme="minorHAnsi"/>
-        </w:rPr>
-        <w:t xml:space="preserve"> </w:t>
-      </w:r>
-      <w:r>
-        <w:rPr>
-          <w:rFonts w:cstheme="minorHAnsi"/>
-        </w:rPr>
-        <w:t>manually,</w:t>
-      </w:r>
-      <w:r>
-        <w:rPr>
-          <w:rFonts w:cstheme="minorHAnsi"/>
-        </w:rPr>
-        <w:t xml:space="preserve"> from reports collecting, work</w:t>
-      </w:r>
-      <w:r>
-        <w:rPr>
-          <w:rFonts w:cstheme="minorHAnsi"/>
-        </w:rPr>
-        <w:t>-</w:t>
-      </w:r>
-      <w:r>
-        <w:rPr>
-          <w:rFonts w:cstheme="minorHAnsi"/>
-        </w:rPr>
-        <w:t>plan planning, task assigning,</w:t>
-      </w:r>
-      <w:r>
-        <w:rPr>
-          <w:rFonts w:cstheme="minorHAnsi"/>
-        </w:rPr>
-        <w:t xml:space="preserve"> salesmen managing and target schools managing,</w:t>
-      </w:r>
-      <w:r>
-        <w:rPr>
-          <w:rFonts w:cstheme="minorHAnsi"/>
-        </w:rPr>
-        <w:t xml:space="preserve"> based on</w:t>
-      </w:r>
-      <w:r>
-        <w:rPr>
-          <w:rFonts w:cstheme="minorHAnsi"/>
-        </w:rPr>
-        <w:t xml:space="preserve"> free software such as</w:t>
-      </w:r>
-      <w:r>
-        <w:rPr>
-          <w:rFonts w:cstheme="minorHAnsi"/>
-        </w:rPr>
-        <w:t xml:space="preserve"> Microsoft Excel, Google Sheet and shared files via Google Drive</w:t>
-      </w:r>
-      <w:r>
-        <w:rPr>
-          <w:rFonts w:cstheme="minorHAnsi"/>
-        </w:rPr>
-        <w:t xml:space="preserve"> cloud</w:t>
-      </w:r>
-      <w:r>
-        <w:rPr>
-          <w:rFonts w:cstheme="minorHAnsi"/>
-        </w:rPr>
-        <w:t>.</w:t>
-      </w:r>
-    </w:p>
-    <w:p>
-      <w:pPr>
-        <w:jc w:val="both"/>
-        <w:rPr>
-          <w:rFonts w:cstheme="minorHAnsi"/>
-        </w:rPr>
-      </w:pPr>
-      <w:r>
-        <w:rPr>
-          <w:rFonts w:cstheme="minorHAnsi"/>
-        </w:rPr>
-        <w:t xml:space="preserve">Therefore, they expect a software </w:t>
-      </w:r>
-      <w:r>
-        <w:rPr>
-          <w:rFonts w:cstheme="minorHAnsi"/>
-        </w:rPr>
-        <w:t>that</w:t>
-      </w:r>
-      <w:r>
-        <w:rPr>
-          <w:rFonts w:cstheme="minorHAnsi"/>
-        </w:rPr>
-        <w:t xml:space="preserve"> can help them</w:t>
-      </w:r>
-      <w:r>
-        <w:rPr>
-          <w:rFonts w:cstheme="minorHAnsi"/>
-        </w:rPr>
-        <w:t>, for both salesmen and sales managers,</w:t>
-      </w:r>
-      <w:r>
-        <w:rPr>
-          <w:rFonts w:cstheme="minorHAnsi"/>
-        </w:rPr>
-        <w:t xml:space="preserve"> to automa</w:t>
-      </w:r>
-      <w:r>
-        <w:rPr>
-          <w:rFonts w:cstheme="minorHAnsi"/>
-        </w:rPr>
-        <w:t>te the existing manual workflow</w:t>
-      </w:r>
-      <w:r>
-        <w:rPr>
-          <w:rFonts w:cstheme="minorHAnsi"/>
-        </w:rPr>
-        <w:t xml:space="preserve">. </w:t>
-      </w:r>
-      <w:r>
-        <w:rPr>
-          <w:rFonts w:cstheme="minorHAnsi"/>
-        </w:rPr>
-        <w:t>Simultaneously</w:t>
-      </w:r>
-      <w:r>
-        <w:rPr>
-          <w:rFonts w:cstheme="minorHAnsi"/>
-        </w:rPr>
-        <w:t xml:space="preserve">, through </w:t>
-      </w:r>
-      <w:r>
-        <w:rPr>
-          <w:rFonts w:cstheme="minorHAnsi"/>
-        </w:rPr>
-        <w:t>this application</w:t>
-      </w:r>
-      <w:r>
-        <w:rPr>
-          <w:rFonts w:cstheme="minorHAnsi"/>
-        </w:rPr>
-        <w:t xml:space="preserve">, </w:t>
-      </w:r>
-      <w:r>
-        <w:rPr>
-          <w:rFonts w:cstheme="minorHAnsi"/>
-        </w:rPr>
-        <w:t>s</w:t>
-      </w:r>
-      <w:r>
-        <w:rPr>
-          <w:rFonts w:cstheme="minorHAnsi"/>
-        </w:rPr>
-        <w:t xml:space="preserve">ales </w:t>
-      </w:r>
-      <w:r>
-        <w:rPr>
-          <w:rFonts w:cstheme="minorHAnsi"/>
-        </w:rPr>
-        <w:t>m</w:t>
-      </w:r>
-      <w:r>
-        <w:rPr>
-          <w:rFonts w:cstheme="minorHAnsi"/>
-        </w:rPr>
-        <w:t>anager</w:t>
-      </w:r>
-      <w:r>
-        <w:rPr>
-          <w:rFonts w:cstheme="minorHAnsi"/>
-        </w:rPr>
-        <w:t>s</w:t>
-      </w:r>
-      <w:r>
-        <w:rPr>
-          <w:rFonts w:cstheme="minorHAnsi"/>
-        </w:rPr>
-        <w:t xml:space="preserve"> and </w:t>
-      </w:r>
-      <w:r>
-        <w:rPr>
-          <w:rFonts w:cstheme="minorHAnsi"/>
-        </w:rPr>
-        <w:t>a</w:t>
-      </w:r>
-      <w:r>
-        <w:rPr>
-          <w:rFonts w:cstheme="minorHAnsi"/>
-        </w:rPr>
-        <w:t>dministrator</w:t>
-      </w:r>
-      <w:r>
-        <w:rPr>
-          <w:rFonts w:cstheme="minorHAnsi"/>
-        </w:rPr>
-        <w:t>s</w:t>
-      </w:r>
-      <w:r>
-        <w:rPr>
-          <w:rFonts w:cstheme="minorHAnsi"/>
-        </w:rPr>
-        <w:t xml:space="preserve"> will be able to see the overall picture of the company's business process,</w:t>
-      </w:r>
-      <w:r>
-        <w:rPr>
-          <w:rFonts w:cstheme="minorHAnsi"/>
-        </w:rPr>
-        <w:t xml:space="preserve"> to</w:t>
-      </w:r>
-      <w:r>
-        <w:rPr>
-          <w:rFonts w:cstheme="minorHAnsi"/>
-        </w:rPr>
-        <w:t xml:space="preserve"> know how many schools are cooperating, which schools are in the contr</w:t>
+      <w:r>
+        <w:rPr>
+          <w:rFonts w:cstheme="minorHAnsi"/>
+        </w:rPr>
+        <w:t>ools are in the contr</w:t>
       </w:r>
       <w:r>
         <w:rPr>
@@ -10906,7 +10912,7 @@
 </file>
 
 <file path=customXml/itemProps1.xml><?xml version="1.0" encoding="utf-8"?>
-<ds:datastoreItem xmlns:ds="http://schemas.openxmlformats.org/officeDocument/2006/customXml" ds:itemID="{7555FC78-6696-49A7-B51A-E2AAE7721304}">
+<ds:datastoreItem xmlns:ds="http://schemas.openxmlformats.org/officeDocument/2006/customXml" ds:itemID="{21AE4913-5BEA-455D-A192-BD4C80EB3630}">
   <ds:schemaRefs>
     <ds:schemaRef ds:uri="http://schemas.openxmlformats.org/officeDocument/2006/bibliography"/>
   </ds:schemaRefs>

</xml_diff>

<commit_message>
Update ERD (4 roles) ver0.1, Architecture Diagram ver0.2 Report 1+2
</commit_message>
<xml_diff>
--- a/reports/Report1_Project Introduction.docx
+++ b/reports/Report1_Project Introduction.docx
@@ -4873,7 +4873,19 @@
         <w:rPr>
           <w:rFonts w:cstheme="minorHAnsi"/>
         </w:rPr>
-        <w:t>, in the Summer (from June to September)</w:t>
+        <w:t xml:space="preserve"> (from </w:t>
+      </w:r>
+      <w:r>
+        <w:rPr>
+          <w:rFonts w:cstheme="minorHAnsi"/>
+        </w:rPr>
+        <w:t>May</w:t>
+      </w:r>
+      <w:r>
+        <w:rPr>
+          <w:rFonts w:cstheme="minorHAnsi"/>
+        </w:rPr>
+        <w:t xml:space="preserve"> to September)</w:t>
       </w:r>
       <w:r>
         <w:rPr>
@@ -4897,7 +4909,13 @@
         <w:rPr>
           <w:rFonts w:cstheme="minorHAnsi"/>
         </w:rPr>
-        <w:t xml:space="preserve">those </w:t>
+        <w:t>th</w:t>
+      </w:r>
+      <w:r>
+        <w:rPr>
+          <w:rFonts w:cstheme="minorHAnsi"/>
+        </w:rPr>
+        <w:t xml:space="preserve">e </w:t>
       </w:r>
       <w:r>
         <w:rPr>
@@ -5147,31 +5165,13 @@
         <w:rPr>
           <w:rFonts w:cstheme="minorHAnsi"/>
         </w:rPr>
-        <w:t xml:space="preserve"> and </w:t>
-      </w:r>
-      <w:r>
-        <w:rPr>
-          <w:rFonts w:cstheme="minorHAnsi"/>
-        </w:rPr>
-        <w:t>a</w:t>
-      </w:r>
-      <w:r>
-        <w:rPr>
-          <w:rFonts w:cstheme="minorHAnsi"/>
-        </w:rPr>
-        <w:t>dministrator</w:t>
-      </w:r>
-      <w:r>
-        <w:rPr>
-          <w:rFonts w:cstheme="minorHAnsi"/>
-        </w:rPr>
-        <w:t>s</w:t>
-      </w:r>
-      <w:r>
-        <w:rPr>
-          <w:rFonts w:cstheme="minorHAnsi"/>
-        </w:rPr>
-        <w:t xml:space="preserve"> will be able to see the overall picture of the company's business process,</w:t>
+        <w:t xml:space="preserve"> </w:t>
+      </w:r>
+      <w:r>
+        <w:rPr>
+          <w:rFonts w:cstheme="minorHAnsi"/>
+        </w:rPr>
+        <w:t>will be able to see the overall picture of the company's business process,</w:t>
       </w:r>
       <w:r>
         <w:rPr>
@@ -5183,45 +5183,19 @@
         <w:rPr>
           <w:rFonts w:cstheme="minorHAnsi"/>
         </w:rPr>
-        <w:t xml:space="preserve"> know how many schools are cooperating, which sch</w:t>
-      </w:r>
-      <w:bookmarkStart w:id="9" w:name="_GoBack"/>
-      <w:bookmarkEnd w:id="9"/>
-      <w:r>
-        <w:rPr>
-          <w:rFonts w:cstheme="minorHAnsi"/>
-        </w:rPr>
-        <w:t>ools are in the contr</w:t>
-      </w:r>
-      <w:r>
-        <w:rPr>
-          <w:rFonts w:cstheme="minorHAnsi"/>
-        </w:rPr>
-        <w:t xml:space="preserve">acting stage, and which </w:t>
-      </w:r>
-      <w:r>
-        <w:rPr>
-          <w:rFonts w:cstheme="minorHAnsi"/>
-        </w:rPr>
-        <w:t>programs</w:t>
-      </w:r>
-      <w:r>
-        <w:rPr>
-          <w:rFonts w:cstheme="minorHAnsi"/>
-        </w:rPr>
-        <w:t xml:space="preserve"> that Major Education is </w:t>
-      </w:r>
-      <w:r>
-        <w:rPr>
-          <w:rFonts w:cstheme="minorHAnsi"/>
-        </w:rPr>
-        <w:t xml:space="preserve">providing for </w:t>
-      </w:r>
-      <w:r>
-        <w:rPr>
-          <w:rFonts w:cstheme="minorHAnsi"/>
-        </w:rPr>
-        <w:t>each school.</w:t>
+        <w:t xml:space="preserve"> know h</w:t>
+      </w:r>
+      <w:r>
+        <w:rPr>
+          <w:rFonts w:cstheme="minorHAnsi"/>
+        </w:rPr>
+        <w:t>ow many schools are cooperating as well as the school’s state</w:t>
+      </w:r>
+      <w:r>
+        <w:rPr>
+          <w:rFonts w:cstheme="minorHAnsi"/>
+        </w:rPr>
+        <w:t>.</w:t>
       </w:r>
     </w:p>
     <w:p>
@@ -5236,7 +5210,7 @@
       <w:pPr>
         <w:pStyle w:val="Heading2"/>
       </w:pPr>
-      <w:bookmarkStart w:id="10" w:name="_Toc64769373"/>
+      <w:bookmarkStart w:id="9" w:name="_Toc64769373"/>
       <w:r>
         <w:lastRenderedPageBreak/>
         <w:t>3</w:t>
@@ -5247,7 +5221,7 @@
       <w:r>
         <w:t>s</w:t>
       </w:r>
-      <w:bookmarkEnd w:id="10"/>
+      <w:bookmarkEnd w:id="9"/>
     </w:p>
     <w:p>
       <w:pPr>
@@ -5310,7 +5284,7 @@
           <w:rFonts w:asciiTheme="minorHAnsi" w:hAnsiTheme="minorHAnsi" w:cstheme="minorHAnsi"/>
         </w:rPr>
       </w:pPr>
-      <w:bookmarkStart w:id="11" w:name="_Toc64769374"/>
+      <w:bookmarkStart w:id="10" w:name="_Toc64769374"/>
       <w:r>
         <w:rPr>
           <w:rFonts w:asciiTheme="minorHAnsi" w:hAnsiTheme="minorHAnsi" w:cstheme="minorHAnsi"/>
@@ -5335,7 +5309,7 @@
         </w:rPr>
         <w:t>CRMViet</w:t>
       </w:r>
-      <w:bookmarkEnd w:id="11"/>
+      <w:bookmarkEnd w:id="10"/>
     </w:p>
     <w:p>
       <w:pPr>
@@ -6046,7 +6020,7 @@
           <w:rFonts w:asciiTheme="minorHAnsi" w:hAnsiTheme="minorHAnsi" w:cstheme="minorHAnsi"/>
         </w:rPr>
       </w:pPr>
-      <w:bookmarkStart w:id="12" w:name="_Toc64769375"/>
+      <w:bookmarkStart w:id="11" w:name="_Toc64769375"/>
       <w:r>
         <w:rPr>
           <w:rFonts w:asciiTheme="minorHAnsi" w:hAnsiTheme="minorHAnsi" w:cstheme="minorHAnsi"/>
@@ -6071,7 +6045,7 @@
         </w:rPr>
         <w:t>GetFly</w:t>
       </w:r>
-      <w:bookmarkEnd w:id="12"/>
+      <w:bookmarkEnd w:id="11"/>
     </w:p>
     <w:p>
       <w:pPr>
@@ -6845,14 +6819,14 @@
           <w:rFonts w:asciiTheme="minorHAnsi" w:hAnsiTheme="minorHAnsi" w:cstheme="minorHAnsi"/>
         </w:rPr>
       </w:pPr>
-      <w:bookmarkStart w:id="13" w:name="_Toc64769376"/>
+      <w:bookmarkStart w:id="12" w:name="_Toc64769376"/>
       <w:r>
         <w:rPr>
           <w:rFonts w:asciiTheme="minorHAnsi" w:hAnsiTheme="minorHAnsi" w:cstheme="minorHAnsi"/>
         </w:rPr>
         <w:t>3.3 EasyEdu</w:t>
       </w:r>
-      <w:bookmarkEnd w:id="13"/>
+      <w:bookmarkEnd w:id="12"/>
     </w:p>
     <w:p>
       <w:pPr>
@@ -6996,12 +6970,6 @@
         </w:rPr>
         <w:t>.</w:t>
       </w:r>
-      <w:r>
-        <w:rPr>
-          <w:rFonts w:cstheme="minorHAnsi"/>
-        </w:rPr>
-        <w:t xml:space="preserve"> </w:t>
-      </w:r>
     </w:p>
     <w:p>
       <w:pPr>
@@ -7810,14 +7778,14 @@
       <w:pPr>
         <w:pStyle w:val="Heading2"/>
       </w:pPr>
-      <w:bookmarkStart w:id="14" w:name="_Toc64769377"/>
+      <w:bookmarkStart w:id="13" w:name="_Toc64769377"/>
       <w:r>
         <w:t>4</w:t>
       </w:r>
       <w:r>
         <w:t>. Business Opportunity</w:t>
       </w:r>
-      <w:bookmarkEnd w:id="14"/>
+      <w:bookmarkEnd w:id="13"/>
     </w:p>
     <w:p>
       <w:pPr>
@@ -7970,13 +7938,67 @@
         <w:rPr>
           <w:rFonts w:cstheme="minorHAnsi"/>
         </w:rPr>
-        <w:t xml:space="preserve"> this software is now building for phase 1 in their sales activity only, has not provided enough features for the whole Major Education’s sales process.</w:t>
-      </w:r>
-      <w:r>
-        <w:rPr>
-          <w:rFonts w:cstheme="minorHAnsi"/>
-        </w:rPr>
-        <w:t xml:space="preserve"> It would be upgraded in the next version of this </w:t>
+        <w:t xml:space="preserve"> </w:t>
+      </w:r>
+      <w:r>
+        <w:rPr>
+          <w:rFonts w:cstheme="minorHAnsi"/>
+        </w:rPr>
+        <w:t>due to the time and developer team’s experience limitation</w:t>
+      </w:r>
+      <w:r>
+        <w:rPr>
+          <w:rFonts w:cstheme="minorHAnsi"/>
+        </w:rPr>
+        <w:t>,</w:t>
+      </w:r>
+      <w:r>
+        <w:rPr>
+          <w:rFonts w:cstheme="minorHAnsi"/>
+        </w:rPr>
+        <w:t xml:space="preserve"> we could not covered </w:t>
+      </w:r>
+      <w:r>
+        <w:rPr>
+          <w:rFonts w:cstheme="minorHAnsi"/>
+        </w:rPr>
+        <w:t>for the whole Major Education’s sales process</w:t>
+      </w:r>
+      <w:r>
+        <w:rPr>
+          <w:rFonts w:cstheme="minorHAnsi"/>
+        </w:rPr>
+        <w:t xml:space="preserve"> yet</w:t>
+      </w:r>
+      <w:r>
+        <w:rPr>
+          <w:rFonts w:cstheme="minorHAnsi"/>
+        </w:rPr>
+        <w:t xml:space="preserve"> </w:t>
+      </w:r>
+      <w:r>
+        <w:rPr>
+          <w:rFonts w:cstheme="minorHAnsi"/>
+        </w:rPr>
+        <w:t xml:space="preserve">some </w:t>
+      </w:r>
+      <w:r>
+        <w:rPr>
+          <w:rFonts w:cstheme="minorHAnsi"/>
+        </w:rPr>
+        <w:t>features would be upgraded in the next version</w:t>
+      </w:r>
+      <w:r>
+        <w:rPr>
+          <w:rFonts w:cstheme="minorHAnsi"/>
+        </w:rPr>
+        <w:t>s</w:t>
+      </w:r>
+      <w:r>
+        <w:rPr>
+          <w:rFonts w:cstheme="minorHAnsi"/>
+        </w:rPr>
+        <w:t xml:space="preserve"> of this </w:t>
       </w:r>
       <w:r>
         <w:rPr>
@@ -8003,7 +8025,7 @@
       <w:pPr>
         <w:pStyle w:val="Heading2"/>
       </w:pPr>
-      <w:bookmarkStart w:id="15" w:name="_Toc64769378"/>
+      <w:bookmarkStart w:id="14" w:name="_Toc64769378"/>
       <w:r>
         <w:lastRenderedPageBreak/>
         <w:t>5</w:t>
@@ -8014,259 +8036,259 @@
       <w:r>
         <w:t>Software Product Vision</w:t>
       </w:r>
+      <w:bookmarkEnd w:id="14"/>
+    </w:p>
+    <w:p>
+      <w:pPr>
+        <w:jc w:val="both"/>
+        <w:rPr>
+          <w:rFonts w:cstheme="minorHAnsi"/>
+        </w:rPr>
+      </w:pPr>
+      <w:r>
+        <w:rPr>
+          <w:rFonts w:cstheme="minorHAnsi"/>
+        </w:rPr>
+        <w:t>The target users that SMSME aim</w:t>
+      </w:r>
+      <w:r>
+        <w:rPr>
+          <w:rFonts w:cstheme="minorHAnsi"/>
+        </w:rPr>
+        <w:t>s</w:t>
+      </w:r>
+      <w:r>
+        <w:rPr>
+          <w:rFonts w:cstheme="minorHAnsi"/>
+        </w:rPr>
+        <w:t xml:space="preserve"> to are salesmen and sales managers of </w:t>
+      </w:r>
+      <w:r>
+        <w:rPr>
+          <w:rFonts w:cstheme="minorHAnsi"/>
+        </w:rPr>
+        <w:t xml:space="preserve">the </w:t>
+      </w:r>
+      <w:r>
+        <w:rPr>
+          <w:rFonts w:cstheme="minorHAnsi"/>
+        </w:rPr>
+        <w:t>Sales Department of Major Education.</w:t>
+      </w:r>
+    </w:p>
+    <w:p>
+      <w:pPr>
+        <w:jc w:val="both"/>
+        <w:rPr>
+          <w:rFonts w:cstheme="minorHAnsi"/>
+        </w:rPr>
+      </w:pPr>
+      <w:r>
+        <w:rPr>
+          <w:rFonts w:cstheme="minorHAnsi"/>
+        </w:rPr>
+        <w:t>For salesmen, this software would help them manage their work</w:t>
+      </w:r>
+      <w:r>
+        <w:rPr>
+          <w:rFonts w:cstheme="minorHAnsi"/>
+        </w:rPr>
+        <w:t>-</w:t>
+      </w:r>
+      <w:r>
+        <w:rPr>
+          <w:rFonts w:cstheme="minorHAnsi"/>
+        </w:rPr>
+        <w:t xml:space="preserve">plan as well as their tasks easier and more visually, submit daily reports more directly and they can </w:t>
+      </w:r>
+      <w:r>
+        <w:rPr>
+          <w:rFonts w:cstheme="minorHAnsi"/>
+        </w:rPr>
+        <w:t xml:space="preserve">also </w:t>
+      </w:r>
+      <w:r>
+        <w:rPr>
+          <w:rFonts w:cstheme="minorHAnsi"/>
+        </w:rPr>
+        <w:t>monitor</w:t>
+      </w:r>
+      <w:r>
+        <w:rPr>
+          <w:rFonts w:cstheme="minorHAnsi"/>
+        </w:rPr>
+        <w:t xml:space="preserve"> other salesmen’s work</w:t>
+      </w:r>
+      <w:r>
+        <w:rPr>
+          <w:rFonts w:cstheme="minorHAnsi"/>
+        </w:rPr>
+        <w:t>s</w:t>
+      </w:r>
+      <w:r>
+        <w:rPr>
+          <w:rFonts w:cstheme="minorHAnsi"/>
+        </w:rPr>
+        <w:t>.</w:t>
+      </w:r>
+    </w:p>
+    <w:p>
+      <w:pPr>
+        <w:jc w:val="both"/>
+        <w:rPr>
+          <w:rFonts w:cstheme="minorHAnsi"/>
+        </w:rPr>
+      </w:pPr>
+      <w:r>
+        <w:rPr>
+          <w:rFonts w:cstheme="minorHAnsi"/>
+        </w:rPr>
+        <w:t xml:space="preserve">For sales managers, they would not have to collect and analyze </w:t>
+      </w:r>
+      <w:r>
+        <w:rPr>
+          <w:rFonts w:cstheme="minorHAnsi"/>
+        </w:rPr>
+        <w:t>all salesmen’s reports manually. Now</w:t>
+      </w:r>
+      <w:r>
+        <w:rPr>
+          <w:rFonts w:cstheme="minorHAnsi"/>
+        </w:rPr>
+        <w:t xml:space="preserve"> they can </w:t>
+      </w:r>
+      <w:r>
+        <w:rPr>
+          <w:rFonts w:cstheme="minorHAnsi"/>
+        </w:rPr>
+        <w:t xml:space="preserve">supervise salesmen or </w:t>
+      </w:r>
+      <w:r>
+        <w:rPr>
+          <w:rFonts w:cstheme="minorHAnsi"/>
+        </w:rPr>
+        <w:t>sear</w:t>
+      </w:r>
+      <w:r>
+        <w:rPr>
+          <w:rFonts w:cstheme="minorHAnsi"/>
+        </w:rPr>
+        <w:t>ch</w:t>
+      </w:r>
+      <w:r>
+        <w:rPr>
+          <w:rFonts w:cstheme="minorHAnsi"/>
+        </w:rPr>
+        <w:t xml:space="preserve"> for </w:t>
+      </w:r>
+      <w:r>
+        <w:rPr>
+          <w:rFonts w:cstheme="minorHAnsi"/>
+        </w:rPr>
+        <w:t>reports</w:t>
+      </w:r>
+      <w:r>
+        <w:rPr>
+          <w:rFonts w:cstheme="minorHAnsi"/>
+        </w:rPr>
+        <w:t xml:space="preserve"> more easily</w:t>
+      </w:r>
+      <w:r>
+        <w:rPr>
+          <w:rFonts w:cstheme="minorHAnsi"/>
+        </w:rPr>
+        <w:t>.</w:t>
+      </w:r>
+      <w:r>
+        <w:rPr>
+          <w:rFonts w:cstheme="minorHAnsi"/>
+        </w:rPr>
+        <w:t xml:space="preserve"> </w:t>
+      </w:r>
+      <w:r>
+        <w:rPr>
+          <w:rFonts w:cstheme="minorHAnsi"/>
+        </w:rPr>
+        <w:t xml:space="preserve">Moreover, </w:t>
+      </w:r>
+      <w:r>
+        <w:rPr>
+          <w:rFonts w:cstheme="minorHAnsi"/>
+        </w:rPr>
+        <w:t>they can see the overall picture of the company's business process, including what schools are lead</w:t>
+      </w:r>
+      <w:r>
+        <w:rPr>
+          <w:rFonts w:cstheme="minorHAnsi"/>
+        </w:rPr>
+        <w:t xml:space="preserve"> customers</w:t>
+      </w:r>
+      <w:r>
+        <w:rPr>
+          <w:rFonts w:cstheme="minorHAnsi"/>
+        </w:rPr>
+        <w:t>, who are the most effective salesmen,…</w:t>
+      </w:r>
+    </w:p>
+    <w:p>
+      <w:pPr>
+        <w:jc w:val="both"/>
+        <w:rPr>
+          <w:rFonts w:cstheme="minorHAnsi"/>
+        </w:rPr>
+      </w:pPr>
+    </w:p>
+    <w:p>
+      <w:pPr>
+        <w:pStyle w:val="Heading2"/>
+      </w:pPr>
+      <w:bookmarkStart w:id="15" w:name="_Toc64769379"/>
+      <w:r>
+        <w:t>6</w:t>
+      </w:r>
+      <w:r>
+        <w:t>. Pro</w:t>
+      </w:r>
+      <w:r>
+        <w:t>ject</w:t>
+      </w:r>
+      <w:r>
+        <w:t xml:space="preserve"> </w:t>
+      </w:r>
+      <w:bookmarkStart w:id="16" w:name="_Toc356192841"/>
+      <w:r>
+        <w:t xml:space="preserve">Scope </w:t>
+      </w:r>
+      <w:r>
+        <w:t>&amp;</w:t>
+      </w:r>
+      <w:r>
+        <w:t xml:space="preserve"> Limitations</w:t>
+      </w:r>
       <w:bookmarkEnd w:id="15"/>
-    </w:p>
-    <w:p>
-      <w:pPr>
-        <w:jc w:val="both"/>
-        <w:rPr>
-          <w:rFonts w:cstheme="minorHAnsi"/>
-        </w:rPr>
-      </w:pPr>
-      <w:r>
-        <w:rPr>
-          <w:rFonts w:cstheme="minorHAnsi"/>
-        </w:rPr>
-        <w:t>The target users that SMSME aim</w:t>
-      </w:r>
-      <w:r>
-        <w:rPr>
-          <w:rFonts w:cstheme="minorHAnsi"/>
-        </w:rPr>
-        <w:t>s</w:t>
-      </w:r>
-      <w:r>
-        <w:rPr>
-          <w:rFonts w:cstheme="minorHAnsi"/>
-        </w:rPr>
-        <w:t xml:space="preserve"> to are salesmen and sales managers of </w:t>
-      </w:r>
-      <w:r>
-        <w:rPr>
-          <w:rFonts w:cstheme="minorHAnsi"/>
-        </w:rPr>
-        <w:t xml:space="preserve">the </w:t>
-      </w:r>
-      <w:r>
-        <w:rPr>
-          <w:rFonts w:cstheme="minorHAnsi"/>
-        </w:rPr>
-        <w:t>Sales Department of Major Education.</w:t>
-      </w:r>
-    </w:p>
-    <w:p>
-      <w:pPr>
-        <w:jc w:val="both"/>
-        <w:rPr>
-          <w:rFonts w:cstheme="minorHAnsi"/>
-        </w:rPr>
-      </w:pPr>
-      <w:r>
-        <w:rPr>
-          <w:rFonts w:cstheme="minorHAnsi"/>
-        </w:rPr>
-        <w:t>For salesmen, this software would help them manage their work</w:t>
-      </w:r>
-      <w:r>
-        <w:rPr>
-          <w:rFonts w:cstheme="minorHAnsi"/>
-        </w:rPr>
-        <w:t>-</w:t>
-      </w:r>
-      <w:r>
-        <w:rPr>
-          <w:rFonts w:cstheme="minorHAnsi"/>
-        </w:rPr>
-        <w:t xml:space="preserve">plan as well as their tasks easier and more visually, submit daily reports more directly and they can </w:t>
-      </w:r>
-      <w:r>
-        <w:rPr>
-          <w:rFonts w:cstheme="minorHAnsi"/>
-        </w:rPr>
-        <w:t xml:space="preserve">also </w:t>
-      </w:r>
-      <w:r>
-        <w:rPr>
-          <w:rFonts w:cstheme="minorHAnsi"/>
-        </w:rPr>
-        <w:t>monitor</w:t>
-      </w:r>
-      <w:r>
-        <w:rPr>
-          <w:rFonts w:cstheme="minorHAnsi"/>
-        </w:rPr>
-        <w:t xml:space="preserve"> other salesmen’s work</w:t>
-      </w:r>
-      <w:r>
-        <w:rPr>
-          <w:rFonts w:cstheme="minorHAnsi"/>
-        </w:rPr>
-        <w:t>s</w:t>
-      </w:r>
-      <w:r>
-        <w:rPr>
-          <w:rFonts w:cstheme="minorHAnsi"/>
-        </w:rPr>
-        <w:t>.</w:t>
-      </w:r>
-    </w:p>
-    <w:p>
-      <w:pPr>
-        <w:jc w:val="both"/>
-        <w:rPr>
-          <w:rFonts w:cstheme="minorHAnsi"/>
-        </w:rPr>
-      </w:pPr>
-      <w:r>
-        <w:rPr>
-          <w:rFonts w:cstheme="minorHAnsi"/>
-        </w:rPr>
-        <w:t xml:space="preserve">For sales managers, they would not have to collect and analyze </w:t>
-      </w:r>
-      <w:r>
-        <w:rPr>
-          <w:rFonts w:cstheme="minorHAnsi"/>
-        </w:rPr>
-        <w:t>all salesmen’s reports manually. Now</w:t>
-      </w:r>
-      <w:r>
-        <w:rPr>
-          <w:rFonts w:cstheme="minorHAnsi"/>
-        </w:rPr>
-        <w:t xml:space="preserve"> they can </w:t>
-      </w:r>
-      <w:r>
-        <w:rPr>
-          <w:rFonts w:cstheme="minorHAnsi"/>
-        </w:rPr>
-        <w:t xml:space="preserve">supervise salesmen or </w:t>
-      </w:r>
-      <w:r>
-        <w:rPr>
-          <w:rFonts w:cstheme="minorHAnsi"/>
-        </w:rPr>
-        <w:t>sear</w:t>
-      </w:r>
-      <w:r>
-        <w:rPr>
-          <w:rFonts w:cstheme="minorHAnsi"/>
-        </w:rPr>
-        <w:t>ch</w:t>
-      </w:r>
-      <w:r>
-        <w:rPr>
-          <w:rFonts w:cstheme="minorHAnsi"/>
-        </w:rPr>
-        <w:t xml:space="preserve"> for </w:t>
-      </w:r>
-      <w:r>
-        <w:rPr>
-          <w:rFonts w:cstheme="minorHAnsi"/>
-        </w:rPr>
-        <w:t>reports</w:t>
-      </w:r>
-      <w:r>
-        <w:rPr>
-          <w:rFonts w:cstheme="minorHAnsi"/>
-        </w:rPr>
-        <w:t xml:space="preserve"> more easily</w:t>
-      </w:r>
-      <w:r>
-        <w:rPr>
-          <w:rFonts w:cstheme="minorHAnsi"/>
-        </w:rPr>
-        <w:t>.</w:t>
-      </w:r>
-      <w:r>
-        <w:rPr>
-          <w:rFonts w:cstheme="minorHAnsi"/>
-        </w:rPr>
-        <w:t xml:space="preserve"> </w:t>
-      </w:r>
-      <w:r>
-        <w:rPr>
-          <w:rFonts w:cstheme="minorHAnsi"/>
-        </w:rPr>
-        <w:t xml:space="preserve">Moreover, </w:t>
-      </w:r>
-      <w:r>
-        <w:rPr>
-          <w:rFonts w:cstheme="minorHAnsi"/>
-        </w:rPr>
-        <w:t>they can see the overall picture of the company's business process, including what schools are lead</w:t>
-      </w:r>
-      <w:r>
-        <w:rPr>
-          <w:rFonts w:cstheme="minorHAnsi"/>
-        </w:rPr>
-        <w:t xml:space="preserve"> customers</w:t>
-      </w:r>
-      <w:r>
-        <w:rPr>
-          <w:rFonts w:cstheme="minorHAnsi"/>
-        </w:rPr>
-        <w:t>, who are the most effective salesmen,…</w:t>
-      </w:r>
-    </w:p>
-    <w:p>
-      <w:pPr>
-        <w:jc w:val="both"/>
-        <w:rPr>
-          <w:rFonts w:cstheme="minorHAnsi"/>
-        </w:rPr>
-      </w:pPr>
-    </w:p>
-    <w:p>
-      <w:pPr>
-        <w:pStyle w:val="Heading2"/>
-      </w:pPr>
-      <w:bookmarkStart w:id="16" w:name="_Toc64769379"/>
-      <w:r>
+      <w:bookmarkEnd w:id="16"/>
+    </w:p>
+    <w:p>
+      <w:pPr>
+        <w:pStyle w:val="Heading3"/>
+        <w:rPr>
+          <w:rFonts w:asciiTheme="minorHAnsi" w:hAnsiTheme="minorHAnsi" w:cstheme="minorHAnsi"/>
+        </w:rPr>
+      </w:pPr>
+      <w:bookmarkStart w:id="17" w:name="_Toc64769380"/>
+      <w:r>
+        <w:rPr>
+          <w:rFonts w:asciiTheme="minorHAnsi" w:hAnsiTheme="minorHAnsi" w:cstheme="minorHAnsi"/>
+        </w:rPr>
         <w:t>6</w:t>
       </w:r>
       <w:r>
-        <w:t>. Pro</w:t>
-      </w:r>
-      <w:r>
-        <w:t>ject</w:t>
-      </w:r>
-      <w:r>
-        <w:t xml:space="preserve"> </w:t>
-      </w:r>
-      <w:bookmarkStart w:id="17" w:name="_Toc356192841"/>
-      <w:r>
-        <w:t xml:space="preserve">Scope </w:t>
-      </w:r>
-      <w:r>
-        <w:t>&amp;</w:t>
-      </w:r>
-      <w:r>
-        <w:t xml:space="preserve"> Limitations</w:t>
-      </w:r>
-      <w:bookmarkEnd w:id="16"/>
+        <w:rPr>
+          <w:rFonts w:asciiTheme="minorHAnsi" w:hAnsiTheme="minorHAnsi" w:cstheme="minorHAnsi"/>
+        </w:rPr>
+        <w:t>.1 Major Features</w:t>
+      </w:r>
       <w:bookmarkEnd w:id="17"/>
-    </w:p>
-    <w:p>
-      <w:pPr>
-        <w:pStyle w:val="Heading3"/>
-        <w:rPr>
-          <w:rFonts w:asciiTheme="minorHAnsi" w:hAnsiTheme="minorHAnsi" w:cstheme="minorHAnsi"/>
-        </w:rPr>
-      </w:pPr>
-      <w:bookmarkStart w:id="18" w:name="_Toc64769380"/>
-      <w:r>
-        <w:rPr>
-          <w:rFonts w:asciiTheme="minorHAnsi" w:hAnsiTheme="minorHAnsi" w:cstheme="minorHAnsi"/>
-        </w:rPr>
-        <w:t>6</w:t>
-      </w:r>
-      <w:r>
-        <w:rPr>
-          <w:rFonts w:asciiTheme="minorHAnsi" w:hAnsiTheme="minorHAnsi" w:cstheme="minorHAnsi"/>
-        </w:rPr>
-        <w:t>.1 Major Features</w:t>
-      </w:r>
-      <w:bookmarkEnd w:id="18"/>
     </w:p>
     <w:p>
       <w:pPr>
@@ -8768,7 +8790,6 @@
           <w:szCs w:val="22"/>
         </w:rPr>
         <w:tab/>
-        <w:t xml:space="preserve">Administrator can </w:t>
       </w:r>
       <w:r>
         <w:rPr>
@@ -8776,7 +8797,7 @@
           <w:sz w:val="22"/>
           <w:szCs w:val="22"/>
         </w:rPr>
-        <w:t>manage</w:t>
+        <w:t>Sales Manager</w:t>
       </w:r>
       <w:r>
         <w:rPr>
@@ -8784,7 +8805,7 @@
           <w:sz w:val="22"/>
           <w:szCs w:val="22"/>
         </w:rPr>
-        <w:t xml:space="preserve"> user accounts.</w:t>
+        <w:t xml:space="preserve"> can comment on other’s </w:t>
       </w:r>
     </w:p>
     <w:p>
@@ -8802,7 +8823,7 @@
           <w:sz w:val="22"/>
           <w:szCs w:val="22"/>
         </w:rPr>
-        <w:t>FE-</w:t>
+        <w:t>FE-08:</w:t>
       </w:r>
       <w:r>
         <w:rPr>
@@ -8810,7 +8831,59 @@
           <w:sz w:val="22"/>
           <w:szCs w:val="22"/>
         </w:rPr>
-        <w:t>08</w:t>
+        <w:tab/>
+      </w:r>
+      <w:r>
+        <w:rPr>
+          <w:rFonts w:asciiTheme="minorHAnsi" w:hAnsiTheme="minorHAnsi" w:cstheme="minorHAnsi"/>
+          <w:sz w:val="22"/>
+          <w:szCs w:val="22"/>
+        </w:rPr>
+        <w:t xml:space="preserve">Administrator can </w:t>
+      </w:r>
+      <w:r>
+        <w:rPr>
+          <w:rFonts w:asciiTheme="minorHAnsi" w:hAnsiTheme="minorHAnsi" w:cstheme="minorHAnsi"/>
+          <w:sz w:val="22"/>
+          <w:szCs w:val="22"/>
+        </w:rPr>
+        <w:t>manage</w:t>
+      </w:r>
+      <w:r>
+        <w:rPr>
+          <w:rFonts w:asciiTheme="minorHAnsi" w:hAnsiTheme="minorHAnsi" w:cstheme="minorHAnsi"/>
+          <w:sz w:val="22"/>
+          <w:szCs w:val="22"/>
+        </w:rPr>
+        <w:t xml:space="preserve"> user accounts.</w:t>
+      </w:r>
+      <w:bookmarkStart w:id="18" w:name="_GoBack"/>
+      <w:bookmarkEnd w:id="18"/>
+    </w:p>
+    <w:p>
+      <w:pPr>
+        <w:pStyle w:val="List"/>
+        <w:rPr>
+          <w:rFonts w:asciiTheme="minorHAnsi" w:hAnsiTheme="minorHAnsi" w:cstheme="minorHAnsi"/>
+          <w:sz w:val="22"/>
+          <w:szCs w:val="22"/>
+        </w:rPr>
+      </w:pPr>
+      <w:r>
+        <w:rPr>
+          <w:rFonts w:asciiTheme="minorHAnsi" w:hAnsiTheme="minorHAnsi" w:cstheme="minorHAnsi"/>
+          <w:sz w:val="22"/>
+          <w:szCs w:val="22"/>
+        </w:rPr>
+        <w:t>FE-</w:t>
+      </w:r>
+      <w:r>
+        <w:rPr>
+          <w:rFonts w:asciiTheme="minorHAnsi" w:hAnsiTheme="minorHAnsi" w:cstheme="minorHAnsi"/>
+          <w:sz w:val="22"/>
+          <w:szCs w:val="22"/>
+        </w:rPr>
+        <w:t>09</w:t>
       </w:r>
       <w:r>
         <w:rPr>
@@ -8967,6 +9040,7 @@
         <w:rPr>
           <w:rFonts w:asciiTheme="minorHAnsi" w:hAnsiTheme="minorHAnsi" w:cstheme="minorHAnsi"/>
         </w:rPr>
+        <w:lastRenderedPageBreak/>
         <w:t>6</w:t>
       </w:r>
       <w:r>
@@ -9075,7 +9149,6 @@
           <w:sz w:val="22"/>
           <w:szCs w:val="22"/>
         </w:rPr>
-        <w:lastRenderedPageBreak/>
         <w:t xml:space="preserve">LI-2: </w:t>
       </w:r>
       <w:r>
@@ -10643,6 +10716,25 @@
       <w:szCs w:val="18"/>
     </w:rPr>
   </w:style>
+  <w:style w:type="paragraph" w:styleId="Caption">
+    <w:name w:val="caption"/>
+    <w:basedOn w:val="Normal"/>
+    <w:next w:val="Normal"/>
+    <w:uiPriority w:val="35"/>
+    <w:unhideWhenUsed/>
+    <w:qFormat/>
+    <w:rsid w:val="003B608D"/>
+    <w:pPr>
+      <w:spacing w:after="200" w:line="240" w:lineRule="auto"/>
+    </w:pPr>
+    <w:rPr>
+      <w:i/>
+      <w:iCs/>
+      <w:color w:val="44546A" w:themeColor="text2"/>
+      <w:sz w:val="18"/>
+      <w:szCs w:val="18"/>
+    </w:rPr>
+  </w:style>
 </w:styles>
 </file>
 
@@ -10912,7 +11004,7 @@
 </file>
 
 <file path=customXml/itemProps1.xml><?xml version="1.0" encoding="utf-8"?>
-<ds:datastoreItem xmlns:ds="http://schemas.openxmlformats.org/officeDocument/2006/customXml" ds:itemID="{21AE4913-5BEA-455D-A192-BD4C80EB3630}">
+<ds:datastoreItem xmlns:ds="http://schemas.openxmlformats.org/officeDocument/2006/customXml" ds:itemID="{1864B636-AAD2-4D6F-BB0F-610163F9CC0E}">
   <ds:schemaRefs>
     <ds:schemaRef ds:uri="http://schemas.openxmlformats.org/officeDocument/2006/bibliography"/>
   </ds:schemaRefs>

</xml_diff>

<commit_message>
Update Report 1+2+3 | Add Sequence Diagrams | Update UC, ERD, DB
</commit_message>
<xml_diff>
--- a/reports/Report1_Project Introduction.docx
+++ b/reports/Report1_Project Introduction.docx
@@ -8857,8 +8857,6 @@
         </w:rPr>
         <w:t xml:space="preserve"> user accounts.</w:t>
       </w:r>
-      <w:bookmarkStart w:id="18" w:name="_GoBack"/>
-      <w:bookmarkEnd w:id="18"/>
     </w:p>
     <w:p>
       <w:pPr>
@@ -9035,7 +9033,7 @@
           <w:rFonts w:asciiTheme="minorHAnsi" w:hAnsiTheme="minorHAnsi" w:cstheme="minorHAnsi"/>
         </w:rPr>
       </w:pPr>
-      <w:bookmarkStart w:id="19" w:name="_Toc64769381"/>
+      <w:bookmarkStart w:id="18" w:name="_Toc64769381"/>
       <w:r>
         <w:rPr>
           <w:rFonts w:asciiTheme="minorHAnsi" w:hAnsiTheme="minorHAnsi" w:cstheme="minorHAnsi"/>
@@ -9061,7 +9059,7 @@
         </w:rPr>
         <w:t xml:space="preserve"> </w:t>
       </w:r>
-      <w:bookmarkStart w:id="20" w:name="_Toc356192845"/>
+      <w:bookmarkStart w:id="19" w:name="_Toc356192845"/>
       <w:r>
         <w:rPr>
           <w:rFonts w:asciiTheme="minorHAnsi" w:hAnsiTheme="minorHAnsi" w:cstheme="minorHAnsi"/>
@@ -9080,8 +9078,8 @@
         </w:rPr>
         <w:t xml:space="preserve"> Exclusions</w:t>
       </w:r>
+      <w:bookmarkEnd w:id="18"/>
       <w:bookmarkEnd w:id="19"/>
-      <w:bookmarkEnd w:id="20"/>
     </w:p>
     <w:p>
       <w:pPr>
@@ -9133,6 +9131,12 @@
         </w:rPr>
         <w:t>has not supported a Mobile application for role Salesman and Sales Manager. SMSME now is a responsive Web application.</w:t>
       </w:r>
+      <w:r>
+        <w:rPr>
+          <w:rFonts w:cstheme="minorHAnsi"/>
+        </w:rPr>
+        <w:t xml:space="preserve"> </w:t>
+      </w:r>
     </w:p>
     <w:p>
       <w:pPr>
@@ -9158,32 +9162,33 @@
           <w:szCs w:val="22"/>
         </w:rPr>
         <w:tab/>
-      </w:r>
-      <w:r>
+        <w:t xml:space="preserve">The SMSME does not support communication channel with customers. </w:t>
+      </w:r>
+    </w:p>
+    <w:p>
+      <w:pPr>
+        <w:pStyle w:val="List"/>
         <w:rPr>
           <w:rFonts w:asciiTheme="minorHAnsi" w:hAnsiTheme="minorHAnsi" w:cstheme="minorHAnsi"/>
           <w:sz w:val="22"/>
           <w:szCs w:val="22"/>
         </w:rPr>
-        <w:t xml:space="preserve">The SMSME does not relate to the content of contract between customers and Major. </w:t>
-      </w:r>
-    </w:p>
-    <w:p>
-      <w:pPr>
-        <w:pStyle w:val="List"/>
+      </w:pPr>
+      <w:r>
         <w:rPr>
           <w:rFonts w:asciiTheme="minorHAnsi" w:hAnsiTheme="minorHAnsi" w:cstheme="minorHAnsi"/>
           <w:sz w:val="22"/>
           <w:szCs w:val="22"/>
         </w:rPr>
-      </w:pPr>
+        <w:t xml:space="preserve">LI-3: </w:t>
+      </w:r>
       <w:r>
         <w:rPr>
           <w:rFonts w:asciiTheme="minorHAnsi" w:hAnsiTheme="minorHAnsi" w:cstheme="minorHAnsi"/>
           <w:sz w:val="22"/>
           <w:szCs w:val="22"/>
         </w:rPr>
-        <w:t xml:space="preserve">LI-3: </w:t>
+        <w:tab/>
       </w:r>
       <w:r>
         <w:rPr>
@@ -9191,9 +9196,28 @@
           <w:sz w:val="22"/>
           <w:szCs w:val="22"/>
         </w:rPr>
-        <w:tab/>
-        <w:t>The SMSME does not support communication channel with customers.</w:t>
-      </w:r>
+        <w:t xml:space="preserve">The SMSME </w:t>
+      </w:r>
+      <w:r>
+        <w:rPr>
+          <w:rFonts w:asciiTheme="minorHAnsi" w:hAnsiTheme="minorHAnsi" w:cstheme="minorHAnsi"/>
+          <w:sz w:val="22"/>
+          <w:szCs w:val="22"/>
+        </w:rPr>
+        <w:t>has not supported feture “Manage Salesmen” or “Manage team” yet.</w:t>
+      </w:r>
+    </w:p>
+    <w:p>
+      <w:pPr>
+        <w:pStyle w:val="List"/>
+        <w:rPr>
+          <w:rFonts w:asciiTheme="minorHAnsi" w:hAnsiTheme="minorHAnsi" w:cstheme="minorHAnsi"/>
+          <w:sz w:val="22"/>
+          <w:szCs w:val="22"/>
+        </w:rPr>
+      </w:pPr>
+      <w:bookmarkStart w:id="20" w:name="_GoBack"/>
+      <w:bookmarkEnd w:id="20"/>
     </w:p>
     <w:sectPr>
       <w:pgSz w:w="11906" w:h="16838"/>
@@ -11004,7 +11028,7 @@
 </file>
 
 <file path=customXml/itemProps1.xml><?xml version="1.0" encoding="utf-8"?>
-<ds:datastoreItem xmlns:ds="http://schemas.openxmlformats.org/officeDocument/2006/customXml" ds:itemID="{1864B636-AAD2-4D6F-BB0F-610163F9CC0E}">
+<ds:datastoreItem xmlns:ds="http://schemas.openxmlformats.org/officeDocument/2006/customXml" ds:itemID="{10666B21-534C-43D7-BB48-CDCC0FB88E6B}">
   <ds:schemaRefs>
     <ds:schemaRef ds:uri="http://schemas.openxmlformats.org/officeDocument/2006/bibliography"/>
   </ds:schemaRefs>

</xml_diff>

<commit_message>
Update diagrams anfd all 7 Reports
</commit_message>
<xml_diff>
--- a/reports/Report1_Project Introduction.docx
+++ b/reports/Report1_Project Introduction.docx
@@ -40,7 +40,7 @@
                     </pic:cNvPicPr>
                   </pic:nvPicPr>
                   <pic:blipFill>
-                    <a:blip r:embed="rId6">
+                    <a:blip r:embed="rId8">
                       <a:extLst>
                         <a:ext uri="{28A0092B-C50C-407E-A947-70E740481C1C}">
                           <a14:useLocalDpi xmlns:a14="http://schemas.microsoft.com/office/drawing/2010/main" val="0"/>
@@ -291,7 +291,15 @@
           <w:sz w:val="28"/>
           <w:szCs w:val="28"/>
         </w:rPr>
-        <w:t>January 2021</w:t>
+        <w:t>01/</w:t>
+      </w:r>
+      <w:r>
+        <w:rPr>
+          <w:rFonts w:cstheme="minorHAnsi"/>
+          <w:sz w:val="28"/>
+          <w:szCs w:val="28"/>
+        </w:rPr>
+        <w:t>2021</w:t>
       </w:r>
       <w:r>
         <w:rPr>
@@ -337,6 +345,7 @@
             <w:rPr>
               <w:rFonts w:asciiTheme="minorHAnsi" w:hAnsiTheme="minorHAnsi" w:cstheme="minorHAnsi"/>
               <w:b/>
+              <w:color w:val="auto"/>
             </w:rPr>
             <w:t xml:space="preserve">Table of </w:t>
           </w:r>
@@ -344,6 +353,7 @@
             <w:rPr>
               <w:rFonts w:asciiTheme="minorHAnsi" w:hAnsiTheme="minorHAnsi" w:cstheme="minorHAnsi"/>
               <w:b/>
+              <w:color w:val="auto"/>
             </w:rPr>
             <w:t>Contents</w:t>
           </w:r>
@@ -378,7 +388,7 @@
             </w:rPr>
             <w:fldChar w:fldCharType="separate"/>
           </w:r>
-          <w:hyperlink w:anchor="_Toc64769364" w:history="1">
+          <w:hyperlink w:anchor="_Toc69321034" w:history="1">
             <w:r>
               <w:rPr>
                 <w:rStyle w:val="Hyperlink"/>
@@ -406,7 +416,7 @@
                 <w:noProof/>
                 <w:webHidden/>
               </w:rPr>
-              <w:instrText xml:space="preserve"> PAGEREF _Toc64769364 \h </w:instrText>
+              <w:instrText xml:space="preserve"> PAGEREF _Toc69321034 \h </w:instrText>
             </w:r>
             <w:r>
               <w:rPr>
@@ -449,7 +459,7 @@
               <w:lang w:val="en-US" w:eastAsia="ja-JP"/>
             </w:rPr>
           </w:pPr>
-          <w:hyperlink w:anchor="_Toc64769365" w:history="1">
+          <w:hyperlink w:anchor="_Toc69321035" w:history="1">
             <w:r>
               <w:rPr>
                 <w:rStyle w:val="Hyperlink"/>
@@ -476,7 +486,7 @@
                 <w:noProof/>
                 <w:webHidden/>
               </w:rPr>
-              <w:instrText xml:space="preserve"> PAGEREF _Toc64769365 \h </w:instrText>
+              <w:instrText xml:space="preserve"> PAGEREF _Toc69321035 \h </w:instrText>
             </w:r>
             <w:r>
               <w:rPr>
@@ -519,7 +529,7 @@
               <w:lang w:val="en-US" w:eastAsia="ja-JP"/>
             </w:rPr>
           </w:pPr>
-          <w:hyperlink w:anchor="_Toc64769366" w:history="1">
+          <w:hyperlink w:anchor="_Toc69321036" w:history="1">
             <w:r>
               <w:rPr>
                 <w:rStyle w:val="Hyperlink"/>
@@ -546,7 +556,7 @@
                 <w:noProof/>
                 <w:webHidden/>
               </w:rPr>
-              <w:instrText xml:space="preserve"> PAGEREF _Toc64769366 \h </w:instrText>
+              <w:instrText xml:space="preserve"> PAGEREF _Toc69321036 \h </w:instrText>
             </w:r>
             <w:r>
               <w:rPr>
@@ -589,7 +599,7 @@
               <w:lang w:val="en-US" w:eastAsia="ja-JP"/>
             </w:rPr>
           </w:pPr>
-          <w:hyperlink w:anchor="_Toc64769367" w:history="1">
+          <w:hyperlink w:anchor="_Toc69321037" w:history="1">
             <w:r>
               <w:rPr>
                 <w:rStyle w:val="Hyperlink"/>
@@ -616,7 +626,7 @@
                 <w:noProof/>
                 <w:webHidden/>
               </w:rPr>
-              <w:instrText xml:space="preserve"> PAGEREF _Toc64769367 \h </w:instrText>
+              <w:instrText xml:space="preserve"> PAGEREF _Toc69321037 \h </w:instrText>
             </w:r>
             <w:r>
               <w:rPr>
@@ -659,7 +669,7 @@
               <w:lang w:val="en-US" w:eastAsia="ja-JP"/>
             </w:rPr>
           </w:pPr>
-          <w:hyperlink w:anchor="_Toc64769368" w:history="1">
+          <w:hyperlink w:anchor="_Toc69321038" w:history="1">
             <w:r>
               <w:rPr>
                 <w:rStyle w:val="Hyperlink"/>
@@ -687,7 +697,7 @@
                 <w:noProof/>
                 <w:webHidden/>
               </w:rPr>
-              <w:instrText xml:space="preserve"> PAGEREF _Toc64769368 \h </w:instrText>
+              <w:instrText xml:space="preserve"> PAGEREF _Toc69321038 \h </w:instrText>
             </w:r>
             <w:r>
               <w:rPr>
@@ -730,7 +740,7 @@
               <w:lang w:val="en-US" w:eastAsia="ja-JP"/>
             </w:rPr>
           </w:pPr>
-          <w:hyperlink w:anchor="_Toc64769369" w:history="1">
+          <w:hyperlink w:anchor="_Toc69321039" w:history="1">
             <w:r>
               <w:rPr>
                 <w:rStyle w:val="Hyperlink"/>
@@ -757,7 +767,7 @@
                 <w:noProof/>
                 <w:webHidden/>
               </w:rPr>
-              <w:instrText xml:space="preserve"> PAGEREF _Toc64769369 \h </w:instrText>
+              <w:instrText xml:space="preserve"> PAGEREF _Toc69321039 \h </w:instrText>
             </w:r>
             <w:r>
               <w:rPr>
@@ -800,7 +810,7 @@
               <w:lang w:val="en-US" w:eastAsia="ja-JP"/>
             </w:rPr>
           </w:pPr>
-          <w:hyperlink w:anchor="_Toc64769370" w:history="1">
+          <w:hyperlink w:anchor="_Toc69321040" w:history="1">
             <w:r>
               <w:rPr>
                 <w:rStyle w:val="Hyperlink"/>
@@ -828,7 +838,7 @@
                 <w:noProof/>
                 <w:webHidden/>
               </w:rPr>
-              <w:instrText xml:space="preserve"> PAGEREF _Toc64769370 \h </w:instrText>
+              <w:instrText xml:space="preserve"> PAGEREF _Toc69321040 \h </w:instrText>
             </w:r>
             <w:r>
               <w:rPr>
@@ -871,7 +881,7 @@
               <w:lang w:val="en-US" w:eastAsia="ja-JP"/>
             </w:rPr>
           </w:pPr>
-          <w:hyperlink w:anchor="_Toc64769371" w:history="1">
+          <w:hyperlink w:anchor="_Toc69321041" w:history="1">
             <w:r>
               <w:rPr>
                 <w:rStyle w:val="Hyperlink"/>
@@ -899,7 +909,7 @@
                 <w:noProof/>
                 <w:webHidden/>
               </w:rPr>
-              <w:instrText xml:space="preserve"> PAGEREF _Toc64769371 \h </w:instrText>
+              <w:instrText xml:space="preserve"> PAGEREF _Toc69321041 \h </w:instrText>
             </w:r>
             <w:r>
               <w:rPr>
@@ -942,7 +952,7 @@
               <w:lang w:val="en-US" w:eastAsia="ja-JP"/>
             </w:rPr>
           </w:pPr>
-          <w:hyperlink w:anchor="_Toc64769372" w:history="1">
+          <w:hyperlink w:anchor="_Toc69321042" w:history="1">
             <w:r>
               <w:rPr>
                 <w:rStyle w:val="Hyperlink"/>
@@ -969,7 +979,7 @@
                 <w:noProof/>
                 <w:webHidden/>
               </w:rPr>
-              <w:instrText xml:space="preserve"> PAGEREF _Toc64769372 \h </w:instrText>
+              <w:instrText xml:space="preserve"> PAGEREF _Toc69321042 \h </w:instrText>
             </w:r>
             <w:r>
               <w:rPr>
@@ -1012,7 +1022,7 @@
               <w:lang w:val="en-US" w:eastAsia="ja-JP"/>
             </w:rPr>
           </w:pPr>
-          <w:hyperlink w:anchor="_Toc64769373" w:history="1">
+          <w:hyperlink w:anchor="_Toc69321043" w:history="1">
             <w:r>
               <w:rPr>
                 <w:rStyle w:val="Hyperlink"/>
@@ -1039,7 +1049,7 @@
                 <w:noProof/>
                 <w:webHidden/>
               </w:rPr>
-              <w:instrText xml:space="preserve"> PAGEREF _Toc64769373 \h </w:instrText>
+              <w:instrText xml:space="preserve"> PAGEREF _Toc69321043 \h </w:instrText>
             </w:r>
             <w:r>
               <w:rPr>
@@ -1082,7 +1092,7 @@
               <w:lang w:val="en-US" w:eastAsia="ja-JP"/>
             </w:rPr>
           </w:pPr>
-          <w:hyperlink w:anchor="_Toc64769374" w:history="1">
+          <w:hyperlink w:anchor="_Toc69321044" w:history="1">
             <w:r>
               <w:rPr>
                 <w:rStyle w:val="Hyperlink"/>
@@ -1110,7 +1120,7 @@
                 <w:noProof/>
                 <w:webHidden/>
               </w:rPr>
-              <w:instrText xml:space="preserve"> PAGEREF _Toc64769374 \h </w:instrText>
+              <w:instrText xml:space="preserve"> PAGEREF _Toc69321044 \h </w:instrText>
             </w:r>
             <w:r>
               <w:rPr>
@@ -1153,7 +1163,7 @@
               <w:lang w:val="en-US" w:eastAsia="ja-JP"/>
             </w:rPr>
           </w:pPr>
-          <w:hyperlink w:anchor="_Toc64769375" w:history="1">
+          <w:hyperlink w:anchor="_Toc69321045" w:history="1">
             <w:r>
               <w:rPr>
                 <w:rStyle w:val="Hyperlink"/>
@@ -1181,7 +1191,7 @@
                 <w:noProof/>
                 <w:webHidden/>
               </w:rPr>
-              <w:instrText xml:space="preserve"> PAGEREF _Toc64769375 \h </w:instrText>
+              <w:instrText xml:space="preserve"> PAGEREF _Toc69321045 \h </w:instrText>
             </w:r>
             <w:r>
               <w:rPr>
@@ -1224,7 +1234,7 @@
               <w:lang w:val="en-US" w:eastAsia="ja-JP"/>
             </w:rPr>
           </w:pPr>
-          <w:hyperlink w:anchor="_Toc64769376" w:history="1">
+          <w:hyperlink w:anchor="_Toc69321046" w:history="1">
             <w:r>
               <w:rPr>
                 <w:rStyle w:val="Hyperlink"/>
@@ -1252,7 +1262,7 @@
                 <w:noProof/>
                 <w:webHidden/>
               </w:rPr>
-              <w:instrText xml:space="preserve"> PAGEREF _Toc64769376 \h </w:instrText>
+              <w:instrText xml:space="preserve"> PAGEREF _Toc69321046 \h </w:instrText>
             </w:r>
             <w:r>
               <w:rPr>
@@ -1295,7 +1305,7 @@
               <w:lang w:val="en-US" w:eastAsia="ja-JP"/>
             </w:rPr>
           </w:pPr>
-          <w:hyperlink w:anchor="_Toc64769377" w:history="1">
+          <w:hyperlink w:anchor="_Toc69321047" w:history="1">
             <w:r>
               <w:rPr>
                 <w:rStyle w:val="Hyperlink"/>
@@ -1322,7 +1332,7 @@
                 <w:noProof/>
                 <w:webHidden/>
               </w:rPr>
-              <w:instrText xml:space="preserve"> PAGEREF _Toc64769377 \h </w:instrText>
+              <w:instrText xml:space="preserve"> PAGEREF _Toc69321047 \h </w:instrText>
             </w:r>
             <w:r>
               <w:rPr>
@@ -1365,7 +1375,7 @@
               <w:lang w:val="en-US" w:eastAsia="ja-JP"/>
             </w:rPr>
           </w:pPr>
-          <w:hyperlink w:anchor="_Toc64769378" w:history="1">
+          <w:hyperlink w:anchor="_Toc69321048" w:history="1">
             <w:r>
               <w:rPr>
                 <w:rStyle w:val="Hyperlink"/>
@@ -1392,7 +1402,7 @@
                 <w:noProof/>
                 <w:webHidden/>
               </w:rPr>
-              <w:instrText xml:space="preserve"> PAGEREF _Toc64769378 \h </w:instrText>
+              <w:instrText xml:space="preserve"> PAGEREF _Toc69321048 \h </w:instrText>
             </w:r>
             <w:r>
               <w:rPr>
@@ -1435,7 +1445,7 @@
               <w:lang w:val="en-US" w:eastAsia="ja-JP"/>
             </w:rPr>
           </w:pPr>
-          <w:hyperlink w:anchor="_Toc64769379" w:history="1">
+          <w:hyperlink w:anchor="_Toc69321049" w:history="1">
             <w:r>
               <w:rPr>
                 <w:rStyle w:val="Hyperlink"/>
@@ -1462,7 +1472,7 @@
                 <w:noProof/>
                 <w:webHidden/>
               </w:rPr>
-              <w:instrText xml:space="preserve"> PAGEREF _Toc64769379 \h </w:instrText>
+              <w:instrText xml:space="preserve"> PAGEREF _Toc69321049 \h </w:instrText>
             </w:r>
             <w:r>
               <w:rPr>
@@ -1505,7 +1515,7 @@
               <w:lang w:val="en-US" w:eastAsia="ja-JP"/>
             </w:rPr>
           </w:pPr>
-          <w:hyperlink w:anchor="_Toc64769380" w:history="1">
+          <w:hyperlink w:anchor="_Toc69321050" w:history="1">
             <w:r>
               <w:rPr>
                 <w:rStyle w:val="Hyperlink"/>
@@ -1533,7 +1543,7 @@
                 <w:noProof/>
                 <w:webHidden/>
               </w:rPr>
-              <w:instrText xml:space="preserve"> PAGEREF _Toc64769380 \h </w:instrText>
+              <w:instrText xml:space="preserve"> PAGEREF _Toc69321050 \h </w:instrText>
             </w:r>
             <w:r>
               <w:rPr>
@@ -1576,7 +1586,7 @@
               <w:lang w:val="en-US" w:eastAsia="ja-JP"/>
             </w:rPr>
           </w:pPr>
-          <w:hyperlink w:anchor="_Toc64769381" w:history="1">
+          <w:hyperlink w:anchor="_Toc69321051" w:history="1">
             <w:r>
               <w:rPr>
                 <w:rStyle w:val="Hyperlink"/>
@@ -1604,7 +1614,7 @@
                 <w:noProof/>
                 <w:webHidden/>
               </w:rPr>
-              <w:instrText xml:space="preserve"> PAGEREF _Toc64769381 \h </w:instrText>
+              <w:instrText xml:space="preserve"> PAGEREF _Toc69321051 \h </w:instrText>
             </w:r>
             <w:r>
               <w:rPr>
@@ -1624,7 +1634,7 @@
                 <w:noProof/>
                 <w:webHidden/>
               </w:rPr>
-              <w:t>8</w:t>
+              <w:t>9</w:t>
             </w:r>
             <w:r>
               <w:rPr>
@@ -1639,6 +1649,9 @@
           <w:pPr>
             <w:rPr>
               <w:rFonts w:cstheme="minorHAnsi"/>
+              <w:b/>
+              <w:bCs/>
+              <w:noProof/>
             </w:rPr>
           </w:pPr>
           <w:r>
@@ -1656,6 +1669,147 @@
     <w:p>
       <w:pPr>
         <w:rPr>
+          <w:rFonts w:cstheme="minorHAnsi"/>
+          <w:b/>
+          <w:bCs/>
+          <w:noProof/>
+        </w:rPr>
+      </w:pPr>
+    </w:p>
+    <w:p>
+      <w:pPr>
+        <w:rPr>
+          <w:rFonts w:cstheme="minorHAnsi"/>
+          <w:b/>
+          <w:bCs/>
+          <w:noProof/>
+          <w:sz w:val="32"/>
+          <w:szCs w:val="32"/>
+        </w:rPr>
+      </w:pPr>
+      <w:r>
+        <w:rPr>
+          <w:rFonts w:cstheme="minorHAnsi"/>
+          <w:b/>
+          <w:sz w:val="32"/>
+          <w:szCs w:val="32"/>
+        </w:rPr>
+        <w:t>List Figu</w:t>
+      </w:r>
+      <w:bookmarkStart w:id="0" w:name="_GoBack"/>
+      <w:bookmarkEnd w:id="0"/>
+      <w:r>
+        <w:rPr>
+          <w:rFonts w:cstheme="minorHAnsi"/>
+          <w:b/>
+          <w:sz w:val="32"/>
+          <w:szCs w:val="32"/>
+        </w:rPr>
+        <w:t>res</w:t>
+      </w:r>
+    </w:p>
+    <w:p>
+      <w:pPr>
+        <w:pStyle w:val="TableofFigures"/>
+        <w:tabs>
+          <w:tab w:val="right" w:leader="dot" w:pos="9040"/>
+        </w:tabs>
+        <w:rPr>
+          <w:noProof/>
+        </w:rPr>
+      </w:pPr>
+      <w:r>
+        <w:rPr>
+          <w:rFonts w:cstheme="minorHAnsi"/>
+        </w:rPr>
+        <w:fldChar w:fldCharType="begin"/>
+      </w:r>
+      <w:r>
+        <w:rPr>
+          <w:rFonts w:cstheme="minorHAnsi"/>
+        </w:rPr>
+        <w:instrText xml:space="preserve"> TOC \h \z \c "Figure" </w:instrText>
+      </w:r>
+      <w:r>
+        <w:rPr>
+          <w:rFonts w:cstheme="minorHAnsi"/>
+        </w:rPr>
+        <w:fldChar w:fldCharType="separate"/>
+      </w:r>
+      <w:hyperlink w:anchor="_Toc69321118" w:history="1">
+        <w:r>
+          <w:rPr>
+            <w:rStyle w:val="Hyperlink"/>
+            <w:noProof/>
+          </w:rPr>
+          <w:t>Figure 1. Major Features</w:t>
+        </w:r>
+        <w:r>
+          <w:rPr>
+            <w:noProof/>
+            <w:webHidden/>
+          </w:rPr>
+          <w:tab/>
+        </w:r>
+        <w:r>
+          <w:rPr>
+            <w:noProof/>
+            <w:webHidden/>
+          </w:rPr>
+          <w:fldChar w:fldCharType="begin"/>
+        </w:r>
+        <w:r>
+          <w:rPr>
+            <w:noProof/>
+            <w:webHidden/>
+          </w:rPr>
+          <w:instrText xml:space="preserve"> PAGEREF _Toc69321118 \h </w:instrText>
+        </w:r>
+        <w:r>
+          <w:rPr>
+            <w:noProof/>
+            <w:webHidden/>
+          </w:rPr>
+        </w:r>
+        <w:r>
+          <w:rPr>
+            <w:noProof/>
+            <w:webHidden/>
+          </w:rPr>
+          <w:fldChar w:fldCharType="separate"/>
+        </w:r>
+        <w:r>
+          <w:rPr>
+            <w:noProof/>
+            <w:webHidden/>
+          </w:rPr>
+          <w:t>9</w:t>
+        </w:r>
+        <w:r>
+          <w:rPr>
+            <w:noProof/>
+            <w:webHidden/>
+          </w:rPr>
+          <w:fldChar w:fldCharType="end"/>
+        </w:r>
+      </w:hyperlink>
+    </w:p>
+    <w:p>
+      <w:pPr>
+        <w:rPr>
+          <w:rFonts w:cstheme="minorHAnsi"/>
+        </w:rPr>
+      </w:pPr>
+      <w:r>
+        <w:rPr>
+          <w:rFonts w:cstheme="minorHAnsi"/>
+        </w:rPr>
+        <w:fldChar w:fldCharType="end"/>
+      </w:r>
+    </w:p>
+    <w:p>
+      <w:pPr>
+        <w:rPr>
           <w:rFonts w:eastAsiaTheme="majorEastAsia" w:cstheme="minorHAnsi"/>
           <w:b/>
           <w:color w:val="C00000"/>
@@ -1677,7 +1831,7 @@
           <w:rFonts w:asciiTheme="minorHAnsi" w:hAnsiTheme="minorHAnsi" w:cstheme="minorHAnsi"/>
         </w:rPr>
       </w:pPr>
-      <w:bookmarkStart w:id="0" w:name="_Toc64769364"/>
+      <w:bookmarkStart w:id="1" w:name="_Toc69321034"/>
       <w:r>
         <w:rPr>
           <w:rFonts w:asciiTheme="minorHAnsi" w:hAnsiTheme="minorHAnsi" w:cstheme="minorHAnsi"/>
@@ -1685,17 +1839,17 @@
         <w:lastRenderedPageBreak/>
         <w:t>I. Project Report</w:t>
       </w:r>
-      <w:bookmarkEnd w:id="0"/>
+      <w:bookmarkEnd w:id="1"/>
     </w:p>
     <w:p>
       <w:pPr>
         <w:pStyle w:val="Heading2"/>
       </w:pPr>
-      <w:bookmarkStart w:id="1" w:name="_Toc64769365"/>
+      <w:bookmarkStart w:id="2" w:name="_Toc69321035"/>
       <w:r>
         <w:t>1. Status Report</w:t>
       </w:r>
-      <w:bookmarkEnd w:id="1"/>
+      <w:bookmarkEnd w:id="2"/>
     </w:p>
     <w:tbl>
       <w:tblPr>
@@ -2297,14 +2451,14 @@
       <w:pPr>
         <w:pStyle w:val="Heading2"/>
       </w:pPr>
-      <w:bookmarkStart w:id="2" w:name="_Toc64769366"/>
+      <w:bookmarkStart w:id="3" w:name="_Toc69321036"/>
       <w:r>
         <w:t xml:space="preserve">2. Team </w:t>
       </w:r>
       <w:r>
         <w:t>Involvements</w:t>
       </w:r>
-      <w:bookmarkEnd w:id="2"/>
+      <w:bookmarkEnd w:id="3"/>
     </w:p>
     <w:tbl>
       <w:tblPr>
@@ -3031,11 +3185,11 @@
       <w:pPr>
         <w:pStyle w:val="Heading2"/>
       </w:pPr>
-      <w:bookmarkStart w:id="3" w:name="_Toc64769367"/>
+      <w:bookmarkStart w:id="4" w:name="_Toc69321037"/>
       <w:r>
         <w:t>3. Issues/Suggestions</w:t>
       </w:r>
-      <w:bookmarkEnd w:id="3"/>
+      <w:bookmarkEnd w:id="4"/>
     </w:p>
     <w:tbl>
       <w:tblPr>
@@ -3653,7 +3807,7 @@
           <w:rFonts w:asciiTheme="minorHAnsi" w:hAnsiTheme="minorHAnsi" w:cstheme="minorHAnsi"/>
         </w:rPr>
       </w:pPr>
-      <w:bookmarkStart w:id="4" w:name="_Toc64769368"/>
+      <w:bookmarkStart w:id="5" w:name="_Toc69321038"/>
       <w:r>
         <w:rPr>
           <w:rFonts w:asciiTheme="minorHAnsi" w:hAnsiTheme="minorHAnsi" w:cstheme="minorHAnsi"/>
@@ -3661,17 +3815,17 @@
         <w:lastRenderedPageBreak/>
         <w:t>II. Project Introduction</w:t>
       </w:r>
-      <w:bookmarkEnd w:id="4"/>
+      <w:bookmarkEnd w:id="5"/>
     </w:p>
     <w:p>
       <w:pPr>
         <w:pStyle w:val="Heading2"/>
       </w:pPr>
-      <w:bookmarkStart w:id="5" w:name="_Toc64769369"/>
+      <w:bookmarkStart w:id="6" w:name="_Toc69321039"/>
       <w:r>
         <w:t>1. Overview</w:t>
       </w:r>
-      <w:bookmarkEnd w:id="5"/>
+      <w:bookmarkEnd w:id="6"/>
     </w:p>
     <w:p>
       <w:pPr>
@@ -3681,14 +3835,14 @@
           <w:rFonts w:asciiTheme="minorHAnsi" w:hAnsiTheme="minorHAnsi" w:cstheme="minorHAnsi"/>
         </w:rPr>
       </w:pPr>
-      <w:bookmarkStart w:id="6" w:name="_Toc64769370"/>
+      <w:bookmarkStart w:id="7" w:name="_Toc69321040"/>
       <w:r>
         <w:rPr>
           <w:rFonts w:asciiTheme="minorHAnsi" w:hAnsiTheme="minorHAnsi" w:cstheme="minorHAnsi"/>
         </w:rPr>
         <w:t>1.1 Project Information</w:t>
       </w:r>
-      <w:bookmarkEnd w:id="6"/>
+      <w:bookmarkEnd w:id="7"/>
     </w:p>
     <w:p>
       <w:pPr>
@@ -3839,7 +3993,7 @@
           <w:rFonts w:asciiTheme="minorHAnsi" w:hAnsiTheme="minorHAnsi" w:cstheme="minorHAnsi"/>
         </w:rPr>
       </w:pPr>
-      <w:bookmarkStart w:id="7" w:name="_Toc64769371"/>
+      <w:bookmarkStart w:id="8" w:name="_Toc69321041"/>
       <w:r>
         <w:rPr>
           <w:rFonts w:asciiTheme="minorHAnsi" w:hAnsiTheme="minorHAnsi" w:cstheme="minorHAnsi"/>
@@ -3852,7 +4006,7 @@
         </w:rPr>
         <w:t>Project Team</w:t>
       </w:r>
-      <w:bookmarkEnd w:id="7"/>
+      <w:bookmarkEnd w:id="8"/>
     </w:p>
     <w:p>
       <w:pPr>
@@ -4727,7 +4881,7 @@
       <w:pPr>
         <w:pStyle w:val="Heading2"/>
       </w:pPr>
-      <w:bookmarkStart w:id="8" w:name="_Toc64769372"/>
+      <w:bookmarkStart w:id="9" w:name="_Toc69321042"/>
       <w:r>
         <w:t>2</w:t>
       </w:r>
@@ -4740,7 +4894,7 @@
       <w:r>
         <w:t>Background</w:t>
       </w:r>
-      <w:bookmarkEnd w:id="8"/>
+      <w:bookmarkEnd w:id="9"/>
     </w:p>
     <w:p>
       <w:pPr>
@@ -5210,7 +5364,7 @@
       <w:pPr>
         <w:pStyle w:val="Heading2"/>
       </w:pPr>
-      <w:bookmarkStart w:id="9" w:name="_Toc64769373"/>
+      <w:bookmarkStart w:id="10" w:name="_Toc69321043"/>
       <w:r>
         <w:lastRenderedPageBreak/>
         <w:t>3</w:t>
@@ -5221,7 +5375,7 @@
       <w:r>
         <w:t>s</w:t>
       </w:r>
-      <w:bookmarkEnd w:id="9"/>
+      <w:bookmarkEnd w:id="10"/>
     </w:p>
     <w:p>
       <w:pPr>
@@ -5284,7 +5438,7 @@
           <w:rFonts w:asciiTheme="minorHAnsi" w:hAnsiTheme="minorHAnsi" w:cstheme="minorHAnsi"/>
         </w:rPr>
       </w:pPr>
-      <w:bookmarkStart w:id="10" w:name="_Toc64769374"/>
+      <w:bookmarkStart w:id="11" w:name="_Toc69321044"/>
       <w:r>
         <w:rPr>
           <w:rFonts w:asciiTheme="minorHAnsi" w:hAnsiTheme="minorHAnsi" w:cstheme="minorHAnsi"/>
@@ -5309,7 +5463,7 @@
         </w:rPr>
         <w:t>CRMViet</w:t>
       </w:r>
-      <w:bookmarkEnd w:id="10"/>
+      <w:bookmarkEnd w:id="11"/>
     </w:p>
     <w:p>
       <w:pPr>
@@ -5401,7 +5555,7 @@
         </w:rPr>
         <w:t xml:space="preserve">Web application: </w:t>
       </w:r>
-      <w:hyperlink r:id="rId7" w:history="1">
+      <w:hyperlink r:id="rId9" w:history="1">
         <w:r>
           <w:rPr>
             <w:rStyle w:val="Hyperlink"/>
@@ -5460,7 +5614,7 @@
         </w:rPr>
         <w:t xml:space="preserve">Android: </w:t>
       </w:r>
-      <w:hyperlink r:id="rId8" w:history="1">
+      <w:hyperlink r:id="rId10" w:history="1">
         <w:r>
           <w:rPr>
             <w:rStyle w:val="Hyperlink"/>
@@ -5500,7 +5654,7 @@
         </w:rPr>
         <w:t xml:space="preserve">iOS: </w:t>
       </w:r>
-      <w:hyperlink r:id="rId9" w:history="1">
+      <w:hyperlink r:id="rId11" w:history="1">
         <w:r>
           <w:rPr>
             <w:rStyle w:val="Hyperlink"/>
@@ -6020,7 +6174,7 @@
           <w:rFonts w:asciiTheme="minorHAnsi" w:hAnsiTheme="minorHAnsi" w:cstheme="minorHAnsi"/>
         </w:rPr>
       </w:pPr>
-      <w:bookmarkStart w:id="11" w:name="_Toc64769375"/>
+      <w:bookmarkStart w:id="12" w:name="_Toc69321045"/>
       <w:r>
         <w:rPr>
           <w:rFonts w:asciiTheme="minorHAnsi" w:hAnsiTheme="minorHAnsi" w:cstheme="minorHAnsi"/>
@@ -6045,7 +6199,7 @@
         </w:rPr>
         <w:t>GetFly</w:t>
       </w:r>
-      <w:bookmarkEnd w:id="11"/>
+      <w:bookmarkEnd w:id="12"/>
     </w:p>
     <w:p>
       <w:pPr>
@@ -6150,7 +6304,7 @@
         <w:lastRenderedPageBreak/>
         <w:t xml:space="preserve">Web application: </w:t>
       </w:r>
-      <w:hyperlink r:id="rId10" w:history="1">
+      <w:hyperlink r:id="rId12" w:history="1">
         <w:r>
           <w:rPr>
             <w:rStyle w:val="Hyperlink"/>
@@ -6209,7 +6363,7 @@
         </w:rPr>
         <w:t xml:space="preserve">Android: </w:t>
       </w:r>
-      <w:hyperlink r:id="rId11" w:history="1">
+      <w:hyperlink r:id="rId13" w:history="1">
         <w:r>
           <w:rPr>
             <w:rStyle w:val="Hyperlink"/>
@@ -6243,7 +6397,7 @@
         </w:rPr>
         <w:t xml:space="preserve">iOS: </w:t>
       </w:r>
-      <w:hyperlink r:id="rId12" w:history="1">
+      <w:hyperlink r:id="rId14" w:history="1">
         <w:r>
           <w:rPr>
             <w:rStyle w:val="Hyperlink"/>
@@ -6819,14 +6973,14 @@
           <w:rFonts w:asciiTheme="minorHAnsi" w:hAnsiTheme="minorHAnsi" w:cstheme="minorHAnsi"/>
         </w:rPr>
       </w:pPr>
-      <w:bookmarkStart w:id="12" w:name="_Toc64769376"/>
+      <w:bookmarkStart w:id="13" w:name="_Toc69321046"/>
       <w:r>
         <w:rPr>
           <w:rFonts w:asciiTheme="minorHAnsi" w:hAnsiTheme="minorHAnsi" w:cstheme="minorHAnsi"/>
         </w:rPr>
         <w:t>3.3 EasyEdu</w:t>
       </w:r>
-      <w:bookmarkEnd w:id="12"/>
+      <w:bookmarkEnd w:id="13"/>
     </w:p>
     <w:p>
       <w:pPr>
@@ -6955,7 +7109,7 @@
         </w:rPr>
         <w:t xml:space="preserve">Web application: </w:t>
       </w:r>
-      <w:hyperlink r:id="rId13" w:history="1">
+      <w:hyperlink r:id="rId15" w:history="1">
         <w:r>
           <w:rPr>
             <w:rStyle w:val="Hyperlink"/>
@@ -7022,7 +7176,7 @@
         </w:rPr>
         <w:t xml:space="preserve">Teacher: </w:t>
       </w:r>
-      <w:hyperlink r:id="rId14" w:history="1">
+      <w:hyperlink r:id="rId16" w:history="1">
         <w:r>
           <w:rPr>
             <w:rStyle w:val="Hyperlink"/>
@@ -7051,7 +7205,7 @@
         </w:rPr>
         <w:t xml:space="preserve">Parent/Student: </w:t>
       </w:r>
-      <w:hyperlink r:id="rId15" w:history="1">
+      <w:hyperlink r:id="rId17" w:history="1">
         <w:r>
           <w:rPr>
             <w:rStyle w:val="Hyperlink"/>
@@ -7105,7 +7259,7 @@
         </w:rPr>
         <w:t xml:space="preserve">Teacher: </w:t>
       </w:r>
-      <w:hyperlink r:id="rId16" w:history="1">
+      <w:hyperlink r:id="rId18" w:history="1">
         <w:r>
           <w:rPr>
             <w:rStyle w:val="Hyperlink"/>
@@ -7134,7 +7288,7 @@
         </w:rPr>
         <w:t xml:space="preserve">Parent/Student: </w:t>
       </w:r>
-      <w:hyperlink r:id="rId17" w:history="1">
+      <w:hyperlink r:id="rId19" w:history="1">
         <w:r>
           <w:rPr>
             <w:rStyle w:val="Hyperlink"/>
@@ -7778,14 +7932,14 @@
       <w:pPr>
         <w:pStyle w:val="Heading2"/>
       </w:pPr>
-      <w:bookmarkStart w:id="13" w:name="_Toc64769377"/>
+      <w:bookmarkStart w:id="14" w:name="_Toc69321047"/>
       <w:r>
         <w:t>4</w:t>
       </w:r>
       <w:r>
         <w:t>. Business Opportunity</w:t>
       </w:r>
-      <w:bookmarkEnd w:id="13"/>
+      <w:bookmarkEnd w:id="14"/>
     </w:p>
     <w:p>
       <w:pPr>
@@ -8025,7 +8179,7 @@
       <w:pPr>
         <w:pStyle w:val="Heading2"/>
       </w:pPr>
-      <w:bookmarkStart w:id="14" w:name="_Toc64769378"/>
+      <w:bookmarkStart w:id="15" w:name="_Toc69321048"/>
       <w:r>
         <w:lastRenderedPageBreak/>
         <w:t>5</w:t>
@@ -8036,7 +8190,7 @@
       <w:r>
         <w:t>Software Product Vision</w:t>
       </w:r>
-      <w:bookmarkEnd w:id="14"/>
+      <w:bookmarkEnd w:id="15"/>
     </w:p>
     <w:p>
       <w:pPr>
@@ -8242,7 +8396,7 @@
       <w:pPr>
         <w:pStyle w:val="Heading2"/>
       </w:pPr>
-      <w:bookmarkStart w:id="15" w:name="_Toc64769379"/>
+      <w:bookmarkStart w:id="16" w:name="_Toc69321049"/>
       <w:r>
         <w:t>6</w:t>
       </w:r>
@@ -8255,7 +8409,7 @@
       <w:r>
         <w:t xml:space="preserve"> </w:t>
       </w:r>
-      <w:bookmarkStart w:id="16" w:name="_Toc356192841"/>
+      <w:bookmarkStart w:id="17" w:name="_Toc356192841"/>
       <w:r>
         <w:t xml:space="preserve">Scope </w:t>
       </w:r>
@@ -8265,8 +8419,8 @@
       <w:r>
         <w:t xml:space="preserve"> Limitations</w:t>
       </w:r>
-      <w:bookmarkEnd w:id="15"/>
       <w:bookmarkEnd w:id="16"/>
+      <w:bookmarkEnd w:id="17"/>
     </w:p>
     <w:p>
       <w:pPr>
@@ -8275,7 +8429,7 @@
           <w:rFonts w:asciiTheme="minorHAnsi" w:hAnsiTheme="minorHAnsi" w:cstheme="minorHAnsi"/>
         </w:rPr>
       </w:pPr>
-      <w:bookmarkStart w:id="17" w:name="_Toc64769380"/>
+      <w:bookmarkStart w:id="18" w:name="_Toc69321050"/>
       <w:r>
         <w:rPr>
           <w:rFonts w:asciiTheme="minorHAnsi" w:hAnsiTheme="minorHAnsi" w:cstheme="minorHAnsi"/>
@@ -8288,7 +8442,7 @@
         </w:rPr>
         <w:t>.1 Major Features</w:t>
       </w:r>
-      <w:bookmarkEnd w:id="17"/>
+      <w:bookmarkEnd w:id="18"/>
     </w:p>
     <w:p>
       <w:pPr>
@@ -8305,6 +8459,48 @@
           <w:sz w:val="22"/>
           <w:szCs w:val="22"/>
         </w:rPr>
+        <w:t xml:space="preserve">There are four roles in this system, which includes the following </w:t>
+      </w:r>
+      <w:r>
+        <w:rPr>
+          <w:rFonts w:asciiTheme="minorHAnsi" w:hAnsiTheme="minorHAnsi" w:cstheme="minorHAnsi"/>
+          <w:sz w:val="22"/>
+          <w:szCs w:val="22"/>
+        </w:rPr>
+        <w:t>major</w:t>
+      </w:r>
+      <w:r>
+        <w:rPr>
+          <w:rFonts w:asciiTheme="minorHAnsi" w:hAnsiTheme="minorHAnsi" w:cstheme="minorHAnsi"/>
+          <w:sz w:val="22"/>
+          <w:szCs w:val="22"/>
+        </w:rPr>
+        <w:t xml:space="preserve"> </w:t>
+      </w:r>
+      <w:r>
+        <w:rPr>
+          <w:rFonts w:asciiTheme="minorHAnsi" w:hAnsiTheme="minorHAnsi" w:cstheme="minorHAnsi"/>
+          <w:sz w:val="22"/>
+          <w:szCs w:val="22"/>
+        </w:rPr>
+        <w:t>features:</w:t>
+      </w:r>
+    </w:p>
+    <w:p>
+      <w:pPr>
+        <w:pStyle w:val="List"/>
+        <w:rPr>
+          <w:rFonts w:asciiTheme="minorHAnsi" w:hAnsiTheme="minorHAnsi" w:cstheme="minorHAnsi"/>
+          <w:sz w:val="22"/>
+          <w:szCs w:val="22"/>
+        </w:rPr>
+      </w:pPr>
+      <w:r>
+        <w:rPr>
+          <w:rFonts w:asciiTheme="minorHAnsi" w:hAnsiTheme="minorHAnsi" w:cstheme="minorHAnsi"/>
+          <w:sz w:val="22"/>
+          <w:szCs w:val="22"/>
+        </w:rPr>
         <w:t>FE-01:</w:t>
       </w:r>
       <w:r>
@@ -8321,15 +8517,147 @@
           <w:sz w:val="22"/>
           <w:szCs w:val="22"/>
         </w:rPr>
-        <w:t xml:space="preserve">Sales Manager </w:t>
-      </w:r>
-      <w:r>
-        <w:rPr>
-          <w:rFonts w:asciiTheme="minorHAnsi" w:hAnsiTheme="minorHAnsi" w:cstheme="minorHAnsi"/>
-          <w:sz w:val="22"/>
-          <w:szCs w:val="22"/>
-        </w:rPr>
-        <w:t>can manage</w:t>
+        <w:t xml:space="preserve">Administrator can </w:t>
+      </w:r>
+      <w:r>
+        <w:rPr>
+          <w:rFonts w:asciiTheme="minorHAnsi" w:hAnsiTheme="minorHAnsi" w:cstheme="minorHAnsi"/>
+          <w:sz w:val="22"/>
+          <w:szCs w:val="22"/>
+        </w:rPr>
+        <w:t>manage</w:t>
+      </w:r>
+      <w:r>
+        <w:rPr>
+          <w:rFonts w:asciiTheme="minorHAnsi" w:hAnsiTheme="minorHAnsi" w:cstheme="minorHAnsi"/>
+          <w:sz w:val="22"/>
+          <w:szCs w:val="22"/>
+        </w:rPr>
+        <w:t xml:space="preserve"> user accounts</w:t>
+      </w:r>
+      <w:r>
+        <w:rPr>
+          <w:rFonts w:asciiTheme="minorHAnsi" w:hAnsiTheme="minorHAnsi" w:cstheme="minorHAnsi"/>
+          <w:sz w:val="22"/>
+          <w:szCs w:val="22"/>
+        </w:rPr>
+        <w:t xml:space="preserve"> (view, create, edit, remove)</w:t>
+      </w:r>
+      <w:r>
+        <w:rPr>
+          <w:rFonts w:asciiTheme="minorHAnsi" w:hAnsiTheme="minorHAnsi" w:cstheme="minorHAnsi"/>
+          <w:sz w:val="22"/>
+          <w:szCs w:val="22"/>
+        </w:rPr>
+        <w:t>.</w:t>
+      </w:r>
+    </w:p>
+    <w:p>
+      <w:pPr>
+        <w:pStyle w:val="List"/>
+        <w:rPr>
+          <w:rFonts w:asciiTheme="minorHAnsi" w:hAnsiTheme="minorHAnsi" w:cstheme="minorHAnsi"/>
+          <w:sz w:val="22"/>
+          <w:szCs w:val="22"/>
+        </w:rPr>
+      </w:pPr>
+      <w:r>
+        <w:rPr>
+          <w:rFonts w:asciiTheme="minorHAnsi" w:hAnsiTheme="minorHAnsi" w:cstheme="minorHAnsi"/>
+          <w:sz w:val="22"/>
+          <w:szCs w:val="22"/>
+        </w:rPr>
+        <w:t>FE-02:</w:t>
+      </w:r>
+      <w:r>
+        <w:rPr>
+          <w:rFonts w:asciiTheme="minorHAnsi" w:hAnsiTheme="minorHAnsi" w:cstheme="minorHAnsi"/>
+          <w:sz w:val="22"/>
+          <w:szCs w:val="22"/>
+        </w:rPr>
+        <w:tab/>
+      </w:r>
+      <w:r>
+        <w:rPr>
+          <w:rFonts w:asciiTheme="minorHAnsi" w:hAnsiTheme="minorHAnsi" w:cstheme="minorHAnsi"/>
+          <w:sz w:val="22"/>
+          <w:szCs w:val="22"/>
+        </w:rPr>
+        <w:t xml:space="preserve">Administrator can </w:t>
+      </w:r>
+      <w:r>
+        <w:rPr>
+          <w:rFonts w:asciiTheme="minorHAnsi" w:hAnsiTheme="minorHAnsi" w:cstheme="minorHAnsi"/>
+          <w:sz w:val="22"/>
+          <w:szCs w:val="22"/>
+        </w:rPr>
+        <w:t>manage</w:t>
+      </w:r>
+      <w:r>
+        <w:rPr>
+          <w:rFonts w:asciiTheme="minorHAnsi" w:hAnsiTheme="minorHAnsi" w:cstheme="minorHAnsi"/>
+          <w:sz w:val="22"/>
+          <w:szCs w:val="22"/>
+        </w:rPr>
+        <w:t xml:space="preserve"> all schools</w:t>
+      </w:r>
+      <w:r>
+        <w:rPr>
+          <w:rFonts w:asciiTheme="minorHAnsi" w:hAnsiTheme="minorHAnsi" w:cstheme="minorHAnsi"/>
+          <w:sz w:val="22"/>
+          <w:szCs w:val="22"/>
+        </w:rPr>
+        <w:t xml:space="preserve"> (view, create, edit, remove)</w:t>
+      </w:r>
+      <w:r>
+        <w:rPr>
+          <w:rFonts w:asciiTheme="minorHAnsi" w:hAnsiTheme="minorHAnsi" w:cstheme="minorHAnsi"/>
+          <w:sz w:val="22"/>
+          <w:szCs w:val="22"/>
+        </w:rPr>
+        <w:t>.</w:t>
+      </w:r>
+    </w:p>
+    <w:p>
+      <w:pPr>
+        <w:pStyle w:val="List"/>
+        <w:rPr>
+          <w:rFonts w:asciiTheme="minorHAnsi" w:hAnsiTheme="minorHAnsi" w:cstheme="minorHAnsi"/>
+          <w:sz w:val="22"/>
+          <w:szCs w:val="22"/>
+        </w:rPr>
+      </w:pPr>
+      <w:r>
+        <w:rPr>
+          <w:rFonts w:asciiTheme="minorHAnsi" w:hAnsiTheme="minorHAnsi" w:cstheme="minorHAnsi"/>
+          <w:sz w:val="22"/>
+          <w:szCs w:val="22"/>
+        </w:rPr>
+        <w:t>FE-03:</w:t>
+      </w:r>
+      <w:r>
+        <w:rPr>
+          <w:rFonts w:asciiTheme="minorHAnsi" w:hAnsiTheme="minorHAnsi" w:cstheme="minorHAnsi"/>
+          <w:sz w:val="22"/>
+          <w:szCs w:val="22"/>
+        </w:rPr>
+        <w:tab/>
+      </w:r>
+      <w:r>
+        <w:rPr>
+          <w:rFonts w:asciiTheme="minorHAnsi" w:hAnsiTheme="minorHAnsi" w:cstheme="minorHAnsi"/>
+          <w:sz w:val="22"/>
+          <w:szCs w:val="22"/>
+        </w:rPr>
+        <w:t>Sales Manager</w:t>
+      </w:r>
+      <w:r>
+        <w:rPr>
+          <w:rFonts w:asciiTheme="minorHAnsi" w:hAnsiTheme="minorHAnsi" w:cstheme="minorHAnsi"/>
+          <w:sz w:val="22"/>
+          <w:szCs w:val="22"/>
+        </w:rPr>
+        <w:t xml:space="preserve"> and Sales Supervisor</w:t>
       </w:r>
       <w:r>
         <w:rPr>
@@ -8345,6 +8673,14 @@
           <w:sz w:val="22"/>
           <w:szCs w:val="22"/>
         </w:rPr>
+        <w:t xml:space="preserve">can manage </w:t>
+      </w:r>
+      <w:r>
+        <w:rPr>
+          <w:rFonts w:asciiTheme="minorHAnsi" w:hAnsiTheme="minorHAnsi" w:cstheme="minorHAnsi"/>
+          <w:sz w:val="22"/>
+          <w:szCs w:val="22"/>
+        </w:rPr>
         <w:t>target schools</w:t>
       </w:r>
       <w:r>
@@ -8353,6 +8689,14 @@
           <w:sz w:val="22"/>
           <w:szCs w:val="22"/>
         </w:rPr>
+        <w:t xml:space="preserve"> (create, edit, remove, assign)</w:t>
+      </w:r>
+      <w:r>
+        <w:rPr>
+          <w:rFonts w:asciiTheme="minorHAnsi" w:hAnsiTheme="minorHAnsi" w:cstheme="minorHAnsi"/>
+          <w:sz w:val="22"/>
+          <w:szCs w:val="22"/>
+        </w:rPr>
         <w:t>.</w:t>
       </w:r>
     </w:p>
@@ -8371,7 +8715,7 @@
           <w:sz w:val="22"/>
           <w:szCs w:val="22"/>
         </w:rPr>
-        <w:t>FE-02:</w:t>
+        <w:t>FE-04:</w:t>
       </w:r>
       <w:r>
         <w:rPr>
@@ -8387,23 +8731,349 @@
           <w:sz w:val="22"/>
           <w:szCs w:val="22"/>
         </w:rPr>
-        <w:t xml:space="preserve">Sales Manager </w:t>
-      </w:r>
-      <w:r>
-        <w:rPr>
-          <w:rFonts w:asciiTheme="minorHAnsi" w:hAnsiTheme="minorHAnsi" w:cstheme="minorHAnsi"/>
-          <w:sz w:val="22"/>
-          <w:szCs w:val="22"/>
-        </w:rPr>
-        <w:t xml:space="preserve">can </w:t>
-      </w:r>
-      <w:r>
-        <w:rPr>
-          <w:rFonts w:asciiTheme="minorHAnsi" w:hAnsiTheme="minorHAnsi" w:cstheme="minorHAnsi"/>
-          <w:sz w:val="22"/>
-          <w:szCs w:val="22"/>
-        </w:rPr>
-        <w:t>assign salesmen to target schools</w:t>
+        <w:t>Sales Manager</w:t>
+      </w:r>
+      <w:r>
+        <w:rPr>
+          <w:rFonts w:asciiTheme="minorHAnsi" w:hAnsiTheme="minorHAnsi" w:cstheme="minorHAnsi"/>
+          <w:sz w:val="22"/>
+          <w:szCs w:val="22"/>
+        </w:rPr>
+        <w:t>, Sales Supervisor</w:t>
+      </w:r>
+      <w:r>
+        <w:rPr>
+          <w:rFonts w:asciiTheme="minorHAnsi" w:hAnsiTheme="minorHAnsi" w:cstheme="minorHAnsi"/>
+          <w:sz w:val="22"/>
+          <w:szCs w:val="22"/>
+        </w:rPr>
+        <w:t xml:space="preserve"> </w:t>
+      </w:r>
+      <w:r>
+        <w:rPr>
+          <w:rFonts w:asciiTheme="minorHAnsi" w:hAnsiTheme="minorHAnsi" w:cstheme="minorHAnsi"/>
+          <w:sz w:val="22"/>
+          <w:szCs w:val="22"/>
+        </w:rPr>
+        <w:t xml:space="preserve">and </w:t>
+      </w:r>
+      <w:r>
+        <w:rPr>
+          <w:rFonts w:asciiTheme="minorHAnsi" w:hAnsiTheme="minorHAnsi" w:cstheme="minorHAnsi"/>
+          <w:sz w:val="22"/>
+          <w:szCs w:val="22"/>
+        </w:rPr>
+        <w:t>Salesman can</w:t>
+      </w:r>
+      <w:r>
+        <w:rPr>
+          <w:rFonts w:asciiTheme="minorHAnsi" w:hAnsiTheme="minorHAnsi" w:cstheme="minorHAnsi"/>
+          <w:sz w:val="22"/>
+          <w:szCs w:val="22"/>
+        </w:rPr>
+        <w:t xml:space="preserve"> </w:t>
+      </w:r>
+      <w:r>
+        <w:rPr>
+          <w:rFonts w:asciiTheme="minorHAnsi" w:hAnsiTheme="minorHAnsi" w:cstheme="minorHAnsi"/>
+          <w:sz w:val="22"/>
+          <w:szCs w:val="22"/>
+        </w:rPr>
+        <w:t>view all target schools.</w:t>
+      </w:r>
+    </w:p>
+    <w:p>
+      <w:pPr>
+        <w:pStyle w:val="List"/>
+        <w:rPr>
+          <w:rFonts w:asciiTheme="minorHAnsi" w:hAnsiTheme="minorHAnsi" w:cstheme="minorHAnsi"/>
+          <w:sz w:val="22"/>
+          <w:szCs w:val="22"/>
+        </w:rPr>
+      </w:pPr>
+      <w:r>
+        <w:rPr>
+          <w:rFonts w:asciiTheme="minorHAnsi" w:hAnsiTheme="minorHAnsi" w:cstheme="minorHAnsi"/>
+          <w:sz w:val="22"/>
+          <w:szCs w:val="22"/>
+        </w:rPr>
+        <w:t>FE-05:</w:t>
+      </w:r>
+      <w:r>
+        <w:rPr>
+          <w:rFonts w:asciiTheme="minorHAnsi" w:hAnsiTheme="minorHAnsi" w:cstheme="minorHAnsi"/>
+          <w:sz w:val="22"/>
+          <w:szCs w:val="22"/>
+        </w:rPr>
+        <w:tab/>
+      </w:r>
+      <w:r>
+        <w:rPr>
+          <w:rFonts w:asciiTheme="minorHAnsi" w:hAnsiTheme="minorHAnsi" w:cstheme="minorHAnsi"/>
+          <w:sz w:val="22"/>
+          <w:szCs w:val="22"/>
+        </w:rPr>
+        <w:t>Salesman can</w:t>
+      </w:r>
+      <w:r>
+        <w:rPr>
+          <w:rFonts w:asciiTheme="minorHAnsi" w:hAnsiTheme="minorHAnsi" w:cstheme="minorHAnsi"/>
+          <w:sz w:val="22"/>
+          <w:szCs w:val="22"/>
+        </w:rPr>
+        <w:t xml:space="preserve"> </w:t>
+      </w:r>
+      <w:r>
+        <w:rPr>
+          <w:rFonts w:asciiTheme="minorHAnsi" w:hAnsiTheme="minorHAnsi" w:cstheme="minorHAnsi"/>
+          <w:sz w:val="22"/>
+          <w:szCs w:val="22"/>
+        </w:rPr>
+        <w:t>manage own dail</w:t>
+      </w:r>
+      <w:r>
+        <w:rPr>
+          <w:rFonts w:asciiTheme="minorHAnsi" w:hAnsiTheme="minorHAnsi" w:cstheme="minorHAnsi"/>
+          <w:sz w:val="22"/>
+          <w:szCs w:val="22"/>
+        </w:rPr>
+        <w:t>y reports</w:t>
+      </w:r>
+      <w:r>
+        <w:rPr>
+          <w:rFonts w:asciiTheme="minorHAnsi" w:hAnsiTheme="minorHAnsi" w:cstheme="minorHAnsi"/>
+          <w:sz w:val="22"/>
+          <w:szCs w:val="22"/>
+        </w:rPr>
+        <w:t xml:space="preserve"> </w:t>
+      </w:r>
+      <w:r>
+        <w:rPr>
+          <w:rFonts w:asciiTheme="minorHAnsi" w:hAnsiTheme="minorHAnsi" w:cstheme="minorHAnsi"/>
+          <w:sz w:val="22"/>
+          <w:szCs w:val="22"/>
+        </w:rPr>
+        <w:t>(create, edit, remove) and view all reports.</w:t>
+      </w:r>
+    </w:p>
+    <w:p>
+      <w:pPr>
+        <w:pStyle w:val="List"/>
+        <w:rPr>
+          <w:rFonts w:asciiTheme="minorHAnsi" w:hAnsiTheme="minorHAnsi" w:cstheme="minorHAnsi"/>
+          <w:sz w:val="22"/>
+          <w:szCs w:val="22"/>
+        </w:rPr>
+      </w:pPr>
+      <w:r>
+        <w:rPr>
+          <w:rFonts w:asciiTheme="minorHAnsi" w:hAnsiTheme="minorHAnsi" w:cstheme="minorHAnsi"/>
+          <w:sz w:val="22"/>
+          <w:szCs w:val="22"/>
+        </w:rPr>
+        <w:t>FE-06:</w:t>
+      </w:r>
+      <w:r>
+        <w:rPr>
+          <w:rFonts w:asciiTheme="minorHAnsi" w:hAnsiTheme="minorHAnsi" w:cstheme="minorHAnsi"/>
+          <w:sz w:val="22"/>
+          <w:szCs w:val="22"/>
+        </w:rPr>
+        <w:tab/>
+      </w:r>
+      <w:r>
+        <w:rPr>
+          <w:rFonts w:asciiTheme="minorHAnsi" w:hAnsiTheme="minorHAnsi" w:cstheme="minorHAnsi"/>
+          <w:sz w:val="22"/>
+          <w:szCs w:val="22"/>
+        </w:rPr>
+        <w:t>Sales Manager</w:t>
+      </w:r>
+      <w:r>
+        <w:rPr>
+          <w:rFonts w:asciiTheme="minorHAnsi" w:hAnsiTheme="minorHAnsi" w:cstheme="minorHAnsi"/>
+          <w:sz w:val="22"/>
+          <w:szCs w:val="22"/>
+        </w:rPr>
+        <w:t xml:space="preserve"> and Sales Supervisor</w:t>
+      </w:r>
+      <w:r>
+        <w:rPr>
+          <w:rFonts w:asciiTheme="minorHAnsi" w:hAnsiTheme="minorHAnsi" w:cstheme="minorHAnsi"/>
+          <w:sz w:val="22"/>
+          <w:szCs w:val="22"/>
+        </w:rPr>
+        <w:t xml:space="preserve"> </w:t>
+      </w:r>
+      <w:r>
+        <w:rPr>
+          <w:rFonts w:asciiTheme="minorHAnsi" w:hAnsiTheme="minorHAnsi" w:cstheme="minorHAnsi"/>
+          <w:sz w:val="22"/>
+          <w:szCs w:val="22"/>
+        </w:rPr>
+        <w:t xml:space="preserve">can comment on </w:t>
+      </w:r>
+      <w:r>
+        <w:rPr>
+          <w:rFonts w:asciiTheme="minorHAnsi" w:hAnsiTheme="minorHAnsi" w:cstheme="minorHAnsi"/>
+          <w:sz w:val="22"/>
+          <w:szCs w:val="22"/>
+        </w:rPr>
+        <w:t xml:space="preserve">the </w:t>
+      </w:r>
+      <w:r>
+        <w:rPr>
+          <w:rFonts w:asciiTheme="minorHAnsi" w:hAnsiTheme="minorHAnsi" w:cstheme="minorHAnsi"/>
+          <w:sz w:val="22"/>
+          <w:szCs w:val="22"/>
+        </w:rPr>
+        <w:t>reports.</w:t>
+      </w:r>
+    </w:p>
+    <w:p>
+      <w:pPr>
+        <w:pStyle w:val="List"/>
+        <w:rPr>
+          <w:rFonts w:asciiTheme="minorHAnsi" w:hAnsiTheme="minorHAnsi" w:cstheme="minorHAnsi"/>
+          <w:sz w:val="22"/>
+          <w:szCs w:val="22"/>
+        </w:rPr>
+      </w:pPr>
+      <w:r>
+        <w:rPr>
+          <w:rFonts w:asciiTheme="minorHAnsi" w:hAnsiTheme="minorHAnsi" w:cstheme="minorHAnsi"/>
+          <w:sz w:val="22"/>
+          <w:szCs w:val="22"/>
+        </w:rPr>
+        <w:t>FE-</w:t>
+      </w:r>
+      <w:r>
+        <w:rPr>
+          <w:rFonts w:asciiTheme="minorHAnsi" w:hAnsiTheme="minorHAnsi" w:cstheme="minorHAnsi"/>
+          <w:sz w:val="22"/>
+          <w:szCs w:val="22"/>
+        </w:rPr>
+        <w:t>0</w:t>
+      </w:r>
+      <w:r>
+        <w:rPr>
+          <w:rFonts w:asciiTheme="minorHAnsi" w:hAnsiTheme="minorHAnsi" w:cstheme="minorHAnsi"/>
+          <w:sz w:val="22"/>
+          <w:szCs w:val="22"/>
+        </w:rPr>
+        <w:t>7</w:t>
+      </w:r>
+      <w:r>
+        <w:rPr>
+          <w:rFonts w:asciiTheme="minorHAnsi" w:hAnsiTheme="minorHAnsi" w:cstheme="minorHAnsi"/>
+          <w:sz w:val="22"/>
+          <w:szCs w:val="22"/>
+        </w:rPr>
+        <w:t>:</w:t>
+      </w:r>
+      <w:r>
+        <w:rPr>
+          <w:rFonts w:asciiTheme="minorHAnsi" w:hAnsiTheme="minorHAnsi" w:cstheme="minorHAnsi"/>
+          <w:sz w:val="22"/>
+          <w:szCs w:val="22"/>
+        </w:rPr>
+        <w:tab/>
+      </w:r>
+      <w:r>
+        <w:rPr>
+          <w:rFonts w:asciiTheme="minorHAnsi" w:hAnsiTheme="minorHAnsi" w:cstheme="minorHAnsi"/>
+          <w:sz w:val="22"/>
+          <w:szCs w:val="22"/>
+        </w:rPr>
+        <w:t>Sales Manager, Sales Supervisor</w:t>
+      </w:r>
+      <w:r>
+        <w:rPr>
+          <w:rFonts w:asciiTheme="minorHAnsi" w:hAnsiTheme="minorHAnsi" w:cstheme="minorHAnsi"/>
+          <w:sz w:val="22"/>
+          <w:szCs w:val="22"/>
+        </w:rPr>
+        <w:t xml:space="preserve"> </w:t>
+      </w:r>
+      <w:r>
+        <w:rPr>
+          <w:rFonts w:asciiTheme="minorHAnsi" w:hAnsiTheme="minorHAnsi" w:cstheme="minorHAnsi"/>
+          <w:sz w:val="22"/>
+          <w:szCs w:val="22"/>
+        </w:rPr>
+        <w:t xml:space="preserve">and </w:t>
+      </w:r>
+      <w:r>
+        <w:rPr>
+          <w:rFonts w:asciiTheme="minorHAnsi" w:hAnsiTheme="minorHAnsi" w:cstheme="minorHAnsi"/>
+          <w:sz w:val="22"/>
+          <w:szCs w:val="22"/>
+        </w:rPr>
+        <w:t>Salesman can</w:t>
+      </w:r>
+      <w:r>
+        <w:rPr>
+          <w:rFonts w:asciiTheme="minorHAnsi" w:hAnsiTheme="minorHAnsi" w:cstheme="minorHAnsi"/>
+          <w:sz w:val="22"/>
+          <w:szCs w:val="22"/>
+        </w:rPr>
+        <w:t xml:space="preserve"> </w:t>
+      </w:r>
+      <w:r>
+        <w:rPr>
+          <w:rFonts w:asciiTheme="minorHAnsi" w:hAnsiTheme="minorHAnsi" w:cstheme="minorHAnsi"/>
+          <w:sz w:val="22"/>
+          <w:szCs w:val="22"/>
+        </w:rPr>
+        <w:t xml:space="preserve">manage own </w:t>
+      </w:r>
+      <w:r>
+        <w:rPr>
+          <w:rFonts w:asciiTheme="minorHAnsi" w:hAnsiTheme="minorHAnsi" w:cstheme="minorHAnsi"/>
+          <w:sz w:val="22"/>
+          <w:szCs w:val="22"/>
+        </w:rPr>
+        <w:t>work</w:t>
+      </w:r>
+      <w:r>
+        <w:rPr>
+          <w:rFonts w:asciiTheme="minorHAnsi" w:hAnsiTheme="minorHAnsi" w:cstheme="minorHAnsi"/>
+          <w:sz w:val="22"/>
+          <w:szCs w:val="22"/>
+        </w:rPr>
+        <w:t>-</w:t>
+      </w:r>
+      <w:r>
+        <w:rPr>
+          <w:rFonts w:asciiTheme="minorHAnsi" w:hAnsiTheme="minorHAnsi" w:cstheme="minorHAnsi"/>
+          <w:sz w:val="22"/>
+          <w:szCs w:val="22"/>
+        </w:rPr>
+        <w:t>plan</w:t>
+      </w:r>
+      <w:r>
+        <w:rPr>
+          <w:rFonts w:asciiTheme="minorHAnsi" w:hAnsiTheme="minorHAnsi" w:cstheme="minorHAnsi"/>
+          <w:sz w:val="22"/>
+          <w:szCs w:val="22"/>
+        </w:rPr>
+        <w:t xml:space="preserve"> (create, edit, remove</w:t>
+      </w:r>
+      <w:r>
+        <w:rPr>
+          <w:rFonts w:asciiTheme="minorHAnsi" w:hAnsiTheme="minorHAnsi" w:cstheme="minorHAnsi"/>
+          <w:sz w:val="22"/>
+          <w:szCs w:val="22"/>
+        </w:rPr>
+        <w:t xml:space="preserve"> personal activities</w:t>
+      </w:r>
+      <w:r>
+        <w:rPr>
+          <w:rFonts w:asciiTheme="minorHAnsi" w:hAnsiTheme="minorHAnsi" w:cstheme="minorHAnsi"/>
+          <w:sz w:val="22"/>
+          <w:szCs w:val="22"/>
+        </w:rPr>
+        <w:t>) and view work-plan of each other</w:t>
       </w:r>
       <w:r>
         <w:rPr>
@@ -8429,7 +9099,7 @@
           <w:sz w:val="22"/>
           <w:szCs w:val="22"/>
         </w:rPr>
-        <w:t>FE-03:</w:t>
+        <w:t>FE-08:</w:t>
       </w:r>
       <w:r>
         <w:rPr>
@@ -8445,23 +9115,15 @@
           <w:sz w:val="22"/>
           <w:szCs w:val="22"/>
         </w:rPr>
-        <w:t xml:space="preserve">Sales Manager can </w:t>
-      </w:r>
-      <w:r>
-        <w:rPr>
-          <w:rFonts w:asciiTheme="minorHAnsi" w:hAnsiTheme="minorHAnsi" w:cstheme="minorHAnsi"/>
-          <w:sz w:val="22"/>
-          <w:szCs w:val="22"/>
-        </w:rPr>
-        <w:t>supervise salesmen</w:t>
-      </w:r>
-      <w:r>
-        <w:rPr>
-          <w:rFonts w:asciiTheme="minorHAnsi" w:hAnsiTheme="minorHAnsi" w:cstheme="minorHAnsi"/>
-          <w:sz w:val="22"/>
-          <w:szCs w:val="22"/>
-        </w:rPr>
-        <w:t>.</w:t>
+        <w:t>Salesman can</w:t>
+      </w:r>
+      <w:r>
+        <w:rPr>
+          <w:rFonts w:asciiTheme="minorHAnsi" w:hAnsiTheme="minorHAnsi" w:cstheme="minorHAnsi"/>
+          <w:sz w:val="22"/>
+          <w:szCs w:val="22"/>
+        </w:rPr>
+        <w:t xml:space="preserve"> update school’s representative’s information.</w:t>
       </w:r>
     </w:p>
     <w:p>
@@ -8479,7 +9141,23 @@
           <w:sz w:val="22"/>
           <w:szCs w:val="22"/>
         </w:rPr>
-        <w:t>FE-04:</w:t>
+        <w:t>FE-</w:t>
+      </w:r>
+      <w:r>
+        <w:rPr>
+          <w:rFonts w:asciiTheme="minorHAnsi" w:hAnsiTheme="minorHAnsi" w:cstheme="minorHAnsi"/>
+          <w:sz w:val="22"/>
+          <w:szCs w:val="22"/>
+        </w:rPr>
+        <w:t>09</w:t>
+      </w:r>
+      <w:r>
+        <w:rPr>
+          <w:rFonts w:asciiTheme="minorHAnsi" w:hAnsiTheme="minorHAnsi" w:cstheme="minorHAnsi"/>
+          <w:sz w:val="22"/>
+          <w:szCs w:val="22"/>
+        </w:rPr>
+        <w:t>:</w:t>
       </w:r>
       <w:r>
         <w:rPr>
@@ -8495,22 +9173,6 @@
           <w:sz w:val="22"/>
           <w:szCs w:val="22"/>
         </w:rPr>
-        <w:t xml:space="preserve">Sales Manager </w:t>
-      </w:r>
-      <w:r>
-        <w:rPr>
-          <w:rFonts w:asciiTheme="minorHAnsi" w:hAnsiTheme="minorHAnsi" w:cstheme="minorHAnsi"/>
-          <w:sz w:val="22"/>
-          <w:szCs w:val="22"/>
-        </w:rPr>
-        <w:t xml:space="preserve">and </w:t>
-      </w:r>
-      <w:r>
-        <w:rPr>
-          <w:rFonts w:asciiTheme="minorHAnsi" w:hAnsiTheme="minorHAnsi" w:cstheme="minorHAnsi"/>
-          <w:sz w:val="22"/>
-          <w:szCs w:val="22"/>
-        </w:rPr>
         <w:t>Salesman can</w:t>
       </w:r>
       <w:r>
@@ -8519,47 +9181,7 @@
           <w:sz w:val="22"/>
           <w:szCs w:val="22"/>
         </w:rPr>
-        <w:t xml:space="preserve"> manage </w:t>
-      </w:r>
-      <w:r>
-        <w:rPr>
-          <w:rFonts w:asciiTheme="minorHAnsi" w:hAnsiTheme="minorHAnsi" w:cstheme="minorHAnsi"/>
-          <w:sz w:val="22"/>
-          <w:szCs w:val="22"/>
-        </w:rPr>
-        <w:t>their</w:t>
-      </w:r>
-      <w:r>
-        <w:rPr>
-          <w:rFonts w:asciiTheme="minorHAnsi" w:hAnsiTheme="minorHAnsi" w:cstheme="minorHAnsi"/>
-          <w:sz w:val="22"/>
-          <w:szCs w:val="22"/>
-        </w:rPr>
-        <w:t xml:space="preserve"> dail</w:t>
-      </w:r>
-      <w:r>
-        <w:rPr>
-          <w:rFonts w:asciiTheme="minorHAnsi" w:hAnsiTheme="minorHAnsi" w:cstheme="minorHAnsi"/>
-          <w:sz w:val="22"/>
-          <w:szCs w:val="22"/>
-        </w:rPr>
-        <w:t>y reports</w:t>
-      </w:r>
-      <w:r>
-        <w:rPr>
-          <w:rFonts w:asciiTheme="minorHAnsi" w:hAnsiTheme="minorHAnsi" w:cstheme="minorHAnsi"/>
-          <w:sz w:val="22"/>
-          <w:szCs w:val="22"/>
-        </w:rPr>
-        <w:t xml:space="preserve"> and view all reports</w:t>
-      </w:r>
-      <w:r>
-        <w:rPr>
-          <w:rFonts w:asciiTheme="minorHAnsi" w:hAnsiTheme="minorHAnsi" w:cstheme="minorHAnsi"/>
-          <w:sz w:val="22"/>
-          <w:szCs w:val="22"/>
-        </w:rPr>
-        <w:t>.</w:t>
+        <w:t xml:space="preserve"> create and view contracts which is belong with the target schools they are assigned.</w:t>
       </w:r>
     </w:p>
     <w:p>
@@ -8577,7 +9199,7 @@
           <w:sz w:val="22"/>
           <w:szCs w:val="22"/>
         </w:rPr>
-        <w:t>FE-05:</w:t>
+        <w:t>FE-10:</w:t>
       </w:r>
       <w:r>
         <w:rPr>
@@ -8593,79 +9215,15 @@
           <w:sz w:val="22"/>
           <w:szCs w:val="22"/>
         </w:rPr>
-        <w:t xml:space="preserve">Sales Manager </w:t>
-      </w:r>
-      <w:r>
-        <w:rPr>
-          <w:rFonts w:asciiTheme="minorHAnsi" w:hAnsiTheme="minorHAnsi" w:cstheme="minorHAnsi"/>
-          <w:sz w:val="22"/>
-          <w:szCs w:val="22"/>
-        </w:rPr>
-        <w:t xml:space="preserve">and </w:t>
-      </w:r>
-      <w:r>
-        <w:rPr>
-          <w:rFonts w:asciiTheme="minorHAnsi" w:hAnsiTheme="minorHAnsi" w:cstheme="minorHAnsi"/>
-          <w:sz w:val="22"/>
-          <w:szCs w:val="22"/>
-        </w:rPr>
-        <w:t>Salesman can</w:t>
-      </w:r>
-      <w:r>
-        <w:rPr>
-          <w:rFonts w:asciiTheme="minorHAnsi" w:hAnsiTheme="minorHAnsi" w:cstheme="minorHAnsi"/>
-          <w:sz w:val="22"/>
-          <w:szCs w:val="22"/>
-        </w:rPr>
-        <w:t xml:space="preserve"> manage </w:t>
-      </w:r>
-      <w:r>
-        <w:rPr>
-          <w:rFonts w:asciiTheme="minorHAnsi" w:hAnsiTheme="minorHAnsi" w:cstheme="minorHAnsi"/>
-          <w:sz w:val="22"/>
-          <w:szCs w:val="22"/>
-        </w:rPr>
-        <w:t>their</w:t>
-      </w:r>
-      <w:r>
-        <w:rPr>
-          <w:rFonts w:asciiTheme="minorHAnsi" w:hAnsiTheme="minorHAnsi" w:cstheme="minorHAnsi"/>
-          <w:sz w:val="22"/>
-          <w:szCs w:val="22"/>
-        </w:rPr>
-        <w:t xml:space="preserve"> </w:t>
-      </w:r>
-      <w:r>
-        <w:rPr>
-          <w:rFonts w:asciiTheme="minorHAnsi" w:hAnsiTheme="minorHAnsi" w:cstheme="minorHAnsi"/>
-          <w:sz w:val="22"/>
-          <w:szCs w:val="22"/>
-        </w:rPr>
-        <w:t>work</w:t>
-      </w:r>
-      <w:r>
-        <w:rPr>
-          <w:rFonts w:asciiTheme="minorHAnsi" w:hAnsiTheme="minorHAnsi" w:cstheme="minorHAnsi"/>
-          <w:sz w:val="22"/>
-          <w:szCs w:val="22"/>
-        </w:rPr>
-        <w:t>-</w:t>
-      </w:r>
-      <w:r>
-        <w:rPr>
-          <w:rFonts w:asciiTheme="minorHAnsi" w:hAnsiTheme="minorHAnsi" w:cstheme="minorHAnsi"/>
-          <w:sz w:val="22"/>
-          <w:szCs w:val="22"/>
-        </w:rPr>
-        <w:t>plan</w:t>
-      </w:r>
-      <w:r>
-        <w:rPr>
-          <w:rFonts w:asciiTheme="minorHAnsi" w:hAnsiTheme="minorHAnsi" w:cstheme="minorHAnsi"/>
-          <w:sz w:val="22"/>
-          <w:szCs w:val="22"/>
-        </w:rPr>
-        <w:t>.</w:t>
+        <w:t>Sales Manager</w:t>
+      </w:r>
+      <w:r>
+        <w:rPr>
+          <w:rFonts w:asciiTheme="minorHAnsi" w:hAnsiTheme="minorHAnsi" w:cstheme="minorHAnsi"/>
+          <w:sz w:val="22"/>
+          <w:szCs w:val="22"/>
+        </w:rPr>
+        <w:t xml:space="preserve"> can view all contracts of all target schools.</w:t>
       </w:r>
     </w:p>
     <w:p>
@@ -8677,280 +9235,12 @@
           <w:szCs w:val="22"/>
         </w:rPr>
       </w:pPr>
-      <w:r>
-        <w:rPr>
-          <w:rFonts w:asciiTheme="minorHAnsi" w:hAnsiTheme="minorHAnsi" w:cstheme="minorHAnsi"/>
-          <w:sz w:val="22"/>
-          <w:szCs w:val="22"/>
-        </w:rPr>
-        <w:t>FE-06:</w:t>
-      </w:r>
-      <w:r>
-        <w:rPr>
-          <w:rFonts w:asciiTheme="minorHAnsi" w:hAnsiTheme="minorHAnsi" w:cstheme="minorHAnsi"/>
-          <w:sz w:val="22"/>
-          <w:szCs w:val="22"/>
-        </w:rPr>
-        <w:tab/>
-      </w:r>
-      <w:r>
-        <w:rPr>
-          <w:rFonts w:asciiTheme="minorHAnsi" w:hAnsiTheme="minorHAnsi" w:cstheme="minorHAnsi"/>
-          <w:sz w:val="22"/>
-          <w:szCs w:val="22"/>
-        </w:rPr>
-        <w:t xml:space="preserve">Sales Manager </w:t>
-      </w:r>
-      <w:r>
-        <w:rPr>
-          <w:rFonts w:asciiTheme="minorHAnsi" w:hAnsiTheme="minorHAnsi" w:cstheme="minorHAnsi"/>
-          <w:sz w:val="22"/>
-          <w:szCs w:val="22"/>
-        </w:rPr>
-        <w:t xml:space="preserve">and </w:t>
-      </w:r>
-      <w:r>
-        <w:rPr>
-          <w:rFonts w:asciiTheme="minorHAnsi" w:hAnsiTheme="minorHAnsi" w:cstheme="minorHAnsi"/>
-          <w:sz w:val="22"/>
-          <w:szCs w:val="22"/>
-        </w:rPr>
-        <w:t>Salesman can</w:t>
-      </w:r>
-      <w:r>
-        <w:rPr>
-          <w:rFonts w:asciiTheme="minorHAnsi" w:hAnsiTheme="minorHAnsi" w:cstheme="minorHAnsi"/>
-          <w:sz w:val="22"/>
-          <w:szCs w:val="22"/>
-        </w:rPr>
-        <w:t xml:space="preserve"> </w:t>
-      </w:r>
-      <w:r>
-        <w:rPr>
-          <w:rFonts w:asciiTheme="minorHAnsi" w:hAnsiTheme="minorHAnsi" w:cstheme="minorHAnsi"/>
-          <w:sz w:val="22"/>
-          <w:szCs w:val="22"/>
-        </w:rPr>
-        <w:t>view target schools, work-plan and daily reports of each other</w:t>
-      </w:r>
-      <w:r>
-        <w:rPr>
-          <w:rFonts w:asciiTheme="minorHAnsi" w:hAnsiTheme="minorHAnsi" w:cstheme="minorHAnsi"/>
-          <w:sz w:val="22"/>
-          <w:szCs w:val="22"/>
-        </w:rPr>
-        <w:t>.</w:t>
-      </w:r>
-    </w:p>
-    <w:p>
-      <w:pPr>
-        <w:pStyle w:val="List"/>
-        <w:rPr>
-          <w:rFonts w:asciiTheme="minorHAnsi" w:hAnsiTheme="minorHAnsi" w:cstheme="minorHAnsi"/>
-          <w:sz w:val="22"/>
-          <w:szCs w:val="22"/>
-        </w:rPr>
-      </w:pPr>
-      <w:r>
-        <w:rPr>
-          <w:rFonts w:asciiTheme="minorHAnsi" w:hAnsiTheme="minorHAnsi" w:cstheme="minorHAnsi"/>
-          <w:sz w:val="22"/>
-          <w:szCs w:val="22"/>
-        </w:rPr>
-        <w:t>FE-</w:t>
-      </w:r>
-      <w:r>
-        <w:rPr>
-          <w:rFonts w:asciiTheme="minorHAnsi" w:hAnsiTheme="minorHAnsi" w:cstheme="minorHAnsi"/>
-          <w:sz w:val="22"/>
-          <w:szCs w:val="22"/>
-        </w:rPr>
-        <w:t>0</w:t>
-      </w:r>
-      <w:r>
-        <w:rPr>
-          <w:rFonts w:asciiTheme="minorHAnsi" w:hAnsiTheme="minorHAnsi" w:cstheme="minorHAnsi"/>
-          <w:sz w:val="22"/>
-          <w:szCs w:val="22"/>
-        </w:rPr>
-        <w:t>7</w:t>
-      </w:r>
-      <w:r>
-        <w:rPr>
-          <w:rFonts w:asciiTheme="minorHAnsi" w:hAnsiTheme="minorHAnsi" w:cstheme="minorHAnsi"/>
-          <w:sz w:val="22"/>
-          <w:szCs w:val="22"/>
-        </w:rPr>
-        <w:t>:</w:t>
-      </w:r>
-      <w:r>
-        <w:rPr>
-          <w:rFonts w:asciiTheme="minorHAnsi" w:hAnsiTheme="minorHAnsi" w:cstheme="minorHAnsi"/>
-          <w:sz w:val="22"/>
-          <w:szCs w:val="22"/>
-        </w:rPr>
-        <w:tab/>
-      </w:r>
-      <w:r>
-        <w:rPr>
-          <w:rFonts w:asciiTheme="minorHAnsi" w:hAnsiTheme="minorHAnsi" w:cstheme="minorHAnsi"/>
-          <w:sz w:val="22"/>
-          <w:szCs w:val="22"/>
-        </w:rPr>
-        <w:t>Sales Manager</w:t>
-      </w:r>
-      <w:r>
-        <w:rPr>
-          <w:rFonts w:asciiTheme="minorHAnsi" w:hAnsiTheme="minorHAnsi" w:cstheme="minorHAnsi"/>
-          <w:sz w:val="22"/>
-          <w:szCs w:val="22"/>
-        </w:rPr>
-        <w:t xml:space="preserve"> can comment on other’s </w:t>
-      </w:r>
-    </w:p>
-    <w:p>
-      <w:pPr>
-        <w:pStyle w:val="List"/>
-        <w:rPr>
-          <w:rFonts w:asciiTheme="minorHAnsi" w:hAnsiTheme="minorHAnsi" w:cstheme="minorHAnsi"/>
-          <w:sz w:val="22"/>
-          <w:szCs w:val="22"/>
-        </w:rPr>
-      </w:pPr>
-      <w:r>
-        <w:rPr>
-          <w:rFonts w:asciiTheme="minorHAnsi" w:hAnsiTheme="minorHAnsi" w:cstheme="minorHAnsi"/>
-          <w:sz w:val="22"/>
-          <w:szCs w:val="22"/>
-        </w:rPr>
-        <w:t>FE-08:</w:t>
-      </w:r>
-      <w:r>
-        <w:rPr>
-          <w:rFonts w:asciiTheme="minorHAnsi" w:hAnsiTheme="minorHAnsi" w:cstheme="minorHAnsi"/>
-          <w:sz w:val="22"/>
-          <w:szCs w:val="22"/>
-        </w:rPr>
-        <w:tab/>
-      </w:r>
-      <w:r>
-        <w:rPr>
-          <w:rFonts w:asciiTheme="minorHAnsi" w:hAnsiTheme="minorHAnsi" w:cstheme="minorHAnsi"/>
-          <w:sz w:val="22"/>
-          <w:szCs w:val="22"/>
-        </w:rPr>
-        <w:t xml:space="preserve">Administrator can </w:t>
-      </w:r>
-      <w:r>
-        <w:rPr>
-          <w:rFonts w:asciiTheme="minorHAnsi" w:hAnsiTheme="minorHAnsi" w:cstheme="minorHAnsi"/>
-          <w:sz w:val="22"/>
-          <w:szCs w:val="22"/>
-        </w:rPr>
-        <w:t>manage</w:t>
-      </w:r>
-      <w:r>
-        <w:rPr>
-          <w:rFonts w:asciiTheme="minorHAnsi" w:hAnsiTheme="minorHAnsi" w:cstheme="minorHAnsi"/>
-          <w:sz w:val="22"/>
-          <w:szCs w:val="22"/>
-        </w:rPr>
-        <w:t xml:space="preserve"> user accounts.</w:t>
-      </w:r>
-    </w:p>
-    <w:p>
-      <w:pPr>
-        <w:pStyle w:val="List"/>
-        <w:rPr>
-          <w:rFonts w:asciiTheme="minorHAnsi" w:hAnsiTheme="minorHAnsi" w:cstheme="minorHAnsi"/>
-          <w:sz w:val="22"/>
-          <w:szCs w:val="22"/>
-        </w:rPr>
-      </w:pPr>
-      <w:r>
-        <w:rPr>
-          <w:rFonts w:asciiTheme="minorHAnsi" w:hAnsiTheme="minorHAnsi" w:cstheme="minorHAnsi"/>
-          <w:sz w:val="22"/>
-          <w:szCs w:val="22"/>
-        </w:rPr>
-        <w:t>FE-</w:t>
-      </w:r>
-      <w:r>
-        <w:rPr>
-          <w:rFonts w:asciiTheme="minorHAnsi" w:hAnsiTheme="minorHAnsi" w:cstheme="minorHAnsi"/>
-          <w:sz w:val="22"/>
-          <w:szCs w:val="22"/>
-        </w:rPr>
-        <w:t>09</w:t>
-      </w:r>
-      <w:r>
-        <w:rPr>
-          <w:rFonts w:asciiTheme="minorHAnsi" w:hAnsiTheme="minorHAnsi" w:cstheme="minorHAnsi"/>
-          <w:sz w:val="22"/>
-          <w:szCs w:val="22"/>
-        </w:rPr>
-        <w:t>:</w:t>
-      </w:r>
-      <w:r>
-        <w:rPr>
-          <w:rFonts w:asciiTheme="minorHAnsi" w:hAnsiTheme="minorHAnsi" w:cstheme="minorHAnsi"/>
-          <w:sz w:val="22"/>
-          <w:szCs w:val="22"/>
-        </w:rPr>
-        <w:tab/>
-        <w:t>Administrator can</w:t>
-      </w:r>
-      <w:r>
-        <w:rPr>
-          <w:rFonts w:asciiTheme="minorHAnsi" w:hAnsiTheme="minorHAnsi" w:cstheme="minorHAnsi"/>
-          <w:sz w:val="22"/>
-          <w:szCs w:val="22"/>
-        </w:rPr>
-        <w:t xml:space="preserve"> </w:t>
-      </w:r>
-      <w:r>
-        <w:rPr>
-          <w:rFonts w:asciiTheme="minorHAnsi" w:hAnsiTheme="minorHAnsi" w:cstheme="minorHAnsi"/>
-          <w:sz w:val="22"/>
-          <w:szCs w:val="22"/>
-        </w:rPr>
-        <w:t>manage</w:t>
-      </w:r>
-      <w:r>
-        <w:rPr>
-          <w:rFonts w:asciiTheme="minorHAnsi" w:hAnsiTheme="minorHAnsi" w:cstheme="minorHAnsi"/>
-          <w:sz w:val="22"/>
-          <w:szCs w:val="22"/>
-        </w:rPr>
-        <w:t xml:space="preserve"> all schools</w:t>
-      </w:r>
-      <w:r>
-        <w:rPr>
-          <w:rFonts w:asciiTheme="minorHAnsi" w:hAnsiTheme="minorHAnsi" w:cstheme="minorHAnsi"/>
-          <w:sz w:val="22"/>
-          <w:szCs w:val="22"/>
-        </w:rPr>
-        <w:t>.</w:t>
-      </w:r>
-    </w:p>
-    <w:p>
-      <w:pPr>
-        <w:pStyle w:val="List"/>
-        <w:spacing w:after="0"/>
-        <w:rPr>
-          <w:rFonts w:asciiTheme="minorHAnsi" w:hAnsiTheme="minorHAnsi" w:cstheme="minorHAnsi"/>
-          <w:sz w:val="22"/>
-          <w:szCs w:val="22"/>
-        </w:rPr>
-      </w:pPr>
-    </w:p>
-    <w:p>
-      <w:pPr>
+    </w:p>
+    <w:p>
+      <w:pPr>
+        <w:keepNext/>
         <w:spacing w:after="0"/>
         <w:jc w:val="both"/>
-        <w:rPr>
-          <w:rFonts w:cstheme="minorHAnsi"/>
-        </w:rPr>
       </w:pPr>
       <w:r>
         <w:rPr>
@@ -8958,11 +9248,12 @@
           <w:noProof/>
           <w:lang w:val="en-US" w:eastAsia="ja-JP"/>
         </w:rPr>
+        <w:lastRenderedPageBreak/>
         <w:drawing>
-          <wp:inline distT="0" distB="0" distL="0" distR="0" wp14:anchorId="6EA31AA9" wp14:editId="743154A3">
-            <wp:extent cx="5751576" cy="2521842"/>
-            <wp:effectExtent l="0" t="0" r="1905" b="0"/>
-            <wp:docPr id="2" name="Picture 2"/>
+          <wp:inline distT="0" distB="0" distL="0" distR="0" wp14:anchorId="08F16044" wp14:editId="1C1954B4">
+            <wp:extent cx="5746750" cy="2867025"/>
+            <wp:effectExtent l="0" t="0" r="6350" b="9525"/>
+            <wp:docPr id="3" name="Picture 3"/>
             <wp:cNvGraphicFramePr>
               <a:graphicFrameLocks xmlns:a="http://schemas.openxmlformats.org/drawingml/2006/main" noChangeAspect="1"/>
             </wp:cNvGraphicFramePr>
@@ -8970,30 +9261,29 @@
               <a:graphicData uri="http://schemas.openxmlformats.org/drawingml/2006/picture">
                 <pic:pic xmlns:pic="http://schemas.openxmlformats.org/drawingml/2006/picture">
                   <pic:nvPicPr>
-                    <pic:cNvPr id="1" name=""/>
+                    <pic:cNvPr id="3" name="main features_report01_ver0.5.png"/>
                     <pic:cNvPicPr/>
                   </pic:nvPicPr>
-                  <pic:blipFill rotWithShape="1">
-                    <a:blip r:embed="rId18"/>
-                    <a:srcRect r="707"/>
-                    <a:stretch/>
+                  <pic:blipFill>
+                    <a:blip r:embed="rId20">
+                      <a:extLst>
+                        <a:ext uri="{28A0092B-C50C-407E-A947-70E740481C1C}">
+                          <a14:useLocalDpi xmlns:a14="http://schemas.microsoft.com/office/drawing/2010/main" val="0"/>
+                        </a:ext>
+                      </a:extLst>
+                    </a:blip>
+                    <a:stretch>
+                      <a:fillRect/>
+                    </a:stretch>
                   </pic:blipFill>
-                  <pic:spPr bwMode="auto">
+                  <pic:spPr>
                     <a:xfrm>
                       <a:off x="0" y="0"/>
-                      <a:ext cx="5751576" cy="2521842"/>
+                      <a:ext cx="5746750" cy="2867025"/>
                     </a:xfrm>
                     <a:prstGeom prst="rect">
                       <a:avLst/>
                     </a:prstGeom>
-                    <a:ln>
-                      <a:noFill/>
-                    </a:ln>
-                    <a:extLst>
-                      <a:ext uri="{53640926-AAD7-44D8-BBD7-CCE9431645EC}">
-                        <a14:shadowObscured xmlns:a14="http://schemas.microsoft.com/office/drawing/2010/main"/>
-                      </a:ext>
-                    </a:extLst>
                   </pic:spPr>
                 </pic:pic>
               </a:graphicData>
@@ -9004,19 +9294,66 @@
     </w:p>
     <w:p>
       <w:pPr>
+        <w:pStyle w:val="Caption"/>
         <w:jc w:val="center"/>
         <w:rPr>
           <w:rFonts w:cstheme="minorHAnsi"/>
-          <w:i/>
-        </w:rPr>
-      </w:pPr>
-      <w:r>
-        <w:rPr>
-          <w:rFonts w:cstheme="minorHAnsi"/>
-          <w:i/>
-        </w:rPr>
-        <w:t>Figure 1. Major Features</w:t>
-      </w:r>
+          <w:sz w:val="22"/>
+          <w:szCs w:val="22"/>
+        </w:rPr>
+      </w:pPr>
+      <w:bookmarkStart w:id="19" w:name="_Toc69321118"/>
+      <w:r>
+        <w:rPr>
+          <w:sz w:val="22"/>
+          <w:szCs w:val="22"/>
+        </w:rPr>
+        <w:t xml:space="preserve">Figure </w:t>
+      </w:r>
+      <w:r>
+        <w:rPr>
+          <w:sz w:val="22"/>
+          <w:szCs w:val="22"/>
+        </w:rPr>
+        <w:fldChar w:fldCharType="begin"/>
+      </w:r>
+      <w:r>
+        <w:rPr>
+          <w:sz w:val="22"/>
+          <w:szCs w:val="22"/>
+        </w:rPr>
+        <w:instrText xml:space="preserve"> SEQ Figure \* ARABIC </w:instrText>
+      </w:r>
+      <w:r>
+        <w:rPr>
+          <w:sz w:val="22"/>
+          <w:szCs w:val="22"/>
+        </w:rPr>
+        <w:fldChar w:fldCharType="separate"/>
+      </w:r>
+      <w:r>
+        <w:rPr>
+          <w:noProof/>
+          <w:sz w:val="22"/>
+          <w:szCs w:val="22"/>
+        </w:rPr>
+        <w:t>1</w:t>
+      </w:r>
+      <w:r>
+        <w:rPr>
+          <w:sz w:val="22"/>
+          <w:szCs w:val="22"/>
+        </w:rPr>
+        <w:fldChar w:fldCharType="end"/>
+      </w:r>
+      <w:r>
+        <w:rPr>
+          <w:sz w:val="22"/>
+          <w:szCs w:val="22"/>
+        </w:rPr>
+        <w:t>. Major Features</w:t>
+      </w:r>
+      <w:bookmarkEnd w:id="19"/>
     </w:p>
     <w:p>
       <w:pPr>
@@ -9033,12 +9370,11 @@
           <w:rFonts w:asciiTheme="minorHAnsi" w:hAnsiTheme="minorHAnsi" w:cstheme="minorHAnsi"/>
         </w:rPr>
       </w:pPr>
-      <w:bookmarkStart w:id="18" w:name="_Toc64769381"/>
-      <w:r>
-        <w:rPr>
-          <w:rFonts w:asciiTheme="minorHAnsi" w:hAnsiTheme="minorHAnsi" w:cstheme="minorHAnsi"/>
-        </w:rPr>
-        <w:lastRenderedPageBreak/>
+      <w:bookmarkStart w:id="20" w:name="_Toc69321051"/>
+      <w:r>
+        <w:rPr>
+          <w:rFonts w:asciiTheme="minorHAnsi" w:hAnsiTheme="minorHAnsi" w:cstheme="minorHAnsi"/>
+        </w:rPr>
         <w:t>6</w:t>
       </w:r>
       <w:r>
@@ -9059,7 +9395,7 @@
         </w:rPr>
         <w:t xml:space="preserve"> </w:t>
       </w:r>
-      <w:bookmarkStart w:id="19" w:name="_Toc356192845"/>
+      <w:bookmarkStart w:id="21" w:name="_Toc356192845"/>
       <w:r>
         <w:rPr>
           <w:rFonts w:asciiTheme="minorHAnsi" w:hAnsiTheme="minorHAnsi" w:cstheme="minorHAnsi"/>
@@ -9078,8 +9414,8 @@
         </w:rPr>
         <w:t xml:space="preserve"> Exclusions</w:t>
       </w:r>
-      <w:bookmarkEnd w:id="18"/>
-      <w:bookmarkEnd w:id="19"/>
+      <w:bookmarkEnd w:id="20"/>
+      <w:bookmarkEnd w:id="21"/>
     </w:p>
     <w:p>
       <w:pPr>
@@ -9216,17 +9552,163 @@
           <w:szCs w:val="22"/>
         </w:rPr>
       </w:pPr>
-      <w:bookmarkStart w:id="20" w:name="_GoBack"/>
-      <w:bookmarkEnd w:id="20"/>
     </w:p>
     <w:sectPr>
+      <w:headerReference w:type="default" r:id="rId21"/>
+      <w:footerReference w:type="default" r:id="rId22"/>
       <w:pgSz w:w="11906" w:h="16838"/>
       <w:pgMar w:top="1440" w:right="1416" w:bottom="1440" w:left="1440" w:header="708" w:footer="708" w:gutter="0"/>
       <w:cols w:space="708"/>
+      <w:titlePg/>
       <w:docGrid w:linePitch="360"/>
     </w:sectPr>
   </w:body>
 </w:document>
+</file>
+
+<file path=word/endnotes.xml><?xml version="1.0" encoding="utf-8"?>
+<w:endnotes xmlns:wpc="http://schemas.microsoft.com/office/word/2010/wordprocessingCanvas" xmlns:mc="http://schemas.openxmlformats.org/markup-compatibility/2006" xmlns:o="urn:schemas-microsoft-com:office:office" xmlns:r="http://schemas.openxmlformats.org/officeDocument/2006/relationships" xmlns:m="http://schemas.openxmlformats.org/officeDocument/2006/math" xmlns:v="urn:schemas-microsoft-com:vml" xmlns:wp14="http://schemas.microsoft.com/office/word/2010/wordprocessingDrawing" xmlns:wp="http://schemas.openxmlformats.org/drawingml/2006/wordprocessingDrawing" xmlns:w10="urn:schemas-microsoft-com:office:word" xmlns:w="http://schemas.openxmlformats.org/wordprocessingml/2006/main" xmlns:w14="http://schemas.microsoft.com/office/word/2010/wordml" xmlns:w15="http://schemas.microsoft.com/office/word/2012/wordml" xmlns:wpg="http://schemas.microsoft.com/office/word/2010/wordprocessingGroup" xmlns:wpi="http://schemas.microsoft.com/office/word/2010/wordprocessingInk" xmlns:wne="http://schemas.microsoft.com/office/word/2006/wordml" xmlns:wps="http://schemas.microsoft.com/office/word/2010/wordprocessingShape" mc:Ignorable="w14 w15 wp14">
+  <w:endnote w:type="separator" w:id="-1">
+    <w:p>
+      <w:pPr>
+        <w:spacing w:after="0" w:line="240" w:lineRule="auto"/>
+      </w:pPr>
+      <w:r>
+        <w:separator/>
+      </w:r>
+    </w:p>
+  </w:endnote>
+  <w:endnote w:type="continuationSeparator" w:id="0">
+    <w:p>
+      <w:pPr>
+        <w:spacing w:after="0" w:line="240" w:lineRule="auto"/>
+      </w:pPr>
+      <w:r>
+        <w:continuationSeparator/>
+      </w:r>
+    </w:p>
+  </w:endnote>
+</w:endnotes>
+</file>
+
+<file path=word/footer1.xml><?xml version="1.0" encoding="utf-8"?>
+<w:ftr xmlns:wpc="http://schemas.microsoft.com/office/word/2010/wordprocessingCanvas" xmlns:mc="http://schemas.openxmlformats.org/markup-compatibility/2006" xmlns:o="urn:schemas-microsoft-com:office:office" xmlns:r="http://schemas.openxmlformats.org/officeDocument/2006/relationships" xmlns:m="http://schemas.openxmlformats.org/officeDocument/2006/math" xmlns:v="urn:schemas-microsoft-com:vml" xmlns:wp14="http://schemas.microsoft.com/office/word/2010/wordprocessingDrawing" xmlns:wp="http://schemas.openxmlformats.org/drawingml/2006/wordprocessingDrawing" xmlns:w10="urn:schemas-microsoft-com:office:word" xmlns:w="http://schemas.openxmlformats.org/wordprocessingml/2006/main" xmlns:w14="http://schemas.microsoft.com/office/word/2010/wordml" xmlns:w15="http://schemas.microsoft.com/office/word/2012/wordml" xmlns:wpg="http://schemas.microsoft.com/office/word/2010/wordprocessingGroup" xmlns:wpi="http://schemas.microsoft.com/office/word/2010/wordprocessingInk" xmlns:wne="http://schemas.microsoft.com/office/word/2006/wordml" xmlns:wps="http://schemas.microsoft.com/office/word/2010/wordprocessingShape" mc:Ignorable="w14 w15 wp14">
+  <w:p>
+    <w:pPr>
+      <w:pStyle w:val="Footer"/>
+      <w:jc w:val="right"/>
+      <w:rPr>
+        <w:i/>
+      </w:rPr>
+    </w:pPr>
+    <w:r>
+      <w:rPr>
+        <w:i/>
+      </w:rPr>
+      <w:t xml:space="preserve">Page </w:t>
+    </w:r>
+    <w:sdt>
+      <w:sdtPr>
+        <w:rPr>
+          <w:i/>
+        </w:rPr>
+        <w:id w:val="-1318263541"/>
+        <w:docPartObj>
+          <w:docPartGallery w:val="Page Numbers (Bottom of Page)"/>
+          <w:docPartUnique/>
+        </w:docPartObj>
+      </w:sdtPr>
+      <w:sdtEndPr>
+        <w:rPr>
+          <w:noProof/>
+        </w:rPr>
+      </w:sdtEndPr>
+      <w:sdtContent>
+        <w:r>
+          <w:rPr>
+            <w:i/>
+          </w:rPr>
+          <w:fldChar w:fldCharType="begin"/>
+        </w:r>
+        <w:r>
+          <w:rPr>
+            <w:i/>
+          </w:rPr>
+          <w:instrText xml:space="preserve"> PAGE   \* MERGEFORMAT </w:instrText>
+        </w:r>
+        <w:r>
+          <w:rPr>
+            <w:i/>
+          </w:rPr>
+          <w:fldChar w:fldCharType="separate"/>
+        </w:r>
+        <w:r>
+          <w:rPr>
+            <w:i/>
+            <w:noProof/>
+          </w:rPr>
+          <w:t>3</w:t>
+        </w:r>
+        <w:r>
+          <w:rPr>
+            <w:i/>
+            <w:noProof/>
+          </w:rPr>
+          <w:fldChar w:fldCharType="end"/>
+        </w:r>
+      </w:sdtContent>
+    </w:sdt>
+  </w:p>
+  <w:p>
+    <w:pPr>
+      <w:pStyle w:val="Footer"/>
+      <w:rPr>
+        <w:i/>
+      </w:rPr>
+    </w:pPr>
+  </w:p>
+</w:ftr>
+</file>
+
+<file path=word/footnotes.xml><?xml version="1.0" encoding="utf-8"?>
+<w:footnotes xmlns:wpc="http://schemas.microsoft.com/office/word/2010/wordprocessingCanvas" xmlns:mc="http://schemas.openxmlformats.org/markup-compatibility/2006" xmlns:o="urn:schemas-microsoft-com:office:office" xmlns:r="http://schemas.openxmlformats.org/officeDocument/2006/relationships" xmlns:m="http://schemas.openxmlformats.org/officeDocument/2006/math" xmlns:v="urn:schemas-microsoft-com:vml" xmlns:wp14="http://schemas.microsoft.com/office/word/2010/wordprocessingDrawing" xmlns:wp="http://schemas.openxmlformats.org/drawingml/2006/wordprocessingDrawing" xmlns:w10="urn:schemas-microsoft-com:office:word" xmlns:w="http://schemas.openxmlformats.org/wordprocessingml/2006/main" xmlns:w14="http://schemas.microsoft.com/office/word/2010/wordml" xmlns:w15="http://schemas.microsoft.com/office/word/2012/wordml" xmlns:wpg="http://schemas.microsoft.com/office/word/2010/wordprocessingGroup" xmlns:wpi="http://schemas.microsoft.com/office/word/2010/wordprocessingInk" xmlns:wne="http://schemas.microsoft.com/office/word/2006/wordml" xmlns:wps="http://schemas.microsoft.com/office/word/2010/wordprocessingShape" mc:Ignorable="w14 w15 wp14">
+  <w:footnote w:type="separator" w:id="-1">
+    <w:p>
+      <w:pPr>
+        <w:spacing w:after="0" w:line="240" w:lineRule="auto"/>
+      </w:pPr>
+      <w:r>
+        <w:separator/>
+      </w:r>
+    </w:p>
+  </w:footnote>
+  <w:footnote w:type="continuationSeparator" w:id="0">
+    <w:p>
+      <w:pPr>
+        <w:spacing w:after="0" w:line="240" w:lineRule="auto"/>
+      </w:pPr>
+      <w:r>
+        <w:continuationSeparator/>
+      </w:r>
+    </w:p>
+  </w:footnote>
+</w:footnotes>
+</file>
+
+<file path=word/header1.xml><?xml version="1.0" encoding="utf-8"?>
+<w:hdr xmlns:wpc="http://schemas.microsoft.com/office/word/2010/wordprocessingCanvas" xmlns:mc="http://schemas.openxmlformats.org/markup-compatibility/2006" xmlns:o="urn:schemas-microsoft-com:office:office" xmlns:r="http://schemas.openxmlformats.org/officeDocument/2006/relationships" xmlns:m="http://schemas.openxmlformats.org/officeDocument/2006/math" xmlns:v="urn:schemas-microsoft-com:vml" xmlns:wp14="http://schemas.microsoft.com/office/word/2010/wordprocessingDrawing" xmlns:wp="http://schemas.openxmlformats.org/drawingml/2006/wordprocessingDrawing" xmlns:w10="urn:schemas-microsoft-com:office:word" xmlns:w="http://schemas.openxmlformats.org/wordprocessingml/2006/main" xmlns:w14="http://schemas.microsoft.com/office/word/2010/wordml" xmlns:w15="http://schemas.microsoft.com/office/word/2012/wordml" xmlns:wpg="http://schemas.microsoft.com/office/word/2010/wordprocessingGroup" xmlns:wpi="http://schemas.microsoft.com/office/word/2010/wordprocessingInk" xmlns:wne="http://schemas.microsoft.com/office/word/2006/wordml" xmlns:wps="http://schemas.microsoft.com/office/word/2010/wordprocessingShape" mc:Ignorable="w14 w15 wp14">
+  <w:p>
+    <w:pPr>
+      <w:pStyle w:val="Header"/>
+    </w:pPr>
+    <w:r>
+      <w:rPr>
+        <w:i/>
+      </w:rPr>
+      <w:t>Sales Management System for Major Education</w:t>
+    </w:r>
+  </w:p>
+</w:hdr>
 </file>
 
 <file path=word/numbering.xml><?xml version="1.0" encoding="utf-8"?>
@@ -10759,6 +11241,61 @@
       <w:szCs w:val="18"/>
     </w:rPr>
   </w:style>
+  <w:style w:type="paragraph" w:styleId="Header">
+    <w:name w:val="header"/>
+    <w:basedOn w:val="Normal"/>
+    <w:link w:val="HeaderChar"/>
+    <w:uiPriority w:val="99"/>
+    <w:unhideWhenUsed/>
+    <w:rsid w:val="00CE597C"/>
+    <w:pPr>
+      <w:tabs>
+        <w:tab w:val="center" w:pos="4680"/>
+        <w:tab w:val="right" w:pos="9360"/>
+      </w:tabs>
+      <w:spacing w:after="0" w:line="240" w:lineRule="auto"/>
+    </w:pPr>
+  </w:style>
+  <w:style w:type="character" w:customStyle="1" w:styleId="HeaderChar">
+    <w:name w:val="Header Char"/>
+    <w:basedOn w:val="DefaultParagraphFont"/>
+    <w:link w:val="Header"/>
+    <w:uiPriority w:val="99"/>
+    <w:rsid w:val="00CE597C"/>
+  </w:style>
+  <w:style w:type="paragraph" w:styleId="Footer">
+    <w:name w:val="footer"/>
+    <w:basedOn w:val="Normal"/>
+    <w:link w:val="FooterChar"/>
+    <w:uiPriority w:val="99"/>
+    <w:unhideWhenUsed/>
+    <w:rsid w:val="00CE597C"/>
+    <w:pPr>
+      <w:tabs>
+        <w:tab w:val="center" w:pos="4680"/>
+        <w:tab w:val="right" w:pos="9360"/>
+      </w:tabs>
+      <w:spacing w:after="0" w:line="240" w:lineRule="auto"/>
+    </w:pPr>
+  </w:style>
+  <w:style w:type="character" w:customStyle="1" w:styleId="FooterChar">
+    <w:name w:val="Footer Char"/>
+    <w:basedOn w:val="DefaultParagraphFont"/>
+    <w:link w:val="Footer"/>
+    <w:uiPriority w:val="99"/>
+    <w:rsid w:val="00CE597C"/>
+  </w:style>
+  <w:style w:type="paragraph" w:styleId="TableofFigures">
+    <w:name w:val="table of figures"/>
+    <w:basedOn w:val="Normal"/>
+    <w:next w:val="Normal"/>
+    <w:uiPriority w:val="99"/>
+    <w:unhideWhenUsed/>
+    <w:rsid w:val="00A31406"/>
+    <w:pPr>
+      <w:spacing w:after="0"/>
+    </w:pPr>
+  </w:style>
 </w:styles>
 </file>
 
@@ -11028,7 +11565,7 @@
 </file>
 
 <file path=customXml/itemProps1.xml><?xml version="1.0" encoding="utf-8"?>
-<ds:datastoreItem xmlns:ds="http://schemas.openxmlformats.org/officeDocument/2006/customXml" ds:itemID="{10666B21-534C-43D7-BB48-CDCC0FB88E6B}">
+<ds:datastoreItem xmlns:ds="http://schemas.openxmlformats.org/officeDocument/2006/customXml" ds:itemID="{2DD0C598-5B2B-4E99-9654-BBFC9CA6DF80}">
   <ds:schemaRefs>
     <ds:schemaRef ds:uri="http://schemas.openxmlformats.org/officeDocument/2006/bibliography"/>
   </ds:schemaRefs>

</xml_diff>

<commit_message>
Update full & complete version of 7 Reports
</commit_message>
<xml_diff>
--- a/reports/Report1_Project Introduction.docx
+++ b/reports/Report1_Project Introduction.docx
@@ -388,7 +388,7 @@
             </w:rPr>
             <w:fldChar w:fldCharType="separate"/>
           </w:r>
-          <w:hyperlink w:anchor="_Toc69321034" w:history="1">
+          <w:hyperlink w:anchor="_Toc69653603" w:history="1">
             <w:r>
               <w:rPr>
                 <w:rStyle w:val="Hyperlink"/>
@@ -416,7 +416,7 @@
                 <w:noProof/>
                 <w:webHidden/>
               </w:rPr>
-              <w:instrText xml:space="preserve"> PAGEREF _Toc69321034 \h </w:instrText>
+              <w:instrText xml:space="preserve"> PAGEREF _Toc69653603 \h </w:instrText>
             </w:r>
             <w:r>
               <w:rPr>
@@ -459,7 +459,7 @@
               <w:lang w:val="en-US" w:eastAsia="ja-JP"/>
             </w:rPr>
           </w:pPr>
-          <w:hyperlink w:anchor="_Toc69321035" w:history="1">
+          <w:hyperlink w:anchor="_Toc69653604" w:history="1">
             <w:r>
               <w:rPr>
                 <w:rStyle w:val="Hyperlink"/>
@@ -486,7 +486,7 @@
                 <w:noProof/>
                 <w:webHidden/>
               </w:rPr>
-              <w:instrText xml:space="preserve"> PAGEREF _Toc69321035 \h </w:instrText>
+              <w:instrText xml:space="preserve"> PAGEREF _Toc69653604 \h </w:instrText>
             </w:r>
             <w:r>
               <w:rPr>
@@ -529,7 +529,7 @@
               <w:lang w:val="en-US" w:eastAsia="ja-JP"/>
             </w:rPr>
           </w:pPr>
-          <w:hyperlink w:anchor="_Toc69321036" w:history="1">
+          <w:hyperlink w:anchor="_Toc69653605" w:history="1">
             <w:r>
               <w:rPr>
                 <w:rStyle w:val="Hyperlink"/>
@@ -556,7 +556,7 @@
                 <w:noProof/>
                 <w:webHidden/>
               </w:rPr>
-              <w:instrText xml:space="preserve"> PAGEREF _Toc69321036 \h </w:instrText>
+              <w:instrText xml:space="preserve"> PAGEREF _Toc69653605 \h </w:instrText>
             </w:r>
             <w:r>
               <w:rPr>
@@ -599,7 +599,7 @@
               <w:lang w:val="en-US" w:eastAsia="ja-JP"/>
             </w:rPr>
           </w:pPr>
-          <w:hyperlink w:anchor="_Toc69321037" w:history="1">
+          <w:hyperlink w:anchor="_Toc69653606" w:history="1">
             <w:r>
               <w:rPr>
                 <w:rStyle w:val="Hyperlink"/>
@@ -626,7 +626,7 @@
                 <w:noProof/>
                 <w:webHidden/>
               </w:rPr>
-              <w:instrText xml:space="preserve"> PAGEREF _Toc69321037 \h </w:instrText>
+              <w:instrText xml:space="preserve"> PAGEREF _Toc69653606 \h </w:instrText>
             </w:r>
             <w:r>
               <w:rPr>
@@ -669,7 +669,7 @@
               <w:lang w:val="en-US" w:eastAsia="ja-JP"/>
             </w:rPr>
           </w:pPr>
-          <w:hyperlink w:anchor="_Toc69321038" w:history="1">
+          <w:hyperlink w:anchor="_Toc69653607" w:history="1">
             <w:r>
               <w:rPr>
                 <w:rStyle w:val="Hyperlink"/>
@@ -697,7 +697,7 @@
                 <w:noProof/>
                 <w:webHidden/>
               </w:rPr>
-              <w:instrText xml:space="preserve"> PAGEREF _Toc69321038 \h </w:instrText>
+              <w:instrText xml:space="preserve"> PAGEREF _Toc69653607 \h </w:instrText>
             </w:r>
             <w:r>
               <w:rPr>
@@ -740,7 +740,7 @@
               <w:lang w:val="en-US" w:eastAsia="ja-JP"/>
             </w:rPr>
           </w:pPr>
-          <w:hyperlink w:anchor="_Toc69321039" w:history="1">
+          <w:hyperlink w:anchor="_Toc69653608" w:history="1">
             <w:r>
               <w:rPr>
                 <w:rStyle w:val="Hyperlink"/>
@@ -767,7 +767,7 @@
                 <w:noProof/>
                 <w:webHidden/>
               </w:rPr>
-              <w:instrText xml:space="preserve"> PAGEREF _Toc69321039 \h </w:instrText>
+              <w:instrText xml:space="preserve"> PAGEREF _Toc69653608 \h </w:instrText>
             </w:r>
             <w:r>
               <w:rPr>
@@ -810,7 +810,7 @@
               <w:lang w:val="en-US" w:eastAsia="ja-JP"/>
             </w:rPr>
           </w:pPr>
-          <w:hyperlink w:anchor="_Toc69321040" w:history="1">
+          <w:hyperlink w:anchor="_Toc69653609" w:history="1">
             <w:r>
               <w:rPr>
                 <w:rStyle w:val="Hyperlink"/>
@@ -838,7 +838,7 @@
                 <w:noProof/>
                 <w:webHidden/>
               </w:rPr>
-              <w:instrText xml:space="preserve"> PAGEREF _Toc69321040 \h </w:instrText>
+              <w:instrText xml:space="preserve"> PAGEREF _Toc69653609 \h </w:instrText>
             </w:r>
             <w:r>
               <w:rPr>
@@ -881,7 +881,7 @@
               <w:lang w:val="en-US" w:eastAsia="ja-JP"/>
             </w:rPr>
           </w:pPr>
-          <w:hyperlink w:anchor="_Toc69321041" w:history="1">
+          <w:hyperlink w:anchor="_Toc69653610" w:history="1">
             <w:r>
               <w:rPr>
                 <w:rStyle w:val="Hyperlink"/>
@@ -909,7 +909,7 @@
                 <w:noProof/>
                 <w:webHidden/>
               </w:rPr>
-              <w:instrText xml:space="preserve"> PAGEREF _Toc69321041 \h </w:instrText>
+              <w:instrText xml:space="preserve"> PAGEREF _Toc69653610 \h </w:instrText>
             </w:r>
             <w:r>
               <w:rPr>
@@ -952,7 +952,7 @@
               <w:lang w:val="en-US" w:eastAsia="ja-JP"/>
             </w:rPr>
           </w:pPr>
-          <w:hyperlink w:anchor="_Toc69321042" w:history="1">
+          <w:hyperlink w:anchor="_Toc69653611" w:history="1">
             <w:r>
               <w:rPr>
                 <w:rStyle w:val="Hyperlink"/>
@@ -979,7 +979,7 @@
                 <w:noProof/>
                 <w:webHidden/>
               </w:rPr>
-              <w:instrText xml:space="preserve"> PAGEREF _Toc69321042 \h </w:instrText>
+              <w:instrText xml:space="preserve"> PAGEREF _Toc69653611 \h </w:instrText>
             </w:r>
             <w:r>
               <w:rPr>
@@ -1022,7 +1022,7 @@
               <w:lang w:val="en-US" w:eastAsia="ja-JP"/>
             </w:rPr>
           </w:pPr>
-          <w:hyperlink w:anchor="_Toc69321043" w:history="1">
+          <w:hyperlink w:anchor="_Toc69653612" w:history="1">
             <w:r>
               <w:rPr>
                 <w:rStyle w:val="Hyperlink"/>
@@ -1049,7 +1049,7 @@
                 <w:noProof/>
                 <w:webHidden/>
               </w:rPr>
-              <w:instrText xml:space="preserve"> PAGEREF _Toc69321043 \h </w:instrText>
+              <w:instrText xml:space="preserve"> PAGEREF _Toc69653612 \h </w:instrText>
             </w:r>
             <w:r>
               <w:rPr>
@@ -1092,7 +1092,7 @@
               <w:lang w:val="en-US" w:eastAsia="ja-JP"/>
             </w:rPr>
           </w:pPr>
-          <w:hyperlink w:anchor="_Toc69321044" w:history="1">
+          <w:hyperlink w:anchor="_Toc69653613" w:history="1">
             <w:r>
               <w:rPr>
                 <w:rStyle w:val="Hyperlink"/>
@@ -1120,7 +1120,7 @@
                 <w:noProof/>
                 <w:webHidden/>
               </w:rPr>
-              <w:instrText xml:space="preserve"> PAGEREF _Toc69321044 \h </w:instrText>
+              <w:instrText xml:space="preserve"> PAGEREF _Toc69653613 \h </w:instrText>
             </w:r>
             <w:r>
               <w:rPr>
@@ -1163,7 +1163,7 @@
               <w:lang w:val="en-US" w:eastAsia="ja-JP"/>
             </w:rPr>
           </w:pPr>
-          <w:hyperlink w:anchor="_Toc69321045" w:history="1">
+          <w:hyperlink w:anchor="_Toc69653614" w:history="1">
             <w:r>
               <w:rPr>
                 <w:rStyle w:val="Hyperlink"/>
@@ -1191,7 +1191,7 @@
                 <w:noProof/>
                 <w:webHidden/>
               </w:rPr>
-              <w:instrText xml:space="preserve"> PAGEREF _Toc69321045 \h </w:instrText>
+              <w:instrText xml:space="preserve"> PAGEREF _Toc69653614 \h </w:instrText>
             </w:r>
             <w:r>
               <w:rPr>
@@ -1234,7 +1234,7 @@
               <w:lang w:val="en-US" w:eastAsia="ja-JP"/>
             </w:rPr>
           </w:pPr>
-          <w:hyperlink w:anchor="_Toc69321046" w:history="1">
+          <w:hyperlink w:anchor="_Toc69653615" w:history="1">
             <w:r>
               <w:rPr>
                 <w:rStyle w:val="Hyperlink"/>
@@ -1262,7 +1262,7 @@
                 <w:noProof/>
                 <w:webHidden/>
               </w:rPr>
-              <w:instrText xml:space="preserve"> PAGEREF _Toc69321046 \h </w:instrText>
+              <w:instrText xml:space="preserve"> PAGEREF _Toc69653615 \h </w:instrText>
             </w:r>
             <w:r>
               <w:rPr>
@@ -1305,7 +1305,7 @@
               <w:lang w:val="en-US" w:eastAsia="ja-JP"/>
             </w:rPr>
           </w:pPr>
-          <w:hyperlink w:anchor="_Toc69321047" w:history="1">
+          <w:hyperlink w:anchor="_Toc69653616" w:history="1">
             <w:r>
               <w:rPr>
                 <w:rStyle w:val="Hyperlink"/>
@@ -1332,7 +1332,7 @@
                 <w:noProof/>
                 <w:webHidden/>
               </w:rPr>
-              <w:instrText xml:space="preserve"> PAGEREF _Toc69321047 \h </w:instrText>
+              <w:instrText xml:space="preserve"> PAGEREF _Toc69653616 \h </w:instrText>
             </w:r>
             <w:r>
               <w:rPr>
@@ -1375,7 +1375,7 @@
               <w:lang w:val="en-US" w:eastAsia="ja-JP"/>
             </w:rPr>
           </w:pPr>
-          <w:hyperlink w:anchor="_Toc69321048" w:history="1">
+          <w:hyperlink w:anchor="_Toc69653617" w:history="1">
             <w:r>
               <w:rPr>
                 <w:rStyle w:val="Hyperlink"/>
@@ -1402,7 +1402,7 @@
                 <w:noProof/>
                 <w:webHidden/>
               </w:rPr>
-              <w:instrText xml:space="preserve"> PAGEREF _Toc69321048 \h </w:instrText>
+              <w:instrText xml:space="preserve"> PAGEREF _Toc69653617 \h </w:instrText>
             </w:r>
             <w:r>
               <w:rPr>
@@ -1445,7 +1445,7 @@
               <w:lang w:val="en-US" w:eastAsia="ja-JP"/>
             </w:rPr>
           </w:pPr>
-          <w:hyperlink w:anchor="_Toc69321049" w:history="1">
+          <w:hyperlink w:anchor="_Toc69653618" w:history="1">
             <w:r>
               <w:rPr>
                 <w:rStyle w:val="Hyperlink"/>
@@ -1472,7 +1472,7 @@
                 <w:noProof/>
                 <w:webHidden/>
               </w:rPr>
-              <w:instrText xml:space="preserve"> PAGEREF _Toc69321049 \h </w:instrText>
+              <w:instrText xml:space="preserve"> PAGEREF _Toc69653618 \h </w:instrText>
             </w:r>
             <w:r>
               <w:rPr>
@@ -1515,7 +1515,7 @@
               <w:lang w:val="en-US" w:eastAsia="ja-JP"/>
             </w:rPr>
           </w:pPr>
-          <w:hyperlink w:anchor="_Toc69321050" w:history="1">
+          <w:hyperlink w:anchor="_Toc69653619" w:history="1">
             <w:r>
               <w:rPr>
                 <w:rStyle w:val="Hyperlink"/>
@@ -1543,7 +1543,7 @@
                 <w:noProof/>
                 <w:webHidden/>
               </w:rPr>
-              <w:instrText xml:space="preserve"> PAGEREF _Toc69321050 \h </w:instrText>
+              <w:instrText xml:space="preserve"> PAGEREF _Toc69653619 \h </w:instrText>
             </w:r>
             <w:r>
               <w:rPr>
@@ -1586,7 +1586,7 @@
               <w:lang w:val="en-US" w:eastAsia="ja-JP"/>
             </w:rPr>
           </w:pPr>
-          <w:hyperlink w:anchor="_Toc69321051" w:history="1">
+          <w:hyperlink w:anchor="_Toc69653620" w:history="1">
             <w:r>
               <w:rPr>
                 <w:rStyle w:val="Hyperlink"/>
@@ -1614,7 +1614,7 @@
                 <w:noProof/>
                 <w:webHidden/>
               </w:rPr>
-              <w:instrText xml:space="preserve"> PAGEREF _Toc69321051 \h </w:instrText>
+              <w:instrText xml:space="preserve"> PAGEREF _Toc69653620 \h </w:instrText>
             </w:r>
             <w:r>
               <w:rPr>
@@ -1681,6 +1681,226 @@
         <w:rPr>
           <w:rFonts w:cstheme="minorHAnsi"/>
           <w:b/>
+          <w:sz w:val="32"/>
+          <w:szCs w:val="32"/>
+        </w:rPr>
+      </w:pPr>
+      <w:r>
+        <w:rPr>
+          <w:rFonts w:cstheme="minorHAnsi"/>
+          <w:b/>
+          <w:sz w:val="32"/>
+          <w:szCs w:val="32"/>
+        </w:rPr>
+        <w:t xml:space="preserve">List </w:t>
+      </w:r>
+      <w:r>
+        <w:rPr>
+          <w:rFonts w:cstheme="minorHAnsi"/>
+          <w:b/>
+          <w:sz w:val="32"/>
+          <w:szCs w:val="32"/>
+        </w:rPr>
+        <w:t>Table</w:t>
+      </w:r>
+      <w:r>
+        <w:rPr>
+          <w:rFonts w:cstheme="minorHAnsi"/>
+          <w:b/>
+          <w:sz w:val="32"/>
+          <w:szCs w:val="32"/>
+        </w:rPr>
+        <w:t>s</w:t>
+      </w:r>
+    </w:p>
+    <w:p>
+      <w:pPr>
+        <w:pStyle w:val="TableofFigures"/>
+        <w:tabs>
+          <w:tab w:val="right" w:leader="dot" w:pos="9040"/>
+        </w:tabs>
+        <w:spacing w:afterLines="100" w:after="240"/>
+        <w:rPr>
+          <w:rFonts w:eastAsiaTheme="minorEastAsia"/>
+          <w:noProof/>
+          <w:lang w:val="en-US" w:eastAsia="ja-JP"/>
+        </w:rPr>
+      </w:pPr>
+      <w:r>
+        <w:rPr>
+          <w:rFonts w:cstheme="minorHAnsi"/>
+          <w:b/>
+        </w:rPr>
+        <w:fldChar w:fldCharType="begin"/>
+      </w:r>
+      <w:r>
+        <w:rPr>
+          <w:rFonts w:cstheme="minorHAnsi"/>
+          <w:b/>
+        </w:rPr>
+        <w:instrText xml:space="preserve"> TOC \h \z \c "Table" </w:instrText>
+      </w:r>
+      <w:r>
+        <w:rPr>
+          <w:rFonts w:cstheme="minorHAnsi"/>
+          <w:b/>
+        </w:rPr>
+        <w:fldChar w:fldCharType="separate"/>
+      </w:r>
+      <w:hyperlink w:anchor="_Toc69653645" w:history="1">
+        <w:r>
+          <w:rPr>
+            <w:rStyle w:val="Hyperlink"/>
+            <w:noProof/>
+            <w:color w:val="auto"/>
+          </w:rPr>
+          <w:t>Table 1. Project Team - Supervisor</w:t>
+        </w:r>
+        <w:r>
+          <w:rPr>
+            <w:noProof/>
+            <w:webHidden/>
+          </w:rPr>
+          <w:tab/>
+        </w:r>
+        <w:r>
+          <w:rPr>
+            <w:noProof/>
+            <w:webHidden/>
+          </w:rPr>
+          <w:fldChar w:fldCharType="begin"/>
+        </w:r>
+        <w:r>
+          <w:rPr>
+            <w:noProof/>
+            <w:webHidden/>
+          </w:rPr>
+          <w:instrText xml:space="preserve"> PAGEREF _Toc69653645 \h </w:instrText>
+        </w:r>
+        <w:r>
+          <w:rPr>
+            <w:noProof/>
+            <w:webHidden/>
+          </w:rPr>
+        </w:r>
+        <w:r>
+          <w:rPr>
+            <w:noProof/>
+            <w:webHidden/>
+          </w:rPr>
+          <w:fldChar w:fldCharType="separate"/>
+        </w:r>
+        <w:r>
+          <w:rPr>
+            <w:noProof/>
+            <w:webHidden/>
+          </w:rPr>
+          <w:t>4</w:t>
+        </w:r>
+        <w:r>
+          <w:rPr>
+            <w:noProof/>
+            <w:webHidden/>
+          </w:rPr>
+          <w:fldChar w:fldCharType="end"/>
+        </w:r>
+      </w:hyperlink>
+    </w:p>
+    <w:p>
+      <w:pPr>
+        <w:pStyle w:val="TableofFigures"/>
+        <w:tabs>
+          <w:tab w:val="right" w:leader="dot" w:pos="9040"/>
+        </w:tabs>
+        <w:spacing w:afterLines="100" w:after="240"/>
+        <w:rPr>
+          <w:rFonts w:eastAsiaTheme="minorEastAsia"/>
+          <w:noProof/>
+          <w:lang w:val="en-US" w:eastAsia="ja-JP"/>
+        </w:rPr>
+      </w:pPr>
+      <w:hyperlink w:anchor="_Toc69653646" w:history="1">
+        <w:r>
+          <w:rPr>
+            <w:rStyle w:val="Hyperlink"/>
+            <w:noProof/>
+            <w:color w:val="auto"/>
+          </w:rPr>
+          <w:t>Table 2. Project Team - Team Members</w:t>
+        </w:r>
+        <w:r>
+          <w:rPr>
+            <w:noProof/>
+            <w:webHidden/>
+          </w:rPr>
+          <w:tab/>
+        </w:r>
+        <w:r>
+          <w:rPr>
+            <w:noProof/>
+            <w:webHidden/>
+          </w:rPr>
+          <w:fldChar w:fldCharType="begin"/>
+        </w:r>
+        <w:r>
+          <w:rPr>
+            <w:noProof/>
+            <w:webHidden/>
+          </w:rPr>
+          <w:instrText xml:space="preserve"> PAGEREF _Toc69653646 \h </w:instrText>
+        </w:r>
+        <w:r>
+          <w:rPr>
+            <w:noProof/>
+            <w:webHidden/>
+          </w:rPr>
+        </w:r>
+        <w:r>
+          <w:rPr>
+            <w:noProof/>
+            <w:webHidden/>
+          </w:rPr>
+          <w:fldChar w:fldCharType="separate"/>
+        </w:r>
+        <w:r>
+          <w:rPr>
+            <w:noProof/>
+            <w:webHidden/>
+          </w:rPr>
+          <w:t>4</w:t>
+        </w:r>
+        <w:r>
+          <w:rPr>
+            <w:noProof/>
+            <w:webHidden/>
+          </w:rPr>
+          <w:fldChar w:fldCharType="end"/>
+        </w:r>
+      </w:hyperlink>
+    </w:p>
+    <w:p>
+      <w:pPr>
+        <w:spacing w:afterLines="100" w:after="240"/>
+        <w:rPr>
+          <w:rFonts w:cstheme="minorHAnsi"/>
+          <w:b/>
+        </w:rPr>
+      </w:pPr>
+      <w:r>
+        <w:rPr>
+          <w:rFonts w:cstheme="minorHAnsi"/>
+          <w:b/>
+        </w:rPr>
+        <w:fldChar w:fldCharType="end"/>
+      </w:r>
+      <w:bookmarkStart w:id="0" w:name="_GoBack"/>
+      <w:bookmarkEnd w:id="0"/>
+    </w:p>
+    <w:p>
+      <w:pPr>
+        <w:rPr>
+          <w:rFonts w:cstheme="minorHAnsi"/>
+          <w:b/>
           <w:bCs/>
           <w:noProof/>
           <w:sz w:val="32"/>
@@ -1694,18 +1914,7 @@
           <w:sz w:val="32"/>
           <w:szCs w:val="32"/>
         </w:rPr>
-        <w:t>List Figu</w:t>
-      </w:r>
-      <w:bookmarkStart w:id="0" w:name="_GoBack"/>
-      <w:bookmarkEnd w:id="0"/>
-      <w:r>
-        <w:rPr>
-          <w:rFonts w:cstheme="minorHAnsi"/>
-          <w:b/>
-          <w:sz w:val="32"/>
-          <w:szCs w:val="32"/>
-        </w:rPr>
-        <w:t>res</w:t>
+        <w:t>List Figures</w:t>
       </w:r>
     </w:p>
     <w:p>
@@ -1831,7 +2040,7 @@
           <w:rFonts w:asciiTheme="minorHAnsi" w:hAnsiTheme="minorHAnsi" w:cstheme="minorHAnsi"/>
         </w:rPr>
       </w:pPr>
-      <w:bookmarkStart w:id="1" w:name="_Toc69321034"/>
+      <w:bookmarkStart w:id="1" w:name="_Toc69653603"/>
       <w:r>
         <w:rPr>
           <w:rFonts w:asciiTheme="minorHAnsi" w:hAnsiTheme="minorHAnsi" w:cstheme="minorHAnsi"/>
@@ -1845,7 +2054,7 @@
       <w:pPr>
         <w:pStyle w:val="Heading2"/>
       </w:pPr>
-      <w:bookmarkStart w:id="2" w:name="_Toc69321035"/>
+      <w:bookmarkStart w:id="2" w:name="_Toc69653604"/>
       <w:r>
         <w:t>1. Status Report</w:t>
       </w:r>
@@ -2451,7 +2660,7 @@
       <w:pPr>
         <w:pStyle w:val="Heading2"/>
       </w:pPr>
-      <w:bookmarkStart w:id="3" w:name="_Toc69321036"/>
+      <w:bookmarkStart w:id="3" w:name="_Toc69653605"/>
       <w:r>
         <w:t xml:space="preserve">2. Team </w:t>
       </w:r>
@@ -3185,7 +3394,7 @@
       <w:pPr>
         <w:pStyle w:val="Heading2"/>
       </w:pPr>
-      <w:bookmarkStart w:id="4" w:name="_Toc69321037"/>
+      <w:bookmarkStart w:id="4" w:name="_Toc69653606"/>
       <w:r>
         <w:t>3. Issues/Suggestions</w:t>
       </w:r>
@@ -3807,7 +4016,7 @@
           <w:rFonts w:asciiTheme="minorHAnsi" w:hAnsiTheme="minorHAnsi" w:cstheme="minorHAnsi"/>
         </w:rPr>
       </w:pPr>
-      <w:bookmarkStart w:id="5" w:name="_Toc69321038"/>
+      <w:bookmarkStart w:id="5" w:name="_Toc69653607"/>
       <w:r>
         <w:rPr>
           <w:rFonts w:asciiTheme="minorHAnsi" w:hAnsiTheme="minorHAnsi" w:cstheme="minorHAnsi"/>
@@ -3821,7 +4030,7 @@
       <w:pPr>
         <w:pStyle w:val="Heading2"/>
       </w:pPr>
-      <w:bookmarkStart w:id="6" w:name="_Toc69321039"/>
+      <w:bookmarkStart w:id="6" w:name="_Toc69653608"/>
       <w:r>
         <w:t>1. Overview</w:t>
       </w:r>
@@ -3835,7 +4044,7 @@
           <w:rFonts w:asciiTheme="minorHAnsi" w:hAnsiTheme="minorHAnsi" w:cstheme="minorHAnsi"/>
         </w:rPr>
       </w:pPr>
-      <w:bookmarkStart w:id="7" w:name="_Toc69321040"/>
+      <w:bookmarkStart w:id="7" w:name="_Toc69653609"/>
       <w:r>
         <w:rPr>
           <w:rFonts w:asciiTheme="minorHAnsi" w:hAnsiTheme="minorHAnsi" w:cstheme="minorHAnsi"/>
@@ -3993,7 +4202,7 @@
           <w:rFonts w:asciiTheme="minorHAnsi" w:hAnsiTheme="minorHAnsi" w:cstheme="minorHAnsi"/>
         </w:rPr>
       </w:pPr>
-      <w:bookmarkStart w:id="8" w:name="_Toc69321041"/>
+      <w:bookmarkStart w:id="8" w:name="_Toc69653610"/>
       <w:r>
         <w:rPr>
           <w:rFonts w:asciiTheme="minorHAnsi" w:hAnsiTheme="minorHAnsi" w:cstheme="minorHAnsi"/>
@@ -4248,6 +4457,7 @@
           </w:tcPr>
           <w:p>
             <w:pPr>
+              <w:keepNext/>
               <w:spacing w:line="254" w:lineRule="auto"/>
               <w:ind w:left="107" w:hanging="107"/>
               <w:rPr>
@@ -4273,6 +4483,76 @@
         </w:tc>
       </w:tr>
     </w:tbl>
+    <w:p>
+      <w:pPr>
+        <w:pStyle w:val="Caption"/>
+        <w:jc w:val="center"/>
+        <w:rPr>
+          <w:color w:val="808080" w:themeColor="background1" w:themeShade="80"/>
+          <w:sz w:val="22"/>
+          <w:szCs w:val="22"/>
+        </w:rPr>
+      </w:pPr>
+      <w:bookmarkStart w:id="9" w:name="_Toc69653645"/>
+      <w:r>
+        <w:rPr>
+          <w:color w:val="808080" w:themeColor="background1" w:themeShade="80"/>
+          <w:sz w:val="22"/>
+          <w:szCs w:val="22"/>
+        </w:rPr>
+        <w:t xml:space="preserve">Table </w:t>
+      </w:r>
+      <w:r>
+        <w:rPr>
+          <w:color w:val="808080" w:themeColor="background1" w:themeShade="80"/>
+          <w:sz w:val="22"/>
+          <w:szCs w:val="22"/>
+        </w:rPr>
+        <w:fldChar w:fldCharType="begin"/>
+      </w:r>
+      <w:r>
+        <w:rPr>
+          <w:color w:val="808080" w:themeColor="background1" w:themeShade="80"/>
+          <w:sz w:val="22"/>
+          <w:szCs w:val="22"/>
+        </w:rPr>
+        <w:instrText xml:space="preserve"> SEQ Table \* ARABIC </w:instrText>
+      </w:r>
+      <w:r>
+        <w:rPr>
+          <w:color w:val="808080" w:themeColor="background1" w:themeShade="80"/>
+          <w:sz w:val="22"/>
+          <w:szCs w:val="22"/>
+        </w:rPr>
+        <w:fldChar w:fldCharType="separate"/>
+      </w:r>
+      <w:r>
+        <w:rPr>
+          <w:noProof/>
+          <w:color w:val="808080" w:themeColor="background1" w:themeShade="80"/>
+          <w:sz w:val="22"/>
+          <w:szCs w:val="22"/>
+        </w:rPr>
+        <w:t>1</w:t>
+      </w:r>
+      <w:r>
+        <w:rPr>
+          <w:color w:val="808080" w:themeColor="background1" w:themeShade="80"/>
+          <w:sz w:val="22"/>
+          <w:szCs w:val="22"/>
+        </w:rPr>
+        <w:fldChar w:fldCharType="end"/>
+      </w:r>
+      <w:r>
+        <w:rPr>
+          <w:color w:val="808080" w:themeColor="background1" w:themeShade="80"/>
+          <w:sz w:val="22"/>
+          <w:szCs w:val="22"/>
+        </w:rPr>
+        <w:t>. Project Team - Supervisor</w:t>
+      </w:r>
+      <w:bookmarkEnd w:id="9"/>
+    </w:p>
     <w:p>
       <w:pPr>
         <w:pStyle w:val="Heading4"/>
@@ -4846,6 +5126,7 @@
           </w:tcPr>
           <w:p>
             <w:pPr>
+              <w:keepNext/>
               <w:spacing w:line="254" w:lineRule="auto"/>
               <w:ind w:left="107" w:hanging="107"/>
               <w:jc w:val="both"/>
@@ -4871,17 +5152,80 @@
     </w:tbl>
     <w:p>
       <w:pPr>
-        <w:spacing w:before="240"/>
-        <w:rPr>
-          <w:rFonts w:cstheme="minorHAnsi"/>
-        </w:rPr>
-      </w:pPr>
-    </w:p>
+        <w:pStyle w:val="Caption"/>
+        <w:jc w:val="center"/>
+        <w:rPr>
+          <w:color w:val="808080" w:themeColor="background1" w:themeShade="80"/>
+          <w:sz w:val="22"/>
+          <w:szCs w:val="22"/>
+        </w:rPr>
+      </w:pPr>
+      <w:bookmarkStart w:id="10" w:name="_Toc69653646"/>
+      <w:r>
+        <w:rPr>
+          <w:color w:val="808080" w:themeColor="background1" w:themeShade="80"/>
+          <w:sz w:val="22"/>
+          <w:szCs w:val="22"/>
+        </w:rPr>
+        <w:t xml:space="preserve">Table </w:t>
+      </w:r>
+      <w:r>
+        <w:rPr>
+          <w:color w:val="808080" w:themeColor="background1" w:themeShade="80"/>
+          <w:sz w:val="22"/>
+          <w:szCs w:val="22"/>
+        </w:rPr>
+        <w:fldChar w:fldCharType="begin"/>
+      </w:r>
+      <w:r>
+        <w:rPr>
+          <w:color w:val="808080" w:themeColor="background1" w:themeShade="80"/>
+          <w:sz w:val="22"/>
+          <w:szCs w:val="22"/>
+        </w:rPr>
+        <w:instrText xml:space="preserve"> SEQ Table \* ARABIC </w:instrText>
+      </w:r>
+      <w:r>
+        <w:rPr>
+          <w:color w:val="808080" w:themeColor="background1" w:themeShade="80"/>
+          <w:sz w:val="22"/>
+          <w:szCs w:val="22"/>
+        </w:rPr>
+        <w:fldChar w:fldCharType="separate"/>
+      </w:r>
+      <w:r>
+        <w:rPr>
+          <w:noProof/>
+          <w:color w:val="808080" w:themeColor="background1" w:themeShade="80"/>
+          <w:sz w:val="22"/>
+          <w:szCs w:val="22"/>
+        </w:rPr>
+        <w:t>2</w:t>
+      </w:r>
+      <w:r>
+        <w:rPr>
+          <w:color w:val="808080" w:themeColor="background1" w:themeShade="80"/>
+          <w:sz w:val="22"/>
+          <w:szCs w:val="22"/>
+        </w:rPr>
+        <w:fldChar w:fldCharType="end"/>
+      </w:r>
+      <w:r>
+        <w:rPr>
+          <w:color w:val="808080" w:themeColor="background1" w:themeShade="80"/>
+          <w:sz w:val="22"/>
+          <w:szCs w:val="22"/>
+        </w:rPr>
+        <w:t>. Project Team - Team Members</w:t>
+      </w:r>
+      <w:bookmarkEnd w:id="10"/>
+    </w:p>
+    <w:p/>
     <w:p>
       <w:pPr>
         <w:pStyle w:val="Heading2"/>
       </w:pPr>
-      <w:bookmarkStart w:id="9" w:name="_Toc69321042"/>
+      <w:bookmarkStart w:id="11" w:name="_Toc69653611"/>
       <w:r>
         <w:t>2</w:t>
       </w:r>
@@ -4894,7 +5238,7 @@
       <w:r>
         <w:t>Background</w:t>
       </w:r>
-      <w:bookmarkEnd w:id="9"/>
+      <w:bookmarkEnd w:id="11"/>
     </w:p>
     <w:p>
       <w:pPr>
@@ -5364,7 +5708,7 @@
       <w:pPr>
         <w:pStyle w:val="Heading2"/>
       </w:pPr>
-      <w:bookmarkStart w:id="10" w:name="_Toc69321043"/>
+      <w:bookmarkStart w:id="12" w:name="_Toc69653612"/>
       <w:r>
         <w:lastRenderedPageBreak/>
         <w:t>3</w:t>
@@ -5375,7 +5719,7 @@
       <w:r>
         <w:t>s</w:t>
       </w:r>
-      <w:bookmarkEnd w:id="10"/>
+      <w:bookmarkEnd w:id="12"/>
     </w:p>
     <w:p>
       <w:pPr>
@@ -5438,7 +5782,7 @@
           <w:rFonts w:asciiTheme="minorHAnsi" w:hAnsiTheme="minorHAnsi" w:cstheme="minorHAnsi"/>
         </w:rPr>
       </w:pPr>
-      <w:bookmarkStart w:id="11" w:name="_Toc69321044"/>
+      <w:bookmarkStart w:id="13" w:name="_Toc69653613"/>
       <w:r>
         <w:rPr>
           <w:rFonts w:asciiTheme="minorHAnsi" w:hAnsiTheme="minorHAnsi" w:cstheme="minorHAnsi"/>
@@ -5463,7 +5807,7 @@
         </w:rPr>
         <w:t>CRMViet</w:t>
       </w:r>
-      <w:bookmarkEnd w:id="11"/>
+      <w:bookmarkEnd w:id="13"/>
     </w:p>
     <w:p>
       <w:pPr>
@@ -6174,7 +6518,7 @@
           <w:rFonts w:asciiTheme="minorHAnsi" w:hAnsiTheme="minorHAnsi" w:cstheme="minorHAnsi"/>
         </w:rPr>
       </w:pPr>
-      <w:bookmarkStart w:id="12" w:name="_Toc69321045"/>
+      <w:bookmarkStart w:id="14" w:name="_Toc69653614"/>
       <w:r>
         <w:rPr>
           <w:rFonts w:asciiTheme="minorHAnsi" w:hAnsiTheme="minorHAnsi" w:cstheme="minorHAnsi"/>
@@ -6199,7 +6543,7 @@
         </w:rPr>
         <w:t>GetFly</w:t>
       </w:r>
-      <w:bookmarkEnd w:id="12"/>
+      <w:bookmarkEnd w:id="14"/>
     </w:p>
     <w:p>
       <w:pPr>
@@ -6973,14 +7317,14 @@
           <w:rFonts w:asciiTheme="minorHAnsi" w:hAnsiTheme="minorHAnsi" w:cstheme="minorHAnsi"/>
         </w:rPr>
       </w:pPr>
-      <w:bookmarkStart w:id="13" w:name="_Toc69321046"/>
+      <w:bookmarkStart w:id="15" w:name="_Toc69653615"/>
       <w:r>
         <w:rPr>
           <w:rFonts w:asciiTheme="minorHAnsi" w:hAnsiTheme="minorHAnsi" w:cstheme="minorHAnsi"/>
         </w:rPr>
         <w:t>3.3 EasyEdu</w:t>
       </w:r>
-      <w:bookmarkEnd w:id="13"/>
+      <w:bookmarkEnd w:id="15"/>
     </w:p>
     <w:p>
       <w:pPr>
@@ -7932,14 +8276,14 @@
       <w:pPr>
         <w:pStyle w:val="Heading2"/>
       </w:pPr>
-      <w:bookmarkStart w:id="14" w:name="_Toc69321047"/>
+      <w:bookmarkStart w:id="16" w:name="_Toc69653616"/>
       <w:r>
         <w:t>4</w:t>
       </w:r>
       <w:r>
         <w:t>. Business Opportunity</w:t>
       </w:r>
-      <w:bookmarkEnd w:id="14"/>
+      <w:bookmarkEnd w:id="16"/>
     </w:p>
     <w:p>
       <w:pPr>
@@ -8179,7 +8523,7 @@
       <w:pPr>
         <w:pStyle w:val="Heading2"/>
       </w:pPr>
-      <w:bookmarkStart w:id="15" w:name="_Toc69321048"/>
+      <w:bookmarkStart w:id="17" w:name="_Toc69653617"/>
       <w:r>
         <w:lastRenderedPageBreak/>
         <w:t>5</w:t>
@@ -8190,7 +8534,7 @@
       <w:r>
         <w:t>Software Product Vision</w:t>
       </w:r>
-      <w:bookmarkEnd w:id="15"/>
+      <w:bookmarkEnd w:id="17"/>
     </w:p>
     <w:p>
       <w:pPr>
@@ -8396,7 +8740,7 @@
       <w:pPr>
         <w:pStyle w:val="Heading2"/>
       </w:pPr>
-      <w:bookmarkStart w:id="16" w:name="_Toc69321049"/>
+      <w:bookmarkStart w:id="18" w:name="_Toc69653618"/>
       <w:r>
         <w:t>6</w:t>
       </w:r>
@@ -8409,7 +8753,7 @@
       <w:r>
         <w:t xml:space="preserve"> </w:t>
       </w:r>
-      <w:bookmarkStart w:id="17" w:name="_Toc356192841"/>
+      <w:bookmarkStart w:id="19" w:name="_Toc356192841"/>
       <w:r>
         <w:t xml:space="preserve">Scope </w:t>
       </w:r>
@@ -8419,8 +8763,8 @@
       <w:r>
         <w:t xml:space="preserve"> Limitations</w:t>
       </w:r>
-      <w:bookmarkEnd w:id="16"/>
-      <w:bookmarkEnd w:id="17"/>
+      <w:bookmarkEnd w:id="18"/>
+      <w:bookmarkEnd w:id="19"/>
     </w:p>
     <w:p>
       <w:pPr>
@@ -8429,7 +8773,7 @@
           <w:rFonts w:asciiTheme="minorHAnsi" w:hAnsiTheme="minorHAnsi" w:cstheme="minorHAnsi"/>
         </w:rPr>
       </w:pPr>
-      <w:bookmarkStart w:id="18" w:name="_Toc69321050"/>
+      <w:bookmarkStart w:id="20" w:name="_Toc69653619"/>
       <w:r>
         <w:rPr>
           <w:rFonts w:asciiTheme="minorHAnsi" w:hAnsiTheme="minorHAnsi" w:cstheme="minorHAnsi"/>
@@ -8442,7 +8786,7 @@
         </w:rPr>
         <w:t>.1 Major Features</w:t>
       </w:r>
-      <w:bookmarkEnd w:id="18"/>
+      <w:bookmarkEnd w:id="20"/>
     </w:p>
     <w:p>
       <w:pPr>
@@ -9298,13 +9642,15 @@
         <w:jc w:val="center"/>
         <w:rPr>
           <w:rFonts w:cstheme="minorHAnsi"/>
-          <w:sz w:val="22"/>
-          <w:szCs w:val="22"/>
-        </w:rPr>
-      </w:pPr>
-      <w:bookmarkStart w:id="19" w:name="_Toc69321118"/>
-      <w:r>
-        <w:rPr>
+          <w:color w:val="808080" w:themeColor="background1" w:themeShade="80"/>
+          <w:sz w:val="22"/>
+          <w:szCs w:val="22"/>
+        </w:rPr>
+      </w:pPr>
+      <w:bookmarkStart w:id="21" w:name="_Toc69321118"/>
+      <w:r>
+        <w:rPr>
+          <w:color w:val="808080" w:themeColor="background1" w:themeShade="80"/>
           <w:sz w:val="22"/>
           <w:szCs w:val="22"/>
         </w:rPr>
@@ -9312,6 +9658,7 @@
       </w:r>
       <w:r>
         <w:rPr>
+          <w:color w:val="808080" w:themeColor="background1" w:themeShade="80"/>
           <w:sz w:val="22"/>
           <w:szCs w:val="22"/>
         </w:rPr>
@@ -9319,6 +9666,7 @@
       </w:r>
       <w:r>
         <w:rPr>
+          <w:color w:val="808080" w:themeColor="background1" w:themeShade="80"/>
           <w:sz w:val="22"/>
           <w:szCs w:val="22"/>
         </w:rPr>
@@ -9326,6 +9674,7 @@
       </w:r>
       <w:r>
         <w:rPr>
+          <w:color w:val="808080" w:themeColor="background1" w:themeShade="80"/>
           <w:sz w:val="22"/>
           <w:szCs w:val="22"/>
         </w:rPr>
@@ -9334,6 +9683,7 @@
       <w:r>
         <w:rPr>
           <w:noProof/>
+          <w:color w:val="808080" w:themeColor="background1" w:themeShade="80"/>
           <w:sz w:val="22"/>
           <w:szCs w:val="22"/>
         </w:rPr>
@@ -9341,6 +9691,7 @@
       </w:r>
       <w:r>
         <w:rPr>
+          <w:color w:val="808080" w:themeColor="background1" w:themeShade="80"/>
           <w:sz w:val="22"/>
           <w:szCs w:val="22"/>
         </w:rPr>
@@ -9348,12 +9699,13 @@
       </w:r>
       <w:r>
         <w:rPr>
+          <w:color w:val="808080" w:themeColor="background1" w:themeShade="80"/>
           <w:sz w:val="22"/>
           <w:szCs w:val="22"/>
         </w:rPr>
         <w:t>. Major Features</w:t>
       </w:r>
-      <w:bookmarkEnd w:id="19"/>
+      <w:bookmarkEnd w:id="21"/>
     </w:p>
     <w:p>
       <w:pPr>
@@ -9370,7 +9722,7 @@
           <w:rFonts w:asciiTheme="minorHAnsi" w:hAnsiTheme="minorHAnsi" w:cstheme="minorHAnsi"/>
         </w:rPr>
       </w:pPr>
-      <w:bookmarkStart w:id="20" w:name="_Toc69321051"/>
+      <w:bookmarkStart w:id="22" w:name="_Toc69653620"/>
       <w:r>
         <w:rPr>
           <w:rFonts w:asciiTheme="minorHAnsi" w:hAnsiTheme="minorHAnsi" w:cstheme="minorHAnsi"/>
@@ -9395,7 +9747,7 @@
         </w:rPr>
         <w:t xml:space="preserve"> </w:t>
       </w:r>
-      <w:bookmarkStart w:id="21" w:name="_Toc356192845"/>
+      <w:bookmarkStart w:id="23" w:name="_Toc356192845"/>
       <w:r>
         <w:rPr>
           <w:rFonts w:asciiTheme="minorHAnsi" w:hAnsiTheme="minorHAnsi" w:cstheme="minorHAnsi"/>
@@ -9414,8 +9766,8 @@
         </w:rPr>
         <w:t xml:space="preserve"> Exclusions</w:t>
       </w:r>
-      <w:bookmarkEnd w:id="20"/>
-      <w:bookmarkEnd w:id="21"/>
+      <w:bookmarkEnd w:id="22"/>
+      <w:bookmarkEnd w:id="23"/>
     </w:p>
     <w:p>
       <w:pPr>
@@ -9465,7 +9817,39 @@
           <w:sz w:val="22"/>
           <w:szCs w:val="22"/>
         </w:rPr>
-        <w:t>has not supported a Mobile application for role Salesman and Sales Manager. SMSME now is a responsive Web application.</w:t>
+        <w:t xml:space="preserve">has not supported </w:t>
+      </w:r>
+      <w:r>
+        <w:rPr>
+          <w:rFonts w:asciiTheme="minorHAnsi" w:hAnsiTheme="minorHAnsi" w:cstheme="minorHAnsi"/>
+          <w:sz w:val="22"/>
+          <w:szCs w:val="22"/>
+        </w:rPr>
+        <w:t xml:space="preserve">versions for </w:t>
+      </w:r>
+      <w:r>
+        <w:rPr>
+          <w:rFonts w:asciiTheme="minorHAnsi" w:hAnsiTheme="minorHAnsi" w:cstheme="minorHAnsi"/>
+          <w:sz w:val="22"/>
+          <w:szCs w:val="22"/>
+        </w:rPr>
+        <w:t>Mobile application</w:t>
+      </w:r>
+      <w:r>
+        <w:rPr>
+          <w:rFonts w:asciiTheme="minorHAnsi" w:hAnsiTheme="minorHAnsi" w:cstheme="minorHAnsi"/>
+          <w:sz w:val="22"/>
+          <w:szCs w:val="22"/>
+        </w:rPr>
+        <w:t xml:space="preserve"> yet</w:t>
+      </w:r>
+      <w:r>
+        <w:rPr>
+          <w:rFonts w:asciiTheme="minorHAnsi" w:hAnsiTheme="minorHAnsi" w:cstheme="minorHAnsi"/>
+          <w:sz w:val="22"/>
+          <w:szCs w:val="22"/>
+        </w:rPr>
+        <w:t>. SMSME now is a responsive Web application.</w:t>
       </w:r>
       <w:r>
         <w:rPr>
@@ -9540,7 +9924,66 @@
           <w:sz w:val="22"/>
           <w:szCs w:val="22"/>
         </w:rPr>
-        <w:t>has not supported feture “Manage Salesmen” or “Manage team” yet.</w:t>
+        <w:t>has not supported fe</w:t>
+      </w:r>
+      <w:r>
+        <w:rPr>
+          <w:rFonts w:asciiTheme="minorHAnsi" w:hAnsiTheme="minorHAnsi" w:cstheme="minorHAnsi"/>
+          <w:sz w:val="22"/>
+          <w:szCs w:val="22"/>
+        </w:rPr>
+        <w:t>a</w:t>
+      </w:r>
+      <w:r>
+        <w:rPr>
+          <w:rFonts w:asciiTheme="minorHAnsi" w:hAnsiTheme="minorHAnsi" w:cstheme="minorHAnsi"/>
+          <w:sz w:val="22"/>
+          <w:szCs w:val="22"/>
+        </w:rPr>
+        <w:t>ture “Manage Salesmen” or “Manage team” yet.</w:t>
+      </w:r>
+    </w:p>
+    <w:p>
+      <w:pPr>
+        <w:pStyle w:val="List"/>
+        <w:rPr>
+          <w:rFonts w:asciiTheme="minorHAnsi" w:hAnsiTheme="minorHAnsi" w:cstheme="minorHAnsi"/>
+          <w:sz w:val="22"/>
+          <w:szCs w:val="22"/>
+        </w:rPr>
+      </w:pPr>
+      <w:r>
+        <w:rPr>
+          <w:rFonts w:asciiTheme="minorHAnsi" w:hAnsiTheme="minorHAnsi" w:cstheme="minorHAnsi"/>
+          <w:sz w:val="22"/>
+          <w:szCs w:val="22"/>
+        </w:rPr>
+        <w:t>LI-4:</w:t>
+      </w:r>
+      <w:r>
+        <w:rPr>
+          <w:rFonts w:asciiTheme="minorHAnsi" w:hAnsiTheme="minorHAnsi" w:cstheme="minorHAnsi"/>
+          <w:sz w:val="22"/>
+          <w:szCs w:val="22"/>
+        </w:rPr>
+        <w:tab/>
+        <w:t xml:space="preserve">The SMSME </w:t>
+      </w:r>
+      <w:r>
+        <w:rPr>
+          <w:rFonts w:asciiTheme="minorHAnsi" w:hAnsiTheme="minorHAnsi" w:cstheme="minorHAnsi"/>
+          <w:sz w:val="22"/>
+          <w:szCs w:val="22"/>
+        </w:rPr>
+        <w:t>shall be used only for the</w:t>
+      </w:r>
+      <w:r>
+        <w:rPr>
+          <w:rFonts w:asciiTheme="minorHAnsi" w:hAnsiTheme="minorHAnsi" w:cstheme="minorHAnsi"/>
+          <w:sz w:val="22"/>
+          <w:szCs w:val="22"/>
+        </w:rPr>
+        <w:t xml:space="preserve"> Sales Department of the Major Education.</w:t>
       </w:r>
     </w:p>
     <w:p>
@@ -9647,7 +10090,7 @@
             <w:i/>
             <w:noProof/>
           </w:rPr>
-          <w:t>3</w:t>
+          <w:t>9</w:t>
         </w:r>
         <w:r>
           <w:rPr>
@@ -11565,7 +12008,7 @@
 </file>
 
 <file path=customXml/itemProps1.xml><?xml version="1.0" encoding="utf-8"?>
-<ds:datastoreItem xmlns:ds="http://schemas.openxmlformats.org/officeDocument/2006/customXml" ds:itemID="{2DD0C598-5B2B-4E99-9654-BBFC9CA6DF80}">
+<ds:datastoreItem xmlns:ds="http://schemas.openxmlformats.org/officeDocument/2006/customXml" ds:itemID="{CACF8CE6-FBEA-4E48-9162-B34AEDFEBEBE}">
   <ds:schemaRefs>
     <ds:schemaRef ds:uri="http://schemas.openxmlformats.org/officeDocument/2006/bibliography"/>
   </ds:schemaRefs>

</xml_diff>

<commit_message>
Update system-context, screen-flow & mindmap
</commit_message>
<xml_diff>
--- a/reports/Report1_Project Introduction.docx
+++ b/reports/Report1_Project Introduction.docx
@@ -1893,8 +1893,6 @@
         </w:rPr>
         <w:fldChar w:fldCharType="end"/>
       </w:r>
-      <w:bookmarkStart w:id="0" w:name="_GoBack"/>
-      <w:bookmarkEnd w:id="0"/>
     </w:p>
     <w:p>
       <w:pPr>
@@ -2040,7 +2038,7 @@
           <w:rFonts w:asciiTheme="minorHAnsi" w:hAnsiTheme="minorHAnsi" w:cstheme="minorHAnsi"/>
         </w:rPr>
       </w:pPr>
-      <w:bookmarkStart w:id="1" w:name="_Toc69653603"/>
+      <w:bookmarkStart w:id="0" w:name="_Toc69653603"/>
       <w:r>
         <w:rPr>
           <w:rFonts w:asciiTheme="minorHAnsi" w:hAnsiTheme="minorHAnsi" w:cstheme="minorHAnsi"/>
@@ -2048,17 +2046,17 @@
         <w:lastRenderedPageBreak/>
         <w:t>I. Project Report</w:t>
       </w:r>
+      <w:bookmarkEnd w:id="0"/>
+    </w:p>
+    <w:p>
+      <w:pPr>
+        <w:pStyle w:val="Heading2"/>
+      </w:pPr>
+      <w:bookmarkStart w:id="1" w:name="_Toc69653604"/>
+      <w:r>
+        <w:t>1. Status Report</w:t>
+      </w:r>
       <w:bookmarkEnd w:id="1"/>
-    </w:p>
-    <w:p>
-      <w:pPr>
-        <w:pStyle w:val="Heading2"/>
-      </w:pPr>
-      <w:bookmarkStart w:id="2" w:name="_Toc69653604"/>
-      <w:r>
-        <w:t>1. Status Report</w:t>
-      </w:r>
-      <w:bookmarkEnd w:id="2"/>
     </w:p>
     <w:tbl>
       <w:tblPr>
@@ -2660,14 +2658,14 @@
       <w:pPr>
         <w:pStyle w:val="Heading2"/>
       </w:pPr>
-      <w:bookmarkStart w:id="3" w:name="_Toc69653605"/>
+      <w:bookmarkStart w:id="2" w:name="_Toc69653605"/>
       <w:r>
         <w:t xml:space="preserve">2. Team </w:t>
       </w:r>
       <w:r>
         <w:t>Involvements</w:t>
       </w:r>
-      <w:bookmarkEnd w:id="3"/>
+      <w:bookmarkEnd w:id="2"/>
     </w:p>
     <w:tbl>
       <w:tblPr>
@@ -3394,11 +3392,11 @@
       <w:pPr>
         <w:pStyle w:val="Heading2"/>
       </w:pPr>
-      <w:bookmarkStart w:id="4" w:name="_Toc69653606"/>
+      <w:bookmarkStart w:id="3" w:name="_Toc69653606"/>
       <w:r>
         <w:t>3. Issues/Suggestions</w:t>
       </w:r>
-      <w:bookmarkEnd w:id="4"/>
+      <w:bookmarkEnd w:id="3"/>
     </w:p>
     <w:tbl>
       <w:tblPr>
@@ -4016,7 +4014,7 @@
           <w:rFonts w:asciiTheme="minorHAnsi" w:hAnsiTheme="minorHAnsi" w:cstheme="minorHAnsi"/>
         </w:rPr>
       </w:pPr>
-      <w:bookmarkStart w:id="5" w:name="_Toc69653607"/>
+      <w:bookmarkStart w:id="4" w:name="_Toc69653607"/>
       <w:r>
         <w:rPr>
           <w:rFonts w:asciiTheme="minorHAnsi" w:hAnsiTheme="minorHAnsi" w:cstheme="minorHAnsi"/>
@@ -4024,17 +4022,17 @@
         <w:lastRenderedPageBreak/>
         <w:t>II. Project Introduction</w:t>
       </w:r>
+      <w:bookmarkEnd w:id="4"/>
+    </w:p>
+    <w:p>
+      <w:pPr>
+        <w:pStyle w:val="Heading2"/>
+      </w:pPr>
+      <w:bookmarkStart w:id="5" w:name="_Toc69653608"/>
+      <w:r>
+        <w:t>1. Overview</w:t>
+      </w:r>
       <w:bookmarkEnd w:id="5"/>
-    </w:p>
-    <w:p>
-      <w:pPr>
-        <w:pStyle w:val="Heading2"/>
-      </w:pPr>
-      <w:bookmarkStart w:id="6" w:name="_Toc69653608"/>
-      <w:r>
-        <w:t>1. Overview</w:t>
-      </w:r>
-      <w:bookmarkEnd w:id="6"/>
     </w:p>
     <w:p>
       <w:pPr>
@@ -4044,14 +4042,14 @@
           <w:rFonts w:asciiTheme="minorHAnsi" w:hAnsiTheme="minorHAnsi" w:cstheme="minorHAnsi"/>
         </w:rPr>
       </w:pPr>
-      <w:bookmarkStart w:id="7" w:name="_Toc69653609"/>
+      <w:bookmarkStart w:id="6" w:name="_Toc69653609"/>
       <w:r>
         <w:rPr>
           <w:rFonts w:asciiTheme="minorHAnsi" w:hAnsiTheme="minorHAnsi" w:cstheme="minorHAnsi"/>
         </w:rPr>
         <w:t>1.1 Project Information</w:t>
       </w:r>
-      <w:bookmarkEnd w:id="7"/>
+      <w:bookmarkEnd w:id="6"/>
     </w:p>
     <w:p>
       <w:pPr>
@@ -4202,7 +4200,7 @@
           <w:rFonts w:asciiTheme="minorHAnsi" w:hAnsiTheme="minorHAnsi" w:cstheme="minorHAnsi"/>
         </w:rPr>
       </w:pPr>
-      <w:bookmarkStart w:id="8" w:name="_Toc69653610"/>
+      <w:bookmarkStart w:id="7" w:name="_Toc69653610"/>
       <w:r>
         <w:rPr>
           <w:rFonts w:asciiTheme="minorHAnsi" w:hAnsiTheme="minorHAnsi" w:cstheme="minorHAnsi"/>
@@ -4215,7 +4213,7 @@
         </w:rPr>
         <w:t>Project Team</w:t>
       </w:r>
-      <w:bookmarkEnd w:id="8"/>
+      <w:bookmarkEnd w:id="7"/>
     </w:p>
     <w:p>
       <w:pPr>
@@ -4493,7 +4491,7 @@
           <w:szCs w:val="22"/>
         </w:rPr>
       </w:pPr>
-      <w:bookmarkStart w:id="9" w:name="_Toc69653645"/>
+      <w:bookmarkStart w:id="8" w:name="_Toc69653645"/>
       <w:r>
         <w:rPr>
           <w:color w:val="808080" w:themeColor="background1" w:themeShade="80"/>
@@ -4551,7 +4549,7 @@
         </w:rPr>
         <w:t>. Project Team - Supervisor</w:t>
       </w:r>
-      <w:bookmarkEnd w:id="9"/>
+      <w:bookmarkEnd w:id="8"/>
     </w:p>
     <w:p>
       <w:pPr>
@@ -5160,7 +5158,7 @@
           <w:szCs w:val="22"/>
         </w:rPr>
       </w:pPr>
-      <w:bookmarkStart w:id="10" w:name="_Toc69653646"/>
+      <w:bookmarkStart w:id="9" w:name="_Toc69653646"/>
       <w:r>
         <w:rPr>
           <w:color w:val="808080" w:themeColor="background1" w:themeShade="80"/>
@@ -5218,497 +5216,497 @@
         </w:rPr>
         <w:t>. Project Team - Team Members</w:t>
       </w:r>
+      <w:bookmarkEnd w:id="9"/>
+    </w:p>
+    <w:p/>
+    <w:p>
+      <w:pPr>
+        <w:pStyle w:val="Heading2"/>
+      </w:pPr>
+      <w:bookmarkStart w:id="10" w:name="_Toc69653611"/>
+      <w:r>
+        <w:t>2</w:t>
+      </w:r>
+      <w:r>
+        <w:t xml:space="preserve">. </w:t>
+      </w:r>
+      <w:r>
+        <w:t xml:space="preserve">Product </w:t>
+      </w:r>
+      <w:r>
+        <w:t>Background</w:t>
+      </w:r>
       <w:bookmarkEnd w:id="10"/>
     </w:p>
-    <w:p/>
+    <w:p>
+      <w:pPr>
+        <w:jc w:val="both"/>
+        <w:rPr>
+          <w:rFonts w:cstheme="minorHAnsi"/>
+        </w:rPr>
+      </w:pPr>
+      <w:r>
+        <w:rPr>
+          <w:rFonts w:cstheme="minorHAnsi"/>
+        </w:rPr>
+        <w:t>Major Education is an educational organ</w:t>
+      </w:r>
+      <w:r>
+        <w:rPr>
+          <w:rFonts w:cstheme="minorHAnsi"/>
+        </w:rPr>
+        <w:t>ization that collaborates with p</w:t>
+      </w:r>
+      <w:r>
+        <w:rPr>
+          <w:rFonts w:cstheme="minorHAnsi"/>
+        </w:rPr>
+        <w:t xml:space="preserve">rimary </w:t>
+      </w:r>
+      <w:r>
+        <w:rPr>
+          <w:rFonts w:cstheme="minorHAnsi"/>
+        </w:rPr>
+        <w:t>s</w:t>
+      </w:r>
+      <w:r>
+        <w:rPr>
+          <w:rFonts w:cstheme="minorHAnsi"/>
+        </w:rPr>
+        <w:t xml:space="preserve">chools, </w:t>
+      </w:r>
+      <w:r>
+        <w:rPr>
+          <w:rFonts w:cstheme="minorHAnsi"/>
+        </w:rPr>
+        <w:t>s</w:t>
+      </w:r>
+      <w:r>
+        <w:rPr>
+          <w:rFonts w:cstheme="minorHAnsi"/>
+        </w:rPr>
+        <w:t xml:space="preserve">econdary </w:t>
+      </w:r>
+      <w:r>
+        <w:rPr>
+          <w:rFonts w:cstheme="minorHAnsi"/>
+        </w:rPr>
+        <w:t>s</w:t>
+      </w:r>
+      <w:r>
+        <w:rPr>
+          <w:rFonts w:cstheme="minorHAnsi"/>
+        </w:rPr>
+        <w:t xml:space="preserve">chools or </w:t>
+      </w:r>
+      <w:r>
+        <w:rPr>
+          <w:rFonts w:cstheme="minorHAnsi"/>
+        </w:rPr>
+        <w:t>h</w:t>
+      </w:r>
+      <w:r>
+        <w:rPr>
+          <w:rFonts w:cstheme="minorHAnsi"/>
+        </w:rPr>
+        <w:t xml:space="preserve">igh </w:t>
+      </w:r>
+      <w:r>
+        <w:rPr>
+          <w:rFonts w:cstheme="minorHAnsi"/>
+        </w:rPr>
+        <w:t>s</w:t>
+      </w:r>
+      <w:r>
+        <w:rPr>
+          <w:rFonts w:cstheme="minorHAnsi"/>
+        </w:rPr>
+        <w:t>chools in Ho Chi Minh City, in the fields of English, STEM or Abacus Master. All schools in Ho Chi Minh City are considered as Major Education’s customers</w:t>
+      </w:r>
+      <w:r>
+        <w:rPr>
+          <w:rFonts w:cstheme="minorHAnsi"/>
+        </w:rPr>
+        <w:t>/</w:t>
+      </w:r>
+      <w:r>
+        <w:rPr>
+          <w:rFonts w:cstheme="minorHAnsi"/>
+        </w:rPr>
+        <w:t>partners</w:t>
+      </w:r>
+      <w:r>
+        <w:rPr>
+          <w:rFonts w:cstheme="minorHAnsi"/>
+        </w:rPr>
+        <w:t>.</w:t>
+      </w:r>
+      <w:r>
+        <w:rPr>
+          <w:rFonts w:cstheme="minorHAnsi"/>
+        </w:rPr>
+        <w:t xml:space="preserve"> </w:t>
+      </w:r>
+      <w:r>
+        <w:rPr>
+          <w:rFonts w:cstheme="minorHAnsi"/>
+        </w:rPr>
+        <w:t>E</w:t>
+      </w:r>
+      <w:r>
+        <w:rPr>
+          <w:rFonts w:cstheme="minorHAnsi"/>
+        </w:rPr>
+        <w:t>very</w:t>
+      </w:r>
+      <w:r>
+        <w:rPr>
+          <w:rFonts w:cstheme="minorHAnsi"/>
+        </w:rPr>
+        <w:t xml:space="preserve"> school year</w:t>
+      </w:r>
+      <w:r>
+        <w:rPr>
+          <w:rFonts w:cstheme="minorHAnsi"/>
+        </w:rPr>
+        <w:t xml:space="preserve"> (from </w:t>
+      </w:r>
+      <w:r>
+        <w:rPr>
+          <w:rFonts w:cstheme="minorHAnsi"/>
+        </w:rPr>
+        <w:t>May</w:t>
+      </w:r>
+      <w:r>
+        <w:rPr>
+          <w:rFonts w:cstheme="minorHAnsi"/>
+        </w:rPr>
+        <w:t xml:space="preserve"> to September)</w:t>
+      </w:r>
+      <w:r>
+        <w:rPr>
+          <w:rFonts w:cstheme="minorHAnsi"/>
+        </w:rPr>
+        <w:t xml:space="preserve">, </w:t>
+      </w:r>
+      <w:r>
+        <w:rPr>
+          <w:rFonts w:cstheme="minorHAnsi"/>
+        </w:rPr>
+        <w:t>salesmen from Major Education</w:t>
+      </w:r>
+      <w:r>
+        <w:rPr>
+          <w:rFonts w:cstheme="minorHAnsi"/>
+        </w:rPr>
+        <w:t xml:space="preserve"> go to </w:t>
+      </w:r>
+      <w:r>
+        <w:rPr>
+          <w:rFonts w:cstheme="minorHAnsi"/>
+        </w:rPr>
+        <w:t>th</w:t>
+      </w:r>
+      <w:r>
+        <w:rPr>
+          <w:rFonts w:cstheme="minorHAnsi"/>
+        </w:rPr>
+        <w:t xml:space="preserve">e </w:t>
+      </w:r>
+      <w:r>
+        <w:rPr>
+          <w:rFonts w:cstheme="minorHAnsi"/>
+        </w:rPr>
+        <w:t xml:space="preserve">target schools to introduce and sales their </w:t>
+      </w:r>
+      <w:r>
+        <w:rPr>
+          <w:rFonts w:cstheme="minorHAnsi"/>
+        </w:rPr>
+        <w:t>programs</w:t>
+      </w:r>
+      <w:r>
+        <w:rPr>
+          <w:rFonts w:cstheme="minorHAnsi"/>
+        </w:rPr>
+        <w:t>.</w:t>
+      </w:r>
+    </w:p>
+    <w:p>
+      <w:pPr>
+        <w:jc w:val="both"/>
+        <w:rPr>
+          <w:rFonts w:cstheme="minorHAnsi"/>
+        </w:rPr>
+      </w:pPr>
+      <w:r>
+        <w:rPr>
+          <w:rFonts w:cstheme="minorHAnsi"/>
+        </w:rPr>
+        <w:t xml:space="preserve">Currently, </w:t>
+      </w:r>
+      <w:r>
+        <w:rPr>
+          <w:rFonts w:cstheme="minorHAnsi"/>
+        </w:rPr>
+        <w:t xml:space="preserve">the </w:t>
+      </w:r>
+      <w:r>
+        <w:rPr>
+          <w:rFonts w:cstheme="minorHAnsi"/>
+        </w:rPr>
+        <w:t xml:space="preserve">Sales Department of Major Education </w:t>
+      </w:r>
+      <w:r>
+        <w:rPr>
+          <w:rFonts w:cstheme="minorHAnsi"/>
+        </w:rPr>
+        <w:t>proces</w:t>
+      </w:r>
+      <w:r>
+        <w:rPr>
+          <w:rFonts w:cstheme="minorHAnsi"/>
+        </w:rPr>
+        <w:t>se</w:t>
+      </w:r>
+      <w:r>
+        <w:rPr>
+          <w:rFonts w:cstheme="minorHAnsi"/>
+        </w:rPr>
+        <w:t xml:space="preserve">s </w:t>
+      </w:r>
+      <w:r>
+        <w:rPr>
+          <w:rFonts w:cstheme="minorHAnsi"/>
+        </w:rPr>
+        <w:t xml:space="preserve">all </w:t>
+      </w:r>
+      <w:r>
+        <w:rPr>
+          <w:rFonts w:cstheme="minorHAnsi"/>
+        </w:rPr>
+        <w:t>their works</w:t>
+      </w:r>
+      <w:r>
+        <w:rPr>
+          <w:rFonts w:cstheme="minorHAnsi"/>
+        </w:rPr>
+        <w:t xml:space="preserve"> </w:t>
+      </w:r>
+      <w:r>
+        <w:rPr>
+          <w:rFonts w:cstheme="minorHAnsi"/>
+        </w:rPr>
+        <w:t>manually,</w:t>
+      </w:r>
+      <w:r>
+        <w:rPr>
+          <w:rFonts w:cstheme="minorHAnsi"/>
+        </w:rPr>
+        <w:t xml:space="preserve"> from reports collecting, work</w:t>
+      </w:r>
+      <w:r>
+        <w:rPr>
+          <w:rFonts w:cstheme="minorHAnsi"/>
+        </w:rPr>
+        <w:t>-</w:t>
+      </w:r>
+      <w:r>
+        <w:rPr>
+          <w:rFonts w:cstheme="minorHAnsi"/>
+        </w:rPr>
+        <w:t xml:space="preserve">plan planning, </w:t>
+      </w:r>
+      <w:r>
+        <w:rPr>
+          <w:rFonts w:cstheme="minorHAnsi"/>
+        </w:rPr>
+        <w:t>salesmen managing and target schools managing,</w:t>
+      </w:r>
+      <w:r>
+        <w:rPr>
+          <w:rFonts w:cstheme="minorHAnsi"/>
+        </w:rPr>
+        <w:t xml:space="preserve"> based on</w:t>
+      </w:r>
+      <w:r>
+        <w:rPr>
+          <w:rFonts w:cstheme="minorHAnsi"/>
+        </w:rPr>
+        <w:t xml:space="preserve"> free software such as</w:t>
+      </w:r>
+      <w:r>
+        <w:rPr>
+          <w:rFonts w:cstheme="minorHAnsi"/>
+        </w:rPr>
+        <w:t xml:space="preserve"> Microsoft Excel, Google Sheet and shared files via Google Drive</w:t>
+      </w:r>
+      <w:r>
+        <w:rPr>
+          <w:rFonts w:cstheme="minorHAnsi"/>
+        </w:rPr>
+        <w:t xml:space="preserve"> cloud</w:t>
+      </w:r>
+      <w:r>
+        <w:rPr>
+          <w:rFonts w:cstheme="minorHAnsi"/>
+        </w:rPr>
+        <w:t>.</w:t>
+      </w:r>
+    </w:p>
+    <w:p>
+      <w:pPr>
+        <w:jc w:val="both"/>
+        <w:rPr>
+          <w:rFonts w:cstheme="minorHAnsi"/>
+        </w:rPr>
+      </w:pPr>
+      <w:r>
+        <w:rPr>
+          <w:rFonts w:cstheme="minorHAnsi"/>
+        </w:rPr>
+        <w:t xml:space="preserve">Therefore, they expect a software </w:t>
+      </w:r>
+      <w:r>
+        <w:rPr>
+          <w:rFonts w:cstheme="minorHAnsi"/>
+        </w:rPr>
+        <w:t>that</w:t>
+      </w:r>
+      <w:r>
+        <w:rPr>
+          <w:rFonts w:cstheme="minorHAnsi"/>
+        </w:rPr>
+        <w:t xml:space="preserve"> can help them</w:t>
+      </w:r>
+      <w:r>
+        <w:rPr>
+          <w:rFonts w:cstheme="minorHAnsi"/>
+        </w:rPr>
+        <w:t>, for both salesmen and sales managers,</w:t>
+      </w:r>
+      <w:r>
+        <w:rPr>
+          <w:rFonts w:cstheme="minorHAnsi"/>
+        </w:rPr>
+        <w:t xml:space="preserve"> to automa</w:t>
+      </w:r>
+      <w:r>
+        <w:rPr>
+          <w:rFonts w:cstheme="minorHAnsi"/>
+        </w:rPr>
+        <w:t>te the existing manual workflow</w:t>
+      </w:r>
+      <w:r>
+        <w:rPr>
+          <w:rFonts w:cstheme="minorHAnsi"/>
+        </w:rPr>
+        <w:t xml:space="preserve">. </w:t>
+      </w:r>
+      <w:r>
+        <w:rPr>
+          <w:rFonts w:cstheme="minorHAnsi"/>
+        </w:rPr>
+        <w:t>Simultaneously</w:t>
+      </w:r>
+      <w:r>
+        <w:rPr>
+          <w:rFonts w:cstheme="minorHAnsi"/>
+        </w:rPr>
+        <w:t xml:space="preserve">, through </w:t>
+      </w:r>
+      <w:r>
+        <w:rPr>
+          <w:rFonts w:cstheme="minorHAnsi"/>
+        </w:rPr>
+        <w:t>this application</w:t>
+      </w:r>
+      <w:r>
+        <w:rPr>
+          <w:rFonts w:cstheme="minorHAnsi"/>
+        </w:rPr>
+        <w:t xml:space="preserve">, </w:t>
+      </w:r>
+      <w:r>
+        <w:rPr>
+          <w:rFonts w:cstheme="minorHAnsi"/>
+        </w:rPr>
+        <w:t>s</w:t>
+      </w:r>
+      <w:r>
+        <w:rPr>
+          <w:rFonts w:cstheme="minorHAnsi"/>
+        </w:rPr>
+        <w:t xml:space="preserve">ales </w:t>
+      </w:r>
+      <w:r>
+        <w:rPr>
+          <w:rFonts w:cstheme="minorHAnsi"/>
+        </w:rPr>
+        <w:t>m</w:t>
+      </w:r>
+      <w:r>
+        <w:rPr>
+          <w:rFonts w:cstheme="minorHAnsi"/>
+        </w:rPr>
+        <w:t>anager</w:t>
+      </w:r>
+      <w:r>
+        <w:rPr>
+          <w:rFonts w:cstheme="minorHAnsi"/>
+        </w:rPr>
+        <w:t>s</w:t>
+      </w:r>
+      <w:r>
+        <w:rPr>
+          <w:rFonts w:cstheme="minorHAnsi"/>
+        </w:rPr>
+        <w:t xml:space="preserve"> </w:t>
+      </w:r>
+      <w:r>
+        <w:rPr>
+          <w:rFonts w:cstheme="minorHAnsi"/>
+        </w:rPr>
+        <w:t>will be able to see the overall picture of the company's business process,</w:t>
+      </w:r>
+      <w:r>
+        <w:rPr>
+          <w:rFonts w:cstheme="minorHAnsi"/>
+        </w:rPr>
+        <w:t xml:space="preserve"> to</w:t>
+      </w:r>
+      <w:r>
+        <w:rPr>
+          <w:rFonts w:cstheme="minorHAnsi"/>
+        </w:rPr>
+        <w:t xml:space="preserve"> know h</w:t>
+      </w:r>
+      <w:r>
+        <w:rPr>
+          <w:rFonts w:cstheme="minorHAnsi"/>
+        </w:rPr>
+        <w:t>ow many schools are cooperating as well as the school’s state</w:t>
+      </w:r>
+      <w:r>
+        <w:rPr>
+          <w:rFonts w:cstheme="minorHAnsi"/>
+        </w:rPr>
+        <w:t>.</w:t>
+      </w:r>
+    </w:p>
+    <w:p>
+      <w:pPr>
+        <w:jc w:val="both"/>
+        <w:rPr>
+          <w:rFonts w:cstheme="minorHAnsi"/>
+        </w:rPr>
+      </w:pPr>
+    </w:p>
     <w:p>
       <w:pPr>
         <w:pStyle w:val="Heading2"/>
       </w:pPr>
-      <w:bookmarkStart w:id="11" w:name="_Toc69653611"/>
-      <w:r>
-        <w:t>2</w:t>
-      </w:r>
-      <w:r>
-        <w:t xml:space="preserve">. </w:t>
-      </w:r>
-      <w:r>
-        <w:t xml:space="preserve">Product </w:t>
-      </w:r>
-      <w:r>
-        <w:t>Background</w:t>
-      </w:r>
-      <w:bookmarkEnd w:id="11"/>
-    </w:p>
-    <w:p>
-      <w:pPr>
-        <w:jc w:val="both"/>
-        <w:rPr>
-          <w:rFonts w:cstheme="minorHAnsi"/>
-        </w:rPr>
-      </w:pPr>
-      <w:r>
-        <w:rPr>
-          <w:rFonts w:cstheme="minorHAnsi"/>
-        </w:rPr>
-        <w:t>Major Education is an educational organ</w:t>
-      </w:r>
-      <w:r>
-        <w:rPr>
-          <w:rFonts w:cstheme="minorHAnsi"/>
-        </w:rPr>
-        <w:t>ization that collaborates with p</w:t>
-      </w:r>
-      <w:r>
-        <w:rPr>
-          <w:rFonts w:cstheme="minorHAnsi"/>
-        </w:rPr>
-        <w:t xml:space="preserve">rimary </w:t>
-      </w:r>
-      <w:r>
-        <w:rPr>
-          <w:rFonts w:cstheme="minorHAnsi"/>
-        </w:rPr>
-        <w:t>s</w:t>
-      </w:r>
-      <w:r>
-        <w:rPr>
-          <w:rFonts w:cstheme="minorHAnsi"/>
-        </w:rPr>
-        <w:t xml:space="preserve">chools, </w:t>
-      </w:r>
-      <w:r>
-        <w:rPr>
-          <w:rFonts w:cstheme="minorHAnsi"/>
-        </w:rPr>
-        <w:t>s</w:t>
-      </w:r>
-      <w:r>
-        <w:rPr>
-          <w:rFonts w:cstheme="minorHAnsi"/>
-        </w:rPr>
-        <w:t xml:space="preserve">econdary </w:t>
-      </w:r>
-      <w:r>
-        <w:rPr>
-          <w:rFonts w:cstheme="minorHAnsi"/>
-        </w:rPr>
-        <w:t>s</w:t>
-      </w:r>
-      <w:r>
-        <w:rPr>
-          <w:rFonts w:cstheme="minorHAnsi"/>
-        </w:rPr>
-        <w:t xml:space="preserve">chools or </w:t>
-      </w:r>
-      <w:r>
-        <w:rPr>
-          <w:rFonts w:cstheme="minorHAnsi"/>
-        </w:rPr>
-        <w:t>h</w:t>
-      </w:r>
-      <w:r>
-        <w:rPr>
-          <w:rFonts w:cstheme="minorHAnsi"/>
-        </w:rPr>
-        <w:t xml:space="preserve">igh </w:t>
-      </w:r>
-      <w:r>
-        <w:rPr>
-          <w:rFonts w:cstheme="minorHAnsi"/>
-        </w:rPr>
-        <w:t>s</w:t>
-      </w:r>
-      <w:r>
-        <w:rPr>
-          <w:rFonts w:cstheme="minorHAnsi"/>
-        </w:rPr>
-        <w:t>chools in Ho Chi Minh City, in the fields of English, STEM or Abacus Master. All schools in Ho Chi Minh City are considered as Major Education’s customers</w:t>
-      </w:r>
-      <w:r>
-        <w:rPr>
-          <w:rFonts w:cstheme="minorHAnsi"/>
-        </w:rPr>
-        <w:t>/</w:t>
-      </w:r>
-      <w:r>
-        <w:rPr>
-          <w:rFonts w:cstheme="minorHAnsi"/>
-        </w:rPr>
-        <w:t>partners</w:t>
-      </w:r>
-      <w:r>
-        <w:rPr>
-          <w:rFonts w:cstheme="minorHAnsi"/>
-        </w:rPr>
-        <w:t>.</w:t>
-      </w:r>
-      <w:r>
-        <w:rPr>
-          <w:rFonts w:cstheme="minorHAnsi"/>
-        </w:rPr>
-        <w:t xml:space="preserve"> </w:t>
-      </w:r>
-      <w:r>
-        <w:rPr>
-          <w:rFonts w:cstheme="minorHAnsi"/>
-        </w:rPr>
-        <w:t>E</w:t>
-      </w:r>
-      <w:r>
-        <w:rPr>
-          <w:rFonts w:cstheme="minorHAnsi"/>
-        </w:rPr>
-        <w:t>very</w:t>
-      </w:r>
-      <w:r>
-        <w:rPr>
-          <w:rFonts w:cstheme="minorHAnsi"/>
-        </w:rPr>
-        <w:t xml:space="preserve"> school year</w:t>
-      </w:r>
-      <w:r>
-        <w:rPr>
-          <w:rFonts w:cstheme="minorHAnsi"/>
-        </w:rPr>
-        <w:t xml:space="preserve"> (from </w:t>
-      </w:r>
-      <w:r>
-        <w:rPr>
-          <w:rFonts w:cstheme="minorHAnsi"/>
-        </w:rPr>
-        <w:t>May</w:t>
-      </w:r>
-      <w:r>
-        <w:rPr>
-          <w:rFonts w:cstheme="minorHAnsi"/>
-        </w:rPr>
-        <w:t xml:space="preserve"> to September)</w:t>
-      </w:r>
-      <w:r>
-        <w:rPr>
-          <w:rFonts w:cstheme="minorHAnsi"/>
-        </w:rPr>
-        <w:t xml:space="preserve">, </w:t>
-      </w:r>
-      <w:r>
-        <w:rPr>
-          <w:rFonts w:cstheme="minorHAnsi"/>
-        </w:rPr>
-        <w:t>salesmen from Major Education</w:t>
-      </w:r>
-      <w:r>
-        <w:rPr>
-          <w:rFonts w:cstheme="minorHAnsi"/>
-        </w:rPr>
-        <w:t xml:space="preserve"> go to </w:t>
-      </w:r>
-      <w:r>
-        <w:rPr>
-          <w:rFonts w:cstheme="minorHAnsi"/>
-        </w:rPr>
-        <w:t>th</w:t>
-      </w:r>
-      <w:r>
-        <w:rPr>
-          <w:rFonts w:cstheme="minorHAnsi"/>
-        </w:rPr>
-        <w:t xml:space="preserve">e </w:t>
-      </w:r>
-      <w:r>
-        <w:rPr>
-          <w:rFonts w:cstheme="minorHAnsi"/>
-        </w:rPr>
-        <w:t xml:space="preserve">target schools to introduce and sales their </w:t>
-      </w:r>
-      <w:r>
-        <w:rPr>
-          <w:rFonts w:cstheme="minorHAnsi"/>
-        </w:rPr>
-        <w:t>programs</w:t>
-      </w:r>
-      <w:r>
-        <w:rPr>
-          <w:rFonts w:cstheme="minorHAnsi"/>
-        </w:rPr>
-        <w:t>.</w:t>
-      </w:r>
-    </w:p>
-    <w:p>
-      <w:pPr>
-        <w:jc w:val="both"/>
-        <w:rPr>
-          <w:rFonts w:cstheme="minorHAnsi"/>
-        </w:rPr>
-      </w:pPr>
-      <w:r>
-        <w:rPr>
-          <w:rFonts w:cstheme="minorHAnsi"/>
-        </w:rPr>
-        <w:t xml:space="preserve">Currently, </w:t>
-      </w:r>
-      <w:r>
-        <w:rPr>
-          <w:rFonts w:cstheme="minorHAnsi"/>
-        </w:rPr>
-        <w:t xml:space="preserve">the </w:t>
-      </w:r>
-      <w:r>
-        <w:rPr>
-          <w:rFonts w:cstheme="minorHAnsi"/>
-        </w:rPr>
-        <w:t xml:space="preserve">Sales Department of Major Education </w:t>
-      </w:r>
-      <w:r>
-        <w:rPr>
-          <w:rFonts w:cstheme="minorHAnsi"/>
-        </w:rPr>
-        <w:t>proces</w:t>
-      </w:r>
-      <w:r>
-        <w:rPr>
-          <w:rFonts w:cstheme="minorHAnsi"/>
-        </w:rPr>
-        <w:t>se</w:t>
-      </w:r>
-      <w:r>
-        <w:rPr>
-          <w:rFonts w:cstheme="minorHAnsi"/>
-        </w:rPr>
-        <w:t xml:space="preserve">s </w:t>
-      </w:r>
-      <w:r>
-        <w:rPr>
-          <w:rFonts w:cstheme="minorHAnsi"/>
-        </w:rPr>
-        <w:t xml:space="preserve">all </w:t>
-      </w:r>
-      <w:r>
-        <w:rPr>
-          <w:rFonts w:cstheme="minorHAnsi"/>
-        </w:rPr>
-        <w:t>their works</w:t>
-      </w:r>
-      <w:r>
-        <w:rPr>
-          <w:rFonts w:cstheme="minorHAnsi"/>
-        </w:rPr>
-        <w:t xml:space="preserve"> </w:t>
-      </w:r>
-      <w:r>
-        <w:rPr>
-          <w:rFonts w:cstheme="minorHAnsi"/>
-        </w:rPr>
-        <w:t>manually,</w:t>
-      </w:r>
-      <w:r>
-        <w:rPr>
-          <w:rFonts w:cstheme="minorHAnsi"/>
-        </w:rPr>
-        <w:t xml:space="preserve"> from reports collecting, work</w:t>
-      </w:r>
-      <w:r>
-        <w:rPr>
-          <w:rFonts w:cstheme="minorHAnsi"/>
-        </w:rPr>
-        <w:t>-</w:t>
-      </w:r>
-      <w:r>
-        <w:rPr>
-          <w:rFonts w:cstheme="minorHAnsi"/>
-        </w:rPr>
-        <w:t xml:space="preserve">plan planning, </w:t>
-      </w:r>
-      <w:r>
-        <w:rPr>
-          <w:rFonts w:cstheme="minorHAnsi"/>
-        </w:rPr>
-        <w:t>salesmen managing and target schools managing,</w:t>
-      </w:r>
-      <w:r>
-        <w:rPr>
-          <w:rFonts w:cstheme="minorHAnsi"/>
-        </w:rPr>
-        <w:t xml:space="preserve"> based on</w:t>
-      </w:r>
-      <w:r>
-        <w:rPr>
-          <w:rFonts w:cstheme="minorHAnsi"/>
-        </w:rPr>
-        <w:t xml:space="preserve"> free software such as</w:t>
-      </w:r>
-      <w:r>
-        <w:rPr>
-          <w:rFonts w:cstheme="minorHAnsi"/>
-        </w:rPr>
-        <w:t xml:space="preserve"> Microsoft Excel, Google Sheet and shared files via Google Drive</w:t>
-      </w:r>
-      <w:r>
-        <w:rPr>
-          <w:rFonts w:cstheme="minorHAnsi"/>
-        </w:rPr>
-        <w:t xml:space="preserve"> cloud</w:t>
-      </w:r>
-      <w:r>
-        <w:rPr>
-          <w:rFonts w:cstheme="minorHAnsi"/>
-        </w:rPr>
-        <w:t>.</w:t>
-      </w:r>
-    </w:p>
-    <w:p>
-      <w:pPr>
-        <w:jc w:val="both"/>
-        <w:rPr>
-          <w:rFonts w:cstheme="minorHAnsi"/>
-        </w:rPr>
-      </w:pPr>
-      <w:r>
-        <w:rPr>
-          <w:rFonts w:cstheme="minorHAnsi"/>
-        </w:rPr>
-        <w:t xml:space="preserve">Therefore, they expect a software </w:t>
-      </w:r>
-      <w:r>
-        <w:rPr>
-          <w:rFonts w:cstheme="minorHAnsi"/>
-        </w:rPr>
-        <w:t>that</w:t>
-      </w:r>
-      <w:r>
-        <w:rPr>
-          <w:rFonts w:cstheme="minorHAnsi"/>
-        </w:rPr>
-        <w:t xml:space="preserve"> can help them</w:t>
-      </w:r>
-      <w:r>
-        <w:rPr>
-          <w:rFonts w:cstheme="minorHAnsi"/>
-        </w:rPr>
-        <w:t>, for both salesmen and sales managers,</w:t>
-      </w:r>
-      <w:r>
-        <w:rPr>
-          <w:rFonts w:cstheme="minorHAnsi"/>
-        </w:rPr>
-        <w:t xml:space="preserve"> to automa</w:t>
-      </w:r>
-      <w:r>
-        <w:rPr>
-          <w:rFonts w:cstheme="minorHAnsi"/>
-        </w:rPr>
-        <w:t>te the existing manual workflow</w:t>
-      </w:r>
-      <w:r>
-        <w:rPr>
-          <w:rFonts w:cstheme="minorHAnsi"/>
-        </w:rPr>
-        <w:t xml:space="preserve">. </w:t>
-      </w:r>
-      <w:r>
-        <w:rPr>
-          <w:rFonts w:cstheme="minorHAnsi"/>
-        </w:rPr>
-        <w:t>Simultaneously</w:t>
-      </w:r>
-      <w:r>
-        <w:rPr>
-          <w:rFonts w:cstheme="minorHAnsi"/>
-        </w:rPr>
-        <w:t xml:space="preserve">, through </w:t>
-      </w:r>
-      <w:r>
-        <w:rPr>
-          <w:rFonts w:cstheme="minorHAnsi"/>
-        </w:rPr>
-        <w:t>this application</w:t>
-      </w:r>
-      <w:r>
-        <w:rPr>
-          <w:rFonts w:cstheme="minorHAnsi"/>
-        </w:rPr>
-        <w:t xml:space="preserve">, </w:t>
-      </w:r>
-      <w:r>
-        <w:rPr>
-          <w:rFonts w:cstheme="minorHAnsi"/>
-        </w:rPr>
-        <w:t>s</w:t>
-      </w:r>
-      <w:r>
-        <w:rPr>
-          <w:rFonts w:cstheme="minorHAnsi"/>
-        </w:rPr>
-        <w:t xml:space="preserve">ales </w:t>
-      </w:r>
-      <w:r>
-        <w:rPr>
-          <w:rFonts w:cstheme="minorHAnsi"/>
-        </w:rPr>
-        <w:t>m</w:t>
-      </w:r>
-      <w:r>
-        <w:rPr>
-          <w:rFonts w:cstheme="minorHAnsi"/>
-        </w:rPr>
-        <w:t>anager</w:t>
-      </w:r>
-      <w:r>
-        <w:rPr>
-          <w:rFonts w:cstheme="minorHAnsi"/>
-        </w:rPr>
-        <w:t>s</w:t>
-      </w:r>
-      <w:r>
-        <w:rPr>
-          <w:rFonts w:cstheme="minorHAnsi"/>
-        </w:rPr>
-        <w:t xml:space="preserve"> </w:t>
-      </w:r>
-      <w:r>
-        <w:rPr>
-          <w:rFonts w:cstheme="minorHAnsi"/>
-        </w:rPr>
-        <w:t>will be able to see the overall picture of the company's business process,</w:t>
-      </w:r>
-      <w:r>
-        <w:rPr>
-          <w:rFonts w:cstheme="minorHAnsi"/>
-        </w:rPr>
-        <w:t xml:space="preserve"> to</w:t>
-      </w:r>
-      <w:r>
-        <w:rPr>
-          <w:rFonts w:cstheme="minorHAnsi"/>
-        </w:rPr>
-        <w:t xml:space="preserve"> know h</w:t>
-      </w:r>
-      <w:r>
-        <w:rPr>
-          <w:rFonts w:cstheme="minorHAnsi"/>
-        </w:rPr>
-        <w:t>ow many schools are cooperating as well as the school’s state</w:t>
-      </w:r>
-      <w:r>
-        <w:rPr>
-          <w:rFonts w:cstheme="minorHAnsi"/>
-        </w:rPr>
-        <w:t>.</w:t>
-      </w:r>
-    </w:p>
-    <w:p>
-      <w:pPr>
-        <w:jc w:val="both"/>
-        <w:rPr>
-          <w:rFonts w:cstheme="minorHAnsi"/>
-        </w:rPr>
-      </w:pPr>
-    </w:p>
-    <w:p>
-      <w:pPr>
-        <w:pStyle w:val="Heading2"/>
-      </w:pPr>
-      <w:bookmarkStart w:id="12" w:name="_Toc69653612"/>
+      <w:bookmarkStart w:id="11" w:name="_Toc69653612"/>
       <w:r>
         <w:lastRenderedPageBreak/>
         <w:t>3</w:t>
@@ -5719,7 +5717,7 @@
       <w:r>
         <w:t>s</w:t>
       </w:r>
-      <w:bookmarkEnd w:id="12"/>
+      <w:bookmarkEnd w:id="11"/>
     </w:p>
     <w:p>
       <w:pPr>
@@ -5782,7 +5780,7 @@
           <w:rFonts w:asciiTheme="minorHAnsi" w:hAnsiTheme="minorHAnsi" w:cstheme="minorHAnsi"/>
         </w:rPr>
       </w:pPr>
-      <w:bookmarkStart w:id="13" w:name="_Toc69653613"/>
+      <w:bookmarkStart w:id="12" w:name="_Toc69653613"/>
       <w:r>
         <w:rPr>
           <w:rFonts w:asciiTheme="minorHAnsi" w:hAnsiTheme="minorHAnsi" w:cstheme="minorHAnsi"/>
@@ -5807,7 +5805,7 @@
         </w:rPr>
         <w:t>CRMViet</w:t>
       </w:r>
-      <w:bookmarkEnd w:id="13"/>
+      <w:bookmarkEnd w:id="12"/>
     </w:p>
     <w:p>
       <w:pPr>
@@ -6518,7 +6516,7 @@
           <w:rFonts w:asciiTheme="minorHAnsi" w:hAnsiTheme="minorHAnsi" w:cstheme="minorHAnsi"/>
         </w:rPr>
       </w:pPr>
-      <w:bookmarkStart w:id="14" w:name="_Toc69653614"/>
+      <w:bookmarkStart w:id="13" w:name="_Toc69653614"/>
       <w:r>
         <w:rPr>
           <w:rFonts w:asciiTheme="minorHAnsi" w:hAnsiTheme="minorHAnsi" w:cstheme="minorHAnsi"/>
@@ -6543,7 +6541,7 @@
         </w:rPr>
         <w:t>GetFly</w:t>
       </w:r>
-      <w:bookmarkEnd w:id="14"/>
+      <w:bookmarkEnd w:id="13"/>
     </w:p>
     <w:p>
       <w:pPr>
@@ -7317,14 +7315,14 @@
           <w:rFonts w:asciiTheme="minorHAnsi" w:hAnsiTheme="minorHAnsi" w:cstheme="minorHAnsi"/>
         </w:rPr>
       </w:pPr>
-      <w:bookmarkStart w:id="15" w:name="_Toc69653615"/>
+      <w:bookmarkStart w:id="14" w:name="_Toc69653615"/>
       <w:r>
         <w:rPr>
           <w:rFonts w:asciiTheme="minorHAnsi" w:hAnsiTheme="minorHAnsi" w:cstheme="minorHAnsi"/>
         </w:rPr>
         <w:t>3.3 EasyEdu</w:t>
       </w:r>
-      <w:bookmarkEnd w:id="15"/>
+      <w:bookmarkEnd w:id="14"/>
     </w:p>
     <w:p>
       <w:pPr>
@@ -8276,14 +8274,14 @@
       <w:pPr>
         <w:pStyle w:val="Heading2"/>
       </w:pPr>
-      <w:bookmarkStart w:id="16" w:name="_Toc69653616"/>
+      <w:bookmarkStart w:id="15" w:name="_Toc69653616"/>
       <w:r>
         <w:t>4</w:t>
       </w:r>
       <w:r>
         <w:t>. Business Opportunity</w:t>
       </w:r>
-      <w:bookmarkEnd w:id="16"/>
+      <w:bookmarkEnd w:id="15"/>
     </w:p>
     <w:p>
       <w:pPr>
@@ -8523,7 +8521,7 @@
       <w:pPr>
         <w:pStyle w:val="Heading2"/>
       </w:pPr>
-      <w:bookmarkStart w:id="17" w:name="_Toc69653617"/>
+      <w:bookmarkStart w:id="16" w:name="_Toc69653617"/>
       <w:r>
         <w:lastRenderedPageBreak/>
         <w:t>5</w:t>
@@ -8534,1040 +8532,1024 @@
       <w:r>
         <w:t>Software Product Vision</w:t>
       </w:r>
+      <w:bookmarkEnd w:id="16"/>
+    </w:p>
+    <w:p>
+      <w:pPr>
+        <w:jc w:val="both"/>
+        <w:rPr>
+          <w:rFonts w:cstheme="minorHAnsi"/>
+        </w:rPr>
+      </w:pPr>
+      <w:r>
+        <w:rPr>
+          <w:rFonts w:cstheme="minorHAnsi"/>
+        </w:rPr>
+        <w:t>The target users that SMSME aim</w:t>
+      </w:r>
+      <w:r>
+        <w:rPr>
+          <w:rFonts w:cstheme="minorHAnsi"/>
+        </w:rPr>
+        <w:t>s</w:t>
+      </w:r>
+      <w:r>
+        <w:rPr>
+          <w:rFonts w:cstheme="minorHAnsi"/>
+        </w:rPr>
+        <w:t xml:space="preserve"> to are salesmen and sales managers of </w:t>
+      </w:r>
+      <w:r>
+        <w:rPr>
+          <w:rFonts w:cstheme="minorHAnsi"/>
+        </w:rPr>
+        <w:t xml:space="preserve">the </w:t>
+      </w:r>
+      <w:r>
+        <w:rPr>
+          <w:rFonts w:cstheme="minorHAnsi"/>
+        </w:rPr>
+        <w:t>Sales Department of Major Education.</w:t>
+      </w:r>
+    </w:p>
+    <w:p>
+      <w:pPr>
+        <w:jc w:val="both"/>
+        <w:rPr>
+          <w:rFonts w:cstheme="minorHAnsi"/>
+        </w:rPr>
+      </w:pPr>
+      <w:r>
+        <w:rPr>
+          <w:rFonts w:cstheme="minorHAnsi"/>
+        </w:rPr>
+        <w:t>For salesmen, this software would help them manage their work</w:t>
+      </w:r>
+      <w:r>
+        <w:rPr>
+          <w:rFonts w:cstheme="minorHAnsi"/>
+        </w:rPr>
+        <w:t>-</w:t>
+      </w:r>
+      <w:r>
+        <w:rPr>
+          <w:rFonts w:cstheme="minorHAnsi"/>
+        </w:rPr>
+        <w:t xml:space="preserve">plan as well as their tasks easier and more visually, submit daily reports more directly and they can </w:t>
+      </w:r>
+      <w:r>
+        <w:rPr>
+          <w:rFonts w:cstheme="minorHAnsi"/>
+        </w:rPr>
+        <w:t xml:space="preserve">also </w:t>
+      </w:r>
+      <w:r>
+        <w:rPr>
+          <w:rFonts w:cstheme="minorHAnsi"/>
+        </w:rPr>
+        <w:t>monitor</w:t>
+      </w:r>
+      <w:r>
+        <w:rPr>
+          <w:rFonts w:cstheme="minorHAnsi"/>
+        </w:rPr>
+        <w:t xml:space="preserve"> other salesmen’s work</w:t>
+      </w:r>
+      <w:r>
+        <w:rPr>
+          <w:rFonts w:cstheme="minorHAnsi"/>
+        </w:rPr>
+        <w:t>s</w:t>
+      </w:r>
+      <w:r>
+        <w:rPr>
+          <w:rFonts w:cstheme="minorHAnsi"/>
+        </w:rPr>
+        <w:t>.</w:t>
+      </w:r>
+    </w:p>
+    <w:p>
+      <w:pPr>
+        <w:jc w:val="both"/>
+        <w:rPr>
+          <w:rFonts w:cstheme="minorHAnsi"/>
+        </w:rPr>
+      </w:pPr>
+      <w:r>
+        <w:rPr>
+          <w:rFonts w:cstheme="minorHAnsi"/>
+        </w:rPr>
+        <w:t xml:space="preserve">For sales managers, they would not have to collect and analyze </w:t>
+      </w:r>
+      <w:r>
+        <w:rPr>
+          <w:rFonts w:cstheme="minorHAnsi"/>
+        </w:rPr>
+        <w:t>all salesmen’s reports manually. Now</w:t>
+      </w:r>
+      <w:r>
+        <w:rPr>
+          <w:rFonts w:cstheme="minorHAnsi"/>
+        </w:rPr>
+        <w:t xml:space="preserve"> they can </w:t>
+      </w:r>
+      <w:r>
+        <w:rPr>
+          <w:rFonts w:cstheme="minorHAnsi"/>
+        </w:rPr>
+        <w:t xml:space="preserve">supervise salesmen or </w:t>
+      </w:r>
+      <w:r>
+        <w:rPr>
+          <w:rFonts w:cstheme="minorHAnsi"/>
+        </w:rPr>
+        <w:t>sear</w:t>
+      </w:r>
+      <w:r>
+        <w:rPr>
+          <w:rFonts w:cstheme="minorHAnsi"/>
+        </w:rPr>
+        <w:t>ch</w:t>
+      </w:r>
+      <w:r>
+        <w:rPr>
+          <w:rFonts w:cstheme="minorHAnsi"/>
+        </w:rPr>
+        <w:t xml:space="preserve"> for </w:t>
+      </w:r>
+      <w:r>
+        <w:rPr>
+          <w:rFonts w:cstheme="minorHAnsi"/>
+        </w:rPr>
+        <w:t>reports</w:t>
+      </w:r>
+      <w:r>
+        <w:rPr>
+          <w:rFonts w:cstheme="minorHAnsi"/>
+        </w:rPr>
+        <w:t xml:space="preserve"> more easily</w:t>
+      </w:r>
+      <w:r>
+        <w:rPr>
+          <w:rFonts w:cstheme="minorHAnsi"/>
+        </w:rPr>
+        <w:t>.</w:t>
+      </w:r>
+      <w:r>
+        <w:rPr>
+          <w:rFonts w:cstheme="minorHAnsi"/>
+        </w:rPr>
+        <w:t xml:space="preserve"> </w:t>
+      </w:r>
+      <w:r>
+        <w:rPr>
+          <w:rFonts w:cstheme="minorHAnsi"/>
+        </w:rPr>
+        <w:t xml:space="preserve">Moreover, </w:t>
+      </w:r>
+      <w:r>
+        <w:rPr>
+          <w:rFonts w:cstheme="minorHAnsi"/>
+        </w:rPr>
+        <w:t>they can see the overall picture of the company's business process, including what schools are lead</w:t>
+      </w:r>
+      <w:r>
+        <w:rPr>
+          <w:rFonts w:cstheme="minorHAnsi"/>
+        </w:rPr>
+        <w:t xml:space="preserve"> customers</w:t>
+      </w:r>
+      <w:r>
+        <w:rPr>
+          <w:rFonts w:cstheme="minorHAnsi"/>
+        </w:rPr>
+        <w:t>, who are the most effective salesmen,…</w:t>
+      </w:r>
+    </w:p>
+    <w:p>
+      <w:pPr>
+        <w:jc w:val="both"/>
+        <w:rPr>
+          <w:rFonts w:cstheme="minorHAnsi"/>
+        </w:rPr>
+      </w:pPr>
+    </w:p>
+    <w:p>
+      <w:pPr>
+        <w:pStyle w:val="Heading2"/>
+      </w:pPr>
+      <w:bookmarkStart w:id="17" w:name="_Toc69653618"/>
+      <w:r>
+        <w:t>6</w:t>
+      </w:r>
+      <w:r>
+        <w:t>. Pro</w:t>
+      </w:r>
+      <w:r>
+        <w:t>ject</w:t>
+      </w:r>
+      <w:r>
+        <w:t xml:space="preserve"> </w:t>
+      </w:r>
+      <w:bookmarkStart w:id="18" w:name="_Toc356192841"/>
+      <w:r>
+        <w:t xml:space="preserve">Scope </w:t>
+      </w:r>
+      <w:r>
+        <w:t>&amp;</w:t>
+      </w:r>
+      <w:r>
+        <w:t xml:space="preserve"> Limitations</w:t>
+      </w:r>
       <w:bookmarkEnd w:id="17"/>
-    </w:p>
-    <w:p>
-      <w:pPr>
-        <w:jc w:val="both"/>
-        <w:rPr>
-          <w:rFonts w:cstheme="minorHAnsi"/>
-        </w:rPr>
-      </w:pPr>
-      <w:r>
-        <w:rPr>
-          <w:rFonts w:cstheme="minorHAnsi"/>
-        </w:rPr>
-        <w:t>The target users that SMSME aim</w:t>
-      </w:r>
-      <w:r>
-        <w:rPr>
-          <w:rFonts w:cstheme="minorHAnsi"/>
-        </w:rPr>
-        <w:t>s</w:t>
-      </w:r>
-      <w:r>
-        <w:rPr>
-          <w:rFonts w:cstheme="minorHAnsi"/>
-        </w:rPr>
-        <w:t xml:space="preserve"> to are salesmen and sales managers of </w:t>
-      </w:r>
-      <w:r>
-        <w:rPr>
-          <w:rFonts w:cstheme="minorHAnsi"/>
+      <w:bookmarkEnd w:id="18"/>
+    </w:p>
+    <w:p>
+      <w:pPr>
+        <w:pStyle w:val="Heading3"/>
+        <w:rPr>
+          <w:rFonts w:asciiTheme="minorHAnsi" w:hAnsiTheme="minorHAnsi" w:cstheme="minorHAnsi"/>
+        </w:rPr>
+      </w:pPr>
+      <w:bookmarkStart w:id="19" w:name="_Toc69653619"/>
+      <w:r>
+        <w:rPr>
+          <w:rFonts w:asciiTheme="minorHAnsi" w:hAnsiTheme="minorHAnsi" w:cstheme="minorHAnsi"/>
+        </w:rPr>
+        <w:t>6</w:t>
+      </w:r>
+      <w:r>
+        <w:rPr>
+          <w:rFonts w:asciiTheme="minorHAnsi" w:hAnsiTheme="minorHAnsi" w:cstheme="minorHAnsi"/>
+        </w:rPr>
+        <w:t>.1 Major Features</w:t>
+      </w:r>
+      <w:bookmarkEnd w:id="19"/>
+    </w:p>
+    <w:p>
+      <w:pPr>
+        <w:pStyle w:val="List"/>
+        <w:rPr>
+          <w:rFonts w:asciiTheme="minorHAnsi" w:hAnsiTheme="minorHAnsi" w:cstheme="minorHAnsi"/>
+          <w:sz w:val="22"/>
+          <w:szCs w:val="22"/>
+        </w:rPr>
+      </w:pPr>
+      <w:r>
+        <w:rPr>
+          <w:rFonts w:asciiTheme="minorHAnsi" w:hAnsiTheme="minorHAnsi" w:cstheme="minorHAnsi"/>
+          <w:sz w:val="22"/>
+          <w:szCs w:val="22"/>
+        </w:rPr>
+        <w:t xml:space="preserve">There are four roles in this system, which includes the following </w:t>
+      </w:r>
+      <w:r>
+        <w:rPr>
+          <w:rFonts w:asciiTheme="minorHAnsi" w:hAnsiTheme="minorHAnsi" w:cstheme="minorHAnsi"/>
+          <w:sz w:val="22"/>
+          <w:szCs w:val="22"/>
+        </w:rPr>
+        <w:t>major</w:t>
+      </w:r>
+      <w:r>
+        <w:rPr>
+          <w:rFonts w:asciiTheme="minorHAnsi" w:hAnsiTheme="minorHAnsi" w:cstheme="minorHAnsi"/>
+          <w:sz w:val="22"/>
+          <w:szCs w:val="22"/>
+        </w:rPr>
+        <w:t xml:space="preserve"> </w:t>
+      </w:r>
+      <w:r>
+        <w:rPr>
+          <w:rFonts w:asciiTheme="minorHAnsi" w:hAnsiTheme="minorHAnsi" w:cstheme="minorHAnsi"/>
+          <w:sz w:val="22"/>
+          <w:szCs w:val="22"/>
+        </w:rPr>
+        <w:t>features:</w:t>
+      </w:r>
+    </w:p>
+    <w:p>
+      <w:pPr>
+        <w:pStyle w:val="List"/>
+        <w:rPr>
+          <w:rFonts w:asciiTheme="minorHAnsi" w:hAnsiTheme="minorHAnsi" w:cstheme="minorHAnsi"/>
+          <w:sz w:val="22"/>
+          <w:szCs w:val="22"/>
+        </w:rPr>
+      </w:pPr>
+      <w:r>
+        <w:rPr>
+          <w:rFonts w:asciiTheme="minorHAnsi" w:hAnsiTheme="minorHAnsi" w:cstheme="minorHAnsi"/>
+          <w:sz w:val="22"/>
+          <w:szCs w:val="22"/>
+        </w:rPr>
+        <w:t>FE-01:</w:t>
+      </w:r>
+      <w:r>
+        <w:rPr>
+          <w:rFonts w:asciiTheme="minorHAnsi" w:hAnsiTheme="minorHAnsi" w:cstheme="minorHAnsi"/>
+          <w:sz w:val="22"/>
+          <w:szCs w:val="22"/>
+        </w:rPr>
+        <w:tab/>
+      </w:r>
+      <w:r>
+        <w:rPr>
+          <w:rFonts w:asciiTheme="minorHAnsi" w:hAnsiTheme="minorHAnsi" w:cstheme="minorHAnsi"/>
+          <w:sz w:val="22"/>
+          <w:szCs w:val="22"/>
+        </w:rPr>
+        <w:t xml:space="preserve">Administrator can </w:t>
+      </w:r>
+      <w:r>
+        <w:rPr>
+          <w:rFonts w:asciiTheme="minorHAnsi" w:hAnsiTheme="minorHAnsi" w:cstheme="minorHAnsi"/>
+          <w:sz w:val="22"/>
+          <w:szCs w:val="22"/>
+        </w:rPr>
+        <w:t>manage</w:t>
+      </w:r>
+      <w:r>
+        <w:rPr>
+          <w:rFonts w:asciiTheme="minorHAnsi" w:hAnsiTheme="minorHAnsi" w:cstheme="minorHAnsi"/>
+          <w:sz w:val="22"/>
+          <w:szCs w:val="22"/>
+        </w:rPr>
+        <w:t xml:space="preserve"> user accounts</w:t>
+      </w:r>
+      <w:r>
+        <w:rPr>
+          <w:rFonts w:asciiTheme="minorHAnsi" w:hAnsiTheme="minorHAnsi" w:cstheme="minorHAnsi"/>
+          <w:sz w:val="22"/>
+          <w:szCs w:val="22"/>
+        </w:rPr>
+        <w:t xml:space="preserve"> (view, create, edit, remove)</w:t>
+      </w:r>
+      <w:r>
+        <w:rPr>
+          <w:rFonts w:asciiTheme="minorHAnsi" w:hAnsiTheme="minorHAnsi" w:cstheme="minorHAnsi"/>
+          <w:sz w:val="22"/>
+          <w:szCs w:val="22"/>
+        </w:rPr>
+        <w:t>.</w:t>
+      </w:r>
+    </w:p>
+    <w:p>
+      <w:pPr>
+        <w:pStyle w:val="List"/>
+        <w:rPr>
+          <w:rFonts w:asciiTheme="minorHAnsi" w:hAnsiTheme="minorHAnsi" w:cstheme="minorHAnsi"/>
+          <w:sz w:val="22"/>
+          <w:szCs w:val="22"/>
+        </w:rPr>
+      </w:pPr>
+      <w:r>
+        <w:rPr>
+          <w:rFonts w:asciiTheme="minorHAnsi" w:hAnsiTheme="minorHAnsi" w:cstheme="minorHAnsi"/>
+          <w:sz w:val="22"/>
+          <w:szCs w:val="22"/>
+        </w:rPr>
+        <w:t>FE-02:</w:t>
+      </w:r>
+      <w:r>
+        <w:rPr>
+          <w:rFonts w:asciiTheme="minorHAnsi" w:hAnsiTheme="minorHAnsi" w:cstheme="minorHAnsi"/>
+          <w:sz w:val="22"/>
+          <w:szCs w:val="22"/>
+        </w:rPr>
+        <w:tab/>
+      </w:r>
+      <w:r>
+        <w:rPr>
+          <w:rFonts w:asciiTheme="minorHAnsi" w:hAnsiTheme="minorHAnsi" w:cstheme="minorHAnsi"/>
+          <w:sz w:val="22"/>
+          <w:szCs w:val="22"/>
+        </w:rPr>
+        <w:t xml:space="preserve">Administrator can </w:t>
+      </w:r>
+      <w:r>
+        <w:rPr>
+          <w:rFonts w:asciiTheme="minorHAnsi" w:hAnsiTheme="minorHAnsi" w:cstheme="minorHAnsi"/>
+          <w:sz w:val="22"/>
+          <w:szCs w:val="22"/>
+        </w:rPr>
+        <w:t>manage</w:t>
+      </w:r>
+      <w:r>
+        <w:rPr>
+          <w:rFonts w:asciiTheme="minorHAnsi" w:hAnsiTheme="minorHAnsi" w:cstheme="minorHAnsi"/>
+          <w:sz w:val="22"/>
+          <w:szCs w:val="22"/>
+        </w:rPr>
+        <w:t xml:space="preserve"> all schools</w:t>
+      </w:r>
+      <w:r>
+        <w:rPr>
+          <w:rFonts w:asciiTheme="minorHAnsi" w:hAnsiTheme="minorHAnsi" w:cstheme="minorHAnsi"/>
+          <w:sz w:val="22"/>
+          <w:szCs w:val="22"/>
+        </w:rPr>
+        <w:t xml:space="preserve"> (view, create, edit, remove)</w:t>
+      </w:r>
+      <w:r>
+        <w:rPr>
+          <w:rFonts w:asciiTheme="minorHAnsi" w:hAnsiTheme="minorHAnsi" w:cstheme="minorHAnsi"/>
+          <w:sz w:val="22"/>
+          <w:szCs w:val="22"/>
+        </w:rPr>
+        <w:t>.</w:t>
+      </w:r>
+    </w:p>
+    <w:p>
+      <w:pPr>
+        <w:pStyle w:val="List"/>
+        <w:rPr>
+          <w:rFonts w:asciiTheme="minorHAnsi" w:hAnsiTheme="minorHAnsi" w:cstheme="minorHAnsi"/>
+          <w:sz w:val="22"/>
+          <w:szCs w:val="22"/>
+        </w:rPr>
+      </w:pPr>
+      <w:r>
+        <w:rPr>
+          <w:rFonts w:asciiTheme="minorHAnsi" w:hAnsiTheme="minorHAnsi" w:cstheme="minorHAnsi"/>
+          <w:sz w:val="22"/>
+          <w:szCs w:val="22"/>
+        </w:rPr>
+        <w:t>FE-03:</w:t>
+      </w:r>
+      <w:r>
+        <w:rPr>
+          <w:rFonts w:asciiTheme="minorHAnsi" w:hAnsiTheme="minorHAnsi" w:cstheme="minorHAnsi"/>
+          <w:sz w:val="22"/>
+          <w:szCs w:val="22"/>
+        </w:rPr>
+        <w:tab/>
+      </w:r>
+      <w:r>
+        <w:rPr>
+          <w:rFonts w:asciiTheme="minorHAnsi" w:hAnsiTheme="minorHAnsi" w:cstheme="minorHAnsi"/>
+          <w:sz w:val="22"/>
+          <w:szCs w:val="22"/>
+        </w:rPr>
+        <w:t>Sales Manager</w:t>
+      </w:r>
+      <w:r>
+        <w:rPr>
+          <w:rFonts w:asciiTheme="minorHAnsi" w:hAnsiTheme="minorHAnsi" w:cstheme="minorHAnsi"/>
+          <w:sz w:val="22"/>
+          <w:szCs w:val="22"/>
+        </w:rPr>
+        <w:t xml:space="preserve"> and Sales Supervisor</w:t>
+      </w:r>
+      <w:r>
+        <w:rPr>
+          <w:rFonts w:asciiTheme="minorHAnsi" w:hAnsiTheme="minorHAnsi" w:cstheme="minorHAnsi"/>
+          <w:sz w:val="22"/>
+          <w:szCs w:val="22"/>
+        </w:rPr>
+        <w:t xml:space="preserve"> </w:t>
+      </w:r>
+      <w:r>
+        <w:rPr>
+          <w:rFonts w:asciiTheme="minorHAnsi" w:hAnsiTheme="minorHAnsi" w:cstheme="minorHAnsi"/>
+          <w:sz w:val="22"/>
+          <w:szCs w:val="22"/>
+        </w:rPr>
+        <w:t xml:space="preserve">can manage </w:t>
+      </w:r>
+      <w:r>
+        <w:rPr>
+          <w:rFonts w:asciiTheme="minorHAnsi" w:hAnsiTheme="minorHAnsi" w:cstheme="minorHAnsi"/>
+          <w:sz w:val="22"/>
+          <w:szCs w:val="22"/>
+        </w:rPr>
+        <w:t>target schools</w:t>
+      </w:r>
+      <w:r>
+        <w:rPr>
+          <w:rFonts w:asciiTheme="minorHAnsi" w:hAnsiTheme="minorHAnsi" w:cstheme="minorHAnsi"/>
+          <w:sz w:val="22"/>
+          <w:szCs w:val="22"/>
+        </w:rPr>
+        <w:t xml:space="preserve"> (create, edit, remove, assign)</w:t>
+      </w:r>
+      <w:r>
+        <w:rPr>
+          <w:rFonts w:asciiTheme="minorHAnsi" w:hAnsiTheme="minorHAnsi" w:cstheme="minorHAnsi"/>
+          <w:sz w:val="22"/>
+          <w:szCs w:val="22"/>
+        </w:rPr>
+        <w:t>.</w:t>
+      </w:r>
+    </w:p>
+    <w:p>
+      <w:pPr>
+        <w:pStyle w:val="List"/>
+        <w:rPr>
+          <w:rFonts w:asciiTheme="minorHAnsi" w:hAnsiTheme="minorHAnsi" w:cstheme="minorHAnsi"/>
+          <w:sz w:val="22"/>
+          <w:szCs w:val="22"/>
+        </w:rPr>
+      </w:pPr>
+      <w:r>
+        <w:rPr>
+          <w:rFonts w:asciiTheme="minorHAnsi" w:hAnsiTheme="minorHAnsi" w:cstheme="minorHAnsi"/>
+          <w:sz w:val="22"/>
+          <w:szCs w:val="22"/>
+        </w:rPr>
+        <w:t>FE-04:</w:t>
+      </w:r>
+      <w:r>
+        <w:rPr>
+          <w:rFonts w:asciiTheme="minorHAnsi" w:hAnsiTheme="minorHAnsi" w:cstheme="minorHAnsi"/>
+          <w:sz w:val="22"/>
+          <w:szCs w:val="22"/>
+        </w:rPr>
+        <w:tab/>
+      </w:r>
+      <w:r>
+        <w:rPr>
+          <w:rFonts w:asciiTheme="minorHAnsi" w:hAnsiTheme="minorHAnsi" w:cstheme="minorHAnsi"/>
+          <w:sz w:val="22"/>
+          <w:szCs w:val="22"/>
+        </w:rPr>
+        <w:t>Sales Manager</w:t>
+      </w:r>
+      <w:r>
+        <w:rPr>
+          <w:rFonts w:asciiTheme="minorHAnsi" w:hAnsiTheme="minorHAnsi" w:cstheme="minorHAnsi"/>
+          <w:sz w:val="22"/>
+          <w:szCs w:val="22"/>
+        </w:rPr>
+        <w:t>, Sales Supervisor</w:t>
+      </w:r>
+      <w:r>
+        <w:rPr>
+          <w:rFonts w:asciiTheme="minorHAnsi" w:hAnsiTheme="minorHAnsi" w:cstheme="minorHAnsi"/>
+          <w:sz w:val="22"/>
+          <w:szCs w:val="22"/>
+        </w:rPr>
+        <w:t xml:space="preserve"> </w:t>
+      </w:r>
+      <w:r>
+        <w:rPr>
+          <w:rFonts w:asciiTheme="minorHAnsi" w:hAnsiTheme="minorHAnsi" w:cstheme="minorHAnsi"/>
+          <w:sz w:val="22"/>
+          <w:szCs w:val="22"/>
+        </w:rPr>
+        <w:t xml:space="preserve">and </w:t>
+      </w:r>
+      <w:r>
+        <w:rPr>
+          <w:rFonts w:asciiTheme="minorHAnsi" w:hAnsiTheme="minorHAnsi" w:cstheme="minorHAnsi"/>
+          <w:sz w:val="22"/>
+          <w:szCs w:val="22"/>
+        </w:rPr>
+        <w:t>Salesman can</w:t>
+      </w:r>
+      <w:r>
+        <w:rPr>
+          <w:rFonts w:asciiTheme="minorHAnsi" w:hAnsiTheme="minorHAnsi" w:cstheme="minorHAnsi"/>
+          <w:sz w:val="22"/>
+          <w:szCs w:val="22"/>
+        </w:rPr>
+        <w:t xml:space="preserve"> </w:t>
+      </w:r>
+      <w:r>
+        <w:rPr>
+          <w:rFonts w:asciiTheme="minorHAnsi" w:hAnsiTheme="minorHAnsi" w:cstheme="minorHAnsi"/>
+          <w:sz w:val="22"/>
+          <w:szCs w:val="22"/>
+        </w:rPr>
+        <w:t>view all target schools.</w:t>
+      </w:r>
+    </w:p>
+    <w:p>
+      <w:pPr>
+        <w:pStyle w:val="List"/>
+        <w:rPr>
+          <w:rFonts w:asciiTheme="minorHAnsi" w:hAnsiTheme="minorHAnsi" w:cstheme="minorHAnsi"/>
+          <w:sz w:val="22"/>
+          <w:szCs w:val="22"/>
+        </w:rPr>
+      </w:pPr>
+      <w:r>
+        <w:rPr>
+          <w:rFonts w:asciiTheme="minorHAnsi" w:hAnsiTheme="minorHAnsi" w:cstheme="minorHAnsi"/>
+          <w:sz w:val="22"/>
+          <w:szCs w:val="22"/>
+        </w:rPr>
+        <w:t>FE-05:</w:t>
+      </w:r>
+      <w:r>
+        <w:rPr>
+          <w:rFonts w:asciiTheme="minorHAnsi" w:hAnsiTheme="minorHAnsi" w:cstheme="minorHAnsi"/>
+          <w:sz w:val="22"/>
+          <w:szCs w:val="22"/>
+        </w:rPr>
+        <w:tab/>
+      </w:r>
+      <w:r>
+        <w:rPr>
+          <w:rFonts w:asciiTheme="minorHAnsi" w:hAnsiTheme="minorHAnsi" w:cstheme="minorHAnsi"/>
+          <w:sz w:val="22"/>
+          <w:szCs w:val="22"/>
+        </w:rPr>
+        <w:t>Salesman can</w:t>
+      </w:r>
+      <w:r>
+        <w:rPr>
+          <w:rFonts w:asciiTheme="minorHAnsi" w:hAnsiTheme="minorHAnsi" w:cstheme="minorHAnsi"/>
+          <w:sz w:val="22"/>
+          <w:szCs w:val="22"/>
+        </w:rPr>
+        <w:t xml:space="preserve"> </w:t>
+      </w:r>
+      <w:r>
+        <w:rPr>
+          <w:rFonts w:asciiTheme="minorHAnsi" w:hAnsiTheme="minorHAnsi" w:cstheme="minorHAnsi"/>
+          <w:sz w:val="22"/>
+          <w:szCs w:val="22"/>
+        </w:rPr>
+        <w:t>manage own dail</w:t>
+      </w:r>
+      <w:r>
+        <w:rPr>
+          <w:rFonts w:asciiTheme="minorHAnsi" w:hAnsiTheme="minorHAnsi" w:cstheme="minorHAnsi"/>
+          <w:sz w:val="22"/>
+          <w:szCs w:val="22"/>
+        </w:rPr>
+        <w:t>y reports</w:t>
+      </w:r>
+      <w:r>
+        <w:rPr>
+          <w:rFonts w:asciiTheme="minorHAnsi" w:hAnsiTheme="minorHAnsi" w:cstheme="minorHAnsi"/>
+          <w:sz w:val="22"/>
+          <w:szCs w:val="22"/>
+        </w:rPr>
+        <w:t xml:space="preserve"> </w:t>
+      </w:r>
+      <w:r>
+        <w:rPr>
+          <w:rFonts w:asciiTheme="minorHAnsi" w:hAnsiTheme="minorHAnsi" w:cstheme="minorHAnsi"/>
+          <w:sz w:val="22"/>
+          <w:szCs w:val="22"/>
+        </w:rPr>
+        <w:t>(create, edit, remove) and view all reports.</w:t>
+      </w:r>
+    </w:p>
+    <w:p>
+      <w:pPr>
+        <w:pStyle w:val="List"/>
+        <w:rPr>
+          <w:rFonts w:asciiTheme="minorHAnsi" w:hAnsiTheme="minorHAnsi" w:cstheme="minorHAnsi"/>
+          <w:sz w:val="22"/>
+          <w:szCs w:val="22"/>
+        </w:rPr>
+      </w:pPr>
+      <w:r>
+        <w:rPr>
+          <w:rFonts w:asciiTheme="minorHAnsi" w:hAnsiTheme="minorHAnsi" w:cstheme="minorHAnsi"/>
+          <w:sz w:val="22"/>
+          <w:szCs w:val="22"/>
+        </w:rPr>
+        <w:t>FE-06:</w:t>
+      </w:r>
+      <w:r>
+        <w:rPr>
+          <w:rFonts w:asciiTheme="minorHAnsi" w:hAnsiTheme="minorHAnsi" w:cstheme="minorHAnsi"/>
+          <w:sz w:val="22"/>
+          <w:szCs w:val="22"/>
+        </w:rPr>
+        <w:tab/>
+      </w:r>
+      <w:r>
+        <w:rPr>
+          <w:rFonts w:asciiTheme="minorHAnsi" w:hAnsiTheme="minorHAnsi" w:cstheme="minorHAnsi"/>
+          <w:sz w:val="22"/>
+          <w:szCs w:val="22"/>
+        </w:rPr>
+        <w:t>Sales Manager</w:t>
+      </w:r>
+      <w:r>
+        <w:rPr>
+          <w:rFonts w:asciiTheme="minorHAnsi" w:hAnsiTheme="minorHAnsi" w:cstheme="minorHAnsi"/>
+          <w:sz w:val="22"/>
+          <w:szCs w:val="22"/>
+        </w:rPr>
+        <w:t xml:space="preserve"> and Sales Supervisor</w:t>
+      </w:r>
+      <w:r>
+        <w:rPr>
+          <w:rFonts w:asciiTheme="minorHAnsi" w:hAnsiTheme="minorHAnsi" w:cstheme="minorHAnsi"/>
+          <w:sz w:val="22"/>
+          <w:szCs w:val="22"/>
+        </w:rPr>
+        <w:t xml:space="preserve"> </w:t>
+      </w:r>
+      <w:r>
+        <w:rPr>
+          <w:rFonts w:asciiTheme="minorHAnsi" w:hAnsiTheme="minorHAnsi" w:cstheme="minorHAnsi"/>
+          <w:sz w:val="22"/>
+          <w:szCs w:val="22"/>
+        </w:rPr>
+        <w:t xml:space="preserve">can comment on </w:t>
+      </w:r>
+      <w:r>
+        <w:rPr>
+          <w:rFonts w:asciiTheme="minorHAnsi" w:hAnsiTheme="minorHAnsi" w:cstheme="minorHAnsi"/>
+          <w:sz w:val="22"/>
+          <w:szCs w:val="22"/>
         </w:rPr>
         <w:t xml:space="preserve">the </w:t>
       </w:r>
       <w:r>
         <w:rPr>
-          <w:rFonts w:cstheme="minorHAnsi"/>
-        </w:rPr>
-        <w:t>Sales Department of Major Education.</w:t>
-      </w:r>
-    </w:p>
-    <w:p>
-      <w:pPr>
-        <w:jc w:val="both"/>
-        <w:rPr>
-          <w:rFonts w:cstheme="minorHAnsi"/>
-        </w:rPr>
-      </w:pPr>
-      <w:r>
-        <w:rPr>
-          <w:rFonts w:cstheme="minorHAnsi"/>
-        </w:rPr>
-        <w:t>For salesmen, this software would help them manage their work</w:t>
-      </w:r>
-      <w:r>
-        <w:rPr>
-          <w:rFonts w:cstheme="minorHAnsi"/>
+          <w:rFonts w:asciiTheme="minorHAnsi" w:hAnsiTheme="minorHAnsi" w:cstheme="minorHAnsi"/>
+          <w:sz w:val="22"/>
+          <w:szCs w:val="22"/>
+        </w:rPr>
+        <w:t>reports.</w:t>
+      </w:r>
+    </w:p>
+    <w:p>
+      <w:pPr>
+        <w:pStyle w:val="List"/>
+        <w:rPr>
+          <w:rFonts w:asciiTheme="minorHAnsi" w:hAnsiTheme="minorHAnsi" w:cstheme="minorHAnsi"/>
+          <w:sz w:val="22"/>
+          <w:szCs w:val="22"/>
+        </w:rPr>
+      </w:pPr>
+      <w:r>
+        <w:rPr>
+          <w:rFonts w:asciiTheme="minorHAnsi" w:hAnsiTheme="minorHAnsi" w:cstheme="minorHAnsi"/>
+          <w:sz w:val="22"/>
+          <w:szCs w:val="22"/>
+        </w:rPr>
+        <w:t>FE-</w:t>
+      </w:r>
+      <w:r>
+        <w:rPr>
+          <w:rFonts w:asciiTheme="minorHAnsi" w:hAnsiTheme="minorHAnsi" w:cstheme="minorHAnsi"/>
+          <w:sz w:val="22"/>
+          <w:szCs w:val="22"/>
+        </w:rPr>
+        <w:t>0</w:t>
+      </w:r>
+      <w:r>
+        <w:rPr>
+          <w:rFonts w:asciiTheme="minorHAnsi" w:hAnsiTheme="minorHAnsi" w:cstheme="minorHAnsi"/>
+          <w:sz w:val="22"/>
+          <w:szCs w:val="22"/>
+        </w:rPr>
+        <w:t>7</w:t>
+      </w:r>
+      <w:r>
+        <w:rPr>
+          <w:rFonts w:asciiTheme="minorHAnsi" w:hAnsiTheme="minorHAnsi" w:cstheme="minorHAnsi"/>
+          <w:sz w:val="22"/>
+          <w:szCs w:val="22"/>
+        </w:rPr>
+        <w:t>:</w:t>
+      </w:r>
+      <w:r>
+        <w:rPr>
+          <w:rFonts w:asciiTheme="minorHAnsi" w:hAnsiTheme="minorHAnsi" w:cstheme="minorHAnsi"/>
+          <w:sz w:val="22"/>
+          <w:szCs w:val="22"/>
+        </w:rPr>
+        <w:tab/>
+      </w:r>
+      <w:r>
+        <w:rPr>
+          <w:rFonts w:asciiTheme="minorHAnsi" w:hAnsiTheme="minorHAnsi" w:cstheme="minorHAnsi"/>
+          <w:sz w:val="22"/>
+          <w:szCs w:val="22"/>
+        </w:rPr>
+        <w:t>Salesman can</w:t>
+      </w:r>
+      <w:r>
+        <w:rPr>
+          <w:rFonts w:asciiTheme="minorHAnsi" w:hAnsiTheme="minorHAnsi" w:cstheme="minorHAnsi"/>
+          <w:sz w:val="22"/>
+          <w:szCs w:val="22"/>
+        </w:rPr>
+        <w:t xml:space="preserve"> update school’s representative’s information.</w:t>
+      </w:r>
+    </w:p>
+    <w:p>
+      <w:pPr>
+        <w:pStyle w:val="List"/>
+        <w:rPr>
+          <w:rFonts w:asciiTheme="minorHAnsi" w:hAnsiTheme="minorHAnsi" w:cstheme="minorHAnsi"/>
+          <w:sz w:val="22"/>
+          <w:szCs w:val="22"/>
+        </w:rPr>
+      </w:pPr>
+      <w:r>
+        <w:rPr>
+          <w:rFonts w:asciiTheme="minorHAnsi" w:hAnsiTheme="minorHAnsi" w:cstheme="minorHAnsi"/>
+          <w:sz w:val="22"/>
+          <w:szCs w:val="22"/>
+        </w:rPr>
+        <w:t>FE-08:</w:t>
+      </w:r>
+      <w:r>
+        <w:rPr>
+          <w:rFonts w:asciiTheme="minorHAnsi" w:hAnsiTheme="minorHAnsi" w:cstheme="minorHAnsi"/>
+          <w:sz w:val="22"/>
+          <w:szCs w:val="22"/>
+        </w:rPr>
+        <w:tab/>
+      </w:r>
+      <w:r>
+        <w:rPr>
+          <w:rFonts w:asciiTheme="minorHAnsi" w:hAnsiTheme="minorHAnsi" w:cstheme="minorHAnsi"/>
+          <w:sz w:val="22"/>
+          <w:szCs w:val="22"/>
+        </w:rPr>
+        <w:t>Salesman can</w:t>
+      </w:r>
+      <w:r>
+        <w:rPr>
+          <w:rFonts w:asciiTheme="minorHAnsi" w:hAnsiTheme="minorHAnsi" w:cstheme="minorHAnsi"/>
+          <w:sz w:val="22"/>
+          <w:szCs w:val="22"/>
+        </w:rPr>
+        <w:t xml:space="preserve"> create and view contracts which is belong with the target schools they are assigned.</w:t>
+      </w:r>
+    </w:p>
+    <w:p>
+      <w:pPr>
+        <w:pStyle w:val="List"/>
+        <w:rPr>
+          <w:rFonts w:asciiTheme="minorHAnsi" w:hAnsiTheme="minorHAnsi" w:cstheme="minorHAnsi"/>
+          <w:sz w:val="22"/>
+          <w:szCs w:val="22"/>
+        </w:rPr>
+      </w:pPr>
+      <w:r>
+        <w:rPr>
+          <w:rFonts w:asciiTheme="minorHAnsi" w:hAnsiTheme="minorHAnsi" w:cstheme="minorHAnsi"/>
+          <w:sz w:val="22"/>
+          <w:szCs w:val="22"/>
+        </w:rPr>
+        <w:t>FE-</w:t>
+      </w:r>
+      <w:r>
+        <w:rPr>
+          <w:rFonts w:asciiTheme="minorHAnsi" w:hAnsiTheme="minorHAnsi" w:cstheme="minorHAnsi"/>
+          <w:sz w:val="22"/>
+          <w:szCs w:val="22"/>
+        </w:rPr>
+        <w:t>09</w:t>
+      </w:r>
+      <w:r>
+        <w:rPr>
+          <w:rFonts w:asciiTheme="minorHAnsi" w:hAnsiTheme="minorHAnsi" w:cstheme="minorHAnsi"/>
+          <w:sz w:val="22"/>
+          <w:szCs w:val="22"/>
+        </w:rPr>
+        <w:t>:</w:t>
+      </w:r>
+      <w:r>
+        <w:rPr>
+          <w:rFonts w:asciiTheme="minorHAnsi" w:hAnsiTheme="minorHAnsi" w:cstheme="minorHAnsi"/>
+          <w:sz w:val="22"/>
+          <w:szCs w:val="22"/>
+        </w:rPr>
+        <w:tab/>
+      </w:r>
+      <w:r>
+        <w:rPr>
+          <w:rFonts w:asciiTheme="minorHAnsi" w:hAnsiTheme="minorHAnsi" w:cstheme="minorHAnsi"/>
+          <w:sz w:val="22"/>
+          <w:szCs w:val="22"/>
+        </w:rPr>
+        <w:t>Sales Manager</w:t>
+      </w:r>
+      <w:r>
+        <w:rPr>
+          <w:rFonts w:asciiTheme="minorHAnsi" w:hAnsiTheme="minorHAnsi" w:cstheme="minorHAnsi"/>
+          <w:sz w:val="22"/>
+          <w:szCs w:val="22"/>
+        </w:rPr>
+        <w:t xml:space="preserve"> can view all contracts of all target schools.</w:t>
+      </w:r>
+    </w:p>
+    <w:p>
+      <w:pPr>
+        <w:pStyle w:val="List"/>
+        <w:rPr>
+          <w:rFonts w:asciiTheme="minorHAnsi" w:hAnsiTheme="minorHAnsi" w:cstheme="minorHAnsi"/>
+          <w:sz w:val="22"/>
+          <w:szCs w:val="22"/>
+        </w:rPr>
+      </w:pPr>
+      <w:r>
+        <w:rPr>
+          <w:rFonts w:asciiTheme="minorHAnsi" w:hAnsiTheme="minorHAnsi" w:cstheme="minorHAnsi"/>
+          <w:sz w:val="22"/>
+          <w:szCs w:val="22"/>
+        </w:rPr>
+        <w:t>FE-10:</w:t>
+      </w:r>
+      <w:r>
+        <w:rPr>
+          <w:rFonts w:asciiTheme="minorHAnsi" w:hAnsiTheme="minorHAnsi" w:cstheme="minorHAnsi"/>
+          <w:sz w:val="22"/>
+          <w:szCs w:val="22"/>
+        </w:rPr>
+        <w:tab/>
+      </w:r>
+      <w:r>
+        <w:rPr>
+          <w:rFonts w:asciiTheme="minorHAnsi" w:hAnsiTheme="minorHAnsi" w:cstheme="minorHAnsi"/>
+          <w:sz w:val="22"/>
+          <w:szCs w:val="22"/>
+        </w:rPr>
+        <w:t>Sales Manager, Sales Supervisor</w:t>
+      </w:r>
+      <w:r>
+        <w:rPr>
+          <w:rFonts w:asciiTheme="minorHAnsi" w:hAnsiTheme="minorHAnsi" w:cstheme="minorHAnsi"/>
+          <w:sz w:val="22"/>
+          <w:szCs w:val="22"/>
+        </w:rPr>
+        <w:t xml:space="preserve"> </w:t>
+      </w:r>
+      <w:r>
+        <w:rPr>
+          <w:rFonts w:asciiTheme="minorHAnsi" w:hAnsiTheme="minorHAnsi" w:cstheme="minorHAnsi"/>
+          <w:sz w:val="22"/>
+          <w:szCs w:val="22"/>
+        </w:rPr>
+        <w:t xml:space="preserve">and </w:t>
+      </w:r>
+      <w:r>
+        <w:rPr>
+          <w:rFonts w:asciiTheme="minorHAnsi" w:hAnsiTheme="minorHAnsi" w:cstheme="minorHAnsi"/>
+          <w:sz w:val="22"/>
+          <w:szCs w:val="22"/>
+        </w:rPr>
+        <w:t>Salesman can</w:t>
+      </w:r>
+      <w:r>
+        <w:rPr>
+          <w:rFonts w:asciiTheme="minorHAnsi" w:hAnsiTheme="minorHAnsi" w:cstheme="minorHAnsi"/>
+          <w:sz w:val="22"/>
+          <w:szCs w:val="22"/>
+        </w:rPr>
+        <w:t xml:space="preserve"> </w:t>
+      </w:r>
+      <w:r>
+        <w:rPr>
+          <w:rFonts w:asciiTheme="minorHAnsi" w:hAnsiTheme="minorHAnsi" w:cstheme="minorHAnsi"/>
+          <w:sz w:val="22"/>
+          <w:szCs w:val="22"/>
+        </w:rPr>
+        <w:t xml:space="preserve">manage own </w:t>
+      </w:r>
+      <w:r>
+        <w:rPr>
+          <w:rFonts w:asciiTheme="minorHAnsi" w:hAnsiTheme="minorHAnsi" w:cstheme="minorHAnsi"/>
+          <w:sz w:val="22"/>
+          <w:szCs w:val="22"/>
+        </w:rPr>
+        <w:t>work</w:t>
+      </w:r>
+      <w:r>
+        <w:rPr>
+          <w:rFonts w:asciiTheme="minorHAnsi" w:hAnsiTheme="minorHAnsi" w:cstheme="minorHAnsi"/>
+          <w:sz w:val="22"/>
+          <w:szCs w:val="22"/>
         </w:rPr>
         <w:t>-</w:t>
       </w:r>
       <w:r>
         <w:rPr>
-          <w:rFonts w:cstheme="minorHAnsi"/>
-        </w:rPr>
-        <w:t xml:space="preserve">plan as well as their tasks easier and more visually, submit daily reports more directly and they can </w:t>
-      </w:r>
-      <w:r>
-        <w:rPr>
-          <w:rFonts w:cstheme="minorHAnsi"/>
-        </w:rPr>
-        <w:t xml:space="preserve">also </w:t>
-      </w:r>
-      <w:r>
-        <w:rPr>
-          <w:rFonts w:cstheme="minorHAnsi"/>
-        </w:rPr>
-        <w:t>monitor</w:t>
-      </w:r>
-      <w:r>
-        <w:rPr>
-          <w:rFonts w:cstheme="minorHAnsi"/>
-        </w:rPr>
-        <w:t xml:space="preserve"> other salesmen’s work</w:t>
-      </w:r>
-      <w:r>
-        <w:rPr>
-          <w:rFonts w:cstheme="minorHAnsi"/>
-        </w:rPr>
-        <w:t>s</w:t>
-      </w:r>
-      <w:r>
-        <w:rPr>
-          <w:rFonts w:cstheme="minorHAnsi"/>
+          <w:rFonts w:asciiTheme="minorHAnsi" w:hAnsiTheme="minorHAnsi" w:cstheme="minorHAnsi"/>
+          <w:sz w:val="22"/>
+          <w:szCs w:val="22"/>
+        </w:rPr>
+        <w:t>plan</w:t>
+      </w:r>
+      <w:r>
+        <w:rPr>
+          <w:rFonts w:asciiTheme="minorHAnsi" w:hAnsiTheme="minorHAnsi" w:cstheme="minorHAnsi"/>
+          <w:sz w:val="22"/>
+          <w:szCs w:val="22"/>
+        </w:rPr>
+        <w:t xml:space="preserve"> (create, edit, remove personal activities) and view work-plan of each other</w:t>
+      </w:r>
+      <w:r>
+        <w:rPr>
+          <w:rFonts w:asciiTheme="minorHAnsi" w:hAnsiTheme="minorHAnsi" w:cstheme="minorHAnsi"/>
+          <w:sz w:val="22"/>
+          <w:szCs w:val="22"/>
         </w:rPr>
         <w:t>.</w:t>
-      </w:r>
-    </w:p>
-    <w:p>
-      <w:pPr>
-        <w:jc w:val="both"/>
-        <w:rPr>
-          <w:rFonts w:cstheme="minorHAnsi"/>
-        </w:rPr>
-      </w:pPr>
-      <w:r>
-        <w:rPr>
-          <w:rFonts w:cstheme="minorHAnsi"/>
-        </w:rPr>
-        <w:t xml:space="preserve">For sales managers, they would not have to collect and analyze </w:t>
-      </w:r>
-      <w:r>
-        <w:rPr>
-          <w:rFonts w:cstheme="minorHAnsi"/>
-        </w:rPr>
-        <w:t>all salesmen’s reports manually. Now</w:t>
-      </w:r>
-      <w:r>
-        <w:rPr>
-          <w:rFonts w:cstheme="minorHAnsi"/>
-        </w:rPr>
-        <w:t xml:space="preserve"> they can </w:t>
-      </w:r>
-      <w:r>
-        <w:rPr>
-          <w:rFonts w:cstheme="minorHAnsi"/>
-        </w:rPr>
-        <w:t xml:space="preserve">supervise salesmen or </w:t>
-      </w:r>
-      <w:r>
-        <w:rPr>
-          <w:rFonts w:cstheme="minorHAnsi"/>
-        </w:rPr>
-        <w:t>sear</w:t>
-      </w:r>
-      <w:r>
-        <w:rPr>
-          <w:rFonts w:cstheme="minorHAnsi"/>
-        </w:rPr>
-        <w:t>ch</w:t>
-      </w:r>
-      <w:r>
-        <w:rPr>
-          <w:rFonts w:cstheme="minorHAnsi"/>
-        </w:rPr>
-        <w:t xml:space="preserve"> for </w:t>
-      </w:r>
-      <w:r>
-        <w:rPr>
-          <w:rFonts w:cstheme="minorHAnsi"/>
-        </w:rPr>
-        <w:t>reports</w:t>
-      </w:r>
-      <w:r>
-        <w:rPr>
-          <w:rFonts w:cstheme="minorHAnsi"/>
-        </w:rPr>
-        <w:t xml:space="preserve"> more easily</w:t>
-      </w:r>
-      <w:r>
-        <w:rPr>
-          <w:rFonts w:cstheme="minorHAnsi"/>
-        </w:rPr>
-        <w:t>.</w:t>
-      </w:r>
-      <w:r>
-        <w:rPr>
-          <w:rFonts w:cstheme="minorHAnsi"/>
-        </w:rPr>
-        <w:t xml:space="preserve"> </w:t>
-      </w:r>
-      <w:r>
-        <w:rPr>
-          <w:rFonts w:cstheme="minorHAnsi"/>
-        </w:rPr>
-        <w:t xml:space="preserve">Moreover, </w:t>
-      </w:r>
-      <w:r>
-        <w:rPr>
-          <w:rFonts w:cstheme="minorHAnsi"/>
-        </w:rPr>
-        <w:t>they can see the overall picture of the company's business process, including what schools are lead</w:t>
-      </w:r>
-      <w:r>
-        <w:rPr>
-          <w:rFonts w:cstheme="minorHAnsi"/>
-        </w:rPr>
-        <w:t xml:space="preserve"> customers</w:t>
-      </w:r>
-      <w:r>
-        <w:rPr>
-          <w:rFonts w:cstheme="minorHAnsi"/>
-        </w:rPr>
-        <w:t>, who are the most effective salesmen,…</w:t>
-      </w:r>
-    </w:p>
-    <w:p>
-      <w:pPr>
-        <w:jc w:val="both"/>
-        <w:rPr>
-          <w:rFonts w:cstheme="minorHAnsi"/>
-        </w:rPr>
-      </w:pPr>
-    </w:p>
-    <w:p>
-      <w:pPr>
-        <w:pStyle w:val="Heading2"/>
-      </w:pPr>
-      <w:bookmarkStart w:id="18" w:name="_Toc69653618"/>
-      <w:r>
-        <w:t>6</w:t>
-      </w:r>
-      <w:r>
-        <w:t>. Pro</w:t>
-      </w:r>
-      <w:r>
-        <w:t>ject</w:t>
-      </w:r>
-      <w:r>
-        <w:t xml:space="preserve"> </w:t>
-      </w:r>
-      <w:bookmarkStart w:id="19" w:name="_Toc356192841"/>
-      <w:r>
-        <w:t xml:space="preserve">Scope </w:t>
-      </w:r>
-      <w:r>
-        <w:t>&amp;</w:t>
-      </w:r>
-      <w:r>
-        <w:t xml:space="preserve"> Limitations</w:t>
-      </w:r>
-      <w:bookmarkEnd w:id="18"/>
-      <w:bookmarkEnd w:id="19"/>
-    </w:p>
-    <w:p>
-      <w:pPr>
-        <w:pStyle w:val="Heading3"/>
-        <w:rPr>
-          <w:rFonts w:asciiTheme="minorHAnsi" w:hAnsiTheme="minorHAnsi" w:cstheme="minorHAnsi"/>
-        </w:rPr>
-      </w:pPr>
-      <w:bookmarkStart w:id="20" w:name="_Toc69653619"/>
-      <w:r>
-        <w:rPr>
-          <w:rFonts w:asciiTheme="minorHAnsi" w:hAnsiTheme="minorHAnsi" w:cstheme="minorHAnsi"/>
-        </w:rPr>
-        <w:t>6</w:t>
-      </w:r>
-      <w:r>
-        <w:rPr>
-          <w:rFonts w:asciiTheme="minorHAnsi" w:hAnsiTheme="minorHAnsi" w:cstheme="minorHAnsi"/>
-        </w:rPr>
-        <w:t>.1 Major Features</w:t>
-      </w:r>
-      <w:bookmarkEnd w:id="20"/>
-    </w:p>
-    <w:p>
-      <w:pPr>
-        <w:pStyle w:val="List"/>
-        <w:rPr>
-          <w:rFonts w:asciiTheme="minorHAnsi" w:hAnsiTheme="minorHAnsi" w:cstheme="minorHAnsi"/>
-          <w:sz w:val="22"/>
-          <w:szCs w:val="22"/>
-        </w:rPr>
-      </w:pPr>
-      <w:r>
-        <w:rPr>
-          <w:rFonts w:asciiTheme="minorHAnsi" w:hAnsiTheme="minorHAnsi" w:cstheme="minorHAnsi"/>
-          <w:sz w:val="22"/>
-          <w:szCs w:val="22"/>
-        </w:rPr>
-        <w:t xml:space="preserve">There are four roles in this system, which includes the following </w:t>
-      </w:r>
-      <w:r>
-        <w:rPr>
-          <w:rFonts w:asciiTheme="minorHAnsi" w:hAnsiTheme="minorHAnsi" w:cstheme="minorHAnsi"/>
-          <w:sz w:val="22"/>
-          <w:szCs w:val="22"/>
-        </w:rPr>
-        <w:t>major</w:t>
-      </w:r>
-      <w:r>
-        <w:rPr>
-          <w:rFonts w:asciiTheme="minorHAnsi" w:hAnsiTheme="minorHAnsi" w:cstheme="minorHAnsi"/>
-          <w:sz w:val="22"/>
-          <w:szCs w:val="22"/>
-        </w:rPr>
-        <w:t xml:space="preserve"> </w:t>
-      </w:r>
-      <w:r>
-        <w:rPr>
-          <w:rFonts w:asciiTheme="minorHAnsi" w:hAnsiTheme="minorHAnsi" w:cstheme="minorHAnsi"/>
-          <w:sz w:val="22"/>
-          <w:szCs w:val="22"/>
-        </w:rPr>
-        <w:t>features:</w:t>
-      </w:r>
-    </w:p>
-    <w:p>
-      <w:pPr>
-        <w:pStyle w:val="List"/>
-        <w:rPr>
-          <w:rFonts w:asciiTheme="minorHAnsi" w:hAnsiTheme="minorHAnsi" w:cstheme="minorHAnsi"/>
-          <w:sz w:val="22"/>
-          <w:szCs w:val="22"/>
-        </w:rPr>
-      </w:pPr>
-      <w:r>
-        <w:rPr>
-          <w:rFonts w:asciiTheme="minorHAnsi" w:hAnsiTheme="minorHAnsi" w:cstheme="minorHAnsi"/>
-          <w:sz w:val="22"/>
-          <w:szCs w:val="22"/>
-        </w:rPr>
-        <w:t>FE-01:</w:t>
-      </w:r>
-      <w:r>
-        <w:rPr>
-          <w:rFonts w:asciiTheme="minorHAnsi" w:hAnsiTheme="minorHAnsi" w:cstheme="minorHAnsi"/>
-          <w:sz w:val="22"/>
-          <w:szCs w:val="22"/>
-        </w:rPr>
-        <w:tab/>
-      </w:r>
-      <w:r>
-        <w:rPr>
-          <w:rFonts w:asciiTheme="minorHAnsi" w:hAnsiTheme="minorHAnsi" w:cstheme="minorHAnsi"/>
-          <w:sz w:val="22"/>
-          <w:szCs w:val="22"/>
-        </w:rPr>
-        <w:t xml:space="preserve">Administrator can </w:t>
-      </w:r>
-      <w:r>
-        <w:rPr>
-          <w:rFonts w:asciiTheme="minorHAnsi" w:hAnsiTheme="minorHAnsi" w:cstheme="minorHAnsi"/>
-          <w:sz w:val="22"/>
-          <w:szCs w:val="22"/>
-        </w:rPr>
-        <w:t>manage</w:t>
-      </w:r>
-      <w:r>
-        <w:rPr>
-          <w:rFonts w:asciiTheme="minorHAnsi" w:hAnsiTheme="minorHAnsi" w:cstheme="minorHAnsi"/>
-          <w:sz w:val="22"/>
-          <w:szCs w:val="22"/>
-        </w:rPr>
-        <w:t xml:space="preserve"> user accounts</w:t>
-      </w:r>
-      <w:r>
-        <w:rPr>
-          <w:rFonts w:asciiTheme="minorHAnsi" w:hAnsiTheme="minorHAnsi" w:cstheme="minorHAnsi"/>
-          <w:sz w:val="22"/>
-          <w:szCs w:val="22"/>
-        </w:rPr>
-        <w:t xml:space="preserve"> (view, create, edit, remove)</w:t>
-      </w:r>
-      <w:r>
-        <w:rPr>
-          <w:rFonts w:asciiTheme="minorHAnsi" w:hAnsiTheme="minorHAnsi" w:cstheme="minorHAnsi"/>
-          <w:sz w:val="22"/>
-          <w:szCs w:val="22"/>
-        </w:rPr>
-        <w:t>.</w:t>
-      </w:r>
-    </w:p>
-    <w:p>
-      <w:pPr>
-        <w:pStyle w:val="List"/>
-        <w:rPr>
-          <w:rFonts w:asciiTheme="minorHAnsi" w:hAnsiTheme="minorHAnsi" w:cstheme="minorHAnsi"/>
-          <w:sz w:val="22"/>
-          <w:szCs w:val="22"/>
-        </w:rPr>
-      </w:pPr>
-      <w:r>
-        <w:rPr>
-          <w:rFonts w:asciiTheme="minorHAnsi" w:hAnsiTheme="minorHAnsi" w:cstheme="minorHAnsi"/>
-          <w:sz w:val="22"/>
-          <w:szCs w:val="22"/>
-        </w:rPr>
-        <w:t>FE-02:</w:t>
-      </w:r>
-      <w:r>
-        <w:rPr>
-          <w:rFonts w:asciiTheme="minorHAnsi" w:hAnsiTheme="minorHAnsi" w:cstheme="minorHAnsi"/>
-          <w:sz w:val="22"/>
-          <w:szCs w:val="22"/>
-        </w:rPr>
-        <w:tab/>
-      </w:r>
-      <w:r>
-        <w:rPr>
-          <w:rFonts w:asciiTheme="minorHAnsi" w:hAnsiTheme="minorHAnsi" w:cstheme="minorHAnsi"/>
-          <w:sz w:val="22"/>
-          <w:szCs w:val="22"/>
-        </w:rPr>
-        <w:t xml:space="preserve">Administrator can </w:t>
-      </w:r>
-      <w:r>
-        <w:rPr>
-          <w:rFonts w:asciiTheme="minorHAnsi" w:hAnsiTheme="minorHAnsi" w:cstheme="minorHAnsi"/>
-          <w:sz w:val="22"/>
-          <w:szCs w:val="22"/>
-        </w:rPr>
-        <w:t>manage</w:t>
-      </w:r>
-      <w:r>
-        <w:rPr>
-          <w:rFonts w:asciiTheme="minorHAnsi" w:hAnsiTheme="minorHAnsi" w:cstheme="minorHAnsi"/>
-          <w:sz w:val="22"/>
-          <w:szCs w:val="22"/>
-        </w:rPr>
-        <w:t xml:space="preserve"> all schools</w:t>
-      </w:r>
-      <w:r>
-        <w:rPr>
-          <w:rFonts w:asciiTheme="minorHAnsi" w:hAnsiTheme="minorHAnsi" w:cstheme="minorHAnsi"/>
-          <w:sz w:val="22"/>
-          <w:szCs w:val="22"/>
-        </w:rPr>
-        <w:t xml:space="preserve"> (view, create, edit, remove)</w:t>
-      </w:r>
-      <w:r>
-        <w:rPr>
-          <w:rFonts w:asciiTheme="minorHAnsi" w:hAnsiTheme="minorHAnsi" w:cstheme="minorHAnsi"/>
-          <w:sz w:val="22"/>
-          <w:szCs w:val="22"/>
-        </w:rPr>
-        <w:t>.</w:t>
-      </w:r>
-    </w:p>
-    <w:p>
-      <w:pPr>
-        <w:pStyle w:val="List"/>
-        <w:rPr>
-          <w:rFonts w:asciiTheme="minorHAnsi" w:hAnsiTheme="minorHAnsi" w:cstheme="minorHAnsi"/>
-          <w:sz w:val="22"/>
-          <w:szCs w:val="22"/>
-        </w:rPr>
-      </w:pPr>
-      <w:r>
-        <w:rPr>
-          <w:rFonts w:asciiTheme="minorHAnsi" w:hAnsiTheme="minorHAnsi" w:cstheme="minorHAnsi"/>
-          <w:sz w:val="22"/>
-          <w:szCs w:val="22"/>
-        </w:rPr>
-        <w:t>FE-03:</w:t>
-      </w:r>
-      <w:r>
-        <w:rPr>
-          <w:rFonts w:asciiTheme="minorHAnsi" w:hAnsiTheme="minorHAnsi" w:cstheme="minorHAnsi"/>
-          <w:sz w:val="22"/>
-          <w:szCs w:val="22"/>
-        </w:rPr>
-        <w:tab/>
-      </w:r>
-      <w:r>
-        <w:rPr>
-          <w:rFonts w:asciiTheme="minorHAnsi" w:hAnsiTheme="minorHAnsi" w:cstheme="minorHAnsi"/>
-          <w:sz w:val="22"/>
-          <w:szCs w:val="22"/>
-        </w:rPr>
-        <w:t>Sales Manager</w:t>
-      </w:r>
-      <w:r>
-        <w:rPr>
-          <w:rFonts w:asciiTheme="minorHAnsi" w:hAnsiTheme="minorHAnsi" w:cstheme="minorHAnsi"/>
-          <w:sz w:val="22"/>
-          <w:szCs w:val="22"/>
-        </w:rPr>
-        <w:t xml:space="preserve"> and Sales Supervisor</w:t>
-      </w:r>
-      <w:r>
-        <w:rPr>
-          <w:rFonts w:asciiTheme="minorHAnsi" w:hAnsiTheme="minorHAnsi" w:cstheme="minorHAnsi"/>
-          <w:sz w:val="22"/>
-          <w:szCs w:val="22"/>
-        </w:rPr>
-        <w:t xml:space="preserve"> </w:t>
-      </w:r>
-      <w:r>
-        <w:rPr>
-          <w:rFonts w:asciiTheme="minorHAnsi" w:hAnsiTheme="minorHAnsi" w:cstheme="minorHAnsi"/>
-          <w:sz w:val="22"/>
-          <w:szCs w:val="22"/>
-        </w:rPr>
-        <w:t xml:space="preserve">can manage </w:t>
-      </w:r>
-      <w:r>
-        <w:rPr>
-          <w:rFonts w:asciiTheme="minorHAnsi" w:hAnsiTheme="minorHAnsi" w:cstheme="minorHAnsi"/>
-          <w:sz w:val="22"/>
-          <w:szCs w:val="22"/>
-        </w:rPr>
-        <w:t>target schools</w:t>
-      </w:r>
-      <w:r>
-        <w:rPr>
-          <w:rFonts w:asciiTheme="minorHAnsi" w:hAnsiTheme="minorHAnsi" w:cstheme="minorHAnsi"/>
-          <w:sz w:val="22"/>
-          <w:szCs w:val="22"/>
-        </w:rPr>
-        <w:t xml:space="preserve"> (create, edit, remove, assign)</w:t>
-      </w:r>
-      <w:r>
-        <w:rPr>
-          <w:rFonts w:asciiTheme="minorHAnsi" w:hAnsiTheme="minorHAnsi" w:cstheme="minorHAnsi"/>
-          <w:sz w:val="22"/>
-          <w:szCs w:val="22"/>
-        </w:rPr>
-        <w:t>.</w:t>
-      </w:r>
-    </w:p>
-    <w:p>
-      <w:pPr>
-        <w:pStyle w:val="List"/>
-        <w:rPr>
-          <w:rFonts w:asciiTheme="minorHAnsi" w:hAnsiTheme="minorHAnsi" w:cstheme="minorHAnsi"/>
-          <w:sz w:val="22"/>
-          <w:szCs w:val="22"/>
-        </w:rPr>
-      </w:pPr>
-      <w:r>
-        <w:rPr>
-          <w:rFonts w:asciiTheme="minorHAnsi" w:hAnsiTheme="minorHAnsi" w:cstheme="minorHAnsi"/>
-          <w:sz w:val="22"/>
-          <w:szCs w:val="22"/>
-        </w:rPr>
-        <w:t>FE-04:</w:t>
-      </w:r>
-      <w:r>
-        <w:rPr>
-          <w:rFonts w:asciiTheme="minorHAnsi" w:hAnsiTheme="minorHAnsi" w:cstheme="minorHAnsi"/>
-          <w:sz w:val="22"/>
-          <w:szCs w:val="22"/>
-        </w:rPr>
-        <w:tab/>
-      </w:r>
-      <w:r>
-        <w:rPr>
-          <w:rFonts w:asciiTheme="minorHAnsi" w:hAnsiTheme="minorHAnsi" w:cstheme="minorHAnsi"/>
-          <w:sz w:val="22"/>
-          <w:szCs w:val="22"/>
-        </w:rPr>
-        <w:t>Sales Manager</w:t>
-      </w:r>
-      <w:r>
-        <w:rPr>
-          <w:rFonts w:asciiTheme="minorHAnsi" w:hAnsiTheme="minorHAnsi" w:cstheme="minorHAnsi"/>
-          <w:sz w:val="22"/>
-          <w:szCs w:val="22"/>
-        </w:rPr>
-        <w:t>, Sales Supervisor</w:t>
-      </w:r>
-      <w:r>
-        <w:rPr>
-          <w:rFonts w:asciiTheme="minorHAnsi" w:hAnsiTheme="minorHAnsi" w:cstheme="minorHAnsi"/>
-          <w:sz w:val="22"/>
-          <w:szCs w:val="22"/>
-        </w:rPr>
-        <w:t xml:space="preserve"> </w:t>
-      </w:r>
-      <w:r>
-        <w:rPr>
-          <w:rFonts w:asciiTheme="minorHAnsi" w:hAnsiTheme="minorHAnsi" w:cstheme="minorHAnsi"/>
-          <w:sz w:val="22"/>
-          <w:szCs w:val="22"/>
-        </w:rPr>
-        <w:t xml:space="preserve">and </w:t>
-      </w:r>
-      <w:r>
-        <w:rPr>
-          <w:rFonts w:asciiTheme="minorHAnsi" w:hAnsiTheme="minorHAnsi" w:cstheme="minorHAnsi"/>
-          <w:sz w:val="22"/>
-          <w:szCs w:val="22"/>
-        </w:rPr>
-        <w:t>Salesman can</w:t>
-      </w:r>
-      <w:r>
-        <w:rPr>
-          <w:rFonts w:asciiTheme="minorHAnsi" w:hAnsiTheme="minorHAnsi" w:cstheme="minorHAnsi"/>
-          <w:sz w:val="22"/>
-          <w:szCs w:val="22"/>
-        </w:rPr>
-        <w:t xml:space="preserve"> </w:t>
-      </w:r>
-      <w:r>
-        <w:rPr>
-          <w:rFonts w:asciiTheme="minorHAnsi" w:hAnsiTheme="minorHAnsi" w:cstheme="minorHAnsi"/>
-          <w:sz w:val="22"/>
-          <w:szCs w:val="22"/>
-        </w:rPr>
-        <w:t>view all target schools.</w:t>
-      </w:r>
-    </w:p>
-    <w:p>
-      <w:pPr>
-        <w:pStyle w:val="List"/>
-        <w:rPr>
-          <w:rFonts w:asciiTheme="minorHAnsi" w:hAnsiTheme="minorHAnsi" w:cstheme="minorHAnsi"/>
-          <w:sz w:val="22"/>
-          <w:szCs w:val="22"/>
-        </w:rPr>
-      </w:pPr>
-      <w:r>
-        <w:rPr>
-          <w:rFonts w:asciiTheme="minorHAnsi" w:hAnsiTheme="minorHAnsi" w:cstheme="minorHAnsi"/>
-          <w:sz w:val="22"/>
-          <w:szCs w:val="22"/>
-        </w:rPr>
-        <w:t>FE-05:</w:t>
-      </w:r>
-      <w:r>
-        <w:rPr>
-          <w:rFonts w:asciiTheme="minorHAnsi" w:hAnsiTheme="minorHAnsi" w:cstheme="minorHAnsi"/>
-          <w:sz w:val="22"/>
-          <w:szCs w:val="22"/>
-        </w:rPr>
-        <w:tab/>
-      </w:r>
-      <w:r>
-        <w:rPr>
-          <w:rFonts w:asciiTheme="minorHAnsi" w:hAnsiTheme="minorHAnsi" w:cstheme="minorHAnsi"/>
-          <w:sz w:val="22"/>
-          <w:szCs w:val="22"/>
-        </w:rPr>
-        <w:t>Salesman can</w:t>
-      </w:r>
-      <w:r>
-        <w:rPr>
-          <w:rFonts w:asciiTheme="minorHAnsi" w:hAnsiTheme="minorHAnsi" w:cstheme="minorHAnsi"/>
-          <w:sz w:val="22"/>
-          <w:szCs w:val="22"/>
-        </w:rPr>
-        <w:t xml:space="preserve"> </w:t>
-      </w:r>
-      <w:r>
-        <w:rPr>
-          <w:rFonts w:asciiTheme="minorHAnsi" w:hAnsiTheme="minorHAnsi" w:cstheme="minorHAnsi"/>
-          <w:sz w:val="22"/>
-          <w:szCs w:val="22"/>
-        </w:rPr>
-        <w:t>manage own dail</w:t>
-      </w:r>
-      <w:r>
-        <w:rPr>
-          <w:rFonts w:asciiTheme="minorHAnsi" w:hAnsiTheme="minorHAnsi" w:cstheme="minorHAnsi"/>
-          <w:sz w:val="22"/>
-          <w:szCs w:val="22"/>
-        </w:rPr>
-        <w:t>y reports</w:t>
-      </w:r>
-      <w:r>
-        <w:rPr>
-          <w:rFonts w:asciiTheme="minorHAnsi" w:hAnsiTheme="minorHAnsi" w:cstheme="minorHAnsi"/>
-          <w:sz w:val="22"/>
-          <w:szCs w:val="22"/>
-        </w:rPr>
-        <w:t xml:space="preserve"> </w:t>
-      </w:r>
-      <w:r>
-        <w:rPr>
-          <w:rFonts w:asciiTheme="minorHAnsi" w:hAnsiTheme="minorHAnsi" w:cstheme="minorHAnsi"/>
-          <w:sz w:val="22"/>
-          <w:szCs w:val="22"/>
-        </w:rPr>
-        <w:t>(create, edit, remove) and view all reports.</w:t>
-      </w:r>
-    </w:p>
-    <w:p>
-      <w:pPr>
-        <w:pStyle w:val="List"/>
-        <w:rPr>
-          <w:rFonts w:asciiTheme="minorHAnsi" w:hAnsiTheme="minorHAnsi" w:cstheme="minorHAnsi"/>
-          <w:sz w:val="22"/>
-          <w:szCs w:val="22"/>
-        </w:rPr>
-      </w:pPr>
-      <w:r>
-        <w:rPr>
-          <w:rFonts w:asciiTheme="minorHAnsi" w:hAnsiTheme="minorHAnsi" w:cstheme="minorHAnsi"/>
-          <w:sz w:val="22"/>
-          <w:szCs w:val="22"/>
-        </w:rPr>
-        <w:t>FE-06:</w:t>
-      </w:r>
-      <w:r>
-        <w:rPr>
-          <w:rFonts w:asciiTheme="minorHAnsi" w:hAnsiTheme="minorHAnsi" w:cstheme="minorHAnsi"/>
-          <w:sz w:val="22"/>
-          <w:szCs w:val="22"/>
-        </w:rPr>
-        <w:tab/>
-      </w:r>
-      <w:r>
-        <w:rPr>
-          <w:rFonts w:asciiTheme="minorHAnsi" w:hAnsiTheme="minorHAnsi" w:cstheme="minorHAnsi"/>
-          <w:sz w:val="22"/>
-          <w:szCs w:val="22"/>
-        </w:rPr>
-        <w:t>Sales Manager</w:t>
-      </w:r>
-      <w:r>
-        <w:rPr>
-          <w:rFonts w:asciiTheme="minorHAnsi" w:hAnsiTheme="minorHAnsi" w:cstheme="minorHAnsi"/>
-          <w:sz w:val="22"/>
-          <w:szCs w:val="22"/>
-        </w:rPr>
-        <w:t xml:space="preserve"> and Sales Supervisor</w:t>
-      </w:r>
-      <w:r>
-        <w:rPr>
-          <w:rFonts w:asciiTheme="minorHAnsi" w:hAnsiTheme="minorHAnsi" w:cstheme="minorHAnsi"/>
-          <w:sz w:val="22"/>
-          <w:szCs w:val="22"/>
-        </w:rPr>
-        <w:t xml:space="preserve"> </w:t>
-      </w:r>
-      <w:r>
-        <w:rPr>
-          <w:rFonts w:asciiTheme="minorHAnsi" w:hAnsiTheme="minorHAnsi" w:cstheme="minorHAnsi"/>
-          <w:sz w:val="22"/>
-          <w:szCs w:val="22"/>
-        </w:rPr>
-        <w:t xml:space="preserve">can comment on </w:t>
-      </w:r>
-      <w:r>
-        <w:rPr>
-          <w:rFonts w:asciiTheme="minorHAnsi" w:hAnsiTheme="minorHAnsi" w:cstheme="minorHAnsi"/>
-          <w:sz w:val="22"/>
-          <w:szCs w:val="22"/>
-        </w:rPr>
-        <w:t xml:space="preserve">the </w:t>
-      </w:r>
-      <w:r>
-        <w:rPr>
-          <w:rFonts w:asciiTheme="minorHAnsi" w:hAnsiTheme="minorHAnsi" w:cstheme="minorHAnsi"/>
-          <w:sz w:val="22"/>
-          <w:szCs w:val="22"/>
-        </w:rPr>
-        <w:t>reports.</w:t>
-      </w:r>
-    </w:p>
-    <w:p>
-      <w:pPr>
-        <w:pStyle w:val="List"/>
-        <w:rPr>
-          <w:rFonts w:asciiTheme="minorHAnsi" w:hAnsiTheme="minorHAnsi" w:cstheme="minorHAnsi"/>
-          <w:sz w:val="22"/>
-          <w:szCs w:val="22"/>
-        </w:rPr>
-      </w:pPr>
-      <w:r>
-        <w:rPr>
-          <w:rFonts w:asciiTheme="minorHAnsi" w:hAnsiTheme="minorHAnsi" w:cstheme="minorHAnsi"/>
-          <w:sz w:val="22"/>
-          <w:szCs w:val="22"/>
-        </w:rPr>
-        <w:t>FE-</w:t>
-      </w:r>
-      <w:r>
-        <w:rPr>
-          <w:rFonts w:asciiTheme="minorHAnsi" w:hAnsiTheme="minorHAnsi" w:cstheme="minorHAnsi"/>
-          <w:sz w:val="22"/>
-          <w:szCs w:val="22"/>
-        </w:rPr>
-        <w:t>0</w:t>
-      </w:r>
-      <w:r>
-        <w:rPr>
-          <w:rFonts w:asciiTheme="minorHAnsi" w:hAnsiTheme="minorHAnsi" w:cstheme="minorHAnsi"/>
-          <w:sz w:val="22"/>
-          <w:szCs w:val="22"/>
-        </w:rPr>
-        <w:t>7</w:t>
-      </w:r>
-      <w:r>
-        <w:rPr>
-          <w:rFonts w:asciiTheme="minorHAnsi" w:hAnsiTheme="minorHAnsi" w:cstheme="minorHAnsi"/>
-          <w:sz w:val="22"/>
-          <w:szCs w:val="22"/>
-        </w:rPr>
-        <w:t>:</w:t>
-      </w:r>
-      <w:r>
-        <w:rPr>
-          <w:rFonts w:asciiTheme="minorHAnsi" w:hAnsiTheme="minorHAnsi" w:cstheme="minorHAnsi"/>
-          <w:sz w:val="22"/>
-          <w:szCs w:val="22"/>
-        </w:rPr>
-        <w:tab/>
-      </w:r>
-      <w:r>
-        <w:rPr>
-          <w:rFonts w:asciiTheme="minorHAnsi" w:hAnsiTheme="minorHAnsi" w:cstheme="minorHAnsi"/>
-          <w:sz w:val="22"/>
-          <w:szCs w:val="22"/>
-        </w:rPr>
-        <w:t>Sales Manager, Sales Supervisor</w:t>
-      </w:r>
-      <w:r>
-        <w:rPr>
-          <w:rFonts w:asciiTheme="minorHAnsi" w:hAnsiTheme="minorHAnsi" w:cstheme="minorHAnsi"/>
-          <w:sz w:val="22"/>
-          <w:szCs w:val="22"/>
-        </w:rPr>
-        <w:t xml:space="preserve"> </w:t>
-      </w:r>
-      <w:r>
-        <w:rPr>
-          <w:rFonts w:asciiTheme="minorHAnsi" w:hAnsiTheme="minorHAnsi" w:cstheme="minorHAnsi"/>
-          <w:sz w:val="22"/>
-          <w:szCs w:val="22"/>
-        </w:rPr>
-        <w:t xml:space="preserve">and </w:t>
-      </w:r>
-      <w:r>
-        <w:rPr>
-          <w:rFonts w:asciiTheme="minorHAnsi" w:hAnsiTheme="minorHAnsi" w:cstheme="minorHAnsi"/>
-          <w:sz w:val="22"/>
-          <w:szCs w:val="22"/>
-        </w:rPr>
-        <w:t>Salesman can</w:t>
-      </w:r>
-      <w:r>
-        <w:rPr>
-          <w:rFonts w:asciiTheme="minorHAnsi" w:hAnsiTheme="minorHAnsi" w:cstheme="minorHAnsi"/>
-          <w:sz w:val="22"/>
-          <w:szCs w:val="22"/>
-        </w:rPr>
-        <w:t xml:space="preserve"> </w:t>
-      </w:r>
-      <w:r>
-        <w:rPr>
-          <w:rFonts w:asciiTheme="minorHAnsi" w:hAnsiTheme="minorHAnsi" w:cstheme="minorHAnsi"/>
-          <w:sz w:val="22"/>
-          <w:szCs w:val="22"/>
-        </w:rPr>
-        <w:t xml:space="preserve">manage own </w:t>
-      </w:r>
-      <w:r>
-        <w:rPr>
-          <w:rFonts w:asciiTheme="minorHAnsi" w:hAnsiTheme="minorHAnsi" w:cstheme="minorHAnsi"/>
-          <w:sz w:val="22"/>
-          <w:szCs w:val="22"/>
-        </w:rPr>
-        <w:t>work</w:t>
-      </w:r>
-      <w:r>
-        <w:rPr>
-          <w:rFonts w:asciiTheme="minorHAnsi" w:hAnsiTheme="minorHAnsi" w:cstheme="minorHAnsi"/>
-          <w:sz w:val="22"/>
-          <w:szCs w:val="22"/>
-        </w:rPr>
-        <w:t>-</w:t>
-      </w:r>
-      <w:r>
-        <w:rPr>
-          <w:rFonts w:asciiTheme="minorHAnsi" w:hAnsiTheme="minorHAnsi" w:cstheme="minorHAnsi"/>
-          <w:sz w:val="22"/>
-          <w:szCs w:val="22"/>
-        </w:rPr>
-        <w:t>plan</w:t>
-      </w:r>
-      <w:r>
-        <w:rPr>
-          <w:rFonts w:asciiTheme="minorHAnsi" w:hAnsiTheme="minorHAnsi" w:cstheme="minorHAnsi"/>
-          <w:sz w:val="22"/>
-          <w:szCs w:val="22"/>
-        </w:rPr>
-        <w:t xml:space="preserve"> (create, edit, remove</w:t>
-      </w:r>
-      <w:r>
-        <w:rPr>
-          <w:rFonts w:asciiTheme="minorHAnsi" w:hAnsiTheme="minorHAnsi" w:cstheme="minorHAnsi"/>
-          <w:sz w:val="22"/>
-          <w:szCs w:val="22"/>
-        </w:rPr>
-        <w:t xml:space="preserve"> personal activities</w:t>
-      </w:r>
-      <w:r>
-        <w:rPr>
-          <w:rFonts w:asciiTheme="minorHAnsi" w:hAnsiTheme="minorHAnsi" w:cstheme="minorHAnsi"/>
-          <w:sz w:val="22"/>
-          <w:szCs w:val="22"/>
-        </w:rPr>
-        <w:t>) and view work-plan of each other</w:t>
-      </w:r>
-      <w:r>
-        <w:rPr>
-          <w:rFonts w:asciiTheme="minorHAnsi" w:hAnsiTheme="minorHAnsi" w:cstheme="minorHAnsi"/>
-          <w:sz w:val="22"/>
-          <w:szCs w:val="22"/>
-        </w:rPr>
-        <w:t>.</w:t>
-      </w:r>
-    </w:p>
-    <w:p>
-      <w:pPr>
-        <w:pStyle w:val="List"/>
-        <w:rPr>
-          <w:rFonts w:asciiTheme="minorHAnsi" w:hAnsiTheme="minorHAnsi" w:cstheme="minorHAnsi"/>
-          <w:sz w:val="22"/>
-          <w:szCs w:val="22"/>
-        </w:rPr>
-      </w:pPr>
-      <w:r>
-        <w:rPr>
-          <w:rFonts w:asciiTheme="minorHAnsi" w:hAnsiTheme="minorHAnsi" w:cstheme="minorHAnsi"/>
-          <w:sz w:val="22"/>
-          <w:szCs w:val="22"/>
-        </w:rPr>
-        <w:t>FE-08:</w:t>
-      </w:r>
-      <w:r>
-        <w:rPr>
-          <w:rFonts w:asciiTheme="minorHAnsi" w:hAnsiTheme="minorHAnsi" w:cstheme="minorHAnsi"/>
-          <w:sz w:val="22"/>
-          <w:szCs w:val="22"/>
-        </w:rPr>
-        <w:tab/>
-      </w:r>
-      <w:r>
-        <w:rPr>
-          <w:rFonts w:asciiTheme="minorHAnsi" w:hAnsiTheme="minorHAnsi" w:cstheme="minorHAnsi"/>
-          <w:sz w:val="22"/>
-          <w:szCs w:val="22"/>
-        </w:rPr>
-        <w:t>Salesman can</w:t>
-      </w:r>
-      <w:r>
-        <w:rPr>
-          <w:rFonts w:asciiTheme="minorHAnsi" w:hAnsiTheme="minorHAnsi" w:cstheme="minorHAnsi"/>
-          <w:sz w:val="22"/>
-          <w:szCs w:val="22"/>
-        </w:rPr>
-        <w:t xml:space="preserve"> update school’s representative’s information.</w:t>
-      </w:r>
-    </w:p>
-    <w:p>
-      <w:pPr>
-        <w:pStyle w:val="List"/>
-        <w:rPr>
-          <w:rFonts w:asciiTheme="minorHAnsi" w:hAnsiTheme="minorHAnsi" w:cstheme="minorHAnsi"/>
-          <w:sz w:val="22"/>
-          <w:szCs w:val="22"/>
-        </w:rPr>
-      </w:pPr>
-      <w:r>
-        <w:rPr>
-          <w:rFonts w:asciiTheme="minorHAnsi" w:hAnsiTheme="minorHAnsi" w:cstheme="minorHAnsi"/>
-          <w:sz w:val="22"/>
-          <w:szCs w:val="22"/>
-        </w:rPr>
-        <w:t>FE-</w:t>
-      </w:r>
-      <w:r>
-        <w:rPr>
-          <w:rFonts w:asciiTheme="minorHAnsi" w:hAnsiTheme="minorHAnsi" w:cstheme="minorHAnsi"/>
-          <w:sz w:val="22"/>
-          <w:szCs w:val="22"/>
-        </w:rPr>
-        <w:t>09</w:t>
-      </w:r>
-      <w:r>
-        <w:rPr>
-          <w:rFonts w:asciiTheme="minorHAnsi" w:hAnsiTheme="minorHAnsi" w:cstheme="minorHAnsi"/>
-          <w:sz w:val="22"/>
-          <w:szCs w:val="22"/>
-        </w:rPr>
-        <w:t>:</w:t>
-      </w:r>
-      <w:r>
-        <w:rPr>
-          <w:rFonts w:asciiTheme="minorHAnsi" w:hAnsiTheme="minorHAnsi" w:cstheme="minorHAnsi"/>
-          <w:sz w:val="22"/>
-          <w:szCs w:val="22"/>
-        </w:rPr>
-        <w:tab/>
-      </w:r>
-      <w:r>
-        <w:rPr>
-          <w:rFonts w:asciiTheme="minorHAnsi" w:hAnsiTheme="minorHAnsi" w:cstheme="minorHAnsi"/>
-          <w:sz w:val="22"/>
-          <w:szCs w:val="22"/>
-        </w:rPr>
-        <w:t>Salesman can</w:t>
-      </w:r>
-      <w:r>
-        <w:rPr>
-          <w:rFonts w:asciiTheme="minorHAnsi" w:hAnsiTheme="minorHAnsi" w:cstheme="minorHAnsi"/>
-          <w:sz w:val="22"/>
-          <w:szCs w:val="22"/>
-        </w:rPr>
-        <w:t xml:space="preserve"> create and view contracts which is belong with the target schools they are assigned.</w:t>
-      </w:r>
-    </w:p>
-    <w:p>
-      <w:pPr>
-        <w:pStyle w:val="List"/>
-        <w:rPr>
-          <w:rFonts w:asciiTheme="minorHAnsi" w:hAnsiTheme="minorHAnsi" w:cstheme="minorHAnsi"/>
-          <w:sz w:val="22"/>
-          <w:szCs w:val="22"/>
-        </w:rPr>
-      </w:pPr>
-      <w:r>
-        <w:rPr>
-          <w:rFonts w:asciiTheme="minorHAnsi" w:hAnsiTheme="minorHAnsi" w:cstheme="minorHAnsi"/>
-          <w:sz w:val="22"/>
-          <w:szCs w:val="22"/>
-        </w:rPr>
-        <w:t>FE-10:</w:t>
-      </w:r>
-      <w:r>
-        <w:rPr>
-          <w:rFonts w:asciiTheme="minorHAnsi" w:hAnsiTheme="minorHAnsi" w:cstheme="minorHAnsi"/>
-          <w:sz w:val="22"/>
-          <w:szCs w:val="22"/>
-        </w:rPr>
-        <w:tab/>
-      </w:r>
-      <w:r>
-        <w:rPr>
-          <w:rFonts w:asciiTheme="minorHAnsi" w:hAnsiTheme="minorHAnsi" w:cstheme="minorHAnsi"/>
-          <w:sz w:val="22"/>
-          <w:szCs w:val="22"/>
-        </w:rPr>
-        <w:t>Sales Manager</w:t>
-      </w:r>
-      <w:r>
-        <w:rPr>
-          <w:rFonts w:asciiTheme="minorHAnsi" w:hAnsiTheme="minorHAnsi" w:cstheme="minorHAnsi"/>
-          <w:sz w:val="22"/>
-          <w:szCs w:val="22"/>
-        </w:rPr>
-        <w:t xml:space="preserve"> can view all contracts of all target schools.</w:t>
       </w:r>
     </w:p>
     <w:p>
@@ -9586,18 +9568,18 @@
         <w:spacing w:after="0"/>
         <w:jc w:val="both"/>
       </w:pPr>
-      <w:r>
-        <w:rPr>
-          <w:rFonts w:cstheme="minorHAnsi"/>
+      <w:bookmarkStart w:id="20" w:name="_GoBack"/>
+      <w:r>
+        <w:rPr>
           <w:noProof/>
           <w:lang w:val="en-US" w:eastAsia="ja-JP"/>
         </w:rPr>
         <w:lastRenderedPageBreak/>
         <w:drawing>
-          <wp:inline distT="0" distB="0" distL="0" distR="0" wp14:anchorId="08F16044" wp14:editId="1C1954B4">
-            <wp:extent cx="5746750" cy="2867025"/>
-            <wp:effectExtent l="0" t="0" r="6350" b="9525"/>
-            <wp:docPr id="3" name="Picture 3"/>
+          <wp:inline distT="0" distB="0" distL="0" distR="0" wp14:anchorId="538F89D6" wp14:editId="185D0C2D">
+            <wp:extent cx="5746750" cy="2934335"/>
+            <wp:effectExtent l="0" t="0" r="6350" b="0"/>
+            <wp:docPr id="1" name="Picture 1"/>
             <wp:cNvGraphicFramePr>
               <a:graphicFrameLocks xmlns:a="http://schemas.openxmlformats.org/drawingml/2006/main" noChangeAspect="1"/>
             </wp:cNvGraphicFramePr>
@@ -9605,7 +9587,7 @@
               <a:graphicData uri="http://schemas.openxmlformats.org/drawingml/2006/picture">
                 <pic:pic xmlns:pic="http://schemas.openxmlformats.org/drawingml/2006/picture">
                   <pic:nvPicPr>
-                    <pic:cNvPr id="3" name="main features_report01_ver0.5.png"/>
+                    <pic:cNvPr id="1" name="main features_report01_ver0.6.png"/>
                     <pic:cNvPicPr/>
                   </pic:nvPicPr>
                   <pic:blipFill>
@@ -9623,7 +9605,7 @@
                   <pic:spPr>
                     <a:xfrm>
                       <a:off x="0" y="0"/>
-                      <a:ext cx="5746750" cy="2867025"/>
+                      <a:ext cx="5746750" cy="2934335"/>
                     </a:xfrm>
                     <a:prstGeom prst="rect">
                       <a:avLst/>
@@ -9635,6 +9617,7 @@
           </wp:inline>
         </w:drawing>
       </w:r>
+      <w:bookmarkEnd w:id="20"/>
     </w:p>
     <w:p>
       <w:pPr>
@@ -10090,7 +10073,7 @@
             <w:i/>
             <w:noProof/>
           </w:rPr>
-          <w:t>9</w:t>
+          <w:t>8</w:t>
         </w:r>
         <w:r>
           <w:rPr>
@@ -12008,7 +11991,7 @@
 </file>
 
 <file path=customXml/itemProps1.xml><?xml version="1.0" encoding="utf-8"?>
-<ds:datastoreItem xmlns:ds="http://schemas.openxmlformats.org/officeDocument/2006/customXml" ds:itemID="{CACF8CE6-FBEA-4E48-9162-B34AEDFEBEBE}">
+<ds:datastoreItem xmlns:ds="http://schemas.openxmlformats.org/officeDocument/2006/customXml" ds:itemID="{D8BC1EDF-53EE-47E2-99D7-6911BD74BBE2}">
   <ds:schemaRefs>
     <ds:schemaRef ds:uri="http://schemas.openxmlformats.org/officeDocument/2006/bibliography"/>
   </ds:schemaRefs>

</xml_diff>

<commit_message>
Update Reports & Diagrams (submitted for the 2nd defense)
</commit_message>
<xml_diff>
--- a/reports/Report1_Project Introduction.docx
+++ b/reports/Report1_Project Introduction.docx
@@ -1,6 +1,6 @@
 
 <file path=word/document.xml><?xml version="1.0" encoding="utf-8"?>
-<w:document xmlns:wpc="http://schemas.microsoft.com/office/word/2010/wordprocessingCanvas" xmlns:mc="http://schemas.openxmlformats.org/markup-compatibility/2006" xmlns:o="urn:schemas-microsoft-com:office:office" xmlns:r="http://schemas.openxmlformats.org/officeDocument/2006/relationships" xmlns:m="http://schemas.openxmlformats.org/officeDocument/2006/math" xmlns:v="urn:schemas-microsoft-com:vml" xmlns:wp14="http://schemas.microsoft.com/office/word/2010/wordprocessingDrawing" xmlns:wp="http://schemas.openxmlformats.org/drawingml/2006/wordprocessingDrawing" xmlns:w10="urn:schemas-microsoft-com:office:word" xmlns:w="http://schemas.openxmlformats.org/wordprocessingml/2006/main" xmlns:w14="http://schemas.microsoft.com/office/word/2010/wordml" xmlns:w15="http://schemas.microsoft.com/office/word/2012/wordml" xmlns:wpg="http://schemas.microsoft.com/office/word/2010/wordprocessingGroup" xmlns:wpi="http://schemas.microsoft.com/office/word/2010/wordprocessingInk" xmlns:wne="http://schemas.microsoft.com/office/word/2006/wordml" xmlns:wps="http://schemas.microsoft.com/office/word/2010/wordprocessingShape" mc:Ignorable="w14 w15 wp14">
+<w:document xmlns:wpc="http://schemas.microsoft.com/office/word/2010/wordprocessingCanvas" xmlns:cx="http://schemas.microsoft.com/office/drawing/2014/chartex" xmlns:mc="http://schemas.openxmlformats.org/markup-compatibility/2006" xmlns:o="urn:schemas-microsoft-com:office:office" xmlns:r="http://schemas.openxmlformats.org/officeDocument/2006/relationships" xmlns:m="http://schemas.openxmlformats.org/officeDocument/2006/math" xmlns:v="urn:schemas-microsoft-com:vml" xmlns:wp14="http://schemas.microsoft.com/office/word/2010/wordprocessingDrawing" xmlns:wp="http://schemas.openxmlformats.org/drawingml/2006/wordprocessingDrawing" xmlns:w10="urn:schemas-microsoft-com:office:word" xmlns:w="http://schemas.openxmlformats.org/wordprocessingml/2006/main" xmlns:w14="http://schemas.microsoft.com/office/word/2010/wordml" xmlns:w15="http://schemas.microsoft.com/office/word/2012/wordml" xmlns:w16se="http://schemas.microsoft.com/office/word/2015/wordml/symex" xmlns:wpg="http://schemas.microsoft.com/office/word/2010/wordprocessingGroup" xmlns:wpi="http://schemas.microsoft.com/office/word/2010/wordprocessingInk" xmlns:wne="http://schemas.microsoft.com/office/word/2006/wordml" xmlns:wps="http://schemas.microsoft.com/office/word/2010/wordprocessingShape" mc:Ignorable="w14 w15 w16se wp14">
   <w:body>
     <w:p>
       <w:pPr>
@@ -20,7 +20,7 @@
         <w:rPr>
           <w:rFonts w:cstheme="minorHAnsi"/>
           <w:noProof/>
-          <w:lang w:val="en-US" w:eastAsia="ja-JP"/>
+          <w:lang w:val="en-US"/>
         </w:rPr>
         <w:drawing>
           <wp:inline distT="0" distB="0" distL="0" distR="0" wp14:anchorId="51653EDE" wp14:editId="3429B173">
@@ -269,13 +269,23 @@
         </w:rPr>
         <w:t xml:space="preserve">– </w:t>
       </w:r>
+      <w:proofErr w:type="spellStart"/>
       <w:r>
         <w:rPr>
           <w:rFonts w:cstheme="minorHAnsi"/>
           <w:sz w:val="28"/>
           <w:szCs w:val="28"/>
         </w:rPr>
-        <w:t>Ho Chi Minh City</w:t>
+        <w:t>Ho</w:t>
+      </w:r>
+      <w:proofErr w:type="spellEnd"/>
+      <w:r>
+        <w:rPr>
+          <w:rFonts w:cstheme="minorHAnsi"/>
+          <w:sz w:val="28"/>
+          <w:szCs w:val="28"/>
+        </w:rPr>
+        <w:t xml:space="preserve"> Chi Minh City</w:t>
       </w:r>
       <w:r>
         <w:rPr>
@@ -1712,8 +1722,6 @@
         </w:rPr>
         <w:t>s</w:t>
       </w:r>
-      <w:bookmarkStart w:id="0" w:name="_GoBack"/>
-      <w:bookmarkEnd w:id="0"/>
     </w:p>
     <w:p>
       <w:pPr>
@@ -2040,7 +2048,7 @@
           <w:rFonts w:asciiTheme="minorHAnsi" w:hAnsiTheme="minorHAnsi" w:cstheme="minorHAnsi"/>
         </w:rPr>
       </w:pPr>
-      <w:bookmarkStart w:id="1" w:name="_Toc69653603"/>
+      <w:bookmarkStart w:id="0" w:name="_Toc69653603"/>
       <w:r>
         <w:rPr>
           <w:rFonts w:asciiTheme="minorHAnsi" w:hAnsiTheme="minorHAnsi" w:cstheme="minorHAnsi"/>
@@ -2048,17 +2056,17 @@
         <w:lastRenderedPageBreak/>
         <w:t>I. Project Report</w:t>
       </w:r>
+      <w:bookmarkEnd w:id="0"/>
+    </w:p>
+    <w:p>
+      <w:pPr>
+        <w:pStyle w:val="Heading2"/>
+      </w:pPr>
+      <w:bookmarkStart w:id="1" w:name="_Toc69653604"/>
+      <w:r>
+        <w:t>1. Status Report</w:t>
+      </w:r>
       <w:bookmarkEnd w:id="1"/>
-    </w:p>
-    <w:p>
-      <w:pPr>
-        <w:pStyle w:val="Heading2"/>
-      </w:pPr>
-      <w:bookmarkStart w:id="2" w:name="_Toc69653604"/>
-      <w:r>
-        <w:t>1. Status Report</w:t>
-      </w:r>
-      <w:bookmarkEnd w:id="2"/>
     </w:p>
     <w:tbl>
       <w:tblPr>
@@ -2660,14 +2668,14 @@
       <w:pPr>
         <w:pStyle w:val="Heading2"/>
       </w:pPr>
-      <w:bookmarkStart w:id="3" w:name="_Toc69653605"/>
+      <w:bookmarkStart w:id="2" w:name="_Toc69653605"/>
       <w:r>
         <w:t xml:space="preserve">2. Team </w:t>
       </w:r>
       <w:r>
         <w:t>Involvements</w:t>
       </w:r>
-      <w:bookmarkEnd w:id="3"/>
+      <w:bookmarkEnd w:id="2"/>
     </w:p>
     <w:tbl>
       <w:tblPr>
@@ -3075,6 +3083,7 @@
                 <w:lang w:eastAsia="en-GB"/>
               </w:rPr>
             </w:pPr>
+            <w:proofErr w:type="spellStart"/>
             <w:r>
               <w:rPr>
                 <w:rFonts w:eastAsia="Times New Roman" w:cstheme="minorHAnsi"/>
@@ -3083,6 +3092,7 @@
               </w:rPr>
               <w:t>NguyenLG</w:t>
             </w:r>
+            <w:proofErr w:type="spellEnd"/>
           </w:p>
         </w:tc>
         <w:tc>
@@ -3202,6 +3212,7 @@
                 <w:lang w:eastAsia="en-GB"/>
               </w:rPr>
             </w:pPr>
+            <w:proofErr w:type="spellStart"/>
             <w:r>
               <w:rPr>
                 <w:rFonts w:eastAsia="Times New Roman" w:cstheme="minorHAnsi"/>
@@ -3210,6 +3221,7 @@
               </w:rPr>
               <w:t>GiaNH</w:t>
             </w:r>
+            <w:proofErr w:type="spellEnd"/>
           </w:p>
         </w:tc>
         <w:tc>
@@ -3321,6 +3333,7 @@
                 <w:lang w:eastAsia="en-GB"/>
               </w:rPr>
             </w:pPr>
+            <w:proofErr w:type="spellStart"/>
             <w:r>
               <w:rPr>
                 <w:rFonts w:eastAsia="Times New Roman" w:cstheme="minorHAnsi"/>
@@ -3330,6 +3343,7 @@
               </w:rPr>
               <w:t>PhuVT</w:t>
             </w:r>
+            <w:proofErr w:type="spellEnd"/>
           </w:p>
         </w:tc>
         <w:tc>
@@ -3394,11 +3408,11 @@
       <w:pPr>
         <w:pStyle w:val="Heading2"/>
       </w:pPr>
-      <w:bookmarkStart w:id="4" w:name="_Toc69653606"/>
+      <w:bookmarkStart w:id="3" w:name="_Toc69653606"/>
       <w:r>
         <w:t>3. Issues/Suggestions</w:t>
       </w:r>
-      <w:bookmarkEnd w:id="4"/>
+      <w:bookmarkEnd w:id="3"/>
     </w:p>
     <w:tbl>
       <w:tblPr>
@@ -4016,7 +4030,7 @@
           <w:rFonts w:asciiTheme="minorHAnsi" w:hAnsiTheme="minorHAnsi" w:cstheme="minorHAnsi"/>
         </w:rPr>
       </w:pPr>
-      <w:bookmarkStart w:id="5" w:name="_Toc69653607"/>
+      <w:bookmarkStart w:id="4" w:name="_Toc69653607"/>
       <w:r>
         <w:rPr>
           <w:rFonts w:asciiTheme="minorHAnsi" w:hAnsiTheme="minorHAnsi" w:cstheme="minorHAnsi"/>
@@ -4024,17 +4038,17 @@
         <w:lastRenderedPageBreak/>
         <w:t>II. Project Introduction</w:t>
       </w:r>
+      <w:bookmarkEnd w:id="4"/>
+    </w:p>
+    <w:p>
+      <w:pPr>
+        <w:pStyle w:val="Heading2"/>
+      </w:pPr>
+      <w:bookmarkStart w:id="5" w:name="_Toc69653608"/>
+      <w:r>
+        <w:t>1. Overview</w:t>
+      </w:r>
       <w:bookmarkEnd w:id="5"/>
-    </w:p>
-    <w:p>
-      <w:pPr>
-        <w:pStyle w:val="Heading2"/>
-      </w:pPr>
-      <w:bookmarkStart w:id="6" w:name="_Toc69653608"/>
-      <w:r>
-        <w:t>1. Overview</w:t>
-      </w:r>
-      <w:bookmarkEnd w:id="6"/>
     </w:p>
     <w:p>
       <w:pPr>
@@ -4044,14 +4058,14 @@
           <w:rFonts w:asciiTheme="minorHAnsi" w:hAnsiTheme="minorHAnsi" w:cstheme="minorHAnsi"/>
         </w:rPr>
       </w:pPr>
-      <w:bookmarkStart w:id="7" w:name="_Toc69653609"/>
+      <w:bookmarkStart w:id="6" w:name="_Toc69653609"/>
       <w:r>
         <w:rPr>
           <w:rFonts w:asciiTheme="minorHAnsi" w:hAnsiTheme="minorHAnsi" w:cstheme="minorHAnsi"/>
         </w:rPr>
         <w:t>1.1 Project Information</w:t>
       </w:r>
-      <w:bookmarkEnd w:id="7"/>
+      <w:bookmarkEnd w:id="6"/>
     </w:p>
     <w:p>
       <w:pPr>
@@ -4202,7 +4216,7 @@
           <w:rFonts w:asciiTheme="minorHAnsi" w:hAnsiTheme="minorHAnsi" w:cstheme="minorHAnsi"/>
         </w:rPr>
       </w:pPr>
-      <w:bookmarkStart w:id="8" w:name="_Toc69653610"/>
+      <w:bookmarkStart w:id="7" w:name="_Toc69653610"/>
       <w:r>
         <w:rPr>
           <w:rFonts w:asciiTheme="minorHAnsi" w:hAnsiTheme="minorHAnsi" w:cstheme="minorHAnsi"/>
@@ -4215,7 +4229,7 @@
         </w:rPr>
         <w:t>Project Team</w:t>
       </w:r>
-      <w:bookmarkEnd w:id="8"/>
+      <w:bookmarkEnd w:id="7"/>
     </w:p>
     <w:p>
       <w:pPr>
@@ -4386,7 +4400,25 @@
                 <w:bCs/>
                 <w:sz w:val="22"/>
               </w:rPr>
-              <w:t>Lai Duc Hung</w:t>
+              <w:t xml:space="preserve">Lai </w:t>
+            </w:r>
+            <w:proofErr w:type="spellStart"/>
+            <w:r>
+              <w:rPr>
+                <w:rFonts w:asciiTheme="minorHAnsi" w:hAnsiTheme="minorHAnsi" w:cstheme="minorHAnsi"/>
+                <w:bCs/>
+                <w:sz w:val="22"/>
+              </w:rPr>
+              <w:t>Duc</w:t>
+            </w:r>
+            <w:proofErr w:type="spellEnd"/>
+            <w:r>
+              <w:rPr>
+                <w:rFonts w:asciiTheme="minorHAnsi" w:hAnsiTheme="minorHAnsi" w:cstheme="minorHAnsi"/>
+                <w:bCs/>
+                <w:sz w:val="22"/>
+              </w:rPr>
+              <w:t xml:space="preserve"> Hung</w:t>
             </w:r>
           </w:p>
         </w:tc>
@@ -4493,7 +4525,7 @@
           <w:szCs w:val="22"/>
         </w:rPr>
       </w:pPr>
-      <w:bookmarkStart w:id="9" w:name="_Toc69653645"/>
+      <w:bookmarkStart w:id="8" w:name="_Toc69653645"/>
       <w:r>
         <w:rPr>
           <w:color w:val="808080" w:themeColor="background1" w:themeShade="80"/>
@@ -4551,7 +4583,7 @@
         </w:rPr>
         <w:t>. Project Team - Supervisor</w:t>
       </w:r>
-      <w:bookmarkEnd w:id="9"/>
+      <w:bookmarkEnd w:id="8"/>
     </w:p>
     <w:p>
       <w:pPr>
@@ -4735,7 +4767,27 @@
                 <w:sz w:val="22"/>
                 <w:szCs w:val="24"/>
               </w:rPr>
-              <w:t>Pham Thi Ngoc Ha</w:t>
+              <w:t xml:space="preserve">Pham </w:t>
+            </w:r>
+            <w:proofErr w:type="spellStart"/>
+            <w:r>
+              <w:rPr>
+                <w:rFonts w:asciiTheme="minorHAnsi" w:hAnsiTheme="minorHAnsi" w:cstheme="minorHAnsi"/>
+                <w:bCs/>
+                <w:sz w:val="22"/>
+                <w:szCs w:val="24"/>
+              </w:rPr>
+              <w:t>Thi</w:t>
+            </w:r>
+            <w:proofErr w:type="spellEnd"/>
+            <w:r>
+              <w:rPr>
+                <w:rFonts w:asciiTheme="minorHAnsi" w:hAnsiTheme="minorHAnsi" w:cstheme="minorHAnsi"/>
+                <w:bCs/>
+                <w:sz w:val="22"/>
+                <w:szCs w:val="24"/>
+              </w:rPr>
+              <w:t xml:space="preserve"> Ngoc Ha</w:t>
             </w:r>
           </w:p>
         </w:tc>
@@ -4843,7 +4895,27 @@
                 <w:sz w:val="22"/>
                 <w:szCs w:val="24"/>
               </w:rPr>
-              <w:t>Le Gia Nguyen</w:t>
+              <w:t xml:space="preserve">Le </w:t>
+            </w:r>
+            <w:proofErr w:type="spellStart"/>
+            <w:r>
+              <w:rPr>
+                <w:rFonts w:asciiTheme="minorHAnsi" w:hAnsiTheme="minorHAnsi" w:cstheme="minorHAnsi"/>
+                <w:bCs/>
+                <w:sz w:val="22"/>
+                <w:szCs w:val="24"/>
+              </w:rPr>
+              <w:t>Gia</w:t>
+            </w:r>
+            <w:proofErr w:type="spellEnd"/>
+            <w:r>
+              <w:rPr>
+                <w:rFonts w:asciiTheme="minorHAnsi" w:hAnsiTheme="minorHAnsi" w:cstheme="minorHAnsi"/>
+                <w:bCs/>
+                <w:sz w:val="22"/>
+                <w:szCs w:val="24"/>
+              </w:rPr>
+              <w:t xml:space="preserve"> Nguyen</w:t>
             </w:r>
           </w:p>
         </w:tc>
@@ -4951,8 +5023,19 @@
                 <w:sz w:val="22"/>
                 <w:szCs w:val="24"/>
               </w:rPr>
-              <w:t>Nguyen Hoang Gia</w:t>
-            </w:r>
+              <w:t xml:space="preserve">Nguyen Hoang </w:t>
+            </w:r>
+            <w:proofErr w:type="spellStart"/>
+            <w:r>
+              <w:rPr>
+                <w:rFonts w:asciiTheme="minorHAnsi" w:hAnsiTheme="minorHAnsi" w:cstheme="minorHAnsi"/>
+                <w:bCs/>
+                <w:sz w:val="22"/>
+                <w:szCs w:val="24"/>
+              </w:rPr>
+              <w:t>Gia</w:t>
+            </w:r>
+            <w:proofErr w:type="spellEnd"/>
           </w:p>
         </w:tc>
         <w:tc>
@@ -5061,7 +5144,51 @@
                 <w:sz w:val="22"/>
                 <w:szCs w:val="24"/>
               </w:rPr>
-              <w:t>Vu Thien Phu (dropped)</w:t>
+              <w:t xml:space="preserve">Vu </w:t>
+            </w:r>
+            <w:proofErr w:type="spellStart"/>
+            <w:r>
+              <w:rPr>
+                <w:rFonts w:asciiTheme="minorHAnsi" w:hAnsiTheme="minorHAnsi" w:cstheme="minorHAnsi"/>
+                <w:bCs/>
+                <w:strike/>
+                <w:sz w:val="22"/>
+                <w:szCs w:val="24"/>
+              </w:rPr>
+              <w:t>Thien</w:t>
+            </w:r>
+            <w:proofErr w:type="spellEnd"/>
+            <w:r>
+              <w:rPr>
+                <w:rFonts w:asciiTheme="minorHAnsi" w:hAnsiTheme="minorHAnsi" w:cstheme="minorHAnsi"/>
+                <w:bCs/>
+                <w:strike/>
+                <w:sz w:val="22"/>
+                <w:szCs w:val="24"/>
+              </w:rPr>
+              <w:t xml:space="preserve"> </w:t>
+            </w:r>
+            <w:proofErr w:type="spellStart"/>
+            <w:r>
+              <w:rPr>
+                <w:rFonts w:asciiTheme="minorHAnsi" w:hAnsiTheme="minorHAnsi" w:cstheme="minorHAnsi"/>
+                <w:bCs/>
+                <w:strike/>
+                <w:sz w:val="22"/>
+                <w:szCs w:val="24"/>
+              </w:rPr>
+              <w:t>Phu</w:t>
+            </w:r>
+            <w:proofErr w:type="spellEnd"/>
+            <w:r>
+              <w:rPr>
+                <w:rFonts w:asciiTheme="minorHAnsi" w:hAnsiTheme="minorHAnsi" w:cstheme="minorHAnsi"/>
+                <w:bCs/>
+                <w:strike/>
+                <w:sz w:val="22"/>
+                <w:szCs w:val="24"/>
+              </w:rPr>
+              <w:t xml:space="preserve"> (dropped)</w:t>
             </w:r>
           </w:p>
         </w:tc>
@@ -5160,7 +5287,7 @@
           <w:szCs w:val="22"/>
         </w:rPr>
       </w:pPr>
-      <w:bookmarkStart w:id="10" w:name="_Toc69653646"/>
+      <w:bookmarkStart w:id="9" w:name="_Toc69653646"/>
       <w:r>
         <w:rPr>
           <w:color w:val="808080" w:themeColor="background1" w:themeShade="80"/>
@@ -5218,497 +5345,525 @@
         </w:rPr>
         <w:t>. Project Team - Team Members</w:t>
       </w:r>
+      <w:bookmarkEnd w:id="9"/>
+    </w:p>
+    <w:p/>
+    <w:p>
+      <w:pPr>
+        <w:pStyle w:val="Heading2"/>
+      </w:pPr>
+      <w:bookmarkStart w:id="10" w:name="_Toc69653611"/>
+      <w:r>
+        <w:t>2</w:t>
+      </w:r>
+      <w:r>
+        <w:t xml:space="preserve">. </w:t>
+      </w:r>
+      <w:r>
+        <w:t xml:space="preserve">Product </w:t>
+      </w:r>
+      <w:r>
+        <w:t>Background</w:t>
+      </w:r>
       <w:bookmarkEnd w:id="10"/>
     </w:p>
-    <w:p/>
+    <w:p>
+      <w:pPr>
+        <w:jc w:val="both"/>
+        <w:rPr>
+          <w:rFonts w:cstheme="minorHAnsi"/>
+        </w:rPr>
+      </w:pPr>
+      <w:r>
+        <w:rPr>
+          <w:rFonts w:cstheme="minorHAnsi"/>
+        </w:rPr>
+        <w:t>Major Education is an educational organ</w:t>
+      </w:r>
+      <w:r>
+        <w:rPr>
+          <w:rFonts w:cstheme="minorHAnsi"/>
+        </w:rPr>
+        <w:t>ization that collaborates with p</w:t>
+      </w:r>
+      <w:r>
+        <w:rPr>
+          <w:rFonts w:cstheme="minorHAnsi"/>
+        </w:rPr>
+        <w:t xml:space="preserve">rimary </w:t>
+      </w:r>
+      <w:r>
+        <w:rPr>
+          <w:rFonts w:cstheme="minorHAnsi"/>
+        </w:rPr>
+        <w:t>s</w:t>
+      </w:r>
+      <w:r>
+        <w:rPr>
+          <w:rFonts w:cstheme="minorHAnsi"/>
+        </w:rPr>
+        <w:t xml:space="preserve">chools, </w:t>
+      </w:r>
+      <w:r>
+        <w:rPr>
+          <w:rFonts w:cstheme="minorHAnsi"/>
+        </w:rPr>
+        <w:t>s</w:t>
+      </w:r>
+      <w:r>
+        <w:rPr>
+          <w:rFonts w:cstheme="minorHAnsi"/>
+        </w:rPr>
+        <w:t xml:space="preserve">econdary </w:t>
+      </w:r>
+      <w:r>
+        <w:rPr>
+          <w:rFonts w:cstheme="minorHAnsi"/>
+        </w:rPr>
+        <w:t>s</w:t>
+      </w:r>
+      <w:r>
+        <w:rPr>
+          <w:rFonts w:cstheme="minorHAnsi"/>
+        </w:rPr>
+        <w:t xml:space="preserve">chools or </w:t>
+      </w:r>
+      <w:r>
+        <w:rPr>
+          <w:rFonts w:cstheme="minorHAnsi"/>
+        </w:rPr>
+        <w:t>h</w:t>
+      </w:r>
+      <w:r>
+        <w:rPr>
+          <w:rFonts w:cstheme="minorHAnsi"/>
+        </w:rPr>
+        <w:t xml:space="preserve">igh </w:t>
+      </w:r>
+      <w:r>
+        <w:rPr>
+          <w:rFonts w:cstheme="minorHAnsi"/>
+        </w:rPr>
+        <w:t>s</w:t>
+      </w:r>
+      <w:r>
+        <w:rPr>
+          <w:rFonts w:cstheme="minorHAnsi"/>
+        </w:rPr>
+        <w:t xml:space="preserve">chools in </w:t>
+      </w:r>
+      <w:proofErr w:type="spellStart"/>
+      <w:r>
+        <w:rPr>
+          <w:rFonts w:cstheme="minorHAnsi"/>
+        </w:rPr>
+        <w:t>Ho</w:t>
+      </w:r>
+      <w:proofErr w:type="spellEnd"/>
+      <w:r>
+        <w:rPr>
+          <w:rFonts w:cstheme="minorHAnsi"/>
+        </w:rPr>
+        <w:t xml:space="preserve"> Chi Minh City, in the fields of English, STEM or Abacus Master. All schools in </w:t>
+      </w:r>
+      <w:proofErr w:type="spellStart"/>
+      <w:r>
+        <w:rPr>
+          <w:rFonts w:cstheme="minorHAnsi"/>
+        </w:rPr>
+        <w:t>Ho</w:t>
+      </w:r>
+      <w:proofErr w:type="spellEnd"/>
+      <w:r>
+        <w:rPr>
+          <w:rFonts w:cstheme="minorHAnsi"/>
+        </w:rPr>
+        <w:t xml:space="preserve"> Chi Minh City are considered as Major Education’s customers</w:t>
+      </w:r>
+      <w:r>
+        <w:rPr>
+          <w:rFonts w:cstheme="minorHAnsi"/>
+        </w:rPr>
+        <w:t>/</w:t>
+      </w:r>
+      <w:r>
+        <w:rPr>
+          <w:rFonts w:cstheme="minorHAnsi"/>
+        </w:rPr>
+        <w:t>partners</w:t>
+      </w:r>
+      <w:r>
+        <w:rPr>
+          <w:rFonts w:cstheme="minorHAnsi"/>
+        </w:rPr>
+        <w:t>.</w:t>
+      </w:r>
+      <w:r>
+        <w:rPr>
+          <w:rFonts w:cstheme="minorHAnsi"/>
+        </w:rPr>
+        <w:t xml:space="preserve"> </w:t>
+      </w:r>
+      <w:r>
+        <w:rPr>
+          <w:rFonts w:cstheme="minorHAnsi"/>
+        </w:rPr>
+        <w:t>E</w:t>
+      </w:r>
+      <w:r>
+        <w:rPr>
+          <w:rFonts w:cstheme="minorHAnsi"/>
+        </w:rPr>
+        <w:t>very</w:t>
+      </w:r>
+      <w:r>
+        <w:rPr>
+          <w:rFonts w:cstheme="minorHAnsi"/>
+        </w:rPr>
+        <w:t xml:space="preserve"> school year</w:t>
+      </w:r>
+      <w:r>
+        <w:rPr>
+          <w:rFonts w:cstheme="minorHAnsi"/>
+        </w:rPr>
+        <w:t xml:space="preserve"> (from </w:t>
+      </w:r>
+      <w:r>
+        <w:rPr>
+          <w:rFonts w:cstheme="minorHAnsi"/>
+        </w:rPr>
+        <w:t>May</w:t>
+      </w:r>
+      <w:r>
+        <w:rPr>
+          <w:rFonts w:cstheme="minorHAnsi"/>
+        </w:rPr>
+        <w:t xml:space="preserve"> to September)</w:t>
+      </w:r>
+      <w:r>
+        <w:rPr>
+          <w:rFonts w:cstheme="minorHAnsi"/>
+        </w:rPr>
+        <w:t xml:space="preserve">, </w:t>
+      </w:r>
+      <w:r>
+        <w:rPr>
+          <w:rFonts w:cstheme="minorHAnsi"/>
+        </w:rPr>
+        <w:t>salesmen from Major Education</w:t>
+      </w:r>
+      <w:r>
+        <w:rPr>
+          <w:rFonts w:cstheme="minorHAnsi"/>
+        </w:rPr>
+        <w:t xml:space="preserve"> go to </w:t>
+      </w:r>
+      <w:r>
+        <w:rPr>
+          <w:rFonts w:cstheme="minorHAnsi"/>
+        </w:rPr>
+        <w:t>th</w:t>
+      </w:r>
+      <w:r>
+        <w:rPr>
+          <w:rFonts w:cstheme="minorHAnsi"/>
+        </w:rPr>
+        <w:t xml:space="preserve">e </w:t>
+      </w:r>
+      <w:r>
+        <w:rPr>
+          <w:rFonts w:cstheme="minorHAnsi"/>
+        </w:rPr>
+        <w:t xml:space="preserve">target schools to introduce and sales their </w:t>
+      </w:r>
+      <w:r>
+        <w:rPr>
+          <w:rFonts w:cstheme="minorHAnsi"/>
+        </w:rPr>
+        <w:t>programs</w:t>
+      </w:r>
+      <w:r>
+        <w:rPr>
+          <w:rFonts w:cstheme="minorHAnsi"/>
+        </w:rPr>
+        <w:t>.</w:t>
+      </w:r>
+    </w:p>
+    <w:p>
+      <w:pPr>
+        <w:jc w:val="both"/>
+        <w:rPr>
+          <w:rFonts w:cstheme="minorHAnsi"/>
+        </w:rPr>
+      </w:pPr>
+      <w:r>
+        <w:rPr>
+          <w:rFonts w:cstheme="minorHAnsi"/>
+        </w:rPr>
+        <w:t xml:space="preserve">Currently, </w:t>
+      </w:r>
+      <w:r>
+        <w:rPr>
+          <w:rFonts w:cstheme="minorHAnsi"/>
+        </w:rPr>
+        <w:t xml:space="preserve">the </w:t>
+      </w:r>
+      <w:r>
+        <w:rPr>
+          <w:rFonts w:cstheme="minorHAnsi"/>
+        </w:rPr>
+        <w:t xml:space="preserve">Sales Department of Major Education </w:t>
+      </w:r>
+      <w:r>
+        <w:rPr>
+          <w:rFonts w:cstheme="minorHAnsi"/>
+        </w:rPr>
+        <w:t>proces</w:t>
+      </w:r>
+      <w:r>
+        <w:rPr>
+          <w:rFonts w:cstheme="minorHAnsi"/>
+        </w:rPr>
+        <w:t>se</w:t>
+      </w:r>
+      <w:r>
+        <w:rPr>
+          <w:rFonts w:cstheme="minorHAnsi"/>
+        </w:rPr>
+        <w:t xml:space="preserve">s </w:t>
+      </w:r>
+      <w:r>
+        <w:rPr>
+          <w:rFonts w:cstheme="minorHAnsi"/>
+        </w:rPr>
+        <w:t xml:space="preserve">all </w:t>
+      </w:r>
+      <w:r>
+        <w:rPr>
+          <w:rFonts w:cstheme="minorHAnsi"/>
+        </w:rPr>
+        <w:t>their works</w:t>
+      </w:r>
+      <w:r>
+        <w:rPr>
+          <w:rFonts w:cstheme="minorHAnsi"/>
+        </w:rPr>
+        <w:t xml:space="preserve"> </w:t>
+      </w:r>
+      <w:r>
+        <w:rPr>
+          <w:rFonts w:cstheme="minorHAnsi"/>
+        </w:rPr>
+        <w:t>manually,</w:t>
+      </w:r>
+      <w:r>
+        <w:rPr>
+          <w:rFonts w:cstheme="minorHAnsi"/>
+        </w:rPr>
+        <w:t xml:space="preserve"> from reports collecting, work</w:t>
+      </w:r>
+      <w:r>
+        <w:rPr>
+          <w:rFonts w:cstheme="minorHAnsi"/>
+        </w:rPr>
+        <w:t>-</w:t>
+      </w:r>
+      <w:r>
+        <w:rPr>
+          <w:rFonts w:cstheme="minorHAnsi"/>
+        </w:rPr>
+        <w:t xml:space="preserve">plan planning, </w:t>
+      </w:r>
+      <w:r>
+        <w:rPr>
+          <w:rFonts w:cstheme="minorHAnsi"/>
+        </w:rPr>
+        <w:t>salesmen managing and target schools managing,</w:t>
+      </w:r>
+      <w:r>
+        <w:rPr>
+          <w:rFonts w:cstheme="minorHAnsi"/>
+        </w:rPr>
+        <w:t xml:space="preserve"> based on</w:t>
+      </w:r>
+      <w:r>
+        <w:rPr>
+          <w:rFonts w:cstheme="minorHAnsi"/>
+        </w:rPr>
+        <w:t xml:space="preserve"> free software such as</w:t>
+      </w:r>
+      <w:r>
+        <w:rPr>
+          <w:rFonts w:cstheme="minorHAnsi"/>
+        </w:rPr>
+        <w:t xml:space="preserve"> Microsoft Excel, Google Sheet and shared files via Google Drive</w:t>
+      </w:r>
+      <w:r>
+        <w:rPr>
+          <w:rFonts w:cstheme="minorHAnsi"/>
+        </w:rPr>
+        <w:t xml:space="preserve"> cloud</w:t>
+      </w:r>
+      <w:r>
+        <w:rPr>
+          <w:rFonts w:cstheme="minorHAnsi"/>
+        </w:rPr>
+        <w:t>.</w:t>
+      </w:r>
+    </w:p>
+    <w:p>
+      <w:pPr>
+        <w:jc w:val="both"/>
+        <w:rPr>
+          <w:rFonts w:cstheme="minorHAnsi"/>
+        </w:rPr>
+      </w:pPr>
+      <w:r>
+        <w:rPr>
+          <w:rFonts w:cstheme="minorHAnsi"/>
+        </w:rPr>
+        <w:t xml:space="preserve">Therefore, they expect a software </w:t>
+      </w:r>
+      <w:r>
+        <w:rPr>
+          <w:rFonts w:cstheme="minorHAnsi"/>
+        </w:rPr>
+        <w:t>that</w:t>
+      </w:r>
+      <w:r>
+        <w:rPr>
+          <w:rFonts w:cstheme="minorHAnsi"/>
+        </w:rPr>
+        <w:t xml:space="preserve"> can help them</w:t>
+      </w:r>
+      <w:r>
+        <w:rPr>
+          <w:rFonts w:cstheme="minorHAnsi"/>
+        </w:rPr>
+        <w:t>, for both salesmen and sales managers,</w:t>
+      </w:r>
+      <w:r>
+        <w:rPr>
+          <w:rFonts w:cstheme="minorHAnsi"/>
+        </w:rPr>
+        <w:t xml:space="preserve"> to automa</w:t>
+      </w:r>
+      <w:r>
+        <w:rPr>
+          <w:rFonts w:cstheme="minorHAnsi"/>
+        </w:rPr>
+        <w:t>te the existing manual workflow</w:t>
+      </w:r>
+      <w:r>
+        <w:rPr>
+          <w:rFonts w:cstheme="minorHAnsi"/>
+        </w:rPr>
+        <w:t xml:space="preserve">. </w:t>
+      </w:r>
+      <w:r>
+        <w:rPr>
+          <w:rFonts w:cstheme="minorHAnsi"/>
+        </w:rPr>
+        <w:t>Simultaneously</w:t>
+      </w:r>
+      <w:r>
+        <w:rPr>
+          <w:rFonts w:cstheme="minorHAnsi"/>
+        </w:rPr>
+        <w:t xml:space="preserve">, through </w:t>
+      </w:r>
+      <w:r>
+        <w:rPr>
+          <w:rFonts w:cstheme="minorHAnsi"/>
+        </w:rPr>
+        <w:t>this application</w:t>
+      </w:r>
+      <w:r>
+        <w:rPr>
+          <w:rFonts w:cstheme="minorHAnsi"/>
+        </w:rPr>
+        <w:t xml:space="preserve">, </w:t>
+      </w:r>
+      <w:r>
+        <w:rPr>
+          <w:rFonts w:cstheme="minorHAnsi"/>
+        </w:rPr>
+        <w:t>s</w:t>
+      </w:r>
+      <w:r>
+        <w:rPr>
+          <w:rFonts w:cstheme="minorHAnsi"/>
+        </w:rPr>
+        <w:t xml:space="preserve">ales </w:t>
+      </w:r>
+      <w:r>
+        <w:rPr>
+          <w:rFonts w:cstheme="minorHAnsi"/>
+        </w:rPr>
+        <w:t>m</w:t>
+      </w:r>
+      <w:r>
+        <w:rPr>
+          <w:rFonts w:cstheme="minorHAnsi"/>
+        </w:rPr>
+        <w:t>anager</w:t>
+      </w:r>
+      <w:r>
+        <w:rPr>
+          <w:rFonts w:cstheme="minorHAnsi"/>
+        </w:rPr>
+        <w:t>s</w:t>
+      </w:r>
+      <w:r>
+        <w:rPr>
+          <w:rFonts w:cstheme="minorHAnsi"/>
+        </w:rPr>
+        <w:t xml:space="preserve"> </w:t>
+      </w:r>
+      <w:r>
+        <w:rPr>
+          <w:rFonts w:cstheme="minorHAnsi"/>
+        </w:rPr>
+        <w:t>will be able to see the overall picture of the company's business process,</w:t>
+      </w:r>
+      <w:r>
+        <w:rPr>
+          <w:rFonts w:cstheme="minorHAnsi"/>
+        </w:rPr>
+        <w:t xml:space="preserve"> to</w:t>
+      </w:r>
+      <w:r>
+        <w:rPr>
+          <w:rFonts w:cstheme="minorHAnsi"/>
+        </w:rPr>
+        <w:t xml:space="preserve"> know h</w:t>
+      </w:r>
+      <w:r>
+        <w:rPr>
+          <w:rFonts w:cstheme="minorHAnsi"/>
+        </w:rPr>
+        <w:t>ow many schools are cooperating as well as the school’s state</w:t>
+      </w:r>
+      <w:r>
+        <w:rPr>
+          <w:rFonts w:cstheme="minorHAnsi"/>
+        </w:rPr>
+        <w:t>.</w:t>
+      </w:r>
+    </w:p>
+    <w:p>
+      <w:pPr>
+        <w:jc w:val="both"/>
+        <w:rPr>
+          <w:rFonts w:cstheme="minorHAnsi"/>
+        </w:rPr>
+      </w:pPr>
+    </w:p>
     <w:p>
       <w:pPr>
         <w:pStyle w:val="Heading2"/>
       </w:pPr>
-      <w:bookmarkStart w:id="11" w:name="_Toc69653611"/>
-      <w:r>
-        <w:t>2</w:t>
-      </w:r>
-      <w:r>
-        <w:t xml:space="preserve">. </w:t>
-      </w:r>
-      <w:r>
-        <w:t xml:space="preserve">Product </w:t>
-      </w:r>
-      <w:r>
-        <w:t>Background</w:t>
-      </w:r>
-      <w:bookmarkEnd w:id="11"/>
-    </w:p>
-    <w:p>
-      <w:pPr>
-        <w:jc w:val="both"/>
-        <w:rPr>
-          <w:rFonts w:cstheme="minorHAnsi"/>
-        </w:rPr>
-      </w:pPr>
-      <w:r>
-        <w:rPr>
-          <w:rFonts w:cstheme="minorHAnsi"/>
-        </w:rPr>
-        <w:t>Major Education is an educational organ</w:t>
-      </w:r>
-      <w:r>
-        <w:rPr>
-          <w:rFonts w:cstheme="minorHAnsi"/>
-        </w:rPr>
-        <w:t>ization that collaborates with p</w:t>
-      </w:r>
-      <w:r>
-        <w:rPr>
-          <w:rFonts w:cstheme="minorHAnsi"/>
-        </w:rPr>
-        <w:t xml:space="preserve">rimary </w:t>
-      </w:r>
-      <w:r>
-        <w:rPr>
-          <w:rFonts w:cstheme="minorHAnsi"/>
-        </w:rPr>
-        <w:t>s</w:t>
-      </w:r>
-      <w:r>
-        <w:rPr>
-          <w:rFonts w:cstheme="minorHAnsi"/>
-        </w:rPr>
-        <w:t xml:space="preserve">chools, </w:t>
-      </w:r>
-      <w:r>
-        <w:rPr>
-          <w:rFonts w:cstheme="minorHAnsi"/>
-        </w:rPr>
-        <w:t>s</w:t>
-      </w:r>
-      <w:r>
-        <w:rPr>
-          <w:rFonts w:cstheme="minorHAnsi"/>
-        </w:rPr>
-        <w:t xml:space="preserve">econdary </w:t>
-      </w:r>
-      <w:r>
-        <w:rPr>
-          <w:rFonts w:cstheme="minorHAnsi"/>
-        </w:rPr>
-        <w:t>s</w:t>
-      </w:r>
-      <w:r>
-        <w:rPr>
-          <w:rFonts w:cstheme="minorHAnsi"/>
-        </w:rPr>
-        <w:t xml:space="preserve">chools or </w:t>
-      </w:r>
-      <w:r>
-        <w:rPr>
-          <w:rFonts w:cstheme="minorHAnsi"/>
-        </w:rPr>
-        <w:t>h</w:t>
-      </w:r>
-      <w:r>
-        <w:rPr>
-          <w:rFonts w:cstheme="minorHAnsi"/>
-        </w:rPr>
-        <w:t xml:space="preserve">igh </w:t>
-      </w:r>
-      <w:r>
-        <w:rPr>
-          <w:rFonts w:cstheme="minorHAnsi"/>
-        </w:rPr>
-        <w:t>s</w:t>
-      </w:r>
-      <w:r>
-        <w:rPr>
-          <w:rFonts w:cstheme="minorHAnsi"/>
-        </w:rPr>
-        <w:t>chools in Ho Chi Minh City, in the fields of English, STEM or Abacus Master. All schools in Ho Chi Minh City are considered as Major Education’s customers</w:t>
-      </w:r>
-      <w:r>
-        <w:rPr>
-          <w:rFonts w:cstheme="minorHAnsi"/>
-        </w:rPr>
-        <w:t>/</w:t>
-      </w:r>
-      <w:r>
-        <w:rPr>
-          <w:rFonts w:cstheme="minorHAnsi"/>
-        </w:rPr>
-        <w:t>partners</w:t>
-      </w:r>
-      <w:r>
-        <w:rPr>
-          <w:rFonts w:cstheme="minorHAnsi"/>
-        </w:rPr>
-        <w:t>.</w:t>
-      </w:r>
-      <w:r>
-        <w:rPr>
-          <w:rFonts w:cstheme="minorHAnsi"/>
-        </w:rPr>
-        <w:t xml:space="preserve"> </w:t>
-      </w:r>
-      <w:r>
-        <w:rPr>
-          <w:rFonts w:cstheme="minorHAnsi"/>
-        </w:rPr>
-        <w:t>E</w:t>
-      </w:r>
-      <w:r>
-        <w:rPr>
-          <w:rFonts w:cstheme="minorHAnsi"/>
-        </w:rPr>
-        <w:t>very</w:t>
-      </w:r>
-      <w:r>
-        <w:rPr>
-          <w:rFonts w:cstheme="minorHAnsi"/>
-        </w:rPr>
-        <w:t xml:space="preserve"> school year</w:t>
-      </w:r>
-      <w:r>
-        <w:rPr>
-          <w:rFonts w:cstheme="minorHAnsi"/>
-        </w:rPr>
-        <w:t xml:space="preserve"> (from </w:t>
-      </w:r>
-      <w:r>
-        <w:rPr>
-          <w:rFonts w:cstheme="minorHAnsi"/>
-        </w:rPr>
-        <w:t>May</w:t>
-      </w:r>
-      <w:r>
-        <w:rPr>
-          <w:rFonts w:cstheme="minorHAnsi"/>
-        </w:rPr>
-        <w:t xml:space="preserve"> to September)</w:t>
-      </w:r>
-      <w:r>
-        <w:rPr>
-          <w:rFonts w:cstheme="minorHAnsi"/>
-        </w:rPr>
-        <w:t xml:space="preserve">, </w:t>
-      </w:r>
-      <w:r>
-        <w:rPr>
-          <w:rFonts w:cstheme="minorHAnsi"/>
-        </w:rPr>
-        <w:t>salesmen from Major Education</w:t>
-      </w:r>
-      <w:r>
-        <w:rPr>
-          <w:rFonts w:cstheme="minorHAnsi"/>
-        </w:rPr>
-        <w:t xml:space="preserve"> go to </w:t>
-      </w:r>
-      <w:r>
-        <w:rPr>
-          <w:rFonts w:cstheme="minorHAnsi"/>
-        </w:rPr>
-        <w:t>th</w:t>
-      </w:r>
-      <w:r>
-        <w:rPr>
-          <w:rFonts w:cstheme="minorHAnsi"/>
-        </w:rPr>
-        <w:t xml:space="preserve">e </w:t>
-      </w:r>
-      <w:r>
-        <w:rPr>
-          <w:rFonts w:cstheme="minorHAnsi"/>
-        </w:rPr>
-        <w:t xml:space="preserve">target schools to introduce and sales their </w:t>
-      </w:r>
-      <w:r>
-        <w:rPr>
-          <w:rFonts w:cstheme="minorHAnsi"/>
-        </w:rPr>
-        <w:t>programs</w:t>
-      </w:r>
-      <w:r>
-        <w:rPr>
-          <w:rFonts w:cstheme="minorHAnsi"/>
-        </w:rPr>
-        <w:t>.</w:t>
-      </w:r>
-    </w:p>
-    <w:p>
-      <w:pPr>
-        <w:jc w:val="both"/>
-        <w:rPr>
-          <w:rFonts w:cstheme="minorHAnsi"/>
-        </w:rPr>
-      </w:pPr>
-      <w:r>
-        <w:rPr>
-          <w:rFonts w:cstheme="minorHAnsi"/>
-        </w:rPr>
-        <w:t xml:space="preserve">Currently, </w:t>
-      </w:r>
-      <w:r>
-        <w:rPr>
-          <w:rFonts w:cstheme="minorHAnsi"/>
-        </w:rPr>
-        <w:t xml:space="preserve">the </w:t>
-      </w:r>
-      <w:r>
-        <w:rPr>
-          <w:rFonts w:cstheme="minorHAnsi"/>
-        </w:rPr>
-        <w:t xml:space="preserve">Sales Department of Major Education </w:t>
-      </w:r>
-      <w:r>
-        <w:rPr>
-          <w:rFonts w:cstheme="minorHAnsi"/>
-        </w:rPr>
-        <w:t>proces</w:t>
-      </w:r>
-      <w:r>
-        <w:rPr>
-          <w:rFonts w:cstheme="minorHAnsi"/>
-        </w:rPr>
-        <w:t>se</w:t>
-      </w:r>
-      <w:r>
-        <w:rPr>
-          <w:rFonts w:cstheme="minorHAnsi"/>
-        </w:rPr>
-        <w:t xml:space="preserve">s </w:t>
-      </w:r>
-      <w:r>
-        <w:rPr>
-          <w:rFonts w:cstheme="minorHAnsi"/>
-        </w:rPr>
-        <w:t xml:space="preserve">all </w:t>
-      </w:r>
-      <w:r>
-        <w:rPr>
-          <w:rFonts w:cstheme="minorHAnsi"/>
-        </w:rPr>
-        <w:t>their works</w:t>
-      </w:r>
-      <w:r>
-        <w:rPr>
-          <w:rFonts w:cstheme="minorHAnsi"/>
-        </w:rPr>
-        <w:t xml:space="preserve"> </w:t>
-      </w:r>
-      <w:r>
-        <w:rPr>
-          <w:rFonts w:cstheme="minorHAnsi"/>
-        </w:rPr>
-        <w:t>manually,</w:t>
-      </w:r>
-      <w:r>
-        <w:rPr>
-          <w:rFonts w:cstheme="minorHAnsi"/>
-        </w:rPr>
-        <w:t xml:space="preserve"> from reports collecting, work</w:t>
-      </w:r>
-      <w:r>
-        <w:rPr>
-          <w:rFonts w:cstheme="minorHAnsi"/>
-        </w:rPr>
-        <w:t>-</w:t>
-      </w:r>
-      <w:r>
-        <w:rPr>
-          <w:rFonts w:cstheme="minorHAnsi"/>
-        </w:rPr>
-        <w:t xml:space="preserve">plan planning, </w:t>
-      </w:r>
-      <w:r>
-        <w:rPr>
-          <w:rFonts w:cstheme="minorHAnsi"/>
-        </w:rPr>
-        <w:t>salesmen managing and target schools managing,</w:t>
-      </w:r>
-      <w:r>
-        <w:rPr>
-          <w:rFonts w:cstheme="minorHAnsi"/>
-        </w:rPr>
-        <w:t xml:space="preserve"> based on</w:t>
-      </w:r>
-      <w:r>
-        <w:rPr>
-          <w:rFonts w:cstheme="minorHAnsi"/>
-        </w:rPr>
-        <w:t xml:space="preserve"> free software such as</w:t>
-      </w:r>
-      <w:r>
-        <w:rPr>
-          <w:rFonts w:cstheme="minorHAnsi"/>
-        </w:rPr>
-        <w:t xml:space="preserve"> Microsoft Excel, Google Sheet and shared files via Google Drive</w:t>
-      </w:r>
-      <w:r>
-        <w:rPr>
-          <w:rFonts w:cstheme="minorHAnsi"/>
-        </w:rPr>
-        <w:t xml:space="preserve"> cloud</w:t>
-      </w:r>
-      <w:r>
-        <w:rPr>
-          <w:rFonts w:cstheme="minorHAnsi"/>
-        </w:rPr>
-        <w:t>.</w:t>
-      </w:r>
-    </w:p>
-    <w:p>
-      <w:pPr>
-        <w:jc w:val="both"/>
-        <w:rPr>
-          <w:rFonts w:cstheme="minorHAnsi"/>
-        </w:rPr>
-      </w:pPr>
-      <w:r>
-        <w:rPr>
-          <w:rFonts w:cstheme="minorHAnsi"/>
-        </w:rPr>
-        <w:t xml:space="preserve">Therefore, they expect a software </w:t>
-      </w:r>
-      <w:r>
-        <w:rPr>
-          <w:rFonts w:cstheme="minorHAnsi"/>
-        </w:rPr>
-        <w:t>that</w:t>
-      </w:r>
-      <w:r>
-        <w:rPr>
-          <w:rFonts w:cstheme="minorHAnsi"/>
-        </w:rPr>
-        <w:t xml:space="preserve"> can help them</w:t>
-      </w:r>
-      <w:r>
-        <w:rPr>
-          <w:rFonts w:cstheme="minorHAnsi"/>
-        </w:rPr>
-        <w:t>, for both salesmen and sales managers,</w:t>
-      </w:r>
-      <w:r>
-        <w:rPr>
-          <w:rFonts w:cstheme="minorHAnsi"/>
-        </w:rPr>
-        <w:t xml:space="preserve"> to automa</w:t>
-      </w:r>
-      <w:r>
-        <w:rPr>
-          <w:rFonts w:cstheme="minorHAnsi"/>
-        </w:rPr>
-        <w:t>te the existing manual workflow</w:t>
-      </w:r>
-      <w:r>
-        <w:rPr>
-          <w:rFonts w:cstheme="minorHAnsi"/>
-        </w:rPr>
-        <w:t xml:space="preserve">. </w:t>
-      </w:r>
-      <w:r>
-        <w:rPr>
-          <w:rFonts w:cstheme="minorHAnsi"/>
-        </w:rPr>
-        <w:t>Simultaneously</w:t>
-      </w:r>
-      <w:r>
-        <w:rPr>
-          <w:rFonts w:cstheme="minorHAnsi"/>
-        </w:rPr>
-        <w:t xml:space="preserve">, through </w:t>
-      </w:r>
-      <w:r>
-        <w:rPr>
-          <w:rFonts w:cstheme="minorHAnsi"/>
-        </w:rPr>
-        <w:t>this application</w:t>
-      </w:r>
-      <w:r>
-        <w:rPr>
-          <w:rFonts w:cstheme="minorHAnsi"/>
-        </w:rPr>
-        <w:t xml:space="preserve">, </w:t>
-      </w:r>
-      <w:r>
-        <w:rPr>
-          <w:rFonts w:cstheme="minorHAnsi"/>
-        </w:rPr>
-        <w:t>s</w:t>
-      </w:r>
-      <w:r>
-        <w:rPr>
-          <w:rFonts w:cstheme="minorHAnsi"/>
-        </w:rPr>
-        <w:t xml:space="preserve">ales </w:t>
-      </w:r>
-      <w:r>
-        <w:rPr>
-          <w:rFonts w:cstheme="minorHAnsi"/>
-        </w:rPr>
-        <w:t>m</w:t>
-      </w:r>
-      <w:r>
-        <w:rPr>
-          <w:rFonts w:cstheme="minorHAnsi"/>
-        </w:rPr>
-        <w:t>anager</w:t>
-      </w:r>
-      <w:r>
-        <w:rPr>
-          <w:rFonts w:cstheme="minorHAnsi"/>
-        </w:rPr>
-        <w:t>s</w:t>
-      </w:r>
-      <w:r>
-        <w:rPr>
-          <w:rFonts w:cstheme="minorHAnsi"/>
-        </w:rPr>
-        <w:t xml:space="preserve"> </w:t>
-      </w:r>
-      <w:r>
-        <w:rPr>
-          <w:rFonts w:cstheme="minorHAnsi"/>
-        </w:rPr>
-        <w:t>will be able to see the overall picture of the company's business process,</w:t>
-      </w:r>
-      <w:r>
-        <w:rPr>
-          <w:rFonts w:cstheme="minorHAnsi"/>
-        </w:rPr>
-        <w:t xml:space="preserve"> to</w:t>
-      </w:r>
-      <w:r>
-        <w:rPr>
-          <w:rFonts w:cstheme="minorHAnsi"/>
-        </w:rPr>
-        <w:t xml:space="preserve"> know h</w:t>
-      </w:r>
-      <w:r>
-        <w:rPr>
-          <w:rFonts w:cstheme="minorHAnsi"/>
-        </w:rPr>
-        <w:t>ow many schools are cooperating as well as the school’s state</w:t>
-      </w:r>
-      <w:r>
-        <w:rPr>
-          <w:rFonts w:cstheme="minorHAnsi"/>
-        </w:rPr>
-        <w:t>.</w:t>
-      </w:r>
-    </w:p>
-    <w:p>
-      <w:pPr>
-        <w:jc w:val="both"/>
-        <w:rPr>
-          <w:rFonts w:cstheme="minorHAnsi"/>
-        </w:rPr>
-      </w:pPr>
-    </w:p>
-    <w:p>
-      <w:pPr>
-        <w:pStyle w:val="Heading2"/>
-      </w:pPr>
-      <w:bookmarkStart w:id="12" w:name="_Toc69653612"/>
+      <w:bookmarkStart w:id="11" w:name="_Toc69653612"/>
       <w:r>
         <w:lastRenderedPageBreak/>
         <w:t>3</w:t>
@@ -5719,7 +5874,7 @@
       <w:r>
         <w:t>s</w:t>
       </w:r>
-      <w:bookmarkEnd w:id="12"/>
+      <w:bookmarkEnd w:id="11"/>
     </w:p>
     <w:p>
       <w:pPr>
@@ -5756,7 +5911,21 @@
         <w:rPr>
           <w:rFonts w:cstheme="minorHAnsi"/>
         </w:rPr>
-        <w:t xml:space="preserve"> Major Education suggests our team refer to those softwares to visualize the concept </w:t>
+        <w:t xml:space="preserve"> Major Education suggests our team refer to those </w:t>
+      </w:r>
+      <w:proofErr w:type="spellStart"/>
+      <w:r>
+        <w:rPr>
+          <w:rFonts w:cstheme="minorHAnsi"/>
+        </w:rPr>
+        <w:t>softwares</w:t>
+      </w:r>
+      <w:proofErr w:type="spellEnd"/>
+      <w:r>
+        <w:rPr>
+          <w:rFonts w:cstheme="minorHAnsi"/>
+        </w:rPr>
+        <w:t xml:space="preserve"> to visualize the concept </w:t>
       </w:r>
       <w:r>
         <w:rPr>
@@ -5782,7 +5951,7 @@
           <w:rFonts w:asciiTheme="minorHAnsi" w:hAnsiTheme="minorHAnsi" w:cstheme="minorHAnsi"/>
         </w:rPr>
       </w:pPr>
-      <w:bookmarkStart w:id="13" w:name="_Toc69653613"/>
+      <w:bookmarkStart w:id="12" w:name="_Toc69653613"/>
       <w:r>
         <w:rPr>
           <w:rFonts w:asciiTheme="minorHAnsi" w:hAnsiTheme="minorHAnsi" w:cstheme="minorHAnsi"/>
@@ -5801,13 +5970,15 @@
         </w:rPr>
         <w:t xml:space="preserve"> </w:t>
       </w:r>
+      <w:proofErr w:type="spellStart"/>
       <w:r>
         <w:rPr>
           <w:rFonts w:asciiTheme="minorHAnsi" w:hAnsiTheme="minorHAnsi" w:cstheme="minorHAnsi"/>
         </w:rPr>
         <w:t>CRMViet</w:t>
       </w:r>
-      <w:bookmarkEnd w:id="13"/>
+      <w:bookmarkEnd w:id="12"/>
+      <w:proofErr w:type="spellEnd"/>
     </w:p>
     <w:p>
       <w:pPr>
@@ -5816,11 +5987,19 @@
           <w:rFonts w:cstheme="minorHAnsi"/>
         </w:rPr>
       </w:pPr>
-      <w:r>
-        <w:rPr>
-          <w:rFonts w:cstheme="minorHAnsi"/>
-        </w:rPr>
-        <w:t xml:space="preserve">CRMViet is </w:t>
+      <w:proofErr w:type="spellStart"/>
+      <w:r>
+        <w:rPr>
+          <w:rFonts w:cstheme="minorHAnsi"/>
+        </w:rPr>
+        <w:t>CRMViet</w:t>
+      </w:r>
+      <w:proofErr w:type="spellEnd"/>
+      <w:r>
+        <w:rPr>
+          <w:rFonts w:cstheme="minorHAnsi"/>
+        </w:rPr>
+        <w:t xml:space="preserve"> is </w:t>
       </w:r>
       <w:r>
         <w:rPr>
@@ -6317,8 +6496,16 @@
         <w:rPr>
           <w:rFonts w:cstheme="minorHAnsi"/>
         </w:rPr>
-        <w:t>Manage workflow, tasks, job reminders,…</w:t>
-      </w:r>
+        <w:t xml:space="preserve">Manage workflow, tasks, job </w:t>
+      </w:r>
+      <w:proofErr w:type="gramStart"/>
+      <w:r>
+        <w:rPr>
+          <w:rFonts w:cstheme="minorHAnsi"/>
+        </w:rPr>
+        <w:t>reminders,…</w:t>
+      </w:r>
+      <w:proofErr w:type="gramEnd"/>
     </w:p>
     <w:p>
       <w:pPr>
@@ -6417,6 +6604,7 @@
           <w:rFonts w:cstheme="minorHAnsi"/>
         </w:rPr>
       </w:pPr>
+      <w:proofErr w:type="spellStart"/>
       <w:r>
         <w:rPr>
           <w:rFonts w:cstheme="minorHAnsi"/>
@@ -6427,7 +6615,14 @@
         <w:rPr>
           <w:rFonts w:cstheme="minorHAnsi"/>
         </w:rPr>
-        <w:t>ulfill all needs of the Major’s Sales Department</w:t>
+        <w:t>ulfill</w:t>
+      </w:r>
+      <w:proofErr w:type="spellEnd"/>
+      <w:r>
+        <w:rPr>
+          <w:rFonts w:cstheme="minorHAnsi"/>
+        </w:rPr>
+        <w:t xml:space="preserve"> all needs of the Major’s Sales Department</w:t>
       </w:r>
     </w:p>
     <w:p>
@@ -6518,7 +6713,7 @@
           <w:rFonts w:asciiTheme="minorHAnsi" w:hAnsiTheme="minorHAnsi" w:cstheme="minorHAnsi"/>
         </w:rPr>
       </w:pPr>
-      <w:bookmarkStart w:id="14" w:name="_Toc69653614"/>
+      <w:bookmarkStart w:id="13" w:name="_Toc69653614"/>
       <w:r>
         <w:rPr>
           <w:rFonts w:asciiTheme="minorHAnsi" w:hAnsiTheme="minorHAnsi" w:cstheme="minorHAnsi"/>
@@ -6537,13 +6732,15 @@
         </w:rPr>
         <w:t xml:space="preserve"> </w:t>
       </w:r>
+      <w:proofErr w:type="spellStart"/>
       <w:r>
         <w:rPr>
           <w:rFonts w:asciiTheme="minorHAnsi" w:hAnsiTheme="minorHAnsi" w:cstheme="minorHAnsi"/>
         </w:rPr>
         <w:t>GetFly</w:t>
       </w:r>
-      <w:bookmarkEnd w:id="14"/>
+      <w:bookmarkEnd w:id="13"/>
+      <w:proofErr w:type="spellEnd"/>
     </w:p>
     <w:p>
       <w:pPr>
@@ -6552,6 +6749,7 @@
           <w:rFonts w:cstheme="minorHAnsi"/>
         </w:rPr>
       </w:pPr>
+      <w:proofErr w:type="spellStart"/>
       <w:r>
         <w:rPr>
           <w:rFonts w:cstheme="minorHAnsi"/>
@@ -6564,6 +6762,7 @@
         </w:rPr>
         <w:t>ly</w:t>
       </w:r>
+      <w:proofErr w:type="spellEnd"/>
       <w:r>
         <w:rPr>
           <w:rFonts w:cstheme="minorHAnsi"/>
@@ -7078,8 +7277,16 @@
         <w:rPr>
           <w:rFonts w:cstheme="minorHAnsi"/>
         </w:rPr>
-        <w:t xml:space="preserve"> departments, sales team,…</w:t>
-      </w:r>
+        <w:t xml:space="preserve"> departments, sales </w:t>
+      </w:r>
+      <w:proofErr w:type="gramStart"/>
+      <w:r>
+        <w:rPr>
+          <w:rFonts w:cstheme="minorHAnsi"/>
+        </w:rPr>
+        <w:t>team,…</w:t>
+      </w:r>
+      <w:proofErr w:type="gramEnd"/>
     </w:p>
     <w:p>
       <w:pPr>
@@ -7097,8 +7304,16 @@
         <w:rPr>
           <w:rFonts w:cstheme="minorHAnsi"/>
         </w:rPr>
-        <w:t>Manage workflow, tasks, KPIs,…</w:t>
-      </w:r>
+        <w:t xml:space="preserve">Manage workflow, tasks, </w:t>
+      </w:r>
+      <w:proofErr w:type="gramStart"/>
+      <w:r>
+        <w:rPr>
+          <w:rFonts w:cstheme="minorHAnsi"/>
+        </w:rPr>
+        <w:t>KPIs,…</w:t>
+      </w:r>
+      <w:proofErr w:type="gramEnd"/>
     </w:p>
     <w:p>
       <w:pPr>
@@ -7216,6 +7431,7 @@
           <w:rFonts w:cstheme="minorHAnsi"/>
         </w:rPr>
       </w:pPr>
+      <w:proofErr w:type="spellStart"/>
       <w:r>
         <w:rPr>
           <w:rFonts w:cstheme="minorHAnsi"/>
@@ -7226,7 +7442,14 @@
         <w:rPr>
           <w:rFonts w:cstheme="minorHAnsi"/>
         </w:rPr>
-        <w:t>ulfill all needs of the Major’s Sales Department</w:t>
+        <w:t>ulfill</w:t>
+      </w:r>
+      <w:proofErr w:type="spellEnd"/>
+      <w:r>
+        <w:rPr>
+          <w:rFonts w:cstheme="minorHAnsi"/>
+        </w:rPr>
+        <w:t xml:space="preserve"> all needs of the Major’s Sales Department</w:t>
       </w:r>
     </w:p>
     <w:p>
@@ -7317,14 +7540,22 @@
           <w:rFonts w:asciiTheme="minorHAnsi" w:hAnsiTheme="minorHAnsi" w:cstheme="minorHAnsi"/>
         </w:rPr>
       </w:pPr>
-      <w:bookmarkStart w:id="15" w:name="_Toc69653615"/>
-      <w:r>
-        <w:rPr>
-          <w:rFonts w:asciiTheme="minorHAnsi" w:hAnsiTheme="minorHAnsi" w:cstheme="minorHAnsi"/>
-        </w:rPr>
-        <w:t>3.3 EasyEdu</w:t>
-      </w:r>
-      <w:bookmarkEnd w:id="15"/>
+      <w:bookmarkStart w:id="14" w:name="_Toc69653615"/>
+      <w:r>
+        <w:rPr>
+          <w:rFonts w:asciiTheme="minorHAnsi" w:hAnsiTheme="minorHAnsi" w:cstheme="minorHAnsi"/>
+        </w:rPr>
+        <w:t xml:space="preserve">3.3 </w:t>
+      </w:r>
+      <w:proofErr w:type="spellStart"/>
+      <w:r>
+        <w:rPr>
+          <w:rFonts w:asciiTheme="minorHAnsi" w:hAnsiTheme="minorHAnsi" w:cstheme="minorHAnsi"/>
+        </w:rPr>
+        <w:t>EasyEdu</w:t>
+      </w:r>
+      <w:bookmarkEnd w:id="14"/>
+      <w:proofErr w:type="spellEnd"/>
     </w:p>
     <w:p>
       <w:pPr>
@@ -7333,6 +7564,7 @@
           <w:rFonts w:cstheme="minorHAnsi"/>
         </w:rPr>
       </w:pPr>
+      <w:proofErr w:type="spellStart"/>
       <w:r>
         <w:rPr>
           <w:rFonts w:cstheme="minorHAnsi"/>
@@ -7343,7 +7575,14 @@
         <w:rPr>
           <w:rFonts w:cstheme="minorHAnsi"/>
         </w:rPr>
-        <w:t>syEdu is a system to manage all</w:t>
+        <w:t>syEdu</w:t>
+      </w:r>
+      <w:proofErr w:type="spellEnd"/>
+      <w:r>
+        <w:rPr>
+          <w:rFonts w:cstheme="minorHAnsi"/>
+        </w:rPr>
+        <w:t xml:space="preserve"> is a system to manage all</w:t>
       </w:r>
       <w:r>
         <w:rPr>
@@ -7373,13 +7612,35 @@
         <w:rPr>
           <w:rFonts w:cstheme="minorHAnsi"/>
         </w:rPr>
-        <w:t xml:space="preserve">, especially for language centers. </w:t>
-      </w:r>
-      <w:r>
-        <w:rPr>
-          <w:rFonts w:cstheme="minorHAnsi"/>
-        </w:rPr>
-        <w:t>EasyEdu pro</w:t>
+        <w:t xml:space="preserve">, especially for language </w:t>
+      </w:r>
+      <w:proofErr w:type="spellStart"/>
+      <w:r>
+        <w:rPr>
+          <w:rFonts w:cstheme="minorHAnsi"/>
+        </w:rPr>
+        <w:t>centers</w:t>
+      </w:r>
+      <w:proofErr w:type="spellEnd"/>
+      <w:r>
+        <w:rPr>
+          <w:rFonts w:cstheme="minorHAnsi"/>
+        </w:rPr>
+        <w:t xml:space="preserve">. </w:t>
+      </w:r>
+      <w:proofErr w:type="spellStart"/>
+      <w:r>
+        <w:rPr>
+          <w:rFonts w:cstheme="minorHAnsi"/>
+        </w:rPr>
+        <w:t>EasyEdu</w:t>
+      </w:r>
+      <w:proofErr w:type="spellEnd"/>
+      <w:r>
+        <w:rPr>
+          <w:rFonts w:cstheme="minorHAnsi"/>
+        </w:rPr>
+        <w:t xml:space="preserve"> pro</w:t>
       </w:r>
       <w:r>
         <w:rPr>
@@ -7399,6 +7660,7 @@
         </w:rPr>
         <w:t xml:space="preserve">human resources, class attendance reports, </w:t>
       </w:r>
+      <w:proofErr w:type="gramStart"/>
       <w:r>
         <w:rPr>
           <w:rFonts w:cstheme="minorHAnsi"/>
@@ -7411,6 +7673,7 @@
         </w:rPr>
         <w:t>,…</w:t>
       </w:r>
+      <w:proofErr w:type="gramEnd"/>
     </w:p>
     <w:p>
       <w:pPr>
@@ -7969,8 +8232,16 @@
         <w:rPr>
           <w:rFonts w:cstheme="minorHAnsi"/>
         </w:rPr>
-        <w:t>Manage human resources, departments, agencies,…</w:t>
-      </w:r>
+        <w:t xml:space="preserve">Manage human resources, departments, </w:t>
+      </w:r>
+      <w:proofErr w:type="gramStart"/>
+      <w:r>
+        <w:rPr>
+          <w:rFonts w:cstheme="minorHAnsi"/>
+        </w:rPr>
+        <w:t>agencies,…</w:t>
+      </w:r>
+      <w:proofErr w:type="gramEnd"/>
     </w:p>
     <w:p>
       <w:pPr>
@@ -8007,7 +8278,14 @@
         <w:rPr>
           <w:rFonts w:cstheme="minorHAnsi"/>
         </w:rPr>
-        <w:t>Manage courses, classes, attendances</w:t>
+        <w:t xml:space="preserve">Manage courses, classes, </w:t>
+      </w:r>
+      <w:proofErr w:type="gramStart"/>
+      <w:r>
+        <w:rPr>
+          <w:rFonts w:cstheme="minorHAnsi"/>
+        </w:rPr>
+        <w:t>attendances</w:t>
       </w:r>
       <w:r>
         <w:rPr>
@@ -8015,6 +8293,7 @@
         </w:rPr>
         <w:t>,…</w:t>
       </w:r>
+      <w:proofErr w:type="gramEnd"/>
     </w:p>
     <w:p>
       <w:pPr>
@@ -8032,8 +8311,16 @@
         <w:rPr>
           <w:rFonts w:cstheme="minorHAnsi"/>
         </w:rPr>
-        <w:t>Manage tasks, schedules,…</w:t>
-      </w:r>
+        <w:t xml:space="preserve">Manage tasks, </w:t>
+      </w:r>
+      <w:proofErr w:type="gramStart"/>
+      <w:r>
+        <w:rPr>
+          <w:rFonts w:cstheme="minorHAnsi"/>
+        </w:rPr>
+        <w:t>schedules,…</w:t>
+      </w:r>
+      <w:proofErr w:type="gramEnd"/>
     </w:p>
     <w:p>
       <w:pPr>
@@ -8237,7 +8524,21 @@
         <w:rPr>
           <w:rFonts w:cstheme="minorHAnsi"/>
         </w:rPr>
-        <w:t xml:space="preserve"> (one side is the language center, one side is parent/student)</w:t>
+        <w:t xml:space="preserve"> (one side is the language </w:t>
+      </w:r>
+      <w:proofErr w:type="spellStart"/>
+      <w:r>
+        <w:rPr>
+          <w:rFonts w:cstheme="minorHAnsi"/>
+        </w:rPr>
+        <w:t>center</w:t>
+      </w:r>
+      <w:proofErr w:type="spellEnd"/>
+      <w:r>
+        <w:rPr>
+          <w:rFonts w:cstheme="minorHAnsi"/>
+        </w:rPr>
+        <w:t>, one side is parent/student)</w:t>
       </w:r>
     </w:p>
     <w:p>
@@ -8276,13 +8577,15 @@
       <w:pPr>
         <w:pStyle w:val="Heading2"/>
       </w:pPr>
-      <w:bookmarkStart w:id="16" w:name="_Toc69653616"/>
+      <w:bookmarkStart w:id="15" w:name="_Toc69653616"/>
       <w:r>
         <w:t>4</w:t>
       </w:r>
       <w:r>
         <w:t>. Business Opportunity</w:t>
       </w:r>
+      <w:bookmarkStart w:id="16" w:name="_GoBack"/>
+      <w:bookmarkEnd w:id="15"/>
       <w:bookmarkEnd w:id="16"/>
     </w:p>
     <w:p>
@@ -8454,7 +8757,21 @@
         <w:rPr>
           <w:rFonts w:cstheme="minorHAnsi"/>
         </w:rPr>
-        <w:t xml:space="preserve"> we could not covered </w:t>
+        <w:t xml:space="preserve"> we could not </w:t>
+      </w:r>
+      <w:proofErr w:type="gramStart"/>
+      <w:r>
+        <w:rPr>
+          <w:rFonts w:cstheme="minorHAnsi"/>
+        </w:rPr>
+        <w:t>covered</w:t>
+      </w:r>
+      <w:proofErr w:type="gramEnd"/>
+      <w:r>
+        <w:rPr>
+          <w:rFonts w:cstheme="minorHAnsi"/>
+        </w:rPr>
+        <w:t xml:space="preserve"> </w:t>
       </w:r>
       <w:r>
         <w:rPr>
@@ -8641,7 +8958,21 @@
         <w:rPr>
           <w:rFonts w:cstheme="minorHAnsi"/>
         </w:rPr>
-        <w:t xml:space="preserve">For sales managers, they would not have to collect and analyze </w:t>
+        <w:t xml:space="preserve">For sales managers, they would not have to collect and </w:t>
+      </w:r>
+      <w:proofErr w:type="spellStart"/>
+      <w:r>
+        <w:rPr>
+          <w:rFonts w:cstheme="minorHAnsi"/>
+        </w:rPr>
+        <w:t>analyze</w:t>
+      </w:r>
+      <w:proofErr w:type="spellEnd"/>
+      <w:r>
+        <w:rPr>
+          <w:rFonts w:cstheme="minorHAnsi"/>
+        </w:rPr>
+        <w:t xml:space="preserve"> </w:t>
       </w:r>
       <w:r>
         <w:rPr>
@@ -8725,8 +9056,16 @@
         <w:rPr>
           <w:rFonts w:cstheme="minorHAnsi"/>
         </w:rPr>
-        <w:t>, who are the most effective salesmen,…</w:t>
-      </w:r>
+        <w:t xml:space="preserve">, who are the most effective </w:t>
+      </w:r>
+      <w:proofErr w:type="gramStart"/>
+      <w:r>
+        <w:rPr>
+          <w:rFonts w:cstheme="minorHAnsi"/>
+        </w:rPr>
+        <w:t>salesmen,…</w:t>
+      </w:r>
+      <w:proofErr w:type="gramEnd"/>
     </w:p>
     <w:p>
       <w:pPr>
@@ -9025,15 +9364,57 @@
           <w:sz w:val="22"/>
           <w:szCs w:val="22"/>
         </w:rPr>
-        <w:t>target schools</w:t>
-      </w:r>
-      <w:r>
-        <w:rPr>
-          <w:rFonts w:asciiTheme="minorHAnsi" w:hAnsiTheme="minorHAnsi" w:cstheme="minorHAnsi"/>
-          <w:sz w:val="22"/>
-          <w:szCs w:val="22"/>
-        </w:rPr>
-        <w:t xml:space="preserve"> (create, edit, remove, assign)</w:t>
+        <w:t>all tasks</w:t>
+      </w:r>
+      <w:r>
+        <w:rPr>
+          <w:rFonts w:asciiTheme="minorHAnsi" w:hAnsiTheme="minorHAnsi" w:cstheme="minorHAnsi"/>
+          <w:sz w:val="22"/>
+          <w:szCs w:val="22"/>
+        </w:rPr>
+        <w:t xml:space="preserve"> (</w:t>
+      </w:r>
+      <w:r>
+        <w:rPr>
+          <w:rFonts w:asciiTheme="minorHAnsi" w:hAnsiTheme="minorHAnsi" w:cstheme="minorHAnsi"/>
+          <w:sz w:val="22"/>
+          <w:szCs w:val="22"/>
+        </w:rPr>
+        <w:t xml:space="preserve">view, </w:t>
+      </w:r>
+      <w:r>
+        <w:rPr>
+          <w:rFonts w:asciiTheme="minorHAnsi" w:hAnsiTheme="minorHAnsi" w:cstheme="minorHAnsi"/>
+          <w:sz w:val="22"/>
+          <w:szCs w:val="22"/>
+        </w:rPr>
+        <w:t>create, edit, remove, assign</w:t>
+      </w:r>
+      <w:r>
+        <w:rPr>
+          <w:rFonts w:asciiTheme="minorHAnsi" w:hAnsiTheme="minorHAnsi" w:cstheme="minorHAnsi"/>
+          <w:sz w:val="22"/>
+          <w:szCs w:val="22"/>
+        </w:rPr>
+        <w:t>/</w:t>
+      </w:r>
+      <w:proofErr w:type="spellStart"/>
+      <w:r>
+        <w:rPr>
+          <w:rFonts w:asciiTheme="minorHAnsi" w:hAnsiTheme="minorHAnsi" w:cstheme="minorHAnsi"/>
+          <w:sz w:val="22"/>
+          <w:szCs w:val="22"/>
+        </w:rPr>
+        <w:t>unassign</w:t>
+      </w:r>
+      <w:proofErr w:type="spellEnd"/>
+      <w:r>
+        <w:rPr>
+          <w:rFonts w:asciiTheme="minorHAnsi" w:hAnsiTheme="minorHAnsi" w:cstheme="minorHAnsi"/>
+          <w:sz w:val="22"/>
+          <w:szCs w:val="22"/>
+        </w:rPr>
+        <w:t>)</w:t>
       </w:r>
       <w:r>
         <w:rPr>
@@ -9075,6 +9456,146 @@
           <w:sz w:val="22"/>
           <w:szCs w:val="22"/>
         </w:rPr>
+        <w:t>Salesman can</w:t>
+      </w:r>
+      <w:r>
+        <w:rPr>
+          <w:rFonts w:asciiTheme="minorHAnsi" w:hAnsiTheme="minorHAnsi" w:cstheme="minorHAnsi"/>
+          <w:sz w:val="22"/>
+          <w:szCs w:val="22"/>
+        </w:rPr>
+        <w:t xml:space="preserve"> </w:t>
+      </w:r>
+      <w:r>
+        <w:rPr>
+          <w:rFonts w:asciiTheme="minorHAnsi" w:hAnsiTheme="minorHAnsi" w:cstheme="minorHAnsi"/>
+          <w:sz w:val="22"/>
+          <w:szCs w:val="22"/>
+        </w:rPr>
+        <w:t xml:space="preserve">view </w:t>
+      </w:r>
+      <w:r>
+        <w:rPr>
+          <w:rFonts w:asciiTheme="minorHAnsi" w:hAnsiTheme="minorHAnsi" w:cstheme="minorHAnsi"/>
+          <w:sz w:val="22"/>
+          <w:szCs w:val="22"/>
+        </w:rPr>
+        <w:t>his/her own assigned tasks</w:t>
+      </w:r>
+      <w:r>
+        <w:rPr>
+          <w:rFonts w:asciiTheme="minorHAnsi" w:hAnsiTheme="minorHAnsi" w:cstheme="minorHAnsi"/>
+          <w:sz w:val="22"/>
+          <w:szCs w:val="22"/>
+        </w:rPr>
+        <w:t>.</w:t>
+      </w:r>
+    </w:p>
+    <w:p>
+      <w:pPr>
+        <w:pStyle w:val="List"/>
+        <w:rPr>
+          <w:rFonts w:asciiTheme="minorHAnsi" w:hAnsiTheme="minorHAnsi" w:cstheme="minorHAnsi"/>
+          <w:sz w:val="22"/>
+          <w:szCs w:val="22"/>
+        </w:rPr>
+      </w:pPr>
+      <w:r>
+        <w:rPr>
+          <w:rFonts w:asciiTheme="minorHAnsi" w:hAnsiTheme="minorHAnsi" w:cstheme="minorHAnsi"/>
+          <w:sz w:val="22"/>
+          <w:szCs w:val="22"/>
+        </w:rPr>
+        <w:t>FE-05:</w:t>
+      </w:r>
+      <w:r>
+        <w:rPr>
+          <w:rFonts w:asciiTheme="minorHAnsi" w:hAnsiTheme="minorHAnsi" w:cstheme="minorHAnsi"/>
+          <w:sz w:val="22"/>
+          <w:szCs w:val="22"/>
+        </w:rPr>
+        <w:tab/>
+      </w:r>
+      <w:r>
+        <w:rPr>
+          <w:rFonts w:asciiTheme="minorHAnsi" w:hAnsiTheme="minorHAnsi" w:cstheme="minorHAnsi"/>
+          <w:sz w:val="22"/>
+          <w:szCs w:val="22"/>
+        </w:rPr>
+        <w:t>Salesman can</w:t>
+      </w:r>
+      <w:r>
+        <w:rPr>
+          <w:rFonts w:asciiTheme="minorHAnsi" w:hAnsiTheme="minorHAnsi" w:cstheme="minorHAnsi"/>
+          <w:sz w:val="22"/>
+          <w:szCs w:val="22"/>
+        </w:rPr>
+        <w:t xml:space="preserve"> </w:t>
+      </w:r>
+      <w:r>
+        <w:rPr>
+          <w:rFonts w:asciiTheme="minorHAnsi" w:hAnsiTheme="minorHAnsi" w:cstheme="minorHAnsi"/>
+          <w:sz w:val="22"/>
+          <w:szCs w:val="22"/>
+        </w:rPr>
+        <w:t>manage own dail</w:t>
+      </w:r>
+      <w:r>
+        <w:rPr>
+          <w:rFonts w:asciiTheme="minorHAnsi" w:hAnsiTheme="minorHAnsi" w:cstheme="minorHAnsi"/>
+          <w:sz w:val="22"/>
+          <w:szCs w:val="22"/>
+        </w:rPr>
+        <w:t>y reports</w:t>
+      </w:r>
+      <w:r>
+        <w:rPr>
+          <w:rFonts w:asciiTheme="minorHAnsi" w:hAnsiTheme="minorHAnsi" w:cstheme="minorHAnsi"/>
+          <w:sz w:val="22"/>
+          <w:szCs w:val="22"/>
+        </w:rPr>
+        <w:t xml:space="preserve"> </w:t>
+      </w:r>
+      <w:r>
+        <w:rPr>
+          <w:rFonts w:asciiTheme="minorHAnsi" w:hAnsiTheme="minorHAnsi" w:cstheme="minorHAnsi"/>
+          <w:sz w:val="22"/>
+          <w:szCs w:val="22"/>
+        </w:rPr>
+        <w:t>(create, edit, remove) and view all reports.</w:t>
+      </w:r>
+    </w:p>
+    <w:p>
+      <w:pPr>
+        <w:pStyle w:val="List"/>
+        <w:rPr>
+          <w:rFonts w:asciiTheme="minorHAnsi" w:hAnsiTheme="minorHAnsi" w:cstheme="minorHAnsi"/>
+          <w:sz w:val="22"/>
+          <w:szCs w:val="22"/>
+        </w:rPr>
+      </w:pPr>
+      <w:r>
+        <w:rPr>
+          <w:rFonts w:asciiTheme="minorHAnsi" w:hAnsiTheme="minorHAnsi" w:cstheme="minorHAnsi"/>
+          <w:sz w:val="22"/>
+          <w:szCs w:val="22"/>
+        </w:rPr>
+        <w:t>FE-06:</w:t>
+      </w:r>
+      <w:r>
+        <w:rPr>
+          <w:rFonts w:asciiTheme="minorHAnsi" w:hAnsiTheme="minorHAnsi" w:cstheme="minorHAnsi"/>
+          <w:sz w:val="22"/>
+          <w:szCs w:val="22"/>
+        </w:rPr>
+        <w:tab/>
+      </w:r>
+      <w:r>
+        <w:rPr>
+          <w:rFonts w:asciiTheme="minorHAnsi" w:hAnsiTheme="minorHAnsi" w:cstheme="minorHAnsi"/>
+          <w:sz w:val="22"/>
+          <w:szCs w:val="22"/>
+        </w:rPr>
         <w:t>Sales Manager</w:t>
       </w:r>
       <w:r>
@@ -9083,7 +9604,7 @@
           <w:sz w:val="22"/>
           <w:szCs w:val="22"/>
         </w:rPr>
-        <w:t>, Sales Supervisor</w:t>
+        <w:t xml:space="preserve"> and Sales Supervisor</w:t>
       </w:r>
       <w:r>
         <w:rPr>
@@ -9099,6 +9620,326 @@
           <w:sz w:val="22"/>
           <w:szCs w:val="22"/>
         </w:rPr>
+        <w:t xml:space="preserve">can comment on </w:t>
+      </w:r>
+      <w:r>
+        <w:rPr>
+          <w:rFonts w:asciiTheme="minorHAnsi" w:hAnsiTheme="minorHAnsi" w:cstheme="minorHAnsi"/>
+          <w:sz w:val="22"/>
+          <w:szCs w:val="22"/>
+        </w:rPr>
+        <w:t>o</w:t>
+      </w:r>
+      <w:r>
+        <w:rPr>
+          <w:rFonts w:asciiTheme="minorHAnsi" w:hAnsiTheme="minorHAnsi" w:cstheme="minorHAnsi"/>
+          <w:sz w:val="22"/>
+          <w:szCs w:val="22"/>
+        </w:rPr>
+        <w:t>the</w:t>
+      </w:r>
+      <w:r>
+        <w:rPr>
+          <w:rFonts w:asciiTheme="minorHAnsi" w:hAnsiTheme="minorHAnsi" w:cstheme="minorHAnsi"/>
+          <w:sz w:val="22"/>
+          <w:szCs w:val="22"/>
+        </w:rPr>
+        <w:t>r’s</w:t>
+      </w:r>
+      <w:r>
+        <w:rPr>
+          <w:rFonts w:asciiTheme="minorHAnsi" w:hAnsiTheme="minorHAnsi" w:cstheme="minorHAnsi"/>
+          <w:sz w:val="22"/>
+          <w:szCs w:val="22"/>
+        </w:rPr>
+        <w:t xml:space="preserve"> </w:t>
+      </w:r>
+      <w:r>
+        <w:rPr>
+          <w:rFonts w:asciiTheme="minorHAnsi" w:hAnsiTheme="minorHAnsi" w:cstheme="minorHAnsi"/>
+          <w:sz w:val="22"/>
+          <w:szCs w:val="22"/>
+        </w:rPr>
+        <w:t>reports.</w:t>
+      </w:r>
+    </w:p>
+    <w:p>
+      <w:pPr>
+        <w:pStyle w:val="List"/>
+        <w:rPr>
+          <w:rFonts w:asciiTheme="minorHAnsi" w:hAnsiTheme="minorHAnsi" w:cstheme="minorHAnsi"/>
+          <w:sz w:val="22"/>
+          <w:szCs w:val="22"/>
+        </w:rPr>
+      </w:pPr>
+      <w:r>
+        <w:rPr>
+          <w:rFonts w:asciiTheme="minorHAnsi" w:hAnsiTheme="minorHAnsi" w:cstheme="minorHAnsi"/>
+          <w:sz w:val="22"/>
+          <w:szCs w:val="22"/>
+        </w:rPr>
+        <w:t>FE-</w:t>
+      </w:r>
+      <w:r>
+        <w:rPr>
+          <w:rFonts w:asciiTheme="minorHAnsi" w:hAnsiTheme="minorHAnsi" w:cstheme="minorHAnsi"/>
+          <w:sz w:val="22"/>
+          <w:szCs w:val="22"/>
+        </w:rPr>
+        <w:t>0</w:t>
+      </w:r>
+      <w:r>
+        <w:rPr>
+          <w:rFonts w:asciiTheme="minorHAnsi" w:hAnsiTheme="minorHAnsi" w:cstheme="minorHAnsi"/>
+          <w:sz w:val="22"/>
+          <w:szCs w:val="22"/>
+        </w:rPr>
+        <w:t>7</w:t>
+      </w:r>
+      <w:r>
+        <w:rPr>
+          <w:rFonts w:asciiTheme="minorHAnsi" w:hAnsiTheme="minorHAnsi" w:cstheme="minorHAnsi"/>
+          <w:sz w:val="22"/>
+          <w:szCs w:val="22"/>
+        </w:rPr>
+        <w:t>:</w:t>
+      </w:r>
+      <w:r>
+        <w:rPr>
+          <w:rFonts w:asciiTheme="minorHAnsi" w:hAnsiTheme="minorHAnsi" w:cstheme="minorHAnsi"/>
+          <w:sz w:val="22"/>
+          <w:szCs w:val="22"/>
+        </w:rPr>
+        <w:tab/>
+      </w:r>
+      <w:r>
+        <w:rPr>
+          <w:rFonts w:asciiTheme="minorHAnsi" w:hAnsiTheme="minorHAnsi" w:cstheme="minorHAnsi"/>
+          <w:sz w:val="22"/>
+          <w:szCs w:val="22"/>
+        </w:rPr>
+        <w:t>Salesman can</w:t>
+      </w:r>
+      <w:r>
+        <w:rPr>
+          <w:rFonts w:asciiTheme="minorHAnsi" w:hAnsiTheme="minorHAnsi" w:cstheme="minorHAnsi"/>
+          <w:sz w:val="22"/>
+          <w:szCs w:val="22"/>
+        </w:rPr>
+        <w:t xml:space="preserve"> </w:t>
+      </w:r>
+      <w:r>
+        <w:rPr>
+          <w:rFonts w:asciiTheme="minorHAnsi" w:hAnsiTheme="minorHAnsi" w:cstheme="minorHAnsi"/>
+          <w:sz w:val="22"/>
+          <w:szCs w:val="22"/>
+        </w:rPr>
+        <w:t xml:space="preserve">submit services of his/her assigned </w:t>
+      </w:r>
+      <w:r>
+        <w:rPr>
+          <w:rFonts w:asciiTheme="minorHAnsi" w:hAnsiTheme="minorHAnsi" w:cstheme="minorHAnsi"/>
+          <w:sz w:val="22"/>
+          <w:szCs w:val="22"/>
+        </w:rPr>
+        <w:t>schools.</w:t>
+      </w:r>
+    </w:p>
+    <w:p>
+      <w:pPr>
+        <w:pStyle w:val="List"/>
+        <w:rPr>
+          <w:rFonts w:asciiTheme="minorHAnsi" w:hAnsiTheme="minorHAnsi" w:cstheme="minorHAnsi"/>
+          <w:sz w:val="22"/>
+          <w:szCs w:val="22"/>
+        </w:rPr>
+      </w:pPr>
+      <w:r>
+        <w:rPr>
+          <w:rFonts w:asciiTheme="minorHAnsi" w:hAnsiTheme="minorHAnsi" w:cstheme="minorHAnsi"/>
+          <w:sz w:val="22"/>
+          <w:szCs w:val="22"/>
+        </w:rPr>
+        <w:t>FE-08:</w:t>
+      </w:r>
+      <w:r>
+        <w:rPr>
+          <w:rFonts w:asciiTheme="minorHAnsi" w:hAnsiTheme="minorHAnsi" w:cstheme="minorHAnsi"/>
+          <w:sz w:val="22"/>
+          <w:szCs w:val="22"/>
+        </w:rPr>
+        <w:tab/>
+      </w:r>
+      <w:r>
+        <w:rPr>
+          <w:rFonts w:asciiTheme="minorHAnsi" w:hAnsiTheme="minorHAnsi" w:cstheme="minorHAnsi"/>
+          <w:sz w:val="22"/>
+          <w:szCs w:val="22"/>
+        </w:rPr>
+        <w:t>Sales Manager</w:t>
+      </w:r>
+      <w:r>
+        <w:rPr>
+          <w:rFonts w:asciiTheme="minorHAnsi" w:hAnsiTheme="minorHAnsi" w:cstheme="minorHAnsi"/>
+          <w:sz w:val="22"/>
+          <w:szCs w:val="22"/>
+        </w:rPr>
+        <w:t xml:space="preserve"> can</w:t>
+      </w:r>
+      <w:r>
+        <w:rPr>
+          <w:rFonts w:asciiTheme="minorHAnsi" w:hAnsiTheme="minorHAnsi" w:cstheme="minorHAnsi"/>
+          <w:sz w:val="22"/>
+          <w:szCs w:val="22"/>
+        </w:rPr>
+        <w:t xml:space="preserve"> approve or reject submitted services.</w:t>
+      </w:r>
+    </w:p>
+    <w:p>
+      <w:pPr>
+        <w:pStyle w:val="List"/>
+        <w:rPr>
+          <w:rFonts w:asciiTheme="minorHAnsi" w:hAnsiTheme="minorHAnsi" w:cstheme="minorHAnsi"/>
+          <w:sz w:val="22"/>
+          <w:szCs w:val="22"/>
+        </w:rPr>
+      </w:pPr>
+      <w:r>
+        <w:rPr>
+          <w:rFonts w:asciiTheme="minorHAnsi" w:hAnsiTheme="minorHAnsi" w:cstheme="minorHAnsi"/>
+          <w:sz w:val="22"/>
+          <w:szCs w:val="22"/>
+        </w:rPr>
+        <w:t>FE-</w:t>
+      </w:r>
+      <w:r>
+        <w:rPr>
+          <w:rFonts w:asciiTheme="minorHAnsi" w:hAnsiTheme="minorHAnsi" w:cstheme="minorHAnsi"/>
+          <w:sz w:val="22"/>
+          <w:szCs w:val="22"/>
+        </w:rPr>
+        <w:t>09</w:t>
+      </w:r>
+      <w:r>
+        <w:rPr>
+          <w:rFonts w:asciiTheme="minorHAnsi" w:hAnsiTheme="minorHAnsi" w:cstheme="minorHAnsi"/>
+          <w:sz w:val="22"/>
+          <w:szCs w:val="22"/>
+        </w:rPr>
+        <w:t>:</w:t>
+      </w:r>
+      <w:r>
+        <w:rPr>
+          <w:rFonts w:asciiTheme="minorHAnsi" w:hAnsiTheme="minorHAnsi" w:cstheme="minorHAnsi"/>
+          <w:sz w:val="22"/>
+          <w:szCs w:val="22"/>
+        </w:rPr>
+        <w:tab/>
+      </w:r>
+      <w:r>
+        <w:rPr>
+          <w:rFonts w:asciiTheme="minorHAnsi" w:hAnsiTheme="minorHAnsi" w:cstheme="minorHAnsi"/>
+          <w:sz w:val="22"/>
+          <w:szCs w:val="22"/>
+        </w:rPr>
+        <w:t>Sales Manager</w:t>
+      </w:r>
+      <w:r>
+        <w:rPr>
+          <w:rFonts w:asciiTheme="minorHAnsi" w:hAnsiTheme="minorHAnsi" w:cstheme="minorHAnsi"/>
+          <w:sz w:val="22"/>
+          <w:szCs w:val="22"/>
+        </w:rPr>
+        <w:t xml:space="preserve"> can evaluate Salesmen</w:t>
+      </w:r>
+      <w:r>
+        <w:rPr>
+          <w:rFonts w:asciiTheme="minorHAnsi" w:hAnsiTheme="minorHAnsi" w:cstheme="minorHAnsi"/>
+          <w:sz w:val="22"/>
+          <w:szCs w:val="22"/>
+        </w:rPr>
+        <w:t xml:space="preserve"> and manage Salesman</w:t>
+      </w:r>
+      <w:r>
+        <w:rPr>
+          <w:rFonts w:asciiTheme="minorHAnsi" w:hAnsiTheme="minorHAnsi" w:cstheme="minorHAnsi"/>
+          <w:sz w:val="22"/>
+          <w:szCs w:val="22"/>
+        </w:rPr>
+        <w:t>’s</w:t>
+      </w:r>
+      <w:r>
+        <w:rPr>
+          <w:rFonts w:asciiTheme="minorHAnsi" w:hAnsiTheme="minorHAnsi" w:cstheme="minorHAnsi"/>
+          <w:sz w:val="22"/>
+          <w:szCs w:val="22"/>
+        </w:rPr>
+        <w:t xml:space="preserve"> KPI</w:t>
+      </w:r>
+      <w:r>
+        <w:rPr>
+          <w:rFonts w:asciiTheme="minorHAnsi" w:hAnsiTheme="minorHAnsi" w:cstheme="minorHAnsi"/>
+          <w:sz w:val="22"/>
+          <w:szCs w:val="22"/>
+        </w:rPr>
+        <w:t xml:space="preserve"> (create, disable)</w:t>
+      </w:r>
+      <w:r>
+        <w:rPr>
+          <w:rFonts w:asciiTheme="minorHAnsi" w:hAnsiTheme="minorHAnsi" w:cstheme="minorHAnsi"/>
+          <w:sz w:val="22"/>
+          <w:szCs w:val="22"/>
+        </w:rPr>
+        <w:t>.</w:t>
+      </w:r>
+    </w:p>
+    <w:p>
+      <w:pPr>
+        <w:pStyle w:val="List"/>
+        <w:rPr>
+          <w:rFonts w:asciiTheme="minorHAnsi" w:hAnsiTheme="minorHAnsi" w:cstheme="minorHAnsi"/>
+          <w:sz w:val="22"/>
+          <w:szCs w:val="22"/>
+        </w:rPr>
+      </w:pPr>
+      <w:r>
+        <w:rPr>
+          <w:rFonts w:asciiTheme="minorHAnsi" w:hAnsiTheme="minorHAnsi" w:cstheme="minorHAnsi"/>
+          <w:sz w:val="22"/>
+          <w:szCs w:val="22"/>
+        </w:rPr>
+        <w:t>FE-10:</w:t>
+      </w:r>
+      <w:r>
+        <w:rPr>
+          <w:rFonts w:asciiTheme="minorHAnsi" w:hAnsiTheme="minorHAnsi" w:cstheme="minorHAnsi"/>
+          <w:sz w:val="22"/>
+          <w:szCs w:val="22"/>
+        </w:rPr>
+        <w:tab/>
+      </w:r>
+      <w:r>
+        <w:rPr>
+          <w:rFonts w:asciiTheme="minorHAnsi" w:hAnsiTheme="minorHAnsi" w:cstheme="minorHAnsi"/>
+          <w:sz w:val="22"/>
+          <w:szCs w:val="22"/>
+        </w:rPr>
+        <w:t>Sales Manager, Sales Supervisor</w:t>
+      </w:r>
+      <w:r>
+        <w:rPr>
+          <w:rFonts w:asciiTheme="minorHAnsi" w:hAnsiTheme="minorHAnsi" w:cstheme="minorHAnsi"/>
+          <w:sz w:val="22"/>
+          <w:szCs w:val="22"/>
+        </w:rPr>
+        <w:t xml:space="preserve"> </w:t>
+      </w:r>
+      <w:r>
+        <w:rPr>
+          <w:rFonts w:asciiTheme="minorHAnsi" w:hAnsiTheme="minorHAnsi" w:cstheme="minorHAnsi"/>
+          <w:sz w:val="22"/>
+          <w:szCs w:val="22"/>
+        </w:rPr>
         <w:t xml:space="preserve">and </w:t>
       </w:r>
       <w:r>
@@ -9123,394 +9964,6 @@
           <w:sz w:val="22"/>
           <w:szCs w:val="22"/>
         </w:rPr>
-        <w:t>view all target schools.</w:t>
-      </w:r>
-    </w:p>
-    <w:p>
-      <w:pPr>
-        <w:pStyle w:val="List"/>
-        <w:rPr>
-          <w:rFonts w:asciiTheme="minorHAnsi" w:hAnsiTheme="minorHAnsi" w:cstheme="minorHAnsi"/>
-          <w:sz w:val="22"/>
-          <w:szCs w:val="22"/>
-        </w:rPr>
-      </w:pPr>
-      <w:r>
-        <w:rPr>
-          <w:rFonts w:asciiTheme="minorHAnsi" w:hAnsiTheme="minorHAnsi" w:cstheme="minorHAnsi"/>
-          <w:sz w:val="22"/>
-          <w:szCs w:val="22"/>
-        </w:rPr>
-        <w:t>FE-05:</w:t>
-      </w:r>
-      <w:r>
-        <w:rPr>
-          <w:rFonts w:asciiTheme="minorHAnsi" w:hAnsiTheme="minorHAnsi" w:cstheme="minorHAnsi"/>
-          <w:sz w:val="22"/>
-          <w:szCs w:val="22"/>
-        </w:rPr>
-        <w:tab/>
-      </w:r>
-      <w:r>
-        <w:rPr>
-          <w:rFonts w:asciiTheme="minorHAnsi" w:hAnsiTheme="minorHAnsi" w:cstheme="minorHAnsi"/>
-          <w:sz w:val="22"/>
-          <w:szCs w:val="22"/>
-        </w:rPr>
-        <w:t>Salesman can</w:t>
-      </w:r>
-      <w:r>
-        <w:rPr>
-          <w:rFonts w:asciiTheme="minorHAnsi" w:hAnsiTheme="minorHAnsi" w:cstheme="minorHAnsi"/>
-          <w:sz w:val="22"/>
-          <w:szCs w:val="22"/>
-        </w:rPr>
-        <w:t xml:space="preserve"> </w:t>
-      </w:r>
-      <w:r>
-        <w:rPr>
-          <w:rFonts w:asciiTheme="minorHAnsi" w:hAnsiTheme="minorHAnsi" w:cstheme="minorHAnsi"/>
-          <w:sz w:val="22"/>
-          <w:szCs w:val="22"/>
-        </w:rPr>
-        <w:t>manage own dail</w:t>
-      </w:r>
-      <w:r>
-        <w:rPr>
-          <w:rFonts w:asciiTheme="minorHAnsi" w:hAnsiTheme="minorHAnsi" w:cstheme="minorHAnsi"/>
-          <w:sz w:val="22"/>
-          <w:szCs w:val="22"/>
-        </w:rPr>
-        <w:t>y reports</w:t>
-      </w:r>
-      <w:r>
-        <w:rPr>
-          <w:rFonts w:asciiTheme="minorHAnsi" w:hAnsiTheme="minorHAnsi" w:cstheme="minorHAnsi"/>
-          <w:sz w:val="22"/>
-          <w:szCs w:val="22"/>
-        </w:rPr>
-        <w:t xml:space="preserve"> </w:t>
-      </w:r>
-      <w:r>
-        <w:rPr>
-          <w:rFonts w:asciiTheme="minorHAnsi" w:hAnsiTheme="minorHAnsi" w:cstheme="minorHAnsi"/>
-          <w:sz w:val="22"/>
-          <w:szCs w:val="22"/>
-        </w:rPr>
-        <w:t>(create, edit, remove) and view all reports.</w:t>
-      </w:r>
-    </w:p>
-    <w:p>
-      <w:pPr>
-        <w:pStyle w:val="List"/>
-        <w:rPr>
-          <w:rFonts w:asciiTheme="minorHAnsi" w:hAnsiTheme="minorHAnsi" w:cstheme="minorHAnsi"/>
-          <w:sz w:val="22"/>
-          <w:szCs w:val="22"/>
-        </w:rPr>
-      </w:pPr>
-      <w:r>
-        <w:rPr>
-          <w:rFonts w:asciiTheme="minorHAnsi" w:hAnsiTheme="minorHAnsi" w:cstheme="minorHAnsi"/>
-          <w:sz w:val="22"/>
-          <w:szCs w:val="22"/>
-        </w:rPr>
-        <w:t>FE-06:</w:t>
-      </w:r>
-      <w:r>
-        <w:rPr>
-          <w:rFonts w:asciiTheme="minorHAnsi" w:hAnsiTheme="minorHAnsi" w:cstheme="minorHAnsi"/>
-          <w:sz w:val="22"/>
-          <w:szCs w:val="22"/>
-        </w:rPr>
-        <w:tab/>
-      </w:r>
-      <w:r>
-        <w:rPr>
-          <w:rFonts w:asciiTheme="minorHAnsi" w:hAnsiTheme="minorHAnsi" w:cstheme="minorHAnsi"/>
-          <w:sz w:val="22"/>
-          <w:szCs w:val="22"/>
-        </w:rPr>
-        <w:t>Sales Manager</w:t>
-      </w:r>
-      <w:r>
-        <w:rPr>
-          <w:rFonts w:asciiTheme="minorHAnsi" w:hAnsiTheme="minorHAnsi" w:cstheme="minorHAnsi"/>
-          <w:sz w:val="22"/>
-          <w:szCs w:val="22"/>
-        </w:rPr>
-        <w:t xml:space="preserve"> and Sales Supervisor</w:t>
-      </w:r>
-      <w:r>
-        <w:rPr>
-          <w:rFonts w:asciiTheme="minorHAnsi" w:hAnsiTheme="minorHAnsi" w:cstheme="minorHAnsi"/>
-          <w:sz w:val="22"/>
-          <w:szCs w:val="22"/>
-        </w:rPr>
-        <w:t xml:space="preserve"> </w:t>
-      </w:r>
-      <w:r>
-        <w:rPr>
-          <w:rFonts w:asciiTheme="minorHAnsi" w:hAnsiTheme="minorHAnsi" w:cstheme="minorHAnsi"/>
-          <w:sz w:val="22"/>
-          <w:szCs w:val="22"/>
-        </w:rPr>
-        <w:t xml:space="preserve">can comment on </w:t>
-      </w:r>
-      <w:r>
-        <w:rPr>
-          <w:rFonts w:asciiTheme="minorHAnsi" w:hAnsiTheme="minorHAnsi" w:cstheme="minorHAnsi"/>
-          <w:sz w:val="22"/>
-          <w:szCs w:val="22"/>
-        </w:rPr>
-        <w:t xml:space="preserve">the </w:t>
-      </w:r>
-      <w:r>
-        <w:rPr>
-          <w:rFonts w:asciiTheme="minorHAnsi" w:hAnsiTheme="minorHAnsi" w:cstheme="minorHAnsi"/>
-          <w:sz w:val="22"/>
-          <w:szCs w:val="22"/>
-        </w:rPr>
-        <w:t>reports.</w:t>
-      </w:r>
-    </w:p>
-    <w:p>
-      <w:pPr>
-        <w:pStyle w:val="List"/>
-        <w:rPr>
-          <w:rFonts w:asciiTheme="minorHAnsi" w:hAnsiTheme="minorHAnsi" w:cstheme="minorHAnsi"/>
-          <w:sz w:val="22"/>
-          <w:szCs w:val="22"/>
-        </w:rPr>
-      </w:pPr>
-      <w:r>
-        <w:rPr>
-          <w:rFonts w:asciiTheme="minorHAnsi" w:hAnsiTheme="minorHAnsi" w:cstheme="minorHAnsi"/>
-          <w:sz w:val="22"/>
-          <w:szCs w:val="22"/>
-        </w:rPr>
-        <w:t>FE-</w:t>
-      </w:r>
-      <w:r>
-        <w:rPr>
-          <w:rFonts w:asciiTheme="minorHAnsi" w:hAnsiTheme="minorHAnsi" w:cstheme="minorHAnsi"/>
-          <w:sz w:val="22"/>
-          <w:szCs w:val="22"/>
-        </w:rPr>
-        <w:t>0</w:t>
-      </w:r>
-      <w:r>
-        <w:rPr>
-          <w:rFonts w:asciiTheme="minorHAnsi" w:hAnsiTheme="minorHAnsi" w:cstheme="minorHAnsi"/>
-          <w:sz w:val="22"/>
-          <w:szCs w:val="22"/>
-        </w:rPr>
-        <w:t>7</w:t>
-      </w:r>
-      <w:r>
-        <w:rPr>
-          <w:rFonts w:asciiTheme="minorHAnsi" w:hAnsiTheme="minorHAnsi" w:cstheme="minorHAnsi"/>
-          <w:sz w:val="22"/>
-          <w:szCs w:val="22"/>
-        </w:rPr>
-        <w:t>:</w:t>
-      </w:r>
-      <w:r>
-        <w:rPr>
-          <w:rFonts w:asciiTheme="minorHAnsi" w:hAnsiTheme="minorHAnsi" w:cstheme="minorHAnsi"/>
-          <w:sz w:val="22"/>
-          <w:szCs w:val="22"/>
-        </w:rPr>
-        <w:tab/>
-      </w:r>
-      <w:r>
-        <w:rPr>
-          <w:rFonts w:asciiTheme="minorHAnsi" w:hAnsiTheme="minorHAnsi" w:cstheme="minorHAnsi"/>
-          <w:sz w:val="22"/>
-          <w:szCs w:val="22"/>
-        </w:rPr>
-        <w:t>Salesman can</w:t>
-      </w:r>
-      <w:r>
-        <w:rPr>
-          <w:rFonts w:asciiTheme="minorHAnsi" w:hAnsiTheme="minorHAnsi" w:cstheme="minorHAnsi"/>
-          <w:sz w:val="22"/>
-          <w:szCs w:val="22"/>
-        </w:rPr>
-        <w:t xml:space="preserve"> update school’s representative’s information.</w:t>
-      </w:r>
-    </w:p>
-    <w:p>
-      <w:pPr>
-        <w:pStyle w:val="List"/>
-        <w:rPr>
-          <w:rFonts w:asciiTheme="minorHAnsi" w:hAnsiTheme="minorHAnsi" w:cstheme="minorHAnsi"/>
-          <w:sz w:val="22"/>
-          <w:szCs w:val="22"/>
-        </w:rPr>
-      </w:pPr>
-      <w:r>
-        <w:rPr>
-          <w:rFonts w:asciiTheme="minorHAnsi" w:hAnsiTheme="minorHAnsi" w:cstheme="minorHAnsi"/>
-          <w:sz w:val="22"/>
-          <w:szCs w:val="22"/>
-        </w:rPr>
-        <w:t>FE-08:</w:t>
-      </w:r>
-      <w:r>
-        <w:rPr>
-          <w:rFonts w:asciiTheme="minorHAnsi" w:hAnsiTheme="minorHAnsi" w:cstheme="minorHAnsi"/>
-          <w:sz w:val="22"/>
-          <w:szCs w:val="22"/>
-        </w:rPr>
-        <w:tab/>
-      </w:r>
-      <w:r>
-        <w:rPr>
-          <w:rFonts w:asciiTheme="minorHAnsi" w:hAnsiTheme="minorHAnsi" w:cstheme="minorHAnsi"/>
-          <w:sz w:val="22"/>
-          <w:szCs w:val="22"/>
-        </w:rPr>
-        <w:t>Salesman can</w:t>
-      </w:r>
-      <w:r>
-        <w:rPr>
-          <w:rFonts w:asciiTheme="minorHAnsi" w:hAnsiTheme="minorHAnsi" w:cstheme="minorHAnsi"/>
-          <w:sz w:val="22"/>
-          <w:szCs w:val="22"/>
-        </w:rPr>
-        <w:t xml:space="preserve"> create and view contracts which is belong with the target schools they are assigned.</w:t>
-      </w:r>
-    </w:p>
-    <w:p>
-      <w:pPr>
-        <w:pStyle w:val="List"/>
-        <w:rPr>
-          <w:rFonts w:asciiTheme="minorHAnsi" w:hAnsiTheme="minorHAnsi" w:cstheme="minorHAnsi"/>
-          <w:sz w:val="22"/>
-          <w:szCs w:val="22"/>
-        </w:rPr>
-      </w:pPr>
-      <w:r>
-        <w:rPr>
-          <w:rFonts w:asciiTheme="minorHAnsi" w:hAnsiTheme="minorHAnsi" w:cstheme="minorHAnsi"/>
-          <w:sz w:val="22"/>
-          <w:szCs w:val="22"/>
-        </w:rPr>
-        <w:t>FE-</w:t>
-      </w:r>
-      <w:r>
-        <w:rPr>
-          <w:rFonts w:asciiTheme="minorHAnsi" w:hAnsiTheme="minorHAnsi" w:cstheme="minorHAnsi"/>
-          <w:sz w:val="22"/>
-          <w:szCs w:val="22"/>
-        </w:rPr>
-        <w:t>09</w:t>
-      </w:r>
-      <w:r>
-        <w:rPr>
-          <w:rFonts w:asciiTheme="minorHAnsi" w:hAnsiTheme="minorHAnsi" w:cstheme="minorHAnsi"/>
-          <w:sz w:val="22"/>
-          <w:szCs w:val="22"/>
-        </w:rPr>
-        <w:t>:</w:t>
-      </w:r>
-      <w:r>
-        <w:rPr>
-          <w:rFonts w:asciiTheme="minorHAnsi" w:hAnsiTheme="minorHAnsi" w:cstheme="minorHAnsi"/>
-          <w:sz w:val="22"/>
-          <w:szCs w:val="22"/>
-        </w:rPr>
-        <w:tab/>
-      </w:r>
-      <w:r>
-        <w:rPr>
-          <w:rFonts w:asciiTheme="minorHAnsi" w:hAnsiTheme="minorHAnsi" w:cstheme="minorHAnsi"/>
-          <w:sz w:val="22"/>
-          <w:szCs w:val="22"/>
-        </w:rPr>
-        <w:t>Sales Manager</w:t>
-      </w:r>
-      <w:r>
-        <w:rPr>
-          <w:rFonts w:asciiTheme="minorHAnsi" w:hAnsiTheme="minorHAnsi" w:cstheme="minorHAnsi"/>
-          <w:sz w:val="22"/>
-          <w:szCs w:val="22"/>
-        </w:rPr>
-        <w:t xml:space="preserve"> can view all contracts of all target schools.</w:t>
-      </w:r>
-    </w:p>
-    <w:p>
-      <w:pPr>
-        <w:pStyle w:val="List"/>
-        <w:rPr>
-          <w:rFonts w:asciiTheme="minorHAnsi" w:hAnsiTheme="minorHAnsi" w:cstheme="minorHAnsi"/>
-          <w:sz w:val="22"/>
-          <w:szCs w:val="22"/>
-        </w:rPr>
-      </w:pPr>
-      <w:r>
-        <w:rPr>
-          <w:rFonts w:asciiTheme="minorHAnsi" w:hAnsiTheme="minorHAnsi" w:cstheme="minorHAnsi"/>
-          <w:sz w:val="22"/>
-          <w:szCs w:val="22"/>
-        </w:rPr>
-        <w:t>FE-10:</w:t>
-      </w:r>
-      <w:r>
-        <w:rPr>
-          <w:rFonts w:asciiTheme="minorHAnsi" w:hAnsiTheme="minorHAnsi" w:cstheme="minorHAnsi"/>
-          <w:sz w:val="22"/>
-          <w:szCs w:val="22"/>
-        </w:rPr>
-        <w:tab/>
-      </w:r>
-      <w:r>
-        <w:rPr>
-          <w:rFonts w:asciiTheme="minorHAnsi" w:hAnsiTheme="minorHAnsi" w:cstheme="minorHAnsi"/>
-          <w:sz w:val="22"/>
-          <w:szCs w:val="22"/>
-        </w:rPr>
-        <w:t>Sales Manager, Sales Supervisor</w:t>
-      </w:r>
-      <w:r>
-        <w:rPr>
-          <w:rFonts w:asciiTheme="minorHAnsi" w:hAnsiTheme="minorHAnsi" w:cstheme="minorHAnsi"/>
-          <w:sz w:val="22"/>
-          <w:szCs w:val="22"/>
-        </w:rPr>
-        <w:t xml:space="preserve"> </w:t>
-      </w:r>
-      <w:r>
-        <w:rPr>
-          <w:rFonts w:asciiTheme="minorHAnsi" w:hAnsiTheme="minorHAnsi" w:cstheme="minorHAnsi"/>
-          <w:sz w:val="22"/>
-          <w:szCs w:val="22"/>
-        </w:rPr>
-        <w:t xml:space="preserve">and </w:t>
-      </w:r>
-      <w:r>
-        <w:rPr>
-          <w:rFonts w:asciiTheme="minorHAnsi" w:hAnsiTheme="minorHAnsi" w:cstheme="minorHAnsi"/>
-          <w:sz w:val="22"/>
-          <w:szCs w:val="22"/>
-        </w:rPr>
-        <w:t>Salesman can</w:t>
-      </w:r>
-      <w:r>
-        <w:rPr>
-          <w:rFonts w:asciiTheme="minorHAnsi" w:hAnsiTheme="minorHAnsi" w:cstheme="minorHAnsi"/>
-          <w:sz w:val="22"/>
-          <w:szCs w:val="22"/>
-        </w:rPr>
-        <w:t xml:space="preserve"> </w:t>
-      </w:r>
-      <w:r>
-        <w:rPr>
-          <w:rFonts w:asciiTheme="minorHAnsi" w:hAnsiTheme="minorHAnsi" w:cstheme="minorHAnsi"/>
-          <w:sz w:val="22"/>
-          <w:szCs w:val="22"/>
-        </w:rPr>
         <w:t xml:space="preserve">manage own </w:t>
       </w:r>
       <w:r>
@@ -9553,16 +10006,6 @@
         </w:rPr>
         <w:t>.</w:t>
       </w:r>
-    </w:p>
-    <w:p>
-      <w:pPr>
-        <w:pStyle w:val="List"/>
-        <w:rPr>
-          <w:rFonts w:asciiTheme="minorHAnsi" w:hAnsiTheme="minorHAnsi" w:cstheme="minorHAnsi"/>
-          <w:sz w:val="22"/>
-          <w:szCs w:val="22"/>
-        </w:rPr>
-      </w:pPr>
     </w:p>
     <w:p>
       <w:pPr>
@@ -9573,14 +10016,13 @@
       <w:r>
         <w:rPr>
           <w:noProof/>
-          <w:lang w:val="en-US" w:eastAsia="ja-JP"/>
-        </w:rPr>
-        <w:lastRenderedPageBreak/>
+          <w:lang w:val="en-US"/>
+        </w:rPr>
         <w:drawing>
-          <wp:inline distT="0" distB="0" distL="0" distR="0" wp14:anchorId="538F89D6" wp14:editId="185D0C2D">
-            <wp:extent cx="5746750" cy="2934335"/>
-            <wp:effectExtent l="0" t="0" r="6350" b="0"/>
-            <wp:docPr id="1" name="Picture 1"/>
+          <wp:inline distT="0" distB="0" distL="0" distR="0" wp14:anchorId="442D711A" wp14:editId="7F4761E3">
+            <wp:extent cx="5746750" cy="2792730"/>
+            <wp:effectExtent l="0" t="0" r="6350" b="7620"/>
+            <wp:docPr id="2" name="Picture 2"/>
             <wp:cNvGraphicFramePr>
               <a:graphicFrameLocks xmlns:a="http://schemas.openxmlformats.org/drawingml/2006/main" noChangeAspect="1"/>
             </wp:cNvGraphicFramePr>
@@ -9588,11 +10030,11 @@
               <a:graphicData uri="http://schemas.openxmlformats.org/drawingml/2006/picture">
                 <pic:pic xmlns:pic="http://schemas.openxmlformats.org/drawingml/2006/picture">
                   <pic:nvPicPr>
-                    <pic:cNvPr id="1" name="main features_report01_ver0.6.png"/>
+                    <pic:cNvPr id="2" name="Report 1_Main features.png"/>
                     <pic:cNvPicPr/>
                   </pic:nvPicPr>
                   <pic:blipFill>
-                    <a:blip r:embed="rId20">
+                    <a:blip r:embed="rId20" cstate="print">
                       <a:extLst>
                         <a:ext uri="{28A0092B-C50C-407E-A947-70E740481C1C}">
                           <a14:useLocalDpi xmlns:a14="http://schemas.microsoft.com/office/drawing/2010/main" val="0"/>
@@ -9606,7 +10048,7 @@
                   <pic:spPr>
                     <a:xfrm>
                       <a:off x="0" y="0"/>
-                      <a:ext cx="5746750" cy="2934335"/>
+                      <a:ext cx="5746750" cy="2792730"/>
                     </a:xfrm>
                     <a:prstGeom prst="rect">
                       <a:avLst/>
@@ -9993,7 +10435,7 @@
 </file>
 
 <file path=word/endnotes.xml><?xml version="1.0" encoding="utf-8"?>
-<w:endnotes xmlns:wpc="http://schemas.microsoft.com/office/word/2010/wordprocessingCanvas" xmlns:mc="http://schemas.openxmlformats.org/markup-compatibility/2006" xmlns:o="urn:schemas-microsoft-com:office:office" xmlns:r="http://schemas.openxmlformats.org/officeDocument/2006/relationships" xmlns:m="http://schemas.openxmlformats.org/officeDocument/2006/math" xmlns:v="urn:schemas-microsoft-com:vml" xmlns:wp14="http://schemas.microsoft.com/office/word/2010/wordprocessingDrawing" xmlns:wp="http://schemas.openxmlformats.org/drawingml/2006/wordprocessingDrawing" xmlns:w10="urn:schemas-microsoft-com:office:word" xmlns:w="http://schemas.openxmlformats.org/wordprocessingml/2006/main" xmlns:w14="http://schemas.microsoft.com/office/word/2010/wordml" xmlns:w15="http://schemas.microsoft.com/office/word/2012/wordml" xmlns:wpg="http://schemas.microsoft.com/office/word/2010/wordprocessingGroup" xmlns:wpi="http://schemas.microsoft.com/office/word/2010/wordprocessingInk" xmlns:wne="http://schemas.microsoft.com/office/word/2006/wordml" xmlns:wps="http://schemas.microsoft.com/office/word/2010/wordprocessingShape" mc:Ignorable="w14 w15 wp14">
+<w:endnotes xmlns:wpc="http://schemas.microsoft.com/office/word/2010/wordprocessingCanvas" xmlns:cx="http://schemas.microsoft.com/office/drawing/2014/chartex" xmlns:mc="http://schemas.openxmlformats.org/markup-compatibility/2006" xmlns:o="urn:schemas-microsoft-com:office:office" xmlns:r="http://schemas.openxmlformats.org/officeDocument/2006/relationships" xmlns:m="http://schemas.openxmlformats.org/officeDocument/2006/math" xmlns:v="urn:schemas-microsoft-com:vml" xmlns:wp14="http://schemas.microsoft.com/office/word/2010/wordprocessingDrawing" xmlns:wp="http://schemas.openxmlformats.org/drawingml/2006/wordprocessingDrawing" xmlns:w10="urn:schemas-microsoft-com:office:word" xmlns:w="http://schemas.openxmlformats.org/wordprocessingml/2006/main" xmlns:w14="http://schemas.microsoft.com/office/word/2010/wordml" xmlns:w15="http://schemas.microsoft.com/office/word/2012/wordml" xmlns:w16se="http://schemas.microsoft.com/office/word/2015/wordml/symex" xmlns:wpg="http://schemas.microsoft.com/office/word/2010/wordprocessingGroup" xmlns:wpi="http://schemas.microsoft.com/office/word/2010/wordprocessingInk" xmlns:wne="http://schemas.microsoft.com/office/word/2006/wordml" xmlns:wps="http://schemas.microsoft.com/office/word/2010/wordprocessingShape" mc:Ignorable="w14 w15 w16se wp14">
   <w:endnote w:type="separator" w:id="-1">
     <w:p>
       <w:pPr>
@@ -10018,7 +10460,7 @@
 </file>
 
 <file path=word/footer1.xml><?xml version="1.0" encoding="utf-8"?>
-<w:ftr xmlns:wpc="http://schemas.microsoft.com/office/word/2010/wordprocessingCanvas" xmlns:mc="http://schemas.openxmlformats.org/markup-compatibility/2006" xmlns:o="urn:schemas-microsoft-com:office:office" xmlns:r="http://schemas.openxmlformats.org/officeDocument/2006/relationships" xmlns:m="http://schemas.openxmlformats.org/officeDocument/2006/math" xmlns:v="urn:schemas-microsoft-com:vml" xmlns:wp14="http://schemas.microsoft.com/office/word/2010/wordprocessingDrawing" xmlns:wp="http://schemas.openxmlformats.org/drawingml/2006/wordprocessingDrawing" xmlns:w10="urn:schemas-microsoft-com:office:word" xmlns:w="http://schemas.openxmlformats.org/wordprocessingml/2006/main" xmlns:w14="http://schemas.microsoft.com/office/word/2010/wordml" xmlns:w15="http://schemas.microsoft.com/office/word/2012/wordml" xmlns:wpg="http://schemas.microsoft.com/office/word/2010/wordprocessingGroup" xmlns:wpi="http://schemas.microsoft.com/office/word/2010/wordprocessingInk" xmlns:wne="http://schemas.microsoft.com/office/word/2006/wordml" xmlns:wps="http://schemas.microsoft.com/office/word/2010/wordprocessingShape" mc:Ignorable="w14 w15 wp14">
+<w:ftr xmlns:wpc="http://schemas.microsoft.com/office/word/2010/wordprocessingCanvas" xmlns:cx="http://schemas.microsoft.com/office/drawing/2014/chartex" xmlns:mc="http://schemas.openxmlformats.org/markup-compatibility/2006" xmlns:o="urn:schemas-microsoft-com:office:office" xmlns:r="http://schemas.openxmlformats.org/officeDocument/2006/relationships" xmlns:m="http://schemas.openxmlformats.org/officeDocument/2006/math" xmlns:v="urn:schemas-microsoft-com:vml" xmlns:wp14="http://schemas.microsoft.com/office/word/2010/wordprocessingDrawing" xmlns:wp="http://schemas.openxmlformats.org/drawingml/2006/wordprocessingDrawing" xmlns:w10="urn:schemas-microsoft-com:office:word" xmlns:w="http://schemas.openxmlformats.org/wordprocessingml/2006/main" xmlns:w14="http://schemas.microsoft.com/office/word/2010/wordml" xmlns:w15="http://schemas.microsoft.com/office/word/2012/wordml" xmlns:w16se="http://schemas.microsoft.com/office/word/2015/wordml/symex" xmlns:wpg="http://schemas.microsoft.com/office/word/2010/wordprocessingGroup" xmlns:wpi="http://schemas.microsoft.com/office/word/2010/wordprocessingInk" xmlns:wne="http://schemas.microsoft.com/office/word/2006/wordml" xmlns:wps="http://schemas.microsoft.com/office/word/2010/wordprocessingShape" mc:Ignorable="w14 w15 w16se wp14">
   <w:p>
     <w:pPr>
       <w:pStyle w:val="Footer"/>
@@ -10073,7 +10515,7 @@
             <w:i/>
             <w:noProof/>
           </w:rPr>
-          <w:t>9</w:t>
+          <w:t>7</w:t>
         </w:r>
         <w:r>
           <w:rPr>
@@ -10097,7 +10539,7 @@
 </file>
 
 <file path=word/footnotes.xml><?xml version="1.0" encoding="utf-8"?>
-<w:footnotes xmlns:wpc="http://schemas.microsoft.com/office/word/2010/wordprocessingCanvas" xmlns:mc="http://schemas.openxmlformats.org/markup-compatibility/2006" xmlns:o="urn:schemas-microsoft-com:office:office" xmlns:r="http://schemas.openxmlformats.org/officeDocument/2006/relationships" xmlns:m="http://schemas.openxmlformats.org/officeDocument/2006/math" xmlns:v="urn:schemas-microsoft-com:vml" xmlns:wp14="http://schemas.microsoft.com/office/word/2010/wordprocessingDrawing" xmlns:wp="http://schemas.openxmlformats.org/drawingml/2006/wordprocessingDrawing" xmlns:w10="urn:schemas-microsoft-com:office:word" xmlns:w="http://schemas.openxmlformats.org/wordprocessingml/2006/main" xmlns:w14="http://schemas.microsoft.com/office/word/2010/wordml" xmlns:w15="http://schemas.microsoft.com/office/word/2012/wordml" xmlns:wpg="http://schemas.microsoft.com/office/word/2010/wordprocessingGroup" xmlns:wpi="http://schemas.microsoft.com/office/word/2010/wordprocessingInk" xmlns:wne="http://schemas.microsoft.com/office/word/2006/wordml" xmlns:wps="http://schemas.microsoft.com/office/word/2010/wordprocessingShape" mc:Ignorable="w14 w15 wp14">
+<w:footnotes xmlns:wpc="http://schemas.microsoft.com/office/word/2010/wordprocessingCanvas" xmlns:cx="http://schemas.microsoft.com/office/drawing/2014/chartex" xmlns:mc="http://schemas.openxmlformats.org/markup-compatibility/2006" xmlns:o="urn:schemas-microsoft-com:office:office" xmlns:r="http://schemas.openxmlformats.org/officeDocument/2006/relationships" xmlns:m="http://schemas.openxmlformats.org/officeDocument/2006/math" xmlns:v="urn:schemas-microsoft-com:vml" xmlns:wp14="http://schemas.microsoft.com/office/word/2010/wordprocessingDrawing" xmlns:wp="http://schemas.openxmlformats.org/drawingml/2006/wordprocessingDrawing" xmlns:w10="urn:schemas-microsoft-com:office:word" xmlns:w="http://schemas.openxmlformats.org/wordprocessingml/2006/main" xmlns:w14="http://schemas.microsoft.com/office/word/2010/wordml" xmlns:w15="http://schemas.microsoft.com/office/word/2012/wordml" xmlns:w16se="http://schemas.microsoft.com/office/word/2015/wordml/symex" xmlns:wpg="http://schemas.microsoft.com/office/word/2010/wordprocessingGroup" xmlns:wpi="http://schemas.microsoft.com/office/word/2010/wordprocessingInk" xmlns:wne="http://schemas.microsoft.com/office/word/2006/wordml" xmlns:wps="http://schemas.microsoft.com/office/word/2010/wordprocessingShape" mc:Ignorable="w14 w15 w16se wp14">
   <w:footnote w:type="separator" w:id="-1">
     <w:p>
       <w:pPr>
@@ -10122,7 +10564,7 @@
 </file>
 
 <file path=word/header1.xml><?xml version="1.0" encoding="utf-8"?>
-<w:hdr xmlns:wpc="http://schemas.microsoft.com/office/word/2010/wordprocessingCanvas" xmlns:mc="http://schemas.openxmlformats.org/markup-compatibility/2006" xmlns:o="urn:schemas-microsoft-com:office:office" xmlns:r="http://schemas.openxmlformats.org/officeDocument/2006/relationships" xmlns:m="http://schemas.openxmlformats.org/officeDocument/2006/math" xmlns:v="urn:schemas-microsoft-com:vml" xmlns:wp14="http://schemas.microsoft.com/office/word/2010/wordprocessingDrawing" xmlns:wp="http://schemas.openxmlformats.org/drawingml/2006/wordprocessingDrawing" xmlns:w10="urn:schemas-microsoft-com:office:word" xmlns:w="http://schemas.openxmlformats.org/wordprocessingml/2006/main" xmlns:w14="http://schemas.microsoft.com/office/word/2010/wordml" xmlns:w15="http://schemas.microsoft.com/office/word/2012/wordml" xmlns:wpg="http://schemas.microsoft.com/office/word/2010/wordprocessingGroup" xmlns:wpi="http://schemas.microsoft.com/office/word/2010/wordprocessingInk" xmlns:wne="http://schemas.microsoft.com/office/word/2006/wordml" xmlns:wps="http://schemas.microsoft.com/office/word/2010/wordprocessingShape" mc:Ignorable="w14 w15 wp14">
+<w:hdr xmlns:wpc="http://schemas.microsoft.com/office/word/2010/wordprocessingCanvas" xmlns:cx="http://schemas.microsoft.com/office/drawing/2014/chartex" xmlns:mc="http://schemas.openxmlformats.org/markup-compatibility/2006" xmlns:o="urn:schemas-microsoft-com:office:office" xmlns:r="http://schemas.openxmlformats.org/officeDocument/2006/relationships" xmlns:m="http://schemas.openxmlformats.org/officeDocument/2006/math" xmlns:v="urn:schemas-microsoft-com:vml" xmlns:wp14="http://schemas.microsoft.com/office/word/2010/wordprocessingDrawing" xmlns:wp="http://schemas.openxmlformats.org/drawingml/2006/wordprocessingDrawing" xmlns:w10="urn:schemas-microsoft-com:office:word" xmlns:w="http://schemas.openxmlformats.org/wordprocessingml/2006/main" xmlns:w14="http://schemas.microsoft.com/office/word/2010/wordml" xmlns:w15="http://schemas.microsoft.com/office/word/2012/wordml" xmlns:w16se="http://schemas.microsoft.com/office/word/2015/wordml/symex" xmlns:wpg="http://schemas.microsoft.com/office/word/2010/wordprocessingGroup" xmlns:wpi="http://schemas.microsoft.com/office/word/2010/wordprocessingInk" xmlns:wne="http://schemas.microsoft.com/office/word/2006/wordml" xmlns:wps="http://schemas.microsoft.com/office/word/2010/wordprocessingShape" mc:Ignorable="w14 w15 w16se wp14">
   <w:p>
     <w:pPr>
       <w:pStyle w:val="Header"/>
@@ -10138,7 +10580,7 @@
 </file>
 
 <file path=word/numbering.xml><?xml version="1.0" encoding="utf-8"?>
-<w:numbering xmlns:wpc="http://schemas.microsoft.com/office/word/2010/wordprocessingCanvas" xmlns:mc="http://schemas.openxmlformats.org/markup-compatibility/2006" xmlns:o="urn:schemas-microsoft-com:office:office" xmlns:r="http://schemas.openxmlformats.org/officeDocument/2006/relationships" xmlns:m="http://schemas.openxmlformats.org/officeDocument/2006/math" xmlns:v="urn:schemas-microsoft-com:vml" xmlns:wp14="http://schemas.microsoft.com/office/word/2010/wordprocessingDrawing" xmlns:wp="http://schemas.openxmlformats.org/drawingml/2006/wordprocessingDrawing" xmlns:w10="urn:schemas-microsoft-com:office:word" xmlns:w="http://schemas.openxmlformats.org/wordprocessingml/2006/main" xmlns:w14="http://schemas.microsoft.com/office/word/2010/wordml" xmlns:w15="http://schemas.microsoft.com/office/word/2012/wordml" xmlns:wpg="http://schemas.microsoft.com/office/word/2010/wordprocessingGroup" xmlns:wpi="http://schemas.microsoft.com/office/word/2010/wordprocessingInk" xmlns:wne="http://schemas.microsoft.com/office/word/2006/wordml" xmlns:wps="http://schemas.microsoft.com/office/word/2010/wordprocessingShape" mc:Ignorable="w14 w15 wp14">
+<w:numbering xmlns:wpc="http://schemas.microsoft.com/office/word/2010/wordprocessingCanvas" xmlns:cx="http://schemas.microsoft.com/office/drawing/2014/chartex" xmlns:mc="http://schemas.openxmlformats.org/markup-compatibility/2006" xmlns:o="urn:schemas-microsoft-com:office:office" xmlns:r="http://schemas.openxmlformats.org/officeDocument/2006/relationships" xmlns:m="http://schemas.openxmlformats.org/officeDocument/2006/math" xmlns:v="urn:schemas-microsoft-com:vml" xmlns:wp14="http://schemas.microsoft.com/office/word/2010/wordprocessingDrawing" xmlns:wp="http://schemas.openxmlformats.org/drawingml/2006/wordprocessingDrawing" xmlns:w10="urn:schemas-microsoft-com:office:word" xmlns:w="http://schemas.openxmlformats.org/wordprocessingml/2006/main" xmlns:w14="http://schemas.microsoft.com/office/word/2010/wordml" xmlns:w15="http://schemas.microsoft.com/office/word/2012/wordml" xmlns:w16se="http://schemas.microsoft.com/office/word/2015/wordml/symex" xmlns:wpg="http://schemas.microsoft.com/office/word/2010/wordprocessingGroup" xmlns:wpi="http://schemas.microsoft.com/office/word/2010/wordprocessingInk" xmlns:wne="http://schemas.microsoft.com/office/word/2006/wordml" xmlns:wps="http://schemas.microsoft.com/office/word/2010/wordprocessingShape" mc:Ignorable="w14 w15 w16se wp14">
   <w:abstractNum w:abstractNumId="0" w15:restartNumberingAfterBreak="0">
     <w:nsid w:val="14B23521"/>
     <w:multiLevelType w:val="hybridMultilevel"/>
@@ -10762,7 +11204,7 @@
 </file>
 
 <file path=word/styles.xml><?xml version="1.0" encoding="utf-8"?>
-<w:styles xmlns:mc="http://schemas.openxmlformats.org/markup-compatibility/2006" xmlns:r="http://schemas.openxmlformats.org/officeDocument/2006/relationships" xmlns:w="http://schemas.openxmlformats.org/wordprocessingml/2006/main" xmlns:w14="http://schemas.microsoft.com/office/word/2010/wordml" xmlns:w15="http://schemas.microsoft.com/office/word/2012/wordml" mc:Ignorable="w14 w15">
+<w:styles xmlns:mc="http://schemas.openxmlformats.org/markup-compatibility/2006" xmlns:r="http://schemas.openxmlformats.org/officeDocument/2006/relationships" xmlns:w="http://schemas.openxmlformats.org/wordprocessingml/2006/main" xmlns:w14="http://schemas.microsoft.com/office/word/2010/wordml" xmlns:w15="http://schemas.microsoft.com/office/word/2012/wordml" xmlns:w16se="http://schemas.microsoft.com/office/word/2015/wordml/symex" mc:Ignorable="w14 w15 w16se">
   <w:docDefaults>
     <w:rPrDefault>
       <w:rPr>
@@ -11991,7 +12433,7 @@
 </file>
 
 <file path=customXml/itemProps1.xml><?xml version="1.0" encoding="utf-8"?>
-<ds:datastoreItem xmlns:ds="http://schemas.openxmlformats.org/officeDocument/2006/customXml" ds:itemID="{86006D03-BC46-4B86-A4E7-9D0DC91E6D3A}">
+<ds:datastoreItem xmlns:ds="http://schemas.openxmlformats.org/officeDocument/2006/customXml" ds:itemID="{EE3C8C3A-7274-41D4-8D8B-51A1BDA2916F}">
   <ds:schemaRefs>
     <ds:schemaRef ds:uri="http://schemas.openxmlformats.org/officeDocument/2006/bibliography"/>
   </ds:schemaRefs>

</xml_diff>